<commit_message>
calculate time theorical explanation
</commit_message>
<xml_diff>
--- a/Verlet_Integrator/Integrador_de_verlet.docx
+++ b/Verlet_Integrator/Integrador_de_verlet.docx
@@ -297,7 +297,7 @@
           <w:docPartGallery w:val="Table of Contents"/>
           <w:docPartUnique w:val="true"/>
         </w:docPartObj>
-        <w:id w:val="503034131"/>
+        <w:id w:val="2044820768"/>
       </w:sdtPr>
       <w:sdtContent>
         <w:p>
@@ -328,6 +328,7 @@
             <w:rPr>
               <w:webHidden/>
               <w:rStyle w:val="Enlacedelndice"/>
+              <w:vanish w:val="false"/>
               <w:rFonts w:cs="Calibri"/>
             </w:rPr>
             <w:instrText> TOC \z \o "1-3" \u \h</w:instrText>
@@ -336,6 +337,7 @@
             <w:rPr>
               <w:webHidden/>
               <w:rStyle w:val="Enlacedelndice"/>
+              <w:vanish w:val="false"/>
               <w:rFonts w:cs="Calibri"/>
             </w:rPr>
             <w:fldChar w:fldCharType="separate"/>
@@ -346,6 +348,7 @@
                 <w:webHidden/>
                 <w:rStyle w:val="Enlacedelndice"/>
                 <w:rFonts w:cs="Calibri" w:cstheme="minorHAnsi"/>
+                <w:vanish w:val="false"/>
               </w:rPr>
               <w:t>1. Introducción</w:t>
             </w:r>
@@ -399,13 +402,6 @@
             <w:r>
               <w:rPr>
                 <w:webHidden/>
-                <w:rStyle w:val="Enlacedelndice"/>
-              </w:rPr>
-              <w:t>1.1 Integrador</w:t>
-            </w:r>
-            <w:r>
-              <w:rPr>
-                <w:webHidden/>
               </w:rPr>
               <w:fldChar w:fldCharType="begin"/>
             </w:r>
@@ -423,9 +419,11 @@
             </w:r>
             <w:r>
               <w:rPr>
+                <w:webHidden/>
                 <w:rStyle w:val="Enlacedelndice"/>
                 <w:vanish w:val="false"/>
               </w:rPr>
+              <w:t>1.1 Integrador</w:t>
               <w:tab/>
               <w:t>3</w:t>
             </w:r>
@@ -453,13 +451,6 @@
             <w:r>
               <w:rPr>
                 <w:webHidden/>
-                <w:rStyle w:val="Enlacedelndice"/>
-              </w:rPr>
-              <w:t>1.2 Algoritmo de Verlet</w:t>
-            </w:r>
-            <w:r>
-              <w:rPr>
-                <w:webHidden/>
               </w:rPr>
               <w:fldChar w:fldCharType="begin"/>
             </w:r>
@@ -477,9 +468,11 @@
             </w:r>
             <w:r>
               <w:rPr>
+                <w:webHidden/>
                 <w:rStyle w:val="Enlacedelndice"/>
                 <w:vanish w:val="false"/>
               </w:rPr>
+              <w:t>1.2 Algoritmo de Verlet</w:t>
               <w:tab/>
               <w:t>3</w:t>
             </w:r>
@@ -509,6 +502,7 @@
                 <w:webHidden/>
                 <w:rStyle w:val="Enlacedelndice"/>
                 <w:rFonts w:cs="Calibri" w:cstheme="minorHAnsi"/>
+                <w:vanish w:val="false"/>
               </w:rPr>
               <w:t>1.3 Historia</w:t>
             </w:r>
@@ -564,6 +558,7 @@
                 <w:webHidden/>
                 <w:rStyle w:val="Enlacedelndice"/>
                 <w:rFonts w:cs="Calibri" w:cstheme="minorHAnsi"/>
+                <w:vanish w:val="false"/>
               </w:rPr>
               <w:t>1.4 Objetivos</w:t>
             </w:r>
@@ -619,6 +614,7 @@
                 <w:webHidden/>
                 <w:rStyle w:val="Enlacedelndice"/>
                 <w:rFonts w:cs="Calibri" w:cstheme="minorHAnsi"/>
+                <w:vanish w:val="false"/>
               </w:rPr>
               <w:t>2. Desarrollo</w:t>
             </w:r>
@@ -674,6 +670,7 @@
                 <w:webHidden/>
                 <w:rStyle w:val="Enlacedelndice"/>
                 <w:rFonts w:cs="Calibri" w:cstheme="minorHAnsi"/>
+                <w:vanish w:val="false"/>
               </w:rPr>
               <w:t>2.1 Verlet integration</w:t>
             </w:r>
@@ -729,6 +726,7 @@
                 <w:webHidden/>
                 <w:rStyle w:val="Enlacedelndice"/>
                 <w:rFonts w:cs="Calibri" w:cstheme="minorHAnsi"/>
+                <w:vanish w:val="false"/>
               </w:rPr>
               <w:t>2.2 Classical Motion</w:t>
             </w:r>
@@ -784,6 +782,7 @@
                 <w:webHidden/>
                 <w:rStyle w:val="Enlacedelndice"/>
                 <w:rFonts w:cs="Calibri" w:cstheme="minorHAnsi"/>
+                <w:vanish w:val="false"/>
               </w:rPr>
               <w:t>2.3 Velocity Verlet</w:t>
             </w:r>
@@ -836,6 +835,7 @@
                 <w:webHidden/>
                 <w:rStyle w:val="Enlacedelndice"/>
                 <w:rFonts w:cs="Calibri" w:cstheme="minorHAnsi"/>
+                <w:vanish w:val="false"/>
               </w:rPr>
               <w:t>2.4 Stormer Verlet</w:t>
             </w:r>
@@ -890,7 +890,7 @@
                 <w:rFonts w:cs="Calibri" w:cstheme="minorHAnsi"/>
                 <w:vanish w:val="false"/>
               </w:rPr>
-              <w:t xml:space="preserve">2.4 </w:t>
+              <w:t>2.</w:t>
             </w:r>
             <w:r>
               <w:rPr>
@@ -898,7 +898,124 @@
                 <w:rFonts w:cs="Calibri" w:cstheme="minorHAnsi"/>
                 <w:vanish w:val="false"/>
               </w:rPr>
-              <w:t>Acceleration sum &amp; Drag acceleration</w:t>
+              <w:t>5</w:t>
+            </w:r>
+            <w:r>
+              <w:rPr>
+                <w:rStyle w:val="Enlacedelndice"/>
+                <w:rFonts w:cs="Calibri" w:cstheme="minorHAnsi"/>
+                <w:vanish w:val="false"/>
+              </w:rPr>
+              <w:t xml:space="preserve"> Acceleration </w:t>
+            </w:r>
+            <w:r>
+              <w:rPr>
+                <w:rStyle w:val="Enlacedelndice"/>
+                <w:rFonts w:cs="Calibri" w:cstheme="minorHAnsi"/>
+                <w:vanish w:val="false"/>
+              </w:rPr>
+              <w:t>S</w:t>
+            </w:r>
+            <w:r>
+              <w:rPr>
+                <w:rStyle w:val="Enlacedelndice"/>
+                <w:rFonts w:cs="Calibri" w:cstheme="minorHAnsi"/>
+                <w:vanish w:val="false"/>
+              </w:rPr>
+              <w:t xml:space="preserve">um &amp; Drag </w:t>
+            </w:r>
+            <w:r>
+              <w:rPr>
+                <w:rStyle w:val="Enlacedelndice"/>
+                <w:rFonts w:cs="Calibri" w:cstheme="minorHAnsi"/>
+                <w:vanish w:val="false"/>
+              </w:rPr>
+              <w:t>A</w:t>
+            </w:r>
+            <w:r>
+              <w:rPr>
+                <w:rStyle w:val="Enlacedelndice"/>
+                <w:rFonts w:cs="Calibri" w:cstheme="minorHAnsi"/>
+                <w:vanish w:val="false"/>
+              </w:rPr>
+              <w:t>cceleration</w:t>
+            </w:r>
+            <w:r>
+              <w:rPr>
+                <w:webHidden/>
+              </w:rPr>
+              <w:fldChar w:fldCharType="begin"/>
+            </w:r>
+            <w:r>
+              <w:rPr>
+                <w:webHidden/>
+              </w:rPr>
+              <w:instrText>PAGEREF _Toc24654423 \h</w:instrText>
+            </w:r>
+            <w:r>
+              <w:rPr>
+                <w:webHidden/>
+              </w:rPr>
+              <w:fldChar w:fldCharType="separate"/>
+            </w:r>
+            <w:r>
+              <w:rPr>
+                <w:rStyle w:val="Enlacedelndice"/>
+                <w:vanish w:val="false"/>
+              </w:rPr>
+              <w:tab/>
+              <w:t>6</w:t>
+            </w:r>
+            <w:r>
+              <w:rPr>
+                <w:webHidden/>
+              </w:rPr>
+              <w:fldChar w:fldCharType="end"/>
+            </w:r>
+          </w:hyperlink>
+        </w:p>
+        <w:p>
+          <w:pPr>
+            <w:pStyle w:val="Sumario2"/>
+            <w:tabs>
+              <w:tab w:val="clear" w:pos="708"/>
+              <w:tab w:val="right" w:pos="8494" w:leader="dot"/>
+            </w:tabs>
+            <w:rPr/>
+          </w:pPr>
+          <w:hyperlink w:anchor="_Toc24654423">
+            <w:r>
+              <w:rPr>
+                <w:webHidden/>
+                <w:rStyle w:val="Enlacedelndice"/>
+                <w:rFonts w:cs="Calibri" w:cstheme="minorHAnsi"/>
+                <w:vanish w:val="false"/>
+              </w:rPr>
+              <w:t>2.</w:t>
+            </w:r>
+            <w:r>
+              <w:rPr>
+                <w:rStyle w:val="Enlacedelndice"/>
+                <w:rFonts w:cs="Calibri" w:cstheme="minorHAnsi"/>
+                <w:vanish w:val="false"/>
+              </w:rPr>
+              <w:t>6</w:t>
+            </w:r>
+            <w:r>
+              <w:rPr>
+                <w:rStyle w:val="Enlacedelndice"/>
+                <w:rFonts w:cs="Calibri" w:cstheme="minorHAnsi"/>
+                <w:vanish w:val="false"/>
+              </w:rPr>
+              <w:t xml:space="preserve"> </w:t>
+            </w:r>
+            <w:r>
+              <w:rPr>
+                <w:rStyle w:val="Enlacedelndice"/>
+                <w:rFonts w:cs="Calibri" w:cstheme="minorHAnsi"/>
+                <w:vanish w:val="false"/>
+              </w:rPr>
+              <w:t>Calculate Time</w:t>
             </w:r>
             <w:r>
               <w:rPr>
@@ -952,6 +1069,7 @@
                 <w:webHidden/>
                 <w:rStyle w:val="Enlacedelndice"/>
                 <w:rFonts w:cs="Calibri" w:cstheme="minorHAnsi"/>
+                <w:vanish w:val="false"/>
               </w:rPr>
               <w:t>3. Código</w:t>
             </w:r>
@@ -1007,6 +1125,7 @@
                 <w:webHidden/>
                 <w:rStyle w:val="Enlacedelndice"/>
                 <w:rFonts w:cs="Calibri" w:cstheme="minorHAnsi"/>
+                <w:vanish w:val="false"/>
               </w:rPr>
               <w:t>4. Conclusiones</w:t>
             </w:r>
@@ -1271,76 +1390,11 @@
     </w:p>
     <w:p>
       <w:pPr>
-        <w:pStyle w:val="Normal"/>
-        <w:rPr>
-          <w:sz w:val="28"/>
-          <w:szCs w:val="28"/>
-        </w:rPr>
-      </w:pPr>
-      <w:r>
-        <w:rPr>
-          <w:sz w:val="28"/>
-          <w:szCs w:val="28"/>
-        </w:rPr>
-      </w:r>
-    </w:p>
-    <w:p>
-      <w:pPr>
-        <w:pStyle w:val="Normal"/>
-        <w:rPr>
-          <w:sz w:val="28"/>
-          <w:szCs w:val="28"/>
-        </w:rPr>
-      </w:pPr>
-      <w:r>
-        <w:rPr>
-          <w:sz w:val="28"/>
-          <w:szCs w:val="28"/>
-        </w:rPr>
-      </w:r>
-    </w:p>
-    <w:p>
-      <w:pPr>
-        <w:pStyle w:val="Normal"/>
-        <w:rPr>
-          <w:sz w:val="28"/>
-          <w:szCs w:val="28"/>
-        </w:rPr>
-      </w:pPr>
-      <w:r>
-        <w:rPr>
-          <w:sz w:val="28"/>
-          <w:szCs w:val="28"/>
-        </w:rPr>
-      </w:r>
-    </w:p>
-    <w:p>
-      <w:pPr>
-        <w:pStyle w:val="Normal"/>
-        <w:rPr>
-          <w:sz w:val="28"/>
-          <w:szCs w:val="28"/>
-        </w:rPr>
-      </w:pPr>
-      <w:r>
-        <w:rPr>
-          <w:sz w:val="28"/>
-          <w:szCs w:val="28"/>
-        </w:rPr>
-      </w:r>
-    </w:p>
-    <w:p>
-      <w:pPr>
         <w:pStyle w:val="Ttulo1"/>
         <w:pBdr>
           <w:bottom w:val="single" w:sz="4" w:space="1" w:color="000000"/>
         </w:pBdr>
-        <w:rPr>
-          <w:rFonts w:ascii="Calibri" w:hAnsi="Calibri" w:cs="Calibri" w:asciiTheme="minorHAnsi" w:cstheme="minorHAnsi" w:hAnsiTheme="minorHAnsi"/>
-          <w:color w:val="auto"/>
-          <w:sz w:val="28"/>
-          <w:szCs w:val="28"/>
-        </w:rPr>
+        <w:rPr/>
       </w:pPr>
       <w:bookmarkStart w:id="0" w:name="_Toc24654414"/>
       <w:r>
@@ -1598,6 +1652,21 @@
           <w:u w:val="single"/>
         </w:rPr>
       </w:pPr>
+      <w:r>
+        <w:rPr/>
+      </w:r>
+    </w:p>
+    <w:p>
+      <w:pPr>
+        <w:pStyle w:val="Ttulo2"/>
+        <w:rPr>
+          <w:rFonts w:ascii="Calibri" w:hAnsi="Calibri" w:cs="Calibri" w:asciiTheme="minorHAnsi" w:cstheme="minorHAnsi" w:hAnsiTheme="minorHAnsi"/>
+          <w:color w:val="auto"/>
+          <w:sz w:val="24"/>
+          <w:szCs w:val="24"/>
+          <w:u w:val="single"/>
+        </w:rPr>
+      </w:pPr>
       <w:bookmarkStart w:id="4" w:name="_Toc24654418"/>
       <w:r>
         <w:rPr>
@@ -1627,27 +1696,98 @@
       </w:pPr>
       <w:r>
         <w:rPr/>
-        <w:t xml:space="preserve">El objetivo principal del proyecto es implementar un integrador basado en el algoritmo de Verlet, el cual tenga un optimo funcionamiento y que no solo este basado en cálculos matemáticos y valores, sino que también disponga de una parte gráfica la cual proyecte todos los cálculos de una forma más visual y fácil de entender. </w:t>
-      </w:r>
-    </w:p>
-    <w:p>
-      <w:pPr>
-        <w:pStyle w:val="Normal"/>
-        <w:rPr/>
-      </w:pPr>
-      <w:r>
-        <w:rPr/>
-        <w:t>A parte, no queremos introducir solo las ecuaciones básicas del algoritmo de verlet, sino que queremos ir más allá e introducir las máximas ecuaciones posibles para que el integrados sea lo más completo posible.</w:t>
-      </w:r>
-    </w:p>
-    <w:p>
-      <w:pPr>
-        <w:pStyle w:val="Normal"/>
-        <w:rPr/>
-      </w:pPr>
-      <w:r>
-        <w:rPr/>
-        <w:t>El objetivo es que el usuario pueda determinar cuales son los valores de las diferentes unidades de las fórmulas para que el resultado que se refleje de forma gráfica sea el que la propia persona haya introducido en el menú inicial.</w:t>
+        <w:t xml:space="preserve">El objetivo principal del proyecto es implementar un integrador basado en el algoritmo de Verlet, el cual tenga un </w:t>
+      </w:r>
+      <w:r>
+        <w:rPr/>
+        <w:t>ó</w:t>
+      </w:r>
+      <w:r>
+        <w:rPr/>
+        <w:t xml:space="preserve">ptimo funcionamiento y que no solo este basado en cálculos matemáticos y valores, sino que también disponga de una parte gráfica </w:t>
+      </w:r>
+      <w:r>
+        <w:rPr/>
+        <w:t>que</w:t>
+      </w:r>
+      <w:r>
+        <w:rPr/>
+        <w:t xml:space="preserve"> proyecte todos los cálculos de una forma más visual y fácil de entender. </w:t>
+      </w:r>
+    </w:p>
+    <w:p>
+      <w:pPr>
+        <w:pStyle w:val="Normal"/>
+        <w:rPr/>
+      </w:pPr>
+      <w:r>
+        <w:rPr/>
+        <w:t xml:space="preserve">A parte, no queremos introducir solo las ecuaciones básicas del algoritmo de </w:t>
+      </w:r>
+      <w:r>
+        <w:rPr/>
+        <w:t>V</w:t>
+      </w:r>
+      <w:r>
+        <w:rPr/>
+        <w:t>erlet, sino que queremos ir más allá e introducir las máximas ecuaciones posibles para que el integrado</w:t>
+      </w:r>
+      <w:r>
+        <w:rPr/>
+        <w:t>r</w:t>
+      </w:r>
+      <w:r>
+        <w:rPr/>
+        <w:t xml:space="preserve"> sea lo más completo posible.</w:t>
+      </w:r>
+    </w:p>
+    <w:p>
+      <w:pPr>
+        <w:pStyle w:val="Normal"/>
+        <w:rPr/>
+      </w:pPr>
+      <w:r>
+        <w:rPr/>
+        <w:t>Además,</w:t>
+      </w:r>
+      <w:r>
+        <w:rPr/>
+        <w:t xml:space="preserve"> el usuario pued</w:t>
+      </w:r>
+      <w:r>
+        <w:rPr/>
+        <w:t>e</w:t>
+      </w:r>
+      <w:r>
+        <w:rPr/>
+        <w:t xml:space="preserve"> determinar cuales son los valores de las diferentes unidades de las fórmulas para que el resultado que se refleje de forma gráfica sea el que la propia persona haya introducido en el menú inicial.</w:t>
+      </w:r>
+    </w:p>
+    <w:p>
+      <w:pPr>
+        <w:pStyle w:val="Normal"/>
+        <w:rPr/>
+      </w:pPr>
+      <w:r>
+        <w:rPr/>
+      </w:r>
+    </w:p>
+    <w:p>
+      <w:pPr>
+        <w:pStyle w:val="Normal"/>
+        <w:rPr/>
+      </w:pPr>
+      <w:r>
+        <w:rPr/>
+      </w:r>
+    </w:p>
+    <w:p>
+      <w:pPr>
+        <w:pStyle w:val="Normal"/>
+        <w:rPr/>
+      </w:pPr>
+      <w:r>
+        <w:rPr/>
       </w:r>
     </w:p>
     <w:p>
@@ -1980,21 +2120,7 @@
           <w:sz w:val="24"/>
           <w:szCs w:val="24"/>
         </w:rPr>
-        <w:t>La ecuación lo que hace es el calculo de la posición del objeto partiendo de la posición 0 y si ya se ha introducido una posición anteriormente parte de esa posición. Así pues, para calcularla, en primer lugar, sum</w:t>
-      </w:r>
-      <w:r>
-        <w:rPr>
-          <w:sz w:val="24"/>
-          <w:szCs w:val="24"/>
-        </w:rPr>
-        <w:t>amos</w:t>
-      </w:r>
-      <w:r>
-        <w:rPr>
-          <w:sz w:val="24"/>
-          <w:szCs w:val="24"/>
-        </w:rPr>
-        <w:t xml:space="preserve"> la posición actual y la suma a la posición menos la posición previa. Acto seguido se multiplica este valor por la aceleración, y finalmente se multiplica por el tiempo, el cual es 1, al cuadrado.</w:t>
+        <w:t>La ecuación lo que hace es el calculo de la posición del objeto partiendo de la posición 0 y si ya se ha introducido una posición anteriormente parte de esa posición. Así pues, para calcularla, en primer lugar, sumamos la posición actual y la suma a la posición menos la posición previa. Acto seguido se multiplica este valor por la aceleración, y finalmente se multiplica por el tiempo, el cual es 1, al cuadrado.</w:t>
       </w:r>
     </w:p>
     <w:p>
@@ -2155,21 +2281,7 @@
           <w:sz w:val="24"/>
           <w:szCs w:val="24"/>
         </w:rPr>
-        <w:t xml:space="preserve">En este caso nos encontramos delante de el algoritmo de </w:t>
-      </w:r>
-      <w:r>
-        <w:rPr>
-          <w:sz w:val="24"/>
-          <w:szCs w:val="24"/>
-        </w:rPr>
-        <w:t>V</w:t>
-      </w:r>
-      <w:r>
-        <w:rPr>
-          <w:sz w:val="24"/>
-          <w:szCs w:val="24"/>
-        </w:rPr>
-        <w:t>erlet en base de la velocidad el cual tiene unas cuantas variaciones en relación con el original.</w:t>
+        <w:t>En este caso nos encontramos delante de el algoritmo de Verlet en base de la velocidad el cual tiene unas cuantas variaciones en relación con el original.</w:t>
       </w:r>
     </w:p>
     <w:p>
@@ -2292,33 +2404,14 @@
     <w:p>
       <w:pPr>
         <w:pStyle w:val="Normal"/>
-        <w:rPr>
-          <w:sz w:val="24"/>
-          <w:szCs w:val="24"/>
-        </w:rPr>
-      </w:pPr>
-      <w:r>
-        <w:rPr>
-          <w:sz w:val="24"/>
-          <w:szCs w:val="24"/>
-        </w:rPr>
-      </w:r>
-    </w:p>
-    <w:p>
-      <w:pPr>
-        <w:pStyle w:val="Normal"/>
+        <w:rPr/>
+      </w:pPr>
+      <w:r>
         <w:rPr>
           <w:sz w:val="24"/>
           <w:szCs w:val="24"/>
           <w:u w:val="single"/>
         </w:rPr>
-      </w:pPr>
-      <w:r>
-        <w:rPr>
-          <w:sz w:val="24"/>
-          <w:szCs w:val="24"/>
-          <w:u w:val="single"/>
-        </w:rPr>
         <w:t>2.5 Acceleration sum &amp; Drag acceleration</w:t>
       </w:r>
     </w:p>
@@ -2332,95 +2425,23 @@
       </w:pPr>
       <w:r>
         <w:rPr>
-          <w:sz w:val="24"/>
-          <w:szCs w:val="24"/>
-        </w:rPr>
-      </w:r>
-    </w:p>
-    <w:p>
-      <w:pPr>
-        <w:pStyle w:val="Normal"/>
-        <w:rPr>
-          <w:sz w:val="24"/>
-          <w:szCs w:val="24"/>
-        </w:rPr>
-      </w:pPr>
-      <w:r>
-        <w:rPr>
           <w:vanish w:val="false"/>
           <w:sz w:val="24"/>
           <w:szCs w:val="24"/>
         </w:rPr>
-        <w:t xml:space="preserve">No se puede entender la función de Acceleration </w:t>
-      </w:r>
-      <w:r>
+        <w:t>No se puede entender la función de Acceleration Sum sin antes calcular la de Drag Acceleration. Aquí asumimos que la aceleración de la partícula no es constante y varía según una serie de factores que veremos a continuación.</w:t>
+      </w:r>
+    </w:p>
+    <w:p>
+      <w:pPr>
+        <w:pStyle w:val="Normal"/>
         <w:rPr>
           <w:vanish w:val="false"/>
-          <w:sz w:val="24"/>
-          <w:szCs w:val="24"/>
-        </w:rPr>
-        <w:t>S</w:t>
-      </w:r>
+        </w:rPr>
+      </w:pPr>
       <w:r>
         <w:rPr>
           <w:vanish w:val="false"/>
-          <w:sz w:val="24"/>
-          <w:szCs w:val="24"/>
-        </w:rPr>
-        <w:t xml:space="preserve">um sin antes calcular la de Drag </w:t>
-      </w:r>
-      <w:r>
-        <w:rPr>
-          <w:vanish w:val="false"/>
-          <w:sz w:val="24"/>
-          <w:szCs w:val="24"/>
-        </w:rPr>
-        <w:t>A</w:t>
-      </w:r>
-      <w:r>
-        <w:rPr>
-          <w:vanish w:val="false"/>
-          <w:sz w:val="24"/>
-          <w:szCs w:val="24"/>
-        </w:rPr>
-        <w:t xml:space="preserve">cceleration. </w:t>
-      </w:r>
-      <w:r>
-        <w:rPr>
-          <w:vanish w:val="false"/>
-          <w:sz w:val="24"/>
-          <w:szCs w:val="24"/>
-        </w:rPr>
-        <w:t xml:space="preserve">Aquí </w:t>
-      </w:r>
-      <w:r>
-        <w:rPr>
-          <w:vanish w:val="false"/>
-          <w:sz w:val="24"/>
-          <w:szCs w:val="24"/>
-        </w:rPr>
-        <w:t xml:space="preserve">asumimos que la aceleración de la partícula no es constante y varía según </w:t>
-      </w:r>
-      <w:r>
-        <w:rPr>
-          <w:vanish w:val="false"/>
-          <w:sz w:val="24"/>
-          <w:szCs w:val="24"/>
-        </w:rPr>
-        <w:t>una serie de factores que veremos a continuación.</w:t>
-      </w:r>
-    </w:p>
-    <w:p>
-      <w:pPr>
-        <w:pStyle w:val="Normal"/>
-        <w:rPr>
-          <w:vanish w:val="false"/>
-        </w:rPr>
-      </w:pPr>
-      <w:r>
-        <w:rPr>
-          <w:sz w:val="24"/>
-          <w:szCs w:val="24"/>
         </w:rPr>
         <w:drawing>
           <wp:anchor behindDoc="0" distT="0" distB="0" distL="0" distR="0" simplePos="0" locked="0" layoutInCell="1" allowOverlap="1" relativeHeight="4">
@@ -2449,7 +2470,7 @@
                   </pic:nvPicPr>
                   <pic:blipFill>
                     <a:blip r:embed="rId4"/>
-                    <a:srcRect l="62409" t="11772" r="21507" b="82894"/>
+                    <a:srcRect l="62417" t="11772" r="21509" b="82908"/>
                     <a:stretch>
                       <a:fillRect/>
                     </a:stretch>
@@ -2479,56 +2500,38 @@
       </w:pPr>
       <w:r>
         <w:rPr>
-          <w:sz w:val="24"/>
-          <w:szCs w:val="24"/>
-        </w:rPr>
-      </w:r>
-    </w:p>
-    <w:p>
-      <w:pPr>
-        <w:pStyle w:val="Normal"/>
-        <w:rPr>
           <w:vanish w:val="false"/>
         </w:rPr>
-      </w:pPr>
-      <w:r>
-        <w:rPr>
-          <w:sz w:val="24"/>
-          <w:szCs w:val="24"/>
-        </w:rPr>
-      </w:r>
-    </w:p>
-    <w:p>
-      <w:pPr>
-        <w:pStyle w:val="Normal"/>
-        <w:rPr>
-          <w:sz w:val="24"/>
-          <w:szCs w:val="24"/>
-        </w:rPr>
-      </w:pPr>
-      <w:r>
+      </w:r>
+    </w:p>
+    <w:p>
+      <w:pPr>
+        <w:pStyle w:val="Normal"/>
         <w:rPr>
           <w:vanish w:val="false"/>
-          <w:sz w:val="24"/>
-          <w:szCs w:val="24"/>
-        </w:rPr>
-        <w:t xml:space="preserve">En este caso, </w:t>
-      </w:r>
+        </w:rPr>
+      </w:pPr>
       <w:r>
         <w:rPr>
           <w:vanish w:val="false"/>
-          <w:sz w:val="24"/>
-          <w:szCs w:val="24"/>
-        </w:rPr>
-        <w:t xml:space="preserve">la Drag </w:t>
-      </w:r>
+        </w:rPr>
+      </w:r>
+    </w:p>
+    <w:p>
+      <w:pPr>
+        <w:pStyle w:val="Normal"/>
+        <w:rPr>
+          <w:sz w:val="24"/>
+          <w:szCs w:val="24"/>
+        </w:rPr>
+      </w:pPr>
       <w:r>
         <w:rPr>
           <w:vanish w:val="false"/>
           <w:sz w:val="24"/>
           <w:szCs w:val="24"/>
         </w:rPr>
-        <w:t>A</w:t>
+        <w:t>En este caso, la Drag Acceleration calcula la desaceleración de una partícula cuando existe una fuerza de rozamiento (pongamos por caso, con el aire) contraria al movimiento de la partícula. Esta aceleración, que pu</w:t>
       </w:r>
       <w:r>
         <w:rPr>
@@ -2536,7 +2539,7 @@
           <w:sz w:val="24"/>
           <w:szCs w:val="24"/>
         </w:rPr>
-        <w:t xml:space="preserve">cceleration </w:t>
+        <w:t>e</w:t>
       </w:r>
       <w:r>
         <w:rPr>
@@ -2544,54 +2547,119 @@
           <w:sz w:val="24"/>
           <w:szCs w:val="24"/>
         </w:rPr>
-        <w:t xml:space="preserve">calcula la </w:t>
-      </w:r>
+        <w:t>de ser en el eje x o y, dependerá de la densidad, del coeficiente de rozamiento, el área de la partícula, la velocidad (en x o y)  y la masa de la partícula.</w:t>
+      </w:r>
+    </w:p>
+    <w:p>
+      <w:pPr>
+        <w:pStyle w:val="Normal"/>
+        <w:rPr>
+          <w:sz w:val="24"/>
+          <w:szCs w:val="24"/>
+        </w:rPr>
+      </w:pPr>
       <w:r>
         <w:rPr>
           <w:vanish w:val="false"/>
           <w:sz w:val="24"/>
           <w:szCs w:val="24"/>
         </w:rPr>
-        <w:t>des</w:t>
-      </w:r>
+        <w:t xml:space="preserve">Por lo tanto, el resultado es la multiplicación de la densidad por el coeficiente de rozamiento por el área por ½, todo ello multiplicado por la velocidad al cuadrado (dependiendo de si queremos coger la aceleración en x o y tendremos que utilizar la velocidad en x o y) y todo lo anterior dividido entre la masa. </w:t>
+      </w:r>
+    </w:p>
+    <w:p>
+      <w:pPr>
+        <w:pStyle w:val="Normal"/>
+        <w:rPr>
+          <w:sz w:val="24"/>
+          <w:szCs w:val="24"/>
+        </w:rPr>
+      </w:pPr>
       <w:r>
         <w:rPr>
           <w:vanish w:val="false"/>
           <w:sz w:val="24"/>
           <w:szCs w:val="24"/>
         </w:rPr>
-        <w:t xml:space="preserve">aceleración de una partícula cuando existe una fuerza de rozamiento </w:t>
-      </w:r>
+        <w:t>En el menú inicial se le pregunta al usuario si quiere tener una única aceleración, la gravedad. Si la respuesta es NO, entonces se le pide que dé valores de gravedad, de coeficiente aerodinámico, de densidad y de masa. La velocidad ya está definida.</w:t>
+      </w:r>
+    </w:p>
+    <w:p>
+      <w:pPr>
+        <w:pStyle w:val="Normal"/>
+        <w:rPr>
+          <w:sz w:val="24"/>
+          <w:szCs w:val="24"/>
+        </w:rPr>
+      </w:pPr>
       <w:r>
         <w:rPr>
           <w:vanish w:val="false"/>
           <w:sz w:val="24"/>
           <w:szCs w:val="24"/>
         </w:rPr>
-        <w:t>(</w:t>
-      </w:r>
-      <w:r>
+        <w:t>Cabe decir que esta aceleración es en dirección opuesta al movimiento de la partícula, y por lo tanto se deberá restar a la aceleración final como veremos a continuación.</w:t>
+      </w:r>
+    </w:p>
+    <w:p>
+      <w:pPr>
+        <w:pStyle w:val="Normal"/>
         <w:rPr>
           <w:vanish w:val="false"/>
-          <w:sz w:val="24"/>
-          <w:szCs w:val="24"/>
-        </w:rPr>
-        <w:t>pongamos por caso, con el aire</w:t>
-      </w:r>
+        </w:rPr>
+      </w:pPr>
       <w:r>
         <w:rPr>
           <w:vanish w:val="false"/>
-          <w:sz w:val="24"/>
-          <w:szCs w:val="24"/>
-        </w:rPr>
-        <w:t>)</w:t>
-      </w:r>
+        </w:rPr>
+      </w:r>
+    </w:p>
+    <w:p>
+      <w:pPr>
+        <w:pStyle w:val="Normal"/>
+        <w:rPr/>
+      </w:pPr>
       <w:r>
         <w:rPr>
           <w:vanish w:val="false"/>
           <w:sz w:val="24"/>
           <w:szCs w:val="24"/>
         </w:rPr>
+        <w:t>Con esto ya podemos calcular la Acceleration Sum, que no es más que el cálculo de la aceleración total en un momento determinado. Para ello, mediante un iPoint, creamos la suma de aceleraciones en x y en y, y las inicializamos en 0. Después, se iguala la suma a la aceleración de ese momento de la partícula, y para la suma en y, se le añade iterativamente la gravedad. Finalmente la suma total de la aceleración será ella misma menos la Drag Acceleration.</w:t>
+      </w:r>
+    </w:p>
+    <w:p>
+      <w:pPr>
+        <w:pStyle w:val="Normal"/>
+        <w:rPr>
+          <w:vanish w:val="false"/>
+        </w:rPr>
+      </w:pPr>
+      <w:r>
+        <w:rPr>
+          <w:vanish w:val="false"/>
+          <w:sz w:val="24"/>
+          <w:szCs w:val="24"/>
+          <w:u w:val="single"/>
+        </w:rPr>
+        <w:t>2.</w:t>
+      </w:r>
+      <w:r>
+        <w:rPr>
+          <w:vanish w:val="false"/>
+          <w:sz w:val="24"/>
+          <w:szCs w:val="24"/>
+          <w:u w:val="single"/>
+        </w:rPr>
+        <w:t>6</w:t>
+      </w:r>
+      <w:r>
+        <w:rPr>
+          <w:vanish w:val="false"/>
+          <w:sz w:val="24"/>
+          <w:szCs w:val="24"/>
+          <w:u w:val="single"/>
+        </w:rPr>
         <w:t xml:space="preserve"> </w:t>
       </w:r>
       <w:r>
@@ -2599,64 +2667,96 @@
           <w:vanish w:val="false"/>
           <w:sz w:val="24"/>
           <w:szCs w:val="24"/>
-        </w:rPr>
-        <w:t>contraria al movimiento de la partícula</w:t>
-      </w:r>
-      <w:r>
+          <w:u w:val="single"/>
+        </w:rPr>
+        <w:t>Calculate Time</w:t>
+      </w:r>
+    </w:p>
+    <w:p>
+      <w:pPr>
+        <w:pStyle w:val="Normal"/>
         <w:rPr>
           <w:vanish w:val="false"/>
-          <w:sz w:val="24"/>
-          <w:szCs w:val="24"/>
-        </w:rPr>
-        <w:t xml:space="preserve">. </w:t>
-      </w:r>
+          <w:u w:val="none"/>
+        </w:rPr>
+      </w:pPr>
       <w:r>
         <w:rPr>
           <w:vanish w:val="false"/>
           <w:sz w:val="24"/>
           <w:szCs w:val="24"/>
-        </w:rPr>
-        <w:t xml:space="preserve">Esta </w:t>
+          <w:u w:val="none"/>
+        </w:rPr>
+        <w:t xml:space="preserve">Esta función se utiliza siempre que la partícula colisiona. Calcula el tiempo total de colisión desde que </w:t>
       </w:r>
       <w:r>
         <w:rPr>
           <w:vanish w:val="false"/>
           <w:sz w:val="24"/>
           <w:szCs w:val="24"/>
-        </w:rPr>
-        <w:t xml:space="preserve">aceleración, </w:t>
-      </w:r>
+          <w:u w:val="none"/>
+        </w:rPr>
+        <w:t>esta se produce hasta que la partícula deja de colisionar. Para ello se usa la posición previa del cuerpo cuando colisiona, la posición nueva cuando deja de colisionar, la velocidad en ese intervalo de tiempo y la aceleración.</w:t>
+      </w:r>
+    </w:p>
+    <w:p>
+      <w:pPr>
+        <w:pStyle w:val="Normal"/>
+        <w:rPr>
+          <w:sz w:val="24"/>
+          <w:szCs w:val="24"/>
+        </w:rPr>
+      </w:pPr>
       <w:r>
         <w:rPr>
           <w:vanish w:val="false"/>
-          <w:sz w:val="24"/>
-          <w:szCs w:val="24"/>
-        </w:rPr>
-        <w:t>que pude ser en el eje</w:t>
-      </w:r>
+          <w:u w:val="none"/>
+        </w:rPr>
+      </w:r>
+    </w:p>
+    <w:p>
+      <w:pPr>
+        <w:pStyle w:val="Normal"/>
+        <w:rPr>
+          <w:sz w:val="24"/>
+          <w:szCs w:val="24"/>
+        </w:rPr>
+      </w:pPr>
       <w:r>
         <w:rPr>
           <w:vanish w:val="false"/>
-          <w:sz w:val="24"/>
-          <w:szCs w:val="24"/>
-        </w:rPr>
-        <w:t xml:space="preserve"> x o y,</w:t>
-      </w:r>
+          <w:u w:val="none"/>
+        </w:rPr>
+      </w:r>
+    </w:p>
+    <w:p>
+      <w:pPr>
+        <w:pStyle w:val="Normal"/>
+        <w:rPr>
+          <w:sz w:val="24"/>
+          <w:szCs w:val="24"/>
+        </w:rPr>
+      </w:pPr>
       <w:r>
         <w:rPr>
           <w:vanish w:val="false"/>
-          <w:sz w:val="24"/>
-          <w:szCs w:val="24"/>
-        </w:rPr>
-        <w:t xml:space="preserve"> </w:t>
-      </w:r>
+          <w:u w:val="none"/>
+        </w:rPr>
+      </w:r>
+    </w:p>
+    <w:p>
+      <w:pPr>
+        <w:pStyle w:val="Normal"/>
+        <w:rPr>
+          <w:sz w:val="24"/>
+          <w:szCs w:val="24"/>
+        </w:rPr>
+      </w:pPr>
       <w:r>
         <w:rPr>
           <w:vanish w:val="false"/>
-          <w:sz w:val="24"/>
-          <w:szCs w:val="24"/>
-        </w:rPr>
-        <w:t>dependerá de la densidad, del coeficiente de rozamiento, el área de la partícula, la velocidad (en x o y)  y la masa de la partícula.</w:t>
+          <w:u w:val="none"/>
+        </w:rPr>
       </w:r>
     </w:p>
     <w:p>
@@ -2670,144 +2770,7 @@
       <w:r>
         <w:rPr>
           <w:vanish w:val="false"/>
-          <w:sz w:val="24"/>
-          <w:szCs w:val="24"/>
-        </w:rPr>
-        <w:t xml:space="preserve">Por lo tanto, </w:t>
-      </w:r>
-      <w:r>
-        <w:rPr>
-          <w:vanish w:val="false"/>
-          <w:sz w:val="24"/>
-          <w:szCs w:val="24"/>
-        </w:rPr>
-        <w:t xml:space="preserve">el resultado es la multiplicación de la densidad por el coeficiente de rozamiento por el área por ½, todo ello multiplicado por la velocidad al cuadrado (dependiendo de si queremos coger la aceleración en x o y tendremos que utilizar la velocidad en x o y) y todo lo anterior dividido entre la masa. </w:t>
-      </w:r>
-    </w:p>
-    <w:p>
-      <w:pPr>
-        <w:pStyle w:val="Normal"/>
-        <w:rPr>
-          <w:sz w:val="24"/>
-          <w:szCs w:val="24"/>
-        </w:rPr>
-      </w:pPr>
-      <w:r>
-        <w:rPr>
-          <w:vanish w:val="false"/>
-          <w:sz w:val="24"/>
-          <w:szCs w:val="24"/>
-        </w:rPr>
-        <w:t xml:space="preserve">En el menú inicial se le pregunta al usuario si quiere tener una única aceleración, la gravedad. Si la respuesta es NO, entonces se le pide que dé valores de </w:t>
-      </w:r>
-      <w:r>
-        <w:rPr>
-          <w:vanish w:val="false"/>
-          <w:sz w:val="24"/>
-          <w:szCs w:val="24"/>
-        </w:rPr>
-        <w:t>gravedad, de coeficiente aerodinámico, de densidad y de masa. La velocidad ya está definida.</w:t>
-      </w:r>
-    </w:p>
-    <w:p>
-      <w:pPr>
-        <w:pStyle w:val="Normal"/>
-        <w:rPr>
-          <w:sz w:val="24"/>
-          <w:szCs w:val="24"/>
-        </w:rPr>
-      </w:pPr>
-      <w:r>
-        <w:rPr>
-          <w:vanish w:val="false"/>
-          <w:sz w:val="24"/>
-          <w:szCs w:val="24"/>
-        </w:rPr>
-        <w:t>C</w:t>
-      </w:r>
-      <w:r>
-        <w:rPr>
-          <w:vanish w:val="false"/>
-          <w:sz w:val="24"/>
-          <w:szCs w:val="24"/>
-        </w:rPr>
-        <w:t>abe decir que esta aceleración es en dirección opuesta al movimiento de la partícula, y por lo tanto se deberá restar a la aceleración final como veremos a continuación.</w:t>
-      </w:r>
-    </w:p>
-    <w:p>
-      <w:pPr>
-        <w:pStyle w:val="Normal"/>
-        <w:rPr>
-          <w:vanish w:val="false"/>
-        </w:rPr>
-      </w:pPr>
-      <w:r>
-        <w:rPr>
-          <w:sz w:val="24"/>
-          <w:szCs w:val="24"/>
-        </w:rPr>
-      </w:r>
-    </w:p>
-    <w:p>
-      <w:pPr>
-        <w:pStyle w:val="Normal"/>
-        <w:rPr>
-          <w:sz w:val="24"/>
-          <w:szCs w:val="24"/>
-        </w:rPr>
-      </w:pPr>
-      <w:r>
-        <w:rPr>
-          <w:vanish w:val="false"/>
-          <w:sz w:val="24"/>
-          <w:szCs w:val="24"/>
-        </w:rPr>
-        <w:t>C</w:t>
-      </w:r>
-      <w:r>
-        <w:rPr>
-          <w:vanish w:val="false"/>
-          <w:sz w:val="24"/>
-          <w:szCs w:val="24"/>
-        </w:rPr>
-        <w:t xml:space="preserve">on esto ya podemos calcular la Acceleration </w:t>
-      </w:r>
-      <w:r>
-        <w:rPr>
-          <w:vanish w:val="false"/>
-          <w:sz w:val="24"/>
-          <w:szCs w:val="24"/>
-        </w:rPr>
-        <w:t>S</w:t>
-      </w:r>
-      <w:r>
-        <w:rPr>
-          <w:vanish w:val="false"/>
-          <w:sz w:val="24"/>
-          <w:szCs w:val="24"/>
-        </w:rPr>
-        <w:t xml:space="preserve">um, que no es más que el cálculo de la aceleración total en un momento determinado. Para ello, mediante un iPoint, creamos la suma de aceleraciones en x y en y, y las inicializamos en 0. </w:t>
-      </w:r>
-      <w:r>
-        <w:rPr>
-          <w:vanish w:val="false"/>
-          <w:sz w:val="24"/>
-          <w:szCs w:val="24"/>
-        </w:rPr>
-        <w:t>Después, se iguala la suma a la aceleración de ese momento de la partícula, y para la suma en y, se le añade iterativamente la gravedad. Finalmente la suma total de la aceleración será ella misma menos la Drag Acceleration.</w:t>
-      </w:r>
-    </w:p>
-    <w:p>
-      <w:pPr>
-        <w:pStyle w:val="Normal"/>
-        <w:rPr>
-          <w:vanish w:val="false"/>
-        </w:rPr>
-      </w:pPr>
-      <w:r>
-        <w:rPr>
-          <w:sz w:val="24"/>
-          <w:szCs w:val="24"/>
+          <w:u w:val="none"/>
         </w:rPr>
       </w:r>
     </w:p>
@@ -3309,7 +3272,7 @@
         <w:docPartGallery w:val="Page Numbers (Bottom of Page)"/>
         <w:docPartUnique w:val="true"/>
       </w:docPartObj>
-      <w:id w:val="1397020088"/>
+      <w:id w:val="1765599827"/>
     </w:sdtPr>
     <w:sdtContent>
       <w:p>
@@ -3332,7 +3295,7 @@
         </w:r>
         <w:r>
           <w:rPr/>
-          <w:t>7</w:t>
+          <w:t>8</w:t>
         </w:r>
         <w:r>
           <w:rPr/>
@@ -3383,7 +3346,6 @@
     <w:rPrDefault>
       <w:rPr>
         <w:rFonts w:ascii="Calibri" w:hAnsi="Calibri" w:eastAsia="Calibri" w:cs="" w:asciiTheme="minorHAnsi" w:cstheme="minorBidi" w:eastAsiaTheme="minorHAnsi" w:hAnsiTheme="minorHAnsi"/>
-        <w:sz w:val="22"/>
         <w:szCs w:val="22"/>
         <w:lang w:val="es-ES" w:eastAsia="en-US" w:bidi="ar-SA"/>
       </w:rPr>

</xml_diff>

<commit_message>
calculate collision position half explanation
</commit_message>
<xml_diff>
--- a/Verlet_Integrator/Integrador_de_verlet.docx
+++ b/Verlet_Integrator/Integrador_de_verlet.docx
@@ -297,7 +297,7 @@
           <w:docPartGallery w:val="Table of Contents"/>
           <w:docPartUnique w:val="true"/>
         </w:docPartObj>
-        <w:id w:val="1499993887"/>
+        <w:id w:val="553270959"/>
       </w:sdtPr>
       <w:sdtContent>
         <w:p>
@@ -952,36 +952,71 @@
             </w:r>
             <w:r>
               <w:rPr>
-                <w:webHidden/>
-              </w:rPr>
-              <w:fldChar w:fldCharType="begin"/>
-            </w:r>
-            <w:r>
-              <w:rPr>
-                <w:webHidden/>
-              </w:rPr>
-              <w:instrText>PAGEREF _Toc24654423 \h</w:instrText>
-            </w:r>
-            <w:r>
-              <w:rPr>
-                <w:webHidden/>
-              </w:rPr>
-              <w:fldChar w:fldCharType="separate"/>
-            </w:r>
-            <w:r>
-              <w:rPr>
                 <w:rStyle w:val="Enlacedelndice"/>
               </w:rPr>
               <w:tab/>
-              <w:t>6</w:t>
-            </w:r>
-            <w:r>
-              <w:rPr>
-                <w:webHidden/>
-              </w:rPr>
-              <w:fldChar w:fldCharType="end"/>
             </w:r>
           </w:hyperlink>
+          <w:r>
+            <w:rPr/>
+            <w:t>7</w:t>
+          </w:r>
+        </w:p>
+        <w:p>
+          <w:pPr>
+            <w:pStyle w:val="Sumario2"/>
+            <w:tabs>
+              <w:tab w:val="clear" w:pos="708"/>
+              <w:tab w:val="right" w:pos="8494" w:leader="dot"/>
+            </w:tabs>
+            <w:rPr/>
+          </w:pPr>
+          <w:hyperlink w:anchor="_Toc24654423">
+            <w:r>
+              <w:rPr>
+                <w:webHidden/>
+                <w:rStyle w:val="Enlacedelndice"/>
+                <w:rFonts w:cs="Calibri" w:cstheme="minorHAnsi"/>
+                <w:vanish w:val="false"/>
+              </w:rPr>
+              <w:t>2.</w:t>
+            </w:r>
+            <w:r>
+              <w:rPr>
+                <w:rStyle w:val="Enlacedelndice"/>
+                <w:rFonts w:cs="Calibri" w:cstheme="minorHAnsi"/>
+              </w:rPr>
+              <w:t xml:space="preserve">6 </w:t>
+            </w:r>
+            <w:r>
+              <w:rPr>
+                <w:rStyle w:val="Enlacedelndice"/>
+                <w:rFonts w:cs="Calibri" w:cstheme="minorHAnsi"/>
+              </w:rPr>
+              <w:t>Check</w:t>
+            </w:r>
+            <w:r>
+              <w:rPr>
+                <w:rStyle w:val="Enlacedelndice"/>
+                <w:rFonts w:cs="Calibri" w:cstheme="minorHAnsi"/>
+              </w:rPr>
+              <w:t xml:space="preserve"> </w:t>
+            </w:r>
+            <w:r>
+              <w:rPr>
+                <w:rStyle w:val="Enlacedelndice"/>
+                <w:rFonts w:cs="Calibri" w:cstheme="minorHAnsi"/>
+              </w:rPr>
+              <w:t>Collision</w:t>
+              <w:tab/>
+            </w:r>
+          </w:hyperlink>
+          <w:r>
+            <w:rPr>
+              <w:rFonts w:cs="Calibri" w:cstheme="minorHAnsi"/>
+            </w:rPr>
+            <w:t>7</w:t>
+          </w:r>
         </w:p>
         <w:p>
           <w:pPr>
@@ -990,10 +1025,7 @@
               <w:tab w:val="clear" w:pos="708"/>
               <w:tab w:val="right" w:pos="8494" w:leader="dot"/>
             </w:tabs>
-            <w:rPr>
-              <w:rFonts w:eastAsia="" w:eastAsiaTheme="minorEastAsia"/>
-              <w:lang w:eastAsia="es-ES"/>
-            </w:rPr>
+            <w:rPr/>
           </w:pPr>
           <w:hyperlink w:anchor="_Toc24654424">
             <w:r>
@@ -1007,36 +1039,15 @@
             </w:r>
             <w:r>
               <w:rPr>
-                <w:webHidden/>
-              </w:rPr>
-              <w:fldChar w:fldCharType="begin"/>
-            </w:r>
-            <w:r>
-              <w:rPr>
-                <w:webHidden/>
-              </w:rPr>
-              <w:instrText>PAGEREF _Toc24654424 \h</w:instrText>
-            </w:r>
-            <w:r>
-              <w:rPr>
-                <w:webHidden/>
-              </w:rPr>
-              <w:fldChar w:fldCharType="separate"/>
-            </w:r>
-            <w:r>
-              <w:rPr>
                 <w:rStyle w:val="Enlacedelndice"/>
               </w:rPr>
               <w:tab/>
-              <w:t>6</w:t>
-            </w:r>
-            <w:r>
-              <w:rPr>
-                <w:webHidden/>
-              </w:rPr>
-              <w:fldChar w:fldCharType="end"/>
             </w:r>
           </w:hyperlink>
+          <w:r>
+            <w:rPr/>
+            <w:t>8</w:t>
+          </w:r>
         </w:p>
         <w:p>
           <w:pPr>
@@ -1045,10 +1056,7 @@
               <w:tab w:val="clear" w:pos="708"/>
               <w:tab w:val="right" w:pos="8494" w:leader="dot"/>
             </w:tabs>
-            <w:rPr>
-              <w:rFonts w:eastAsia="" w:eastAsiaTheme="minorEastAsia"/>
-              <w:lang w:eastAsia="es-ES"/>
-            </w:rPr>
+            <w:rPr/>
           </w:pPr>
           <w:hyperlink w:anchor="_Toc24654425">
             <w:r>
@@ -1062,36 +1070,15 @@
             </w:r>
             <w:r>
               <w:rPr>
-                <w:webHidden/>
-              </w:rPr>
-              <w:fldChar w:fldCharType="begin"/>
-            </w:r>
-            <w:r>
-              <w:rPr>
-                <w:webHidden/>
-              </w:rPr>
-              <w:instrText>PAGEREF _Toc24654425 \h</w:instrText>
-            </w:r>
-            <w:r>
-              <w:rPr>
-                <w:webHidden/>
-              </w:rPr>
-              <w:fldChar w:fldCharType="separate"/>
-            </w:r>
-            <w:r>
-              <w:rPr>
                 <w:rStyle w:val="Enlacedelndice"/>
               </w:rPr>
               <w:tab/>
-              <w:t>7</w:t>
-            </w:r>
-            <w:r>
-              <w:rPr>
-                <w:webHidden/>
-              </w:rPr>
-              <w:fldChar w:fldCharType="end"/>
             </w:r>
           </w:hyperlink>
+          <w:r>
+            <w:rPr/>
+            <w:t>9</w:t>
+          </w:r>
         </w:p>
         <w:p>
           <w:pPr>
@@ -2503,7 +2490,7 @@
                   </pic:nvPicPr>
                   <pic:blipFill>
                     <a:blip r:embed="rId5"/>
-                    <a:srcRect l="62423" t="11772" r="21509" b="82918"/>
+                    <a:srcRect l="62431" t="11772" r="21509" b="82932"/>
                     <a:stretch>
                       <a:fillRect/>
                     </a:stretch>
@@ -2718,21 +2705,127 @@
           <w:sz w:val="24"/>
           <w:szCs w:val="24"/>
         </w:rPr>
-        <w:t xml:space="preserve">Para que exista la colisión, se deben cumplir 4 condiciones que están incluidas dentro del if: </w:t>
-      </w:r>
-      <w:r>
-        <w:rPr>
-          <w:sz w:val="24"/>
-          <w:szCs w:val="24"/>
-        </w:rPr>
-        <w:t>La primera es s</w:t>
-      </w:r>
-      <w:r>
-        <w:rPr>
-          <w:sz w:val="24"/>
-          <w:szCs w:val="24"/>
-        </w:rPr>
-        <w:t xml:space="preserve">i la posición </w:t>
+        <w:t xml:space="preserve">Para que exista la colisión, se deben cumplir 4 condiciones que están incluidas dentro del if: La primera es si la posición x de la partícula más su radio es igual o superior a la posición x del objeto. La segunda, </w:t>
+      </w:r>
+      <w:bookmarkStart w:id="10" w:name="__DdeLink__324_1343781772"/>
+      <w:r>
+        <w:rPr>
+          <w:sz w:val="24"/>
+          <w:szCs w:val="24"/>
+        </w:rPr>
+        <w:t>si la posición x de la partícula menos su radio es igual o menor a la posición x del objeto más su anchura</w:t>
+      </w:r>
+      <w:bookmarkEnd w:id="10"/>
+      <w:r>
+        <w:rPr>
+          <w:sz w:val="24"/>
+          <w:szCs w:val="24"/>
+        </w:rPr>
+        <w:t>. La tercera,  si la posición y de la partícula menos su radio es igual o menor a la posición y del objeto más su altura. Y la cuarta, si la posición y de la partícula más su radio es igual o mayor a la posición y del objeto.</w:t>
+      </w:r>
+    </w:p>
+    <w:p>
+      <w:pPr>
+        <w:pStyle w:val="Normal"/>
+        <w:rPr/>
+      </w:pPr>
+      <w:r>
+        <w:rPr>
+          <w:sz w:val="24"/>
+          <w:szCs w:val="24"/>
+        </w:rPr>
+        <w:t xml:space="preserve">Si cualquiera de estos 4 casos se cumple, entonces el booleano ret se vuelve true y la función retorna ese valor. </w:t>
+      </w:r>
+    </w:p>
+    <w:p>
+      <w:pPr>
+        <w:pStyle w:val="Normal"/>
+        <w:rPr/>
+      </w:pPr>
+      <w:r>
+        <w:rPr>
+          <w:sz w:val="24"/>
+          <w:szCs w:val="24"/>
+        </w:rPr>
+        <w:t xml:space="preserve">A continuación existe otra función de Check Collision, pero </w:t>
+      </w:r>
+      <w:r>
+        <w:rPr>
+          <w:sz w:val="24"/>
+          <w:szCs w:val="24"/>
+        </w:rPr>
+        <w:t>con la diferencia de que retorna todas las posibles colisiones que puedan existir entre la partícula y el objeto.</w:t>
+      </w:r>
+    </w:p>
+    <w:p>
+      <w:pPr>
+        <w:pStyle w:val="Normal"/>
+        <w:rPr>
+          <w:sz w:val="24"/>
+          <w:szCs w:val="24"/>
+        </w:rPr>
+      </w:pPr>
+      <w:r>
+        <w:rPr>
+          <w:sz w:val="24"/>
+          <w:szCs w:val="24"/>
+        </w:rPr>
+        <w:t>2.8 Calculate Collision Position</w:t>
+      </w:r>
+    </w:p>
+    <w:p>
+      <w:pPr>
+        <w:pStyle w:val="Normal"/>
+        <w:rPr>
+          <w:sz w:val="24"/>
+          <w:szCs w:val="24"/>
+        </w:rPr>
+      </w:pPr>
+      <w:r>
+        <w:rPr>
+          <w:sz w:val="24"/>
+          <w:szCs w:val="24"/>
+        </w:rPr>
+        <w:t xml:space="preserve">Una vez </w:t>
+      </w:r>
+      <w:r>
+        <w:rPr>
+          <w:sz w:val="24"/>
+          <w:szCs w:val="24"/>
+        </w:rPr>
+        <w:t>sabemos que se ha producido una colisión, entonces utilizamos esta función para saber qué posición ocupa la partícula justo antes de que esta colisione. Para eso, necesitaremos una variable float llamada time, la función Calculate Time (que se explicará más adelante) y dos booleanos (col_x y col_y) que representan las colisiones en x y en y.</w:t>
+      </w:r>
+    </w:p>
+    <w:p>
+      <w:pPr>
+        <w:pStyle w:val="Normal"/>
+        <w:rPr>
+          <w:sz w:val="24"/>
+          <w:szCs w:val="24"/>
+        </w:rPr>
+      </w:pPr>
+      <w:r>
+        <w:rPr>
+          <w:sz w:val="24"/>
+          <w:szCs w:val="24"/>
+        </w:rPr>
+        <w:t>Empezamos igualando la variable time a 0 y los booleanos a false, ya que solo serán true si se cumplen 4 condiciones de colisión muy parecidas a las de la función Check Collision.</w:t>
+      </w:r>
+    </w:p>
+    <w:p>
+      <w:pPr>
+        <w:pStyle w:val="Normal"/>
+        <w:rPr>
+          <w:sz w:val="24"/>
+          <w:szCs w:val="24"/>
+        </w:rPr>
+      </w:pPr>
+      <w:r>
+        <w:rPr>
+          <w:sz w:val="24"/>
+          <w:szCs w:val="24"/>
+        </w:rPr>
+        <w:t xml:space="preserve">Si la posición </w:t>
       </w:r>
       <w:r>
         <w:rPr>
@@ -2746,88 +2839,181 @@
           <w:sz w:val="24"/>
           <w:szCs w:val="24"/>
         </w:rPr>
-        <w:t xml:space="preserve">de la partícula más su radio es igual </w:t>
-      </w:r>
-      <w:r>
-        <w:rPr>
-          <w:sz w:val="24"/>
-          <w:szCs w:val="24"/>
-        </w:rPr>
-        <w:t xml:space="preserve">o superior </w:t>
-      </w:r>
-      <w:r>
-        <w:rPr>
-          <w:sz w:val="24"/>
-          <w:szCs w:val="24"/>
-        </w:rPr>
-        <w:t xml:space="preserve">a la posición </w:t>
-      </w:r>
-      <w:r>
-        <w:rPr>
-          <w:sz w:val="24"/>
-          <w:szCs w:val="24"/>
-        </w:rPr>
-        <w:t>x</w:t>
-      </w:r>
-      <w:r>
-        <w:rPr>
-          <w:sz w:val="24"/>
-          <w:szCs w:val="24"/>
-        </w:rPr>
-        <w:t xml:space="preserve"> del objeto. </w:t>
-      </w:r>
-      <w:r>
-        <w:rPr>
-          <w:sz w:val="24"/>
-          <w:szCs w:val="24"/>
-        </w:rPr>
-        <w:t xml:space="preserve">La segunda, </w:t>
-      </w:r>
-      <w:bookmarkStart w:id="10" w:name="__DdeLink__324_1343781772"/>
-      <w:r>
-        <w:rPr>
-          <w:sz w:val="24"/>
-          <w:szCs w:val="24"/>
-        </w:rPr>
-        <w:t>si la posición x de la partícula menos su radio es igual o menor a la posición x del objeto más su anchura</w:t>
-      </w:r>
-      <w:bookmarkEnd w:id="10"/>
-      <w:r>
-        <w:rPr>
-          <w:sz w:val="24"/>
-          <w:szCs w:val="24"/>
-        </w:rPr>
-        <w:t>. La tercera,  si la posición y de la partícula menos su radio es igual o menor a la posición y del objeto más su altura. Y la cuarta, si la posición y de la partícula más su radio es igual o mayor a la posición y del objeto.</w:t>
-      </w:r>
-    </w:p>
-    <w:p>
-      <w:pPr>
-        <w:pStyle w:val="Normal"/>
-        <w:rPr>
-          <w:sz w:val="24"/>
-          <w:szCs w:val="24"/>
-        </w:rPr>
-      </w:pPr>
-      <w:r>
-        <w:rPr>
-          <w:sz w:val="24"/>
-          <w:szCs w:val="24"/>
-        </w:rPr>
-      </w:r>
-    </w:p>
-    <w:p>
-      <w:pPr>
-        <w:pStyle w:val="Normal"/>
-        <w:rPr>
-          <w:sz w:val="24"/>
-          <w:szCs w:val="24"/>
-        </w:rPr>
-      </w:pPr>
-      <w:r>
-        <w:rPr>
-          <w:sz w:val="24"/>
-          <w:szCs w:val="24"/>
-        </w:rPr>
+        <w:t xml:space="preserve">previa de la partícula (no la actual) más su radio es más pequeña que la posición x del otro objeto, entonces igualamos la variable time a la función Calculate Time, </w:t>
+      </w:r>
+      <w:r>
+        <w:rPr>
+          <w:sz w:val="24"/>
+          <w:szCs w:val="24"/>
+        </w:rPr>
+        <w:t>donde le pasamos la posición previa de la partícula, su velocidad, su aceleración y la posición x del objeto. El booleano col_x se iguala a true.</w:t>
+      </w:r>
+    </w:p>
+    <w:p>
+      <w:pPr>
+        <w:pStyle w:val="Normal"/>
+        <w:rPr>
+          <w:sz w:val="24"/>
+          <w:szCs w:val="24"/>
+        </w:rPr>
+      </w:pPr>
+      <w:r>
+        <w:rPr>
+          <w:sz w:val="24"/>
+          <w:szCs w:val="24"/>
+        </w:rPr>
+        <w:t xml:space="preserve">Si la posición </w:t>
+      </w:r>
+      <w:r>
+        <w:rPr>
+          <w:sz w:val="24"/>
+          <w:szCs w:val="24"/>
+        </w:rPr>
+        <w:t xml:space="preserve">x </w:t>
+      </w:r>
+      <w:r>
+        <w:rPr>
+          <w:sz w:val="24"/>
+          <w:szCs w:val="24"/>
+        </w:rPr>
+        <w:t xml:space="preserve">previa de la partícula </w:t>
+      </w:r>
+      <w:r>
+        <w:rPr>
+          <w:sz w:val="24"/>
+          <w:szCs w:val="24"/>
+        </w:rPr>
+        <w:t>menos</w:t>
+      </w:r>
+      <w:r>
+        <w:rPr>
+          <w:sz w:val="24"/>
+          <w:szCs w:val="24"/>
+        </w:rPr>
+        <w:t xml:space="preserve"> su radio es </w:t>
+      </w:r>
+      <w:r>
+        <w:rPr>
+          <w:sz w:val="24"/>
+          <w:szCs w:val="24"/>
+        </w:rPr>
+        <w:t>superior</w:t>
+      </w:r>
+      <w:r>
+        <w:rPr>
+          <w:sz w:val="24"/>
+          <w:szCs w:val="24"/>
+        </w:rPr>
+        <w:t xml:space="preserve"> </w:t>
+      </w:r>
+      <w:r>
+        <w:rPr>
+          <w:sz w:val="24"/>
+          <w:szCs w:val="24"/>
+        </w:rPr>
+        <w:t>a</w:t>
+      </w:r>
+      <w:r>
+        <w:rPr>
+          <w:sz w:val="24"/>
+          <w:szCs w:val="24"/>
+        </w:rPr>
+        <w:t xml:space="preserve"> la posición x del objeto </w:t>
+      </w:r>
+      <w:r>
+        <w:rPr>
+          <w:sz w:val="24"/>
+          <w:szCs w:val="24"/>
+        </w:rPr>
+        <w:t>más su anchura</w:t>
+      </w:r>
+      <w:r>
+        <w:rPr>
+          <w:sz w:val="24"/>
+          <w:szCs w:val="24"/>
+        </w:rPr>
+        <w:t xml:space="preserve">, igualamos la variable time a la función Calculate Time </w:t>
+      </w:r>
+      <w:r>
+        <w:rPr>
+          <w:sz w:val="24"/>
+          <w:szCs w:val="24"/>
+        </w:rPr>
+        <w:t>y le pasamos las mismas variables que antes pero añadiendo la anchura del objeto. El booleano col_x se iguala a true.</w:t>
+      </w:r>
+    </w:p>
+    <w:p>
+      <w:pPr>
+        <w:pStyle w:val="Normal"/>
+        <w:rPr>
+          <w:sz w:val="24"/>
+          <w:szCs w:val="24"/>
+        </w:rPr>
+      </w:pPr>
+      <w:r>
+        <w:rPr>
+          <w:sz w:val="24"/>
+          <w:szCs w:val="24"/>
+        </w:rPr>
+        <w:t xml:space="preserve">Si la posición </w:t>
+      </w:r>
+      <w:r>
+        <w:rPr>
+          <w:sz w:val="24"/>
+          <w:szCs w:val="24"/>
+        </w:rPr>
+        <w:t xml:space="preserve">y </w:t>
+      </w:r>
+      <w:r>
+        <w:rPr>
+          <w:sz w:val="24"/>
+          <w:szCs w:val="24"/>
+        </w:rPr>
+        <w:t xml:space="preserve">previa de la partícula (no la actual) más su radio es más pequeña que la posición x del otro objeto, entonces igualamos la variable time a la función Calculate Time, </w:t>
+      </w:r>
+      <w:r>
+        <w:rPr>
+          <w:sz w:val="24"/>
+          <w:szCs w:val="24"/>
+        </w:rPr>
+        <w:t>donde le pasamos la posición previa de la partícula, su velocidad, su aceleración y la posición x del objeto. El booleano col_x se iguala a true.</w:t>
+      </w:r>
+    </w:p>
+    <w:p>
+      <w:pPr>
+        <w:pStyle w:val="Normal"/>
+        <w:rPr>
+          <w:sz w:val="24"/>
+          <w:szCs w:val="24"/>
+        </w:rPr>
+      </w:pPr>
+      <w:r>
+        <w:rPr>
+          <w:sz w:val="24"/>
+          <w:szCs w:val="24"/>
+        </w:rPr>
+        <w:t xml:space="preserve">Si la posición </w:t>
+      </w:r>
+      <w:r>
+        <w:rPr>
+          <w:sz w:val="24"/>
+          <w:szCs w:val="24"/>
+        </w:rPr>
+        <w:t xml:space="preserve">y </w:t>
+      </w:r>
+      <w:r>
+        <w:rPr>
+          <w:sz w:val="24"/>
+          <w:szCs w:val="24"/>
+        </w:rPr>
+        <w:t xml:space="preserve">previa de la partícula (no la actual) más su radio es más pequeña que la posición x del otro objeto, entonces igualamos la variable time a la función Calculate Time, </w:t>
+      </w:r>
+      <w:r>
+        <w:rPr>
+          <w:sz w:val="24"/>
+          <w:szCs w:val="24"/>
+        </w:rPr>
+        <w:t>donde le pasamos la posición previa de la partícula, su velocidad, su aceleración y la posición x del objeto. El booleano col_x se iguala a true.</w:t>
       </w:r>
     </w:p>
     <w:p>
@@ -3433,7 +3619,7 @@
         <w:docPartGallery w:val="Page Numbers (Bottom of Page)"/>
         <w:docPartUnique w:val="true"/>
       </w:docPartObj>
-      <w:id w:val="1863922845"/>
+      <w:id w:val="825427406"/>
     </w:sdtPr>
     <w:sdtContent>
       <w:p>

</xml_diff>

<commit_message>
calculate time and terminal velocity half done
</commit_message>
<xml_diff>
--- a/Verlet_Integrator/Integrador_de_verlet.docx
+++ b/Verlet_Integrator/Integrador_de_verlet.docx
@@ -1,6 +1,6 @@
 
 <file path=word/document.xml><?xml version="1.0" encoding="utf-8"?>
-<w:document xmlns:ve="http://schemas.openxmlformats.org/markup-compatibility/2006" xmlns:o="urn:schemas-microsoft-com:office:office" xmlns:r="http://schemas.openxmlformats.org/officeDocument/2006/relationships" xmlns:m="http://schemas.openxmlformats.org/officeDocument/2006/math" xmlns:v="urn:schemas-microsoft-com:vml" xmlns:wp="http://schemas.openxmlformats.org/drawingml/2006/wordprocessingDrawing" xmlns:w10="urn:schemas-microsoft-com:office:word" xmlns:w="http://schemas.openxmlformats.org/wordprocessingml/2006/main" xmlns:wne="http://schemas.microsoft.com/office/word/2006/wordml">
+<w:document xmlns:wpc="http://schemas.microsoft.com/office/word/2010/wordprocessingCanvas" xmlns:cx="http://schemas.microsoft.com/office/drawing/2014/chartex" xmlns:mc="http://schemas.openxmlformats.org/markup-compatibility/2006" xmlns:o="urn:schemas-microsoft-com:office:office" xmlns:r="http://schemas.openxmlformats.org/officeDocument/2006/relationships" xmlns:m="http://schemas.openxmlformats.org/officeDocument/2006/math" xmlns:v="urn:schemas-microsoft-com:vml" xmlns:wp14="http://schemas.microsoft.com/office/word/2010/wordprocessingDrawing" xmlns:wp="http://schemas.openxmlformats.org/drawingml/2006/wordprocessingDrawing" xmlns:w10="urn:schemas-microsoft-com:office:word" xmlns:w="http://schemas.openxmlformats.org/wordprocessingml/2006/main" xmlns:w14="http://schemas.microsoft.com/office/word/2010/wordml" xmlns:w15="http://schemas.microsoft.com/office/word/2012/wordml" xmlns:w16se="http://schemas.microsoft.com/office/word/2015/wordml/symex" xmlns:wpg="http://schemas.microsoft.com/office/word/2010/wordprocessingGroup" xmlns:wpi="http://schemas.microsoft.com/office/word/2010/wordprocessingInk" xmlns:wne="http://schemas.microsoft.com/office/word/2006/wordml" xmlns:wps="http://schemas.microsoft.com/office/word/2010/wordprocessingShape" mc:Ignorable="w14 w15 w16se wp14">
   <w:body>
     <w:p>
       <w:pPr>
@@ -252,15 +252,16 @@
           <w:docPartUnique/>
         </w:docPartObj>
       </w:sdtPr>
+      <w:sdtEndPr/>
       <w:sdtContent>
         <w:p>
           <w:pPr>
-            <w:pStyle w:val="TtulodeTDC"/>
+            <w:pStyle w:val="TtuloTDC"/>
           </w:pPr>
         </w:p>
         <w:p>
           <w:pPr>
-            <w:pStyle w:val="TOC1"/>
+            <w:pStyle w:val="TDC11"/>
             <w:tabs>
               <w:tab w:val="right" w:leader="dot" w:pos="8494"/>
             </w:tabs>
@@ -306,13 +307,7 @@
               <w:rPr>
                 <w:webHidden/>
               </w:rPr>
-              <w:instrText xml:space="preserve">PAGEREF </w:instrText>
-            </w:r>
-            <w:r>
-              <w:rPr>
-                <w:webHidden/>
-              </w:rPr>
-              <w:instrText>_Toc24654414 \h</w:instrText>
+              <w:instrText>PAGEREF _Toc24654414 \h</w:instrText>
             </w:r>
             <w:r>
               <w:rPr>
@@ -342,7 +337,7 @@
         </w:p>
         <w:p>
           <w:pPr>
-            <w:pStyle w:val="TOC2"/>
+            <w:pStyle w:val="TDC21"/>
             <w:tabs>
               <w:tab w:val="right" w:leader="dot" w:pos="8494"/>
             </w:tabs>
@@ -400,7 +395,7 @@
         </w:p>
         <w:p>
           <w:pPr>
-            <w:pStyle w:val="TOC2"/>
+            <w:pStyle w:val="TDC21"/>
             <w:tabs>
               <w:tab w:val="right" w:leader="dot" w:pos="8494"/>
             </w:tabs>
@@ -458,7 +453,7 @@
         </w:p>
         <w:p>
           <w:pPr>
-            <w:pStyle w:val="TOC2"/>
+            <w:pStyle w:val="TDC21"/>
             <w:tabs>
               <w:tab w:val="right" w:leader="dot" w:pos="8494"/>
             </w:tabs>
@@ -474,15 +469,7 @@
                 <w:rFonts w:cstheme="minorHAnsi"/>
                 <w:webHidden/>
               </w:rPr>
-              <w:t>1.3 Histori</w:t>
-            </w:r>
-            <w:r>
-              <w:rPr>
-                <w:rStyle w:val="Enlacedelndice"/>
-                <w:rFonts w:cstheme="minorHAnsi"/>
-                <w:webHidden/>
-              </w:rPr>
-              <w:t>a</w:t>
+              <w:t>1.3 Historia</w:t>
             </w:r>
             <w:r>
               <w:rPr>
@@ -524,7 +511,7 @@
         </w:p>
         <w:p>
           <w:pPr>
-            <w:pStyle w:val="TOC2"/>
+            <w:pStyle w:val="TDC21"/>
             <w:tabs>
               <w:tab w:val="right" w:leader="dot" w:pos="8494"/>
             </w:tabs>
@@ -582,7 +569,7 @@
         </w:p>
         <w:p>
           <w:pPr>
-            <w:pStyle w:val="TOC1"/>
+            <w:pStyle w:val="TDC11"/>
             <w:tabs>
               <w:tab w:val="right" w:leader="dot" w:pos="8494"/>
             </w:tabs>
@@ -640,7 +627,7 @@
         </w:p>
         <w:p>
           <w:pPr>
-            <w:pStyle w:val="TOC2"/>
+            <w:pStyle w:val="TDC21"/>
             <w:tabs>
               <w:tab w:val="right" w:leader="dot" w:pos="8494"/>
             </w:tabs>
@@ -698,7 +685,7 @@
         </w:p>
         <w:p>
           <w:pPr>
-            <w:pStyle w:val="TOC2"/>
+            <w:pStyle w:val="TDC21"/>
             <w:tabs>
               <w:tab w:val="right" w:leader="dot" w:pos="8494"/>
             </w:tabs>
@@ -756,7 +743,7 @@
         </w:p>
         <w:p>
           <w:pPr>
-            <w:pStyle w:val="TOC2"/>
+            <w:pStyle w:val="TDC21"/>
             <w:tabs>
               <w:tab w:val="right" w:leader="dot" w:pos="8494"/>
             </w:tabs>
@@ -783,7 +770,7 @@
         </w:p>
         <w:p>
           <w:pPr>
-            <w:pStyle w:val="TOC2"/>
+            <w:pStyle w:val="TDC21"/>
             <w:tabs>
               <w:tab w:val="right" w:leader="dot" w:pos="8494"/>
             </w:tabs>
@@ -837,7 +824,7 @@
         </w:p>
         <w:p>
           <w:pPr>
-            <w:pStyle w:val="TOC2"/>
+            <w:pStyle w:val="TDC21"/>
             <w:tabs>
               <w:tab w:val="right" w:leader="dot" w:pos="8494"/>
             </w:tabs>
@@ -871,7 +858,7 @@
         </w:p>
         <w:p>
           <w:pPr>
-            <w:pStyle w:val="TOC2"/>
+            <w:pStyle w:val="TDC21"/>
             <w:tabs>
               <w:tab w:val="right" w:leader="dot" w:pos="8494"/>
             </w:tabs>
@@ -889,8 +876,57 @@
               <w:rPr>
                 <w:rStyle w:val="Enlacedelndice"/>
                 <w:rFonts w:cstheme="minorHAnsi"/>
-              </w:rPr>
-              <w:t>6 CheckCollision</w:t>
+                <w:webHidden/>
+              </w:rPr>
+              <w:t>6</w:t>
+            </w:r>
+            <w:r>
+              <w:rPr>
+                <w:rStyle w:val="Enlacedelndice"/>
+                <w:rFonts w:cstheme="minorHAnsi"/>
+              </w:rPr>
+              <w:t xml:space="preserve"> Acceleration Sum &amp; Drag Acceleration</w:t>
+            </w:r>
+            <w:r>
+              <w:rPr>
+                <w:rStyle w:val="Enlacedelndice"/>
+              </w:rPr>
+              <w:tab/>
+            </w:r>
+          </w:hyperlink>
+          <w:r>
+            <w:t>7</w:t>
+          </w:r>
+        </w:p>
+        <w:p>
+          <w:pPr>
+            <w:pStyle w:val="TDC21"/>
+            <w:tabs>
+              <w:tab w:val="right" w:leader="dot" w:pos="8494"/>
+            </w:tabs>
+          </w:pPr>
+          <w:hyperlink w:anchor="_Toc24654423">
+            <w:r>
+              <w:rPr>
+                <w:rStyle w:val="Enlacedelndice"/>
+                <w:rFonts w:cstheme="minorHAnsi"/>
+                <w:webHidden/>
+              </w:rPr>
+              <w:t>2.</w:t>
+            </w:r>
+            <w:r>
+              <w:rPr>
+                <w:rStyle w:val="Enlacedelndice"/>
+                <w:rFonts w:cstheme="minorHAnsi"/>
+              </w:rPr>
+              <w:t>7</w:t>
+            </w:r>
+            <w:r>
+              <w:rPr>
+                <w:rStyle w:val="Enlacedelndice"/>
+                <w:rFonts w:cstheme="minorHAnsi"/>
+              </w:rPr>
+              <w:t xml:space="preserve"> CheckCollision</w:t>
             </w:r>
             <w:r>
               <w:rPr>
@@ -909,7 +945,7 @@
         </w:p>
         <w:p>
           <w:pPr>
-            <w:pStyle w:val="TOC2"/>
+            <w:pStyle w:val="TDC21"/>
             <w:tabs>
               <w:tab w:val="right" w:leader="dot" w:pos="8494"/>
             </w:tabs>
@@ -928,7 +964,14 @@
                 <w:rStyle w:val="Enlacedelndice"/>
                 <w:rFonts w:cstheme="minorHAnsi"/>
               </w:rPr>
-              <w:t>6 Calculate Collision Position</w:t>
+              <w:t>8</w:t>
+            </w:r>
+            <w:r>
+              <w:rPr>
+                <w:rStyle w:val="Enlacedelndice"/>
+                <w:rFonts w:cstheme="minorHAnsi"/>
+              </w:rPr>
+              <w:t xml:space="preserve"> Calculate Collision Position</w:t>
             </w:r>
             <w:r>
               <w:rPr>
@@ -947,7 +990,7 @@
         </w:p>
         <w:p>
           <w:pPr>
-            <w:pStyle w:val="TOC2"/>
+            <w:pStyle w:val="TDC21"/>
             <w:tabs>
               <w:tab w:val="right" w:leader="dot" w:pos="8494"/>
             </w:tabs>
@@ -966,14 +1009,14 @@
                 <w:rStyle w:val="Enlacedelndice"/>
                 <w:rFonts w:cstheme="minorHAnsi"/>
               </w:rPr>
-              <w:t>6 Calculate Tim</w:t>
+              <w:t>9</w:t>
             </w:r>
             <w:r>
               <w:rPr>
                 <w:rStyle w:val="Enlacedelndice"/>
                 <w:rFonts w:cstheme="minorHAnsi"/>
               </w:rPr>
-              <w:t>e</w:t>
+              <w:t xml:space="preserve"> Calculate Time</w:t>
             </w:r>
             <w:r>
               <w:rPr>
@@ -988,34 +1031,7 @@
         </w:p>
         <w:p>
           <w:pPr>
-            <w:pStyle w:val="TOC1"/>
-            <w:tabs>
-              <w:tab w:val="right" w:leader="dot" w:pos="8494"/>
-            </w:tabs>
-          </w:pPr>
-          <w:hyperlink w:anchor="_Toc24654424">
-            <w:r>
-              <w:rPr>
-                <w:rStyle w:val="Enlacedelndice"/>
-                <w:rFonts w:cstheme="minorHAnsi"/>
-                <w:webHidden/>
-              </w:rPr>
-              <w:t>3. Código</w:t>
-            </w:r>
-            <w:r>
-              <w:rPr>
-                <w:rStyle w:val="Enlacedelndice"/>
-              </w:rPr>
-              <w:tab/>
-            </w:r>
-          </w:hyperlink>
-          <w:r>
-            <w:t>10</w:t>
-          </w:r>
-        </w:p>
-        <w:p>
-          <w:pPr>
-            <w:pStyle w:val="TOC1"/>
+            <w:pStyle w:val="TDC11"/>
             <w:tabs>
               <w:tab w:val="right" w:leader="dot" w:pos="8494"/>
             </w:tabs>
@@ -1027,7 +1043,15 @@
                 <w:rFonts w:cstheme="minorHAnsi"/>
                 <w:webHidden/>
               </w:rPr>
-              <w:t>4. Conclusiones</w:t>
+              <w:t>3</w:t>
+            </w:r>
+            <w:r>
+              <w:rPr>
+                <w:rStyle w:val="Enlacedelndice"/>
+                <w:rFonts w:cstheme="minorHAnsi"/>
+                <w:webHidden/>
+              </w:rPr>
+              <w:t>. Conclusiones</w:t>
             </w:r>
             <w:r>
               <w:rPr>
@@ -1137,7 +1161,7 @@
     </w:p>
     <w:p>
       <w:pPr>
-        <w:pStyle w:val="Heading1"/>
+        <w:pStyle w:val="Ttulo11"/>
         <w:pBdr>
           <w:bottom w:val="single" w:sz="4" w:space="1" w:color="000000"/>
         </w:pBdr>
@@ -1165,14 +1189,7 @@
           <w:sz w:val="24"/>
           <w:szCs w:val="24"/>
         </w:rPr>
-        <w:t xml:space="preserve">Antes que nada, para ponernos en contexto es necesario hacer una introducción para saber qué es el algoritmo de Verlet </w:t>
-      </w:r>
-      <w:r>
-        <w:rPr>
-          <w:sz w:val="24"/>
-          <w:szCs w:val="24"/>
-        </w:rPr>
-        <w:t>y qué es un integrador, para así poder entender qué significa cada concepto y el funcionamiento en su totalidad.</w:t>
+        <w:t>Antes que nada, para ponernos en contexto es necesario hacer una introducción para saber qué es el algoritmo de Verlet y qué es un integrador, para así poder entender qué significa cada concepto y el funcionamiento en su totalidad.</w:t>
       </w:r>
     </w:p>
     <w:p>
@@ -1213,15 +1230,7 @@
           <w:sz w:val="24"/>
           <w:szCs w:val="24"/>
         </w:rPr>
-        <w:t>Un integrador es un dispositivo que en su salida realiza la operación matemática de integración, es decir, una generalización de</w:t>
-      </w:r>
-      <w:r>
-        <w:rPr>
-          <w:rFonts w:cstheme="minorHAnsi"/>
-          <w:sz w:val="24"/>
-          <w:szCs w:val="24"/>
-        </w:rPr>
-        <w:t xml:space="preserve"> la suma de infinitos sumandos, infinitesimalmente pequeños.</w:t>
+        <w:t>Un integrador es un dispositivo que en su salida realiza la operación matemática de integración, es decir, una generalización de la suma de infinitos sumandos, infinitesimalmente pequeños.</w:t>
       </w:r>
     </w:p>
     <w:p>
@@ -1259,14 +1268,7 @@
           <w:sz w:val="24"/>
           <w:szCs w:val="24"/>
         </w:rPr>
-        <w:t>El algoritmo de Verlet es un procedimiento para la integración numérica de ecuaciones diferenciales ordinarias de segundo orden con valores iniciales conocidos. Es especia</w:t>
-      </w:r>
-      <w:r>
-        <w:rPr>
-          <w:sz w:val="24"/>
-          <w:szCs w:val="24"/>
-        </w:rPr>
-        <w:t>lmente utilizado en las situaciones en que la expresión de la segunda derivada solo es función de las variables, ya sea dependiente o independiente, sin participar la primera derivada.</w:t>
+        <w:t>El algoritmo de Verlet es un procedimiento para la integración numérica de ecuaciones diferenciales ordinarias de segundo orden con valores iniciales conocidos. Es especialmente utilizado en las situaciones en que la expresión de la segunda derivada solo es función de las variables, ya sea dependiente o independiente, sin participar la primera derivada.</w:t>
       </w:r>
     </w:p>
     <w:p>
@@ -1283,26 +1285,12 @@
           <w:sz w:val="24"/>
           <w:szCs w:val="24"/>
         </w:rPr>
-        <w:t>A parte del algoritmo base de Verlet, existe otro basado en la velocida</w:t>
-      </w:r>
-      <w:r>
-        <w:rPr>
-          <w:sz w:val="24"/>
-          <w:szCs w:val="24"/>
-        </w:rPr>
-        <w:t>d, el cual es considerado mejor que el algoritmo original. Es bastante parecido al algoritmo Leapfrog, el cual esta basado en actualizar posiciones y velocidades en puntos del tiempo intercalados, escalonados de tal manera que se saltan los unos a los otro</w:t>
-      </w:r>
-      <w:r>
-        <w:rPr>
-          <w:sz w:val="24"/>
-          <w:szCs w:val="24"/>
-        </w:rPr>
-        <w:t>s. Pero, a diferencia de este otro algoritmo, la velocidad y la posición son calculados con el mismo valor que la variable de tiempo.</w:t>
-      </w:r>
-    </w:p>
-    <w:p>
-      <w:pPr>
-        <w:pStyle w:val="Heading2"/>
+        <w:t>A parte del algoritmo base de Verlet, existe otro basado en la velocidad, el cual es considerado mejor que el algoritmo original. Es bastante parecido al algoritmo Leapfrog, el cual esta basado en actualizar posiciones y velocidades en puntos del tiempo intercalados, escalonados de tal manera que se saltan los unos a los otros. Pero, a diferencia de este otro algoritmo, la velocidad y la posición son calculados con el mismo valor que la variable de tiempo.</w:t>
+      </w:r>
+    </w:p>
+    <w:p>
+      <w:pPr>
+        <w:pStyle w:val="Ttulo21"/>
         <w:spacing w:line="480" w:lineRule="auto"/>
         <w:rPr>
           <w:rFonts w:asciiTheme="minorHAnsi" w:hAnsiTheme="minorHAnsi" w:cstheme="minorHAnsi"/>
@@ -1334,21 +1322,7 @@
           <w:sz w:val="24"/>
           <w:szCs w:val="24"/>
         </w:rPr>
-        <w:t>La primera persona en presentar la primera versión de la denominada Integración de Verlet fue el matemático f</w:t>
-      </w:r>
-      <w:r>
-        <w:rPr>
-          <w:sz w:val="24"/>
-          <w:szCs w:val="24"/>
-        </w:rPr>
-        <w:t>rancés Loup Verlet, que lo hizo en el año 1967 y se caracterizaba a la vez por su simplicidad, exactitud y estabilidad. La siguiente versión, propuesta en 1985, fue apodada como “Algoritmo de Verlet con velocidad”. Esta consistía en lo mismo que la anterio</w:t>
-      </w:r>
-      <w:r>
-        <w:rPr>
-          <w:sz w:val="24"/>
-          <w:szCs w:val="24"/>
-        </w:rPr>
-        <w:t>r, con ligeras correcciones en la integración y con mejoras en la precisión y la estabilidad de las soluciones.</w:t>
+        <w:t>La primera persona en presentar la primera versión de la denominada Integración de Verlet fue el matemático francés Loup Verlet, que lo hizo en el año 1967 y se caracterizaba a la vez por su simplicidad, exactitud y estabilidad. La siguiente versión, propuesta en 1985, fue apodada como “Algoritmo de Verlet con velocidad”. Esta consistía en lo mismo que la anterior, con ligeras correcciones en la integración y con mejoras en la precisión y la estabilidad de las soluciones.</w:t>
       </w:r>
     </w:p>
     <w:p>
@@ -1389,7 +1363,7 @@
     </w:p>
     <w:p>
       <w:pPr>
-        <w:pStyle w:val="Heading2"/>
+        <w:pStyle w:val="Ttulo21"/>
         <w:rPr>
           <w:rFonts w:asciiTheme="minorHAnsi" w:hAnsiTheme="minorHAnsi" w:cstheme="minorHAnsi"/>
           <w:color w:val="auto"/>
@@ -1401,7 +1375,7 @@
     </w:p>
     <w:p>
       <w:pPr>
-        <w:pStyle w:val="Heading2"/>
+        <w:pStyle w:val="Ttulo21"/>
         <w:spacing w:line="240" w:lineRule="auto"/>
       </w:pPr>
       <w:bookmarkStart w:id="4" w:name="_Toc24654418"/>
@@ -1443,14 +1417,7 @@
           <w:szCs w:val="24"/>
         </w:rPr>
         <w:lastRenderedPageBreak/>
-        <w:t>El objetivo principal del proyecto es implementar un integrador basado en el algoritmo de Verlet, el cual tenga un óptimo fu</w:t>
-      </w:r>
-      <w:r>
-        <w:rPr>
-          <w:sz w:val="24"/>
-          <w:szCs w:val="24"/>
-        </w:rPr>
-        <w:t xml:space="preserve">ncionamiento y que no solo esté basado en cálculos matemáticos y valores, sino que también disponga de una parte gráfica que proyecte todos los cálculos de una forma más visual y fácil de entender. </w:t>
+        <w:t xml:space="preserve">El objetivo principal del proyecto es implementar un integrador basado en el algoritmo de Verlet, el cual tenga un óptimo funcionamiento y que no solo esté basado en cálculos matemáticos y valores, sino que también disponga de una parte gráfica que proyecte todos los cálculos de una forma más visual y fácil de entender. </w:t>
       </w:r>
     </w:p>
     <w:p>
@@ -1467,14 +1434,7 @@
           <w:sz w:val="24"/>
           <w:szCs w:val="24"/>
         </w:rPr>
-        <w:t>A parte, no queremos introducir solo las ecuaciones básic</w:t>
-      </w:r>
-      <w:r>
-        <w:rPr>
-          <w:sz w:val="24"/>
-          <w:szCs w:val="24"/>
-        </w:rPr>
-        <w:t>as del algoritmo de Verlet, sino ir más allá e implementar las máximas ecuaciones posibles para que el integrador sea lo más completo posible.</w:t>
+        <w:t>A parte, no queremos introducir solo las ecuaciones básicas del algoritmo de Verlet, sino ir más allá e implementar las máximas ecuaciones posibles para que el integrador sea lo más completo posible.</w:t>
       </w:r>
     </w:p>
     <w:p>
@@ -1491,14 +1451,7 @@
           <w:sz w:val="24"/>
           <w:szCs w:val="24"/>
         </w:rPr>
-        <w:t>Además, queremos que el usuario, a través de la consola, pueda determinar cuales son los valores de las diferente</w:t>
-      </w:r>
-      <w:r>
-        <w:rPr>
-          <w:sz w:val="24"/>
-          <w:szCs w:val="24"/>
-        </w:rPr>
-        <w:t>s unidades de las fórmulas, para que el resultado que se refleje de forma gráfica sea el que la propia persona haya introducido en el menú inicial.</w:t>
+        <w:t>Además, queremos que el usuario, a través de la consola, pueda determinar cuales son los valores de las diferentes unidades de las fórmulas, para que el resultado que se refleje de forma gráfica sea el que la propia persona haya introducido en el menú inicial.</w:t>
       </w:r>
     </w:p>
     <w:p>
@@ -1532,7 +1485,7 @@
     <w:p/>
     <w:p>
       <w:pPr>
-        <w:pStyle w:val="Heading1"/>
+        <w:pStyle w:val="Ttulo11"/>
         <w:pBdr>
           <w:bottom w:val="single" w:sz="4" w:space="1" w:color="000000"/>
         </w:pBdr>
@@ -1547,7 +1500,7 @@
     </w:p>
     <w:p>
       <w:pPr>
-        <w:pStyle w:val="Heading1"/>
+        <w:pStyle w:val="Ttulo11"/>
         <w:pBdr>
           <w:bottom w:val="single" w:sz="4" w:space="1" w:color="000000"/>
         </w:pBdr>
@@ -1568,18 +1521,27 @@
         <w:t>2. Desarrollo</w:t>
       </w:r>
       <w:bookmarkEnd w:id="5"/>
-    </w:p>
-    <w:p>
-      <w:pPr>
-        <w:rPr>
-          <w:sz w:val="24"/>
-          <w:szCs w:val="24"/>
-        </w:rPr>
-      </w:pPr>
-    </w:p>
-    <w:p>
-      <w:pPr>
-        <w:pStyle w:val="Heading2"/>
+      <w:r>
+        <w:rPr>
+          <w:rFonts w:asciiTheme="minorHAnsi" w:hAnsiTheme="minorHAnsi" w:cstheme="minorHAnsi"/>
+          <w:color w:val="auto"/>
+          <w:sz w:val="28"/>
+          <w:szCs w:val="28"/>
+        </w:rPr>
+        <w:t xml:space="preserve"> y código</w:t>
+      </w:r>
+    </w:p>
+    <w:p>
+      <w:pPr>
+        <w:rPr>
+          <w:sz w:val="24"/>
+          <w:szCs w:val="24"/>
+        </w:rPr>
+      </w:pPr>
+    </w:p>
+    <w:p>
+      <w:pPr>
+        <w:pStyle w:val="Ttulo21"/>
         <w:rPr>
           <w:rFonts w:asciiTheme="minorHAnsi" w:hAnsiTheme="minorHAnsi" w:cstheme="minorHAnsi"/>
           <w:color w:val="auto"/>
@@ -1674,14 +1636,7 @@
           <w:sz w:val="24"/>
           <w:szCs w:val="24"/>
         </w:rPr>
-        <w:t xml:space="preserve">Esta es la ecuación base de la integración de </w:t>
-      </w:r>
-      <w:r>
-        <w:rPr>
-          <w:sz w:val="24"/>
-          <w:szCs w:val="24"/>
-        </w:rPr>
-        <w:t>Verlet, la cual hemos utilizado en primer lugar y tiene como unidades la posición, la aceleración y el tiempo.</w:t>
+        <w:t>Esta es la ecuación base de la integración de Verlet, la cual hemos utilizado en primer lugar y tiene como unidades la posición, la aceleración y el tiempo.</w:t>
       </w:r>
     </w:p>
     <w:p>
@@ -1697,48 +1652,27 @@
           <w:sz w:val="24"/>
           <w:szCs w:val="24"/>
         </w:rPr>
-        <w:t>lculo de la posición del objeto partiendo de la posición 0 y si ya se ha introducido una posición anteriormente p</w:t>
-      </w:r>
-      <w:r>
-        <w:rPr>
-          <w:sz w:val="24"/>
-          <w:szCs w:val="24"/>
-        </w:rPr>
-        <w:t>arte de esa posición. Así pues, para calcularla, en primer lugar, sumamos la posición actual y la suma a la posición menos la posición previa. Acto seguido se multiplica este valor por la aceleración, y finalmente se multiplica por el tiempo, el cual es 1,</w:t>
-      </w:r>
-      <w:r>
-        <w:rPr>
-          <w:sz w:val="24"/>
-          <w:szCs w:val="24"/>
-        </w:rPr>
-        <w:t xml:space="preserve"> al cuadrado.</w:t>
-      </w:r>
-    </w:p>
-    <w:p>
-      <w:pPr>
-        <w:rPr>
-          <w:sz w:val="24"/>
-          <w:szCs w:val="24"/>
-        </w:rPr>
-      </w:pPr>
-      <w:r>
-        <w:rPr>
-          <w:sz w:val="24"/>
-          <w:szCs w:val="24"/>
-        </w:rPr>
-        <w:t>Tanto los valores de la aceleración, como de la posición son dados por el usuario, y para ello disponemos de un menú en el cual se pregunta por dichos valores. Aparte de estos dos valores, también se pregunta por otros valores (velocidad y ma</w:t>
-      </w:r>
-      <w:r>
-        <w:rPr>
-          <w:sz w:val="24"/>
-          <w:szCs w:val="24"/>
-        </w:rPr>
-        <w:t>sa), los cuales no son utilizados en esta ecuación en concreto, pero sin en ecuaciones siguientes.</w:t>
-      </w:r>
-    </w:p>
-    <w:p>
-      <w:pPr>
-        <w:pStyle w:val="Heading2"/>
+        <w:t>lculo de la posición del objeto partiendo de la posición 0 y si ya se ha introducido una posición anteriormente parte de esa posición. Así pues, para calcularla, en primer lugar, sumamos la posición actual y la suma a la posición menos la posición previa. Acto seguido se multiplica este valor por la aceleración, y finalmente se multiplica por el tiempo, el cual es 1, al cuadrado.</w:t>
+      </w:r>
+    </w:p>
+    <w:p>
+      <w:pPr>
+        <w:rPr>
+          <w:sz w:val="24"/>
+          <w:szCs w:val="24"/>
+        </w:rPr>
+      </w:pPr>
+      <w:r>
+        <w:rPr>
+          <w:sz w:val="24"/>
+          <w:szCs w:val="24"/>
+        </w:rPr>
+        <w:t>Tanto los valores de la aceleración, como de la posición son dados por el usuario, y para ello disponemos de un menú en el cual se pregunta por dichos valores. Aparte de estos dos valores, también se pregunta por otros valores (velocidad y masa), los cuales no son utilizados en esta ecuación en concreto, pero sin en ecuaciones siguientes.</w:t>
+      </w:r>
+    </w:p>
+    <w:p>
+      <w:pPr>
+        <w:pStyle w:val="Ttulo21"/>
         <w:rPr>
           <w:rFonts w:asciiTheme="minorHAnsi" w:hAnsiTheme="minorHAnsi" w:cstheme="minorHAnsi"/>
           <w:color w:val="auto"/>
@@ -1780,14 +1714,7 @@
           <w:sz w:val="24"/>
           <w:szCs w:val="24"/>
         </w:rPr>
-        <w:t>En el caso de la función de Classical Motion, lo que hacemos es calcular tanto la nueva posición de la partícula, como su nueva velocid</w:t>
-      </w:r>
-      <w:r>
-        <w:rPr>
-          <w:sz w:val="24"/>
-          <w:szCs w:val="24"/>
-        </w:rPr>
-        <w:t>ad, como su nueva aceleración.</w:t>
+        <w:t>En el caso de la función de Classical Motion, lo que hacemos es calcular tanto la nueva posición de la partícula, como su nueva velocidad, como su nueva aceleración.</w:t>
       </w:r>
     </w:p>
     <w:p>
@@ -1853,14 +1780,7 @@
           <w:sz w:val="24"/>
           <w:szCs w:val="24"/>
         </w:rPr>
-        <w:t xml:space="preserve">En primer lugar, se calcula la aceleración mediante la fórmula utilizada anteriormente en Verlet Integration, donde se suma la posición de la partícula a la posición restado de la posición previa sumado de la multiplicación </w:t>
-      </w:r>
-      <w:r>
-        <w:rPr>
-          <w:sz w:val="24"/>
-          <w:szCs w:val="24"/>
-        </w:rPr>
-        <w:t>de la aceleración y el tiempo al cuadrado.</w:t>
+        <w:t>En primer lugar, se calcula la aceleración mediante la fórmula utilizada anteriormente en Verlet Integration, donde se suma la posición de la partícula a la posición restado de la posición previa sumado de la multiplicación de la aceleración y el tiempo al cuadrado.</w:t>
       </w:r>
     </w:p>
     <w:p>
@@ -1898,59 +1818,52 @@
           <w:sz w:val="24"/>
           <w:szCs w:val="24"/>
         </w:rPr>
-        <w:t xml:space="preserve">Entonces, partiendo de la nueva velocidad obtenida, se </w:t>
-      </w:r>
-      <w:r>
-        <w:rPr>
-          <w:sz w:val="24"/>
-          <w:szCs w:val="24"/>
-        </w:rPr>
-        <w:t>consigue la nueva aceleración restando esta velocidad de la velocidad inicial y todo ello dividido del tiempo.</w:t>
-      </w:r>
-    </w:p>
-    <w:p>
-      <w:pPr>
-        <w:rPr>
-          <w:sz w:val="24"/>
-          <w:szCs w:val="24"/>
-        </w:rPr>
-      </w:pPr>
-    </w:p>
-    <w:p>
-      <w:pPr>
-        <w:rPr>
-          <w:sz w:val="24"/>
-          <w:szCs w:val="24"/>
-        </w:rPr>
-      </w:pPr>
-    </w:p>
-    <w:p>
-      <w:pPr>
-        <w:rPr>
-          <w:sz w:val="24"/>
-          <w:szCs w:val="24"/>
-        </w:rPr>
-      </w:pPr>
-    </w:p>
-    <w:p>
-      <w:pPr>
-        <w:rPr>
-          <w:sz w:val="24"/>
-          <w:szCs w:val="24"/>
-        </w:rPr>
-      </w:pPr>
-    </w:p>
-    <w:p>
-      <w:pPr>
-        <w:rPr>
-          <w:sz w:val="24"/>
-          <w:szCs w:val="24"/>
-        </w:rPr>
-      </w:pPr>
-    </w:p>
-    <w:p>
-      <w:pPr>
-        <w:pStyle w:val="Heading2"/>
+        <w:t>Entonces, partiendo de la nueva velocidad obtenida, se consigue la nueva aceleración restando esta velocidad de la velocidad inicial y todo ello dividido del tiempo.</w:t>
+      </w:r>
+    </w:p>
+    <w:p>
+      <w:pPr>
+        <w:rPr>
+          <w:sz w:val="24"/>
+          <w:szCs w:val="24"/>
+        </w:rPr>
+      </w:pPr>
+    </w:p>
+    <w:p>
+      <w:pPr>
+        <w:rPr>
+          <w:sz w:val="24"/>
+          <w:szCs w:val="24"/>
+        </w:rPr>
+      </w:pPr>
+    </w:p>
+    <w:p>
+      <w:pPr>
+        <w:rPr>
+          <w:sz w:val="24"/>
+          <w:szCs w:val="24"/>
+        </w:rPr>
+      </w:pPr>
+    </w:p>
+    <w:p>
+      <w:pPr>
+        <w:rPr>
+          <w:sz w:val="24"/>
+          <w:szCs w:val="24"/>
+        </w:rPr>
+      </w:pPr>
+    </w:p>
+    <w:p>
+      <w:pPr>
+        <w:rPr>
+          <w:sz w:val="24"/>
+          <w:szCs w:val="24"/>
+        </w:rPr>
+      </w:pPr>
+    </w:p>
+    <w:p>
+      <w:pPr>
+        <w:pStyle w:val="Ttulo21"/>
         <w:rPr>
           <w:rFonts w:asciiTheme="minorHAnsi" w:hAnsiTheme="minorHAnsi" w:cstheme="minorHAnsi"/>
           <w:color w:val="auto"/>
@@ -2041,14 +1954,7 @@
           <w:sz w:val="24"/>
           <w:szCs w:val="24"/>
         </w:rPr>
-        <w:t>En este caso nos encontramos delante de el algoritmo de Verlet en base de la velocidad el cual tiene unas cuantas var</w:t>
-      </w:r>
-      <w:r>
-        <w:rPr>
-          <w:sz w:val="24"/>
-          <w:szCs w:val="24"/>
-        </w:rPr>
-        <w:t>iaciones en relación con el original.</w:t>
+        <w:t>En este caso nos encontramos delante de el algoritmo de Verlet en base de la velocidad el cual tiene unas cuantas variaciones en relación con el original.</w:t>
       </w:r>
     </w:p>
     <w:p>
@@ -2072,34 +1978,48 @@
           <w:sz w:val="24"/>
           <w:szCs w:val="24"/>
         </w:rPr>
-        <w:t>Lo que hace la ecuación es el calculo de la</w:t>
-      </w:r>
-      <w:r>
-        <w:rPr>
-          <w:sz w:val="24"/>
-          <w:szCs w:val="24"/>
-        </w:rPr>
-        <w:t xml:space="preserve"> nueva velocidad partiendo de la velocidad inicial sumado a la suma de las aceleraciones dividido entre dos y todos multiplicado por el tiempo, 1.  En este caso, en el menú inicial se le pregunta al usuario cual es la velocidad que quiere utilizar, si solo</w:t>
-      </w:r>
-      <w:r>
-        <w:rPr>
-          <w:sz w:val="24"/>
-          <w:szCs w:val="24"/>
-        </w:rPr>
-        <w:t xml:space="preserve"> quiere utilizar la gravedad como aceleración o también tener en cuanta la densidad, el área y el coeficiente aerodinámico de arrastre.</w:t>
-      </w:r>
-    </w:p>
-    <w:p>
-      <w:pPr>
-        <w:rPr>
-          <w:sz w:val="24"/>
-          <w:szCs w:val="24"/>
-        </w:rPr>
-      </w:pPr>
-    </w:p>
-    <w:p>
-      <w:pPr>
-        <w:pStyle w:val="Heading2"/>
+        <w:t xml:space="preserve">Lo que hace la ecuación es el </w:t>
+      </w:r>
+      <w:r>
+        <w:rPr>
+          <w:sz w:val="24"/>
+          <w:szCs w:val="24"/>
+        </w:rPr>
+        <w:t>cálculo</w:t>
+      </w:r>
+      <w:r>
+        <w:rPr>
+          <w:sz w:val="24"/>
+          <w:szCs w:val="24"/>
+        </w:rPr>
+        <w:t xml:space="preserve"> de la nueva velocidad partiendo de la velocidad inicial sumado a la suma de las aceleraciones dividido entre dos y todos multiplicado por el tiempo, 1.  En este caso, en el menú inicial se le pregunta al usuario cual es la velocidad que quiere utilizar, si solo quiere utilizar la gravedad como aceleración o también tener en </w:t>
+      </w:r>
+      <w:r>
+        <w:rPr>
+          <w:sz w:val="24"/>
+          <w:szCs w:val="24"/>
+        </w:rPr>
+        <w:t>cuenta</w:t>
+      </w:r>
+      <w:r>
+        <w:rPr>
+          <w:sz w:val="24"/>
+          <w:szCs w:val="24"/>
+        </w:rPr>
+        <w:t xml:space="preserve"> la densidad, el área y el coeficiente aerodinámico de arrastre.</w:t>
+      </w:r>
+    </w:p>
+    <w:p>
+      <w:pPr>
+        <w:rPr>
+          <w:sz w:val="24"/>
+          <w:szCs w:val="24"/>
+        </w:rPr>
+      </w:pPr>
+    </w:p>
+    <w:p>
+      <w:pPr>
+        <w:pStyle w:val="Ttulo21"/>
       </w:pPr>
       <w:bookmarkStart w:id="9" w:name="_Toc24654423"/>
       <w:r>
@@ -2291,14 +2211,7 @@
           <w:sz w:val="24"/>
           <w:szCs w:val="24"/>
         </w:rPr>
-        <w:t xml:space="preserve">No se puede entender la función de </w:t>
-      </w:r>
-      <w:r>
-        <w:rPr>
-          <w:sz w:val="24"/>
-          <w:szCs w:val="24"/>
-        </w:rPr>
-        <w:t>Acceleration Sum sin antes calcular la de Drag Acceleration. Aquí asumimos que la aceleración de la partícula no es constante y varía según una serie de factores que veremos a continuación.</w:t>
+        <w:t>No se puede entender la función de Acceleration Sum sin antes calcular la de Drag Acceleration. Aquí asumimos que la aceleración de la partícula no es constante y varía según una serie de factores que veremos a continuación.</w:t>
       </w:r>
     </w:p>
     <w:p>
@@ -2363,117 +2276,93 @@
           <w:sz w:val="24"/>
           <w:szCs w:val="24"/>
         </w:rPr>
-        <w:t>En este caso, con la Drag Acceleration calculamos la desaceler</w:t>
-      </w:r>
-      <w:r>
-        <w:rPr>
-          <w:sz w:val="24"/>
-          <w:szCs w:val="24"/>
-        </w:rPr>
-        <w:t>ación de una partícula cuando existe una fuerza de rozamiento (pongamos por caso, con el aire) contraria al movimiento de la partícula. Esta aceleración, que puede ser en el eje x o y, depende de la densidad, del coeficiente de rozamiento, el área de la pa</w:t>
-      </w:r>
-      <w:r>
-        <w:rPr>
-          <w:sz w:val="24"/>
-          <w:szCs w:val="24"/>
-        </w:rPr>
-        <w:t>rtícula, la velocidad (en x o y) y la masa de la partícula.</w:t>
-      </w:r>
-    </w:p>
-    <w:p>
-      <w:pPr>
-        <w:rPr>
-          <w:sz w:val="24"/>
-          <w:szCs w:val="24"/>
-        </w:rPr>
-      </w:pPr>
-      <w:r>
-        <w:rPr>
-          <w:sz w:val="24"/>
-          <w:szCs w:val="24"/>
-        </w:rPr>
-        <w:t>Por lo tanto, el resultado es la multiplicación de la densidad por el coeficiente de rozamiento por el área por ½, todo ello multiplicado por la velocidad al cuadrado (dependiendo de si queremos c</w:t>
-      </w:r>
-      <w:r>
-        <w:rPr>
-          <w:sz w:val="24"/>
-          <w:szCs w:val="24"/>
-        </w:rPr>
-        <w:t xml:space="preserve">oger la aceleración en x o y tendremos que utilizar la velocidad en x o y) y todo lo anterior dividido entre la masa. </w:t>
-      </w:r>
-    </w:p>
-    <w:p>
-      <w:r>
-        <w:rPr>
-          <w:sz w:val="24"/>
-          <w:szCs w:val="24"/>
-        </w:rPr>
-        <w:t>En el menú inicial le preguntamos al usuario si quiere tener una única aceleración, la gravedad. Si la respuesta es NO, entonces le pedim</w:t>
-      </w:r>
-      <w:r>
-        <w:rPr>
-          <w:sz w:val="24"/>
-          <w:szCs w:val="24"/>
-        </w:rPr>
-        <w:t>os que dé valores de gravedad, de coeficiente aerodinámico, de densidad y de masa. La velocidad ya está definida por el usuario anteriormente.</w:t>
-      </w:r>
-    </w:p>
-    <w:p>
-      <w:r>
-        <w:rPr>
-          <w:sz w:val="24"/>
-          <w:szCs w:val="24"/>
-        </w:rPr>
-        <w:t>Cabe decir que esta desaceleración es en dirección opuesta al movimiento de la partícula, y por lo tanto se deber</w:t>
-      </w:r>
-      <w:r>
-        <w:rPr>
-          <w:sz w:val="24"/>
-          <w:szCs w:val="24"/>
-        </w:rPr>
-        <w:t>á restar a la aceleración final como veremos a continuación.</w:t>
-      </w:r>
-    </w:p>
-    <w:p>
-      <w:pPr>
-        <w:rPr>
-          <w:sz w:val="24"/>
-          <w:szCs w:val="24"/>
-        </w:rPr>
-      </w:pPr>
-      <w:r>
-        <w:rPr>
-          <w:sz w:val="24"/>
-          <w:szCs w:val="24"/>
-        </w:rPr>
-        <w:t>Con esto ya podemos calcular la Acceleration Sum, que no es más que el cálculo de la aceleración total en un momento determinado. Para ello, mediante un iPoint, creamos la suma de aceleraciones e</w:t>
-      </w:r>
-      <w:r>
-        <w:rPr>
-          <w:sz w:val="24"/>
-          <w:szCs w:val="24"/>
-        </w:rPr>
-        <w:t>n x y en y, y las inicializamos en 0. Después, igualamos la suma a la aceleración de ese momento de la partícula, y para la suma en y, se le añade la gravedad. Finalmente la suma total de la aceleración será ella misma menos la Drag Acceleration.</w:t>
-      </w:r>
-    </w:p>
-    <w:p/>
-    <w:p>
-      <w:pPr>
-        <w:rPr>
-          <w:sz w:val="24"/>
-          <w:szCs w:val="24"/>
+        <w:t>En este caso, con la Drag Acceleration calculamos la desaceleración de una partícula cuando existe una fuerza de rozamiento (pongamos por caso, con el aire) contraria al movimiento de la partícula. Esta aceleración, que puede ser en el eje x o y, depende de la densidad, del coeficiente de rozamiento, el área de la partícula, la velocidad (en x o y) y la masa de la partícula.</w:t>
+      </w:r>
+    </w:p>
+    <w:p>
+      <w:pPr>
+        <w:rPr>
+          <w:sz w:val="24"/>
+          <w:szCs w:val="24"/>
+        </w:rPr>
+      </w:pPr>
+      <w:r>
+        <w:rPr>
+          <w:sz w:val="24"/>
+          <w:szCs w:val="24"/>
+        </w:rPr>
+        <w:t xml:space="preserve">Por lo tanto, el resultado es la multiplicación de la densidad por el coeficiente de rozamiento por el área por ½, todo ello multiplicado por la velocidad al cuadrado (dependiendo de si queremos coger la aceleración en x o y tendremos que utilizar la velocidad en x o y) y todo lo anterior dividido entre la masa. </w:t>
+      </w:r>
+    </w:p>
+    <w:p>
+      <w:r>
+        <w:rPr>
+          <w:sz w:val="24"/>
+          <w:szCs w:val="24"/>
+        </w:rPr>
+        <w:t>En el menú inicial le preguntamos al usuario si quiere tener una única aceleración, la gravedad. Si la respuesta es NO, entonces le pedimos que dé valores de gravedad, de coeficiente aerodinámico, de densidad y de masa. La velocidad ya está definida por el usuario anteriormente.</w:t>
+      </w:r>
+    </w:p>
+    <w:p>
+      <w:r>
+        <w:rPr>
+          <w:sz w:val="24"/>
+          <w:szCs w:val="24"/>
+        </w:rPr>
+        <w:t>Cabe decir que esta desaceleración es en dirección opuesta al movimiento de la partícula, y por lo tanto se deberá restar a la aceleración final como veremos a continuación.</w:t>
+      </w:r>
+    </w:p>
+    <w:p>
+      <w:pPr>
+        <w:rPr>
+          <w:sz w:val="24"/>
+          <w:szCs w:val="24"/>
+        </w:rPr>
+      </w:pPr>
+      <w:r>
+        <w:rPr>
+          <w:sz w:val="24"/>
+          <w:szCs w:val="24"/>
+        </w:rPr>
+        <w:t xml:space="preserve">Con esto ya podemos calcular la Acceleration Sum, que no es más que el cálculo de la aceleración total en un momento determinado. Para ello, mediante un iPoint, creamos la suma de aceleraciones en x y en y, y las inicializamos en 0. Después, igualamos la suma a la aceleración de ese momento de la partícula, y para la suma en y, se le añade la gravedad. </w:t>
+      </w:r>
+      <w:r>
+        <w:rPr>
+          <w:sz w:val="24"/>
+          <w:szCs w:val="24"/>
+        </w:rPr>
+        <w:t>Finalmente,</w:t>
+      </w:r>
+      <w:r>
+        <w:rPr>
+          <w:sz w:val="24"/>
+          <w:szCs w:val="24"/>
+        </w:rPr>
+        <w:t xml:space="preserve"> la suma total de la aceleración será ella misma menos la Drag Acceleration.</w:t>
+      </w:r>
+    </w:p>
+    <w:p>
+      <w:pPr>
+        <w:rPr>
           <w:u w:val="single"/>
         </w:rPr>
       </w:pPr>
-    </w:p>
-    <w:p>
-      <w:pPr>
-        <w:rPr>
-          <w:sz w:val="24"/>
-          <w:szCs w:val="24"/>
+      <w:r>
+        <w:rPr>
           <w:u w:val="single"/>
         </w:rPr>
-      </w:pPr>
+        <w:t>2.6 Terminal Velocity</w:t>
+      </w:r>
+    </w:p>
+    <w:p>
+      <w:r>
+        <w:t xml:space="preserve">Esta función retorna la velocidad de la partícula en el momento en que </w:t>
+      </w:r>
+      <w:r>
+        <w:t>la aceleración es constante. Cuando esta partícula cae con una gravedad y una aceleración, la velocidad aumenta. Pero llega un momento en el que la Drag Acceleration y el peso de la partícula (su masa) se igualan, y la velocidad es constante.</w:t>
+      </w:r>
+      <w:bookmarkStart w:id="10" w:name="_GoBack"/>
+      <w:bookmarkEnd w:id="10"/>
     </w:p>
     <w:p>
       <w:pPr>
@@ -2523,15 +2412,33 @@
     <w:p>
       <w:pPr>
         <w:rPr>
+          <w:sz w:val="24"/>
+          <w:szCs w:val="24"/>
           <w:u w:val="single"/>
         </w:rPr>
       </w:pPr>
-      <w:r>
+    </w:p>
+    <w:p>
+      <w:pPr>
         <w:rPr>
           <w:sz w:val="24"/>
           <w:szCs w:val="24"/>
           <w:u w:val="single"/>
         </w:rPr>
+      </w:pPr>
+    </w:p>
+    <w:p>
+      <w:pPr>
+        <w:rPr>
+          <w:u w:val="single"/>
+        </w:rPr>
+      </w:pPr>
+      <w:r>
+        <w:rPr>
+          <w:sz w:val="24"/>
+          <w:szCs w:val="24"/>
+          <w:u w:val="single"/>
+        </w:rPr>
         <w:t>2.7 Check Collision</w:t>
       </w:r>
     </w:p>
@@ -2550,32 +2457,18 @@
           <w:sz w:val="24"/>
           <w:szCs w:val="24"/>
         </w:rPr>
-        <w:t>Empezamos creando un booleano llama</w:t>
-      </w:r>
-      <w:r>
-        <w:rPr>
-          <w:sz w:val="24"/>
-          <w:szCs w:val="24"/>
-        </w:rPr>
-        <w:t xml:space="preserve">do ret, y le asignamos el valor false. Este se volverá true cuando exista la colisión, y seguirá falso cuando no la haya. </w:t>
-      </w:r>
-    </w:p>
-    <w:p>
-      <w:r>
-        <w:rPr>
-          <w:sz w:val="24"/>
-          <w:szCs w:val="24"/>
-        </w:rPr>
-        <w:t>Para que exista la colisión, se deben cumplir 4 condiciones que están incluidas dentro del if: La primera es si la posición x de la p</w:t>
-      </w:r>
-      <w:r>
-        <w:rPr>
-          <w:sz w:val="24"/>
-          <w:szCs w:val="24"/>
-        </w:rPr>
-        <w:t xml:space="preserve">artícula más su radio es igual o superior a la posición x del objeto. La segunda, </w:t>
-      </w:r>
-      <w:bookmarkStart w:id="10" w:name="__DdeLink__324_1343781772"/>
+        <w:t xml:space="preserve">Empezamos creando un booleano llamado ret, y le asignamos el valor false. Este se volverá true cuando exista la colisión, y seguirá falso cuando no la haya. </w:t>
+      </w:r>
+    </w:p>
+    <w:p>
+      <w:r>
+        <w:rPr>
+          <w:sz w:val="24"/>
+          <w:szCs w:val="24"/>
+        </w:rPr>
+        <w:t xml:space="preserve">Para que exista la colisión, se deben cumplir 4 condiciones que están incluidas dentro del if: La primera es si la posición x de la partícula más su radio es igual o superior a la posición x del objeto. La segunda, </w:t>
+      </w:r>
+      <w:bookmarkStart w:id="11" w:name="__DdeLink__324_1343781772"/>
       <w:r>
         <w:rPr>
           <w:sz w:val="24"/>
@@ -2583,45 +2476,59 @@
         </w:rPr>
         <w:t>si la posición x de la partícula menos su radio es igual o menor a la posición x del objeto más su anchura</w:t>
       </w:r>
-      <w:bookmarkEnd w:id="10"/>
-      <w:r>
-        <w:rPr>
-          <w:sz w:val="24"/>
-          <w:szCs w:val="24"/>
-        </w:rPr>
-        <w:t>. La tercera,  si la posición y de la partícula menos su radio es ig</w:t>
-      </w:r>
-      <w:r>
-        <w:rPr>
-          <w:sz w:val="24"/>
-          <w:szCs w:val="24"/>
-        </w:rPr>
-        <w:t>ual o menor a la posición y del objeto más su altura. Y la cuarta, si la posición y de la partícula más su radio es igual o mayor a la posición y del objeto.</w:t>
-      </w:r>
-    </w:p>
-    <w:p>
-      <w:r>
-        <w:rPr>
-          <w:sz w:val="24"/>
-          <w:szCs w:val="24"/>
-        </w:rPr>
-        <w:t>Si cualquiera de estos 4 casos se cumple, entonces el booleano ret se vuelve true y la función ret</w:t>
-      </w:r>
-      <w:r>
-        <w:rPr>
-          <w:sz w:val="24"/>
-          <w:szCs w:val="24"/>
-        </w:rPr>
-        <w:t xml:space="preserve">orna ese valor. </w:t>
-      </w:r>
-    </w:p>
-    <w:p>
-      <w:r>
-        <w:rPr>
-          <w:sz w:val="24"/>
-          <w:szCs w:val="24"/>
-        </w:rPr>
-        <w:t>A continuación existe otra función de Check Collision, pero con la diferencia de que retorna todas las posibles colisiones que puedan existir entre la partícula y el objeto.</w:t>
+      <w:bookmarkEnd w:id="11"/>
+      <w:r>
+        <w:rPr>
+          <w:sz w:val="24"/>
+          <w:szCs w:val="24"/>
+        </w:rPr>
+        <w:t xml:space="preserve">. La </w:t>
+      </w:r>
+      <w:r>
+        <w:rPr>
+          <w:sz w:val="24"/>
+          <w:szCs w:val="24"/>
+        </w:rPr>
+        <w:t>tercera, si</w:t>
+      </w:r>
+      <w:r>
+        <w:rPr>
+          <w:sz w:val="24"/>
+          <w:szCs w:val="24"/>
+        </w:rPr>
+        <w:t xml:space="preserve"> la posición y de la partícula menos su radio es igual o menor a la posición y del objeto más su altura. Y la cuarta, si la posición y de la partícula más su radio es igual o mayor a la posición y del objeto.</w:t>
+      </w:r>
+    </w:p>
+    <w:p>
+      <w:r>
+        <w:rPr>
+          <w:sz w:val="24"/>
+          <w:szCs w:val="24"/>
+        </w:rPr>
+        <w:t xml:space="preserve">Si cualquiera de estos 4 casos se cumple, entonces el booleano ret se vuelve true y la función retorna ese valor. </w:t>
+      </w:r>
+    </w:p>
+    <w:p>
+      <w:r>
+        <w:rPr>
+          <w:sz w:val="24"/>
+          <w:szCs w:val="24"/>
+        </w:rPr>
+        <w:t xml:space="preserve">A </w:t>
+      </w:r>
+      <w:r>
+        <w:rPr>
+          <w:sz w:val="24"/>
+          <w:szCs w:val="24"/>
+        </w:rPr>
+        <w:t>continuación,</w:t>
+      </w:r>
+      <w:r>
+        <w:rPr>
+          <w:sz w:val="24"/>
+          <w:szCs w:val="24"/>
+        </w:rPr>
+        <w:t xml:space="preserve"> existe otra función de Check Collision, pero con la diferencia de que retorna todas las posibles colisiones que puedan existir entre la partícula y el objeto.</w:t>
       </w:r>
     </w:p>
     <w:p>
@@ -2653,21 +2560,7 @@
           <w:sz w:val="24"/>
           <w:szCs w:val="24"/>
         </w:rPr>
-        <w:t>Una vez sabemos que se ha produc</w:t>
-      </w:r>
-      <w:r>
-        <w:rPr>
-          <w:sz w:val="24"/>
-          <w:szCs w:val="24"/>
-        </w:rPr>
-        <w:t>ido una colisión, entonces utilizamos esta función para saber qué posición ocupa la partícula justo antes de que esta colisione. Para eso, necesitaremos una variable float llamada time, la función Calculate Time (que se explicará más adelante) y dos boolea</w:t>
-      </w:r>
-      <w:r>
-        <w:rPr>
-          <w:sz w:val="24"/>
-          <w:szCs w:val="24"/>
-        </w:rPr>
-        <w:t>nos (col_x y col_y) que representan las colisiones en x y en y.</w:t>
+        <w:t>Una vez sabemos que se ha producido una colisión, entonces utilizamos esta función para saber qué posición ocupa la partícula justo antes de que esta colisione. Para eso, necesitaremos una variable float llamada time, la función Calculate Time (que se explicará más adelante) y dos booleanos (col_x y col_y) que representan las colisiones en x y en y.</w:t>
       </w:r>
     </w:p>
     <w:p>
@@ -2697,126 +2590,134 @@
           <w:sz w:val="24"/>
           <w:szCs w:val="24"/>
         </w:rPr>
-        <w:t>Si la posición x previa de la partícula (no la actual) más su radio es más pequeña que la posición x del otro objeto, entonces igualamos la variable time a la función Calculate Time, donde le pasamos la posición previa de la partícula, su velocidad en x, s</w:t>
-      </w:r>
-      <w:r>
-        <w:rPr>
-          <w:sz w:val="24"/>
-          <w:szCs w:val="24"/>
-        </w:rPr>
-        <w:t>u aceleración en x y la posición x del objeto. El booleano col_x se iguala a true.</w:t>
-      </w:r>
-    </w:p>
-    <w:p>
-      <w:pPr>
-        <w:rPr>
-          <w:sz w:val="24"/>
-          <w:szCs w:val="24"/>
-        </w:rPr>
-      </w:pPr>
-      <w:r>
-        <w:rPr>
-          <w:sz w:val="24"/>
-          <w:szCs w:val="24"/>
-        </w:rPr>
-        <w:t>Si la posición x previa de la partícula menos su radio es superiora la posición x del objeto más su anchura, igualamos la variable time a la función Calculate Time y le pasa</w:t>
-      </w:r>
-      <w:r>
-        <w:rPr>
-          <w:sz w:val="24"/>
-          <w:szCs w:val="24"/>
-        </w:rPr>
-        <w:t>mos las mismas variables que antes pero añadiendo la anchura del objeto. El booleano col_x se iguala a true.</w:t>
-      </w:r>
-    </w:p>
-    <w:p>
-      <w:pPr>
-        <w:rPr>
-          <w:sz w:val="24"/>
-          <w:szCs w:val="24"/>
-        </w:rPr>
-      </w:pPr>
-    </w:p>
-    <w:p>
-      <w:pPr>
-        <w:rPr>
-          <w:sz w:val="24"/>
-          <w:szCs w:val="24"/>
-        </w:rPr>
-      </w:pPr>
-    </w:p>
-    <w:p>
-      <w:pPr>
-        <w:rPr>
-          <w:sz w:val="24"/>
-          <w:szCs w:val="24"/>
-        </w:rPr>
-      </w:pPr>
-    </w:p>
-    <w:p>
-      <w:pPr>
-        <w:rPr>
-          <w:sz w:val="24"/>
-          <w:szCs w:val="24"/>
-        </w:rPr>
-      </w:pPr>
-      <w:r>
-        <w:rPr>
-          <w:sz w:val="24"/>
-          <w:szCs w:val="24"/>
-        </w:rPr>
-        <w:t>Si la posición y previa de la partícula más su radio es inferiora la posición y del otro objeto, entonces igualamos la variable time a la funció</w:t>
-      </w:r>
-      <w:r>
-        <w:rPr>
-          <w:sz w:val="24"/>
-          <w:szCs w:val="24"/>
-        </w:rPr>
-        <w:t>n Calculate Time y le pasamos las mismas variables que en la primera condición, pero en el eje y.Ahora el booleano col_y se iguala a true.</w:t>
-      </w:r>
-    </w:p>
-    <w:p>
-      <w:pPr>
-        <w:rPr>
-          <w:sz w:val="24"/>
-          <w:szCs w:val="24"/>
-        </w:rPr>
-      </w:pPr>
-      <w:r>
-        <w:rPr>
-          <w:sz w:val="24"/>
-          <w:szCs w:val="24"/>
-        </w:rPr>
-        <w:t>Y por último, si la posición y previa de la partícula menos su radio es superiora la posición y del objeto más su alt</w:t>
-      </w:r>
-      <w:r>
-        <w:rPr>
-          <w:sz w:val="24"/>
-          <w:szCs w:val="24"/>
-        </w:rPr>
-        <w:t>ura, entonces igualamos la variable time a la función Calculate Time, y le pasamos las mismas variables que en la segunda condición, pero en el eje y y cambiando la anchura por la altura. El booleano col_y se iguala a true.</w:t>
-      </w:r>
-    </w:p>
-    <w:p>
-      <w:pPr>
-        <w:rPr>
-          <w:sz w:val="24"/>
-          <w:szCs w:val="24"/>
-        </w:rPr>
-      </w:pPr>
-      <w:r>
-        <w:rPr>
-          <w:sz w:val="24"/>
-          <w:szCs w:val="24"/>
-        </w:rPr>
-        <w:t>Una vez calculado el time, ya po</w:t>
-      </w:r>
-      <w:r>
-        <w:rPr>
-          <w:sz w:val="24"/>
-          <w:szCs w:val="24"/>
-        </w:rPr>
-        <w:t>demos calcular con exactitud la posición de la partícula en el momento del choque. Y lo hacemos basándonos en esta fórmula de cinemática:</w:t>
+        <w:t>Si la posición x previa de la partícula (no la actual) más su radio es más pequeña que la posición x del otro objeto, entonces igualamos la variable time a la función Calculate Time, donde le pasamos la posición previa de la partícula, su velocidad en x, su aceleración en x y la posición x del objeto. El booleano col_x se iguala a true.</w:t>
+      </w:r>
+    </w:p>
+    <w:p>
+      <w:pPr>
+        <w:rPr>
+          <w:sz w:val="24"/>
+          <w:szCs w:val="24"/>
+        </w:rPr>
+      </w:pPr>
+      <w:r>
+        <w:rPr>
+          <w:sz w:val="24"/>
+          <w:szCs w:val="24"/>
+        </w:rPr>
+        <w:lastRenderedPageBreak/>
+        <w:t xml:space="preserve">Si la posición x previa de la partícula menos su radio es </w:t>
+      </w:r>
+      <w:r>
+        <w:rPr>
+          <w:sz w:val="24"/>
+          <w:szCs w:val="24"/>
+        </w:rPr>
+        <w:t>superior a</w:t>
+      </w:r>
+      <w:r>
+        <w:rPr>
+          <w:sz w:val="24"/>
+          <w:szCs w:val="24"/>
+        </w:rPr>
+        <w:t xml:space="preserve"> la posición x del objeto más su anchura, igualamos la variable time a la función Calculate Time y le pasamos las mismas variables que </w:t>
+      </w:r>
+      <w:r>
+        <w:rPr>
+          <w:sz w:val="24"/>
+          <w:szCs w:val="24"/>
+        </w:rPr>
+        <w:t>antes,</w:t>
+      </w:r>
+      <w:r>
+        <w:rPr>
+          <w:sz w:val="24"/>
+          <w:szCs w:val="24"/>
+        </w:rPr>
+        <w:t xml:space="preserve"> pero añadiendo la anchura del objeto. El booleano col_x se iguala a true.</w:t>
+      </w:r>
+    </w:p>
+    <w:p>
+      <w:pPr>
+        <w:rPr>
+          <w:sz w:val="24"/>
+          <w:szCs w:val="24"/>
+        </w:rPr>
+      </w:pPr>
+    </w:p>
+    <w:p>
+      <w:pPr>
+        <w:rPr>
+          <w:sz w:val="24"/>
+          <w:szCs w:val="24"/>
+        </w:rPr>
+      </w:pPr>
+    </w:p>
+    <w:p>
+      <w:pPr>
+        <w:rPr>
+          <w:sz w:val="24"/>
+          <w:szCs w:val="24"/>
+        </w:rPr>
+      </w:pPr>
+    </w:p>
+    <w:p>
+      <w:pPr>
+        <w:rPr>
+          <w:sz w:val="24"/>
+          <w:szCs w:val="24"/>
+        </w:rPr>
+      </w:pPr>
+      <w:r>
+        <w:rPr>
+          <w:sz w:val="24"/>
+          <w:szCs w:val="24"/>
+        </w:rPr>
+        <w:t>Si la posición y previa de la partícula más su radio es inferiora la posición y del otro objeto, entonces igualamos la variable time a la función Calculate Time y le pasamos las mismas variables que en la primera condición, pero en el eje y.Ahora el booleano col_y se iguala a true.</w:t>
+      </w:r>
+    </w:p>
+    <w:p>
+      <w:pPr>
+        <w:rPr>
+          <w:sz w:val="24"/>
+          <w:szCs w:val="24"/>
+        </w:rPr>
+      </w:pPr>
+      <w:r>
+        <w:rPr>
+          <w:sz w:val="24"/>
+          <w:szCs w:val="24"/>
+        </w:rPr>
+        <w:t xml:space="preserve">Y por último, si la posición y previa de la partícula menos su radio es </w:t>
+      </w:r>
+      <w:r>
+        <w:rPr>
+          <w:sz w:val="24"/>
+          <w:szCs w:val="24"/>
+        </w:rPr>
+        <w:t>superior a</w:t>
+      </w:r>
+      <w:r>
+        <w:rPr>
+          <w:sz w:val="24"/>
+          <w:szCs w:val="24"/>
+        </w:rPr>
+        <w:t xml:space="preserve"> la posición y del objeto más su altura, entonces igualamos la variable time a la función Calculate Time, y le pasamos las mismas variables que en la segunda condición, pero en el eje y y cambiando la anchura por la altura. El booleano col_y se iguala a true.</w:t>
+      </w:r>
+    </w:p>
+    <w:p>
+      <w:pPr>
+        <w:rPr>
+          <w:sz w:val="24"/>
+          <w:szCs w:val="24"/>
+        </w:rPr>
+      </w:pPr>
+      <w:r>
+        <w:rPr>
+          <w:sz w:val="24"/>
+          <w:szCs w:val="24"/>
+        </w:rPr>
+        <w:t>Una vez calculado el time, ya podemos calcular con exactitud la posición de la partícula en el momento del choque. Y lo hacemos basándonos en esta fórmula de cinemática:</w:t>
       </w:r>
     </w:p>
     <w:p>
@@ -2939,14 +2840,7 @@
           <w:sz w:val="24"/>
           <w:szCs w:val="24"/>
         </w:rPr>
-        <w:t xml:space="preserve"> es la velocidad de la partícula, t</w:t>
-      </w:r>
-      <w:r>
-        <w:rPr>
-          <w:sz w:val="24"/>
-          <w:szCs w:val="24"/>
-        </w:rPr>
-        <w:t xml:space="preserve"> es la variable time previamente calculada, y a es la aceleración de la partícula.</w:t>
+        <w:t xml:space="preserve"> es la velocidad de la partícula, t es la variable time previamente calculada, y a es la aceleración de la partícula.</w:t>
       </w:r>
     </w:p>
     <w:p>
@@ -2971,14 +2865,7 @@
           <w:sz w:val="24"/>
           <w:szCs w:val="24"/>
         </w:rPr>
-        <w:t>Esta función, como hemos dicho anteriormente, se utiliza siempre que la partícula colisiona. Con ella calculamos el tiempo total de colisión desde que est</w:t>
-      </w:r>
-      <w:r>
-        <w:rPr>
-          <w:sz w:val="24"/>
-          <w:szCs w:val="24"/>
-        </w:rPr>
-        <w:t>a se produce hasta que la partícula deja de colisionar. Para ello se usa la posición previa del cuerpo cuando colisiona, la posición nueva cuando deja de colisionar, la velocidad en ese inter</w:t>
+        <w:t>Esta función, como hemos dicho anteriormente, se utiliza siempre que la partícula colisiona. Con ella calculamos el tiempo total de colisión desde que esta se produce hasta que la partícula deja de colisionar. Para ello se usa la posición previa del cuerpo cuando colisiona, la posición nueva cuando deja de colisionar, la velocidad en ese inter</w:t>
       </w:r>
       <w:r>
         <w:rPr>
@@ -2993,351 +2880,741 @@
         <w:rPr>
           <w:sz w:val="24"/>
           <w:szCs w:val="24"/>
-          <w:u w:val="single"/>
-        </w:rPr>
-      </w:pPr>
-      <w:bookmarkStart w:id="11" w:name="_GoBack"/>
-      <w:bookmarkEnd w:id="11"/>
-    </w:p>
-    <w:p>
-      <w:pPr>
-        <w:rPr>
-          <w:sz w:val="24"/>
-          <w:szCs w:val="24"/>
-        </w:rPr>
-      </w:pPr>
-    </w:p>
-    <w:p>
-      <w:pPr>
-        <w:rPr>
-          <w:sz w:val="24"/>
-          <w:szCs w:val="24"/>
-        </w:rPr>
-      </w:pPr>
-    </w:p>
-    <w:p>
-      <w:pPr>
-        <w:rPr>
-          <w:sz w:val="24"/>
-          <w:szCs w:val="24"/>
-        </w:rPr>
-      </w:pPr>
-    </w:p>
-    <w:p>
-      <w:pPr>
-        <w:rPr>
-          <w:sz w:val="24"/>
-          <w:szCs w:val="24"/>
-        </w:rPr>
-      </w:pPr>
-    </w:p>
-    <w:p>
-      <w:pPr>
-        <w:rPr>
-          <w:sz w:val="24"/>
-          <w:szCs w:val="24"/>
-        </w:rPr>
-      </w:pPr>
-    </w:p>
-    <w:p>
-      <w:pPr>
-        <w:rPr>
-          <w:sz w:val="24"/>
-          <w:szCs w:val="24"/>
-        </w:rPr>
-      </w:pPr>
-    </w:p>
-    <w:p>
-      <w:pPr>
-        <w:rPr>
-          <w:sz w:val="24"/>
-          <w:szCs w:val="24"/>
-        </w:rPr>
-      </w:pPr>
-    </w:p>
-    <w:p>
-      <w:pPr>
-        <w:rPr>
-          <w:sz w:val="24"/>
-          <w:szCs w:val="24"/>
-        </w:rPr>
-      </w:pPr>
-    </w:p>
-    <w:p>
-      <w:pPr>
-        <w:rPr>
-          <w:sz w:val="24"/>
-          <w:szCs w:val="24"/>
-        </w:rPr>
-      </w:pPr>
-    </w:p>
-    <w:p>
-      <w:pPr>
-        <w:rPr>
-          <w:sz w:val="24"/>
-          <w:szCs w:val="24"/>
-        </w:rPr>
-      </w:pPr>
-    </w:p>
-    <w:p>
-      <w:pPr>
-        <w:rPr>
-          <w:sz w:val="24"/>
-          <w:szCs w:val="24"/>
-        </w:rPr>
-      </w:pPr>
-    </w:p>
-    <w:p>
-      <w:pPr>
-        <w:pStyle w:val="Heading1"/>
+        </w:rPr>
+      </w:pPr>
+      <w:r>
+        <w:rPr>
+          <w:sz w:val="24"/>
+          <w:szCs w:val="24"/>
+        </w:rPr>
+        <w:t>Definimos 4 variables float de tiempo: time, time1, time2 y tpow.</w:t>
+      </w:r>
+    </w:p>
+    <w:p>
+      <w:pPr>
+        <w:rPr>
+          <w:sz w:val="24"/>
+          <w:szCs w:val="24"/>
+        </w:rPr>
+      </w:pPr>
+      <w:r>
+        <w:rPr>
+          <w:sz w:val="24"/>
+          <w:szCs w:val="24"/>
+        </w:rPr>
+        <w:t>Si la aceleración es 0, aislamos el tiempo</w:t>
+      </w:r>
+      <w:r>
+        <w:rPr>
+          <w:sz w:val="24"/>
+          <w:szCs w:val="24"/>
+        </w:rPr>
+        <w:t xml:space="preserve"> de la fórmula de cinemática:</w:t>
+      </w:r>
+      <w:r>
+        <w:rPr>
+          <w:noProof/>
+          <w:lang w:eastAsia="es-ES"/>
+        </w:rPr>
+        <w:drawing>
+          <wp:inline distT="0" distB="0" distL="0" distR="0">
+            <wp:extent cx="2124075" cy="563798"/>
+            <wp:effectExtent l="0" t="0" r="0" b="0"/>
+            <wp:docPr id="6" name="Imagen 6" descr="Resultado de imagen de cinematica formulas&quot;"/>
+            <wp:cNvGraphicFramePr>
+              <a:graphicFrameLocks xmlns:a="http://schemas.openxmlformats.org/drawingml/2006/main" noChangeAspect="1"/>
+            </wp:cNvGraphicFramePr>
+            <a:graphic xmlns:a="http://schemas.openxmlformats.org/drawingml/2006/main">
+              <a:graphicData uri="http://schemas.openxmlformats.org/drawingml/2006/picture">
+                <pic:pic xmlns:pic="http://schemas.openxmlformats.org/drawingml/2006/picture">
+                  <pic:nvPicPr>
+                    <pic:cNvPr id="0" name="Picture 1" descr="Resultado de imagen de cinematica formulas&quot;"/>
+                    <pic:cNvPicPr>
+                      <a:picLocks noChangeAspect="1" noChangeArrowheads="1"/>
+                    </pic:cNvPicPr>
+                  </pic:nvPicPr>
+                  <pic:blipFill rotWithShape="1">
+                    <a:blip r:embed="rId11">
+                      <a:extLst>
+                        <a:ext uri="{28A0092B-C50C-407E-A947-70E740481C1C}">
+                          <a14:useLocalDpi xmlns:a14="http://schemas.microsoft.com/office/drawing/2010/main" val="0"/>
+                        </a:ext>
+                      </a:extLst>
+                    </a:blip>
+                    <a:srcRect l="7409" t="22210" r="64013" b="66419"/>
+                    <a:stretch/>
+                  </pic:blipFill>
+                  <pic:spPr bwMode="auto">
+                    <a:xfrm>
+                      <a:off x="0" y="0"/>
+                      <a:ext cx="2149432" cy="570529"/>
+                    </a:xfrm>
+                    <a:prstGeom prst="rect">
+                      <a:avLst/>
+                    </a:prstGeom>
+                    <a:noFill/>
+                    <a:ln>
+                      <a:noFill/>
+                    </a:ln>
+                    <a:extLst>
+                      <a:ext uri="{53640926-AAD7-44D8-BBD7-CCE9431645EC}">
+                        <a14:shadowObscured xmlns:a14="http://schemas.microsoft.com/office/drawing/2010/main"/>
+                      </a:ext>
+                    </a:extLst>
+                  </pic:spPr>
+                </pic:pic>
+              </a:graphicData>
+            </a:graphic>
+          </wp:inline>
+        </w:drawing>
+      </w:r>
+    </w:p>
+    <w:p>
+      <w:pPr>
+        <w:rPr>
+          <w:sz w:val="24"/>
+          <w:szCs w:val="24"/>
+        </w:rPr>
+      </w:pPr>
+      <w:r>
+        <w:rPr>
+          <w:sz w:val="24"/>
+          <w:szCs w:val="24"/>
+        </w:rPr>
+        <w:t xml:space="preserve">Y retornamos </w:t>
+      </w:r>
+      <w:r>
+        <w:rPr>
+          <w:sz w:val="24"/>
+          <w:szCs w:val="24"/>
+        </w:rPr>
+        <w:t>la</w:t>
+      </w:r>
+      <w:r>
+        <w:rPr>
+          <w:sz w:val="24"/>
+          <w:szCs w:val="24"/>
+        </w:rPr>
+        <w:t xml:space="preserve"> variable</w:t>
+      </w:r>
+      <w:r>
+        <w:rPr>
+          <w:sz w:val="24"/>
+          <w:szCs w:val="24"/>
+        </w:rPr>
+        <w:t xml:space="preserve"> time</w:t>
+      </w:r>
+      <w:r>
+        <w:rPr>
+          <w:sz w:val="24"/>
+          <w:szCs w:val="24"/>
+        </w:rPr>
+        <w:t>.</w:t>
+      </w:r>
+    </w:p>
+    <w:p>
+      <w:pPr>
+        <w:rPr>
+          <w:sz w:val="24"/>
+          <w:szCs w:val="24"/>
+        </w:rPr>
+      </w:pPr>
+      <w:r>
+        <w:rPr>
+          <w:sz w:val="24"/>
+          <w:szCs w:val="24"/>
+        </w:rPr>
+        <w:lastRenderedPageBreak/>
+        <w:t>Si la aceleración no es 0, entonces calculamos el tpow, que no es más que aislar el tiempo de la fórmula del MRUA:</w:t>
+      </w:r>
+    </w:p>
+    <w:p>
+      <w:pPr>
+        <w:rPr>
+          <w:sz w:val="24"/>
+          <w:szCs w:val="24"/>
+        </w:rPr>
+      </w:pPr>
+      <w:r>
+        <w:rPr>
+          <w:noProof/>
+          <w:sz w:val="24"/>
+          <w:szCs w:val="24"/>
+          <w:lang w:eastAsia="es-ES"/>
+        </w:rPr>
+        <w:drawing>
+          <wp:anchor distT="0" distB="0" distL="0" distR="0" simplePos="0" relativeHeight="251654144" behindDoc="0" locked="0" layoutInCell="1" allowOverlap="1" wp14:anchorId="21A475D2" wp14:editId="3D48C2DE">
+            <wp:simplePos x="0" y="0"/>
+            <wp:positionH relativeFrom="column">
+              <wp:posOffset>0</wp:posOffset>
+            </wp:positionH>
+            <wp:positionV relativeFrom="paragraph">
+              <wp:posOffset>8890</wp:posOffset>
+            </wp:positionV>
+            <wp:extent cx="2648585" cy="546735"/>
+            <wp:effectExtent l="0" t="0" r="0" b="0"/>
+            <wp:wrapSquare wrapText="largest"/>
+            <wp:docPr id="7" name="Imagen5"/>
+            <wp:cNvGraphicFramePr>
+              <a:graphicFrameLocks xmlns:a="http://schemas.openxmlformats.org/drawingml/2006/main" noChangeAspect="1"/>
+            </wp:cNvGraphicFramePr>
+            <a:graphic xmlns:a="http://schemas.openxmlformats.org/drawingml/2006/main">
+              <a:graphicData uri="http://schemas.openxmlformats.org/drawingml/2006/picture">
+                <pic:pic xmlns:pic="http://schemas.openxmlformats.org/drawingml/2006/picture">
+                  <pic:nvPicPr>
+                    <pic:cNvPr id="5" name="Imagen5"/>
+                    <pic:cNvPicPr>
+                      <a:picLocks noChangeAspect="1" noChangeArrowheads="1"/>
+                    </pic:cNvPicPr>
+                  </pic:nvPicPr>
+                  <pic:blipFill>
+                    <a:blip r:embed="rId10"/>
+                    <a:srcRect l="33267" t="67846" r="49521" b="25840"/>
+                    <a:stretch>
+                      <a:fillRect/>
+                    </a:stretch>
+                  </pic:blipFill>
+                  <pic:spPr bwMode="auto">
+                    <a:xfrm>
+                      <a:off x="0" y="0"/>
+                      <a:ext cx="2648585" cy="546735"/>
+                    </a:xfrm>
+                    <a:prstGeom prst="rect">
+                      <a:avLst/>
+                    </a:prstGeom>
+                  </pic:spPr>
+                </pic:pic>
+              </a:graphicData>
+            </a:graphic>
+          </wp:anchor>
+        </w:drawing>
+      </w:r>
+    </w:p>
+    <w:p>
+      <w:pPr>
+        <w:rPr>
+          <w:sz w:val="24"/>
+          <w:szCs w:val="24"/>
+        </w:rPr>
+      </w:pPr>
+    </w:p>
+    <w:p>
+      <w:pPr>
+        <w:rPr>
+          <w:sz w:val="24"/>
+          <w:szCs w:val="24"/>
+        </w:rPr>
+      </w:pPr>
+    </w:p>
+    <w:p>
+      <w:pPr>
+        <w:rPr>
+          <w:sz w:val="24"/>
+          <w:szCs w:val="24"/>
+        </w:rPr>
+      </w:pPr>
+      <w:r>
+        <w:rPr>
+          <w:noProof/>
+          <w:lang w:eastAsia="es-ES"/>
+        </w:rPr>
+        <w:drawing>
+          <wp:anchor distT="0" distB="0" distL="114300" distR="114300" simplePos="0" relativeHeight="251658240" behindDoc="1" locked="0" layoutInCell="1" allowOverlap="1" wp14:anchorId="5BD9CCB0" wp14:editId="4D8E6D27">
+            <wp:simplePos x="0" y="0"/>
+            <wp:positionH relativeFrom="column">
+              <wp:posOffset>-3810</wp:posOffset>
+            </wp:positionH>
+            <wp:positionV relativeFrom="paragraph">
+              <wp:posOffset>492760</wp:posOffset>
+            </wp:positionV>
+            <wp:extent cx="1037590" cy="438150"/>
+            <wp:effectExtent l="0" t="0" r="0" b="0"/>
+            <wp:wrapTight wrapText="bothSides">
+              <wp:wrapPolygon edited="0">
+                <wp:start x="0" y="0"/>
+                <wp:lineTo x="0" y="20661"/>
+                <wp:lineTo x="21018" y="20661"/>
+                <wp:lineTo x="21018" y="0"/>
+                <wp:lineTo x="0" y="0"/>
+              </wp:wrapPolygon>
+            </wp:wrapTight>
+            <wp:docPr id="8" name="Imagen 8" descr="Resultado de imagen de ecuación de segundo grado&quot;"/>
+            <wp:cNvGraphicFramePr>
+              <a:graphicFrameLocks xmlns:a="http://schemas.openxmlformats.org/drawingml/2006/main" noChangeAspect="1"/>
+            </wp:cNvGraphicFramePr>
+            <a:graphic xmlns:a="http://schemas.openxmlformats.org/drawingml/2006/main">
+              <a:graphicData uri="http://schemas.openxmlformats.org/drawingml/2006/picture">
+                <pic:pic xmlns:pic="http://schemas.openxmlformats.org/drawingml/2006/picture">
+                  <pic:nvPicPr>
+                    <pic:cNvPr id="0" name="Picture 3" descr="Resultado de imagen de ecuación de segundo grado&quot;"/>
+                    <pic:cNvPicPr>
+                      <a:picLocks noChangeAspect="1" noChangeArrowheads="1"/>
+                    </pic:cNvPicPr>
+                  </pic:nvPicPr>
+                  <pic:blipFill rotWithShape="1">
+                    <a:blip r:embed="rId12" cstate="print">
+                      <a:extLst>
+                        <a:ext uri="{28A0092B-C50C-407E-A947-70E740481C1C}">
+                          <a14:useLocalDpi xmlns:a14="http://schemas.microsoft.com/office/drawing/2010/main" val="0"/>
+                        </a:ext>
+                      </a:extLst>
+                    </a:blip>
+                    <a:srcRect l="33136" b="49805"/>
+                    <a:stretch/>
+                  </pic:blipFill>
+                  <pic:spPr bwMode="auto">
+                    <a:xfrm>
+                      <a:off x="0" y="0"/>
+                      <a:ext cx="1037590" cy="438150"/>
+                    </a:xfrm>
+                    <a:prstGeom prst="rect">
+                      <a:avLst/>
+                    </a:prstGeom>
+                    <a:noFill/>
+                    <a:ln>
+                      <a:noFill/>
+                    </a:ln>
+                    <a:extLst>
+                      <a:ext uri="{53640926-AAD7-44D8-BBD7-CCE9431645EC}">
+                        <a14:shadowObscured xmlns:a14="http://schemas.microsoft.com/office/drawing/2010/main"/>
+                      </a:ext>
+                    </a:extLst>
+                  </pic:spPr>
+                </pic:pic>
+              </a:graphicData>
+            </a:graphic>
+            <wp14:sizeRelV relativeFrom="margin">
+              <wp14:pctHeight>0</wp14:pctHeight>
+            </wp14:sizeRelV>
+          </wp:anchor>
+        </w:drawing>
+      </w:r>
+      <w:r>
+        <w:rPr>
+          <w:sz w:val="24"/>
+          <w:szCs w:val="24"/>
+        </w:rPr>
+        <w:t>Como al aislar el tiempo utilizamos una ecuación de segundo grado, el tiempo que aislado de esta manera:</w:t>
+      </w:r>
+    </w:p>
+    <w:p>
+      <w:pPr>
+        <w:rPr>
+          <w:sz w:val="24"/>
+          <w:szCs w:val="24"/>
+        </w:rPr>
+      </w:pPr>
+      <w:r>
+        <w:rPr>
+          <w:sz w:val="24"/>
+          <w:szCs w:val="24"/>
+        </w:rPr>
+        <w:t>=tpow, siendo b la velocidad de la partícula, a la aceleración y c la resta de la posición inicial menos la final.</w:t>
+      </w:r>
+    </w:p>
+    <w:p>
+      <w:pPr>
+        <w:rPr>
+          <w:sz w:val="24"/>
+          <w:szCs w:val="24"/>
+        </w:rPr>
+      </w:pPr>
+      <w:r>
+        <w:rPr>
+          <w:sz w:val="24"/>
+          <w:szCs w:val="24"/>
+        </w:rPr>
+        <w:t>Como hay 2 soluciones posibles, el tiempo final se calcula con 2 variables, que son el time 1 y el time 2 respectivamente.</w:t>
+      </w:r>
+    </w:p>
+    <w:p>
+      <w:pPr>
+        <w:rPr>
+          <w:sz w:val="24"/>
+          <w:szCs w:val="24"/>
+        </w:rPr>
+      </w:pPr>
+      <w:r>
+        <w:rPr>
+          <w:noProof/>
+          <w:lang w:eastAsia="es-ES"/>
+        </w:rPr>
+        <w:drawing>
+          <wp:anchor distT="0" distB="0" distL="114300" distR="114300" simplePos="0" relativeHeight="251660288" behindDoc="1" locked="0" layoutInCell="1" allowOverlap="1" wp14:anchorId="14D28EE7" wp14:editId="6CC0E2AC">
+            <wp:simplePos x="0" y="0"/>
+            <wp:positionH relativeFrom="column">
+              <wp:posOffset>-3810</wp:posOffset>
+            </wp:positionH>
+            <wp:positionV relativeFrom="paragraph">
+              <wp:posOffset>86360</wp:posOffset>
+            </wp:positionV>
+            <wp:extent cx="1542415" cy="914400"/>
+            <wp:effectExtent l="0" t="0" r="0" b="0"/>
+            <wp:wrapTight wrapText="bothSides">
+              <wp:wrapPolygon edited="0">
+                <wp:start x="0" y="0"/>
+                <wp:lineTo x="0" y="21150"/>
+                <wp:lineTo x="21342" y="21150"/>
+                <wp:lineTo x="21342" y="0"/>
+                <wp:lineTo x="0" y="0"/>
+              </wp:wrapPolygon>
+            </wp:wrapTight>
+            <wp:docPr id="9" name="Imagen 9" descr="Resultado de imagen de ecuación de segundo grado&quot;"/>
+            <wp:cNvGraphicFramePr>
+              <a:graphicFrameLocks xmlns:a="http://schemas.openxmlformats.org/drawingml/2006/main" noChangeAspect="1"/>
+            </wp:cNvGraphicFramePr>
+            <a:graphic xmlns:a="http://schemas.openxmlformats.org/drawingml/2006/main">
+              <a:graphicData uri="http://schemas.openxmlformats.org/drawingml/2006/picture">
+                <pic:pic xmlns:pic="http://schemas.openxmlformats.org/drawingml/2006/picture">
+                  <pic:nvPicPr>
+                    <pic:cNvPr id="0" name="Picture 3" descr="Resultado de imagen de ecuación de segundo grado&quot;"/>
+                    <pic:cNvPicPr>
+                      <a:picLocks noChangeAspect="1" noChangeArrowheads="1"/>
+                    </pic:cNvPicPr>
+                  </pic:nvPicPr>
+                  <pic:blipFill rotWithShape="1">
+                    <a:blip r:embed="rId12" cstate="print">
+                      <a:extLst>
+                        <a:ext uri="{28A0092B-C50C-407E-A947-70E740481C1C}">
+                          <a14:useLocalDpi xmlns:a14="http://schemas.microsoft.com/office/drawing/2010/main" val="0"/>
+                        </a:ext>
+                      </a:extLst>
+                    </a:blip>
+                    <a:srcRect l="604" b="-4756"/>
+                    <a:stretch/>
+                  </pic:blipFill>
+                  <pic:spPr bwMode="auto">
+                    <a:xfrm>
+                      <a:off x="0" y="0"/>
+                      <a:ext cx="1542415" cy="914400"/>
+                    </a:xfrm>
+                    <a:prstGeom prst="rect">
+                      <a:avLst/>
+                    </a:prstGeom>
+                    <a:noFill/>
+                    <a:ln>
+                      <a:noFill/>
+                    </a:ln>
+                    <a:extLst>
+                      <a:ext uri="{53640926-AAD7-44D8-BBD7-CCE9431645EC}">
+                        <a14:shadowObscured xmlns:a14="http://schemas.microsoft.com/office/drawing/2010/main"/>
+                      </a:ext>
+                    </a:extLst>
+                  </pic:spPr>
+                </pic:pic>
+              </a:graphicData>
+            </a:graphic>
+            <wp14:sizeRelH relativeFrom="margin">
+              <wp14:pctWidth>0</wp14:pctWidth>
+            </wp14:sizeRelH>
+            <wp14:sizeRelV relativeFrom="margin">
+              <wp14:pctHeight>0</wp14:pctHeight>
+            </wp14:sizeRelV>
+          </wp:anchor>
+        </w:drawing>
+      </w:r>
+      <w:r>
+        <w:rPr>
+          <w:sz w:val="24"/>
+          <w:szCs w:val="24"/>
+        </w:rPr>
+        <w:t>Siendo tpow, como hemos dicho antes, la solución de la raíz cuadrada, el time 1 será la solución positiva de toda esta ecuaci</w:t>
+      </w:r>
+      <w:r>
+        <w:rPr>
+          <w:sz w:val="24"/>
+          <w:szCs w:val="24"/>
+        </w:rPr>
+        <w:t>ón, mientras que time 2 será la negativa.</w:t>
+      </w:r>
+    </w:p>
+    <w:p>
+      <w:pPr>
+        <w:rPr>
+          <w:sz w:val="24"/>
+          <w:szCs w:val="24"/>
+        </w:rPr>
+      </w:pPr>
+    </w:p>
+    <w:p>
+      <w:pPr>
+        <w:rPr>
+          <w:sz w:val="24"/>
+          <w:szCs w:val="24"/>
+        </w:rPr>
+      </w:pPr>
+      <w:r>
+        <w:rPr>
+          <w:sz w:val="24"/>
+          <w:szCs w:val="24"/>
+        </w:rPr>
+        <w:t>Finalmente, ponemos 2 condiciones. Si el time 1 es más grande que 0, este representa el tiempo total que ha durado la colisión, y se iguala a time. Por el contrario, si time 2 es superior a 0, será este el que se igualará a time. Si ninguno de los 2 es superior a 0, significa que el tiempo de colisión será 0.</w:t>
+      </w:r>
+    </w:p>
+    <w:p>
+      <w:pPr>
+        <w:rPr>
+          <w:sz w:val="24"/>
+          <w:szCs w:val="24"/>
+        </w:rPr>
+      </w:pPr>
+    </w:p>
+    <w:p>
+      <w:pPr>
+        <w:rPr>
+          <w:sz w:val="24"/>
+          <w:szCs w:val="24"/>
+        </w:rPr>
+      </w:pPr>
+    </w:p>
+    <w:p>
+      <w:pPr>
+        <w:rPr>
+          <w:sz w:val="24"/>
+          <w:szCs w:val="24"/>
+        </w:rPr>
+      </w:pPr>
+    </w:p>
+    <w:p>
+      <w:pPr>
+        <w:rPr>
+          <w:sz w:val="24"/>
+          <w:szCs w:val="24"/>
+        </w:rPr>
+      </w:pPr>
+    </w:p>
+    <w:p>
+      <w:pPr>
+        <w:rPr>
+          <w:sz w:val="28"/>
+          <w:szCs w:val="28"/>
+        </w:rPr>
+      </w:pPr>
+    </w:p>
+    <w:p>
+      <w:pPr>
+        <w:rPr>
+          <w:sz w:val="28"/>
+          <w:szCs w:val="28"/>
+        </w:rPr>
+      </w:pPr>
+    </w:p>
+    <w:p>
+      <w:pPr>
+        <w:rPr>
+          <w:sz w:val="28"/>
+          <w:szCs w:val="28"/>
+        </w:rPr>
+      </w:pPr>
+    </w:p>
+    <w:p>
+      <w:pPr>
+        <w:rPr>
+          <w:sz w:val="28"/>
+          <w:szCs w:val="28"/>
+        </w:rPr>
+      </w:pPr>
+    </w:p>
+    <w:p>
+      <w:pPr>
+        <w:rPr>
+          <w:sz w:val="28"/>
+          <w:szCs w:val="28"/>
+        </w:rPr>
+      </w:pPr>
+    </w:p>
+    <w:p>
+      <w:pPr>
+        <w:rPr>
+          <w:sz w:val="28"/>
+          <w:szCs w:val="28"/>
+        </w:rPr>
+      </w:pPr>
+    </w:p>
+    <w:p>
+      <w:pPr>
+        <w:rPr>
+          <w:sz w:val="28"/>
+          <w:szCs w:val="28"/>
+        </w:rPr>
+      </w:pPr>
+    </w:p>
+    <w:p>
+      <w:pPr>
+        <w:rPr>
+          <w:sz w:val="28"/>
+          <w:szCs w:val="28"/>
+        </w:rPr>
+      </w:pPr>
+    </w:p>
+    <w:p>
+      <w:pPr>
+        <w:rPr>
+          <w:sz w:val="28"/>
+          <w:szCs w:val="28"/>
+        </w:rPr>
+      </w:pPr>
+    </w:p>
+    <w:p>
+      <w:pPr>
+        <w:rPr>
+          <w:sz w:val="28"/>
+          <w:szCs w:val="28"/>
+        </w:rPr>
+      </w:pPr>
+    </w:p>
+    <w:p>
+      <w:pPr>
+        <w:rPr>
+          <w:sz w:val="28"/>
+          <w:szCs w:val="28"/>
+        </w:rPr>
+      </w:pPr>
+    </w:p>
+    <w:p>
+      <w:pPr>
+        <w:rPr>
+          <w:sz w:val="28"/>
+          <w:szCs w:val="28"/>
+        </w:rPr>
+      </w:pPr>
+    </w:p>
+    <w:p>
+      <w:pPr>
+        <w:rPr>
+          <w:sz w:val="28"/>
+          <w:szCs w:val="28"/>
+        </w:rPr>
+      </w:pPr>
+    </w:p>
+    <w:p>
+      <w:pPr>
+        <w:rPr>
+          <w:sz w:val="28"/>
+          <w:szCs w:val="28"/>
+        </w:rPr>
+      </w:pPr>
+    </w:p>
+    <w:p>
+      <w:pPr>
+        <w:rPr>
+          <w:sz w:val="28"/>
+          <w:szCs w:val="28"/>
+        </w:rPr>
+      </w:pPr>
+    </w:p>
+    <w:p>
+      <w:pPr>
+        <w:rPr>
+          <w:sz w:val="28"/>
+          <w:szCs w:val="28"/>
+        </w:rPr>
+      </w:pPr>
+    </w:p>
+    <w:p>
+      <w:pPr>
+        <w:rPr>
+          <w:sz w:val="28"/>
+          <w:szCs w:val="28"/>
+        </w:rPr>
+      </w:pPr>
+    </w:p>
+    <w:p>
+      <w:pPr>
+        <w:rPr>
+          <w:sz w:val="28"/>
+          <w:szCs w:val="28"/>
+        </w:rPr>
+      </w:pPr>
+    </w:p>
+    <w:p>
+      <w:pPr>
+        <w:rPr>
+          <w:sz w:val="28"/>
+          <w:szCs w:val="28"/>
+        </w:rPr>
+      </w:pPr>
+    </w:p>
+    <w:p>
+      <w:pPr>
+        <w:rPr>
+          <w:sz w:val="28"/>
+          <w:szCs w:val="28"/>
+        </w:rPr>
+      </w:pPr>
+    </w:p>
+    <w:p>
+      <w:pPr>
+        <w:rPr>
+          <w:sz w:val="28"/>
+          <w:szCs w:val="28"/>
+        </w:rPr>
+      </w:pPr>
+    </w:p>
+    <w:p>
+      <w:pPr>
+        <w:rPr>
+          <w:sz w:val="28"/>
+          <w:szCs w:val="28"/>
+        </w:rPr>
+      </w:pPr>
+    </w:p>
+    <w:p>
+      <w:pPr>
+        <w:rPr>
+          <w:sz w:val="28"/>
+          <w:szCs w:val="28"/>
+        </w:rPr>
+      </w:pPr>
+    </w:p>
+    <w:p>
+      <w:pPr>
+        <w:rPr>
+          <w:sz w:val="28"/>
+          <w:szCs w:val="28"/>
+        </w:rPr>
+      </w:pPr>
+    </w:p>
+    <w:p>
+      <w:pPr>
+        <w:rPr>
+          <w:sz w:val="28"/>
+          <w:szCs w:val="28"/>
+        </w:rPr>
+      </w:pPr>
+    </w:p>
+    <w:p>
+      <w:pPr>
+        <w:pStyle w:val="Ttulo11"/>
         <w:pBdr>
           <w:bottom w:val="single" w:sz="4" w:space="1" w:color="000000"/>
         </w:pBdr>
-      </w:pPr>
-      <w:bookmarkStart w:id="12" w:name="_Toc24654424"/>
-      <w:r>
         <w:rPr>
           <w:rFonts w:asciiTheme="minorHAnsi" w:hAnsiTheme="minorHAnsi" w:cstheme="minorHAnsi"/>
           <w:color w:val="auto"/>
           <w:sz w:val="28"/>
           <w:szCs w:val="28"/>
         </w:rPr>
-        <w:t>3. Código</w:t>
-      </w:r>
-      <w:bookmarkEnd w:id="12"/>
-    </w:p>
-    <w:p>
-      <w:pPr>
-        <w:rPr>
-          <w:sz w:val="28"/>
-          <w:szCs w:val="28"/>
-        </w:rPr>
-      </w:pPr>
-    </w:p>
-    <w:p>
-      <w:pPr>
-        <w:rPr>
-          <w:sz w:val="28"/>
-          <w:szCs w:val="28"/>
-        </w:rPr>
-      </w:pPr>
-    </w:p>
-    <w:p>
-      <w:pPr>
-        <w:rPr>
-          <w:sz w:val="28"/>
-          <w:szCs w:val="28"/>
-        </w:rPr>
-      </w:pPr>
-    </w:p>
-    <w:p>
-      <w:pPr>
-        <w:rPr>
-          <w:sz w:val="28"/>
-          <w:szCs w:val="28"/>
-        </w:rPr>
-      </w:pPr>
-    </w:p>
-    <w:p>
-      <w:pPr>
-        <w:rPr>
-          <w:sz w:val="28"/>
-          <w:szCs w:val="28"/>
-        </w:rPr>
-      </w:pPr>
-    </w:p>
-    <w:p>
-      <w:pPr>
-        <w:rPr>
-          <w:sz w:val="28"/>
-          <w:szCs w:val="28"/>
-        </w:rPr>
-      </w:pPr>
-    </w:p>
-    <w:p>
-      <w:pPr>
-        <w:rPr>
-          <w:sz w:val="28"/>
-          <w:szCs w:val="28"/>
-        </w:rPr>
-      </w:pPr>
-    </w:p>
-    <w:p>
-      <w:pPr>
-        <w:rPr>
-          <w:sz w:val="28"/>
-          <w:szCs w:val="28"/>
-        </w:rPr>
-      </w:pPr>
-    </w:p>
-    <w:p>
-      <w:pPr>
-        <w:rPr>
-          <w:sz w:val="28"/>
-          <w:szCs w:val="28"/>
-        </w:rPr>
-      </w:pPr>
-    </w:p>
-    <w:p>
-      <w:pPr>
-        <w:rPr>
-          <w:sz w:val="28"/>
-          <w:szCs w:val="28"/>
-        </w:rPr>
-      </w:pPr>
-    </w:p>
-    <w:p>
-      <w:pPr>
-        <w:rPr>
-          <w:sz w:val="28"/>
-          <w:szCs w:val="28"/>
-        </w:rPr>
-      </w:pPr>
-    </w:p>
-    <w:p>
-      <w:pPr>
-        <w:rPr>
-          <w:sz w:val="28"/>
-          <w:szCs w:val="28"/>
-        </w:rPr>
-      </w:pPr>
-    </w:p>
-    <w:p>
-      <w:pPr>
-        <w:rPr>
-          <w:sz w:val="28"/>
-          <w:szCs w:val="28"/>
-        </w:rPr>
-      </w:pPr>
-    </w:p>
-    <w:p>
-      <w:pPr>
-        <w:rPr>
-          <w:sz w:val="28"/>
-          <w:szCs w:val="28"/>
-        </w:rPr>
-      </w:pPr>
-    </w:p>
-    <w:p>
-      <w:pPr>
-        <w:rPr>
-          <w:sz w:val="28"/>
-          <w:szCs w:val="28"/>
-        </w:rPr>
-      </w:pPr>
-    </w:p>
-    <w:p>
-      <w:pPr>
-        <w:rPr>
-          <w:sz w:val="28"/>
-          <w:szCs w:val="28"/>
-        </w:rPr>
-      </w:pPr>
-    </w:p>
-    <w:p>
-      <w:pPr>
-        <w:rPr>
-          <w:sz w:val="28"/>
-          <w:szCs w:val="28"/>
-        </w:rPr>
-      </w:pPr>
-    </w:p>
-    <w:p>
-      <w:pPr>
-        <w:rPr>
-          <w:sz w:val="28"/>
-          <w:szCs w:val="28"/>
-        </w:rPr>
-      </w:pPr>
-    </w:p>
-    <w:p>
-      <w:pPr>
-        <w:rPr>
-          <w:sz w:val="28"/>
-          <w:szCs w:val="28"/>
-        </w:rPr>
-      </w:pPr>
-    </w:p>
-    <w:p>
-      <w:pPr>
-        <w:rPr>
-          <w:sz w:val="28"/>
-          <w:szCs w:val="28"/>
-        </w:rPr>
-      </w:pPr>
-    </w:p>
-    <w:p>
-      <w:pPr>
-        <w:rPr>
-          <w:sz w:val="28"/>
-          <w:szCs w:val="28"/>
-        </w:rPr>
-      </w:pPr>
-    </w:p>
-    <w:p>
-      <w:pPr>
-        <w:rPr>
-          <w:sz w:val="28"/>
-          <w:szCs w:val="28"/>
-        </w:rPr>
-      </w:pPr>
-    </w:p>
-    <w:p>
-      <w:pPr>
-        <w:rPr>
-          <w:sz w:val="28"/>
-          <w:szCs w:val="28"/>
-        </w:rPr>
-      </w:pPr>
-    </w:p>
-    <w:p>
-      <w:pPr>
-        <w:rPr>
-          <w:sz w:val="28"/>
-          <w:szCs w:val="28"/>
-        </w:rPr>
-      </w:pPr>
-    </w:p>
-    <w:p>
-      <w:pPr>
-        <w:rPr>
-          <w:sz w:val="28"/>
-          <w:szCs w:val="28"/>
-        </w:rPr>
-      </w:pPr>
-    </w:p>
-    <w:p>
-      <w:pPr>
-        <w:rPr>
-          <w:sz w:val="28"/>
-          <w:szCs w:val="28"/>
-        </w:rPr>
-      </w:pPr>
-    </w:p>
-    <w:p>
-      <w:pPr>
-        <w:pStyle w:val="Heading1"/>
-        <w:pBdr>
-          <w:bottom w:val="single" w:sz="4" w:space="1" w:color="000000"/>
-        </w:pBdr>
+      </w:pPr>
+      <w:bookmarkStart w:id="12" w:name="_Toc24654425"/>
+      <w:r>
         <w:rPr>
           <w:rFonts w:asciiTheme="minorHAnsi" w:hAnsiTheme="minorHAnsi" w:cstheme="minorHAnsi"/>
           <w:color w:val="auto"/>
           <w:sz w:val="28"/>
           <w:szCs w:val="28"/>
         </w:rPr>
-      </w:pPr>
-      <w:bookmarkStart w:id="13" w:name="_Toc24654425"/>
-      <w:r>
-        <w:rPr>
-          <w:rFonts w:asciiTheme="minorHAnsi" w:hAnsiTheme="minorHAnsi" w:cstheme="minorHAnsi"/>
-          <w:color w:val="auto"/>
+        <w:t>4. Conclusiones</w:t>
+      </w:r>
+      <w:bookmarkEnd w:id="12"/>
+    </w:p>
+    <w:p>
+      <w:pPr>
+        <w:rPr>
           <w:sz w:val="28"/>
           <w:szCs w:val="28"/>
         </w:rPr>
-        <w:t>4. Conclusiones</w:t>
-      </w:r>
-      <w:bookmarkEnd w:id="13"/>
+      </w:pPr>
     </w:p>
     <w:p>
       <w:pPr>
@@ -3347,18 +3624,10 @@
         </w:rPr>
       </w:pPr>
     </w:p>
-    <w:p>
-      <w:pPr>
-        <w:rPr>
-          <w:sz w:val="28"/>
-          <w:szCs w:val="28"/>
-        </w:rPr>
-      </w:pPr>
-    </w:p>
     <w:p/>
     <w:sectPr>
-      <w:headerReference w:type="default" r:id="rId11"/>
-      <w:footerReference w:type="default" r:id="rId12"/>
+      <w:headerReference w:type="default" r:id="rId13"/>
+      <w:footerReference w:type="default" r:id="rId14"/>
       <w:pgSz w:w="11906" w:h="16838"/>
       <w:pgMar w:top="1417" w:right="1701" w:bottom="1417" w:left="1701" w:header="708" w:footer="708" w:gutter="0"/>
       <w:cols w:space="720"/>
@@ -3370,8 +3639,8 @@
 </file>
 
 <file path=word/endnotes.xml><?xml version="1.0" encoding="utf-8"?>
-<w:endnotes xmlns:ve="http://schemas.openxmlformats.org/markup-compatibility/2006" xmlns:o="urn:schemas-microsoft-com:office:office" xmlns:r="http://schemas.openxmlformats.org/officeDocument/2006/relationships" xmlns:m="http://schemas.openxmlformats.org/officeDocument/2006/math" xmlns:v="urn:schemas-microsoft-com:vml" xmlns:wp="http://schemas.openxmlformats.org/drawingml/2006/wordprocessingDrawing" xmlns:w10="urn:schemas-microsoft-com:office:word" xmlns:w="http://schemas.openxmlformats.org/wordprocessingml/2006/main" xmlns:wne="http://schemas.microsoft.com/office/word/2006/wordml">
-  <w:endnote w:type="separator" w:id="0">
+<w:endnotes xmlns:wpc="http://schemas.microsoft.com/office/word/2010/wordprocessingCanvas" xmlns:cx="http://schemas.microsoft.com/office/drawing/2014/chartex" xmlns:mc="http://schemas.openxmlformats.org/markup-compatibility/2006" xmlns:o="urn:schemas-microsoft-com:office:office" xmlns:r="http://schemas.openxmlformats.org/officeDocument/2006/relationships" xmlns:m="http://schemas.openxmlformats.org/officeDocument/2006/math" xmlns:v="urn:schemas-microsoft-com:vml" xmlns:wp14="http://schemas.microsoft.com/office/word/2010/wordprocessingDrawing" xmlns:wp="http://schemas.openxmlformats.org/drawingml/2006/wordprocessingDrawing" xmlns:w10="urn:schemas-microsoft-com:office:word" xmlns:w="http://schemas.openxmlformats.org/wordprocessingml/2006/main" xmlns:w14="http://schemas.microsoft.com/office/word/2010/wordml" xmlns:w15="http://schemas.microsoft.com/office/word/2012/wordml" xmlns:w16se="http://schemas.microsoft.com/office/word/2015/wordml/symex" xmlns:wpg="http://schemas.microsoft.com/office/word/2010/wordprocessingGroup" xmlns:wpi="http://schemas.microsoft.com/office/word/2010/wordprocessingInk" xmlns:wne="http://schemas.microsoft.com/office/word/2006/wordml" xmlns:wps="http://schemas.microsoft.com/office/word/2010/wordprocessingShape" mc:Ignorable="w14 w15 w16se wp14">
+  <w:endnote w:type="separator" w:id="-1">
     <w:p>
       <w:pPr>
         <w:spacing w:after="0" w:line="240" w:lineRule="auto"/>
@@ -3381,7 +3650,7 @@
       </w:r>
     </w:p>
   </w:endnote>
-  <w:endnote w:type="continuationSeparator" w:id="1">
+  <w:endnote w:type="continuationSeparator" w:id="0">
     <w:p>
       <w:pPr>
         <w:spacing w:after="0" w:line="240" w:lineRule="auto"/>
@@ -3395,7 +3664,7 @@
 </file>
 
 <file path=word/footer1.xml><?xml version="1.0" encoding="utf-8"?>
-<w:ftr xmlns:ve="http://schemas.openxmlformats.org/markup-compatibility/2006" xmlns:o="urn:schemas-microsoft-com:office:office" xmlns:r="http://schemas.openxmlformats.org/officeDocument/2006/relationships" xmlns:m="http://schemas.openxmlformats.org/officeDocument/2006/math" xmlns:v="urn:schemas-microsoft-com:vml" xmlns:wp="http://schemas.openxmlformats.org/drawingml/2006/wordprocessingDrawing" xmlns:w10="urn:schemas-microsoft-com:office:word" xmlns:w="http://schemas.openxmlformats.org/wordprocessingml/2006/main" xmlns:wne="http://schemas.microsoft.com/office/word/2006/wordml">
+<w:ftr xmlns:wpc="http://schemas.microsoft.com/office/word/2010/wordprocessingCanvas" xmlns:cx="http://schemas.microsoft.com/office/drawing/2014/chartex" xmlns:mc="http://schemas.openxmlformats.org/markup-compatibility/2006" xmlns:o="urn:schemas-microsoft-com:office:office" xmlns:r="http://schemas.openxmlformats.org/officeDocument/2006/relationships" xmlns:m="http://schemas.openxmlformats.org/officeDocument/2006/math" xmlns:v="urn:schemas-microsoft-com:vml" xmlns:wp14="http://schemas.microsoft.com/office/word/2010/wordprocessingDrawing" xmlns:wp="http://schemas.openxmlformats.org/drawingml/2006/wordprocessingDrawing" xmlns:w10="urn:schemas-microsoft-com:office:word" xmlns:w="http://schemas.openxmlformats.org/wordprocessingml/2006/main" xmlns:w14="http://schemas.microsoft.com/office/word/2010/wordml" xmlns:w15="http://schemas.microsoft.com/office/word/2012/wordml" xmlns:w16se="http://schemas.microsoft.com/office/word/2015/wordml/symex" xmlns:wpg="http://schemas.microsoft.com/office/word/2010/wordprocessingGroup" xmlns:wpi="http://schemas.microsoft.com/office/word/2010/wordprocessingInk" xmlns:wne="http://schemas.microsoft.com/office/word/2006/wordml" xmlns:wps="http://schemas.microsoft.com/office/word/2010/wordprocessingShape" mc:Ignorable="w14 w15 w16se wp14">
   <w:sdt>
     <w:sdtPr>
       <w:id w:val="1822101962"/>
@@ -3404,10 +3673,11 @@
         <w:docPartUnique/>
       </w:docPartObj>
     </w:sdtPr>
+    <w:sdtEndPr/>
     <w:sdtContent>
       <w:p>
         <w:pPr>
-          <w:pStyle w:val="Footer"/>
+          <w:pStyle w:val="Piedepgina1"/>
           <w:jc w:val="center"/>
         </w:pPr>
         <w:r>
@@ -3423,7 +3693,7 @@
           <w:rPr>
             <w:noProof/>
           </w:rPr>
-          <w:t>10</w:t>
+          <w:t>8</w:t>
         </w:r>
         <w:r>
           <w:fldChar w:fldCharType="end"/>
@@ -3433,15 +3703,15 @@
   </w:sdt>
   <w:p>
     <w:pPr>
-      <w:pStyle w:val="Footer"/>
+      <w:pStyle w:val="Piedepgina1"/>
     </w:pPr>
   </w:p>
 </w:ftr>
 </file>
 
 <file path=word/footnotes.xml><?xml version="1.0" encoding="utf-8"?>
-<w:footnotes xmlns:ve="http://schemas.openxmlformats.org/markup-compatibility/2006" xmlns:o="urn:schemas-microsoft-com:office:office" xmlns:r="http://schemas.openxmlformats.org/officeDocument/2006/relationships" xmlns:m="http://schemas.openxmlformats.org/officeDocument/2006/math" xmlns:v="urn:schemas-microsoft-com:vml" xmlns:wp="http://schemas.openxmlformats.org/drawingml/2006/wordprocessingDrawing" xmlns:w10="urn:schemas-microsoft-com:office:word" xmlns:w="http://schemas.openxmlformats.org/wordprocessingml/2006/main" xmlns:wne="http://schemas.microsoft.com/office/word/2006/wordml">
-  <w:footnote w:type="separator" w:id="0">
+<w:footnotes xmlns:wpc="http://schemas.microsoft.com/office/word/2010/wordprocessingCanvas" xmlns:cx="http://schemas.microsoft.com/office/drawing/2014/chartex" xmlns:mc="http://schemas.openxmlformats.org/markup-compatibility/2006" xmlns:o="urn:schemas-microsoft-com:office:office" xmlns:r="http://schemas.openxmlformats.org/officeDocument/2006/relationships" xmlns:m="http://schemas.openxmlformats.org/officeDocument/2006/math" xmlns:v="urn:schemas-microsoft-com:vml" xmlns:wp14="http://schemas.microsoft.com/office/word/2010/wordprocessingDrawing" xmlns:wp="http://schemas.openxmlformats.org/drawingml/2006/wordprocessingDrawing" xmlns:w10="urn:schemas-microsoft-com:office:word" xmlns:w="http://schemas.openxmlformats.org/wordprocessingml/2006/main" xmlns:w14="http://schemas.microsoft.com/office/word/2010/wordml" xmlns:w15="http://schemas.microsoft.com/office/word/2012/wordml" xmlns:w16se="http://schemas.microsoft.com/office/word/2015/wordml/symex" xmlns:wpg="http://schemas.microsoft.com/office/word/2010/wordprocessingGroup" xmlns:wpi="http://schemas.microsoft.com/office/word/2010/wordprocessingInk" xmlns:wne="http://schemas.microsoft.com/office/word/2006/wordml" xmlns:wps="http://schemas.microsoft.com/office/word/2010/wordprocessingShape" mc:Ignorable="w14 w15 w16se wp14">
+  <w:footnote w:type="separator" w:id="-1">
     <w:p>
       <w:pPr>
         <w:spacing w:after="0" w:line="240" w:lineRule="auto"/>
@@ -3451,7 +3721,7 @@
       </w:r>
     </w:p>
   </w:footnote>
-  <w:footnote w:type="continuationSeparator" w:id="1">
+  <w:footnote w:type="continuationSeparator" w:id="0">
     <w:p>
       <w:pPr>
         <w:spacing w:after="0" w:line="240" w:lineRule="auto"/>
@@ -3465,23 +3735,23 @@
 </file>
 
 <file path=word/header1.xml><?xml version="1.0" encoding="utf-8"?>
-<w:hdr xmlns:ve="http://schemas.openxmlformats.org/markup-compatibility/2006" xmlns:o="urn:schemas-microsoft-com:office:office" xmlns:r="http://schemas.openxmlformats.org/officeDocument/2006/relationships" xmlns:m="http://schemas.openxmlformats.org/officeDocument/2006/math" xmlns:v="urn:schemas-microsoft-com:vml" xmlns:wp="http://schemas.openxmlformats.org/drawingml/2006/wordprocessingDrawing" xmlns:w10="urn:schemas-microsoft-com:office:word" xmlns:w="http://schemas.openxmlformats.org/wordprocessingml/2006/main" xmlns:wne="http://schemas.microsoft.com/office/word/2006/wordml">
+<w:hdr xmlns:wpc="http://schemas.microsoft.com/office/word/2010/wordprocessingCanvas" xmlns:cx="http://schemas.microsoft.com/office/drawing/2014/chartex" xmlns:mc="http://schemas.openxmlformats.org/markup-compatibility/2006" xmlns:o="urn:schemas-microsoft-com:office:office" xmlns:r="http://schemas.openxmlformats.org/officeDocument/2006/relationships" xmlns:m="http://schemas.openxmlformats.org/officeDocument/2006/math" xmlns:v="urn:schemas-microsoft-com:vml" xmlns:wp14="http://schemas.microsoft.com/office/word/2010/wordprocessingDrawing" xmlns:wp="http://schemas.openxmlformats.org/drawingml/2006/wordprocessingDrawing" xmlns:w10="urn:schemas-microsoft-com:office:word" xmlns:w="http://schemas.openxmlformats.org/wordprocessingml/2006/main" xmlns:w14="http://schemas.microsoft.com/office/word/2010/wordml" xmlns:w15="http://schemas.microsoft.com/office/word/2012/wordml" xmlns:w16se="http://schemas.microsoft.com/office/word/2015/wordml/symex" xmlns:wpg="http://schemas.microsoft.com/office/word/2010/wordprocessingGroup" xmlns:wpi="http://schemas.microsoft.com/office/word/2010/wordprocessingInk" xmlns:wne="http://schemas.microsoft.com/office/word/2006/wordml" xmlns:wps="http://schemas.microsoft.com/office/word/2010/wordprocessingShape" mc:Ignorable="w14 w15 w16se wp14">
   <w:p>
     <w:pPr>
-      <w:pStyle w:val="Header"/>
+      <w:pStyle w:val="Encabezado1"/>
       <w:jc w:val="center"/>
     </w:pPr>
   </w:p>
   <w:p>
     <w:pPr>
-      <w:pStyle w:val="Header"/>
+      <w:pStyle w:val="Encabezado1"/>
     </w:pPr>
   </w:p>
 </w:hdr>
 </file>
 
 <file path=word/styles.xml><?xml version="1.0" encoding="utf-8"?>
-<w:styles xmlns:r="http://schemas.openxmlformats.org/officeDocument/2006/relationships" xmlns:w="http://schemas.openxmlformats.org/wordprocessingml/2006/main">
+<w:styles xmlns:mc="http://schemas.openxmlformats.org/markup-compatibility/2006" xmlns:r="http://schemas.openxmlformats.org/officeDocument/2006/relationships" xmlns:w="http://schemas.openxmlformats.org/wordprocessingml/2006/main" xmlns:w14="http://schemas.microsoft.com/office/word/2010/wordml" xmlns:w15="http://schemas.microsoft.com/office/word/2012/wordml" xmlns:w16se="http://schemas.microsoft.com/office/word/2015/wordml/symex" mc:Ignorable="w14 w15 w16se">
   <w:docDefaults>
     <w:rPrDefault>
       <w:rPr>
@@ -3492,144 +3762,378 @@
     </w:rPrDefault>
     <w:pPrDefault/>
   </w:docDefaults>
-  <w:latentStyles w:defLockedState="0" w:defUIPriority="99" w:defSemiHidden="1" w:defUnhideWhenUsed="1" w:defQFormat="0" w:count="267">
-    <w:lsdException w:name="Normal" w:semiHidden="0" w:uiPriority="0" w:unhideWhenUsed="0" w:qFormat="1"/>
-    <w:lsdException w:name="heading 1" w:semiHidden="0" w:uiPriority="9" w:unhideWhenUsed="0" w:qFormat="1"/>
-    <w:lsdException w:name="heading 2" w:uiPriority="9" w:qFormat="1"/>
-    <w:lsdException w:name="heading 3" w:uiPriority="9" w:qFormat="1"/>
-    <w:lsdException w:name="heading 4" w:uiPriority="9" w:qFormat="1"/>
-    <w:lsdException w:name="heading 5" w:uiPriority="9" w:qFormat="1"/>
-    <w:lsdException w:name="heading 6" w:uiPriority="9" w:qFormat="1"/>
-    <w:lsdException w:name="heading 7" w:uiPriority="9" w:qFormat="1"/>
-    <w:lsdException w:name="heading 8" w:uiPriority="9" w:qFormat="1"/>
-    <w:lsdException w:name="heading 9" w:uiPriority="9" w:qFormat="1"/>
-    <w:lsdException w:name="toc 1" w:uiPriority="39"/>
-    <w:lsdException w:name="toc 2" w:uiPriority="39"/>
-    <w:lsdException w:name="toc 3" w:uiPriority="39"/>
-    <w:lsdException w:name="toc 4" w:uiPriority="39"/>
-    <w:lsdException w:name="toc 5" w:uiPriority="39"/>
-    <w:lsdException w:name="toc 6" w:uiPriority="39"/>
-    <w:lsdException w:name="toc 7" w:uiPriority="39"/>
-    <w:lsdException w:name="toc 8" w:uiPriority="39"/>
-    <w:lsdException w:name="toc 9" w:uiPriority="39"/>
-    <w:lsdException w:name="caption" w:uiPriority="35" w:qFormat="1"/>
-    <w:lsdException w:name="Title" w:semiHidden="0" w:uiPriority="10" w:unhideWhenUsed="0" w:qFormat="1"/>
-    <w:lsdException w:name="Default Paragraph Font" w:uiPriority="1"/>
-    <w:lsdException w:name="Subtitle" w:semiHidden="0" w:uiPriority="11" w:unhideWhenUsed="0" w:qFormat="1"/>
-    <w:lsdException w:name="Strong" w:semiHidden="0" w:uiPriority="22" w:unhideWhenUsed="0" w:qFormat="1"/>
-    <w:lsdException w:name="Emphasis" w:semiHidden="0" w:uiPriority="20" w:unhideWhenUsed="0" w:qFormat="1"/>
-    <w:lsdException w:name="Table Grid" w:semiHidden="0" w:uiPriority="39" w:unhideWhenUsed="0"/>
-    <w:lsdException w:name="Placeholder Text" w:unhideWhenUsed="0"/>
-    <w:lsdException w:name="No Spacing" w:semiHidden="0" w:uiPriority="1" w:unhideWhenUsed="0" w:qFormat="1"/>
-    <w:lsdException w:name="Light Shading" w:semiHidden="0" w:uiPriority="60" w:unhideWhenUsed="0"/>
-    <w:lsdException w:name="Light List" w:semiHidden="0" w:uiPriority="61" w:unhideWhenUsed="0"/>
-    <w:lsdException w:name="Light Grid" w:semiHidden="0" w:uiPriority="62" w:unhideWhenUsed="0"/>
-    <w:lsdException w:name="Medium Shading 1" w:semiHidden="0" w:uiPriority="63" w:unhideWhenUsed="0"/>
-    <w:lsdException w:name="Medium Shading 2" w:semiHidden="0" w:uiPriority="64" w:unhideWhenUsed="0"/>
-    <w:lsdException w:name="Medium List 1" w:semiHidden="0" w:uiPriority="65" w:unhideWhenUsed="0"/>
-    <w:lsdException w:name="Medium List 2" w:semiHidden="0" w:uiPriority="66" w:unhideWhenUsed="0"/>
-    <w:lsdException w:name="Medium Grid 1" w:semiHidden="0" w:uiPriority="67" w:unhideWhenUsed="0"/>
-    <w:lsdException w:name="Medium Grid 2" w:semiHidden="0" w:uiPriority="68" w:unhideWhenUsed="0"/>
-    <w:lsdException w:name="Medium Grid 3" w:semiHidden="0" w:uiPriority="69" w:unhideWhenUsed="0"/>
-    <w:lsdException w:name="Dark List" w:semiHidden="0" w:uiPriority="70" w:unhideWhenUsed="0"/>
-    <w:lsdException w:name="Colorful Shading" w:semiHidden="0" w:uiPriority="71" w:unhideWhenUsed="0"/>
-    <w:lsdException w:name="Colorful List" w:semiHidden="0" w:uiPriority="72" w:unhideWhenUsed="0"/>
-    <w:lsdException w:name="Colorful Grid" w:semiHidden="0" w:uiPriority="73" w:unhideWhenUsed="0"/>
-    <w:lsdException w:name="Light Shading Accent 1" w:semiHidden="0" w:uiPriority="60" w:unhideWhenUsed="0"/>
-    <w:lsdException w:name="Light List Accent 1" w:semiHidden="0" w:uiPriority="61" w:unhideWhenUsed="0"/>
-    <w:lsdException w:name="Light Grid Accent 1" w:semiHidden="0" w:uiPriority="62" w:unhideWhenUsed="0"/>
-    <w:lsdException w:name="Medium Shading 1 Accent 1" w:semiHidden="0" w:uiPriority="63" w:unhideWhenUsed="0"/>
-    <w:lsdException w:name="Medium Shading 2 Accent 1" w:semiHidden="0" w:uiPriority="64" w:unhideWhenUsed="0"/>
-    <w:lsdException w:name="Medium List 1 Accent 1" w:semiHidden="0" w:uiPriority="65" w:unhideWhenUsed="0"/>
-    <w:lsdException w:name="Revision" w:unhideWhenUsed="0"/>
-    <w:lsdException w:name="List Paragraph" w:semiHidden="0" w:uiPriority="34" w:unhideWhenUsed="0" w:qFormat="1"/>
-    <w:lsdException w:name="Quote" w:semiHidden="0" w:uiPriority="29" w:unhideWhenUsed="0" w:qFormat="1"/>
-    <w:lsdException w:name="Intense Quote" w:semiHidden="0" w:uiPriority="30" w:unhideWhenUsed="0" w:qFormat="1"/>
-    <w:lsdException w:name="Medium List 2 Accent 1" w:semiHidden="0" w:uiPriority="66" w:unhideWhenUsed="0"/>
-    <w:lsdException w:name="Medium Grid 1 Accent 1" w:semiHidden="0" w:uiPriority="67" w:unhideWhenUsed="0"/>
-    <w:lsdException w:name="Medium Grid 2 Accent 1" w:semiHidden="0" w:uiPriority="68" w:unhideWhenUsed="0"/>
-    <w:lsdException w:name="Medium Grid 3 Accent 1" w:semiHidden="0" w:uiPriority="69" w:unhideWhenUsed="0"/>
-    <w:lsdException w:name="Dark List Accent 1" w:semiHidden="0" w:uiPriority="70" w:unhideWhenUsed="0"/>
-    <w:lsdException w:name="Colorful Shading Accent 1" w:semiHidden="0" w:uiPriority="71" w:unhideWhenUsed="0"/>
-    <w:lsdException w:name="Colorful List Accent 1" w:semiHidden="0" w:uiPriority="72" w:unhideWhenUsed="0"/>
-    <w:lsdException w:name="Colorful Grid Accent 1" w:semiHidden="0" w:uiPriority="73" w:unhideWhenUsed="0"/>
-    <w:lsdException w:name="Light Shading Accent 2" w:semiHidden="0" w:uiPriority="60" w:unhideWhenUsed="0"/>
-    <w:lsdException w:name="Light List Accent 2" w:semiHidden="0" w:uiPriority="61" w:unhideWhenUsed="0"/>
-    <w:lsdException w:name="Light Grid Accent 2" w:semiHidden="0" w:uiPriority="62" w:unhideWhenUsed="0"/>
-    <w:lsdException w:name="Medium Shading 1 Accent 2" w:semiHidden="0" w:uiPriority="63" w:unhideWhenUsed="0"/>
-    <w:lsdException w:name="Medium Shading 2 Accent 2" w:semiHidden="0" w:uiPriority="64" w:unhideWhenUsed="0"/>
-    <w:lsdException w:name="Medium List 1 Accent 2" w:semiHidden="0" w:uiPriority="65" w:unhideWhenUsed="0"/>
-    <w:lsdException w:name="Medium List 2 Accent 2" w:semiHidden="0" w:uiPriority="66" w:unhideWhenUsed="0"/>
-    <w:lsdException w:name="Medium Grid 1 Accent 2" w:semiHidden="0" w:uiPriority="67" w:unhideWhenUsed="0"/>
-    <w:lsdException w:name="Medium Grid 2 Accent 2" w:semiHidden="0" w:uiPriority="68" w:unhideWhenUsed="0"/>
-    <w:lsdException w:name="Medium Grid 3 Accent 2" w:semiHidden="0" w:uiPriority="69" w:unhideWhenUsed="0"/>
-    <w:lsdException w:name="Dark List Accent 2" w:semiHidden="0" w:uiPriority="70" w:unhideWhenUsed="0"/>
-    <w:lsdException w:name="Colorful Shading Accent 2" w:semiHidden="0" w:uiPriority="71" w:unhideWhenUsed="0"/>
-    <w:lsdException w:name="Colorful List Accent 2" w:semiHidden="0" w:uiPriority="72" w:unhideWhenUsed="0"/>
-    <w:lsdException w:name="Colorful Grid Accent 2" w:semiHidden="0" w:uiPriority="73" w:unhideWhenUsed="0"/>
-    <w:lsdException w:name="Light Shading Accent 3" w:semiHidden="0" w:uiPriority="60" w:unhideWhenUsed="0"/>
-    <w:lsdException w:name="Light List Accent 3" w:semiHidden="0" w:uiPriority="61" w:unhideWhenUsed="0"/>
-    <w:lsdException w:name="Light Grid Accent 3" w:semiHidden="0" w:uiPriority="62" w:unhideWhenUsed="0"/>
-    <w:lsdException w:name="Medium Shading 1 Accent 3" w:semiHidden="0" w:uiPriority="63" w:unhideWhenUsed="0"/>
-    <w:lsdException w:name="Medium Shading 2 Accent 3" w:semiHidden="0" w:uiPriority="64" w:unhideWhenUsed="0"/>
-    <w:lsdException w:name="Medium List 1 Accent 3" w:semiHidden="0" w:uiPriority="65" w:unhideWhenUsed="0"/>
-    <w:lsdException w:name="Medium List 2 Accent 3" w:semiHidden="0" w:uiPriority="66" w:unhideWhenUsed="0"/>
-    <w:lsdException w:name="Medium Grid 1 Accent 3" w:semiHidden="0" w:uiPriority="67" w:unhideWhenUsed="0"/>
-    <w:lsdException w:name="Medium Grid 2 Accent 3" w:semiHidden="0" w:uiPriority="68" w:unhideWhenUsed="0"/>
-    <w:lsdException w:name="Medium Grid 3 Accent 3" w:semiHidden="0" w:uiPriority="69" w:unhideWhenUsed="0"/>
-    <w:lsdException w:name="Dark List Accent 3" w:semiHidden="0" w:uiPriority="70" w:unhideWhenUsed="0"/>
-    <w:lsdException w:name="Colorful Shading Accent 3" w:semiHidden="0" w:uiPriority="71" w:unhideWhenUsed="0"/>
-    <w:lsdException w:name="Colorful List Accent 3" w:semiHidden="0" w:uiPriority="72" w:unhideWhenUsed="0"/>
-    <w:lsdException w:name="Colorful Grid Accent 3" w:semiHidden="0" w:uiPriority="73" w:unhideWhenUsed="0"/>
-    <w:lsdException w:name="Light Shading Accent 4" w:semiHidden="0" w:uiPriority="60" w:unhideWhenUsed="0"/>
-    <w:lsdException w:name="Light List Accent 4" w:semiHidden="0" w:uiPriority="61" w:unhideWhenUsed="0"/>
-    <w:lsdException w:name="Light Grid Accent 4" w:semiHidden="0" w:uiPriority="62" w:unhideWhenUsed="0"/>
-    <w:lsdException w:name="Medium Shading 1 Accent 4" w:semiHidden="0" w:uiPriority="63" w:unhideWhenUsed="0"/>
-    <w:lsdException w:name="Medium Shading 2 Accent 4" w:semiHidden="0" w:uiPriority="64" w:unhideWhenUsed="0"/>
-    <w:lsdException w:name="Medium List 1 Accent 4" w:semiHidden="0" w:uiPriority="65" w:unhideWhenUsed="0"/>
-    <w:lsdException w:name="Medium List 2 Accent 4" w:semiHidden="0" w:uiPriority="66" w:unhideWhenUsed="0"/>
-    <w:lsdException w:name="Medium Grid 1 Accent 4" w:semiHidden="0" w:uiPriority="67" w:unhideWhenUsed="0"/>
-    <w:lsdException w:name="Medium Grid 2 Accent 4" w:semiHidden="0" w:uiPriority="68" w:unhideWhenUsed="0"/>
-    <w:lsdException w:name="Medium Grid 3 Accent 4" w:semiHidden="0" w:uiPriority="69" w:unhideWhenUsed="0"/>
-    <w:lsdException w:name="Dark List Accent 4" w:semiHidden="0" w:uiPriority="70" w:unhideWhenUsed="0"/>
-    <w:lsdException w:name="Colorful Shading Accent 4" w:semiHidden="0" w:uiPriority="71" w:unhideWhenUsed="0"/>
-    <w:lsdException w:name="Colorful List Accent 4" w:semiHidden="0" w:uiPriority="72" w:unhideWhenUsed="0"/>
-    <w:lsdException w:name="Colorful Grid Accent 4" w:semiHidden="0" w:uiPriority="73" w:unhideWhenUsed="0"/>
-    <w:lsdException w:name="Light Shading Accent 5" w:semiHidden="0" w:uiPriority="60" w:unhideWhenUsed="0"/>
-    <w:lsdException w:name="Light List Accent 5" w:semiHidden="0" w:uiPriority="61" w:unhideWhenUsed="0"/>
-    <w:lsdException w:name="Light Grid Accent 5" w:semiHidden="0" w:uiPriority="62" w:unhideWhenUsed="0"/>
-    <w:lsdException w:name="Medium Shading 1 Accent 5" w:semiHidden="0" w:uiPriority="63" w:unhideWhenUsed="0"/>
-    <w:lsdException w:name="Medium Shading 2 Accent 5" w:semiHidden="0" w:uiPriority="64" w:unhideWhenUsed="0"/>
-    <w:lsdException w:name="Medium List 1 Accent 5" w:semiHidden="0" w:uiPriority="65" w:unhideWhenUsed="0"/>
-    <w:lsdException w:name="Medium List 2 Accent 5" w:semiHidden="0" w:uiPriority="66" w:unhideWhenUsed="0"/>
-    <w:lsdException w:name="Medium Grid 1 Accent 5" w:semiHidden="0" w:uiPriority="67" w:unhideWhenUsed="0"/>
-    <w:lsdException w:name="Medium Grid 2 Accent 5" w:semiHidden="0" w:uiPriority="68" w:unhideWhenUsed="0"/>
-    <w:lsdException w:name="Medium Grid 3 Accent 5" w:semiHidden="0" w:uiPriority="69" w:unhideWhenUsed="0"/>
-    <w:lsdException w:name="Dark List Accent 5" w:semiHidden="0" w:uiPriority="70" w:unhideWhenUsed="0"/>
-    <w:lsdException w:name="Colorful Shading Accent 5" w:semiHidden="0" w:uiPriority="71" w:unhideWhenUsed="0"/>
-    <w:lsdException w:name="Colorful List Accent 5" w:semiHidden="0" w:uiPriority="72" w:unhideWhenUsed="0"/>
-    <w:lsdException w:name="Colorful Grid Accent 5" w:semiHidden="0" w:uiPriority="73" w:unhideWhenUsed="0"/>
-    <w:lsdException w:name="Light Shading Accent 6" w:semiHidden="0" w:uiPriority="60" w:unhideWhenUsed="0"/>
-    <w:lsdException w:name="Light List Accent 6" w:semiHidden="0" w:uiPriority="61" w:unhideWhenUsed="0"/>
-    <w:lsdException w:name="Light Grid Accent 6" w:semiHidden="0" w:uiPriority="62" w:unhideWhenUsed="0"/>
-    <w:lsdException w:name="Medium Shading 1 Accent 6" w:semiHidden="0" w:uiPriority="63" w:unhideWhenUsed="0"/>
-    <w:lsdException w:name="Medium Shading 2 Accent 6" w:semiHidden="0" w:uiPriority="64" w:unhideWhenUsed="0"/>
-    <w:lsdException w:name="Medium List 1 Accent 6" w:semiHidden="0" w:uiPriority="65" w:unhideWhenUsed="0"/>
-    <w:lsdException w:name="Medium List 2 Accent 6" w:semiHidden="0" w:uiPriority="66" w:unhideWhenUsed="0"/>
-    <w:lsdException w:name="Medium Grid 1 Accent 6" w:semiHidden="0" w:uiPriority="67" w:unhideWhenUsed="0"/>
-    <w:lsdException w:name="Medium Grid 2 Accent 6" w:semiHidden="0" w:uiPriority="68" w:unhideWhenUsed="0"/>
-    <w:lsdException w:name="Medium Grid 3 Accent 6" w:semiHidden="0" w:uiPriority="69" w:unhideWhenUsed="0"/>
-    <w:lsdException w:name="Dark List Accent 6" w:semiHidden="0" w:uiPriority="70" w:unhideWhenUsed="0"/>
-    <w:lsdException w:name="Colorful Shading Accent 6" w:semiHidden="0" w:uiPriority="71" w:unhideWhenUsed="0"/>
-    <w:lsdException w:name="Colorful List Accent 6" w:semiHidden="0" w:uiPriority="72" w:unhideWhenUsed="0"/>
-    <w:lsdException w:name="Colorful Grid Accent 6" w:semiHidden="0" w:uiPriority="73" w:unhideWhenUsed="0"/>
-    <w:lsdException w:name="Subtle Emphasis" w:semiHidden="0" w:uiPriority="19" w:unhideWhenUsed="0" w:qFormat="1"/>
-    <w:lsdException w:name="Intense Emphasis" w:semiHidden="0" w:uiPriority="21" w:unhideWhenUsed="0" w:qFormat="1"/>
-    <w:lsdException w:name="Subtle Reference" w:semiHidden="0" w:uiPriority="31" w:unhideWhenUsed="0" w:qFormat="1"/>
-    <w:lsdException w:name="Intense Reference" w:semiHidden="0" w:uiPriority="32" w:unhideWhenUsed="0" w:qFormat="1"/>
-    <w:lsdException w:name="Book Title" w:semiHidden="0" w:uiPriority="33" w:unhideWhenUsed="0" w:qFormat="1"/>
-    <w:lsdException w:name="Bibliography" w:uiPriority="37"/>
-    <w:lsdException w:name="TOC Heading" w:uiPriority="39" w:qFormat="1"/>
+  <w:latentStyles w:defLockedState="0" w:defUIPriority="99" w:defSemiHidden="0" w:defUnhideWhenUsed="0" w:defQFormat="0" w:count="371">
+    <w:lsdException w:name="Normal" w:uiPriority="0" w:qFormat="1"/>
+    <w:lsdException w:name="heading 1" w:uiPriority="9" w:qFormat="1"/>
+    <w:lsdException w:name="heading 2" w:semiHidden="1" w:uiPriority="9" w:unhideWhenUsed="1" w:qFormat="1"/>
+    <w:lsdException w:name="heading 3" w:semiHidden="1" w:uiPriority="9" w:unhideWhenUsed="1" w:qFormat="1"/>
+    <w:lsdException w:name="heading 4" w:semiHidden="1" w:uiPriority="9" w:unhideWhenUsed="1" w:qFormat="1"/>
+    <w:lsdException w:name="heading 5" w:semiHidden="1" w:uiPriority="9" w:unhideWhenUsed="1" w:qFormat="1"/>
+    <w:lsdException w:name="heading 6" w:semiHidden="1" w:uiPriority="9" w:unhideWhenUsed="1" w:qFormat="1"/>
+    <w:lsdException w:name="heading 7" w:semiHidden="1" w:uiPriority="9" w:unhideWhenUsed="1" w:qFormat="1"/>
+    <w:lsdException w:name="heading 8" w:semiHidden="1" w:uiPriority="9" w:unhideWhenUsed="1" w:qFormat="1"/>
+    <w:lsdException w:name="heading 9" w:semiHidden="1" w:uiPriority="9" w:unhideWhenUsed="1" w:qFormat="1"/>
+    <w:lsdException w:name="index 1" w:semiHidden="1" w:unhideWhenUsed="1"/>
+    <w:lsdException w:name="index 2" w:semiHidden="1" w:unhideWhenUsed="1"/>
+    <w:lsdException w:name="index 3" w:semiHidden="1" w:unhideWhenUsed="1"/>
+    <w:lsdException w:name="index 4" w:semiHidden="1" w:unhideWhenUsed="1"/>
+    <w:lsdException w:name="index 5" w:semiHidden="1" w:unhideWhenUsed="1"/>
+    <w:lsdException w:name="index 6" w:semiHidden="1" w:unhideWhenUsed="1"/>
+    <w:lsdException w:name="index 7" w:semiHidden="1" w:unhideWhenUsed="1"/>
+    <w:lsdException w:name="index 8" w:semiHidden="1" w:unhideWhenUsed="1"/>
+    <w:lsdException w:name="index 9" w:semiHidden="1" w:unhideWhenUsed="1"/>
+    <w:lsdException w:name="toc 1" w:semiHidden="1" w:uiPriority="39" w:unhideWhenUsed="1"/>
+    <w:lsdException w:name="toc 2" w:semiHidden="1" w:uiPriority="39" w:unhideWhenUsed="1"/>
+    <w:lsdException w:name="toc 3" w:semiHidden="1" w:uiPriority="39" w:unhideWhenUsed="1"/>
+    <w:lsdException w:name="toc 4" w:semiHidden="1" w:uiPriority="39" w:unhideWhenUsed="1"/>
+    <w:lsdException w:name="toc 5" w:semiHidden="1" w:uiPriority="39" w:unhideWhenUsed="1"/>
+    <w:lsdException w:name="toc 6" w:semiHidden="1" w:uiPriority="39" w:unhideWhenUsed="1"/>
+    <w:lsdException w:name="toc 7" w:semiHidden="1" w:uiPriority="39" w:unhideWhenUsed="1"/>
+    <w:lsdException w:name="toc 8" w:semiHidden="1" w:uiPriority="39" w:unhideWhenUsed="1"/>
+    <w:lsdException w:name="toc 9" w:semiHidden="1" w:uiPriority="39" w:unhideWhenUsed="1"/>
+    <w:lsdException w:name="Normal Indent" w:semiHidden="1" w:unhideWhenUsed="1"/>
+    <w:lsdException w:name="footnote text" w:semiHidden="1" w:unhideWhenUsed="1"/>
+    <w:lsdException w:name="annotation text" w:semiHidden="1" w:unhideWhenUsed="1"/>
+    <w:lsdException w:name="header" w:semiHidden="1" w:unhideWhenUsed="1"/>
+    <w:lsdException w:name="footer" w:semiHidden="1" w:unhideWhenUsed="1"/>
+    <w:lsdException w:name="index heading" w:semiHidden="1" w:unhideWhenUsed="1"/>
+    <w:lsdException w:name="caption" w:semiHidden="1" w:uiPriority="35" w:unhideWhenUsed="1" w:qFormat="1"/>
+    <w:lsdException w:name="table of figures" w:semiHidden="1" w:unhideWhenUsed="1"/>
+    <w:lsdException w:name="envelope address" w:semiHidden="1" w:unhideWhenUsed="1"/>
+    <w:lsdException w:name="envelope return" w:semiHidden="1" w:unhideWhenUsed="1"/>
+    <w:lsdException w:name="footnote reference" w:semiHidden="1" w:unhideWhenUsed="1"/>
+    <w:lsdException w:name="annotation reference" w:semiHidden="1" w:unhideWhenUsed="1"/>
+    <w:lsdException w:name="line number" w:semiHidden="1" w:unhideWhenUsed="1"/>
+    <w:lsdException w:name="page number" w:semiHidden="1" w:unhideWhenUsed="1"/>
+    <w:lsdException w:name="endnote reference" w:semiHidden="1" w:unhideWhenUsed="1"/>
+    <w:lsdException w:name="endnote text" w:semiHidden="1" w:unhideWhenUsed="1"/>
+    <w:lsdException w:name="table of authorities" w:semiHidden="1" w:unhideWhenUsed="1"/>
+    <w:lsdException w:name="macro" w:semiHidden="1" w:unhideWhenUsed="1"/>
+    <w:lsdException w:name="toa heading" w:semiHidden="1" w:unhideWhenUsed="1"/>
+    <w:lsdException w:name="List" w:semiHidden="1" w:unhideWhenUsed="1"/>
+    <w:lsdException w:name="List Bullet" w:semiHidden="1" w:unhideWhenUsed="1"/>
+    <w:lsdException w:name="List Number" w:semiHidden="1" w:unhideWhenUsed="1"/>
+    <w:lsdException w:name="List 2" w:semiHidden="1" w:unhideWhenUsed="1"/>
+    <w:lsdException w:name="List 3" w:semiHidden="1" w:unhideWhenUsed="1"/>
+    <w:lsdException w:name="List 4" w:semiHidden="1" w:unhideWhenUsed="1"/>
+    <w:lsdException w:name="List 5" w:semiHidden="1" w:unhideWhenUsed="1"/>
+    <w:lsdException w:name="List Bullet 2" w:semiHidden="1" w:unhideWhenUsed="1"/>
+    <w:lsdException w:name="List Bullet 3" w:semiHidden="1" w:unhideWhenUsed="1"/>
+    <w:lsdException w:name="List Bullet 4" w:semiHidden="1" w:unhideWhenUsed="1"/>
+    <w:lsdException w:name="List Bullet 5" w:semiHidden="1" w:unhideWhenUsed="1"/>
+    <w:lsdException w:name="List Number 2" w:semiHidden="1" w:unhideWhenUsed="1"/>
+    <w:lsdException w:name="List Number 3" w:semiHidden="1" w:unhideWhenUsed="1"/>
+    <w:lsdException w:name="List Number 4" w:semiHidden="1" w:unhideWhenUsed="1"/>
+    <w:lsdException w:name="List Number 5" w:semiHidden="1" w:unhideWhenUsed="1"/>
+    <w:lsdException w:name="Title" w:uiPriority="10" w:qFormat="1"/>
+    <w:lsdException w:name="Closing" w:semiHidden="1" w:unhideWhenUsed="1"/>
+    <w:lsdException w:name="Signature" w:semiHidden="1" w:unhideWhenUsed="1"/>
+    <w:lsdException w:name="Default Paragraph Font" w:semiHidden="1" w:uiPriority="1" w:unhideWhenUsed="1"/>
+    <w:lsdException w:name="Body Text" w:semiHidden="1" w:unhideWhenUsed="1"/>
+    <w:lsdException w:name="Body Text Indent" w:semiHidden="1" w:unhideWhenUsed="1"/>
+    <w:lsdException w:name="List Continue" w:semiHidden="1" w:unhideWhenUsed="1"/>
+    <w:lsdException w:name="List Continue 2" w:semiHidden="1" w:unhideWhenUsed="1"/>
+    <w:lsdException w:name="List Continue 3" w:semiHidden="1" w:unhideWhenUsed="1"/>
+    <w:lsdException w:name="List Continue 4" w:semiHidden="1" w:unhideWhenUsed="1"/>
+    <w:lsdException w:name="List Continue 5" w:semiHidden="1" w:unhideWhenUsed="1"/>
+    <w:lsdException w:name="Message Header" w:semiHidden="1" w:unhideWhenUsed="1"/>
+    <w:lsdException w:name="Subtitle" w:uiPriority="11" w:qFormat="1"/>
+    <w:lsdException w:name="Salutation" w:semiHidden="1" w:unhideWhenUsed="1"/>
+    <w:lsdException w:name="Date" w:semiHidden="1" w:unhideWhenUsed="1"/>
+    <w:lsdException w:name="Body Text First Indent" w:semiHidden="1" w:unhideWhenUsed="1"/>
+    <w:lsdException w:name="Body Text First Indent 2" w:semiHidden="1" w:unhideWhenUsed="1"/>
+    <w:lsdException w:name="Note Heading" w:semiHidden="1" w:unhideWhenUsed="1"/>
+    <w:lsdException w:name="Body Text 2" w:semiHidden="1" w:unhideWhenUsed="1"/>
+    <w:lsdException w:name="Body Text 3" w:semiHidden="1" w:unhideWhenUsed="1"/>
+    <w:lsdException w:name="Body Text Indent 2" w:semiHidden="1" w:unhideWhenUsed="1"/>
+    <w:lsdException w:name="Body Text Indent 3" w:semiHidden="1" w:unhideWhenUsed="1"/>
+    <w:lsdException w:name="Block Text" w:semiHidden="1" w:unhideWhenUsed="1"/>
+    <w:lsdException w:name="Hyperlink" w:semiHidden="1" w:unhideWhenUsed="1"/>
+    <w:lsdException w:name="FollowedHyperlink" w:semiHidden="1" w:unhideWhenUsed="1"/>
+    <w:lsdException w:name="Strong" w:uiPriority="22" w:qFormat="1"/>
+    <w:lsdException w:name="Emphasis" w:uiPriority="20" w:qFormat="1"/>
+    <w:lsdException w:name="Document Map" w:semiHidden="1" w:unhideWhenUsed="1"/>
+    <w:lsdException w:name="Plain Text" w:semiHidden="1" w:unhideWhenUsed="1"/>
+    <w:lsdException w:name="E-mail Signature" w:semiHidden="1" w:unhideWhenUsed="1"/>
+    <w:lsdException w:name="HTML Top of Form" w:semiHidden="1" w:unhideWhenUsed="1"/>
+    <w:lsdException w:name="HTML Bottom of Form" w:semiHidden="1" w:unhideWhenUsed="1"/>
+    <w:lsdException w:name="Normal (Web)" w:semiHidden="1" w:unhideWhenUsed="1"/>
+    <w:lsdException w:name="HTML Acronym" w:semiHidden="1" w:unhideWhenUsed="1"/>
+    <w:lsdException w:name="HTML Address" w:semiHidden="1" w:unhideWhenUsed="1"/>
+    <w:lsdException w:name="HTML Cite" w:semiHidden="1" w:unhideWhenUsed="1"/>
+    <w:lsdException w:name="HTML Code" w:semiHidden="1" w:unhideWhenUsed="1"/>
+    <w:lsdException w:name="HTML Definition" w:semiHidden="1" w:unhideWhenUsed="1"/>
+    <w:lsdException w:name="HTML Keyboard" w:semiHidden="1" w:unhideWhenUsed="1"/>
+    <w:lsdException w:name="HTML Preformatted" w:semiHidden="1" w:unhideWhenUsed="1"/>
+    <w:lsdException w:name="HTML Sample" w:semiHidden="1" w:unhideWhenUsed="1"/>
+    <w:lsdException w:name="HTML Typewriter" w:semiHidden="1" w:unhideWhenUsed="1"/>
+    <w:lsdException w:name="HTML Variable" w:semiHidden="1" w:unhideWhenUsed="1"/>
+    <w:lsdException w:name="Normal Table" w:semiHidden="1" w:unhideWhenUsed="1"/>
+    <w:lsdException w:name="annotation subject" w:semiHidden="1" w:unhideWhenUsed="1"/>
+    <w:lsdException w:name="No List" w:semiHidden="1" w:unhideWhenUsed="1"/>
+    <w:lsdException w:name="Outline List 1" w:semiHidden="1" w:unhideWhenUsed="1"/>
+    <w:lsdException w:name="Outline List 2" w:semiHidden="1" w:unhideWhenUsed="1"/>
+    <w:lsdException w:name="Outline List 3" w:semiHidden="1" w:unhideWhenUsed="1"/>
+    <w:lsdException w:name="Table Simple 1" w:semiHidden="1" w:unhideWhenUsed="1"/>
+    <w:lsdException w:name="Table Simple 2" w:semiHidden="1" w:unhideWhenUsed="1"/>
+    <w:lsdException w:name="Table Simple 3" w:semiHidden="1" w:unhideWhenUsed="1"/>
+    <w:lsdException w:name="Table Classic 1" w:semiHidden="1" w:unhideWhenUsed="1"/>
+    <w:lsdException w:name="Table Classic 2" w:semiHidden="1" w:unhideWhenUsed="1"/>
+    <w:lsdException w:name="Table Classic 3" w:semiHidden="1" w:unhideWhenUsed="1"/>
+    <w:lsdException w:name="Table Classic 4" w:semiHidden="1" w:unhideWhenUsed="1"/>
+    <w:lsdException w:name="Table Colorful 1" w:semiHidden="1" w:unhideWhenUsed="1"/>
+    <w:lsdException w:name="Table Colorful 2" w:semiHidden="1" w:unhideWhenUsed="1"/>
+    <w:lsdException w:name="Table Colorful 3" w:semiHidden="1" w:unhideWhenUsed="1"/>
+    <w:lsdException w:name="Table Columns 1" w:semiHidden="1" w:unhideWhenUsed="1"/>
+    <w:lsdException w:name="Table Columns 2" w:semiHidden="1" w:unhideWhenUsed="1"/>
+    <w:lsdException w:name="Table Columns 3" w:semiHidden="1" w:unhideWhenUsed="1"/>
+    <w:lsdException w:name="Table Columns 4" w:semiHidden="1" w:unhideWhenUsed="1"/>
+    <w:lsdException w:name="Table Columns 5" w:semiHidden="1" w:unhideWhenUsed="1"/>
+    <w:lsdException w:name="Table Grid 1" w:semiHidden="1" w:unhideWhenUsed="1"/>
+    <w:lsdException w:name="Table Grid 2" w:semiHidden="1" w:unhideWhenUsed="1"/>
+    <w:lsdException w:name="Table Grid 3" w:semiHidden="1" w:unhideWhenUsed="1"/>
+    <w:lsdException w:name="Table Grid 4" w:semiHidden="1" w:unhideWhenUsed="1"/>
+    <w:lsdException w:name="Table Grid 5" w:semiHidden="1" w:unhideWhenUsed="1"/>
+    <w:lsdException w:name="Table Grid 6" w:semiHidden="1" w:unhideWhenUsed="1"/>
+    <w:lsdException w:name="Table Grid 7" w:semiHidden="1" w:unhideWhenUsed="1"/>
+    <w:lsdException w:name="Table Grid 8" w:semiHidden="1" w:unhideWhenUsed="1"/>
+    <w:lsdException w:name="Table List 1" w:semiHidden="1" w:unhideWhenUsed="1"/>
+    <w:lsdException w:name="Table List 2" w:semiHidden="1" w:unhideWhenUsed="1"/>
+    <w:lsdException w:name="Table List 3" w:semiHidden="1" w:unhideWhenUsed="1"/>
+    <w:lsdException w:name="Table List 4" w:semiHidden="1" w:unhideWhenUsed="1"/>
+    <w:lsdException w:name="Table List 5" w:semiHidden="1" w:unhideWhenUsed="1"/>
+    <w:lsdException w:name="Table List 6" w:semiHidden="1" w:unhideWhenUsed="1"/>
+    <w:lsdException w:name="Table List 7" w:semiHidden="1" w:unhideWhenUsed="1"/>
+    <w:lsdException w:name="Table List 8" w:semiHidden="1" w:unhideWhenUsed="1"/>
+    <w:lsdException w:name="Table 3D effects 1" w:semiHidden="1" w:unhideWhenUsed="1"/>
+    <w:lsdException w:name="Table 3D effects 2" w:semiHidden="1" w:unhideWhenUsed="1"/>
+    <w:lsdException w:name="Table 3D effects 3" w:semiHidden="1" w:unhideWhenUsed="1"/>
+    <w:lsdException w:name="Table Contemporary" w:semiHidden="1" w:unhideWhenUsed="1"/>
+    <w:lsdException w:name="Table Elegant" w:semiHidden="1" w:unhideWhenUsed="1"/>
+    <w:lsdException w:name="Table Professional" w:semiHidden="1" w:unhideWhenUsed="1"/>
+    <w:lsdException w:name="Table Subtle 1" w:semiHidden="1" w:unhideWhenUsed="1"/>
+    <w:lsdException w:name="Table Subtle 2" w:semiHidden="1" w:unhideWhenUsed="1"/>
+    <w:lsdException w:name="Table Web 1" w:semiHidden="1" w:unhideWhenUsed="1"/>
+    <w:lsdException w:name="Table Web 2" w:semiHidden="1" w:unhideWhenUsed="1"/>
+    <w:lsdException w:name="Table Web 3" w:semiHidden="1" w:unhideWhenUsed="1"/>
+    <w:lsdException w:name="Balloon Text" w:semiHidden="1" w:unhideWhenUsed="1"/>
+    <w:lsdException w:name="Table Grid" w:uiPriority="39"/>
+    <w:lsdException w:name="Table Theme" w:semiHidden="1" w:unhideWhenUsed="1"/>
+    <w:lsdException w:name="Placeholder Text" w:semiHidden="1"/>
+    <w:lsdException w:name="No Spacing" w:uiPriority="1" w:qFormat="1"/>
+    <w:lsdException w:name="Light Shading" w:uiPriority="60"/>
+    <w:lsdException w:name="Light List" w:uiPriority="61"/>
+    <w:lsdException w:name="Light Grid" w:uiPriority="62"/>
+    <w:lsdException w:name="Medium Shading 1" w:uiPriority="63"/>
+    <w:lsdException w:name="Medium Shading 2" w:uiPriority="64"/>
+    <w:lsdException w:name="Medium List 1" w:uiPriority="65"/>
+    <w:lsdException w:name="Medium List 2" w:uiPriority="66"/>
+    <w:lsdException w:name="Medium Grid 1" w:uiPriority="67"/>
+    <w:lsdException w:name="Medium Grid 2" w:uiPriority="68"/>
+    <w:lsdException w:name="Medium Grid 3" w:uiPriority="69"/>
+    <w:lsdException w:name="Dark List" w:uiPriority="70"/>
+    <w:lsdException w:name="Colorful Shading" w:uiPriority="71"/>
+    <w:lsdException w:name="Colorful List" w:uiPriority="72"/>
+    <w:lsdException w:name="Colorful Grid" w:uiPriority="73"/>
+    <w:lsdException w:name="Light Shading Accent 1" w:uiPriority="60"/>
+    <w:lsdException w:name="Light List Accent 1" w:uiPriority="61"/>
+    <w:lsdException w:name="Light Grid Accent 1" w:uiPriority="62"/>
+    <w:lsdException w:name="Medium Shading 1 Accent 1" w:uiPriority="63"/>
+    <w:lsdException w:name="Medium Shading 2 Accent 1" w:uiPriority="64"/>
+    <w:lsdException w:name="Medium List 1 Accent 1" w:uiPriority="65"/>
+    <w:lsdException w:name="Revision" w:semiHidden="1"/>
+    <w:lsdException w:name="List Paragraph" w:uiPriority="34" w:qFormat="1"/>
+    <w:lsdException w:name="Quote" w:uiPriority="29" w:qFormat="1"/>
+    <w:lsdException w:name="Intense Quote" w:uiPriority="30" w:qFormat="1"/>
+    <w:lsdException w:name="Medium List 2 Accent 1" w:uiPriority="66"/>
+    <w:lsdException w:name="Medium Grid 1 Accent 1" w:uiPriority="67"/>
+    <w:lsdException w:name="Medium Grid 2 Accent 1" w:uiPriority="68"/>
+    <w:lsdException w:name="Medium Grid 3 Accent 1" w:uiPriority="69"/>
+    <w:lsdException w:name="Dark List Accent 1" w:uiPriority="70"/>
+    <w:lsdException w:name="Colorful Shading Accent 1" w:uiPriority="71"/>
+    <w:lsdException w:name="Colorful List Accent 1" w:uiPriority="72"/>
+    <w:lsdException w:name="Colorful Grid Accent 1" w:uiPriority="73"/>
+    <w:lsdException w:name="Light Shading Accent 2" w:uiPriority="60"/>
+    <w:lsdException w:name="Light List Accent 2" w:uiPriority="61"/>
+    <w:lsdException w:name="Light Grid Accent 2" w:uiPriority="62"/>
+    <w:lsdException w:name="Medium Shading 1 Accent 2" w:uiPriority="63"/>
+    <w:lsdException w:name="Medium Shading 2 Accent 2" w:uiPriority="64"/>
+    <w:lsdException w:name="Medium List 1 Accent 2" w:uiPriority="65"/>
+    <w:lsdException w:name="Medium List 2 Accent 2" w:uiPriority="66"/>
+    <w:lsdException w:name="Medium Grid 1 Accent 2" w:uiPriority="67"/>
+    <w:lsdException w:name="Medium Grid 2 Accent 2" w:uiPriority="68"/>
+    <w:lsdException w:name="Medium Grid 3 Accent 2" w:uiPriority="69"/>
+    <w:lsdException w:name="Dark List Accent 2" w:uiPriority="70"/>
+    <w:lsdException w:name="Colorful Shading Accent 2" w:uiPriority="71"/>
+    <w:lsdException w:name="Colorful List Accent 2" w:uiPriority="72"/>
+    <w:lsdException w:name="Colorful Grid Accent 2" w:uiPriority="73"/>
+    <w:lsdException w:name="Light Shading Accent 3" w:uiPriority="60"/>
+    <w:lsdException w:name="Light List Accent 3" w:uiPriority="61"/>
+    <w:lsdException w:name="Light Grid Accent 3" w:uiPriority="62"/>
+    <w:lsdException w:name="Medium Shading 1 Accent 3" w:uiPriority="63"/>
+    <w:lsdException w:name="Medium Shading 2 Accent 3" w:uiPriority="64"/>
+    <w:lsdException w:name="Medium List 1 Accent 3" w:uiPriority="65"/>
+    <w:lsdException w:name="Medium List 2 Accent 3" w:uiPriority="66"/>
+    <w:lsdException w:name="Medium Grid 1 Accent 3" w:uiPriority="67"/>
+    <w:lsdException w:name="Medium Grid 2 Accent 3" w:uiPriority="68"/>
+    <w:lsdException w:name="Medium Grid 3 Accent 3" w:uiPriority="69"/>
+    <w:lsdException w:name="Dark List Accent 3" w:uiPriority="70"/>
+    <w:lsdException w:name="Colorful Shading Accent 3" w:uiPriority="71"/>
+    <w:lsdException w:name="Colorful List Accent 3" w:uiPriority="72"/>
+    <w:lsdException w:name="Colorful Grid Accent 3" w:uiPriority="73"/>
+    <w:lsdException w:name="Light Shading Accent 4" w:uiPriority="60"/>
+    <w:lsdException w:name="Light List Accent 4" w:uiPriority="61"/>
+    <w:lsdException w:name="Light Grid Accent 4" w:uiPriority="62"/>
+    <w:lsdException w:name="Medium Shading 1 Accent 4" w:uiPriority="63"/>
+    <w:lsdException w:name="Medium Shading 2 Accent 4" w:uiPriority="64"/>
+    <w:lsdException w:name="Medium List 1 Accent 4" w:uiPriority="65"/>
+    <w:lsdException w:name="Medium List 2 Accent 4" w:uiPriority="66"/>
+    <w:lsdException w:name="Medium Grid 1 Accent 4" w:uiPriority="67"/>
+    <w:lsdException w:name="Medium Grid 2 Accent 4" w:uiPriority="68"/>
+    <w:lsdException w:name="Medium Grid 3 Accent 4" w:uiPriority="69"/>
+    <w:lsdException w:name="Dark List Accent 4" w:uiPriority="70"/>
+    <w:lsdException w:name="Colorful Shading Accent 4" w:uiPriority="71"/>
+    <w:lsdException w:name="Colorful List Accent 4" w:uiPriority="72"/>
+    <w:lsdException w:name="Colorful Grid Accent 4" w:uiPriority="73"/>
+    <w:lsdException w:name="Light Shading Accent 5" w:uiPriority="60"/>
+    <w:lsdException w:name="Light List Accent 5" w:uiPriority="61"/>
+    <w:lsdException w:name="Light Grid Accent 5" w:uiPriority="62"/>
+    <w:lsdException w:name="Medium Shading 1 Accent 5" w:uiPriority="63"/>
+    <w:lsdException w:name="Medium Shading 2 Accent 5" w:uiPriority="64"/>
+    <w:lsdException w:name="Medium List 1 Accent 5" w:uiPriority="65"/>
+    <w:lsdException w:name="Medium List 2 Accent 5" w:uiPriority="66"/>
+    <w:lsdException w:name="Medium Grid 1 Accent 5" w:uiPriority="67"/>
+    <w:lsdException w:name="Medium Grid 2 Accent 5" w:uiPriority="68"/>
+    <w:lsdException w:name="Medium Grid 3 Accent 5" w:uiPriority="69"/>
+    <w:lsdException w:name="Dark List Accent 5" w:uiPriority="70"/>
+    <w:lsdException w:name="Colorful Shading Accent 5" w:uiPriority="71"/>
+    <w:lsdException w:name="Colorful List Accent 5" w:uiPriority="72"/>
+    <w:lsdException w:name="Colorful Grid Accent 5" w:uiPriority="73"/>
+    <w:lsdException w:name="Light Shading Accent 6" w:uiPriority="60"/>
+    <w:lsdException w:name="Light List Accent 6" w:uiPriority="61"/>
+    <w:lsdException w:name="Light Grid Accent 6" w:uiPriority="62"/>
+    <w:lsdException w:name="Medium Shading 1 Accent 6" w:uiPriority="63"/>
+    <w:lsdException w:name="Medium Shading 2 Accent 6" w:uiPriority="64"/>
+    <w:lsdException w:name="Medium List 1 Accent 6" w:uiPriority="65"/>
+    <w:lsdException w:name="Medium List 2 Accent 6" w:uiPriority="66"/>
+    <w:lsdException w:name="Medium Grid 1 Accent 6" w:uiPriority="67"/>
+    <w:lsdException w:name="Medium Grid 2 Accent 6" w:uiPriority="68"/>
+    <w:lsdException w:name="Medium Grid 3 Accent 6" w:uiPriority="69"/>
+    <w:lsdException w:name="Dark List Accent 6" w:uiPriority="70"/>
+    <w:lsdException w:name="Colorful Shading Accent 6" w:uiPriority="71"/>
+    <w:lsdException w:name="Colorful List Accent 6" w:uiPriority="72"/>
+    <w:lsdException w:name="Colorful Grid Accent 6" w:uiPriority="73"/>
+    <w:lsdException w:name="Subtle Emphasis" w:uiPriority="19" w:qFormat="1"/>
+    <w:lsdException w:name="Intense Emphasis" w:uiPriority="21" w:qFormat="1"/>
+    <w:lsdException w:name="Subtle Reference" w:uiPriority="31" w:qFormat="1"/>
+    <w:lsdException w:name="Intense Reference" w:uiPriority="32" w:qFormat="1"/>
+    <w:lsdException w:name="Book Title" w:uiPriority="33" w:qFormat="1"/>
+    <w:lsdException w:name="Bibliography" w:semiHidden="1" w:uiPriority="37" w:unhideWhenUsed="1"/>
+    <w:lsdException w:name="TOC Heading" w:semiHidden="1" w:uiPriority="39" w:unhideWhenUsed="1" w:qFormat="1"/>
+    <w:lsdException w:name="Plain Table 1" w:uiPriority="41"/>
+    <w:lsdException w:name="Plain Table 2" w:uiPriority="42"/>
+    <w:lsdException w:name="Plain Table 3" w:uiPriority="43"/>
+    <w:lsdException w:name="Plain Table 4" w:uiPriority="44"/>
+    <w:lsdException w:name="Plain Table 5" w:uiPriority="45"/>
+    <w:lsdException w:name="Grid Table Light" w:uiPriority="40"/>
+    <w:lsdException w:name="Grid Table 1 Light" w:uiPriority="46"/>
+    <w:lsdException w:name="Grid Table 2" w:uiPriority="47"/>
+    <w:lsdException w:name="Grid Table 3" w:uiPriority="48"/>
+    <w:lsdException w:name="Grid Table 4" w:uiPriority="49"/>
+    <w:lsdException w:name="Grid Table 5 Dark" w:uiPriority="50"/>
+    <w:lsdException w:name="Grid Table 6 Colorful" w:uiPriority="51"/>
+    <w:lsdException w:name="Grid Table 7 Colorful" w:uiPriority="52"/>
+    <w:lsdException w:name="Grid Table 1 Light Accent 1" w:uiPriority="46"/>
+    <w:lsdException w:name="Grid Table 2 Accent 1" w:uiPriority="47"/>
+    <w:lsdException w:name="Grid Table 3 Accent 1" w:uiPriority="48"/>
+    <w:lsdException w:name="Grid Table 4 Accent 1" w:uiPriority="49"/>
+    <w:lsdException w:name="Grid Table 5 Dark Accent 1" w:uiPriority="50"/>
+    <w:lsdException w:name="Grid Table 6 Colorful Accent 1" w:uiPriority="51"/>
+    <w:lsdException w:name="Grid Table 7 Colorful Accent 1" w:uiPriority="52"/>
+    <w:lsdException w:name="Grid Table 1 Light Accent 2" w:uiPriority="46"/>
+    <w:lsdException w:name="Grid Table 2 Accent 2" w:uiPriority="47"/>
+    <w:lsdException w:name="Grid Table 3 Accent 2" w:uiPriority="48"/>
+    <w:lsdException w:name="Grid Table 4 Accent 2" w:uiPriority="49"/>
+    <w:lsdException w:name="Grid Table 5 Dark Accent 2" w:uiPriority="50"/>
+    <w:lsdException w:name="Grid Table 6 Colorful Accent 2" w:uiPriority="51"/>
+    <w:lsdException w:name="Grid Table 7 Colorful Accent 2" w:uiPriority="52"/>
+    <w:lsdException w:name="Grid Table 1 Light Accent 3" w:uiPriority="46"/>
+    <w:lsdException w:name="Grid Table 2 Accent 3" w:uiPriority="47"/>
+    <w:lsdException w:name="Grid Table 3 Accent 3" w:uiPriority="48"/>
+    <w:lsdException w:name="Grid Table 4 Accent 3" w:uiPriority="49"/>
+    <w:lsdException w:name="Grid Table 5 Dark Accent 3" w:uiPriority="50"/>
+    <w:lsdException w:name="Grid Table 6 Colorful Accent 3" w:uiPriority="51"/>
+    <w:lsdException w:name="Grid Table 7 Colorful Accent 3" w:uiPriority="52"/>
+    <w:lsdException w:name="Grid Table 1 Light Accent 4" w:uiPriority="46"/>
+    <w:lsdException w:name="Grid Table 2 Accent 4" w:uiPriority="47"/>
+    <w:lsdException w:name="Grid Table 3 Accent 4" w:uiPriority="48"/>
+    <w:lsdException w:name="Grid Table 4 Accent 4" w:uiPriority="49"/>
+    <w:lsdException w:name="Grid Table 5 Dark Accent 4" w:uiPriority="50"/>
+    <w:lsdException w:name="Grid Table 6 Colorful Accent 4" w:uiPriority="51"/>
+    <w:lsdException w:name="Grid Table 7 Colorful Accent 4" w:uiPriority="52"/>
+    <w:lsdException w:name="Grid Table 1 Light Accent 5" w:uiPriority="46"/>
+    <w:lsdException w:name="Grid Table 2 Accent 5" w:uiPriority="47"/>
+    <w:lsdException w:name="Grid Table 3 Accent 5" w:uiPriority="48"/>
+    <w:lsdException w:name="Grid Table 4 Accent 5" w:uiPriority="49"/>
+    <w:lsdException w:name="Grid Table 5 Dark Accent 5" w:uiPriority="50"/>
+    <w:lsdException w:name="Grid Table 6 Colorful Accent 5" w:uiPriority="51"/>
+    <w:lsdException w:name="Grid Table 7 Colorful Accent 5" w:uiPriority="52"/>
+    <w:lsdException w:name="Grid Table 1 Light Accent 6" w:uiPriority="46"/>
+    <w:lsdException w:name="Grid Table 2 Accent 6" w:uiPriority="47"/>
+    <w:lsdException w:name="Grid Table 3 Accent 6" w:uiPriority="48"/>
+    <w:lsdException w:name="Grid Table 4 Accent 6" w:uiPriority="49"/>
+    <w:lsdException w:name="Grid Table 5 Dark Accent 6" w:uiPriority="50"/>
+    <w:lsdException w:name="Grid Table 6 Colorful Accent 6" w:uiPriority="51"/>
+    <w:lsdException w:name="Grid Table 7 Colorful Accent 6" w:uiPriority="52"/>
+    <w:lsdException w:name="List Table 1 Light" w:uiPriority="46"/>
+    <w:lsdException w:name="List Table 2" w:uiPriority="47"/>
+    <w:lsdException w:name="List Table 3" w:uiPriority="48"/>
+    <w:lsdException w:name="List Table 4" w:uiPriority="49"/>
+    <w:lsdException w:name="List Table 5 Dark" w:uiPriority="50"/>
+    <w:lsdException w:name="List Table 6 Colorful" w:uiPriority="51"/>
+    <w:lsdException w:name="List Table 7 Colorful" w:uiPriority="52"/>
+    <w:lsdException w:name="List Table 1 Light Accent 1" w:uiPriority="46"/>
+    <w:lsdException w:name="List Table 2 Accent 1" w:uiPriority="47"/>
+    <w:lsdException w:name="List Table 3 Accent 1" w:uiPriority="48"/>
+    <w:lsdException w:name="List Table 4 Accent 1" w:uiPriority="49"/>
+    <w:lsdException w:name="List Table 5 Dark Accent 1" w:uiPriority="50"/>
+    <w:lsdException w:name="List Table 6 Colorful Accent 1" w:uiPriority="51"/>
+    <w:lsdException w:name="List Table 7 Colorful Accent 1" w:uiPriority="52"/>
+    <w:lsdException w:name="List Table 1 Light Accent 2" w:uiPriority="46"/>
+    <w:lsdException w:name="List Table 2 Accent 2" w:uiPriority="47"/>
+    <w:lsdException w:name="List Table 3 Accent 2" w:uiPriority="48"/>
+    <w:lsdException w:name="List Table 4 Accent 2" w:uiPriority="49"/>
+    <w:lsdException w:name="List Table 5 Dark Accent 2" w:uiPriority="50"/>
+    <w:lsdException w:name="List Table 6 Colorful Accent 2" w:uiPriority="51"/>
+    <w:lsdException w:name="List Table 7 Colorful Accent 2" w:uiPriority="52"/>
+    <w:lsdException w:name="List Table 1 Light Accent 3" w:uiPriority="46"/>
+    <w:lsdException w:name="List Table 2 Accent 3" w:uiPriority="47"/>
+    <w:lsdException w:name="List Table 3 Accent 3" w:uiPriority="48"/>
+    <w:lsdException w:name="List Table 4 Accent 3" w:uiPriority="49"/>
+    <w:lsdException w:name="List Table 5 Dark Accent 3" w:uiPriority="50"/>
+    <w:lsdException w:name="List Table 6 Colorful Accent 3" w:uiPriority="51"/>
+    <w:lsdException w:name="List Table 7 Colorful Accent 3" w:uiPriority="52"/>
+    <w:lsdException w:name="List Table 1 Light Accent 4" w:uiPriority="46"/>
+    <w:lsdException w:name="List Table 2 Accent 4" w:uiPriority="47"/>
+    <w:lsdException w:name="List Table 3 Accent 4" w:uiPriority="48"/>
+    <w:lsdException w:name="List Table 4 Accent 4" w:uiPriority="49"/>
+    <w:lsdException w:name="List Table 5 Dark Accent 4" w:uiPriority="50"/>
+    <w:lsdException w:name="List Table 6 Colorful Accent 4" w:uiPriority="51"/>
+    <w:lsdException w:name="List Table 7 Colorful Accent 4" w:uiPriority="52"/>
+    <w:lsdException w:name="List Table 1 Light Accent 5" w:uiPriority="46"/>
+    <w:lsdException w:name="List Table 2 Accent 5" w:uiPriority="47"/>
+    <w:lsdException w:name="List Table 3 Accent 5" w:uiPriority="48"/>
+    <w:lsdException w:name="List Table 4 Accent 5" w:uiPriority="49"/>
+    <w:lsdException w:name="List Table 5 Dark Accent 5" w:uiPriority="50"/>
+    <w:lsdException w:name="List Table 6 Colorful Accent 5" w:uiPriority="51"/>
+    <w:lsdException w:name="List Table 7 Colorful Accent 5" w:uiPriority="52"/>
+    <w:lsdException w:name="List Table 1 Light Accent 6" w:uiPriority="46"/>
+    <w:lsdException w:name="List Table 2 Accent 6" w:uiPriority="47"/>
+    <w:lsdException w:name="List Table 3 Accent 6" w:uiPriority="48"/>
+    <w:lsdException w:name="List Table 4 Accent 6" w:uiPriority="49"/>
+    <w:lsdException w:name="List Table 5 Dark Accent 6" w:uiPriority="50"/>
+    <w:lsdException w:name="List Table 6 Colorful Accent 6" w:uiPriority="51"/>
+    <w:lsdException w:name="List Table 7 Colorful Accent 6" w:uiPriority="52"/>
   </w:latentStyles>
   <w:style w:type="paragraph" w:default="1" w:styleId="Normal">
     <w:name w:val="Normal"/>
@@ -3653,7 +4157,6 @@
     <w:uiPriority w:val="99"/>
     <w:semiHidden/>
     <w:unhideWhenUsed/>
-    <w:qFormat/>
     <w:tblPr>
       <w:tblInd w:w="0" w:type="dxa"/>
       <w:tblCellMar>
@@ -3670,8 +4173,8 @@
     <w:semiHidden/>
     <w:unhideWhenUsed/>
   </w:style>
-  <w:style w:type="paragraph" w:customStyle="1" w:styleId="Heading1">
-    <w:name w:val="Heading 1"/>
+  <w:style w:type="paragraph" w:customStyle="1" w:styleId="Ttulo11">
+    <w:name w:val="Título 11"/>
     <w:basedOn w:val="Normal"/>
     <w:next w:val="Normal"/>
     <w:link w:val="Ttulo1Car"/>
@@ -3691,8 +4194,8 @@
       <w:szCs w:val="32"/>
     </w:rPr>
   </w:style>
-  <w:style w:type="paragraph" w:customStyle="1" w:styleId="Heading2">
-    <w:name w:val="Heading 2"/>
+  <w:style w:type="paragraph" w:customStyle="1" w:styleId="Ttulo21">
+    <w:name w:val="Título 21"/>
     <w:basedOn w:val="Normal"/>
     <w:next w:val="Normal"/>
     <w:link w:val="Ttulo2Car"/>
@@ -3713,8 +4216,8 @@
       <w:szCs w:val="26"/>
     </w:rPr>
   </w:style>
-  <w:style w:type="paragraph" w:customStyle="1" w:styleId="Heading3">
-    <w:name w:val="Heading 3"/>
+  <w:style w:type="paragraph" w:customStyle="1" w:styleId="Ttulo31">
+    <w:name w:val="Título 31"/>
     <w:basedOn w:val="Normal"/>
     <w:next w:val="Normal"/>
     <w:link w:val="Ttulo3Car"/>
@@ -3752,7 +4255,7 @@
   <w:style w:type="character" w:customStyle="1" w:styleId="EncabezadoCar">
     <w:name w:val="Encabezado Car"/>
     <w:basedOn w:val="Fuentedeprrafopredeter"/>
-    <w:link w:val="Header"/>
+    <w:link w:val="Encabezado1"/>
     <w:uiPriority w:val="99"/>
     <w:qFormat/>
     <w:rsid w:val="00616C1A"/>
@@ -3760,7 +4263,7 @@
   <w:style w:type="character" w:customStyle="1" w:styleId="PiedepginaCar">
     <w:name w:val="Pie de página Car"/>
     <w:basedOn w:val="Fuentedeprrafopredeter"/>
-    <w:link w:val="Footer"/>
+    <w:link w:val="Piedepgina1"/>
     <w:uiPriority w:val="99"/>
     <w:qFormat/>
     <w:rsid w:val="00616C1A"/>
@@ -3768,7 +4271,7 @@
   <w:style w:type="character" w:customStyle="1" w:styleId="Ttulo1Car">
     <w:name w:val="Título 1 Car"/>
     <w:basedOn w:val="Fuentedeprrafopredeter"/>
-    <w:link w:val="Heading1"/>
+    <w:link w:val="Ttulo11"/>
     <w:uiPriority w:val="9"/>
     <w:qFormat/>
     <w:rsid w:val="00616C1A"/>
@@ -3782,7 +4285,7 @@
   <w:style w:type="character" w:customStyle="1" w:styleId="Ttulo2Car">
     <w:name w:val="Título 2 Car"/>
     <w:basedOn w:val="Fuentedeprrafopredeter"/>
-    <w:link w:val="Heading2"/>
+    <w:link w:val="Ttulo21"/>
     <w:uiPriority w:val="9"/>
     <w:qFormat/>
     <w:rsid w:val="00616C1A"/>
@@ -3796,7 +4299,7 @@
   <w:style w:type="character" w:customStyle="1" w:styleId="Ttulo3Car">
     <w:name w:val="Título 3 Car"/>
     <w:basedOn w:val="Fuentedeprrafopredeter"/>
-    <w:link w:val="Heading3"/>
+    <w:link w:val="Ttulo31"/>
     <w:uiPriority w:val="9"/>
     <w:semiHidden/>
     <w:qFormat/>
@@ -3950,8 +4453,8 @@
       <w:rFonts w:cs="Mangal"/>
     </w:rPr>
   </w:style>
-  <w:style w:type="paragraph" w:customStyle="1" w:styleId="Caption">
-    <w:name w:val="Caption"/>
+  <w:style w:type="paragraph" w:customStyle="1" w:styleId="Descripcin1">
+    <w:name w:val="Descripción1"/>
     <w:basedOn w:val="Normal"/>
     <w:qFormat/>
     <w:rsid w:val="00C214B7"/>
@@ -3979,7 +4482,7 @@
       <w:rFonts w:cs="Mangal"/>
     </w:rPr>
   </w:style>
-  <w:style w:type="paragraph" w:styleId="Epgrafe">
+  <w:style w:type="paragraph" w:styleId="Descripcin">
     <w:name w:val="caption"/>
     <w:basedOn w:val="Normal"/>
     <w:qFormat/>
@@ -4019,8 +4522,8 @@
       <w:color w:val="4472C4" w:themeColor="accent1"/>
     </w:rPr>
   </w:style>
-  <w:style w:type="paragraph" w:customStyle="1" w:styleId="Header">
-    <w:name w:val="Header"/>
+  <w:style w:type="paragraph" w:customStyle="1" w:styleId="Encabezado1">
+    <w:name w:val="Encabezado1"/>
     <w:basedOn w:val="Normal"/>
     <w:link w:val="EncabezadoCar"/>
     <w:uiPriority w:val="99"/>
@@ -4034,8 +4537,8 @@
       <w:spacing w:after="0" w:line="240" w:lineRule="auto"/>
     </w:pPr>
   </w:style>
-  <w:style w:type="paragraph" w:customStyle="1" w:styleId="Footer">
-    <w:name w:val="Footer"/>
+  <w:style w:type="paragraph" w:customStyle="1" w:styleId="Piedepgina1">
+    <w:name w:val="Pie de página1"/>
     <w:basedOn w:val="Normal"/>
     <w:link w:val="PiedepginaCar"/>
     <w:uiPriority w:val="99"/>
@@ -4049,9 +4552,9 @@
       <w:spacing w:after="0" w:line="240" w:lineRule="auto"/>
     </w:pPr>
   </w:style>
-  <w:style w:type="paragraph" w:styleId="TtulodeTDC">
+  <w:style w:type="paragraph" w:styleId="TtuloTDC">
     <w:name w:val="TOC Heading"/>
-    <w:basedOn w:val="Heading1"/>
+    <w:basedOn w:val="Ttulo11"/>
     <w:next w:val="Normal"/>
     <w:uiPriority w:val="39"/>
     <w:unhideWhenUsed/>
@@ -4061,8 +4564,8 @@
       <w:lang w:eastAsia="es-ES"/>
     </w:rPr>
   </w:style>
-  <w:style w:type="paragraph" w:customStyle="1" w:styleId="TOC1">
-    <w:name w:val="TOC 1"/>
+  <w:style w:type="paragraph" w:customStyle="1" w:styleId="TDC11">
+    <w:name w:val="TDC 11"/>
     <w:basedOn w:val="Normal"/>
     <w:next w:val="Normal"/>
     <w:autoRedefine/>
@@ -4084,8 +4587,8 @@
       <w:contextualSpacing/>
     </w:pPr>
   </w:style>
-  <w:style w:type="paragraph" w:customStyle="1" w:styleId="TOC2">
-    <w:name w:val="TOC 2"/>
+  <w:style w:type="paragraph" w:customStyle="1" w:styleId="TDC21">
+    <w:name w:val="TDC 21"/>
     <w:basedOn w:val="Normal"/>
     <w:next w:val="Normal"/>
     <w:autoRedefine/>
@@ -4407,7 +4910,7 @@
   <a:extraClrSchemeLst/>
   <a:extLst>
     <a:ext uri="{05A4C25C-085E-4340-85A3-A5531E510DB2}">
-      <thm15:themeFamily xmlns:thm15="http://schemas.microsoft.com/office/thememl/2012/main" xmlns="" name="Office Theme" id="{62F939B6-93AF-4DB8-9C6B-D6C7DFDC589F}" vid="{4A3C46E8-61CC-4603-A589-7422A47A8E4A}"/>
+      <thm15:themeFamily xmlns:thm15="http://schemas.microsoft.com/office/thememl/2012/main" name="Office Theme" id="{62F939B6-93AF-4DB8-9C6B-D6C7DFDC589F}" vid="{4A3C46E8-61CC-4603-A589-7422A47A8E4A}"/>
     </a:ext>
   </a:extLst>
 </a:theme>
@@ -4418,7 +4921,7 @@
 </file>
 
 <file path=customXml/itemProps1.xml><?xml version="1.0" encoding="utf-8"?>
-<ds:datastoreItem xmlns:ds="http://schemas.openxmlformats.org/officeDocument/2006/customXml" ds:itemID="{CA5DA8B2-54D3-4497-836F-FBB171DC900B}">
+<ds:datastoreItem xmlns:ds="http://schemas.openxmlformats.org/officeDocument/2006/customXml" ds:itemID="{39E208D1-AA70-4B1E-82C3-0EB638960103}">
   <ds:schemaRefs>
     <ds:schemaRef ds:uri="http://schemas.openxmlformats.org/officeDocument/2006/bibliography"/>
   </ds:schemaRefs>

</xml_diff>

<commit_message>
description time to position hardly done
</commit_message>
<xml_diff>
--- a/Verlet_Integrator/Integrador_de_verlet.docx
+++ b/Verlet_Integrator/Integrador_de_verlet.docx
@@ -228,10 +228,7 @@
         <w:t xml:space="preserve">, </w:t>
       </w:r>
       <w:r>
-        <w:t>P</w:t>
-      </w:r>
-      <w:r>
-        <w:t>ol Camacho</w:t>
+        <w:t>Pol Camacho</w:t>
       </w:r>
       <w:r>
         <w:t xml:space="preserve">, </w:t>
@@ -309,7 +306,6 @@
           <w:docPartUnique/>
         </w:docPartObj>
       </w:sdtPr>
-      <w:sdtEndPr/>
       <w:sdtContent>
         <w:p>
           <w:pPr>
@@ -346,7 +342,7 @@
             </w:rPr>
             <w:fldChar w:fldCharType="separate"/>
           </w:r>
-          <w:hyperlink w:anchor="_Toc25159501" w:history="1">
+          <w:hyperlink w:anchor="_Toc25162071" w:history="1">
             <w:r>
               <w:rPr>
                 <w:rStyle w:val="Hipervnculo"/>
@@ -374,7 +370,7 @@
                 <w:noProof/>
                 <w:webHidden/>
               </w:rPr>
-              <w:instrText xml:space="preserve"> PAGEREF _Toc25159501 \h </w:instrText>
+              <w:instrText xml:space="preserve"> PAGEREF _Toc25162071 \h </w:instrText>
             </w:r>
             <w:r>
               <w:rPr>
@@ -417,7 +413,7 @@
               <w:lang w:eastAsia="es-ES"/>
             </w:rPr>
           </w:pPr>
-          <w:hyperlink w:anchor="_Toc25159502" w:history="1">
+          <w:hyperlink w:anchor="_Toc25162072" w:history="1">
             <w:r>
               <w:rPr>
                 <w:rStyle w:val="Hipervnculo"/>
@@ -444,7 +440,7 @@
                 <w:noProof/>
                 <w:webHidden/>
               </w:rPr>
-              <w:instrText xml:space="preserve"> PAGEREF _Toc25159502 \h </w:instrText>
+              <w:instrText xml:space="preserve"> PAGEREF _Toc25162072 \h </w:instrText>
             </w:r>
             <w:r>
               <w:rPr>
@@ -487,7 +483,7 @@
               <w:lang w:eastAsia="es-ES"/>
             </w:rPr>
           </w:pPr>
-          <w:hyperlink w:anchor="_Toc25159503" w:history="1">
+          <w:hyperlink w:anchor="_Toc25162073" w:history="1">
             <w:r>
               <w:rPr>
                 <w:rStyle w:val="Hipervnculo"/>
@@ -514,7 +510,7 @@
                 <w:noProof/>
                 <w:webHidden/>
               </w:rPr>
-              <w:instrText xml:space="preserve"> PAGEREF _Toc25159503 \h </w:instrText>
+              <w:instrText xml:space="preserve"> PAGEREF _Toc25162073 \h </w:instrText>
             </w:r>
             <w:r>
               <w:rPr>
@@ -557,7 +553,7 @@
               <w:lang w:eastAsia="es-ES"/>
             </w:rPr>
           </w:pPr>
-          <w:hyperlink w:anchor="_Toc25159504" w:history="1">
+          <w:hyperlink w:anchor="_Toc25162074" w:history="1">
             <w:r>
               <w:rPr>
                 <w:rStyle w:val="Hipervnculo"/>
@@ -585,7 +581,7 @@
                 <w:noProof/>
                 <w:webHidden/>
               </w:rPr>
-              <w:instrText xml:space="preserve"> PAGEREF _Toc25159504 \h </w:instrText>
+              <w:instrText xml:space="preserve"> PAGEREF _Toc25162074 \h </w:instrText>
             </w:r>
             <w:r>
               <w:rPr>
@@ -628,7 +624,7 @@
               <w:lang w:eastAsia="es-ES"/>
             </w:rPr>
           </w:pPr>
-          <w:hyperlink w:anchor="_Toc25159505" w:history="1">
+          <w:hyperlink w:anchor="_Toc25162075" w:history="1">
             <w:r>
               <w:rPr>
                 <w:rStyle w:val="Hipervnculo"/>
@@ -656,7 +652,7 @@
                 <w:noProof/>
                 <w:webHidden/>
               </w:rPr>
-              <w:instrText xml:space="preserve"> PAGEREF _Toc25159505 \h </w:instrText>
+              <w:instrText xml:space="preserve"> PAGEREF _Toc25162075 \h </w:instrText>
             </w:r>
             <w:r>
               <w:rPr>
@@ -699,7 +695,7 @@
               <w:lang w:eastAsia="es-ES"/>
             </w:rPr>
           </w:pPr>
-          <w:hyperlink w:anchor="_Toc25159506" w:history="1">
+          <w:hyperlink w:anchor="_Toc25162076" w:history="1">
             <w:r>
               <w:rPr>
                 <w:rStyle w:val="Hipervnculo"/>
@@ -727,7 +723,7 @@
                 <w:noProof/>
                 <w:webHidden/>
               </w:rPr>
-              <w:instrText xml:space="preserve"> PAGEREF _Toc25159506 \h </w:instrText>
+              <w:instrText xml:space="preserve"> PAGEREF _Toc25162076 \h </w:instrText>
             </w:r>
             <w:r>
               <w:rPr>
@@ -770,7 +766,7 @@
               <w:lang w:eastAsia="es-ES"/>
             </w:rPr>
           </w:pPr>
-          <w:hyperlink w:anchor="_Toc25159507" w:history="1">
+          <w:hyperlink w:anchor="_Toc25162077" w:history="1">
             <w:r>
               <w:rPr>
                 <w:rStyle w:val="Hipervnculo"/>
@@ -798,7 +794,7 @@
                 <w:noProof/>
                 <w:webHidden/>
               </w:rPr>
-              <w:instrText xml:space="preserve"> PAGEREF _Toc25159507 \h </w:instrText>
+              <w:instrText xml:space="preserve"> PAGEREF _Toc25162077 \h </w:instrText>
             </w:r>
             <w:r>
               <w:rPr>
@@ -841,14 +837,14 @@
               <w:lang w:eastAsia="es-ES"/>
             </w:rPr>
           </w:pPr>
-          <w:hyperlink w:anchor="_Toc25159508" w:history="1">
+          <w:hyperlink w:anchor="_Toc25162078" w:history="1">
             <w:r>
               <w:rPr>
                 <w:rStyle w:val="Hipervnculo"/>
                 <w:rFonts w:cstheme="minorHAnsi"/>
                 <w:noProof/>
               </w:rPr>
-              <w:t>2.2 Main Verlet Functions</w:t>
+              <w:t>2.2 Main Verlet functions</w:t>
             </w:r>
             <w:r>
               <w:rPr>
@@ -869,7 +865,7 @@
                 <w:noProof/>
                 <w:webHidden/>
               </w:rPr>
-              <w:instrText xml:space="preserve"> PAGEREF _Toc25159508 \h </w:instrText>
+              <w:instrText xml:space="preserve"> PAGEREF _Toc25162078 \h </w:instrText>
             </w:r>
             <w:r>
               <w:rPr>
@@ -907,10 +903,12 @@
               <w:tab w:val="right" w:leader="dot" w:pos="8494"/>
             </w:tabs>
             <w:rPr>
+              <w:rFonts w:eastAsiaTheme="minorEastAsia"/>
               <w:noProof/>
+              <w:lang w:eastAsia="es-ES"/>
             </w:rPr>
           </w:pPr>
-          <w:hyperlink w:anchor="_Toc25159509" w:history="1">
+          <w:hyperlink w:anchor="_Toc25162079" w:history="1">
             <w:r>
               <w:rPr>
                 <w:rStyle w:val="Hipervnculo"/>
@@ -938,7 +936,7 @@
                 <w:noProof/>
                 <w:webHidden/>
               </w:rPr>
-              <w:instrText xml:space="preserve"> PAGEREF _Toc25159509 \h </w:instrText>
+              <w:instrText xml:space="preserve"> PAGEREF _Toc25162079 \h </w:instrText>
             </w:r>
             <w:r>
               <w:rPr>
@@ -958,7 +956,7 @@
                 <w:noProof/>
                 <w:webHidden/>
               </w:rPr>
-              <w:t>5</w:t>
+              <w:t>6</w:t>
             </w:r>
             <w:r>
               <w:rPr>
@@ -976,10 +974,12 @@
               <w:tab w:val="right" w:leader="dot" w:pos="8494"/>
             </w:tabs>
             <w:rPr>
+              <w:rFonts w:eastAsiaTheme="minorEastAsia"/>
               <w:noProof/>
+              <w:lang w:eastAsia="es-ES"/>
             </w:rPr>
           </w:pPr>
-          <w:hyperlink w:anchor="_Toc25159510" w:history="1">
+          <w:hyperlink w:anchor="_Toc25162080" w:history="1">
             <w:r>
               <w:rPr>
                 <w:rStyle w:val="Hipervnculo"/>
@@ -1007,7 +1007,7 @@
                 <w:noProof/>
                 <w:webHidden/>
               </w:rPr>
-              <w:instrText xml:space="preserve"> PAGEREF _Toc25159510 \h </w:instrText>
+              <w:instrText xml:space="preserve"> PAGEREF _Toc25162080 \h </w:instrText>
             </w:r>
             <w:r>
               <w:rPr>
@@ -1045,10 +1045,12 @@
               <w:tab w:val="right" w:leader="dot" w:pos="8494"/>
             </w:tabs>
             <w:rPr>
+              <w:rFonts w:eastAsiaTheme="minorEastAsia"/>
               <w:noProof/>
+              <w:lang w:eastAsia="es-ES"/>
             </w:rPr>
           </w:pPr>
-          <w:hyperlink w:anchor="_Toc25159511" w:history="1">
+          <w:hyperlink w:anchor="_Toc25162081" w:history="1">
             <w:r>
               <w:rPr>
                 <w:rStyle w:val="Hipervnculo"/>
@@ -1076,7 +1078,7 @@
                 <w:noProof/>
                 <w:webHidden/>
               </w:rPr>
-              <w:instrText xml:space="preserve"> PAGEREF _Toc25159511 \h </w:instrText>
+              <w:instrText xml:space="preserve"> PAGEREF _Toc25162081 \h </w:instrText>
             </w:r>
             <w:r>
               <w:rPr>
@@ -1096,7 +1098,7 @@
                 <w:noProof/>
                 <w:webHidden/>
               </w:rPr>
-              <w:t>6</w:t>
+              <w:t>7</w:t>
             </w:r>
             <w:r>
               <w:rPr>
@@ -1114,10 +1116,12 @@
               <w:tab w:val="right" w:leader="dot" w:pos="8494"/>
             </w:tabs>
             <w:rPr>
+              <w:rFonts w:eastAsiaTheme="minorEastAsia"/>
               <w:noProof/>
+              <w:lang w:eastAsia="es-ES"/>
             </w:rPr>
           </w:pPr>
-          <w:hyperlink w:anchor="_Toc25159512" w:history="1">
+          <w:hyperlink w:anchor="_Toc25162082" w:history="1">
             <w:r>
               <w:rPr>
                 <w:rStyle w:val="Hipervnculo"/>
@@ -1146,7 +1150,7 @@
                 <w:noProof/>
                 <w:webHidden/>
               </w:rPr>
-              <w:instrText xml:space="preserve"> PAGEREF _Toc25159512 \h </w:instrText>
+              <w:instrText xml:space="preserve"> PAGEREF _Toc25162082 \h </w:instrText>
             </w:r>
             <w:r>
               <w:rPr>
@@ -1189,7 +1193,7 @@
               <w:lang w:eastAsia="es-ES"/>
             </w:rPr>
           </w:pPr>
-          <w:hyperlink w:anchor="_Toc25159513" w:history="1">
+          <w:hyperlink w:anchor="_Toc25162083" w:history="1">
             <w:r>
               <w:rPr>
                 <w:rStyle w:val="Hipervnculo"/>
@@ -1218,7 +1222,7 @@
                 <w:noProof/>
                 <w:webHidden/>
               </w:rPr>
-              <w:instrText xml:space="preserve"> PAGEREF _Toc25159513 \h </w:instrText>
+              <w:instrText xml:space="preserve"> PAGEREF _Toc25162083 \h </w:instrText>
             </w:r>
             <w:r>
               <w:rPr>
@@ -1256,10 +1260,12 @@
               <w:tab w:val="right" w:leader="dot" w:pos="8494"/>
             </w:tabs>
             <w:rPr>
+              <w:rFonts w:eastAsiaTheme="minorEastAsia"/>
               <w:noProof/>
+              <w:lang w:eastAsia="es-ES"/>
             </w:rPr>
           </w:pPr>
-          <w:hyperlink w:anchor="_Toc25159514" w:history="1">
+          <w:hyperlink w:anchor="_Toc25162084" w:history="1">
             <w:r>
               <w:rPr>
                 <w:rStyle w:val="Hipervnculo"/>
@@ -1287,7 +1293,7 @@
                 <w:noProof/>
                 <w:webHidden/>
               </w:rPr>
-              <w:instrText xml:space="preserve"> PAGEREF _Toc25159514 \h </w:instrText>
+              <w:instrText xml:space="preserve"> PAGEREF _Toc25162084 \h </w:instrText>
             </w:r>
             <w:r>
               <w:rPr>
@@ -1325,10 +1331,12 @@
               <w:tab w:val="right" w:leader="dot" w:pos="8494"/>
             </w:tabs>
             <w:rPr>
+              <w:rFonts w:eastAsiaTheme="minorEastAsia"/>
               <w:noProof/>
+              <w:lang w:eastAsia="es-ES"/>
             </w:rPr>
           </w:pPr>
-          <w:hyperlink w:anchor="_Toc25159515" w:history="1">
+          <w:hyperlink w:anchor="_Toc25162085" w:history="1">
             <w:r>
               <w:rPr>
                 <w:rStyle w:val="Hipervnculo"/>
@@ -1356,7 +1364,7 @@
                 <w:noProof/>
                 <w:webHidden/>
               </w:rPr>
-              <w:instrText xml:space="preserve"> PAGEREF _Toc25159515 \h </w:instrText>
+              <w:instrText xml:space="preserve"> PAGEREF _Toc25162085 \h </w:instrText>
             </w:r>
             <w:r>
               <w:rPr>
@@ -1394,10 +1402,12 @@
               <w:tab w:val="right" w:leader="dot" w:pos="8494"/>
             </w:tabs>
             <w:rPr>
+              <w:rFonts w:eastAsiaTheme="minorEastAsia"/>
               <w:noProof/>
+              <w:lang w:eastAsia="es-ES"/>
             </w:rPr>
           </w:pPr>
-          <w:hyperlink w:anchor="_Toc25159516" w:history="1">
+          <w:hyperlink w:anchor="_Toc25162086" w:history="1">
             <w:r>
               <w:rPr>
                 <w:rStyle w:val="Hipervnculo"/>
@@ -1425,7 +1435,7 @@
                 <w:noProof/>
                 <w:webHidden/>
               </w:rPr>
-              <w:instrText xml:space="preserve"> PAGEREF _Toc25159516 \h </w:instrText>
+              <w:instrText xml:space="preserve"> PAGEREF _Toc25162086 \h </w:instrText>
             </w:r>
             <w:r>
               <w:rPr>
@@ -1468,7 +1478,7 @@
               <w:lang w:eastAsia="es-ES"/>
             </w:rPr>
           </w:pPr>
-          <w:hyperlink w:anchor="_Toc25159517" w:history="1">
+          <w:hyperlink w:anchor="_Toc25162087" w:history="1">
             <w:r>
               <w:rPr>
                 <w:rStyle w:val="Hipervnculo"/>
@@ -1497,7 +1507,7 @@
                 <w:noProof/>
                 <w:webHidden/>
               </w:rPr>
-              <w:instrText xml:space="preserve"> PAGEREF _Toc25159517 \h </w:instrText>
+              <w:instrText xml:space="preserve"> PAGEREF _Toc25162087 \h </w:instrText>
             </w:r>
             <w:r>
               <w:rPr>
@@ -1535,10 +1545,12 @@
               <w:tab w:val="right" w:leader="dot" w:pos="8494"/>
             </w:tabs>
             <w:rPr>
+              <w:rFonts w:eastAsiaTheme="minorEastAsia"/>
               <w:noProof/>
+              <w:lang w:eastAsia="es-ES"/>
             </w:rPr>
           </w:pPr>
-          <w:hyperlink w:anchor="_Toc25159518" w:history="1">
+          <w:hyperlink w:anchor="_Toc25162088" w:history="1">
             <w:r>
               <w:rPr>
                 <w:rStyle w:val="Hipervnculo"/>
@@ -1567,7 +1579,7 @@
                 <w:noProof/>
                 <w:webHidden/>
               </w:rPr>
-              <w:instrText xml:space="preserve"> PAGEREF _Toc25159518 \h </w:instrText>
+              <w:instrText xml:space="preserve"> PAGEREF _Toc25162088 \h </w:instrText>
             </w:r>
             <w:r>
               <w:rPr>
@@ -1605,10 +1617,12 @@
               <w:tab w:val="right" w:leader="dot" w:pos="8494"/>
             </w:tabs>
             <w:rPr>
+              <w:rFonts w:eastAsiaTheme="minorEastAsia"/>
               <w:noProof/>
+              <w:lang w:eastAsia="es-ES"/>
             </w:rPr>
           </w:pPr>
-          <w:hyperlink w:anchor="_Toc25159519" w:history="1">
+          <w:hyperlink w:anchor="_Toc25162089" w:history="1">
             <w:r>
               <w:rPr>
                 <w:rStyle w:val="Hipervnculo"/>
@@ -1636,7 +1650,7 @@
                 <w:noProof/>
                 <w:webHidden/>
               </w:rPr>
-              <w:instrText xml:space="preserve"> PAGEREF _Toc25159519 \h </w:instrText>
+              <w:instrText xml:space="preserve"> PAGEREF _Toc25162089 \h </w:instrText>
             </w:r>
             <w:r>
               <w:rPr>
@@ -1657,6 +1671,219 @@
                 <w:webHidden/>
               </w:rPr>
               <w:t>11</w:t>
+            </w:r>
+            <w:r>
+              <w:rPr>
+                <w:noProof/>
+                <w:webHidden/>
+              </w:rPr>
+              <w:fldChar w:fldCharType="end"/>
+            </w:r>
+          </w:hyperlink>
+        </w:p>
+        <w:p>
+          <w:pPr>
+            <w:pStyle w:val="TDC3"/>
+            <w:tabs>
+              <w:tab w:val="right" w:leader="dot" w:pos="8494"/>
+            </w:tabs>
+            <w:rPr>
+              <w:rFonts w:eastAsiaTheme="minorEastAsia"/>
+              <w:noProof/>
+              <w:lang w:eastAsia="es-ES"/>
+            </w:rPr>
+          </w:pPr>
+          <w:hyperlink w:anchor="_Toc25162090" w:history="1">
+            <w:r>
+              <w:rPr>
+                <w:rStyle w:val="Hipervnculo"/>
+                <w:rFonts w:cstheme="minorHAnsi"/>
+                <w:noProof/>
+              </w:rPr>
+              <w:t>2.4.3 Parachutist Acceleration</w:t>
+            </w:r>
+            <w:r>
+              <w:rPr>
+                <w:noProof/>
+                <w:webHidden/>
+              </w:rPr>
+              <w:tab/>
+            </w:r>
+            <w:r>
+              <w:rPr>
+                <w:noProof/>
+                <w:webHidden/>
+              </w:rPr>
+              <w:fldChar w:fldCharType="begin"/>
+            </w:r>
+            <w:r>
+              <w:rPr>
+                <w:noProof/>
+                <w:webHidden/>
+              </w:rPr>
+              <w:instrText xml:space="preserve"> PAGEREF _Toc25162090 \h </w:instrText>
+            </w:r>
+            <w:r>
+              <w:rPr>
+                <w:noProof/>
+                <w:webHidden/>
+              </w:rPr>
+            </w:r>
+            <w:r>
+              <w:rPr>
+                <w:noProof/>
+                <w:webHidden/>
+              </w:rPr>
+              <w:fldChar w:fldCharType="separate"/>
+            </w:r>
+            <w:r>
+              <w:rPr>
+                <w:noProof/>
+                <w:webHidden/>
+              </w:rPr>
+              <w:t>11</w:t>
+            </w:r>
+            <w:r>
+              <w:rPr>
+                <w:noProof/>
+                <w:webHidden/>
+              </w:rPr>
+              <w:fldChar w:fldCharType="end"/>
+            </w:r>
+          </w:hyperlink>
+        </w:p>
+        <w:p>
+          <w:pPr>
+            <w:pStyle w:val="TDC3"/>
+            <w:tabs>
+              <w:tab w:val="right" w:leader="dot" w:pos="8494"/>
+            </w:tabs>
+            <w:rPr>
+              <w:rFonts w:eastAsiaTheme="minorEastAsia"/>
+              <w:noProof/>
+              <w:lang w:eastAsia="es-ES"/>
+            </w:rPr>
+          </w:pPr>
+          <w:hyperlink w:anchor="_Toc25162091" w:history="1">
+            <w:r>
+              <w:rPr>
+                <w:rStyle w:val="Hipervnculo"/>
+                <w:rFonts w:cstheme="minorHAnsi"/>
+                <w:noProof/>
+              </w:rPr>
+              <w:t>2.4.4 Freefall speed</w:t>
+            </w:r>
+            <w:r>
+              <w:rPr>
+                <w:noProof/>
+                <w:webHidden/>
+              </w:rPr>
+              <w:tab/>
+            </w:r>
+            <w:r>
+              <w:rPr>
+                <w:noProof/>
+                <w:webHidden/>
+              </w:rPr>
+              <w:fldChar w:fldCharType="begin"/>
+            </w:r>
+            <w:r>
+              <w:rPr>
+                <w:noProof/>
+                <w:webHidden/>
+              </w:rPr>
+              <w:instrText xml:space="preserve"> PAGEREF _Toc25162091 \h </w:instrText>
+            </w:r>
+            <w:r>
+              <w:rPr>
+                <w:noProof/>
+                <w:webHidden/>
+              </w:rPr>
+            </w:r>
+            <w:r>
+              <w:rPr>
+                <w:noProof/>
+                <w:webHidden/>
+              </w:rPr>
+              <w:fldChar w:fldCharType="separate"/>
+            </w:r>
+            <w:r>
+              <w:rPr>
+                <w:noProof/>
+                <w:webHidden/>
+              </w:rPr>
+              <w:t>11</w:t>
+            </w:r>
+            <w:r>
+              <w:rPr>
+                <w:noProof/>
+                <w:webHidden/>
+              </w:rPr>
+              <w:fldChar w:fldCharType="end"/>
+            </w:r>
+          </w:hyperlink>
+        </w:p>
+        <w:p>
+          <w:pPr>
+            <w:pStyle w:val="TDC3"/>
+            <w:tabs>
+              <w:tab w:val="right" w:leader="dot" w:pos="8494"/>
+            </w:tabs>
+            <w:rPr>
+              <w:rFonts w:eastAsiaTheme="minorEastAsia"/>
+              <w:noProof/>
+              <w:lang w:eastAsia="es-ES"/>
+            </w:rPr>
+          </w:pPr>
+          <w:hyperlink w:anchor="_Toc25162092" w:history="1">
+            <w:r>
+              <w:rPr>
+                <w:rStyle w:val="Hipervnculo"/>
+                <w:rFonts w:cstheme="minorHAnsi"/>
+                <w:noProof/>
+              </w:rPr>
+              <w:t>2.4.5 Freefall acceleration</w:t>
+            </w:r>
+            <w:r>
+              <w:rPr>
+                <w:noProof/>
+                <w:webHidden/>
+              </w:rPr>
+              <w:tab/>
+            </w:r>
+            <w:r>
+              <w:rPr>
+                <w:noProof/>
+                <w:webHidden/>
+              </w:rPr>
+              <w:fldChar w:fldCharType="begin"/>
+            </w:r>
+            <w:r>
+              <w:rPr>
+                <w:noProof/>
+                <w:webHidden/>
+              </w:rPr>
+              <w:instrText xml:space="preserve"> PAGEREF _Toc25162092 \h </w:instrText>
+            </w:r>
+            <w:r>
+              <w:rPr>
+                <w:noProof/>
+                <w:webHidden/>
+              </w:rPr>
+            </w:r>
+            <w:r>
+              <w:rPr>
+                <w:noProof/>
+                <w:webHidden/>
+              </w:rPr>
+              <w:fldChar w:fldCharType="separate"/>
+            </w:r>
+            <w:r>
+              <w:rPr>
+                <w:noProof/>
+                <w:webHidden/>
+              </w:rPr>
+              <w:t>12</w:t>
             </w:r>
             <w:r>
               <w:rPr>
@@ -1679,7 +1906,7 @@
               <w:lang w:eastAsia="es-ES"/>
             </w:rPr>
           </w:pPr>
-          <w:hyperlink w:anchor="_Toc25159520" w:history="1">
+          <w:hyperlink w:anchor="_Toc25162093" w:history="1">
             <w:r>
               <w:rPr>
                 <w:rStyle w:val="Hipervnculo"/>
@@ -1707,7 +1934,7 @@
                 <w:noProof/>
                 <w:webHidden/>
               </w:rPr>
-              <w:instrText xml:space="preserve"> PAGEREF _Toc25159520 \h </w:instrText>
+              <w:instrText xml:space="preserve"> PAGEREF _Toc25162093 \h </w:instrText>
             </w:r>
             <w:r>
               <w:rPr>
@@ -1727,7 +1954,7 @@
                 <w:noProof/>
                 <w:webHidden/>
               </w:rPr>
-              <w:t>11</w:t>
+              <w:t>12</w:t>
             </w:r>
             <w:r>
               <w:rPr>
@@ -1745,16 +1972,89 @@
               <w:tab w:val="right" w:leader="dot" w:pos="8494"/>
             </w:tabs>
             <w:rPr>
+              <w:rFonts w:eastAsiaTheme="minorEastAsia"/>
               <w:noProof/>
+              <w:lang w:eastAsia="es-ES"/>
             </w:rPr>
           </w:pPr>
-          <w:hyperlink w:anchor="_Toc25159521" w:history="1">
+          <w:hyperlink w:anchor="_Toc25162094" w:history="1">
             <w:r>
               <w:rPr>
                 <w:rStyle w:val="Hipervnculo"/>
                 <w:rFonts w:cstheme="minorHAnsi"/>
                 <w:noProof/>
               </w:rPr>
+              <w:t>2.5.1 Time to position</w:t>
+            </w:r>
+            <w:r>
+              <w:rPr>
+                <w:noProof/>
+                <w:webHidden/>
+              </w:rPr>
+              <w:tab/>
+            </w:r>
+            <w:r>
+              <w:rPr>
+                <w:noProof/>
+                <w:webHidden/>
+              </w:rPr>
+              <w:fldChar w:fldCharType="begin"/>
+            </w:r>
+            <w:r>
+              <w:rPr>
+                <w:noProof/>
+                <w:webHidden/>
+              </w:rPr>
+              <w:instrText xml:space="preserve"> PAGEREF _Toc25162094 \h </w:instrText>
+            </w:r>
+            <w:r>
+              <w:rPr>
+                <w:noProof/>
+                <w:webHidden/>
+              </w:rPr>
+            </w:r>
+            <w:r>
+              <w:rPr>
+                <w:noProof/>
+                <w:webHidden/>
+              </w:rPr>
+              <w:fldChar w:fldCharType="separate"/>
+            </w:r>
+            <w:r>
+              <w:rPr>
+                <w:noProof/>
+                <w:webHidden/>
+              </w:rPr>
+              <w:t>12</w:t>
+            </w:r>
+            <w:r>
+              <w:rPr>
+                <w:noProof/>
+                <w:webHidden/>
+              </w:rPr>
+              <w:fldChar w:fldCharType="end"/>
+            </w:r>
+          </w:hyperlink>
+        </w:p>
+        <w:p>
+          <w:pPr>
+            <w:pStyle w:val="TDC3"/>
+            <w:tabs>
+              <w:tab w:val="right" w:leader="dot" w:pos="8494"/>
+            </w:tabs>
+            <w:rPr>
+              <w:rFonts w:eastAsiaTheme="minorEastAsia"/>
+              <w:noProof/>
+              <w:lang w:eastAsia="es-ES"/>
+            </w:rPr>
+          </w:pPr>
+          <w:hyperlink w:anchor="_Toc25162095" w:history="1">
+            <w:r>
+              <w:rPr>
+                <w:rStyle w:val="Hipervnculo"/>
+                <w:rFonts w:cstheme="minorHAnsi"/>
+                <w:noProof/>
+              </w:rPr>
               <w:t>2.5.3 Classical Motion</w:t>
             </w:r>
             <w:r>
@@ -1776,7 +2076,7 @@
                 <w:noProof/>
                 <w:webHidden/>
               </w:rPr>
-              <w:instrText xml:space="preserve"> PAGEREF _Toc25159521 \h </w:instrText>
+              <w:instrText xml:space="preserve"> PAGEREF _Toc25162095 \h </w:instrText>
             </w:r>
             <w:r>
               <w:rPr>
@@ -1796,7 +2096,7 @@
                 <w:noProof/>
                 <w:webHidden/>
               </w:rPr>
-              <w:t>11</w:t>
+              <w:t>12</w:t>
             </w:r>
             <w:r>
               <w:rPr>
@@ -1819,7 +2119,7 @@
               <w:lang w:eastAsia="es-ES"/>
             </w:rPr>
           </w:pPr>
-          <w:hyperlink w:anchor="_Toc25159522" w:history="1">
+          <w:hyperlink w:anchor="_Toc25162096" w:history="1">
             <w:r>
               <w:rPr>
                 <w:rStyle w:val="Hipervnculo"/>
@@ -1847,7 +2147,7 @@
                 <w:noProof/>
                 <w:webHidden/>
               </w:rPr>
-              <w:instrText xml:space="preserve"> PAGEREF _Toc25159522 \h </w:instrText>
+              <w:instrText xml:space="preserve"> PAGEREF _Toc25162096 \h </w:instrText>
             </w:r>
             <w:r>
               <w:rPr>
@@ -1867,7 +2167,7 @@
                 <w:noProof/>
                 <w:webHidden/>
               </w:rPr>
-              <w:t>12</w:t>
+              <w:t>13</w:t>
             </w:r>
             <w:r>
               <w:rPr>
@@ -1919,76 +2219,12 @@
     </w:p>
     <w:p>
       <w:pPr>
-        <w:rPr>
-          <w:sz w:val="28"/>
-          <w:szCs w:val="28"/>
-        </w:rPr>
-      </w:pPr>
-    </w:p>
-    <w:p>
-      <w:pPr>
-        <w:rPr>
-          <w:sz w:val="28"/>
-          <w:szCs w:val="28"/>
-        </w:rPr>
-      </w:pPr>
-    </w:p>
-    <w:p>
-      <w:pPr>
-        <w:rPr>
-          <w:sz w:val="28"/>
-          <w:szCs w:val="28"/>
-        </w:rPr>
-      </w:pPr>
-    </w:p>
-    <w:p>
-      <w:pPr>
-        <w:rPr>
-          <w:sz w:val="28"/>
-          <w:szCs w:val="28"/>
-        </w:rPr>
-      </w:pPr>
-    </w:p>
-    <w:p>
-      <w:pPr>
-        <w:rPr>
-          <w:sz w:val="28"/>
-          <w:szCs w:val="28"/>
-        </w:rPr>
-      </w:pPr>
-    </w:p>
-    <w:p>
-      <w:pPr>
-        <w:rPr>
-          <w:sz w:val="28"/>
-          <w:szCs w:val="28"/>
-        </w:rPr>
-      </w:pPr>
-    </w:p>
-    <w:p>
-      <w:pPr>
-        <w:rPr>
-          <w:sz w:val="28"/>
-          <w:szCs w:val="28"/>
-        </w:rPr>
-      </w:pPr>
-    </w:p>
-    <w:p>
-      <w:pPr>
-        <w:rPr>
-          <w:sz w:val="28"/>
-          <w:szCs w:val="28"/>
-        </w:rPr>
-      </w:pPr>
-    </w:p>
-    <w:p>
-      <w:pPr>
         <w:pStyle w:val="Ttulo11"/>
         <w:pBdr>
           <w:bottom w:val="single" w:sz="4" w:space="1" w:color="000000"/>
         </w:pBdr>
       </w:pPr>
-      <w:bookmarkStart w:id="0" w:name="_Toc25159501"/>
+      <w:bookmarkStart w:id="0" w:name="_Toc25162071"/>
       <w:r>
         <w:rPr>
           <w:rFonts w:asciiTheme="minorHAnsi" w:hAnsiTheme="minorHAnsi" w:cstheme="minorHAnsi"/>
@@ -1996,6 +2232,7 @@
           <w:sz w:val="28"/>
           <w:szCs w:val="28"/>
         </w:rPr>
+        <w:lastRenderedPageBreak/>
         <w:t>1. Introducción</w:t>
       </w:r>
       <w:bookmarkEnd w:id="0"/>
@@ -2018,14 +2255,7 @@
           <w:sz w:val="24"/>
           <w:szCs w:val="24"/>
         </w:rPr>
-        <w:t>Ver</w:t>
-      </w:r>
-      <w:r>
-        <w:rPr>
-          <w:sz w:val="24"/>
-          <w:szCs w:val="24"/>
-        </w:rPr>
-        <w:t>let</w:t>
+        <w:t>Verlet</w:t>
       </w:r>
       <w:proofErr w:type="spellEnd"/>
       <w:r>
@@ -2047,7 +2277,7 @@
           <w:u w:val="single"/>
         </w:rPr>
       </w:pPr>
-      <w:bookmarkStart w:id="1" w:name="_Toc25159502"/>
+      <w:bookmarkStart w:id="1" w:name="_Toc25162072"/>
       <w:r>
         <w:rPr>
           <w:sz w:val="26"/>
@@ -2074,15 +2304,7 @@
           <w:sz w:val="24"/>
           <w:szCs w:val="24"/>
         </w:rPr>
-        <w:t xml:space="preserve">Un integrador es un dispositivo que en su salida realiza la operación matemática de integración, es decir, una </w:t>
-      </w:r>
-      <w:r>
-        <w:rPr>
-          <w:rFonts w:cstheme="minorHAnsi"/>
-          <w:sz w:val="24"/>
-          <w:szCs w:val="24"/>
-        </w:rPr>
-        <w:t>generalización de la suma de infinitos sumandos, infinitesimalmente pequeños.</w:t>
+        <w:t>Un integrador es un dispositivo que en su salida realiza la operación matemática de integración, es decir, una generalización de la suma de infinitos sumandos, infinitesimalmente pequeños.</w:t>
       </w:r>
     </w:p>
     <w:p>
@@ -2095,7 +2317,7 @@
           <w:u w:val="single"/>
         </w:rPr>
       </w:pPr>
-      <w:bookmarkStart w:id="2" w:name="_Toc25159503"/>
+      <w:bookmarkStart w:id="2" w:name="_Toc25162073"/>
       <w:r>
         <w:rPr>
           <w:sz w:val="26"/>
@@ -2146,14 +2368,7 @@
           <w:sz w:val="24"/>
           <w:szCs w:val="24"/>
         </w:rPr>
-        <w:t xml:space="preserve"> es un procedimiento para la integración numérica de ecuaciones diferenciales ordinarias de segundo orden con valores iniciales cono</w:t>
-      </w:r>
-      <w:r>
-        <w:rPr>
-          <w:sz w:val="24"/>
-          <w:szCs w:val="24"/>
-        </w:rPr>
-        <w:t>cidos. Es especialmente utilizado en las situaciones en que la expresión de la segunda derivada solo es función de las variables, ya sea dependiente o independiente, sin participar la primera derivada.</w:t>
+        <w:t xml:space="preserve"> es un procedimiento para la integración numérica de ecuaciones diferenciales ordinarias de segundo orden con valores iniciales conocidos. Es especialmente utilizado en las situaciones en que la expresión de la segunda derivada solo es función de las variables, ya sea dependiente o independiente, sin participar la primera derivada.</w:t>
       </w:r>
     </w:p>
     <w:p>
@@ -2186,14 +2401,7 @@
           <w:sz w:val="24"/>
           <w:szCs w:val="24"/>
         </w:rPr>
-        <w:t>, existe otro basa</w:t>
-      </w:r>
-      <w:r>
-        <w:rPr>
-          <w:sz w:val="24"/>
-          <w:szCs w:val="24"/>
-        </w:rPr>
-        <w:t xml:space="preserve">do en la velocidad, el cual es considerado mejor que el algoritmo original. Es bastante parecido al algoritmo </w:t>
+        <w:t xml:space="preserve">, existe otro basado en la velocidad, el cual es considerado mejor que el algoritmo original. Es bastante parecido al algoritmo </w:t>
       </w:r>
       <w:proofErr w:type="spellStart"/>
       <w:r>
@@ -2225,14 +2433,7 @@
           <w:sz w:val="24"/>
           <w:szCs w:val="24"/>
         </w:rPr>
-        <w:t xml:space="preserve"> basado en actualizar posiciones y velocidades en puntos del tiempo intercalados, escalonados de tal manera que se saltan lo</w:t>
-      </w:r>
-      <w:r>
-        <w:rPr>
-          <w:sz w:val="24"/>
-          <w:szCs w:val="24"/>
-        </w:rPr>
-        <w:t>s unos a los otros. Pero, a diferencia de este otro algoritmo, la velocidad y la posición son calculados con el mismo valor que la variable de tiempo.</w:t>
+        <w:t xml:space="preserve"> basado en actualizar posiciones y velocidades en puntos del tiempo intercalados, escalonados de tal manera que se saltan los unos a los otros. Pero, a diferencia de este otro algoritmo, la velocidad y la posición son calculados con el mismo valor que la variable de tiempo.</w:t>
       </w:r>
     </w:p>
     <w:p>
@@ -2245,7 +2446,7 @@
           <w:u w:val="single"/>
         </w:rPr>
       </w:pPr>
-      <w:bookmarkStart w:id="3" w:name="_Toc25159504"/>
+      <w:bookmarkStart w:id="3" w:name="_Toc25162074"/>
       <w:r>
         <w:rPr>
           <w:rFonts w:asciiTheme="minorHAnsi" w:hAnsiTheme="minorHAnsi" w:cstheme="minorHAnsi"/>
@@ -2281,31 +2482,24 @@
           <w:sz w:val="24"/>
           <w:szCs w:val="24"/>
         </w:rPr>
+        <w:t xml:space="preserve"> fue el matemático francés </w:t>
+      </w:r>
+      <w:proofErr w:type="spellStart"/>
+      <w:r>
+        <w:rPr>
+          <w:sz w:val="24"/>
+          <w:szCs w:val="24"/>
+        </w:rPr>
+        <w:t>Loup</w:t>
+      </w:r>
+      <w:proofErr w:type="spellEnd"/>
+      <w:r>
+        <w:rPr>
+          <w:sz w:val="24"/>
+          <w:szCs w:val="24"/>
+        </w:rPr>
         <w:t xml:space="preserve"> </w:t>
       </w:r>
-      <w:r>
-        <w:rPr>
-          <w:sz w:val="24"/>
-          <w:szCs w:val="24"/>
-        </w:rPr>
-        <w:t xml:space="preserve">fue el matemático francés </w:t>
-      </w:r>
-      <w:proofErr w:type="spellStart"/>
-      <w:r>
-        <w:rPr>
-          <w:sz w:val="24"/>
-          <w:szCs w:val="24"/>
-        </w:rPr>
-        <w:t>Loup</w:t>
-      </w:r>
-      <w:proofErr w:type="spellEnd"/>
-      <w:r>
-        <w:rPr>
-          <w:sz w:val="24"/>
-          <w:szCs w:val="24"/>
-        </w:rPr>
-        <w:t xml:space="preserve"> </w:t>
-      </w:r>
       <w:proofErr w:type="spellStart"/>
       <w:r>
         <w:rPr>
@@ -2336,14 +2530,7 @@
           <w:sz w:val="24"/>
           <w:szCs w:val="24"/>
         </w:rPr>
-        <w:t xml:space="preserve"> con velocidad”. Esta consistía en lo m</w:t>
-      </w:r>
-      <w:r>
-        <w:rPr>
-          <w:sz w:val="24"/>
-          <w:szCs w:val="24"/>
-        </w:rPr>
-        <w:t>ismo que la anterior, con ligeras correcciones en la integración y con mejoras en la precisión y la estabilidad de las soluciones.</w:t>
+        <w:t xml:space="preserve"> con velocidad”. Esta consistía en lo mismo que la anterior, con ligeras correcciones en la integración y con mejoras en la precisión y la estabilidad de las soluciones.</w:t>
       </w:r>
     </w:p>
     <w:p>
@@ -2408,7 +2595,7 @@
         <w:pStyle w:val="Ttulo21"/>
         <w:spacing w:line="240" w:lineRule="auto"/>
       </w:pPr>
-      <w:bookmarkStart w:id="4" w:name="_Toc25159505"/>
+      <w:bookmarkStart w:id="4" w:name="_Toc25162075"/>
       <w:r>
         <w:rPr>
           <w:rFonts w:asciiTheme="minorHAnsi" w:hAnsiTheme="minorHAnsi" w:cstheme="minorHAnsi"/>
@@ -2449,14 +2636,7 @@
           <w:sz w:val="24"/>
           <w:szCs w:val="24"/>
         </w:rPr>
-        <w:t>, el cua</w:t>
-      </w:r>
-      <w:r>
-        <w:rPr>
-          <w:sz w:val="24"/>
-          <w:szCs w:val="24"/>
-        </w:rPr>
-        <w:t xml:space="preserve">l tenga un óptimo funcionamiento y que no solo esté basado en cálculos matemáticos y valores, sino que también disponga de una parte gráfica que proyecte todos los cálculos de una forma más visual y fácil de entender. </w:t>
+        <w:t xml:space="preserve">, el cual tenga un óptimo funcionamiento y que no solo esté basado en cálculos matemáticos y valores, sino que también disponga de una parte gráfica que proyecte todos los cálculos de una forma más visual y fácil de entender. </w:t>
       </w:r>
     </w:p>
     <w:p>
@@ -2473,14 +2653,7 @@
           <w:sz w:val="24"/>
           <w:szCs w:val="24"/>
         </w:rPr>
-        <w:t xml:space="preserve">A parte, no queremos introducir solo </w:t>
-      </w:r>
-      <w:r>
-        <w:rPr>
-          <w:sz w:val="24"/>
-          <w:szCs w:val="24"/>
-        </w:rPr>
-        <w:t xml:space="preserve">las ecuaciones básicas del algoritmo de </w:t>
+        <w:t xml:space="preserve">A parte, no queremos introducir solo las ecuaciones básicas del algoritmo de </w:t>
       </w:r>
       <w:proofErr w:type="spellStart"/>
       <w:r>
@@ -2529,14 +2702,7 @@
           <w:sz w:val="24"/>
           <w:szCs w:val="24"/>
         </w:rPr>
-        <w:t xml:space="preserve"> son los valo</w:t>
-      </w:r>
-      <w:r>
-        <w:rPr>
-          <w:sz w:val="24"/>
-          <w:szCs w:val="24"/>
-        </w:rPr>
-        <w:t>res de las diferentes unidades de las fórmulas, para que el resultado que se refleje de forma gráfica sea el que la propia persona haya introducido en el menú inicial.</w:t>
+        <w:t xml:space="preserve"> son los valores de las diferentes unidades de las fórmulas, para que el resultado que se refleje de forma gráfica sea el que la propia persona haya introducido en el menú inicial.</w:t>
       </w:r>
     </w:p>
     <w:p>
@@ -2581,7 +2747,7 @@
           <w:szCs w:val="28"/>
         </w:rPr>
       </w:pPr>
-      <w:bookmarkStart w:id="5" w:name="_Toc25159506"/>
+      <w:bookmarkStart w:id="5" w:name="_Toc25162076"/>
       <w:r>
         <w:rPr>
           <w:rFonts w:asciiTheme="minorHAnsi" w:hAnsiTheme="minorHAnsi" w:cstheme="minorHAnsi"/>
@@ -2589,6 +2755,7 @@
           <w:sz w:val="28"/>
           <w:szCs w:val="28"/>
         </w:rPr>
+        <w:lastRenderedPageBreak/>
         <w:t>2. Desarrollo y código</w:t>
       </w:r>
       <w:bookmarkEnd w:id="5"/>
@@ -2610,7 +2777,7 @@
           <w:u w:val="single"/>
         </w:rPr>
       </w:pPr>
-      <w:bookmarkStart w:id="6" w:name="_Toc25159507"/>
+      <w:bookmarkStart w:id="6" w:name="_Toc25162077"/>
       <w:r>
         <w:rPr>
           <w:rFonts w:asciiTheme="minorHAnsi" w:hAnsiTheme="minorHAnsi" w:cstheme="minorHAnsi"/>
@@ -2643,36 +2810,22 @@
           <w:sz w:val="24"/>
           <w:szCs w:val="24"/>
         </w:rPr>
-        <w:t xml:space="preserve">Todo i que en la explicación de </w:t>
-      </w:r>
-      <w:r>
-        <w:rPr>
-          <w:sz w:val="24"/>
-          <w:szCs w:val="24"/>
-        </w:rPr>
-        <w:t>cada función se explica cuál es su funcionamiento en verso al menú principal, creemos que es necesario explicar cuál es su funcionamiento y la forma en que lo ve el usuario.</w:t>
-      </w:r>
-    </w:p>
-    <w:p>
-      <w:pPr>
-        <w:rPr>
-          <w:sz w:val="24"/>
-          <w:szCs w:val="24"/>
-        </w:rPr>
-      </w:pPr>
-      <w:r>
-        <w:rPr>
-          <w:sz w:val="24"/>
-          <w:szCs w:val="24"/>
-        </w:rPr>
-        <w:t xml:space="preserve">Así pues, lo que hace el menú es, en primer lugar, hacer escoger al usuario entre </w:t>
-      </w:r>
-      <w:r>
-        <w:rPr>
-          <w:sz w:val="24"/>
-          <w:szCs w:val="24"/>
-        </w:rPr>
-        <w:t xml:space="preserve">cuatro opciones: calcular valores específicos, hacer una representación </w:t>
+        <w:t>Todo i que en la explicación de cada función se explica cuál es su funcionamiento en verso al menú principal, creemos que es necesario explicar cuál es su funcionamiento y la forma en que lo ve el usuario.</w:t>
+      </w:r>
+    </w:p>
+    <w:p>
+      <w:pPr>
+        <w:rPr>
+          <w:sz w:val="24"/>
+          <w:szCs w:val="24"/>
+        </w:rPr>
+      </w:pPr>
+      <w:r>
+        <w:rPr>
+          <w:sz w:val="24"/>
+          <w:szCs w:val="24"/>
+        </w:rPr>
+        <w:t xml:space="preserve">Así pues, lo que hace el menú es, en primer lugar, hacer escoger al usuario entre cuatro opciones: calcular valores específicos, hacer una representación </w:t>
       </w:r>
       <w:r>
         <w:rPr>
@@ -2706,21 +2859,7 @@
           <w:sz w:val="24"/>
           <w:szCs w:val="24"/>
         </w:rPr>
-        <w:t>En el caso de que el usuario escoja la primera opción, el programa le volverá a preg</w:t>
-      </w:r>
-      <w:r>
-        <w:rPr>
-          <w:sz w:val="24"/>
-          <w:szCs w:val="24"/>
-        </w:rPr>
-        <w:t>untar por si quiere calcular una posición en un momento concreto, el tiempo que tarda la partícula en alcanzar un punto en concreto o la velocidad terminal de la partícula. Entonces, en todas ellas el usuario deberá introducir valores que se piden en las t</w:t>
-      </w:r>
-      <w:r>
-        <w:rPr>
-          <w:sz w:val="24"/>
-          <w:szCs w:val="24"/>
-        </w:rPr>
-        <w:t>res opciones, pero habrá algunas preguntas concretas de cada uno, como, por ejemplo, en la primera opción se pide el momento concreto en que se quiere calcular la posición.</w:t>
+        <w:t>En el caso de que el usuario escoja la primera opción, el programa le volverá a preguntar por si quiere calcular una posición en un momento concreto, el tiempo que tarda la partícula en alcanzar un punto en concreto o la velocidad terminal de la partícula. Entonces, en todas ellas el usuario deberá introducir valores que se piden en las tres opciones, pero habrá algunas preguntas concretas de cada uno, como, por ejemplo, en la primera opción se pide el momento concreto en que se quiere calcular la posición.</w:t>
       </w:r>
     </w:p>
     <w:p>
@@ -2740,21 +2879,7 @@
           <w:sz w:val="24"/>
           <w:szCs w:val="24"/>
         </w:rPr>
-        <w:t>En el segundo lugar, tenemos la opción de que se haga una representación gráfica de</w:t>
-      </w:r>
-      <w:r>
-        <w:rPr>
-          <w:sz w:val="24"/>
-          <w:szCs w:val="24"/>
-        </w:rPr>
-        <w:t xml:space="preserve"> la particular. En este caso, se pide al usuario que introduzca una posición x y una posición y, lo mismo con la velocidad, una aceleración, que pude ser la gravedad a secas, o la gravedad teniendo en cuenta el rozamiento, la densidad de la partícula, etc.</w:t>
-      </w:r>
-      <w:r>
-        <w:rPr>
-          <w:sz w:val="24"/>
-          <w:szCs w:val="24"/>
-        </w:rPr>
-        <w:t xml:space="preserve"> y la masa de esta. Una vez que todos los valores estén introducidos, el integrados procederá a hacer la representación gráfica del comportamiento de la partícula.</w:t>
+        <w:t>En el segundo lugar, tenemos la opción de que se haga una representación gráfica de la particular. En este caso, se pide al usuario que introduzca una posición x y una posición y, lo mismo con la velocidad, una aceleración, que pude ser la gravedad a secas, o la gravedad teniendo en cuenta el rozamiento, la densidad de la partícula, etc. y la masa de esta. Una vez que todos los valores estén introducidos, el integrados procederá a hacer la representación gráfica del comportamiento de la partícula.</w:t>
       </w:r>
     </w:p>
     <w:p>
@@ -2774,14 +2899,7 @@
           <w:sz w:val="24"/>
           <w:szCs w:val="24"/>
         </w:rPr>
-        <w:t>Por último, en el caso de que el usuario escoja la opción de la simulación en tiempo real, s</w:t>
-      </w:r>
-      <w:r>
-        <w:rPr>
-          <w:sz w:val="24"/>
-          <w:szCs w:val="24"/>
-        </w:rPr>
-        <w:t>e pedirá al usuario exactamente los mismo que en el caso anterior, pero a la hora de hacer la representación gráfica, esta será de forma real, es decir, el comportamiento exacto de la partícula momento a momento.</w:t>
+        <w:t>Por último, en el caso de que el usuario escoja la opción de la simulación en tiempo real, se pedirá al usuario exactamente los mismo que en el caso anterior, pero a la hora de hacer la representación gráfica, esta será de forma real, es decir, el comportamiento exacto de la partícula momento a momento.</w:t>
       </w:r>
     </w:p>
     <w:p>
@@ -2801,7 +2919,7 @@
           <w:u w:val="single"/>
         </w:rPr>
       </w:pPr>
-      <w:bookmarkStart w:id="7" w:name="_Toc25159508"/>
+      <w:bookmarkStart w:id="7" w:name="_Toc25162078"/>
       <w:r>
         <w:rPr>
           <w:rFonts w:asciiTheme="minorHAnsi" w:hAnsiTheme="minorHAnsi" w:cstheme="minorHAnsi"/>
@@ -2876,7 +2994,7 @@
           <w:u w:val="single"/>
         </w:rPr>
       </w:pPr>
-      <w:bookmarkStart w:id="8" w:name="_Toc25159509"/>
+      <w:bookmarkStart w:id="8" w:name="_Toc25162079"/>
       <w:r>
         <w:rPr>
           <w:rFonts w:asciiTheme="minorHAnsi" w:hAnsiTheme="minorHAnsi" w:cstheme="minorHAnsi"/>
@@ -2933,10 +3051,7 @@
     </w:p>
     <w:p>
       <w:r>
-        <w:t>Esta función ha sido</w:t>
-      </w:r>
-      <w:r>
-        <w:t xml:space="preserve"> diseñada para el correcto funcionamiento de </w:t>
+        <w:t xml:space="preserve">Esta función ha sido diseñada para el correcto funcionamiento de </w:t>
       </w:r>
       <w:proofErr w:type="spellStart"/>
       <w:r>
@@ -2982,33 +3097,24 @@
       </w:r>
       <w:proofErr w:type="spellEnd"/>
       <w:r>
-        <w:t>, lo que se hace es</w:t>
-      </w:r>
-      <w:r>
-        <w:t xml:space="preserve"> calcular la posición que tendrá la partícula en la siguiente iteración mediante la utilización de una posición actual y una posición previa, una aceleración y un tiempo. Así pues, en la primera </w:t>
+        <w:t>, lo que se hace es calcular la posición que tendrá la partícula en la siguiente iteración mediante la utilización de una posición actual y una posición previa, una aceleración y un tiempo. Así pues, en la primera iteración, la posición actual, la aceleración y el tiempo son proporcionados por el usuario o ya están estipulados por el integrador. En cambio, para poder calcular la posición previa, es necesario utilizar una ecuación aparte, y aquí es donde entra esta función.</w:t>
+      </w:r>
+    </w:p>
+    <w:p>
+      <w:r>
+        <w:t xml:space="preserve">Así pues, dado que esta ecuación </w:t>
+      </w:r>
+      <w:proofErr w:type="spellStart"/>
+      <w:r>
+        <w:t>si</w:t>
+      </w:r>
+      <w:proofErr w:type="spellEnd"/>
+      <w:r>
+        <w:t xml:space="preserve"> que utiliza la velocidad y sumado a todos los valores que hemos dicho anteriormente, esta función es capaz de calcular la posición previa de la partícula </w:t>
       </w:r>
       <w:r>
         <w:lastRenderedPageBreak/>
-        <w:t>iteración, la posición actual, la aceleración y el tiempo son</w:t>
-      </w:r>
-      <w:r>
-        <w:t xml:space="preserve"> proporcionados por el usuario o ya están estipulados por el integrador. En cambio, para poder calcular la posición previa, es necesario utilizar una ecuación aparte, y aquí es donde entra esta función.</w:t>
-      </w:r>
-    </w:p>
-    <w:p>
-      <w:r>
-        <w:t xml:space="preserve">Así pues, dado que esta ecuación </w:t>
-      </w:r>
-      <w:proofErr w:type="spellStart"/>
-      <w:r>
-        <w:t>si</w:t>
-      </w:r>
-      <w:proofErr w:type="spellEnd"/>
-      <w:r>
-        <w:t xml:space="preserve"> que utiliza la ve</w:t>
-      </w:r>
-      <w:r>
-        <w:t xml:space="preserve">locidad y sumado a todos los valores que hemos dicho anteriormente, esta función es capaz de calcular la posición previa de la partícula en la primera iteración para poder proporcionarla a la función de </w:t>
+        <w:t xml:space="preserve">en la primera iteración para poder proporcionarla a la función de </w:t>
       </w:r>
       <w:proofErr w:type="spellStart"/>
       <w:r>
@@ -3024,10 +3130,7 @@
       </w:r>
       <w:proofErr w:type="spellEnd"/>
       <w:r>
-        <w:t xml:space="preserve"> y pueda calcular la nueva posición</w:t>
-      </w:r>
-      <w:r>
-        <w:t xml:space="preserve"> de la partícula, tanto en la primera iteración como en las siguientes.</w:t>
+        <w:t xml:space="preserve"> y pueda calcular la nueva posición de la partícula, tanto en la primera iteración como en las siguientes.</w:t>
       </w:r>
     </w:p>
     <w:p/>
@@ -3043,7 +3146,7 @@
           <w:u w:val="single"/>
         </w:rPr>
       </w:pPr>
-      <w:bookmarkStart w:id="9" w:name="_Toc25159510"/>
+      <w:bookmarkStart w:id="9" w:name="_Toc25162080"/>
       <w:r>
         <w:rPr>
           <w:rFonts w:asciiTheme="minorHAnsi" w:hAnsiTheme="minorHAnsi" w:cstheme="minorHAnsi"/>
@@ -3107,7 +3210,7 @@
           <w:lang w:eastAsia="es-ES"/>
         </w:rPr>
         <w:drawing>
-          <wp:anchor distT="0" distB="0" distL="0" distR="123190" simplePos="0" relativeHeight="2" behindDoc="0" locked="0" layoutInCell="1" allowOverlap="1" wp14:anchorId="33BD26ED" wp14:editId="7A8B0EDC">
+          <wp:anchor distT="0" distB="0" distL="0" distR="123190" simplePos="0" relativeHeight="2" behindDoc="0" locked="0" layoutInCell="1" allowOverlap="1" wp14:anchorId="08843446" wp14:editId="52D624CA">
             <wp:simplePos x="0" y="0"/>
             <wp:positionH relativeFrom="margin">
               <wp:align>left</wp:align>
@@ -3219,57 +3322,22 @@
           <w:sz w:val="24"/>
           <w:szCs w:val="24"/>
         </w:rPr>
-        <w:t>Antes que nada, decir que es una e</w:t>
-      </w:r>
-      <w:r>
-        <w:rPr>
-          <w:sz w:val="24"/>
-          <w:szCs w:val="24"/>
-        </w:rPr>
-        <w:t>cuación que lo que hace es calcular la siguiente posición de una partícula, partiendo de una posición actual sumado a la resta de la posición actual y la posición previa. Entonces se multiplica todo está por la aceleración y por el tiempo al cuadrado.</w:t>
-      </w:r>
-    </w:p>
-    <w:p>
-      <w:pPr>
-        <w:rPr>
-          <w:sz w:val="24"/>
-          <w:szCs w:val="24"/>
-        </w:rPr>
-      </w:pPr>
-      <w:r>
-        <w:rPr>
-          <w:sz w:val="24"/>
-          <w:szCs w:val="24"/>
-        </w:rPr>
-        <w:t>La f</w:t>
-      </w:r>
-      <w:r>
-        <w:rPr>
-          <w:sz w:val="24"/>
-          <w:szCs w:val="24"/>
-        </w:rPr>
-        <w:t>orma en la cual lo hemos implementado nosotros es con un menú inicial, el cual proporcionara la información necesaria a la ecuación para que se pueda desarrollar. Lo que hace el menú es preguntar al usuario por los valores que quiere introducir, los cuales</w:t>
-      </w:r>
-      <w:r>
-        <w:rPr>
-          <w:sz w:val="24"/>
-          <w:szCs w:val="24"/>
-        </w:rPr>
-        <w:t xml:space="preserve"> son la posición actual de la partícula, tanto el valor x como él y, la aceleración, que puede escoger que sea la gravedad (a escoger por el usuario), o que también se tenga en cuenta el rozamiento del aire, etc. En cuanto al tiempo, es un valor el cual es</w:t>
-      </w:r>
-      <w:r>
-        <w:rPr>
-          <w:sz w:val="24"/>
-          <w:szCs w:val="24"/>
-        </w:rPr>
-        <w:t>tá estipulado por nosotros. Entonces, en el caso de que sea la primera iteración de la partícula el valor de la posición previa es calculado por la función que hemos explicado anteriormente, pero en el caso de que sea la segunda o más la posición de la pri</w:t>
-      </w:r>
-      <w:r>
-        <w:rPr>
-          <w:sz w:val="24"/>
-          <w:szCs w:val="24"/>
-        </w:rPr>
-        <w:t xml:space="preserve">mera iteración pasa a ser la posición previa de la segunda. Así pues, en el gráfico se va mostrando cual es la posición de la partícula en cada iteración hasta que llegue a un límite estipulado de </w:t>
+        <w:t>Antes que nada, decir que es una ecuación que lo que hace es calcular la siguiente posición de una partícula, partiendo de una posición actual sumado a la resta de la posición actual y la posición previa. Entonces se multiplica todo está por la aceleración y por el tiempo al cuadrado.</w:t>
+      </w:r>
+    </w:p>
+    <w:p>
+      <w:pPr>
+        <w:rPr>
+          <w:sz w:val="24"/>
+          <w:szCs w:val="24"/>
+        </w:rPr>
+      </w:pPr>
+      <w:r>
+        <w:rPr>
+          <w:sz w:val="24"/>
+          <w:szCs w:val="24"/>
+        </w:rPr>
+        <w:t xml:space="preserve">La forma en la cual lo hemos implementado nosotros es con un menú inicial, el cual proporcionara la información necesaria a la ecuación para que se pueda desarrollar. Lo que hace el menú es preguntar al usuario por los valores que quiere introducir, los cuales son la posición actual de la partícula, tanto el valor x como él y, la aceleración, que puede escoger que sea la gravedad (a escoger por el usuario), o que también se tenga en cuenta el rozamiento del aire, etc. En cuanto al tiempo, es un valor el cual está estipulado por nosotros. Entonces, en el caso de que sea la primera iteración de la partícula el valor de la posición previa es calculado por la función que hemos explicado anteriormente, pero en el caso de que sea la segunda o más la posición de la primera iteración pasa a ser la posición previa de la segunda. Así pues, en el gráfico se va mostrando cual es la posición de la partícula en cada iteración hasta que llegue a un límite estipulado de </w:t>
       </w:r>
       <w:proofErr w:type="spellStart"/>
       <w:r>
@@ -3311,7 +3379,7 @@
           <w:u w:val="single"/>
         </w:rPr>
       </w:pPr>
-      <w:bookmarkStart w:id="10" w:name="_Toc25159511"/>
+      <w:bookmarkStart w:id="10" w:name="_Toc25162081"/>
       <w:r>
         <w:rPr>
           <w:rFonts w:asciiTheme="minorHAnsi" w:hAnsiTheme="minorHAnsi" w:cstheme="minorHAnsi"/>
@@ -3385,7 +3453,7 @@
           <w:lang w:eastAsia="es-ES"/>
         </w:rPr>
         <w:drawing>
-          <wp:anchor distT="0" distB="0" distL="0" distR="132715" simplePos="0" relativeHeight="3" behindDoc="0" locked="0" layoutInCell="1" allowOverlap="1" wp14:anchorId="43C61A0A" wp14:editId="21E1BEE3">
+          <wp:anchor distT="0" distB="0" distL="0" distR="132715" simplePos="0" relativeHeight="3" behindDoc="0" locked="0" layoutInCell="1" allowOverlap="1" wp14:anchorId="7C4E3E88" wp14:editId="60C1EFD9">
             <wp:simplePos x="0" y="0"/>
             <wp:positionH relativeFrom="margin">
               <wp:align>left</wp:align>
@@ -3452,14 +3520,7 @@
           <w:sz w:val="24"/>
           <w:szCs w:val="24"/>
         </w:rPr>
-        <w:t>En este caso, nos encontramos delante de una ecuación parecida a la base</w:t>
-      </w:r>
-      <w:r>
-        <w:rPr>
-          <w:sz w:val="24"/>
-          <w:szCs w:val="24"/>
-        </w:rPr>
-        <w:t xml:space="preserve"> del algoritmo de </w:t>
+        <w:t xml:space="preserve">En este caso, nos encontramos delante de una ecuación parecida a la base del algoritmo de </w:t>
       </w:r>
       <w:proofErr w:type="spellStart"/>
       <w:r>
@@ -3490,15 +3551,15 @@
           <w:sz w:val="24"/>
           <w:szCs w:val="24"/>
         </w:rPr>
+        <w:t xml:space="preserve">Lo que hace esta ecuación es calcular la nueva velocidad de una partícula en concreto, mediante el uso de una velocidad actual, una aceleración y un tiempo. Así pues, lo que hace la ecuación es coger la velocidad actual de la partícula, sumarla a la suma de la </w:t>
+      </w:r>
+      <w:r>
+        <w:rPr>
+          <w:sz w:val="24"/>
+          <w:szCs w:val="24"/>
+        </w:rPr>
         <w:lastRenderedPageBreak/>
-        <w:t>Lo que hace esta ecuación es calcular la nueva velocidad de una partícula en concreto, mediante el uso de una velocidad actual, una aceleración y un tiempo. Así pues, lo que hace la ecuac</w:t>
-      </w:r>
-      <w:r>
-        <w:rPr>
-          <w:sz w:val="24"/>
-          <w:szCs w:val="24"/>
-        </w:rPr>
-        <w:t>ión es coger la velocidad actual de la partícula, sumarla a la suma de la mitad de la aceleración previa y la aceleración actual y todo ello multiplicado por el tiempo.</w:t>
+        <w:t>mitad de la aceleración previa y la aceleración actual y todo ello multiplicado por el tiempo.</w:t>
       </w:r>
     </w:p>
     <w:p>
@@ -3520,14 +3581,7 @@
           <w:sz w:val="24"/>
           <w:szCs w:val="24"/>
         </w:rPr>
-        <w:t xml:space="preserve">n cuanto a la implementación que hemos hecho nosotros en nuestro código, se utiliza </w:t>
-      </w:r>
-      <w:r>
-        <w:rPr>
-          <w:sz w:val="24"/>
-          <w:szCs w:val="24"/>
-        </w:rPr>
-        <w:t xml:space="preserve">para cálculos de futuras ecuaciones, pero la utilización más importante es para el </w:t>
+        <w:t xml:space="preserve">n cuanto a la implementación que hemos hecho nosotros en nuestro código, se utiliza para cálculos de futuras ecuaciones, pero la utilización más importante es para el </w:t>
       </w:r>
       <w:r>
         <w:rPr>
@@ -3541,21 +3595,7 @@
           <w:sz w:val="24"/>
           <w:szCs w:val="24"/>
         </w:rPr>
-        <w:t xml:space="preserve"> de la velocidad de la partícula en base a la información dada por el usuario. Así pues, al usuario se la pide la velocidad que quiere que tenga la partícula y la ace</w:t>
-      </w:r>
-      <w:r>
-        <w:rPr>
-          <w:sz w:val="24"/>
-          <w:szCs w:val="24"/>
-        </w:rPr>
-        <w:t>leración, que puede ser tanto la gravedad como la gravedad, la fuerza de rozamiento del aire, la densidad de la partícula, etc. Así pues, lo que hace el código es ir haciendo iteraciones de la velocidad de la partícula partiendo de la inicial dada por el u</w:t>
-      </w:r>
-      <w:r>
-        <w:rPr>
-          <w:sz w:val="24"/>
-          <w:szCs w:val="24"/>
-        </w:rPr>
-        <w:t>suario y a partir de la primera, la propia función va tomando los nuevos valores en función del resultado de la primera iteración.</w:t>
+        <w:t xml:space="preserve"> de la velocidad de la partícula en base a la información dada por el usuario. Así pues, al usuario se la pide la velocidad que quiere que tenga la partícula y la aceleración, que puede ser tanto la gravedad como la gravedad, la fuerza de rozamiento del aire, la densidad de la partícula, etc. Así pues, lo que hace el código es ir haciendo iteraciones de la velocidad de la partícula partiendo de la inicial dada por el usuario y a partir de la primera, la propia función va tomando los nuevos valores en función del resultado de la primera iteración.</w:t>
       </w:r>
     </w:p>
     <w:p>
@@ -3574,7 +3614,7 @@
           <w:lang w:val="en-GB"/>
         </w:rPr>
       </w:pPr>
-      <w:bookmarkStart w:id="11" w:name="_Toc25159512"/>
+      <w:bookmarkStart w:id="11" w:name="_Toc25162082"/>
       <w:r>
         <w:rPr>
           <w:rFonts w:asciiTheme="minorHAnsi" w:hAnsiTheme="minorHAnsi" w:cstheme="minorHAnsi"/>
@@ -3662,7 +3702,7 @@
           <w:lang w:eastAsia="es-ES"/>
         </w:rPr>
         <w:drawing>
-          <wp:anchor distT="0" distB="9525" distL="0" distR="114300" simplePos="0" relativeHeight="10" behindDoc="0" locked="0" layoutInCell="1" allowOverlap="1" wp14:anchorId="6C64C85A" wp14:editId="7167263E">
+          <wp:anchor distT="0" distB="9525" distL="0" distR="114300" simplePos="0" relativeHeight="10" behindDoc="0" locked="0" layoutInCell="1" allowOverlap="1" wp14:anchorId="0B1B4F32" wp14:editId="31B9F234">
             <wp:simplePos x="0" y="0"/>
             <wp:positionH relativeFrom="margin">
               <wp:align>left</wp:align>
@@ -3728,14 +3768,7 @@
           <w:sz w:val="24"/>
           <w:szCs w:val="24"/>
         </w:rPr>
-        <w:t>A parte de la ecuación anterior, la cual es utilizada para calcular la velocidad de la particular, hay</w:t>
-      </w:r>
-      <w:r>
-        <w:rPr>
-          <w:sz w:val="24"/>
-          <w:szCs w:val="24"/>
-        </w:rPr>
-        <w:t xml:space="preserve"> otras formas para poder obtener esta velocidad, como es en este caso la ecuación de </w:t>
+        <w:t xml:space="preserve">A parte de la ecuación anterior, la cual es utilizada para calcular la velocidad de la particular, hay otras formas para poder obtener esta velocidad, como es en este caso la ecuación de </w:t>
       </w:r>
       <w:proofErr w:type="spellStart"/>
       <w:r>
@@ -3783,14 +3816,7 @@
           <w:sz w:val="24"/>
           <w:szCs w:val="24"/>
         </w:rPr>
-        <w:t xml:space="preserve"> para obt</w:t>
-      </w:r>
-      <w:r>
-        <w:rPr>
-          <w:sz w:val="24"/>
-          <w:szCs w:val="24"/>
-        </w:rPr>
-        <w:t>ener la posición de la partícula en cada iteración, para así luego poder calcular la velocidad en cada iteración.</w:t>
+        <w:t xml:space="preserve"> para obtener la posición de la partícula en cada iteración, para así luego poder calcular la velocidad en cada iteración.</w:t>
       </w:r>
     </w:p>
     <w:p>
@@ -3808,7 +3834,7 @@
           <w:lang w:eastAsia="es-ES"/>
         </w:rPr>
         <w:drawing>
-          <wp:anchor distT="0" distB="0" distL="0" distR="132715" simplePos="0" relativeHeight="9" behindDoc="0" locked="0" layoutInCell="1" allowOverlap="1" wp14:anchorId="1D331AFA" wp14:editId="4C9EA570">
+          <wp:anchor distT="0" distB="0" distL="0" distR="132715" simplePos="0" relativeHeight="9" behindDoc="0" locked="0" layoutInCell="1" allowOverlap="1" wp14:anchorId="458D81D8" wp14:editId="60BB03D9">
             <wp:simplePos x="0" y="0"/>
             <wp:positionH relativeFrom="margin">
               <wp:align>left</wp:align>
@@ -3874,43 +3900,22 @@
           <w:sz w:val="24"/>
           <w:szCs w:val="24"/>
         </w:rPr>
-        <w:t xml:space="preserve">Así pues, lo que hace es obtener la posición con la utilización de la ecuación principal, restarla de la posición anterior de la partícula </w:t>
-      </w:r>
-      <w:r>
-        <w:rPr>
-          <w:sz w:val="24"/>
-          <w:szCs w:val="24"/>
-        </w:rPr>
-        <w:t>y dividirlo del tiempo transcurrido.</w:t>
-      </w:r>
-    </w:p>
-    <w:p>
-      <w:pPr>
-        <w:rPr>
-          <w:sz w:val="24"/>
-          <w:szCs w:val="24"/>
-        </w:rPr>
-      </w:pPr>
-      <w:r>
-        <w:rPr>
-          <w:sz w:val="24"/>
-          <w:szCs w:val="24"/>
-        </w:rPr>
-        <w:t xml:space="preserve">La forma en la cual lo hemos implementado en nuestro código es mediante el mismo método que la ecuación base, en la que el usuario introduce la posición y la aceleración y la ecuación por si sola calcula la posición de </w:t>
-      </w:r>
-      <w:r>
-        <w:rPr>
-          <w:sz w:val="24"/>
-          <w:szCs w:val="24"/>
-        </w:rPr>
-        <w:t>la partícula. Una vez calculada la posición se le resta la posición anterior de la partícula que, en el caso de que sea la primera iteración será 0, y si es la segunda o más, será la posición actual de la iteración anterior. Finalmente, se divide el result</w:t>
-      </w:r>
-      <w:r>
-        <w:rPr>
-          <w:sz w:val="24"/>
-          <w:szCs w:val="24"/>
-        </w:rPr>
-        <w:t>ado de esta resta al tiempo.</w:t>
+        <w:t>Así pues, lo que hace es obtener la posición con la utilización de la ecuación principal, restarla de la posición anterior de la partícula y dividirlo del tiempo transcurrido.</w:t>
+      </w:r>
+    </w:p>
+    <w:p>
+      <w:pPr>
+        <w:rPr>
+          <w:sz w:val="24"/>
+          <w:szCs w:val="24"/>
+        </w:rPr>
+      </w:pPr>
+      <w:r>
+        <w:rPr>
+          <w:sz w:val="24"/>
+          <w:szCs w:val="24"/>
+        </w:rPr>
+        <w:t>La forma en la cual lo hemos implementado en nuestro código es mediante el mismo método que la ecuación base, en la que el usuario introduce la posición y la aceleración y la ecuación por si sola calcula la posición de la partícula. Una vez calculada la posición se le resta la posición anterior de la partícula que, en el caso de que sea la primera iteración será 0, y si es la segunda o más, será la posición actual de la iteración anterior. Finalmente, se divide el resultado de esta resta al tiempo.</w:t>
       </w:r>
     </w:p>
     <w:p>
@@ -3932,7 +3937,7 @@
           <w:lang w:val="en-GB"/>
         </w:rPr>
       </w:pPr>
-      <w:bookmarkStart w:id="12" w:name="_Toc25159513"/>
+      <w:bookmarkStart w:id="12" w:name="_Toc25162083"/>
       <w:r>
         <w:rPr>
           <w:rFonts w:asciiTheme="minorHAnsi" w:hAnsiTheme="minorHAnsi" w:cstheme="minorHAnsi"/>
@@ -3940,239 +3945,223 @@
           <w:u w:val="single"/>
           <w:lang w:val="en-GB"/>
         </w:rPr>
+        <w:t>2.3 Collision functions</w:t>
+      </w:r>
+      <w:bookmarkEnd w:id="12"/>
+    </w:p>
+    <w:p>
+      <w:pPr>
+        <w:pStyle w:val="Ttulo3"/>
+        <w:rPr>
+          <w:rFonts w:asciiTheme="minorHAnsi" w:hAnsiTheme="minorHAnsi" w:cstheme="minorHAnsi"/>
+          <w:color w:val="auto"/>
+          <w:u w:val="single"/>
+        </w:rPr>
+      </w:pPr>
+      <w:bookmarkStart w:id="13" w:name="_Toc25162084"/>
+      <w:r>
+        <w:rPr>
+          <w:rFonts w:asciiTheme="minorHAnsi" w:hAnsiTheme="minorHAnsi" w:cstheme="minorHAnsi"/>
+          <w:color w:val="auto"/>
+          <w:u w:val="single"/>
+        </w:rPr>
+        <w:t xml:space="preserve">2.3.1 </w:t>
+      </w:r>
+      <w:proofErr w:type="spellStart"/>
+      <w:r>
+        <w:rPr>
+          <w:rFonts w:asciiTheme="minorHAnsi" w:hAnsiTheme="minorHAnsi" w:cstheme="minorHAnsi"/>
+          <w:color w:val="auto"/>
+          <w:u w:val="single"/>
+        </w:rPr>
+        <w:t>Check</w:t>
+      </w:r>
+      <w:proofErr w:type="spellEnd"/>
+      <w:r>
+        <w:rPr>
+          <w:rFonts w:asciiTheme="minorHAnsi" w:hAnsiTheme="minorHAnsi" w:cstheme="minorHAnsi"/>
+          <w:color w:val="auto"/>
+          <w:u w:val="single"/>
+        </w:rPr>
+        <w:t xml:space="preserve"> </w:t>
+      </w:r>
+      <w:proofErr w:type="spellStart"/>
+      <w:r>
+        <w:rPr>
+          <w:rFonts w:asciiTheme="minorHAnsi" w:hAnsiTheme="minorHAnsi" w:cstheme="minorHAnsi"/>
+          <w:color w:val="auto"/>
+          <w:u w:val="single"/>
+        </w:rPr>
+        <w:t>Collision</w:t>
+      </w:r>
+      <w:bookmarkEnd w:id="13"/>
+      <w:proofErr w:type="spellEnd"/>
+    </w:p>
+    <w:p>
+      <w:r>
+        <w:rPr>
+          <w:sz w:val="24"/>
+          <w:szCs w:val="24"/>
+        </w:rPr>
+        <w:t xml:space="preserve">Esta función solamente comprueba si existe una colisión entre la partícula y un objeto dentro del mundo desde todas las direcciones posibles (por arriba, por abajo, por la derecha y por la izquierda. </w:t>
+      </w:r>
+    </w:p>
+    <w:p>
+      <w:r>
+        <w:rPr>
+          <w:sz w:val="24"/>
+          <w:szCs w:val="24"/>
+        </w:rPr>
         <w:lastRenderedPageBreak/>
-        <w:t>2.3 Collision functions</w:t>
-      </w:r>
-      <w:bookmarkEnd w:id="12"/>
-    </w:p>
+        <w:t xml:space="preserve">Empezamos creando un booleano llamado </w:t>
+      </w:r>
+      <w:proofErr w:type="spellStart"/>
+      <w:r>
+        <w:rPr>
+          <w:sz w:val="24"/>
+          <w:szCs w:val="24"/>
+        </w:rPr>
+        <w:t>ret</w:t>
+      </w:r>
+      <w:proofErr w:type="spellEnd"/>
+      <w:r>
+        <w:rPr>
+          <w:sz w:val="24"/>
+          <w:szCs w:val="24"/>
+        </w:rPr>
+        <w:t xml:space="preserve">, y le asignamos el valor false. Este se volverá true cuando exista la colisión, y seguirá falso cuando no la haya. </w:t>
+      </w:r>
+    </w:p>
+    <w:p>
+      <w:r>
+        <w:rPr>
+          <w:sz w:val="24"/>
+          <w:szCs w:val="24"/>
+        </w:rPr>
+        <w:t xml:space="preserve">Para que exista la colisión, se deben cumplir 4 condiciones que están incluidas dentro del </w:t>
+      </w:r>
+      <w:proofErr w:type="spellStart"/>
+      <w:r>
+        <w:rPr>
+          <w:sz w:val="24"/>
+          <w:szCs w:val="24"/>
+        </w:rPr>
+        <w:t>if</w:t>
+      </w:r>
+      <w:proofErr w:type="spellEnd"/>
+      <w:r>
+        <w:rPr>
+          <w:sz w:val="24"/>
+          <w:szCs w:val="24"/>
+        </w:rPr>
+        <w:t xml:space="preserve">: La primera es si la posición x de la partícula más su radio es igual o superior a la posición x del objeto. La segunda, </w:t>
+      </w:r>
+      <w:bookmarkStart w:id="14" w:name="__DdeLink__324_1343781772"/>
+      <w:r>
+        <w:rPr>
+          <w:sz w:val="24"/>
+          <w:szCs w:val="24"/>
+        </w:rPr>
+        <w:t>si la posición x de la partícula menos su radio es igual o menor a la posición x del objeto más su anchura</w:t>
+      </w:r>
+      <w:bookmarkEnd w:id="14"/>
+      <w:r>
+        <w:rPr>
+          <w:sz w:val="24"/>
+          <w:szCs w:val="24"/>
+        </w:rPr>
+        <w:t>. La tercera, si la posición y de la partícula menos su radio es igual o menor a la posición y del objeto más su altura. Y la cuarta, si la posición y de la partícula más su radio es igual o mayor a la posición y del objeto.</w:t>
+      </w:r>
+    </w:p>
+    <w:p>
+      <w:r>
+        <w:rPr>
+          <w:sz w:val="24"/>
+          <w:szCs w:val="24"/>
+        </w:rPr>
+        <w:t xml:space="preserve">Si cualquiera de estos 4 casos se cumple, entonces el booleano </w:t>
+      </w:r>
+      <w:proofErr w:type="spellStart"/>
+      <w:r>
+        <w:rPr>
+          <w:sz w:val="24"/>
+          <w:szCs w:val="24"/>
+        </w:rPr>
+        <w:t>ret</w:t>
+      </w:r>
+      <w:proofErr w:type="spellEnd"/>
+      <w:r>
+        <w:rPr>
+          <w:sz w:val="24"/>
+          <w:szCs w:val="24"/>
+        </w:rPr>
+        <w:t xml:space="preserve"> se vuelve true y la función retorna ese valor. </w:t>
+      </w:r>
+    </w:p>
+    <w:p>
+      <w:pPr>
+        <w:rPr>
+          <w:sz w:val="24"/>
+          <w:szCs w:val="24"/>
+        </w:rPr>
+      </w:pPr>
+      <w:r>
+        <w:rPr>
+          <w:sz w:val="24"/>
+          <w:szCs w:val="24"/>
+        </w:rPr>
+        <w:t xml:space="preserve">A continuación, existe otra función de </w:t>
+      </w:r>
+      <w:proofErr w:type="spellStart"/>
+      <w:r>
+        <w:rPr>
+          <w:sz w:val="24"/>
+          <w:szCs w:val="24"/>
+        </w:rPr>
+        <w:t>Check</w:t>
+      </w:r>
+      <w:proofErr w:type="spellEnd"/>
+      <w:r>
+        <w:rPr>
+          <w:sz w:val="24"/>
+          <w:szCs w:val="24"/>
+        </w:rPr>
+        <w:t xml:space="preserve"> </w:t>
+      </w:r>
+      <w:proofErr w:type="spellStart"/>
+      <w:r>
+        <w:rPr>
+          <w:sz w:val="24"/>
+          <w:szCs w:val="24"/>
+        </w:rPr>
+        <w:t>Collision</w:t>
+      </w:r>
+      <w:proofErr w:type="spellEnd"/>
+      <w:r>
+        <w:rPr>
+          <w:sz w:val="24"/>
+          <w:szCs w:val="24"/>
+        </w:rPr>
+        <w:t>, pero con la diferencia de que retorna todas las posibles colisiones que puedan existir entre la partícula y el objeto.</w:t>
+      </w:r>
+    </w:p>
+    <w:p/>
     <w:p>
       <w:pPr>
         <w:pStyle w:val="Ttulo3"/>
         <w:rPr>
           <w:rFonts w:asciiTheme="minorHAnsi" w:hAnsiTheme="minorHAnsi" w:cstheme="minorHAnsi"/>
           <w:color w:val="auto"/>
-          <w:u w:val="single"/>
-        </w:rPr>
-      </w:pPr>
-      <w:bookmarkStart w:id="13" w:name="_Toc25159514"/>
-      <w:r>
-        <w:rPr>
-          <w:rFonts w:asciiTheme="minorHAnsi" w:hAnsiTheme="minorHAnsi" w:cstheme="minorHAnsi"/>
-          <w:color w:val="auto"/>
-          <w:u w:val="single"/>
-        </w:rPr>
-        <w:t>2.3.1</w:t>
-      </w:r>
-      <w:r>
-        <w:rPr>
-          <w:rFonts w:asciiTheme="minorHAnsi" w:hAnsiTheme="minorHAnsi" w:cstheme="minorHAnsi"/>
-          <w:color w:val="auto"/>
-          <w:u w:val="single"/>
-        </w:rPr>
-        <w:t xml:space="preserve"> </w:t>
-      </w:r>
-      <w:proofErr w:type="spellStart"/>
-      <w:r>
-        <w:rPr>
-          <w:rFonts w:asciiTheme="minorHAnsi" w:hAnsiTheme="minorHAnsi" w:cstheme="minorHAnsi"/>
-          <w:color w:val="auto"/>
-          <w:u w:val="single"/>
-        </w:rPr>
-        <w:t>Check</w:t>
-      </w:r>
-      <w:proofErr w:type="spellEnd"/>
-      <w:r>
-        <w:rPr>
-          <w:rFonts w:asciiTheme="minorHAnsi" w:hAnsiTheme="minorHAnsi" w:cstheme="minorHAnsi"/>
-          <w:color w:val="auto"/>
-          <w:u w:val="single"/>
-        </w:rPr>
-        <w:t xml:space="preserve"> </w:t>
-      </w:r>
-      <w:proofErr w:type="spellStart"/>
-      <w:r>
-        <w:rPr>
-          <w:rFonts w:asciiTheme="minorHAnsi" w:hAnsiTheme="minorHAnsi" w:cstheme="minorHAnsi"/>
-          <w:color w:val="auto"/>
-          <w:u w:val="single"/>
-        </w:rPr>
-        <w:t>Collision</w:t>
-      </w:r>
-      <w:bookmarkEnd w:id="13"/>
-      <w:proofErr w:type="spellEnd"/>
-    </w:p>
-    <w:p>
-      <w:r>
-        <w:rPr>
-          <w:sz w:val="24"/>
-          <w:szCs w:val="24"/>
-        </w:rPr>
-        <w:t xml:space="preserve">Esta función solamente comprueba si existe una colisión entre la partícula y un objeto dentro del mundo desde todas las direcciones posibles (por arriba, por abajo, por la derecha y por la izquierda. </w:t>
-      </w:r>
-    </w:p>
-    <w:p>
-      <w:r>
-        <w:rPr>
-          <w:sz w:val="24"/>
-          <w:szCs w:val="24"/>
-        </w:rPr>
-        <w:t xml:space="preserve">Empezamos creando un booleano llamado </w:t>
-      </w:r>
-      <w:proofErr w:type="spellStart"/>
-      <w:r>
-        <w:rPr>
-          <w:sz w:val="24"/>
-          <w:szCs w:val="24"/>
-        </w:rPr>
-        <w:t>ret</w:t>
-      </w:r>
-      <w:proofErr w:type="spellEnd"/>
-      <w:r>
-        <w:rPr>
-          <w:sz w:val="24"/>
-          <w:szCs w:val="24"/>
-        </w:rPr>
-        <w:t xml:space="preserve">, y le asignamos el valor false. Este se volverá true cuando exista la colisión, y seguirá falso cuando no la haya. </w:t>
-      </w:r>
-    </w:p>
-    <w:p>
-      <w:r>
-        <w:rPr>
-          <w:sz w:val="24"/>
-          <w:szCs w:val="24"/>
-        </w:rPr>
-        <w:t xml:space="preserve">Para que exista la colisión, se deben cumplir 4 condiciones que están incluidas dentro del </w:t>
-      </w:r>
-      <w:proofErr w:type="spellStart"/>
-      <w:r>
-        <w:rPr>
-          <w:sz w:val="24"/>
-          <w:szCs w:val="24"/>
-        </w:rPr>
-        <w:t>if</w:t>
-      </w:r>
-      <w:proofErr w:type="spellEnd"/>
-      <w:r>
-        <w:rPr>
-          <w:sz w:val="24"/>
-          <w:szCs w:val="24"/>
-        </w:rPr>
-        <w:t xml:space="preserve">: La primera es si la posición x de la partícula más su radio es igual o superior a la posición x del objeto. La segunda, </w:t>
-      </w:r>
-      <w:bookmarkStart w:id="14" w:name="__DdeLink__324_1343781772"/>
-      <w:r>
-        <w:rPr>
-          <w:sz w:val="24"/>
-          <w:szCs w:val="24"/>
-        </w:rPr>
-        <w:t>si la posición x de la partícula menos su radio es igual o menor a la posición x del objeto más su anchura</w:t>
-      </w:r>
-      <w:bookmarkEnd w:id="14"/>
-      <w:r>
-        <w:rPr>
-          <w:sz w:val="24"/>
-          <w:szCs w:val="24"/>
-        </w:rPr>
-        <w:t>. La tercera, si la posición y de la partícula menos su radio es igual o menor a la posición y del objeto más su altura. Y la cuarta, si la posición y de la partícula más su radio es igual o mayor a la posición y del objeto.</w:t>
-      </w:r>
-    </w:p>
-    <w:p>
-      <w:r>
-        <w:rPr>
-          <w:sz w:val="24"/>
-          <w:szCs w:val="24"/>
-        </w:rPr>
-        <w:t xml:space="preserve">Si cualquiera de estos 4 casos se cumple, entonces el booleano </w:t>
-      </w:r>
-      <w:proofErr w:type="spellStart"/>
-      <w:r>
-        <w:rPr>
-          <w:sz w:val="24"/>
-          <w:szCs w:val="24"/>
-        </w:rPr>
-        <w:t>ret</w:t>
-      </w:r>
-      <w:proofErr w:type="spellEnd"/>
-      <w:r>
-        <w:rPr>
-          <w:sz w:val="24"/>
-          <w:szCs w:val="24"/>
-        </w:rPr>
-        <w:t xml:space="preserve"> se vuelve true y la función retorna ese valor. </w:t>
-      </w:r>
-    </w:p>
-    <w:p>
-      <w:pPr>
-        <w:rPr>
-          <w:sz w:val="24"/>
-          <w:szCs w:val="24"/>
-        </w:rPr>
-      </w:pPr>
-      <w:r>
-        <w:rPr>
-          <w:sz w:val="24"/>
-          <w:szCs w:val="24"/>
-        </w:rPr>
-        <w:t xml:space="preserve">A continuación, existe otra función de </w:t>
-      </w:r>
-      <w:proofErr w:type="spellStart"/>
-      <w:r>
-        <w:rPr>
-          <w:sz w:val="24"/>
-          <w:szCs w:val="24"/>
-        </w:rPr>
-        <w:t>Check</w:t>
-      </w:r>
-      <w:proofErr w:type="spellEnd"/>
-      <w:r>
-        <w:rPr>
-          <w:sz w:val="24"/>
-          <w:szCs w:val="24"/>
-        </w:rPr>
-        <w:t xml:space="preserve"> </w:t>
-      </w:r>
-      <w:proofErr w:type="spellStart"/>
-      <w:r>
-        <w:rPr>
-          <w:sz w:val="24"/>
-          <w:szCs w:val="24"/>
-        </w:rPr>
-        <w:t>Collision</w:t>
-      </w:r>
-      <w:proofErr w:type="spellEnd"/>
-      <w:r>
-        <w:rPr>
-          <w:sz w:val="24"/>
-          <w:szCs w:val="24"/>
-        </w:rPr>
-        <w:t>, pero con la diferencia de que retorna todas las posibles colisiones que puedan existir entre la partícula y el objeto.</w:t>
-      </w:r>
-    </w:p>
-    <w:p/>
-    <w:p>
-      <w:pPr>
-        <w:pStyle w:val="Ttulo3"/>
-        <w:rPr>
-          <w:rFonts w:asciiTheme="minorHAnsi" w:hAnsiTheme="minorHAnsi" w:cstheme="minorHAnsi"/>
-          <w:color w:val="auto"/>
-        </w:rPr>
-      </w:pPr>
-      <w:bookmarkStart w:id="15" w:name="_Toc25159515"/>
-      <w:r>
-        <w:rPr>
-          <w:rFonts w:asciiTheme="minorHAnsi" w:hAnsiTheme="minorHAnsi" w:cstheme="minorHAnsi"/>
-          <w:color w:val="auto"/>
-          <w:u w:val="single"/>
-        </w:rPr>
-        <w:t>2.3.3</w:t>
-      </w:r>
-      <w:r>
-        <w:rPr>
-          <w:rFonts w:asciiTheme="minorHAnsi" w:hAnsiTheme="minorHAnsi" w:cstheme="minorHAnsi"/>
-          <w:color w:val="auto"/>
-          <w:u w:val="single"/>
-        </w:rPr>
-        <w:t xml:space="preserve"> </w:t>
+        </w:rPr>
+      </w:pPr>
+      <w:bookmarkStart w:id="15" w:name="_Toc25162085"/>
+      <w:r>
+        <w:rPr>
+          <w:rFonts w:asciiTheme="minorHAnsi" w:hAnsiTheme="minorHAnsi" w:cstheme="minorHAnsi"/>
+          <w:color w:val="auto"/>
+          <w:u w:val="single"/>
+        </w:rPr>
+        <w:t xml:space="preserve">2.3.3 </w:t>
       </w:r>
       <w:proofErr w:type="spellStart"/>
       <w:r>
@@ -4276,7 +4265,7 @@
           <w:lang w:eastAsia="es-ES"/>
         </w:rPr>
         <w:drawing>
-          <wp:inline distT="0" distB="0" distL="0" distR="0" wp14:anchorId="7D3D9180" wp14:editId="3E03D735">
+          <wp:inline distT="0" distB="0" distL="0" distR="0" wp14:anchorId="018F8782" wp14:editId="7A4E3A60">
             <wp:extent cx="2124075" cy="563880"/>
             <wp:effectExtent l="0" t="0" r="0" b="0"/>
             <wp:docPr id="7" name="Imagen 6" descr="Resultado de imagen de cinematica formulas&quot;"/>
@@ -4376,7 +4365,7 @@
           <w:lang w:eastAsia="es-ES"/>
         </w:rPr>
         <w:drawing>
-          <wp:anchor distT="0" distB="0" distL="0" distR="0" simplePos="0" relativeHeight="251661312" behindDoc="0" locked="0" layoutInCell="1" allowOverlap="1" wp14:anchorId="3463E1E6" wp14:editId="76DDFFA1">
+          <wp:anchor distT="0" distB="0" distL="0" distR="0" simplePos="0" relativeHeight="251661312" behindDoc="0" locked="0" layoutInCell="1" allowOverlap="1" wp14:anchorId="26225EE7" wp14:editId="0F9F83D6">
             <wp:simplePos x="0" y="0"/>
             <wp:positionH relativeFrom="column">
               <wp:posOffset>0</wp:posOffset>
@@ -4451,9 +4440,8 @@
           <w:noProof/>
           <w:lang w:eastAsia="es-ES"/>
         </w:rPr>
-        <w:lastRenderedPageBreak/>
         <w:drawing>
-          <wp:anchor distT="0" distB="0" distL="114300" distR="114300" simplePos="0" relativeHeight="251662336" behindDoc="0" locked="0" layoutInCell="1" allowOverlap="1" wp14:anchorId="3DA4C3D7" wp14:editId="74F9EEC9">
+          <wp:anchor distT="0" distB="0" distL="114300" distR="114300" simplePos="0" relativeHeight="251662336" behindDoc="0" locked="0" layoutInCell="1" allowOverlap="1" wp14:anchorId="759159E4" wp14:editId="64328606">
             <wp:simplePos x="0" y="0"/>
             <wp:positionH relativeFrom="column">
               <wp:posOffset>-3810</wp:posOffset>
@@ -4558,6 +4546,7 @@
           <w:sz w:val="24"/>
           <w:szCs w:val="24"/>
         </w:rPr>
+        <w:lastRenderedPageBreak/>
         <w:t>Como hay 2 soluciones posibles, el tiempo final se calcula con 2 variables, que son el time 1 y el time 2 respectivamente.</w:t>
       </w:r>
     </w:p>
@@ -4574,23 +4563,23 @@
           <w:lang w:eastAsia="es-ES"/>
         </w:rPr>
         <w:drawing>
-          <wp:anchor distT="0" distB="0" distL="114300" distR="114300" simplePos="0" relativeHeight="251663360" behindDoc="0" locked="0" layoutInCell="1" allowOverlap="1" wp14:anchorId="334A9380" wp14:editId="4F09605A">
+          <wp:anchor distT="0" distB="0" distL="114300" distR="114300" simplePos="0" relativeHeight="251663360" behindDoc="0" locked="0" layoutInCell="1" allowOverlap="1" wp14:anchorId="014C7A50" wp14:editId="6DFCF247">
             <wp:simplePos x="0" y="0"/>
-            <wp:positionH relativeFrom="column">
-              <wp:posOffset>-3810</wp:posOffset>
+            <wp:positionH relativeFrom="margin">
+              <wp:align>left</wp:align>
             </wp:positionH>
             <wp:positionV relativeFrom="paragraph">
-              <wp:posOffset>86360</wp:posOffset>
+              <wp:posOffset>83185</wp:posOffset>
             </wp:positionV>
-            <wp:extent cx="1542415" cy="914400"/>
-            <wp:effectExtent l="0" t="0" r="0" b="0"/>
+            <wp:extent cx="1276350" cy="756285"/>
+            <wp:effectExtent l="0" t="0" r="0" b="5715"/>
             <wp:wrapTight wrapText="bothSides">
               <wp:wrapPolygon edited="0">
-                <wp:start x="-62" y="0"/>
-                <wp:lineTo x="-62" y="21086"/>
-                <wp:lineTo x="21337" y="21086"/>
-                <wp:lineTo x="21337" y="0"/>
-                <wp:lineTo x="-62" y="0"/>
+                <wp:start x="0" y="0"/>
+                <wp:lineTo x="0" y="21219"/>
+                <wp:lineTo x="21278" y="21219"/>
+                <wp:lineTo x="21278" y="0"/>
+                <wp:lineTo x="0" y="0"/>
               </wp:wrapPolygon>
             </wp:wrapTight>
             <wp:docPr id="10" name="Imagen 9" descr="Resultado de imagen de ecuación de segundo grado&quot;"/>
@@ -4616,7 +4605,7 @@
                   <pic:spPr bwMode="auto">
                     <a:xfrm>
                       <a:off x="0" y="0"/>
-                      <a:ext cx="1542415" cy="914400"/>
+                      <a:ext cx="1276350" cy="756285"/>
                     </a:xfrm>
                     <a:prstGeom prst="rect">
                       <a:avLst/>
@@ -4625,6 +4614,12 @@
                 </pic:pic>
               </a:graphicData>
             </a:graphic>
+            <wp14:sizeRelH relativeFrom="margin">
+              <wp14:pctWidth>0</wp14:pctWidth>
+            </wp14:sizeRelH>
+            <wp14:sizeRelV relativeFrom="margin">
+              <wp14:pctHeight>0</wp14:pctHeight>
+            </wp14:sizeRelV>
           </wp:anchor>
         </w:drawing>
       </w:r>
@@ -4685,15 +4680,25 @@
           <w:u w:val="single"/>
         </w:rPr>
       </w:pPr>
-      <w:bookmarkStart w:id="16" w:name="_Toc25159516"/>
-      <w:r>
-        <w:rPr>
-          <w:rFonts w:asciiTheme="minorHAnsi" w:hAnsiTheme="minorHAnsi" w:cstheme="minorHAnsi"/>
-          <w:color w:val="auto"/>
-          <w:u w:val="single"/>
-        </w:rPr>
-        <w:t>2.3.4</w:t>
-      </w:r>
+      <w:bookmarkStart w:id="16" w:name="_Toc25162086"/>
+      <w:r>
+        <w:rPr>
+          <w:rFonts w:asciiTheme="minorHAnsi" w:hAnsiTheme="minorHAnsi" w:cstheme="minorHAnsi"/>
+          <w:color w:val="auto"/>
+          <w:u w:val="single"/>
+        </w:rPr>
+        <w:t xml:space="preserve">2.3.4 </w:t>
+      </w:r>
+      <w:proofErr w:type="spellStart"/>
+      <w:r>
+        <w:rPr>
+          <w:rFonts w:asciiTheme="minorHAnsi" w:hAnsiTheme="minorHAnsi" w:cstheme="minorHAnsi"/>
+          <w:color w:val="auto"/>
+          <w:u w:val="single"/>
+        </w:rPr>
+        <w:t>Calculate</w:t>
+      </w:r>
+      <w:proofErr w:type="spellEnd"/>
       <w:r>
         <w:rPr>
           <w:rFonts w:asciiTheme="minorHAnsi" w:hAnsiTheme="minorHAnsi" w:cstheme="minorHAnsi"/>
@@ -4709,66 +4714,158 @@
           <w:color w:val="auto"/>
           <w:u w:val="single"/>
         </w:rPr>
+        <w:t>Collision</w:t>
+      </w:r>
+      <w:proofErr w:type="spellEnd"/>
+      <w:r>
+        <w:rPr>
+          <w:rFonts w:asciiTheme="minorHAnsi" w:hAnsiTheme="minorHAnsi" w:cstheme="minorHAnsi"/>
+          <w:color w:val="auto"/>
+          <w:u w:val="single"/>
+        </w:rPr>
+        <w:t xml:space="preserve"> Position</w:t>
+      </w:r>
+      <w:bookmarkEnd w:id="16"/>
+    </w:p>
+    <w:p>
+      <w:pPr>
+        <w:rPr>
+          <w:sz w:val="24"/>
+          <w:szCs w:val="24"/>
+        </w:rPr>
+      </w:pPr>
+      <w:r>
+        <w:rPr>
+          <w:sz w:val="24"/>
+          <w:szCs w:val="24"/>
+        </w:rPr>
+        <w:t xml:space="preserve">Una vez sabemos que se ha producido una colisión, entonces utilizamos esta función para saber qué posición ocupa la partícula justo antes de que esta colisione. Para eso, necesitaremos una variable </w:t>
+      </w:r>
+      <w:proofErr w:type="spellStart"/>
+      <w:r>
+        <w:rPr>
+          <w:sz w:val="24"/>
+          <w:szCs w:val="24"/>
+        </w:rPr>
+        <w:t>float</w:t>
+      </w:r>
+      <w:proofErr w:type="spellEnd"/>
+      <w:r>
+        <w:rPr>
+          <w:sz w:val="24"/>
+          <w:szCs w:val="24"/>
+        </w:rPr>
+        <w:t xml:space="preserve"> llamada time, la función </w:t>
+      </w:r>
+      <w:proofErr w:type="spellStart"/>
+      <w:r>
+        <w:rPr>
+          <w:sz w:val="24"/>
+          <w:szCs w:val="24"/>
+        </w:rPr>
         <w:t>Calculate</w:t>
       </w:r>
       <w:proofErr w:type="spellEnd"/>
       <w:r>
         <w:rPr>
-          <w:rFonts w:asciiTheme="minorHAnsi" w:hAnsiTheme="minorHAnsi" w:cstheme="minorHAnsi"/>
-          <w:color w:val="auto"/>
-          <w:u w:val="single"/>
+          <w:sz w:val="24"/>
+          <w:szCs w:val="24"/>
+        </w:rPr>
+        <w:t xml:space="preserve"> Time (que se explicará más adelante) y dos booleanos (</w:t>
+      </w:r>
+      <w:proofErr w:type="spellStart"/>
+      <w:r>
+        <w:rPr>
+          <w:sz w:val="24"/>
+          <w:szCs w:val="24"/>
+        </w:rPr>
+        <w:t>col_x</w:t>
+      </w:r>
+      <w:proofErr w:type="spellEnd"/>
+      <w:r>
+        <w:rPr>
+          <w:sz w:val="24"/>
+          <w:szCs w:val="24"/>
+        </w:rPr>
+        <w:t xml:space="preserve"> y </w:t>
+      </w:r>
+      <w:proofErr w:type="spellStart"/>
+      <w:r>
+        <w:rPr>
+          <w:sz w:val="24"/>
+          <w:szCs w:val="24"/>
+        </w:rPr>
+        <w:t>col_y</w:t>
+      </w:r>
+      <w:proofErr w:type="spellEnd"/>
+      <w:r>
+        <w:rPr>
+          <w:sz w:val="24"/>
+          <w:szCs w:val="24"/>
+        </w:rPr>
+        <w:t>) que representan las colisiones en x y en y.</w:t>
+      </w:r>
+    </w:p>
+    <w:p>
+      <w:pPr>
+        <w:rPr>
+          <w:sz w:val="24"/>
+          <w:szCs w:val="24"/>
+        </w:rPr>
+      </w:pPr>
+      <w:r>
+        <w:rPr>
+          <w:sz w:val="24"/>
+          <w:szCs w:val="24"/>
+        </w:rPr>
+        <w:t xml:space="preserve">Empezamos igualando la variable time a 0 y los booleanos a false, ya que solo serán true si se cumplen 4 condiciones de colisión muy parecidas a las de la función </w:t>
+      </w:r>
+      <w:proofErr w:type="spellStart"/>
+      <w:r>
+        <w:rPr>
+          <w:sz w:val="24"/>
+          <w:szCs w:val="24"/>
+        </w:rPr>
+        <w:t>Check</w:t>
+      </w:r>
+      <w:proofErr w:type="spellEnd"/>
+      <w:r>
+        <w:rPr>
+          <w:sz w:val="24"/>
+          <w:szCs w:val="24"/>
         </w:rPr>
         <w:t xml:space="preserve"> </w:t>
       </w:r>
       <w:proofErr w:type="spellStart"/>
       <w:r>
         <w:rPr>
-          <w:rFonts w:asciiTheme="minorHAnsi" w:hAnsiTheme="minorHAnsi" w:cstheme="minorHAnsi"/>
-          <w:color w:val="auto"/>
-          <w:u w:val="single"/>
+          <w:sz w:val="24"/>
+          <w:szCs w:val="24"/>
         </w:rPr>
         <w:t>Collision</w:t>
       </w:r>
       <w:proofErr w:type="spellEnd"/>
       <w:r>
         <w:rPr>
-          <w:rFonts w:asciiTheme="minorHAnsi" w:hAnsiTheme="minorHAnsi" w:cstheme="minorHAnsi"/>
-          <w:color w:val="auto"/>
-          <w:u w:val="single"/>
-        </w:rPr>
-        <w:t xml:space="preserve"> Position</w:t>
-      </w:r>
-      <w:bookmarkEnd w:id="16"/>
-    </w:p>
-    <w:p>
-      <w:pPr>
-        <w:rPr>
-          <w:sz w:val="24"/>
-          <w:szCs w:val="24"/>
-        </w:rPr>
-      </w:pPr>
-      <w:r>
-        <w:rPr>
-          <w:sz w:val="24"/>
-          <w:szCs w:val="24"/>
-        </w:rPr>
-        <w:t xml:space="preserve">Una vez sabemos que se ha producido una colisión, entonces utilizamos esta función para saber qué posición ocupa la partícula justo antes de que esta colisione. Para eso, necesitaremos una variable </w:t>
-      </w:r>
-      <w:proofErr w:type="spellStart"/>
-      <w:r>
-        <w:rPr>
-          <w:sz w:val="24"/>
-          <w:szCs w:val="24"/>
-        </w:rPr>
-        <w:t>float</w:t>
-      </w:r>
-      <w:proofErr w:type="spellEnd"/>
-      <w:r>
-        <w:rPr>
-          <w:sz w:val="24"/>
-          <w:szCs w:val="24"/>
-        </w:rPr>
-        <w:t xml:space="preserve"> llamada time, la función </w:t>
+          <w:sz w:val="24"/>
+          <w:szCs w:val="24"/>
+        </w:rPr>
+        <w:t>.</w:t>
+      </w:r>
+    </w:p>
+    <w:p>
+      <w:pPr>
+        <w:rPr>
+          <w:sz w:val="24"/>
+          <w:szCs w:val="24"/>
+        </w:rPr>
+      </w:pPr>
+      <w:r>
+        <w:rPr>
+          <w:sz w:val="24"/>
+          <w:szCs w:val="24"/>
+        </w:rPr>
+        <w:t xml:space="preserve">Si la posición x previa de la partícula (no la actual) más su radio es más pequeña que la posición x del otro objeto, entonces igualamos la variable time a la función </w:t>
       </w:r>
       <w:proofErr w:type="spellStart"/>
       <w:r>
@@ -4784,101 +4881,48 @@
           <w:sz w:val="24"/>
           <w:szCs w:val="24"/>
         </w:rPr>
-        <w:t xml:space="preserve"> Time (que se explicará más adelante) y dos booleanos (</w:t>
-      </w:r>
-      <w:proofErr w:type="spellStart"/>
-      <w:r>
-        <w:rPr>
-          <w:sz w:val="24"/>
-          <w:szCs w:val="24"/>
-        </w:rPr>
-        <w:t>col_x</w:t>
-      </w:r>
-      <w:proofErr w:type="spellEnd"/>
-      <w:r>
-        <w:rPr>
-          <w:sz w:val="24"/>
-          <w:szCs w:val="24"/>
-        </w:rPr>
-        <w:t xml:space="preserve"> y </w:t>
-      </w:r>
-      <w:proofErr w:type="spellStart"/>
-      <w:r>
-        <w:rPr>
-          <w:sz w:val="24"/>
-          <w:szCs w:val="24"/>
-        </w:rPr>
-        <w:t>col_y</w:t>
-      </w:r>
-      <w:proofErr w:type="spellEnd"/>
-      <w:r>
-        <w:rPr>
-          <w:sz w:val="24"/>
-          <w:szCs w:val="24"/>
-        </w:rPr>
-        <w:t>) que representan las colisiones en x y en y.</w:t>
-      </w:r>
-    </w:p>
-    <w:p>
-      <w:pPr>
-        <w:rPr>
-          <w:sz w:val="24"/>
-          <w:szCs w:val="24"/>
-        </w:rPr>
-      </w:pPr>
-      <w:r>
-        <w:rPr>
-          <w:sz w:val="24"/>
-          <w:szCs w:val="24"/>
-        </w:rPr>
-        <w:t xml:space="preserve">Empezamos igualando la variable time a 0 y los booleanos a false, ya que solo serán true si se cumplen 4 condiciones de colisión muy parecidas a las de la función </w:t>
-      </w:r>
-      <w:proofErr w:type="spellStart"/>
-      <w:r>
-        <w:rPr>
-          <w:sz w:val="24"/>
-          <w:szCs w:val="24"/>
-        </w:rPr>
-        <w:t>Check</w:t>
-      </w:r>
-      <w:proofErr w:type="spellEnd"/>
-      <w:r>
-        <w:rPr>
-          <w:sz w:val="24"/>
-          <w:szCs w:val="24"/>
-        </w:rPr>
-        <w:t xml:space="preserve"> </w:t>
-      </w:r>
-      <w:proofErr w:type="spellStart"/>
-      <w:r>
-        <w:rPr>
-          <w:sz w:val="24"/>
-          <w:szCs w:val="24"/>
-        </w:rPr>
-        <w:t>Collision</w:t>
-      </w:r>
-      <w:proofErr w:type="spellEnd"/>
-      <w:r>
-        <w:rPr>
-          <w:sz w:val="24"/>
-          <w:szCs w:val="24"/>
-        </w:rPr>
-        <w:t>.</w:t>
-      </w:r>
-    </w:p>
-    <w:p>
-      <w:pPr>
-        <w:rPr>
-          <w:sz w:val="24"/>
-          <w:szCs w:val="24"/>
-        </w:rPr>
-      </w:pPr>
-      <w:r>
-        <w:rPr>
-          <w:sz w:val="24"/>
-          <w:szCs w:val="24"/>
-        </w:rPr>
-        <w:t xml:space="preserve">Si la posición x previa de la partícula (no la actual) más su radio es más pequeña que la posición x del otro objeto, entonces igualamos la variable time a la función </w:t>
+        <w:t xml:space="preserve"> Time, donde le pasamos la posición previa de la partícula, su velocidad en x, su aceleración en x y la posición x del objeto. El </w:t>
+      </w:r>
+      <w:proofErr w:type="gramStart"/>
+      <w:r>
+        <w:rPr>
+          <w:sz w:val="24"/>
+          <w:szCs w:val="24"/>
+        </w:rPr>
+        <w:t xml:space="preserve">booleano </w:t>
+      </w:r>
+      <w:proofErr w:type="spellStart"/>
+      <w:r>
+        <w:rPr>
+          <w:sz w:val="24"/>
+          <w:szCs w:val="24"/>
+        </w:rPr>
+        <w:t>col</w:t>
+      </w:r>
+      <w:proofErr w:type="gramEnd"/>
+      <w:r>
+        <w:rPr>
+          <w:sz w:val="24"/>
+          <w:szCs w:val="24"/>
+        </w:rPr>
+        <w:t>_x</w:t>
+      </w:r>
+      <w:proofErr w:type="spellEnd"/>
+      <w:r>
+        <w:rPr>
+          <w:sz w:val="24"/>
+          <w:szCs w:val="24"/>
+        </w:rPr>
+        <w:t xml:space="preserve"> se iguala a true.</w:t>
+      </w:r>
+    </w:p>
+    <w:p>
+      <w:r>
+        <w:rPr>
+          <w:sz w:val="24"/>
+          <w:szCs w:val="24"/>
+        </w:rPr>
+        <w:t xml:space="preserve">Si la posición x previa de la partícula menos su radio es superior a la posición x del objeto más su anchura, igualamos la variable time a la función </w:t>
       </w:r>
       <w:proofErr w:type="spellStart"/>
       <w:r>
@@ -4894,7 +4938,7 @@
           <w:sz w:val="24"/>
           <w:szCs w:val="24"/>
         </w:rPr>
-        <w:t xml:space="preserve"> Time, donde le pasamos la posición previa de la partícula, su velocidad en x, su aceleración en x y la posición x del objeto. El </w:t>
+        <w:t xml:space="preserve"> Time y le pasamos las mismas variables que antes, pero añadiendo la anchura del objeto. El </w:t>
       </w:r>
       <w:proofErr w:type="gramStart"/>
       <w:r>
@@ -4930,12 +4974,18 @@
       </w:r>
     </w:p>
     <w:p>
-      <w:r>
-        <w:rPr>
-          <w:sz w:val="24"/>
-          <w:szCs w:val="24"/>
-        </w:rPr>
-        <w:t xml:space="preserve">Si la posición x previa de la partícula menos su radio es superior a la posición x del objeto más su anchura, igualamos la variable time a la función </w:t>
+      <w:pPr>
+        <w:rPr>
+          <w:sz w:val="24"/>
+          <w:szCs w:val="24"/>
+        </w:rPr>
+      </w:pPr>
+      <w:r>
+        <w:rPr>
+          <w:sz w:val="24"/>
+          <w:szCs w:val="24"/>
+        </w:rPr>
+        <w:t xml:space="preserve">Si la posición y previa de la partícula más su radio es inferior a la posición y del otro objeto, entonces igualamos la variable time a la función </w:t>
       </w:r>
       <w:proofErr w:type="spellStart"/>
       <w:r>
@@ -4951,7 +5001,7 @@
           <w:sz w:val="24"/>
           <w:szCs w:val="24"/>
         </w:rPr>
-        <w:t xml:space="preserve"> Time y le pasamos las mismas variables que antes, pero añadiendo la anchura del objeto. El </w:t>
+        <w:t xml:space="preserve"> Time y le pasamos las mismas variables que en la primera condición, pero en el eje y. Ahora el </w:t>
       </w:r>
       <w:proofErr w:type="gramStart"/>
       <w:r>
@@ -4975,7 +5025,7 @@
           <w:sz w:val="24"/>
           <w:szCs w:val="24"/>
         </w:rPr>
-        <w:t>_x</w:t>
+        <w:t>_y</w:t>
       </w:r>
       <w:proofErr w:type="spellEnd"/>
       <w:r>
@@ -4987,18 +5037,12 @@
       </w:r>
     </w:p>
     <w:p>
-      <w:pPr>
-        <w:rPr>
-          <w:sz w:val="24"/>
-          <w:szCs w:val="24"/>
-        </w:rPr>
-      </w:pPr>
-      <w:r>
-        <w:rPr>
-          <w:sz w:val="24"/>
-          <w:szCs w:val="24"/>
-        </w:rPr>
-        <w:t xml:space="preserve">Si la posición y previa de la partícula más su radio es inferior a la posición y del otro objeto, entonces igualamos la variable time a la función </w:t>
+      <w:r>
+        <w:rPr>
+          <w:sz w:val="24"/>
+          <w:szCs w:val="24"/>
+        </w:rPr>
+        <w:t xml:space="preserve">Por último, si la posición y previa de la partícula menos su radio es superior a la posición y del objeto más su altura, entonces igualamos la variable time a la función </w:t>
       </w:r>
       <w:proofErr w:type="spellStart"/>
       <w:r>
@@ -5014,7 +5058,23 @@
           <w:sz w:val="24"/>
           <w:szCs w:val="24"/>
         </w:rPr>
-        <w:t xml:space="preserve"> Time y le pasamos las mismas variables que en la primera condición, pero en el eje y. Ahora el </w:t>
+        <w:t xml:space="preserve"> Time, y le pasamos las mismas variables que en la segunda condición, pero en el eje y </w:t>
+      </w:r>
+      <w:proofErr w:type="spellStart"/>
+      <w:r>
+        <w:rPr>
+          <w:sz w:val="24"/>
+          <w:szCs w:val="24"/>
+        </w:rPr>
+        <w:t>y</w:t>
+      </w:r>
+      <w:proofErr w:type="spellEnd"/>
+      <w:r>
+        <w:rPr>
+          <w:sz w:val="24"/>
+          <w:szCs w:val="24"/>
+        </w:rPr>
+        <w:t xml:space="preserve"> cambiando la anchura por la altura. El </w:t>
       </w:r>
       <w:proofErr w:type="gramStart"/>
       <w:r>
@@ -5050,110 +5110,37 @@
       </w:r>
     </w:p>
     <w:p>
-      <w:r>
-        <w:rPr>
-          <w:sz w:val="24"/>
-          <w:szCs w:val="24"/>
-        </w:rPr>
-        <w:t xml:space="preserve">Por último, si la posición y previa de la partícula menos su radio es superior a la posición y del objeto más su altura, entonces igualamos la variable time a la función </w:t>
-      </w:r>
-      <w:proofErr w:type="spellStart"/>
-      <w:r>
-        <w:rPr>
-          <w:sz w:val="24"/>
-          <w:szCs w:val="24"/>
+      <w:pPr>
+        <w:rPr>
+          <w:sz w:val="24"/>
+          <w:szCs w:val="24"/>
+        </w:rPr>
+      </w:pPr>
+      <w:r>
+        <w:rPr>
+          <w:sz w:val="24"/>
+          <w:szCs w:val="24"/>
+        </w:rPr>
+        <w:t>Una vez calculado el time, ya podemos calcular con exactitud la posición de la partícula en el momento del choque. Y lo hacemos basándonos en esta fórmula de cinemática:</w:t>
+      </w:r>
+    </w:p>
+    <w:p>
+      <w:pPr>
+        <w:rPr>
+          <w:sz w:val="24"/>
+          <w:szCs w:val="24"/>
+        </w:rPr>
+      </w:pPr>
+      <w:r>
+        <w:rPr>
+          <w:noProof/>
+          <w:sz w:val="24"/>
+          <w:szCs w:val="24"/>
+          <w:lang w:eastAsia="es-ES"/>
         </w:rPr>
         <w:lastRenderedPageBreak/>
-        <w:t>Calculate</w:t>
-      </w:r>
-      <w:proofErr w:type="spellEnd"/>
-      <w:r>
-        <w:rPr>
-          <w:sz w:val="24"/>
-          <w:szCs w:val="24"/>
-        </w:rPr>
-        <w:t xml:space="preserve"> Time, y le pasamos las mismas variables que en la segunda condición, pero en el eje y </w:t>
-      </w:r>
-      <w:proofErr w:type="spellStart"/>
-      <w:r>
-        <w:rPr>
-          <w:sz w:val="24"/>
-          <w:szCs w:val="24"/>
-        </w:rPr>
-        <w:t>y</w:t>
-      </w:r>
-      <w:proofErr w:type="spellEnd"/>
-      <w:r>
-        <w:rPr>
-          <w:sz w:val="24"/>
-          <w:szCs w:val="24"/>
-        </w:rPr>
-        <w:t xml:space="preserve"> cambiando la anchura por la altura. El </w:t>
-      </w:r>
-      <w:proofErr w:type="gramStart"/>
-      <w:r>
-        <w:rPr>
-          <w:sz w:val="24"/>
-          <w:szCs w:val="24"/>
-        </w:rPr>
-        <w:t xml:space="preserve">booleano </w:t>
-      </w:r>
-      <w:proofErr w:type="spellStart"/>
-      <w:r>
-        <w:rPr>
-          <w:sz w:val="24"/>
-          <w:szCs w:val="24"/>
-        </w:rPr>
-        <w:t>col</w:t>
-      </w:r>
-      <w:proofErr w:type="gramEnd"/>
-      <w:r>
-        <w:rPr>
-          <w:sz w:val="24"/>
-          <w:szCs w:val="24"/>
-        </w:rPr>
-        <w:t>_y</w:t>
-      </w:r>
-      <w:proofErr w:type="spellEnd"/>
-      <w:r>
-        <w:rPr>
-          <w:sz w:val="24"/>
-          <w:szCs w:val="24"/>
-        </w:rPr>
-        <w:t xml:space="preserve"> se iguala a true.</w:t>
-      </w:r>
-    </w:p>
-    <w:p>
-      <w:pPr>
-        <w:rPr>
-          <w:sz w:val="24"/>
-          <w:szCs w:val="24"/>
-        </w:rPr>
-      </w:pPr>
-      <w:r>
-        <w:rPr>
-          <w:sz w:val="24"/>
-          <w:szCs w:val="24"/>
-        </w:rPr>
-        <w:t>Una vez calculado el time, ya podemos calcular con exactitud la posición de la partícula en el momento del choque. Y lo hacemos basándonos en esta fórmula de cinemática:</w:t>
-      </w:r>
-    </w:p>
-    <w:p>
-      <w:pPr>
-        <w:rPr>
-          <w:sz w:val="24"/>
-          <w:szCs w:val="24"/>
-        </w:rPr>
-      </w:pPr>
-      <w:r>
-        <w:rPr>
-          <w:noProof/>
-          <w:sz w:val="24"/>
-          <w:szCs w:val="24"/>
-          <w:lang w:eastAsia="es-ES"/>
-        </w:rPr>
         <w:drawing>
-          <wp:anchor distT="0" distB="0" distL="0" distR="0" simplePos="0" relativeHeight="251659264" behindDoc="0" locked="0" layoutInCell="1" allowOverlap="1" wp14:anchorId="35C24825" wp14:editId="7956790C">
+          <wp:anchor distT="0" distB="0" distL="0" distR="0" simplePos="0" relativeHeight="251659264" behindDoc="0" locked="0" layoutInCell="1" allowOverlap="1" wp14:anchorId="1BE775DF" wp14:editId="19A1B691">
             <wp:simplePos x="0" y="0"/>
             <wp:positionH relativeFrom="column">
               <wp:posOffset>-14605</wp:posOffset>
@@ -5362,7 +5349,7 @@
           <w:lang w:val="en-GB"/>
         </w:rPr>
       </w:pPr>
-      <w:bookmarkStart w:id="17" w:name="_Toc25159517"/>
+      <w:bookmarkStart w:id="17" w:name="_Toc25162087"/>
       <w:r>
         <w:rPr>
           <w:rFonts w:asciiTheme="minorHAnsi" w:hAnsiTheme="minorHAnsi" w:cstheme="minorHAnsi"/>
@@ -5384,7 +5371,7 @@
           <w:lang w:val="en-GB"/>
         </w:rPr>
       </w:pPr>
-      <w:bookmarkStart w:id="18" w:name="_Toc25159518"/>
+      <w:bookmarkStart w:id="18" w:name="_Toc25162088"/>
       <w:r>
         <w:rPr>
           <w:rFonts w:asciiTheme="minorHAnsi" w:hAnsiTheme="minorHAnsi" w:cstheme="minorHAnsi"/>
@@ -5465,14 +5452,7 @@
           <w:sz w:val="24"/>
           <w:szCs w:val="24"/>
         </w:rPr>
-        <w:t xml:space="preserve">. Aquí asumimos que la aceleración de la partícula no es constante y varía según una serie </w:t>
-      </w:r>
-      <w:r>
-        <w:rPr>
-          <w:sz w:val="24"/>
-          <w:szCs w:val="24"/>
-        </w:rPr>
-        <w:t>de factores que veremos a continuación.</w:t>
+        <w:t>. Aquí asumimos que la aceleración de la partícula no es constante y varía según una serie de factores que veremos a continuación.</w:t>
       </w:r>
     </w:p>
     <w:p>
@@ -5482,7 +5462,7 @@
           <w:lang w:eastAsia="es-ES"/>
         </w:rPr>
         <w:drawing>
-          <wp:anchor distT="0" distB="0" distL="0" distR="0" simplePos="0" relativeHeight="4" behindDoc="1" locked="0" layoutInCell="1" allowOverlap="1" wp14:anchorId="056EB7C0" wp14:editId="038BF3EE">
+          <wp:anchor distT="0" distB="0" distL="0" distR="0" simplePos="0" relativeHeight="4" behindDoc="1" locked="0" layoutInCell="1" allowOverlap="1" wp14:anchorId="6BE5A83F" wp14:editId="64747557">
             <wp:simplePos x="0" y="0"/>
             <wp:positionH relativeFrom="column">
               <wp:posOffset>-51435</wp:posOffset>
@@ -5574,53 +5554,121 @@
           <w:sz w:val="24"/>
           <w:szCs w:val="24"/>
         </w:rPr>
-        <w:t xml:space="preserve"> calculamos la desaceleración de una partícula cuando existe una fuerza de rozamiento (pongamos por caso, con el aire) contraria al movimiento de la partícula. Esta </w:t>
-      </w:r>
-      <w:r>
-        <w:rPr>
-          <w:sz w:val="24"/>
-          <w:szCs w:val="24"/>
-        </w:rPr>
-        <w:t>aceleración, que puede ser en el eje x o y, depende de la densidad, del coeficiente de rozamiento, el área de la partícula, la velocidad (en x o y) y la masa de la partícula.</w:t>
-      </w:r>
-    </w:p>
-    <w:p>
-      <w:pPr>
-        <w:rPr>
-          <w:sz w:val="24"/>
-          <w:szCs w:val="24"/>
-        </w:rPr>
-      </w:pPr>
-      <w:r>
-        <w:rPr>
-          <w:sz w:val="24"/>
-          <w:szCs w:val="24"/>
-        </w:rPr>
-        <w:t>Por lo tanto, el resultado es la multiplicación de la densidad por el coeficiente</w:t>
-      </w:r>
-      <w:r>
-        <w:rPr>
-          <w:sz w:val="24"/>
-          <w:szCs w:val="24"/>
-        </w:rPr>
-        <w:t xml:space="preserve"> de rozamiento por el área por ½, todo ello multiplicado por la velocidad al cuadrado (dependiendo de si queremos coger la aceleración en x o y tendremos que utilizar la velocidad en x o y) y todo lo anterior dividido entre la masa. </w:t>
-      </w:r>
-    </w:p>
-    <w:p>
-      <w:r>
-        <w:rPr>
-          <w:sz w:val="24"/>
-          <w:szCs w:val="24"/>
-        </w:rPr>
-        <w:t xml:space="preserve">En el menú inicial le </w:t>
-      </w:r>
-      <w:r>
-        <w:rPr>
-          <w:sz w:val="24"/>
-          <w:szCs w:val="24"/>
-        </w:rPr>
-        <w:t>preguntamos al usuario si quiere tener una única aceleración, la gravedad. Si la respuesta es NO, entonces le pedimos que dé valores de gravedad, de coeficiente aerodinámico, de densidad y de masa. La velocidad ya está definida por el usuario anteriormente</w:t>
-      </w:r>
+        <w:t xml:space="preserve"> calculamos la desaceleración de una partícula cuando existe una fuerza de rozamiento (pongamos por caso, con el aire) contraria al movimiento de la partícula. Esta aceleración, que puede ser en el eje x o y, depende de la densidad, del coeficiente de rozamiento, el área de la partícula, la velocidad (en x o y) y la masa de la partícula.</w:t>
+      </w:r>
+    </w:p>
+    <w:p>
+      <w:pPr>
+        <w:rPr>
+          <w:sz w:val="24"/>
+          <w:szCs w:val="24"/>
+        </w:rPr>
+      </w:pPr>
+      <w:r>
+        <w:rPr>
+          <w:sz w:val="24"/>
+          <w:szCs w:val="24"/>
+        </w:rPr>
+        <w:t xml:space="preserve">Por lo tanto, el resultado es la multiplicación de la densidad por el coeficiente de rozamiento por el área por ½, todo ello multiplicado por la velocidad al cuadrado (dependiendo de si queremos coger la aceleración en x o y tendremos que utilizar la velocidad en x o y) y todo lo anterior dividido entre la masa. </w:t>
+      </w:r>
+    </w:p>
+    <w:p>
+      <w:r>
+        <w:rPr>
+          <w:sz w:val="24"/>
+          <w:szCs w:val="24"/>
+        </w:rPr>
+        <w:t>En el menú inicial le preguntamos al usuario si quiere tener una única aceleración, la gravedad. Si la respuesta es NO, entonces le pedimos que dé valores de gravedad, de coeficiente aerodinámico, de densidad y de masa. La velocidad ya está definida por el usuario anteriormente.</w:t>
+      </w:r>
+    </w:p>
+    <w:p>
+      <w:r>
+        <w:rPr>
+          <w:sz w:val="24"/>
+          <w:szCs w:val="24"/>
+        </w:rPr>
+        <w:t>Cabe decir que esta desaceleración es en dirección opuesta al movimiento de la partícula, y por lo tanto se deberá restar a la aceleración final como veremos a continuación.</w:t>
+      </w:r>
+    </w:p>
+    <w:p>
+      <w:pPr>
+        <w:rPr>
+          <w:sz w:val="24"/>
+          <w:szCs w:val="24"/>
+        </w:rPr>
+      </w:pPr>
+      <w:r>
+        <w:rPr>
+          <w:sz w:val="24"/>
+          <w:szCs w:val="24"/>
+        </w:rPr>
+        <w:t xml:space="preserve">Con esto ya podemos calcular la </w:t>
+      </w:r>
+      <w:proofErr w:type="spellStart"/>
+      <w:r>
+        <w:rPr>
+          <w:sz w:val="24"/>
+          <w:szCs w:val="24"/>
+        </w:rPr>
+        <w:t>Acceleration</w:t>
+      </w:r>
+      <w:proofErr w:type="spellEnd"/>
+      <w:r>
+        <w:rPr>
+          <w:sz w:val="24"/>
+          <w:szCs w:val="24"/>
+        </w:rPr>
+        <w:t xml:space="preserve"> Sum, que no es más que el cálculo de la aceleración total en un momento determinado. Para ello, mediante un </w:t>
+      </w:r>
+      <w:proofErr w:type="spellStart"/>
+      <w:r>
+        <w:rPr>
+          <w:sz w:val="24"/>
+          <w:szCs w:val="24"/>
+        </w:rPr>
+        <w:t>iPoint</w:t>
+      </w:r>
+      <w:proofErr w:type="spellEnd"/>
+      <w:r>
+        <w:rPr>
+          <w:sz w:val="24"/>
+          <w:szCs w:val="24"/>
+        </w:rPr>
+        <w:t xml:space="preserve">, creamos la suma de aceleraciones en x y en y, y las inicializamos en 0. Después, igualamos la </w:t>
+      </w:r>
+      <w:r>
+        <w:rPr>
+          <w:sz w:val="24"/>
+          <w:szCs w:val="24"/>
+        </w:rPr>
+        <w:lastRenderedPageBreak/>
+        <w:t xml:space="preserve">suma a la aceleración de ese momento de la partícula, y para la suma en y, se le añade la gravedad. Finalmente, la suma total de la aceleración será ella misma menos la </w:t>
+      </w:r>
+      <w:proofErr w:type="spellStart"/>
+      <w:r>
+        <w:rPr>
+          <w:sz w:val="24"/>
+          <w:szCs w:val="24"/>
+        </w:rPr>
+        <w:t>Drag</w:t>
+      </w:r>
+      <w:proofErr w:type="spellEnd"/>
+      <w:r>
+        <w:rPr>
+          <w:sz w:val="24"/>
+          <w:szCs w:val="24"/>
+        </w:rPr>
+        <w:t xml:space="preserve"> </w:t>
+      </w:r>
+      <w:proofErr w:type="spellStart"/>
+      <w:r>
+        <w:rPr>
+          <w:sz w:val="24"/>
+          <w:szCs w:val="24"/>
+        </w:rPr>
+        <w:t>Acceleration</w:t>
+      </w:r>
+      <w:proofErr w:type="spellEnd"/>
       <w:r>
         <w:rPr>
           <w:sz w:val="24"/>
@@ -5630,116 +5678,158 @@
       </w:r>
     </w:p>
     <w:p>
-      <w:r>
-        <w:rPr>
-          <w:sz w:val="24"/>
-          <w:szCs w:val="24"/>
-        </w:rPr>
-        <w:lastRenderedPageBreak/>
-        <w:t>Cabe decir que esta desaceleración es en dirección opuesta al movimiento de la partícula, y por lo tanto se deberá restar a la aceleración final como veremos a continuación.</w:t>
-      </w:r>
-    </w:p>
-    <w:p>
-      <w:pPr>
-        <w:rPr>
-          <w:sz w:val="24"/>
-          <w:szCs w:val="24"/>
-        </w:rPr>
-      </w:pPr>
-      <w:r>
-        <w:rPr>
-          <w:sz w:val="24"/>
-          <w:szCs w:val="24"/>
-        </w:rPr>
-        <w:t xml:space="preserve">Con esto ya podemos calcular la </w:t>
-      </w:r>
-      <w:proofErr w:type="spellStart"/>
-      <w:r>
-        <w:rPr>
-          <w:sz w:val="24"/>
-          <w:szCs w:val="24"/>
-        </w:rPr>
+      <w:pPr>
+        <w:rPr>
+          <w:sz w:val="24"/>
+          <w:szCs w:val="24"/>
+        </w:rPr>
+      </w:pPr>
+    </w:p>
+    <w:p>
+      <w:pPr>
+        <w:pStyle w:val="Ttulo3"/>
+        <w:rPr>
+          <w:rFonts w:asciiTheme="minorHAnsi" w:hAnsiTheme="minorHAnsi" w:cstheme="minorHAnsi"/>
+          <w:color w:val="auto"/>
+          <w:u w:val="single"/>
+        </w:rPr>
+      </w:pPr>
+      <w:bookmarkStart w:id="19" w:name="_Toc25162089"/>
+      <w:r>
+        <w:rPr>
+          <w:rFonts w:asciiTheme="minorHAnsi" w:hAnsiTheme="minorHAnsi" w:cstheme="minorHAnsi"/>
+          <w:color w:val="auto"/>
+          <w:u w:val="single"/>
+        </w:rPr>
+        <w:t>2.4.2</w:t>
+      </w:r>
+      <w:r>
+        <w:rPr>
+          <w:rFonts w:asciiTheme="minorHAnsi" w:hAnsiTheme="minorHAnsi" w:cstheme="minorHAnsi"/>
+          <w:color w:val="auto"/>
+          <w:u w:val="single"/>
+        </w:rPr>
+        <w:t xml:space="preserve"> Terminal </w:t>
+      </w:r>
+      <w:proofErr w:type="spellStart"/>
+      <w:r>
+        <w:rPr>
+          <w:rFonts w:asciiTheme="minorHAnsi" w:hAnsiTheme="minorHAnsi" w:cstheme="minorHAnsi"/>
+          <w:color w:val="auto"/>
+          <w:u w:val="single"/>
+        </w:rPr>
+        <w:t>Velocity</w:t>
+      </w:r>
+      <w:bookmarkEnd w:id="19"/>
+      <w:proofErr w:type="spellEnd"/>
+    </w:p>
+    <w:p>
+      <w:r>
+        <w:t xml:space="preserve">Esta función retorna la velocidad de la partícula en el momento en que la aceleración es constante. Cuando esta partícula cae con una gravedad y una aceleración, la velocidad aumenta. Pero llega un momento en el que la </w:t>
+      </w:r>
+      <w:proofErr w:type="spellStart"/>
+      <w:r>
+        <w:t>Drag</w:t>
+      </w:r>
+      <w:proofErr w:type="spellEnd"/>
+      <w:r>
+        <w:t xml:space="preserve"> </w:t>
+      </w:r>
+      <w:proofErr w:type="spellStart"/>
+      <w:r>
         <w:t>Acceleration</w:t>
       </w:r>
       <w:proofErr w:type="spellEnd"/>
       <w:r>
-        <w:rPr>
-          <w:sz w:val="24"/>
-          <w:szCs w:val="24"/>
-        </w:rPr>
-        <w:t xml:space="preserve"> Sum, que no es más que el cálculo d</w:t>
-      </w:r>
-      <w:r>
-        <w:rPr>
-          <w:sz w:val="24"/>
-          <w:szCs w:val="24"/>
-        </w:rPr>
-        <w:t xml:space="preserve">e la aceleración total en un momento determinado. Para ello, mediante un </w:t>
-      </w:r>
-      <w:proofErr w:type="spellStart"/>
-      <w:r>
-        <w:rPr>
-          <w:sz w:val="24"/>
-          <w:szCs w:val="24"/>
-        </w:rPr>
-        <w:t>iPoint</w:t>
-      </w:r>
-      <w:proofErr w:type="spellEnd"/>
-      <w:r>
-        <w:rPr>
-          <w:sz w:val="24"/>
-          <w:szCs w:val="24"/>
-        </w:rPr>
-        <w:t xml:space="preserve">, creamos la suma de aceleraciones en x y en y, y las inicializamos en 0. Después, igualamos la suma a la aceleración de ese momento de la partícula, y para la suma en y, se le </w:t>
-      </w:r>
-      <w:r>
-        <w:rPr>
-          <w:sz w:val="24"/>
-          <w:szCs w:val="24"/>
-        </w:rPr>
-        <w:t xml:space="preserve">añade la gravedad. Finalmente, la suma total de la aceleración será ella misma menos la </w:t>
-      </w:r>
-      <w:proofErr w:type="spellStart"/>
-      <w:r>
-        <w:rPr>
-          <w:sz w:val="24"/>
-          <w:szCs w:val="24"/>
-        </w:rPr>
-        <w:t>Drag</w:t>
-      </w:r>
-      <w:proofErr w:type="spellEnd"/>
-      <w:r>
-        <w:rPr>
-          <w:sz w:val="24"/>
-          <w:szCs w:val="24"/>
+        <w:t xml:space="preserve"> y el peso de la partícula (su masa) se igualan, y la velocidad es constante.</w:t>
+      </w:r>
+    </w:p>
+    <w:p>
+      <w:pPr>
+        <w:rPr>
+          <w:sz w:val="24"/>
+          <w:szCs w:val="24"/>
+        </w:rPr>
+      </w:pPr>
+    </w:p>
+    <w:p>
+      <w:pPr>
+        <w:pStyle w:val="Ttulo3"/>
+        <w:rPr>
+          <w:rFonts w:asciiTheme="minorHAnsi" w:hAnsiTheme="minorHAnsi" w:cstheme="minorHAnsi"/>
+          <w:color w:val="auto"/>
+          <w:u w:val="single"/>
+        </w:rPr>
+      </w:pPr>
+      <w:bookmarkStart w:id="20" w:name="_Toc25162090"/>
+      <w:r>
+        <w:rPr>
+          <w:rFonts w:asciiTheme="minorHAnsi" w:hAnsiTheme="minorHAnsi" w:cstheme="minorHAnsi"/>
+          <w:color w:val="auto"/>
+          <w:u w:val="single"/>
+        </w:rPr>
+        <w:t xml:space="preserve">2.4.3 </w:t>
+      </w:r>
+      <w:proofErr w:type="spellStart"/>
+      <w:r>
+        <w:rPr>
+          <w:rFonts w:asciiTheme="minorHAnsi" w:hAnsiTheme="minorHAnsi" w:cstheme="minorHAnsi"/>
+          <w:color w:val="auto"/>
+          <w:u w:val="single"/>
+        </w:rPr>
+        <w:t>Parachutist</w:t>
+      </w:r>
+      <w:proofErr w:type="spellEnd"/>
+      <w:r>
+        <w:rPr>
+          <w:rFonts w:asciiTheme="minorHAnsi" w:hAnsiTheme="minorHAnsi" w:cstheme="minorHAnsi"/>
+          <w:color w:val="auto"/>
+          <w:u w:val="single"/>
         </w:rPr>
         <w:t xml:space="preserve"> </w:t>
       </w:r>
       <w:proofErr w:type="spellStart"/>
       <w:r>
         <w:rPr>
-          <w:sz w:val="24"/>
-          <w:szCs w:val="24"/>
+          <w:rFonts w:asciiTheme="minorHAnsi" w:hAnsiTheme="minorHAnsi" w:cstheme="minorHAnsi"/>
+          <w:color w:val="auto"/>
+          <w:u w:val="single"/>
         </w:rPr>
         <w:t>Acceleration</w:t>
       </w:r>
-      <w:proofErr w:type="spellEnd"/>
-      <w:r>
-        <w:rPr>
-          <w:sz w:val="24"/>
-          <w:szCs w:val="24"/>
-        </w:rPr>
-        <w:t>.</w:t>
-      </w:r>
-    </w:p>
-    <w:p>
-      <w:pPr>
-        <w:rPr>
-          <w:sz w:val="24"/>
-          <w:szCs w:val="24"/>
-        </w:rPr>
-      </w:pPr>
-    </w:p>
+      <w:bookmarkEnd w:id="20"/>
+      <w:proofErr w:type="spellEnd"/>
+    </w:p>
+    <w:p>
+      <w:r>
+        <w:t xml:space="preserve">En el caso que la opción que elija el usuario en base a la aceleración sea únicamente la gravedad esta función no tiene sentida ser aplicada, pero en caso de que elija que existan fuerzas de rozamiento, densidad, área y demás </w:t>
+      </w:r>
+      <w:proofErr w:type="spellStart"/>
+      <w:r>
+        <w:t>si</w:t>
+      </w:r>
+      <w:proofErr w:type="spellEnd"/>
+      <w:r>
+        <w:t xml:space="preserve"> que se puede aplicar esta función.</w:t>
+      </w:r>
+    </w:p>
+    <w:p>
+      <w:r>
+        <w:t>Para calcular la aceleración, lo que hace la ecuación es multiplicar la masa</w:t>
+      </w:r>
+      <w:r>
+        <w:t xml:space="preserve"> negativa</w:t>
+      </w:r>
+      <w:r>
+        <w:t xml:space="preserve"> por la gravedad y sumarlo a dos veces la gravedad y a una constante. Finalmente, se divide todo esto a la masa de la partícula.</w:t>
+      </w:r>
+    </w:p>
+    <w:p>
+      <w:r>
+        <w:t>Todos los valores de la ecuación son dados por el usuario cuando complete el menú inicial de integrador.</w:t>
+      </w:r>
+    </w:p>
+    <w:p/>
     <w:p>
       <w:pPr>
         <w:pStyle w:val="Ttulo3"/>
@@ -5749,163 +5839,35 @@
           <w:u w:val="single"/>
         </w:rPr>
       </w:pPr>
-      <w:bookmarkStart w:id="19" w:name="_Toc25159519"/>
-      <w:r>
-        <w:rPr>
-          <w:rFonts w:asciiTheme="minorHAnsi" w:hAnsiTheme="minorHAnsi" w:cstheme="minorHAnsi"/>
-          <w:color w:val="auto"/>
-          <w:u w:val="single"/>
-        </w:rPr>
-        <w:t>2.4.2</w:t>
-      </w:r>
-      <w:r>
-        <w:rPr>
-          <w:rFonts w:asciiTheme="minorHAnsi" w:hAnsiTheme="minorHAnsi" w:cstheme="minorHAnsi"/>
-          <w:color w:val="auto"/>
-          <w:u w:val="single"/>
-        </w:rPr>
-        <w:t xml:space="preserve"> Terminal </w:t>
-      </w:r>
-      <w:proofErr w:type="spellStart"/>
-      <w:r>
-        <w:rPr>
-          <w:rFonts w:asciiTheme="minorHAnsi" w:hAnsiTheme="minorHAnsi" w:cstheme="minorHAnsi"/>
-          <w:color w:val="auto"/>
-          <w:u w:val="single"/>
-        </w:rPr>
-        <w:t>Velocity</w:t>
-      </w:r>
-      <w:bookmarkEnd w:id="19"/>
-      <w:proofErr w:type="spellEnd"/>
-    </w:p>
-    <w:p>
-      <w:r>
-        <w:t xml:space="preserve">Esta función retorna la velocidad de la partícula en el momento en que la aceleración es constante. Cuando esta partícula cae </w:t>
-      </w:r>
-      <w:r>
-        <w:t xml:space="preserve">con una gravedad y una aceleración, la velocidad aumenta. Pero llega un momento en el que la </w:t>
-      </w:r>
-      <w:proofErr w:type="spellStart"/>
-      <w:r>
-        <w:t>Drag</w:t>
-      </w:r>
-      <w:proofErr w:type="spellEnd"/>
-      <w:r>
+      <w:bookmarkStart w:id="21" w:name="_Toc25162091"/>
+      <w:r>
+        <w:rPr>
+          <w:rFonts w:asciiTheme="minorHAnsi" w:hAnsiTheme="minorHAnsi" w:cstheme="minorHAnsi"/>
+          <w:color w:val="auto"/>
+          <w:u w:val="single"/>
+        </w:rPr>
+        <w:t xml:space="preserve">2.4.4 </w:t>
+      </w:r>
+      <w:proofErr w:type="spellStart"/>
+      <w:r>
+        <w:rPr>
+          <w:rFonts w:asciiTheme="minorHAnsi" w:hAnsiTheme="minorHAnsi" w:cstheme="minorHAnsi"/>
+          <w:color w:val="auto"/>
+          <w:u w:val="single"/>
+        </w:rPr>
+        <w:t>Freefall</w:t>
+      </w:r>
+      <w:proofErr w:type="spellEnd"/>
+      <w:r>
+        <w:rPr>
+          <w:rFonts w:asciiTheme="minorHAnsi" w:hAnsiTheme="minorHAnsi" w:cstheme="minorHAnsi"/>
+          <w:color w:val="auto"/>
+          <w:u w:val="single"/>
+        </w:rPr>
         <w:t xml:space="preserve"> </w:t>
       </w:r>
       <w:proofErr w:type="spellStart"/>
       <w:r>
-        <w:t>Acceleration</w:t>
-      </w:r>
-      <w:proofErr w:type="spellEnd"/>
-      <w:r>
-        <w:t xml:space="preserve"> y el peso de la partícula (su masa) se igualan, y la velocidad es constante.</w:t>
-      </w:r>
-    </w:p>
-    <w:p>
-      <w:pPr>
-        <w:rPr>
-          <w:sz w:val="24"/>
-          <w:szCs w:val="24"/>
-        </w:rPr>
-      </w:pPr>
-    </w:p>
-    <w:p>
-      <w:pPr>
-        <w:pStyle w:val="Ttulo3"/>
-        <w:rPr>
-          <w:rFonts w:asciiTheme="minorHAnsi" w:hAnsiTheme="minorHAnsi" w:cstheme="minorHAnsi"/>
-          <w:color w:val="auto"/>
-          <w:u w:val="single"/>
-        </w:rPr>
-      </w:pPr>
-      <w:r>
-        <w:rPr>
-          <w:rFonts w:asciiTheme="minorHAnsi" w:hAnsiTheme="minorHAnsi" w:cstheme="minorHAnsi"/>
-          <w:color w:val="auto"/>
-          <w:u w:val="single"/>
-        </w:rPr>
-        <w:t>2.4</w:t>
-      </w:r>
-      <w:r>
-        <w:rPr>
-          <w:rFonts w:asciiTheme="minorHAnsi" w:hAnsiTheme="minorHAnsi" w:cstheme="minorHAnsi"/>
-          <w:color w:val="auto"/>
-          <w:u w:val="single"/>
-        </w:rPr>
-        <w:t xml:space="preserve">.3 </w:t>
-      </w:r>
-      <w:proofErr w:type="spellStart"/>
-      <w:r>
-        <w:rPr>
-          <w:rFonts w:asciiTheme="minorHAnsi" w:hAnsiTheme="minorHAnsi" w:cstheme="minorHAnsi"/>
-          <w:color w:val="auto"/>
-          <w:u w:val="single"/>
-        </w:rPr>
-        <w:t>Parachutist</w:t>
-      </w:r>
-      <w:proofErr w:type="spellEnd"/>
-      <w:r>
-        <w:rPr>
-          <w:rFonts w:asciiTheme="minorHAnsi" w:hAnsiTheme="minorHAnsi" w:cstheme="minorHAnsi"/>
-          <w:color w:val="auto"/>
-          <w:u w:val="single"/>
-        </w:rPr>
-        <w:t xml:space="preserve"> </w:t>
-      </w:r>
-      <w:proofErr w:type="spellStart"/>
-      <w:r>
-        <w:rPr>
-          <w:rFonts w:asciiTheme="minorHAnsi" w:hAnsiTheme="minorHAnsi" w:cstheme="minorHAnsi"/>
-          <w:color w:val="auto"/>
-          <w:u w:val="single"/>
-        </w:rPr>
-        <w:t>Acceleration</w:t>
-      </w:r>
-      <w:proofErr w:type="spellEnd"/>
-    </w:p>
-    <w:p>
-      <w:bookmarkStart w:id="20" w:name="_GoBack"/>
-      <w:bookmarkEnd w:id="20"/>
-    </w:p>
-    <w:p/>
-    <w:p>
-      <w:pPr>
-        <w:pStyle w:val="Ttulo3"/>
-        <w:rPr>
-          <w:rFonts w:asciiTheme="minorHAnsi" w:hAnsiTheme="minorHAnsi" w:cstheme="minorHAnsi"/>
-          <w:color w:val="auto"/>
-          <w:u w:val="single"/>
-        </w:rPr>
-      </w:pPr>
-      <w:r>
-        <w:rPr>
-          <w:rFonts w:asciiTheme="minorHAnsi" w:hAnsiTheme="minorHAnsi" w:cstheme="minorHAnsi"/>
-          <w:color w:val="auto"/>
-          <w:u w:val="single"/>
-        </w:rPr>
-        <w:t xml:space="preserve">2.4.4 </w:t>
-      </w:r>
-      <w:proofErr w:type="spellStart"/>
-      <w:r>
-        <w:rPr>
-          <w:rFonts w:asciiTheme="minorHAnsi" w:hAnsiTheme="minorHAnsi" w:cstheme="minorHAnsi"/>
-          <w:color w:val="auto"/>
-          <w:u w:val="single"/>
-        </w:rPr>
-        <w:t>Freefall</w:t>
-      </w:r>
-      <w:proofErr w:type="spellEnd"/>
-      <w:r>
-        <w:rPr>
-          <w:rFonts w:asciiTheme="minorHAnsi" w:hAnsiTheme="minorHAnsi" w:cstheme="minorHAnsi"/>
-          <w:color w:val="auto"/>
-          <w:u w:val="single"/>
-        </w:rPr>
-        <w:t xml:space="preserve"> </w:t>
-      </w:r>
-      <w:proofErr w:type="spellStart"/>
-      <w:r>
         <w:rPr>
           <w:rFonts w:asciiTheme="minorHAnsi" w:hAnsiTheme="minorHAnsi" w:cstheme="minorHAnsi"/>
           <w:color w:val="auto"/>
@@ -5913,6 +5875,7 @@
         </w:rPr>
         <w:t>speed</w:t>
       </w:r>
+      <w:bookmarkEnd w:id="21"/>
       <w:proofErr w:type="spellEnd"/>
     </w:p>
     <w:p>
@@ -5922,7 +5885,7 @@
           <w:lang w:eastAsia="es-ES"/>
         </w:rPr>
         <w:drawing>
-          <wp:inline distT="0" distB="0" distL="0" distR="0">
+          <wp:inline distT="0" distB="0" distL="0" distR="0" wp14:anchorId="62C67F91" wp14:editId="7418CC44">
             <wp:extent cx="1152686" cy="695422"/>
             <wp:effectExtent l="0" t="0" r="9525" b="9525"/>
             <wp:docPr id="11" name="Imagen 11"/>
@@ -5984,6 +5947,7 @@
           <w:u w:val="single"/>
         </w:rPr>
       </w:pPr>
+      <w:bookmarkStart w:id="22" w:name="_Toc25162092"/>
       <w:r>
         <w:rPr>
           <w:rFonts w:asciiTheme="minorHAnsi" w:hAnsiTheme="minorHAnsi" w:cstheme="minorHAnsi"/>
@@ -6019,6 +5983,7 @@
         </w:rPr>
         <w:t>acceleration</w:t>
       </w:r>
+      <w:bookmarkEnd w:id="22"/>
       <w:proofErr w:type="spellEnd"/>
     </w:p>
     <w:p>
@@ -6031,9 +5996,14 @@
         <w:t>Las componentes que necesita la ecuación para poder calcular la aceleración son la masa, la gravedad y la fricción del aire.</w:t>
       </w:r>
       <w:r>
-        <w:t xml:space="preserve"> En primer lugar, se multiplica la masa por la gravedad y se le resta la masa por la gravedad y por la fricción del aire. Finalmente, se divide todo ello por la masa de la partícula.</w:t>
-      </w:r>
-    </w:p>
+        <w:t xml:space="preserve"> En primer lugar, se multiplica la masa por la gravedad y se le </w:t>
+      </w:r>
+      <w:r>
+        <w:lastRenderedPageBreak/>
+        <w:t>resta la masa por la gravedad y por la fricción del aire. Finalmente, se divide todo ello por la masa de la partícula.</w:t>
+      </w:r>
+    </w:p>
+    <w:p/>
     <w:p>
       <w:pPr>
         <w:pStyle w:val="Ttulo2"/>
@@ -6043,14 +6013,13 @@
           <w:u w:val="single"/>
         </w:rPr>
       </w:pPr>
-      <w:bookmarkStart w:id="21" w:name="_Toc25159520"/>
-      <w:r>
-        <w:rPr>
-          <w:rFonts w:asciiTheme="minorHAnsi" w:hAnsiTheme="minorHAnsi" w:cstheme="minorHAnsi"/>
-          <w:color w:val="auto"/>
-          <w:u w:val="single"/>
-        </w:rPr>
-        <w:lastRenderedPageBreak/>
+      <w:bookmarkStart w:id="23" w:name="_Toc25162093"/>
+      <w:r>
+        <w:rPr>
+          <w:rFonts w:asciiTheme="minorHAnsi" w:hAnsiTheme="minorHAnsi" w:cstheme="minorHAnsi"/>
+          <w:color w:val="auto"/>
+          <w:u w:val="single"/>
+        </w:rPr>
         <w:t xml:space="preserve">2.5 Position </w:t>
       </w:r>
       <w:proofErr w:type="spellStart"/>
@@ -6062,7 +6031,7 @@
         </w:rPr>
         <w:t>functions</w:t>
       </w:r>
-      <w:bookmarkEnd w:id="21"/>
+      <w:bookmarkEnd w:id="23"/>
       <w:proofErr w:type="spellEnd"/>
     </w:p>
     <w:p>
@@ -6074,14 +6043,15 @@
           <w:u w:val="single"/>
         </w:rPr>
       </w:pPr>
-      <w:bookmarkStart w:id="22" w:name="_Toc25159521"/>
-      <w:r>
-        <w:rPr>
-          <w:rFonts w:asciiTheme="minorHAnsi" w:hAnsiTheme="minorHAnsi" w:cstheme="minorHAnsi"/>
-          <w:color w:val="auto"/>
-          <w:u w:val="single"/>
-        </w:rPr>
-        <w:t xml:space="preserve">2.5.3 </w:t>
+      <w:bookmarkStart w:id="24" w:name="_Toc25162094"/>
+      <w:bookmarkStart w:id="25" w:name="_Toc25162095"/>
+      <w:r>
+        <w:rPr>
+          <w:rFonts w:asciiTheme="minorHAnsi" w:hAnsiTheme="minorHAnsi" w:cstheme="minorHAnsi"/>
+          <w:color w:val="auto"/>
+          <w:u w:val="single"/>
+        </w:rPr>
+        <w:t xml:space="preserve">2.5.1 </w:t>
       </w:r>
       <w:proofErr w:type="spellStart"/>
       <w:r>
@@ -6110,7 +6080,7 @@
         </w:rPr>
         <w:t>Motion</w:t>
       </w:r>
-      <w:bookmarkEnd w:id="22"/>
+      <w:bookmarkEnd w:id="25"/>
       <w:proofErr w:type="spellEnd"/>
     </w:p>
     <w:p/>
@@ -6176,130 +6146,235 @@
     </w:p>
     <w:p>
       <w:pPr>
-        <w:rPr>
-          <w:sz w:val="24"/>
-          <w:szCs w:val="24"/>
-        </w:rPr>
-      </w:pPr>
-    </w:p>
-    <w:p>
-      <w:pPr>
-        <w:rPr>
-          <w:sz w:val="24"/>
-          <w:szCs w:val="24"/>
-        </w:rPr>
-      </w:pPr>
-    </w:p>
-    <w:p>
-      <w:pPr>
-        <w:rPr>
-          <w:sz w:val="28"/>
-          <w:szCs w:val="28"/>
-        </w:rPr>
-      </w:pPr>
-    </w:p>
-    <w:p>
-      <w:pPr>
-        <w:rPr>
-          <w:sz w:val="28"/>
-          <w:szCs w:val="28"/>
-        </w:rPr>
-      </w:pPr>
-    </w:p>
-    <w:p>
-      <w:pPr>
-        <w:rPr>
-          <w:sz w:val="28"/>
-          <w:szCs w:val="28"/>
-        </w:rPr>
-      </w:pPr>
-    </w:p>
-    <w:p>
-      <w:pPr>
-        <w:rPr>
-          <w:sz w:val="28"/>
-          <w:szCs w:val="28"/>
-        </w:rPr>
-      </w:pPr>
-    </w:p>
-    <w:p>
-      <w:pPr>
-        <w:rPr>
-          <w:sz w:val="28"/>
-          <w:szCs w:val="28"/>
-        </w:rPr>
-      </w:pPr>
-    </w:p>
-    <w:p>
-      <w:pPr>
-        <w:rPr>
-          <w:sz w:val="28"/>
-          <w:szCs w:val="28"/>
-        </w:rPr>
-      </w:pPr>
-    </w:p>
-    <w:p>
-      <w:pPr>
-        <w:rPr>
-          <w:sz w:val="28"/>
-          <w:szCs w:val="28"/>
-        </w:rPr>
-      </w:pPr>
-    </w:p>
-    <w:p>
-      <w:pPr>
-        <w:rPr>
-          <w:sz w:val="28"/>
-          <w:szCs w:val="28"/>
-        </w:rPr>
-      </w:pPr>
-    </w:p>
-    <w:p>
-      <w:pPr>
-        <w:rPr>
-          <w:sz w:val="28"/>
-          <w:szCs w:val="28"/>
-        </w:rPr>
-      </w:pPr>
-    </w:p>
-    <w:p>
-      <w:pPr>
-        <w:rPr>
-          <w:sz w:val="28"/>
-          <w:szCs w:val="28"/>
-        </w:rPr>
-      </w:pPr>
-    </w:p>
-    <w:p>
-      <w:pPr>
-        <w:rPr>
-          <w:sz w:val="28"/>
-          <w:szCs w:val="28"/>
-        </w:rPr>
-      </w:pPr>
-    </w:p>
-    <w:p>
-      <w:pPr>
-        <w:rPr>
-          <w:sz w:val="28"/>
-          <w:szCs w:val="28"/>
-        </w:rPr>
-      </w:pPr>
-    </w:p>
-    <w:p>
-      <w:pPr>
-        <w:rPr>
-          <w:sz w:val="28"/>
-          <w:szCs w:val="28"/>
-        </w:rPr>
-      </w:pPr>
-    </w:p>
-    <w:p>
-      <w:pPr>
-        <w:rPr>
-          <w:sz w:val="28"/>
-          <w:szCs w:val="28"/>
-        </w:rPr>
+        <w:pStyle w:val="Ttulo3"/>
+        <w:rPr>
+          <w:rFonts w:asciiTheme="minorHAnsi" w:hAnsiTheme="minorHAnsi" w:cstheme="minorHAnsi"/>
+          <w:color w:val="auto"/>
+          <w:u w:val="single"/>
+        </w:rPr>
+      </w:pPr>
+    </w:p>
+    <w:p>
+      <w:pPr>
+        <w:pStyle w:val="Ttulo3"/>
+        <w:rPr>
+          <w:rFonts w:asciiTheme="minorHAnsi" w:hAnsiTheme="minorHAnsi" w:cstheme="minorHAnsi"/>
+          <w:color w:val="auto"/>
+          <w:u w:val="single"/>
+        </w:rPr>
+      </w:pPr>
+      <w:r>
+        <w:rPr>
+          <w:rFonts w:asciiTheme="minorHAnsi" w:hAnsiTheme="minorHAnsi" w:cstheme="minorHAnsi"/>
+          <w:color w:val="auto"/>
+          <w:u w:val="single"/>
+        </w:rPr>
+        <w:t>2.5.3</w:t>
+      </w:r>
+      <w:r>
+        <w:rPr>
+          <w:rFonts w:asciiTheme="minorHAnsi" w:hAnsiTheme="minorHAnsi" w:cstheme="minorHAnsi"/>
+          <w:color w:val="auto"/>
+          <w:u w:val="single"/>
+        </w:rPr>
+        <w:t xml:space="preserve"> Time to position</w:t>
+      </w:r>
+      <w:bookmarkEnd w:id="24"/>
+    </w:p>
+    <w:p>
+      <w:r>
+        <w:t xml:space="preserve">El objetivo de esta función es devolver cuanto tiempo tarda la partícula en llegar a una posición en concreto. Para ello utiliza </w:t>
+      </w:r>
+      <w:r>
+        <w:t>una función (</w:t>
+      </w:r>
+      <w:proofErr w:type="spellStart"/>
+      <w:r>
+        <w:t>Classical</w:t>
+      </w:r>
+      <w:proofErr w:type="spellEnd"/>
+      <w:r>
+        <w:t xml:space="preserve"> </w:t>
+      </w:r>
+      <w:proofErr w:type="spellStart"/>
+      <w:r>
+        <w:t>Motion</w:t>
+      </w:r>
+      <w:proofErr w:type="spellEnd"/>
+      <w:r>
+        <w:t>)</w:t>
+      </w:r>
+      <w:r>
+        <w:t xml:space="preserve"> </w:t>
+      </w:r>
+      <w:r>
+        <w:t>explicada anteriorme</w:t>
+      </w:r>
+      <w:r>
+        <w:t xml:space="preserve">nte </w:t>
+      </w:r>
+      <w:r>
+        <w:t>para poder adquirir variables necesarias para el cálculo</w:t>
+      </w:r>
+      <w:r>
+        <w:t>.</w:t>
+      </w:r>
+    </w:p>
+    <w:p>
+      <w:r>
+        <w:t>El funcionamiento de la función es el siguiente:</w:t>
+      </w:r>
+    </w:p>
+    <w:p>
+      <w:pPr>
+        <w:pStyle w:val="Prrafodelista"/>
+        <w:numPr>
+          <w:ilvl w:val="0"/>
+          <w:numId w:val="3"/>
+        </w:numPr>
+      </w:pPr>
+      <w:r>
+        <w:t xml:space="preserve">Lo primera que hace la función es calcular algunas variables que son necesarias para el calcula del tiempo. Dos de ellas, la aceleración y la posición inicial son dadas por el usuario en el menú, pero en el caso de la posición </w:t>
+      </w:r>
+      <w:r>
+        <w:t xml:space="preserve">siguiente se </w:t>
+      </w:r>
+      <w:proofErr w:type="spellStart"/>
+      <w:r>
+        <w:t>necesaita</w:t>
+      </w:r>
+      <w:proofErr w:type="spellEnd"/>
+      <w:r>
+        <w:t xml:space="preserve"> hacer el calcular con la función </w:t>
+      </w:r>
+      <w:proofErr w:type="spellStart"/>
+      <w:r>
+        <w:t>Classical</w:t>
+      </w:r>
+      <w:proofErr w:type="spellEnd"/>
+      <w:r>
+        <w:t xml:space="preserve"> </w:t>
+      </w:r>
+      <w:proofErr w:type="spellStart"/>
+      <w:r>
+        <w:t>Motion</w:t>
+      </w:r>
+      <w:proofErr w:type="spellEnd"/>
+      <w:r>
+        <w:t>, la cual hemos explicado anteriormente.</w:t>
+      </w:r>
+    </w:p>
+    <w:p>
+      <w:pPr>
+        <w:pStyle w:val="Prrafodelista"/>
+        <w:numPr>
+          <w:ilvl w:val="0"/>
+          <w:numId w:val="3"/>
+        </w:numPr>
+      </w:pPr>
+      <w:r>
+        <w:t xml:space="preserve">En el momento en el que el usuario elige si quiere realizar el cálculo en el axis x o en él y, la función acceda a un </w:t>
+      </w:r>
+      <w:proofErr w:type="spellStart"/>
+      <w:r>
+        <w:t>if</w:t>
+      </w:r>
+      <w:proofErr w:type="spellEnd"/>
+      <w:r>
+        <w:t xml:space="preserve"> o a otro. En ambos se realizan los mismos cálculos, pero cada uno en sus respectivos ejes.</w:t>
+      </w:r>
+    </w:p>
+    <w:p>
+      <w:pPr>
+        <w:pStyle w:val="Prrafodelista"/>
+        <w:numPr>
+          <w:ilvl w:val="0"/>
+          <w:numId w:val="3"/>
+        </w:numPr>
+      </w:pPr>
+      <w:r>
+        <w:t>Así pues, los cálculos realizados por la función son, en primer lugar, un bucle el cual va iterando hasta que llegue al máximo de las iteraciones posibles (cuando ya ha llegado a la posición). E</w:t>
+      </w:r>
+      <w:r>
+        <w:t>n este</w:t>
+      </w:r>
+      <w:r>
+        <w:t xml:space="preserve"> bucle, en el caso que todavía no se haya llegado al máximo de las iteraciones se ejecuta una </w:t>
+      </w:r>
+      <w:proofErr w:type="spellStart"/>
+      <w:r>
+        <w:t>commutación</w:t>
+      </w:r>
+      <w:proofErr w:type="spellEnd"/>
+      <w:r>
+        <w:t xml:space="preserve">, es decir, se </w:t>
+      </w:r>
+      <w:r>
+        <w:t>atribuye</w:t>
+      </w:r>
+      <w:r>
+        <w:t xml:space="preserve"> la posición de la </w:t>
+      </w:r>
+      <w:r>
+        <w:t>partícula</w:t>
+      </w:r>
+      <w:r>
+        <w:t xml:space="preserve"> a una variable que se gu</w:t>
+      </w:r>
+      <w:r>
+        <w:t>a</w:t>
+      </w:r>
+      <w:r>
+        <w:t xml:space="preserve">rda. Seguidamente, mediante la función </w:t>
+      </w:r>
+      <w:proofErr w:type="spellStart"/>
+      <w:r>
+        <w:t>Ve</w:t>
+      </w:r>
+      <w:r>
+        <w:t>rlet</w:t>
+      </w:r>
+      <w:proofErr w:type="spellEnd"/>
+      <w:r>
+        <w:t xml:space="preserve"> </w:t>
+      </w:r>
+      <w:proofErr w:type="spellStart"/>
+      <w:r>
+        <w:t>integration</w:t>
+      </w:r>
+      <w:proofErr w:type="spellEnd"/>
+      <w:r>
+        <w:t xml:space="preserve">, se calcula la nueva posición de la partícula y se le atribuye </w:t>
+      </w:r>
+      <w:r>
+        <w:t>este valor</w:t>
+      </w:r>
+      <w:r>
+        <w:t xml:space="preserve"> a la posición de la partícula. Finalmente, se atribuye </w:t>
+      </w:r>
+      <w:r>
+        <w:t xml:space="preserve">el valor inicial guardado a la posición previa para que en la siguiente iteración se pueda realizar el cálculo de la función </w:t>
+      </w:r>
+      <w:proofErr w:type="spellStart"/>
+      <w:r>
+        <w:t>Verlet</w:t>
+      </w:r>
+      <w:proofErr w:type="spellEnd"/>
+      <w:r>
+        <w:t xml:space="preserve"> </w:t>
+      </w:r>
+      <w:proofErr w:type="spellStart"/>
+      <w:r>
+        <w:t>Integration</w:t>
+      </w:r>
+      <w:proofErr w:type="spellEnd"/>
+      <w:r>
+        <w:t xml:space="preserve"> otra vez.</w:t>
+      </w:r>
+    </w:p>
+    <w:p>
+      <w:pPr>
+        <w:pStyle w:val="Prrafodelista"/>
       </w:pPr>
     </w:p>
     <w:p>
@@ -6315,7 +6390,9 @@
           <w:szCs w:val="28"/>
         </w:rPr>
       </w:pPr>
-      <w:bookmarkStart w:id="23" w:name="_Toc25159522"/>
+      <w:bookmarkStart w:id="26" w:name="_Toc25162096"/>
+      <w:bookmarkStart w:id="27" w:name="_GoBack"/>
+      <w:bookmarkEnd w:id="27"/>
       <w:r>
         <w:rPr>
           <w:rFonts w:asciiTheme="minorHAnsi" w:hAnsiTheme="minorHAnsi" w:cstheme="minorHAnsi"/>
@@ -6326,7 +6403,7 @@
         <w:lastRenderedPageBreak/>
         <w:t>4. Conclusiones</w:t>
       </w:r>
-      <w:bookmarkEnd w:id="23"/>
+      <w:bookmarkEnd w:id="26"/>
     </w:p>
     <w:p>
       <w:pPr>
@@ -6393,7 +6470,6 @@
         <w:docPartUnique/>
       </w:docPartObj>
     </w:sdtPr>
-    <w:sdtEndPr/>
     <w:sdtContent>
       <w:p>
         <w:pPr>
@@ -6473,6 +6549,119 @@
 <file path=word/numbering.xml><?xml version="1.0" encoding="utf-8"?>
 <w:numbering xmlns:wpc="http://schemas.microsoft.com/office/word/2010/wordprocessingCanvas" xmlns:cx="http://schemas.microsoft.com/office/drawing/2014/chartex" xmlns:mc="http://schemas.openxmlformats.org/markup-compatibility/2006" xmlns:o="urn:schemas-microsoft-com:office:office" xmlns:r="http://schemas.openxmlformats.org/officeDocument/2006/relationships" xmlns:m="http://schemas.openxmlformats.org/officeDocument/2006/math" xmlns:v="urn:schemas-microsoft-com:vml" xmlns:wp14="http://schemas.microsoft.com/office/word/2010/wordprocessingDrawing" xmlns:wp="http://schemas.openxmlformats.org/drawingml/2006/wordprocessingDrawing" xmlns:w10="urn:schemas-microsoft-com:office:word" xmlns:w="http://schemas.openxmlformats.org/wordprocessingml/2006/main" xmlns:w14="http://schemas.microsoft.com/office/word/2010/wordml" xmlns:w15="http://schemas.microsoft.com/office/word/2012/wordml" xmlns:w16se="http://schemas.microsoft.com/office/word/2015/wordml/symex" xmlns:wpg="http://schemas.microsoft.com/office/word/2010/wordprocessingGroup" xmlns:wpi="http://schemas.microsoft.com/office/word/2010/wordprocessingInk" xmlns:wne="http://schemas.microsoft.com/office/word/2006/wordml" xmlns:wps="http://schemas.microsoft.com/office/word/2010/wordprocessingShape" mc:Ignorable="w14 w15 w16se wp14">
   <w:abstractNum w:abstractNumId="0" w15:restartNumberingAfterBreak="0">
+    <w:nsid w:val="1B220C66"/>
+    <w:multiLevelType w:val="hybridMultilevel"/>
+    <w:tmpl w:val="C0AAB05E"/>
+    <w:lvl w:ilvl="0" w:tplc="0C0A0001">
+      <w:start w:val="1"/>
+      <w:numFmt w:val="bullet"/>
+      <w:lvlText w:val=""/>
+      <w:lvlJc w:val="left"/>
+      <w:pPr>
+        <w:ind w:left="720" w:hanging="360"/>
+      </w:pPr>
+      <w:rPr>
+        <w:rFonts w:ascii="Symbol" w:hAnsi="Symbol" w:hint="default"/>
+      </w:rPr>
+    </w:lvl>
+    <w:lvl w:ilvl="1" w:tplc="0C0A0003" w:tentative="1">
+      <w:start w:val="1"/>
+      <w:numFmt w:val="bullet"/>
+      <w:lvlText w:val="o"/>
+      <w:lvlJc w:val="left"/>
+      <w:pPr>
+        <w:ind w:left="1440" w:hanging="360"/>
+      </w:pPr>
+      <w:rPr>
+        <w:rFonts w:ascii="Courier New" w:hAnsi="Courier New" w:cs="Courier New" w:hint="default"/>
+      </w:rPr>
+    </w:lvl>
+    <w:lvl w:ilvl="2" w:tplc="0C0A0005" w:tentative="1">
+      <w:start w:val="1"/>
+      <w:numFmt w:val="bullet"/>
+      <w:lvlText w:val=""/>
+      <w:lvlJc w:val="left"/>
+      <w:pPr>
+        <w:ind w:left="2160" w:hanging="360"/>
+      </w:pPr>
+      <w:rPr>
+        <w:rFonts w:ascii="Wingdings" w:hAnsi="Wingdings" w:hint="default"/>
+      </w:rPr>
+    </w:lvl>
+    <w:lvl w:ilvl="3" w:tplc="0C0A0001" w:tentative="1">
+      <w:start w:val="1"/>
+      <w:numFmt w:val="bullet"/>
+      <w:lvlText w:val=""/>
+      <w:lvlJc w:val="left"/>
+      <w:pPr>
+        <w:ind w:left="2880" w:hanging="360"/>
+      </w:pPr>
+      <w:rPr>
+        <w:rFonts w:ascii="Symbol" w:hAnsi="Symbol" w:hint="default"/>
+      </w:rPr>
+    </w:lvl>
+    <w:lvl w:ilvl="4" w:tplc="0C0A0003" w:tentative="1">
+      <w:start w:val="1"/>
+      <w:numFmt w:val="bullet"/>
+      <w:lvlText w:val="o"/>
+      <w:lvlJc w:val="left"/>
+      <w:pPr>
+        <w:ind w:left="3600" w:hanging="360"/>
+      </w:pPr>
+      <w:rPr>
+        <w:rFonts w:ascii="Courier New" w:hAnsi="Courier New" w:cs="Courier New" w:hint="default"/>
+      </w:rPr>
+    </w:lvl>
+    <w:lvl w:ilvl="5" w:tplc="0C0A0005" w:tentative="1">
+      <w:start w:val="1"/>
+      <w:numFmt w:val="bullet"/>
+      <w:lvlText w:val=""/>
+      <w:lvlJc w:val="left"/>
+      <w:pPr>
+        <w:ind w:left="4320" w:hanging="360"/>
+      </w:pPr>
+      <w:rPr>
+        <w:rFonts w:ascii="Wingdings" w:hAnsi="Wingdings" w:hint="default"/>
+      </w:rPr>
+    </w:lvl>
+    <w:lvl w:ilvl="6" w:tplc="0C0A0001" w:tentative="1">
+      <w:start w:val="1"/>
+      <w:numFmt w:val="bullet"/>
+      <w:lvlText w:val=""/>
+      <w:lvlJc w:val="left"/>
+      <w:pPr>
+        <w:ind w:left="5040" w:hanging="360"/>
+      </w:pPr>
+      <w:rPr>
+        <w:rFonts w:ascii="Symbol" w:hAnsi="Symbol" w:hint="default"/>
+      </w:rPr>
+    </w:lvl>
+    <w:lvl w:ilvl="7" w:tplc="0C0A0003" w:tentative="1">
+      <w:start w:val="1"/>
+      <w:numFmt w:val="bullet"/>
+      <w:lvlText w:val="o"/>
+      <w:lvlJc w:val="left"/>
+      <w:pPr>
+        <w:ind w:left="5760" w:hanging="360"/>
+      </w:pPr>
+      <w:rPr>
+        <w:rFonts w:ascii="Courier New" w:hAnsi="Courier New" w:cs="Courier New" w:hint="default"/>
+      </w:rPr>
+    </w:lvl>
+    <w:lvl w:ilvl="8" w:tplc="0C0A0005" w:tentative="1">
+      <w:start w:val="1"/>
+      <w:numFmt w:val="bullet"/>
+      <w:lvlText w:val=""/>
+      <w:lvlJc w:val="left"/>
+      <w:pPr>
+        <w:ind w:left="6480" w:hanging="360"/>
+      </w:pPr>
+      <w:rPr>
+        <w:rFonts w:ascii="Wingdings" w:hAnsi="Wingdings" w:hint="default"/>
+      </w:rPr>
+    </w:lvl>
+  </w:abstractNum>
+  <w:abstractNum w:abstractNumId="1" w15:restartNumberingAfterBreak="0">
     <w:nsid w:val="4F831240"/>
     <w:multiLevelType w:val="multilevel"/>
     <w:tmpl w:val="A59CE084"/>
@@ -6567,7 +6756,7 @@
       </w:pPr>
     </w:lvl>
   </w:abstractNum>
-  <w:abstractNum w:abstractNumId="1" w15:restartNumberingAfterBreak="0">
+  <w:abstractNum w:abstractNumId="2" w15:restartNumberingAfterBreak="0">
     <w:nsid w:val="703E555E"/>
     <w:multiLevelType w:val="multilevel"/>
     <w:tmpl w:val="57A00CF0"/>
@@ -6681,9 +6870,12 @@
     </w:lvl>
   </w:abstractNum>
   <w:num w:numId="1">
+    <w:abstractNumId w:val="2"/>
+  </w:num>
+  <w:num w:numId="2">
     <w:abstractNumId w:val="1"/>
   </w:num>
-  <w:num w:numId="2">
+  <w:num w:numId="3">
     <w:abstractNumId w:val="0"/>
   </w:num>
 </w:numbering>
@@ -7114,7 +7306,6 @@
     <w:next w:val="Normal"/>
     <w:link w:val="Ttulo3Car1"/>
     <w:uiPriority w:val="9"/>
-    <w:semiHidden/>
     <w:unhideWhenUsed/>
     <w:qFormat/>
     <w:rsid w:val="00BF2824"/>
@@ -7681,7 +7872,6 @@
     <w:basedOn w:val="Fuentedeprrafopredeter"/>
     <w:link w:val="Ttulo3"/>
     <w:uiPriority w:val="9"/>
-    <w:semiHidden/>
     <w:rsid w:val="00BF2824"/>
     <w:rPr>
       <w:rFonts w:asciiTheme="majorHAnsi" w:eastAsiaTheme="majorEastAsia" w:hAnsiTheme="majorHAnsi" w:cstheme="majorBidi"/>
@@ -8017,7 +8207,7 @@
 </file>
 
 <file path=customXml/itemProps1.xml><?xml version="1.0" encoding="utf-8"?>
-<ds:datastoreItem xmlns:ds="http://schemas.openxmlformats.org/officeDocument/2006/customXml" ds:itemID="{CA9C8008-DC7D-4603-BDD0-F7A113716659}">
+<ds:datastoreItem xmlns:ds="http://schemas.openxmlformats.org/officeDocument/2006/customXml" ds:itemID="{CA365F6A-CD29-4207-B9E1-1B8D74772291}">
   <ds:schemaRefs>
     <ds:schemaRef ds:uri="http://schemas.openxmlformats.org/officeDocument/2006/bibliography"/>
   </ds:schemaRefs>

</xml_diff>

<commit_message>
jemplos en la documentación introducidos
</commit_message>
<xml_diff>
--- a/Verlet_Integrator/Integrador_de_verlet.docx
+++ b/Verlet_Integrator/Integrador_de_verlet.docx
@@ -306,6 +306,7 @@
           <w:docPartUnique/>
         </w:docPartObj>
       </w:sdtPr>
+      <w:sdtEndPr/>
       <w:sdtContent>
         <w:p>
           <w:pPr>
@@ -1680,8 +1681,6 @@
               <w:fldChar w:fldCharType="end"/>
             </w:r>
           </w:hyperlink>
-          <w:bookmarkStart w:id="0" w:name="_GoBack"/>
-          <w:bookmarkEnd w:id="0"/>
         </w:p>
         <w:p>
           <w:pPr>
@@ -2226,7 +2225,7 @@
           <w:bottom w:val="single" w:sz="4" w:space="1" w:color="000000"/>
         </w:pBdr>
       </w:pPr>
-      <w:bookmarkStart w:id="1" w:name="_Toc25165887"/>
+      <w:bookmarkStart w:id="0" w:name="_Toc25165887"/>
       <w:r>
         <w:rPr>
           <w:rFonts w:asciiTheme="minorHAnsi" w:hAnsiTheme="minorHAnsi" w:cstheme="minorHAnsi"/>
@@ -2237,7 +2236,7 @@
         <w:lastRenderedPageBreak/>
         <w:t>1. Introducción</w:t>
       </w:r>
-      <w:bookmarkEnd w:id="1"/>
+      <w:bookmarkEnd w:id="0"/>
     </w:p>
     <w:p>
       <w:pPr>
@@ -2279,7 +2278,7 @@
           <w:u w:val="single"/>
         </w:rPr>
       </w:pPr>
-      <w:bookmarkStart w:id="2" w:name="_Toc25165888"/>
+      <w:bookmarkStart w:id="1" w:name="_Toc25165888"/>
       <w:r>
         <w:rPr>
           <w:sz w:val="26"/>
@@ -2288,7 +2287,7 @@
         </w:rPr>
         <w:t>1.1 Integrador</w:t>
       </w:r>
-      <w:bookmarkEnd w:id="2"/>
+      <w:bookmarkEnd w:id="1"/>
     </w:p>
     <w:p>
       <w:pPr>
@@ -2319,7 +2318,7 @@
           <w:u w:val="single"/>
         </w:rPr>
       </w:pPr>
-      <w:bookmarkStart w:id="3" w:name="_Toc25165889"/>
+      <w:bookmarkStart w:id="2" w:name="_Toc25165889"/>
       <w:r>
         <w:rPr>
           <w:sz w:val="26"/>
@@ -2337,7 +2336,7 @@
         </w:rPr>
         <w:t>Verlet</w:t>
       </w:r>
-      <w:bookmarkEnd w:id="3"/>
+      <w:bookmarkEnd w:id="2"/>
       <w:proofErr w:type="spellEnd"/>
     </w:p>
     <w:p>
@@ -2448,7 +2447,7 @@
           <w:u w:val="single"/>
         </w:rPr>
       </w:pPr>
-      <w:bookmarkStart w:id="4" w:name="_Toc25165890"/>
+      <w:bookmarkStart w:id="3" w:name="_Toc25165890"/>
       <w:r>
         <w:rPr>
           <w:rFonts w:asciiTheme="minorHAnsi" w:hAnsiTheme="minorHAnsi" w:cstheme="minorHAnsi"/>
@@ -2457,7 +2456,7 @@
         </w:rPr>
         <w:t>1.3 Historia</w:t>
       </w:r>
-      <w:bookmarkEnd w:id="4"/>
+      <w:bookmarkEnd w:id="3"/>
     </w:p>
     <w:p>
       <w:pPr>
@@ -2597,7 +2596,7 @@
         <w:pStyle w:val="Ttulo21"/>
         <w:spacing w:line="240" w:lineRule="auto"/>
       </w:pPr>
-      <w:bookmarkStart w:id="5" w:name="_Toc25165891"/>
+      <w:bookmarkStart w:id="4" w:name="_Toc25165891"/>
       <w:r>
         <w:rPr>
           <w:rFonts w:asciiTheme="minorHAnsi" w:hAnsiTheme="minorHAnsi" w:cstheme="minorHAnsi"/>
@@ -2606,7 +2605,7 @@
         </w:rPr>
         <w:t>1.4 Objetivos</w:t>
       </w:r>
-      <w:bookmarkEnd w:id="5"/>
+      <w:bookmarkEnd w:id="4"/>
     </w:p>
     <w:p>
       <w:pPr>
@@ -2749,7 +2748,7 @@
           <w:szCs w:val="28"/>
         </w:rPr>
       </w:pPr>
-      <w:bookmarkStart w:id="6" w:name="_Toc25165892"/>
+      <w:bookmarkStart w:id="5" w:name="_Toc25165892"/>
       <w:r>
         <w:rPr>
           <w:rFonts w:asciiTheme="minorHAnsi" w:hAnsiTheme="minorHAnsi" w:cstheme="minorHAnsi"/>
@@ -2760,44 +2759,44 @@
         <w:lastRenderedPageBreak/>
         <w:t>2. Desarrollo y código</w:t>
       </w:r>
+      <w:bookmarkEnd w:id="5"/>
+    </w:p>
+    <w:p>
+      <w:pPr>
+        <w:rPr>
+          <w:sz w:val="24"/>
+          <w:szCs w:val="24"/>
+        </w:rPr>
+      </w:pPr>
+    </w:p>
+    <w:p>
+      <w:pPr>
+        <w:pStyle w:val="Ttulo2"/>
+        <w:rPr>
+          <w:rFonts w:asciiTheme="minorHAnsi" w:hAnsiTheme="minorHAnsi" w:cstheme="minorHAnsi"/>
+          <w:color w:val="auto"/>
+          <w:u w:val="single"/>
+        </w:rPr>
+      </w:pPr>
+      <w:bookmarkStart w:id="6" w:name="_Toc25165893"/>
+      <w:r>
+        <w:rPr>
+          <w:rFonts w:asciiTheme="minorHAnsi" w:hAnsiTheme="minorHAnsi" w:cstheme="minorHAnsi"/>
+          <w:color w:val="auto"/>
+          <w:u w:val="single"/>
+        </w:rPr>
+        <w:t xml:space="preserve">2.1 </w:t>
+      </w:r>
+      <w:proofErr w:type="spellStart"/>
+      <w:r>
+        <w:rPr>
+          <w:rFonts w:asciiTheme="minorHAnsi" w:hAnsiTheme="minorHAnsi" w:cstheme="minorHAnsi"/>
+          <w:color w:val="auto"/>
+          <w:u w:val="single"/>
+        </w:rPr>
+        <w:t>Menu</w:t>
+      </w:r>
       <w:bookmarkEnd w:id="6"/>
-    </w:p>
-    <w:p>
-      <w:pPr>
-        <w:rPr>
-          <w:sz w:val="24"/>
-          <w:szCs w:val="24"/>
-        </w:rPr>
-      </w:pPr>
-    </w:p>
-    <w:p>
-      <w:pPr>
-        <w:pStyle w:val="Ttulo2"/>
-        <w:rPr>
-          <w:rFonts w:asciiTheme="minorHAnsi" w:hAnsiTheme="minorHAnsi" w:cstheme="minorHAnsi"/>
-          <w:color w:val="auto"/>
-          <w:u w:val="single"/>
-        </w:rPr>
-      </w:pPr>
-      <w:bookmarkStart w:id="7" w:name="_Toc25165893"/>
-      <w:r>
-        <w:rPr>
-          <w:rFonts w:asciiTheme="minorHAnsi" w:hAnsiTheme="minorHAnsi" w:cstheme="minorHAnsi"/>
-          <w:color w:val="auto"/>
-          <w:u w:val="single"/>
-        </w:rPr>
-        <w:t xml:space="preserve">2.1 </w:t>
-      </w:r>
-      <w:proofErr w:type="spellStart"/>
-      <w:r>
-        <w:rPr>
-          <w:rFonts w:asciiTheme="minorHAnsi" w:hAnsiTheme="minorHAnsi" w:cstheme="minorHAnsi"/>
-          <w:color w:val="auto"/>
-          <w:u w:val="single"/>
-        </w:rPr>
-        <w:t>Menu</w:t>
-      </w:r>
-      <w:bookmarkEnd w:id="7"/>
       <w:proofErr w:type="spellEnd"/>
     </w:p>
     <w:p>
@@ -2921,7 +2920,7 @@
           <w:u w:val="single"/>
         </w:rPr>
       </w:pPr>
-      <w:bookmarkStart w:id="8" w:name="_Toc25165894"/>
+      <w:bookmarkStart w:id="7" w:name="_Toc25165894"/>
       <w:r>
         <w:rPr>
           <w:rFonts w:asciiTheme="minorHAnsi" w:hAnsiTheme="minorHAnsi" w:cstheme="minorHAnsi"/>
@@ -2983,72 +2982,72 @@
         </w:rPr>
         <w:t>unctions</w:t>
       </w:r>
+      <w:bookmarkEnd w:id="7"/>
+      <w:proofErr w:type="spellEnd"/>
+    </w:p>
+    <w:p/>
+    <w:p>
+      <w:pPr>
+        <w:pStyle w:val="Ttulo3"/>
+        <w:rPr>
+          <w:rFonts w:asciiTheme="minorHAnsi" w:hAnsiTheme="minorHAnsi" w:cstheme="minorHAnsi"/>
+          <w:color w:val="auto"/>
+          <w:u w:val="single"/>
+        </w:rPr>
+      </w:pPr>
+      <w:bookmarkStart w:id="8" w:name="_Toc25165895"/>
+      <w:r>
+        <w:rPr>
+          <w:rFonts w:asciiTheme="minorHAnsi" w:hAnsiTheme="minorHAnsi" w:cstheme="minorHAnsi"/>
+          <w:color w:val="auto"/>
+          <w:u w:val="single"/>
+        </w:rPr>
+        <w:t>2.2</w:t>
+      </w:r>
+      <w:r>
+        <w:rPr>
+          <w:rFonts w:asciiTheme="minorHAnsi" w:hAnsiTheme="minorHAnsi" w:cstheme="minorHAnsi"/>
+          <w:color w:val="auto"/>
+          <w:u w:val="single"/>
+        </w:rPr>
+        <w:t>.1</w:t>
+      </w:r>
+      <w:r>
+        <w:rPr>
+          <w:rFonts w:asciiTheme="minorHAnsi" w:hAnsiTheme="minorHAnsi" w:cstheme="minorHAnsi"/>
+          <w:color w:val="auto"/>
+          <w:u w:val="single"/>
+        </w:rPr>
+        <w:t xml:space="preserve"> </w:t>
+      </w:r>
+      <w:proofErr w:type="spellStart"/>
+      <w:r>
+        <w:rPr>
+          <w:rFonts w:asciiTheme="minorHAnsi" w:hAnsiTheme="minorHAnsi" w:cstheme="minorHAnsi"/>
+          <w:color w:val="auto"/>
+          <w:u w:val="single"/>
+        </w:rPr>
+        <w:t>Initial</w:t>
+      </w:r>
+      <w:proofErr w:type="spellEnd"/>
+      <w:r>
+        <w:rPr>
+          <w:rFonts w:asciiTheme="minorHAnsi" w:hAnsiTheme="minorHAnsi" w:cstheme="minorHAnsi"/>
+          <w:color w:val="auto"/>
+          <w:u w:val="single"/>
+        </w:rPr>
+        <w:t xml:space="preserve"> </w:t>
+      </w:r>
+      <w:proofErr w:type="spellStart"/>
+      <w:r>
+        <w:rPr>
+          <w:rFonts w:asciiTheme="minorHAnsi" w:hAnsiTheme="minorHAnsi" w:cstheme="minorHAnsi"/>
+          <w:color w:val="auto"/>
+          <w:u w:val="single"/>
+        </w:rPr>
+        <w:t>Situation</w:t>
+      </w:r>
       <w:bookmarkEnd w:id="8"/>
-      <w:proofErr w:type="spellEnd"/>
-    </w:p>
-    <w:p/>
-    <w:p>
-      <w:pPr>
-        <w:pStyle w:val="Ttulo3"/>
-        <w:rPr>
-          <w:rFonts w:asciiTheme="minorHAnsi" w:hAnsiTheme="minorHAnsi" w:cstheme="minorHAnsi"/>
-          <w:color w:val="auto"/>
-          <w:u w:val="single"/>
-        </w:rPr>
-      </w:pPr>
-      <w:bookmarkStart w:id="9" w:name="_Toc25165895"/>
-      <w:r>
-        <w:rPr>
-          <w:rFonts w:asciiTheme="minorHAnsi" w:hAnsiTheme="minorHAnsi" w:cstheme="minorHAnsi"/>
-          <w:color w:val="auto"/>
-          <w:u w:val="single"/>
-        </w:rPr>
-        <w:t>2.2</w:t>
-      </w:r>
-      <w:r>
-        <w:rPr>
-          <w:rFonts w:asciiTheme="minorHAnsi" w:hAnsiTheme="minorHAnsi" w:cstheme="minorHAnsi"/>
-          <w:color w:val="auto"/>
-          <w:u w:val="single"/>
-        </w:rPr>
-        <w:t>.1</w:t>
-      </w:r>
-      <w:r>
-        <w:rPr>
-          <w:rFonts w:asciiTheme="minorHAnsi" w:hAnsiTheme="minorHAnsi" w:cstheme="minorHAnsi"/>
-          <w:color w:val="auto"/>
-          <w:u w:val="single"/>
-        </w:rPr>
-        <w:t xml:space="preserve"> </w:t>
-      </w:r>
-      <w:proofErr w:type="spellStart"/>
-      <w:r>
-        <w:rPr>
-          <w:rFonts w:asciiTheme="minorHAnsi" w:hAnsiTheme="minorHAnsi" w:cstheme="minorHAnsi"/>
-          <w:color w:val="auto"/>
-          <w:u w:val="single"/>
-        </w:rPr>
-        <w:t>Initial</w:t>
-      </w:r>
-      <w:proofErr w:type="spellEnd"/>
-      <w:r>
-        <w:rPr>
-          <w:rFonts w:asciiTheme="minorHAnsi" w:hAnsiTheme="minorHAnsi" w:cstheme="minorHAnsi"/>
-          <w:color w:val="auto"/>
-          <w:u w:val="single"/>
-        </w:rPr>
-        <w:t xml:space="preserve"> </w:t>
-      </w:r>
-      <w:proofErr w:type="spellStart"/>
-      <w:r>
-        <w:rPr>
-          <w:rFonts w:asciiTheme="minorHAnsi" w:hAnsiTheme="minorHAnsi" w:cstheme="minorHAnsi"/>
-          <w:color w:val="auto"/>
-          <w:u w:val="single"/>
-        </w:rPr>
-        <w:t>Situation</w:t>
-      </w:r>
-      <w:bookmarkEnd w:id="9"/>
       <w:proofErr w:type="spellEnd"/>
     </w:p>
     <w:p>
@@ -3148,7 +3147,7 @@
           <w:u w:val="single"/>
         </w:rPr>
       </w:pPr>
-      <w:bookmarkStart w:id="10" w:name="_Toc25165896"/>
+      <w:bookmarkStart w:id="9" w:name="_Toc25165896"/>
       <w:r>
         <w:rPr>
           <w:rFonts w:asciiTheme="minorHAnsi" w:hAnsiTheme="minorHAnsi" w:cstheme="minorHAnsi"/>
@@ -3202,7 +3201,7 @@
         </w:rPr>
         <w:t>integration</w:t>
       </w:r>
-      <w:bookmarkEnd w:id="10"/>
+      <w:bookmarkEnd w:id="9"/>
       <w:proofErr w:type="spellEnd"/>
     </w:p>
     <w:p>
@@ -3381,7 +3380,7 @@
           <w:u w:val="single"/>
         </w:rPr>
       </w:pPr>
-      <w:bookmarkStart w:id="11" w:name="_Toc25165897"/>
+      <w:bookmarkStart w:id="10" w:name="_Toc25165897"/>
       <w:r>
         <w:rPr>
           <w:rFonts w:asciiTheme="minorHAnsi" w:hAnsiTheme="minorHAnsi" w:cstheme="minorHAnsi"/>
@@ -3445,7 +3444,7 @@
         </w:rPr>
         <w:t>Verlet</w:t>
       </w:r>
-      <w:bookmarkEnd w:id="11"/>
+      <w:bookmarkEnd w:id="10"/>
       <w:proofErr w:type="spellEnd"/>
     </w:p>
     <w:p>
@@ -3616,7 +3615,7 @@
           <w:lang w:val="en-GB"/>
         </w:rPr>
       </w:pPr>
-      <w:bookmarkStart w:id="12" w:name="_Toc25165898"/>
+      <w:bookmarkStart w:id="11" w:name="_Toc25165898"/>
       <w:r>
         <w:rPr>
           <w:rFonts w:asciiTheme="minorHAnsi" w:hAnsiTheme="minorHAnsi" w:cstheme="minorHAnsi"/>
@@ -3686,7 +3685,7 @@
         </w:rPr>
         <w:t>Verlet</w:t>
       </w:r>
-      <w:bookmarkEnd w:id="12"/>
+      <w:bookmarkEnd w:id="11"/>
       <w:proofErr w:type="spellEnd"/>
     </w:p>
     <w:p>
@@ -3939,7 +3938,7 @@
           <w:lang w:val="en-GB"/>
         </w:rPr>
       </w:pPr>
-      <w:bookmarkStart w:id="13" w:name="_Toc25165899"/>
+      <w:bookmarkStart w:id="12" w:name="_Toc25165899"/>
       <w:r>
         <w:rPr>
           <w:rFonts w:asciiTheme="minorHAnsi" w:hAnsiTheme="minorHAnsi" w:cstheme="minorHAnsi"/>
@@ -3949,54 +3948,54 @@
         </w:rPr>
         <w:t>2.3 Collision functions</w:t>
       </w:r>
+      <w:bookmarkEnd w:id="12"/>
+    </w:p>
+    <w:p>
+      <w:pPr>
+        <w:pStyle w:val="Ttulo3"/>
+        <w:rPr>
+          <w:rFonts w:asciiTheme="minorHAnsi" w:hAnsiTheme="minorHAnsi" w:cstheme="minorHAnsi"/>
+          <w:color w:val="auto"/>
+          <w:u w:val="single"/>
+        </w:rPr>
+      </w:pPr>
+      <w:bookmarkStart w:id="13" w:name="_Toc25165900"/>
+      <w:r>
+        <w:rPr>
+          <w:rFonts w:asciiTheme="minorHAnsi" w:hAnsiTheme="minorHAnsi" w:cstheme="minorHAnsi"/>
+          <w:color w:val="auto"/>
+          <w:u w:val="single"/>
+        </w:rPr>
+        <w:t xml:space="preserve">2.3.1 </w:t>
+      </w:r>
+      <w:proofErr w:type="spellStart"/>
+      <w:r>
+        <w:rPr>
+          <w:rFonts w:asciiTheme="minorHAnsi" w:hAnsiTheme="minorHAnsi" w:cstheme="minorHAnsi"/>
+          <w:color w:val="auto"/>
+          <w:u w:val="single"/>
+        </w:rPr>
+        <w:t>Check</w:t>
+      </w:r>
+      <w:proofErr w:type="spellEnd"/>
+      <w:r>
+        <w:rPr>
+          <w:rFonts w:asciiTheme="minorHAnsi" w:hAnsiTheme="minorHAnsi" w:cstheme="minorHAnsi"/>
+          <w:color w:val="auto"/>
+          <w:u w:val="single"/>
+        </w:rPr>
+        <w:t xml:space="preserve"> </w:t>
+      </w:r>
+      <w:proofErr w:type="spellStart"/>
+      <w:r>
+        <w:rPr>
+          <w:rFonts w:asciiTheme="minorHAnsi" w:hAnsiTheme="minorHAnsi" w:cstheme="minorHAnsi"/>
+          <w:color w:val="auto"/>
+          <w:u w:val="single"/>
+        </w:rPr>
+        <w:t>Collision</w:t>
+      </w:r>
       <w:bookmarkEnd w:id="13"/>
-    </w:p>
-    <w:p>
-      <w:pPr>
-        <w:pStyle w:val="Ttulo3"/>
-        <w:rPr>
-          <w:rFonts w:asciiTheme="minorHAnsi" w:hAnsiTheme="minorHAnsi" w:cstheme="minorHAnsi"/>
-          <w:color w:val="auto"/>
-          <w:u w:val="single"/>
-        </w:rPr>
-      </w:pPr>
-      <w:bookmarkStart w:id="14" w:name="_Toc25165900"/>
-      <w:r>
-        <w:rPr>
-          <w:rFonts w:asciiTheme="minorHAnsi" w:hAnsiTheme="minorHAnsi" w:cstheme="minorHAnsi"/>
-          <w:color w:val="auto"/>
-          <w:u w:val="single"/>
-        </w:rPr>
-        <w:t xml:space="preserve">2.3.1 </w:t>
-      </w:r>
-      <w:proofErr w:type="spellStart"/>
-      <w:r>
-        <w:rPr>
-          <w:rFonts w:asciiTheme="minorHAnsi" w:hAnsiTheme="minorHAnsi" w:cstheme="minorHAnsi"/>
-          <w:color w:val="auto"/>
-          <w:u w:val="single"/>
-        </w:rPr>
-        <w:t>Check</w:t>
-      </w:r>
-      <w:proofErr w:type="spellEnd"/>
-      <w:r>
-        <w:rPr>
-          <w:rFonts w:asciiTheme="minorHAnsi" w:hAnsiTheme="minorHAnsi" w:cstheme="minorHAnsi"/>
-          <w:color w:val="auto"/>
-          <w:u w:val="single"/>
-        </w:rPr>
-        <w:t xml:space="preserve"> </w:t>
-      </w:r>
-      <w:proofErr w:type="spellStart"/>
-      <w:r>
-        <w:rPr>
-          <w:rFonts w:asciiTheme="minorHAnsi" w:hAnsiTheme="minorHAnsi" w:cstheme="minorHAnsi"/>
-          <w:color w:val="auto"/>
-          <w:u w:val="single"/>
-        </w:rPr>
-        <w:t>Collision</w:t>
-      </w:r>
-      <w:bookmarkEnd w:id="14"/>
       <w:proofErr w:type="spellEnd"/>
     </w:p>
     <w:p>
@@ -4058,7 +4057,7 @@
         </w:rPr>
         <w:t xml:space="preserve">: La primera es si la posición x de la partícula más su radio es igual o superior a la posición x del objeto. La segunda, </w:t>
       </w:r>
-      <w:bookmarkStart w:id="15" w:name="__DdeLink__324_1343781772"/>
+      <w:bookmarkStart w:id="14" w:name="__DdeLink__324_1343781772"/>
       <w:r>
         <w:rPr>
           <w:sz w:val="24"/>
@@ -4066,124 +4065,124 @@
         </w:rPr>
         <w:t>si la posición x de la partícula menos su radio es igual o menor a la posición x del objeto más su anchura</w:t>
       </w:r>
+      <w:bookmarkEnd w:id="14"/>
+      <w:r>
+        <w:rPr>
+          <w:sz w:val="24"/>
+          <w:szCs w:val="24"/>
+        </w:rPr>
+        <w:t>. La tercera, si la posición y de la partícula menos su radio es igual o menor a la posición y del objeto más su altura. Y la cuarta, si la posición y de la partícula más su radio es igual o mayor a la posición y del objeto.</w:t>
+      </w:r>
+    </w:p>
+    <w:p>
+      <w:r>
+        <w:rPr>
+          <w:sz w:val="24"/>
+          <w:szCs w:val="24"/>
+        </w:rPr>
+        <w:t xml:space="preserve">Si cualquiera de estos 4 casos se cumple, entonces el booleano </w:t>
+      </w:r>
+      <w:proofErr w:type="spellStart"/>
+      <w:r>
+        <w:rPr>
+          <w:sz w:val="24"/>
+          <w:szCs w:val="24"/>
+        </w:rPr>
+        <w:t>ret</w:t>
+      </w:r>
+      <w:proofErr w:type="spellEnd"/>
+      <w:r>
+        <w:rPr>
+          <w:sz w:val="24"/>
+          <w:szCs w:val="24"/>
+        </w:rPr>
+        <w:t xml:space="preserve"> se vuelve true y la función retorna ese valor. </w:t>
+      </w:r>
+    </w:p>
+    <w:p>
+      <w:pPr>
+        <w:rPr>
+          <w:sz w:val="24"/>
+          <w:szCs w:val="24"/>
+        </w:rPr>
+      </w:pPr>
+      <w:r>
+        <w:rPr>
+          <w:sz w:val="24"/>
+          <w:szCs w:val="24"/>
+        </w:rPr>
+        <w:t xml:space="preserve">A continuación, existe otra función de </w:t>
+      </w:r>
+      <w:proofErr w:type="spellStart"/>
+      <w:r>
+        <w:rPr>
+          <w:sz w:val="24"/>
+          <w:szCs w:val="24"/>
+        </w:rPr>
+        <w:t>Check</w:t>
+      </w:r>
+      <w:proofErr w:type="spellEnd"/>
+      <w:r>
+        <w:rPr>
+          <w:sz w:val="24"/>
+          <w:szCs w:val="24"/>
+        </w:rPr>
+        <w:t xml:space="preserve"> </w:t>
+      </w:r>
+      <w:proofErr w:type="spellStart"/>
+      <w:r>
+        <w:rPr>
+          <w:sz w:val="24"/>
+          <w:szCs w:val="24"/>
+        </w:rPr>
+        <w:t>Collision</w:t>
+      </w:r>
+      <w:proofErr w:type="spellEnd"/>
+      <w:r>
+        <w:rPr>
+          <w:sz w:val="24"/>
+          <w:szCs w:val="24"/>
+        </w:rPr>
+        <w:t>, pero con la diferencia de que retorna todas las posibles colisiones que puedan existir entre la partícula y el objeto.</w:t>
+      </w:r>
+    </w:p>
+    <w:p/>
+    <w:p>
+      <w:pPr>
+        <w:pStyle w:val="Ttulo3"/>
+        <w:rPr>
+          <w:rFonts w:asciiTheme="minorHAnsi" w:hAnsiTheme="minorHAnsi" w:cstheme="minorHAnsi"/>
+          <w:color w:val="auto"/>
+        </w:rPr>
+      </w:pPr>
+      <w:bookmarkStart w:id="15" w:name="_Toc25165901"/>
+      <w:r>
+        <w:rPr>
+          <w:rFonts w:asciiTheme="minorHAnsi" w:hAnsiTheme="minorHAnsi" w:cstheme="minorHAnsi"/>
+          <w:color w:val="auto"/>
+          <w:u w:val="single"/>
+        </w:rPr>
+        <w:t xml:space="preserve">2.3.3 </w:t>
+      </w:r>
+      <w:proofErr w:type="spellStart"/>
+      <w:r>
+        <w:rPr>
+          <w:rFonts w:asciiTheme="minorHAnsi" w:hAnsiTheme="minorHAnsi" w:cstheme="minorHAnsi"/>
+          <w:color w:val="auto"/>
+          <w:u w:val="single"/>
+        </w:rPr>
+        <w:t>Calculate</w:t>
+      </w:r>
+      <w:proofErr w:type="spellEnd"/>
+      <w:r>
+        <w:rPr>
+          <w:rFonts w:asciiTheme="minorHAnsi" w:hAnsiTheme="minorHAnsi" w:cstheme="minorHAnsi"/>
+          <w:color w:val="auto"/>
+          <w:u w:val="single"/>
+        </w:rPr>
+        <w:t xml:space="preserve"> Time</w:t>
+      </w:r>
       <w:bookmarkEnd w:id="15"/>
-      <w:r>
-        <w:rPr>
-          <w:sz w:val="24"/>
-          <w:szCs w:val="24"/>
-        </w:rPr>
-        <w:t>. La tercera, si la posición y de la partícula menos su radio es igual o menor a la posición y del objeto más su altura. Y la cuarta, si la posición y de la partícula más su radio es igual o mayor a la posición y del objeto.</w:t>
-      </w:r>
-    </w:p>
-    <w:p>
-      <w:r>
-        <w:rPr>
-          <w:sz w:val="24"/>
-          <w:szCs w:val="24"/>
-        </w:rPr>
-        <w:t xml:space="preserve">Si cualquiera de estos 4 casos se cumple, entonces el booleano </w:t>
-      </w:r>
-      <w:proofErr w:type="spellStart"/>
-      <w:r>
-        <w:rPr>
-          <w:sz w:val="24"/>
-          <w:szCs w:val="24"/>
-        </w:rPr>
-        <w:t>ret</w:t>
-      </w:r>
-      <w:proofErr w:type="spellEnd"/>
-      <w:r>
-        <w:rPr>
-          <w:sz w:val="24"/>
-          <w:szCs w:val="24"/>
-        </w:rPr>
-        <w:t xml:space="preserve"> se vuelve true y la función retorna ese valor. </w:t>
-      </w:r>
-    </w:p>
-    <w:p>
-      <w:pPr>
-        <w:rPr>
-          <w:sz w:val="24"/>
-          <w:szCs w:val="24"/>
-        </w:rPr>
-      </w:pPr>
-      <w:r>
-        <w:rPr>
-          <w:sz w:val="24"/>
-          <w:szCs w:val="24"/>
-        </w:rPr>
-        <w:t xml:space="preserve">A continuación, existe otra función de </w:t>
-      </w:r>
-      <w:proofErr w:type="spellStart"/>
-      <w:r>
-        <w:rPr>
-          <w:sz w:val="24"/>
-          <w:szCs w:val="24"/>
-        </w:rPr>
-        <w:t>Check</w:t>
-      </w:r>
-      <w:proofErr w:type="spellEnd"/>
-      <w:r>
-        <w:rPr>
-          <w:sz w:val="24"/>
-          <w:szCs w:val="24"/>
-        </w:rPr>
-        <w:t xml:space="preserve"> </w:t>
-      </w:r>
-      <w:proofErr w:type="spellStart"/>
-      <w:r>
-        <w:rPr>
-          <w:sz w:val="24"/>
-          <w:szCs w:val="24"/>
-        </w:rPr>
-        <w:t>Collision</w:t>
-      </w:r>
-      <w:proofErr w:type="spellEnd"/>
-      <w:r>
-        <w:rPr>
-          <w:sz w:val="24"/>
-          <w:szCs w:val="24"/>
-        </w:rPr>
-        <w:t>, pero con la diferencia de que retorna todas las posibles colisiones que puedan existir entre la partícula y el objeto.</w:t>
-      </w:r>
-    </w:p>
-    <w:p/>
-    <w:p>
-      <w:pPr>
-        <w:pStyle w:val="Ttulo3"/>
-        <w:rPr>
-          <w:rFonts w:asciiTheme="minorHAnsi" w:hAnsiTheme="minorHAnsi" w:cstheme="minorHAnsi"/>
-          <w:color w:val="auto"/>
-        </w:rPr>
-      </w:pPr>
-      <w:bookmarkStart w:id="16" w:name="_Toc25165901"/>
-      <w:r>
-        <w:rPr>
-          <w:rFonts w:asciiTheme="minorHAnsi" w:hAnsiTheme="minorHAnsi" w:cstheme="minorHAnsi"/>
-          <w:color w:val="auto"/>
-          <w:u w:val="single"/>
-        </w:rPr>
-        <w:t xml:space="preserve">2.3.3 </w:t>
-      </w:r>
-      <w:proofErr w:type="spellStart"/>
-      <w:r>
-        <w:rPr>
-          <w:rFonts w:asciiTheme="minorHAnsi" w:hAnsiTheme="minorHAnsi" w:cstheme="minorHAnsi"/>
-          <w:color w:val="auto"/>
-          <w:u w:val="single"/>
-        </w:rPr>
-        <w:t>Calculate</w:t>
-      </w:r>
-      <w:proofErr w:type="spellEnd"/>
-      <w:r>
-        <w:rPr>
-          <w:rFonts w:asciiTheme="minorHAnsi" w:hAnsiTheme="minorHAnsi" w:cstheme="minorHAnsi"/>
-          <w:color w:val="auto"/>
-          <w:u w:val="single"/>
-        </w:rPr>
-        <w:t xml:space="preserve"> Time</w:t>
-      </w:r>
-      <w:bookmarkEnd w:id="16"/>
     </w:p>
     <w:p>
       <w:pPr>
@@ -4682,7 +4681,7 @@
           <w:u w:val="single"/>
         </w:rPr>
       </w:pPr>
-      <w:bookmarkStart w:id="17" w:name="_Toc25165902"/>
+      <w:bookmarkStart w:id="16" w:name="_Toc25165902"/>
       <w:r>
         <w:rPr>
           <w:rFonts w:asciiTheme="minorHAnsi" w:hAnsiTheme="minorHAnsi" w:cstheme="minorHAnsi"/>
@@ -4727,7 +4726,7 @@
         </w:rPr>
         <w:t xml:space="preserve"> Position</w:t>
       </w:r>
-      <w:bookmarkEnd w:id="17"/>
+      <w:bookmarkEnd w:id="16"/>
     </w:p>
     <w:p>
       <w:pPr>
@@ -5351,7 +5350,7 @@
           <w:lang w:val="en-GB"/>
         </w:rPr>
       </w:pPr>
-      <w:bookmarkStart w:id="18" w:name="_Toc25165903"/>
+      <w:bookmarkStart w:id="17" w:name="_Toc25165903"/>
       <w:r>
         <w:rPr>
           <w:rFonts w:asciiTheme="minorHAnsi" w:hAnsiTheme="minorHAnsi" w:cstheme="minorHAnsi"/>
@@ -5361,38 +5360,38 @@
         </w:rPr>
         <w:t>2.4 Acceleration and velocity functions</w:t>
       </w:r>
+      <w:bookmarkEnd w:id="17"/>
+    </w:p>
+    <w:p>
+      <w:pPr>
+        <w:pStyle w:val="Ttulo3"/>
+        <w:rPr>
+          <w:rFonts w:asciiTheme="minorHAnsi" w:hAnsiTheme="minorHAnsi" w:cstheme="minorHAnsi"/>
+          <w:color w:val="auto"/>
+          <w:u w:val="single"/>
+          <w:lang w:val="en-GB"/>
+        </w:rPr>
+      </w:pPr>
+      <w:bookmarkStart w:id="18" w:name="_Toc25165904"/>
+      <w:r>
+        <w:rPr>
+          <w:rFonts w:asciiTheme="minorHAnsi" w:hAnsiTheme="minorHAnsi" w:cstheme="minorHAnsi"/>
+          <w:color w:val="auto"/>
+          <w:u w:val="single"/>
+          <w:lang w:val="en-GB"/>
+        </w:rPr>
+        <w:t>2.4.1</w:t>
+      </w:r>
+      <w:r>
+        <w:rPr>
+          <w:rFonts w:asciiTheme="minorHAnsi" w:hAnsiTheme="minorHAnsi" w:cstheme="minorHAnsi"/>
+          <w:color w:val="auto"/>
+          <w:u w:val="single"/>
+          <w:lang w:val="en-GB"/>
+        </w:rPr>
+        <w:t xml:space="preserve"> Acceleration sum &amp; Drag acceleration</w:t>
+      </w:r>
       <w:bookmarkEnd w:id="18"/>
-    </w:p>
-    <w:p>
-      <w:pPr>
-        <w:pStyle w:val="Ttulo3"/>
-        <w:rPr>
-          <w:rFonts w:asciiTheme="minorHAnsi" w:hAnsiTheme="minorHAnsi" w:cstheme="minorHAnsi"/>
-          <w:color w:val="auto"/>
-          <w:u w:val="single"/>
-          <w:lang w:val="en-GB"/>
-        </w:rPr>
-      </w:pPr>
-      <w:bookmarkStart w:id="19" w:name="_Toc25165904"/>
-      <w:r>
-        <w:rPr>
-          <w:rFonts w:asciiTheme="minorHAnsi" w:hAnsiTheme="minorHAnsi" w:cstheme="minorHAnsi"/>
-          <w:color w:val="auto"/>
-          <w:u w:val="single"/>
-          <w:lang w:val="en-GB"/>
-        </w:rPr>
-        <w:t>2.4.1</w:t>
-      </w:r>
-      <w:r>
-        <w:rPr>
-          <w:rFonts w:asciiTheme="minorHAnsi" w:hAnsiTheme="minorHAnsi" w:cstheme="minorHAnsi"/>
-          <w:color w:val="auto"/>
-          <w:u w:val="single"/>
-          <w:lang w:val="en-GB"/>
-        </w:rPr>
-        <w:t xml:space="preserve"> Acceleration sum &amp; Drag acceleration</w:t>
-      </w:r>
-      <w:bookmarkEnd w:id="19"/>
     </w:p>
     <w:p>
       <w:pPr>
@@ -5696,7 +5695,7 @@
           <w:u w:val="single"/>
         </w:rPr>
       </w:pPr>
-      <w:bookmarkStart w:id="20" w:name="_Toc25165905"/>
+      <w:bookmarkStart w:id="19" w:name="_Toc25165905"/>
       <w:r>
         <w:rPr>
           <w:rFonts w:asciiTheme="minorHAnsi" w:hAnsiTheme="minorHAnsi" w:cstheme="minorHAnsi"/>
@@ -5722,162 +5721,162 @@
         </w:rPr>
         <w:t>Velocity</w:t>
       </w:r>
+      <w:bookmarkEnd w:id="19"/>
+      <w:proofErr w:type="spellEnd"/>
+    </w:p>
+    <w:p>
+      <w:r>
+        <w:t xml:space="preserve">Esta función retorna la velocidad de la partícula en el momento en que la aceleración es constante. Cuando esta partícula cae con una gravedad y una aceleración, la velocidad aumenta. Pero llega un momento en el que la </w:t>
+      </w:r>
+      <w:proofErr w:type="spellStart"/>
+      <w:r>
+        <w:t>Drag</w:t>
+      </w:r>
+      <w:proofErr w:type="spellEnd"/>
+      <w:r>
+        <w:t xml:space="preserve"> </w:t>
+      </w:r>
+      <w:proofErr w:type="spellStart"/>
+      <w:r>
+        <w:t>Acceleration</w:t>
+      </w:r>
+      <w:proofErr w:type="spellEnd"/>
+      <w:r>
+        <w:t xml:space="preserve"> y el peso de la partícula (su masa) se igualan, y la velocidad es constante.</w:t>
+      </w:r>
+    </w:p>
+    <w:p>
+      <w:pPr>
+        <w:rPr>
+          <w:sz w:val="24"/>
+          <w:szCs w:val="24"/>
+        </w:rPr>
+      </w:pPr>
+    </w:p>
+    <w:p>
+      <w:pPr>
+        <w:pStyle w:val="Ttulo3"/>
+        <w:rPr>
+          <w:rFonts w:asciiTheme="minorHAnsi" w:hAnsiTheme="minorHAnsi" w:cstheme="minorHAnsi"/>
+          <w:color w:val="auto"/>
+          <w:u w:val="single"/>
+        </w:rPr>
+      </w:pPr>
+      <w:bookmarkStart w:id="20" w:name="_Toc25165906"/>
+      <w:r>
+        <w:rPr>
+          <w:rFonts w:asciiTheme="minorHAnsi" w:hAnsiTheme="minorHAnsi" w:cstheme="minorHAnsi"/>
+          <w:color w:val="auto"/>
+          <w:u w:val="single"/>
+        </w:rPr>
+        <w:t xml:space="preserve">2.4.3 </w:t>
+      </w:r>
+      <w:proofErr w:type="spellStart"/>
+      <w:r>
+        <w:rPr>
+          <w:rFonts w:asciiTheme="minorHAnsi" w:hAnsiTheme="minorHAnsi" w:cstheme="minorHAnsi"/>
+          <w:color w:val="auto"/>
+          <w:u w:val="single"/>
+        </w:rPr>
+        <w:t>Parachutist</w:t>
+      </w:r>
+      <w:proofErr w:type="spellEnd"/>
+      <w:r>
+        <w:rPr>
+          <w:rFonts w:asciiTheme="minorHAnsi" w:hAnsiTheme="minorHAnsi" w:cstheme="minorHAnsi"/>
+          <w:color w:val="auto"/>
+          <w:u w:val="single"/>
+        </w:rPr>
+        <w:t xml:space="preserve"> </w:t>
+      </w:r>
+      <w:proofErr w:type="spellStart"/>
+      <w:r>
+        <w:rPr>
+          <w:rFonts w:asciiTheme="minorHAnsi" w:hAnsiTheme="minorHAnsi" w:cstheme="minorHAnsi"/>
+          <w:color w:val="auto"/>
+          <w:u w:val="single"/>
+        </w:rPr>
+        <w:t>Acceleration</w:t>
+      </w:r>
       <w:bookmarkEnd w:id="20"/>
       <w:proofErr w:type="spellEnd"/>
     </w:p>
     <w:p>
       <w:r>
-        <w:t xml:space="preserve">Esta función retorna la velocidad de la partícula en el momento en que la aceleración es constante. Cuando esta partícula cae con una gravedad y una aceleración, la velocidad aumenta. Pero llega un momento en el que la </w:t>
-      </w:r>
-      <w:proofErr w:type="spellStart"/>
-      <w:r>
-        <w:t>Drag</w:t>
-      </w:r>
-      <w:proofErr w:type="spellEnd"/>
-      <w:r>
+        <w:t xml:space="preserve">En el caso que la opción que elija el usuario en base a la aceleración sea únicamente la gravedad esta función no tiene sentida ser aplicada, pero en caso de que elija que existan fuerzas de rozamiento, densidad, área y demás </w:t>
+      </w:r>
+      <w:proofErr w:type="spellStart"/>
+      <w:r>
+        <w:t>si</w:t>
+      </w:r>
+      <w:proofErr w:type="spellEnd"/>
+      <w:r>
+        <w:t xml:space="preserve"> que se puede aplicar esta función.</w:t>
+      </w:r>
+    </w:p>
+    <w:p>
+      <w:r>
+        <w:t>Para calcular la aceleración, lo que hace la ecuación es multiplicar la masa</w:t>
+      </w:r>
+      <w:r>
+        <w:t xml:space="preserve"> negativa</w:t>
+      </w:r>
+      <w:r>
+        <w:t xml:space="preserve"> por la gravedad y sumarlo a dos veces la gravedad y a una constante. Finalmente, se divide todo esto a la masa de la partícula.</w:t>
+      </w:r>
+    </w:p>
+    <w:p>
+      <w:r>
+        <w:t>Todos los valores de la ecuación son dados por el usuario cuando complete el menú inicial de integrador.</w:t>
+      </w:r>
+    </w:p>
+    <w:p/>
+    <w:p>
+      <w:pPr>
+        <w:pStyle w:val="Ttulo3"/>
+        <w:rPr>
+          <w:rFonts w:asciiTheme="minorHAnsi" w:hAnsiTheme="minorHAnsi" w:cstheme="minorHAnsi"/>
+          <w:color w:val="auto"/>
+          <w:u w:val="single"/>
+        </w:rPr>
+      </w:pPr>
+      <w:bookmarkStart w:id="21" w:name="_Toc25165907"/>
+      <w:r>
+        <w:rPr>
+          <w:rFonts w:asciiTheme="minorHAnsi" w:hAnsiTheme="minorHAnsi" w:cstheme="minorHAnsi"/>
+          <w:color w:val="auto"/>
+          <w:u w:val="single"/>
+        </w:rPr>
+        <w:t xml:space="preserve">2.4.4 </w:t>
+      </w:r>
+      <w:proofErr w:type="spellStart"/>
+      <w:r>
+        <w:rPr>
+          <w:rFonts w:asciiTheme="minorHAnsi" w:hAnsiTheme="minorHAnsi" w:cstheme="minorHAnsi"/>
+          <w:color w:val="auto"/>
+          <w:u w:val="single"/>
+        </w:rPr>
+        <w:t>Freefall</w:t>
+      </w:r>
+      <w:proofErr w:type="spellEnd"/>
+      <w:r>
+        <w:rPr>
+          <w:rFonts w:asciiTheme="minorHAnsi" w:hAnsiTheme="minorHAnsi" w:cstheme="minorHAnsi"/>
+          <w:color w:val="auto"/>
+          <w:u w:val="single"/>
+        </w:rPr>
         <w:t xml:space="preserve"> </w:t>
       </w:r>
       <w:proofErr w:type="spellStart"/>
       <w:r>
-        <w:t>Acceleration</w:t>
-      </w:r>
-      <w:proofErr w:type="spellEnd"/>
-      <w:r>
-        <w:t xml:space="preserve"> y el peso de la partícula (su masa) se igualan, y la velocidad es constante.</w:t>
-      </w:r>
-    </w:p>
-    <w:p>
-      <w:pPr>
-        <w:rPr>
-          <w:sz w:val="24"/>
-          <w:szCs w:val="24"/>
-        </w:rPr>
-      </w:pPr>
-    </w:p>
-    <w:p>
-      <w:pPr>
-        <w:pStyle w:val="Ttulo3"/>
-        <w:rPr>
-          <w:rFonts w:asciiTheme="minorHAnsi" w:hAnsiTheme="minorHAnsi" w:cstheme="minorHAnsi"/>
-          <w:color w:val="auto"/>
-          <w:u w:val="single"/>
-        </w:rPr>
-      </w:pPr>
-      <w:bookmarkStart w:id="21" w:name="_Toc25165906"/>
-      <w:r>
-        <w:rPr>
-          <w:rFonts w:asciiTheme="minorHAnsi" w:hAnsiTheme="minorHAnsi" w:cstheme="minorHAnsi"/>
-          <w:color w:val="auto"/>
-          <w:u w:val="single"/>
-        </w:rPr>
-        <w:t xml:space="preserve">2.4.3 </w:t>
-      </w:r>
-      <w:proofErr w:type="spellStart"/>
-      <w:r>
-        <w:rPr>
-          <w:rFonts w:asciiTheme="minorHAnsi" w:hAnsiTheme="minorHAnsi" w:cstheme="minorHAnsi"/>
-          <w:color w:val="auto"/>
-          <w:u w:val="single"/>
-        </w:rPr>
-        <w:t>Parachutist</w:t>
-      </w:r>
-      <w:proofErr w:type="spellEnd"/>
-      <w:r>
-        <w:rPr>
-          <w:rFonts w:asciiTheme="minorHAnsi" w:hAnsiTheme="minorHAnsi" w:cstheme="minorHAnsi"/>
-          <w:color w:val="auto"/>
-          <w:u w:val="single"/>
-        </w:rPr>
-        <w:t xml:space="preserve"> </w:t>
-      </w:r>
-      <w:proofErr w:type="spellStart"/>
-      <w:r>
-        <w:rPr>
-          <w:rFonts w:asciiTheme="minorHAnsi" w:hAnsiTheme="minorHAnsi" w:cstheme="minorHAnsi"/>
-          <w:color w:val="auto"/>
-          <w:u w:val="single"/>
-        </w:rPr>
-        <w:t>Acceleration</w:t>
+        <w:rPr>
+          <w:rFonts w:asciiTheme="minorHAnsi" w:hAnsiTheme="minorHAnsi" w:cstheme="minorHAnsi"/>
+          <w:color w:val="auto"/>
+          <w:u w:val="single"/>
+        </w:rPr>
+        <w:t>speed</w:t>
       </w:r>
       <w:bookmarkEnd w:id="21"/>
-      <w:proofErr w:type="spellEnd"/>
-    </w:p>
-    <w:p>
-      <w:r>
-        <w:t xml:space="preserve">En el caso que la opción que elija el usuario en base a la aceleración sea únicamente la gravedad esta función no tiene sentida ser aplicada, pero en caso de que elija que existan fuerzas de rozamiento, densidad, área y demás </w:t>
-      </w:r>
-      <w:proofErr w:type="spellStart"/>
-      <w:r>
-        <w:t>si</w:t>
-      </w:r>
-      <w:proofErr w:type="spellEnd"/>
-      <w:r>
-        <w:t xml:space="preserve"> que se puede aplicar esta función.</w:t>
-      </w:r>
-    </w:p>
-    <w:p>
-      <w:r>
-        <w:t>Para calcular la aceleración, lo que hace la ecuación es multiplicar la masa</w:t>
-      </w:r>
-      <w:r>
-        <w:t xml:space="preserve"> negativa</w:t>
-      </w:r>
-      <w:r>
-        <w:t xml:space="preserve"> por la gravedad y sumarlo a dos veces la gravedad y a una constante. Finalmente, se divide todo esto a la masa de la partícula.</w:t>
-      </w:r>
-    </w:p>
-    <w:p>
-      <w:r>
-        <w:t>Todos los valores de la ecuación son dados por el usuario cuando complete el menú inicial de integrador.</w:t>
-      </w:r>
-    </w:p>
-    <w:p/>
-    <w:p>
-      <w:pPr>
-        <w:pStyle w:val="Ttulo3"/>
-        <w:rPr>
-          <w:rFonts w:asciiTheme="minorHAnsi" w:hAnsiTheme="minorHAnsi" w:cstheme="minorHAnsi"/>
-          <w:color w:val="auto"/>
-          <w:u w:val="single"/>
-        </w:rPr>
-      </w:pPr>
-      <w:bookmarkStart w:id="22" w:name="_Toc25165907"/>
-      <w:r>
-        <w:rPr>
-          <w:rFonts w:asciiTheme="minorHAnsi" w:hAnsiTheme="minorHAnsi" w:cstheme="minorHAnsi"/>
-          <w:color w:val="auto"/>
-          <w:u w:val="single"/>
-        </w:rPr>
-        <w:t xml:space="preserve">2.4.4 </w:t>
-      </w:r>
-      <w:proofErr w:type="spellStart"/>
-      <w:r>
-        <w:rPr>
-          <w:rFonts w:asciiTheme="minorHAnsi" w:hAnsiTheme="minorHAnsi" w:cstheme="minorHAnsi"/>
-          <w:color w:val="auto"/>
-          <w:u w:val="single"/>
-        </w:rPr>
-        <w:t>Freefall</w:t>
-      </w:r>
-      <w:proofErr w:type="spellEnd"/>
-      <w:r>
-        <w:rPr>
-          <w:rFonts w:asciiTheme="minorHAnsi" w:hAnsiTheme="minorHAnsi" w:cstheme="minorHAnsi"/>
-          <w:color w:val="auto"/>
-          <w:u w:val="single"/>
-        </w:rPr>
-        <w:t xml:space="preserve"> </w:t>
-      </w:r>
-      <w:proofErr w:type="spellStart"/>
-      <w:r>
-        <w:rPr>
-          <w:rFonts w:asciiTheme="minorHAnsi" w:hAnsiTheme="minorHAnsi" w:cstheme="minorHAnsi"/>
-          <w:color w:val="auto"/>
-          <w:u w:val="single"/>
-        </w:rPr>
-        <w:t>speed</w:t>
-      </w:r>
-      <w:bookmarkEnd w:id="22"/>
       <w:proofErr w:type="spellEnd"/>
     </w:p>
     <w:p>
@@ -5949,7 +5948,7 @@
           <w:u w:val="single"/>
         </w:rPr>
       </w:pPr>
-      <w:bookmarkStart w:id="23" w:name="_Toc25165908"/>
+      <w:bookmarkStart w:id="22" w:name="_Toc25165908"/>
       <w:r>
         <w:rPr>
           <w:rFonts w:asciiTheme="minorHAnsi" w:hAnsiTheme="minorHAnsi" w:cstheme="minorHAnsi"/>
@@ -5985,7 +5984,7 @@
         </w:rPr>
         <w:t>acceleration</w:t>
       </w:r>
-      <w:bookmarkEnd w:id="23"/>
+      <w:bookmarkEnd w:id="22"/>
       <w:proofErr w:type="spellEnd"/>
     </w:p>
     <w:p>
@@ -6015,7 +6014,7 @@
           <w:u w:val="single"/>
         </w:rPr>
       </w:pPr>
-      <w:bookmarkStart w:id="24" w:name="_Toc25165909"/>
+      <w:bookmarkStart w:id="23" w:name="_Toc25165909"/>
       <w:r>
         <w:rPr>
           <w:rFonts w:asciiTheme="minorHAnsi" w:hAnsiTheme="minorHAnsi" w:cstheme="minorHAnsi"/>
@@ -6033,9 +6032,118 @@
         </w:rPr>
         <w:t>functions</w:t>
       </w:r>
+      <w:bookmarkEnd w:id="23"/>
+      <w:proofErr w:type="spellEnd"/>
+    </w:p>
+    <w:p>
+      <w:pPr>
+        <w:pStyle w:val="Ttulo3"/>
+        <w:rPr>
+          <w:rFonts w:asciiTheme="minorHAnsi" w:hAnsiTheme="minorHAnsi" w:cstheme="minorHAnsi"/>
+          <w:color w:val="auto"/>
+          <w:u w:val="single"/>
+        </w:rPr>
+      </w:pPr>
+      <w:bookmarkStart w:id="24" w:name="_Toc25165910"/>
+      <w:r>
+        <w:rPr>
+          <w:rFonts w:asciiTheme="minorHAnsi" w:hAnsiTheme="minorHAnsi" w:cstheme="minorHAnsi"/>
+          <w:color w:val="auto"/>
+          <w:u w:val="single"/>
+        </w:rPr>
+        <w:t xml:space="preserve">2.5.1 </w:t>
+      </w:r>
+      <w:proofErr w:type="spellStart"/>
+      <w:r>
+        <w:rPr>
+          <w:rFonts w:asciiTheme="minorHAnsi" w:hAnsiTheme="minorHAnsi" w:cstheme="minorHAnsi"/>
+          <w:color w:val="auto"/>
+          <w:u w:val="single"/>
+        </w:rPr>
+        <w:t>Classical</w:t>
+      </w:r>
+      <w:proofErr w:type="spellEnd"/>
+      <w:r>
+        <w:rPr>
+          <w:rFonts w:asciiTheme="minorHAnsi" w:hAnsiTheme="minorHAnsi" w:cstheme="minorHAnsi"/>
+          <w:color w:val="auto"/>
+          <w:u w:val="single"/>
+        </w:rPr>
+        <w:t xml:space="preserve"> </w:t>
+      </w:r>
+      <w:proofErr w:type="spellStart"/>
+      <w:r>
+        <w:rPr>
+          <w:rFonts w:asciiTheme="minorHAnsi" w:hAnsiTheme="minorHAnsi" w:cstheme="minorHAnsi"/>
+          <w:color w:val="auto"/>
+          <w:u w:val="single"/>
+        </w:rPr>
+        <w:t>Motion</w:t>
+      </w:r>
       <w:bookmarkEnd w:id="24"/>
       <w:proofErr w:type="spellEnd"/>
     </w:p>
+    <w:p/>
+    <w:p>
+      <w:r>
+        <w:t>Xn+1 = X + V*</w:t>
+      </w:r>
+      <w:proofErr w:type="spellStart"/>
+      <w:r>
+        <w:t>dt</w:t>
+      </w:r>
+      <w:proofErr w:type="spellEnd"/>
+      <w:r>
+        <w:t xml:space="preserve"> + ½ a*dt^2 </w:t>
+      </w:r>
+    </w:p>
+    <w:p>
+      <w:r>
+        <w:t xml:space="preserve">En el caso de la función </w:t>
+      </w:r>
+      <w:proofErr w:type="spellStart"/>
+      <w:r>
+        <w:t>Classical</w:t>
+      </w:r>
+      <w:proofErr w:type="spellEnd"/>
+      <w:r>
+        <w:t xml:space="preserve"> </w:t>
+      </w:r>
+      <w:proofErr w:type="spellStart"/>
+      <w:r>
+        <w:t>Motion</w:t>
+      </w:r>
+      <w:proofErr w:type="spellEnd"/>
+      <w:r>
+        <w:t xml:space="preserve">, su funcionamiento es prácticamente el mismo que en la función base de </w:t>
+      </w:r>
+      <w:proofErr w:type="spellStart"/>
+      <w:r>
+        <w:t>Verlet</w:t>
+      </w:r>
+      <w:proofErr w:type="spellEnd"/>
+      <w:r>
+        <w:t xml:space="preserve">, la única diferencia es que en este caso sí que se utiliza la velocidad para calcular la nueva posición de la partícula, </w:t>
+      </w:r>
+      <w:proofErr w:type="gramStart"/>
+      <w:r>
+        <w:t>y</w:t>
+      </w:r>
+      <w:proofErr w:type="gramEnd"/>
+      <w:r>
+        <w:t xml:space="preserve"> en consecuencia, no necesita otra función que le calcule la posición previa. Así pues, lo que hace es esta ecuación es, por decirlo de alguna manera, sustituir la posición previa por la velocidad, para así poder calcular la posición.</w:t>
+      </w:r>
+    </w:p>
+    <w:p>
+      <w:r>
+        <w:t>Su funcionamiento pasa por diferentes valores que introduce el usuario al inicio, que son: la posición actual de la partícula, la velocidad y la aceleración, sin olvidarnos del tiempo que es establecido por nosotros. El calcula se realiza de la siguiente manera:</w:t>
+      </w:r>
+    </w:p>
+    <w:p>
+      <w:r>
+        <w:t>En primer lugar, se suma la posición actual a la velocidad multiplicada del tiempo y seguidamente, se multiplica a la multiplicación de la mitad de la aceleración y el tiempo al cuadrado.</w:t>
+      </w:r>
+    </w:p>
     <w:p>
       <w:pPr>
         <w:pStyle w:val="Ttulo3"/>
@@ -6045,143 +6153,34 @@
           <w:u w:val="single"/>
         </w:rPr>
       </w:pPr>
-      <w:bookmarkStart w:id="25" w:name="_Toc25165910"/>
-      <w:r>
-        <w:rPr>
-          <w:rFonts w:asciiTheme="minorHAnsi" w:hAnsiTheme="minorHAnsi" w:cstheme="minorHAnsi"/>
-          <w:color w:val="auto"/>
-          <w:u w:val="single"/>
-        </w:rPr>
-        <w:t xml:space="preserve">2.5.1 </w:t>
-      </w:r>
-      <w:proofErr w:type="spellStart"/>
-      <w:r>
-        <w:rPr>
-          <w:rFonts w:asciiTheme="minorHAnsi" w:hAnsiTheme="minorHAnsi" w:cstheme="minorHAnsi"/>
-          <w:color w:val="auto"/>
-          <w:u w:val="single"/>
-        </w:rPr>
-        <w:t>Classical</w:t>
-      </w:r>
-      <w:proofErr w:type="spellEnd"/>
-      <w:r>
-        <w:rPr>
-          <w:rFonts w:asciiTheme="minorHAnsi" w:hAnsiTheme="minorHAnsi" w:cstheme="minorHAnsi"/>
-          <w:color w:val="auto"/>
-          <w:u w:val="single"/>
-        </w:rPr>
-        <w:t xml:space="preserve"> </w:t>
-      </w:r>
-      <w:proofErr w:type="spellStart"/>
-      <w:r>
-        <w:rPr>
-          <w:rFonts w:asciiTheme="minorHAnsi" w:hAnsiTheme="minorHAnsi" w:cstheme="minorHAnsi"/>
-          <w:color w:val="auto"/>
-          <w:u w:val="single"/>
-        </w:rPr>
-        <w:t>Motion</w:t>
+    </w:p>
+    <w:p>
+      <w:pPr>
+        <w:pStyle w:val="Ttulo3"/>
+        <w:rPr>
+          <w:rFonts w:asciiTheme="minorHAnsi" w:hAnsiTheme="minorHAnsi" w:cstheme="minorHAnsi"/>
+          <w:color w:val="auto"/>
+          <w:u w:val="single"/>
+        </w:rPr>
+      </w:pPr>
+      <w:bookmarkStart w:id="25" w:name="_Toc25165911"/>
+      <w:r>
+        <w:rPr>
+          <w:rFonts w:asciiTheme="minorHAnsi" w:hAnsiTheme="minorHAnsi" w:cstheme="minorHAnsi"/>
+          <w:color w:val="auto"/>
+          <w:u w:val="single"/>
+        </w:rPr>
+        <w:t>2.5.3</w:t>
+      </w:r>
+      <w:r>
+        <w:rPr>
+          <w:rFonts w:asciiTheme="minorHAnsi" w:hAnsiTheme="minorHAnsi" w:cstheme="minorHAnsi"/>
+          <w:color w:val="auto"/>
+          <w:u w:val="single"/>
+        </w:rPr>
+        <w:t xml:space="preserve"> Time to position</w:t>
       </w:r>
       <w:bookmarkEnd w:id="25"/>
-      <w:proofErr w:type="spellEnd"/>
-    </w:p>
-    <w:p/>
-    <w:p>
-      <w:r>
-        <w:t>Xn+1 = X + V*</w:t>
-      </w:r>
-      <w:proofErr w:type="spellStart"/>
-      <w:r>
-        <w:t>dt</w:t>
-      </w:r>
-      <w:proofErr w:type="spellEnd"/>
-      <w:r>
-        <w:t xml:space="preserve"> + ½ a*dt^2 </w:t>
-      </w:r>
-    </w:p>
-    <w:p>
-      <w:r>
-        <w:t xml:space="preserve">En el caso de la función </w:t>
-      </w:r>
-      <w:proofErr w:type="spellStart"/>
-      <w:r>
-        <w:t>Classical</w:t>
-      </w:r>
-      <w:proofErr w:type="spellEnd"/>
-      <w:r>
-        <w:t xml:space="preserve"> </w:t>
-      </w:r>
-      <w:proofErr w:type="spellStart"/>
-      <w:r>
-        <w:t>Motion</w:t>
-      </w:r>
-      <w:proofErr w:type="spellEnd"/>
-      <w:r>
-        <w:t xml:space="preserve">, su funcionamiento es prácticamente el mismo que en la función base de </w:t>
-      </w:r>
-      <w:proofErr w:type="spellStart"/>
-      <w:r>
-        <w:t>Verlet</w:t>
-      </w:r>
-      <w:proofErr w:type="spellEnd"/>
-      <w:r>
-        <w:t xml:space="preserve">, la única diferencia es que en este caso sí que se utiliza la velocidad para calcular la nueva posición de la partícula, </w:t>
-      </w:r>
-      <w:proofErr w:type="gramStart"/>
-      <w:r>
-        <w:t>y</w:t>
-      </w:r>
-      <w:proofErr w:type="gramEnd"/>
-      <w:r>
-        <w:t xml:space="preserve"> en consecuencia, no necesita otra función que le calcule la posición previa. Así pues, lo que hace es esta ecuación es, por decirlo de alguna manera, sustituir la posición previa por la velocidad, para así poder calcular la posición.</w:t>
-      </w:r>
-    </w:p>
-    <w:p>
-      <w:r>
-        <w:t>Su funcionamiento pasa por diferentes valores que introduce el usuario al inicio, que son: la posición actual de la partícula, la velocidad y la aceleración, sin olvidarnos del tiempo que es establecido por nosotros. El calcula se realiza de la siguiente manera:</w:t>
-      </w:r>
-    </w:p>
-    <w:p>
-      <w:r>
-        <w:t>En primer lugar, se suma la posición actual a la velocidad multiplicada del tiempo y seguidamente, se multiplica a la multiplicación de la mitad de la aceleración y el tiempo al cuadrado.</w:t>
-      </w:r>
-    </w:p>
-    <w:p>
-      <w:pPr>
-        <w:pStyle w:val="Ttulo3"/>
-        <w:rPr>
-          <w:rFonts w:asciiTheme="minorHAnsi" w:hAnsiTheme="minorHAnsi" w:cstheme="minorHAnsi"/>
-          <w:color w:val="auto"/>
-          <w:u w:val="single"/>
-        </w:rPr>
-      </w:pPr>
-    </w:p>
-    <w:p>
-      <w:pPr>
-        <w:pStyle w:val="Ttulo3"/>
-        <w:rPr>
-          <w:rFonts w:asciiTheme="minorHAnsi" w:hAnsiTheme="minorHAnsi" w:cstheme="minorHAnsi"/>
-          <w:color w:val="auto"/>
-          <w:u w:val="single"/>
-        </w:rPr>
-      </w:pPr>
-      <w:bookmarkStart w:id="26" w:name="_Toc25165911"/>
-      <w:r>
-        <w:rPr>
-          <w:rFonts w:asciiTheme="minorHAnsi" w:hAnsiTheme="minorHAnsi" w:cstheme="minorHAnsi"/>
-          <w:color w:val="auto"/>
-          <w:u w:val="single"/>
-        </w:rPr>
-        <w:t>2.5.3</w:t>
-      </w:r>
-      <w:r>
-        <w:rPr>
-          <w:rFonts w:asciiTheme="minorHAnsi" w:hAnsiTheme="minorHAnsi" w:cstheme="minorHAnsi"/>
-          <w:color w:val="auto"/>
-          <w:u w:val="single"/>
-        </w:rPr>
-        <w:t xml:space="preserve"> Time to position</w:t>
-      </w:r>
-      <w:bookmarkEnd w:id="26"/>
     </w:p>
     <w:p>
       <w:r>
@@ -6392,7 +6391,7 @@
           <w:szCs w:val="28"/>
         </w:rPr>
       </w:pPr>
-      <w:bookmarkStart w:id="27" w:name="_Toc25165912"/>
+      <w:bookmarkStart w:id="26" w:name="_Toc25165912"/>
       <w:r>
         <w:rPr>
           <w:rFonts w:asciiTheme="minorHAnsi" w:hAnsiTheme="minorHAnsi" w:cstheme="minorHAnsi"/>
@@ -6401,17 +6400,18 @@
           <w:szCs w:val="28"/>
         </w:rPr>
         <w:lastRenderedPageBreak/>
-        <w:t>4. Conclusiones</w:t>
-      </w:r>
-      <w:bookmarkEnd w:id="27"/>
-    </w:p>
-    <w:p>
-      <w:pPr>
-        <w:rPr>
+        <w:t xml:space="preserve">4. </w:t>
+      </w:r>
+      <w:bookmarkEnd w:id="26"/>
+      <w:r>
+        <w:rPr>
+          <w:rFonts w:asciiTheme="minorHAnsi" w:hAnsiTheme="minorHAnsi" w:cstheme="minorHAnsi"/>
+          <w:color w:val="auto"/>
           <w:sz w:val="28"/>
           <w:szCs w:val="28"/>
         </w:rPr>
-      </w:pPr>
+        <w:t>Ejemplos</w:t>
+      </w:r>
     </w:p>
     <w:p>
       <w:pPr>
@@ -6421,10 +6421,971 @@
         </w:rPr>
       </w:pPr>
     </w:p>
+    <w:p>
+      <w:r>
+        <w:t>En este apartado vamos a mostrar algunos ejemplos de cómo se grafica la partícula en cada uno de los casos que podemos elegir en el menú inicial, el cual es rellenado por el usuario.</w:t>
+      </w:r>
+    </w:p>
+    <w:p>
+      <w:pPr>
+        <w:pStyle w:val="Ttulo2"/>
+        <w:rPr>
+          <w:rFonts w:asciiTheme="minorHAnsi" w:hAnsiTheme="minorHAnsi"/>
+          <w:color w:val="auto"/>
+          <w:sz w:val="24"/>
+          <w:szCs w:val="24"/>
+          <w:u w:val="single"/>
+        </w:rPr>
+      </w:pPr>
+      <w:r>
+        <w:rPr>
+          <w:rFonts w:asciiTheme="minorHAnsi" w:hAnsiTheme="minorHAnsi"/>
+          <w:color w:val="auto"/>
+          <w:sz w:val="24"/>
+          <w:szCs w:val="24"/>
+          <w:u w:val="single"/>
+        </w:rPr>
+        <w:t xml:space="preserve">4.1 </w:t>
+      </w:r>
+      <w:proofErr w:type="spellStart"/>
+      <w:r>
+        <w:rPr>
+          <w:rFonts w:asciiTheme="minorHAnsi" w:hAnsiTheme="minorHAnsi"/>
+          <w:color w:val="auto"/>
+          <w:sz w:val="24"/>
+          <w:szCs w:val="24"/>
+          <w:u w:val="single"/>
+        </w:rPr>
+        <w:t>Calculate</w:t>
+      </w:r>
+      <w:proofErr w:type="spellEnd"/>
+      <w:r>
+        <w:rPr>
+          <w:rFonts w:asciiTheme="minorHAnsi" w:hAnsiTheme="minorHAnsi"/>
+          <w:color w:val="auto"/>
+          <w:sz w:val="24"/>
+          <w:szCs w:val="24"/>
+          <w:u w:val="single"/>
+        </w:rPr>
+        <w:t xml:space="preserve"> </w:t>
+      </w:r>
+      <w:proofErr w:type="spellStart"/>
+      <w:r>
+        <w:rPr>
+          <w:rFonts w:asciiTheme="minorHAnsi" w:hAnsiTheme="minorHAnsi"/>
+          <w:color w:val="auto"/>
+          <w:sz w:val="24"/>
+          <w:szCs w:val="24"/>
+          <w:u w:val="single"/>
+        </w:rPr>
+        <w:t>specific</w:t>
+      </w:r>
+      <w:proofErr w:type="spellEnd"/>
+      <w:r>
+        <w:rPr>
+          <w:rFonts w:asciiTheme="minorHAnsi" w:hAnsiTheme="minorHAnsi"/>
+          <w:color w:val="auto"/>
+          <w:sz w:val="24"/>
+          <w:szCs w:val="24"/>
+          <w:u w:val="single"/>
+        </w:rPr>
+        <w:t xml:space="preserve"> </w:t>
+      </w:r>
+      <w:proofErr w:type="spellStart"/>
+      <w:r>
+        <w:rPr>
+          <w:rFonts w:asciiTheme="minorHAnsi" w:hAnsiTheme="minorHAnsi"/>
+          <w:color w:val="auto"/>
+          <w:sz w:val="24"/>
+          <w:szCs w:val="24"/>
+          <w:u w:val="single"/>
+        </w:rPr>
+        <w:t>values</w:t>
+      </w:r>
+      <w:proofErr w:type="spellEnd"/>
+    </w:p>
+    <w:p/>
+    <w:p>
+      <w:pPr>
+        <w:pStyle w:val="Prrafodelista"/>
+        <w:numPr>
+          <w:ilvl w:val="0"/>
+          <w:numId w:val="4"/>
+        </w:numPr>
+        <w:rPr>
+          <w:u w:val="single"/>
+        </w:rPr>
+      </w:pPr>
+      <w:r>
+        <w:rPr>
+          <w:u w:val="single"/>
+        </w:rPr>
+        <w:t>Valores introducidos</w:t>
+      </w:r>
+    </w:p>
+    <w:p>
+      <w:r>
+        <w:t>Posición x e y:</w:t>
+      </w:r>
+      <w:r>
+        <w:t xml:space="preserve"> 100, 100</w:t>
+      </w:r>
+    </w:p>
+    <w:p>
+      <w:r>
+        <w:t>Velocidad inicial x e y:</w:t>
+      </w:r>
+      <w:r>
+        <w:t xml:space="preserve"> 50, 50</w:t>
+      </w:r>
+    </w:p>
+    <w:p>
+      <w:r>
+        <w:t>Aceleración x e y:</w:t>
+      </w:r>
+      <w:r>
+        <w:t xml:space="preserve"> 20, 20</w:t>
+      </w:r>
+    </w:p>
+    <w:p>
+      <w:r>
+        <w:t>Tiempo:</w:t>
+      </w:r>
+      <w:r>
+        <w:t xml:space="preserve"> 20</w:t>
+      </w:r>
+    </w:p>
+    <w:p>
+      <w:pPr>
+        <w:pStyle w:val="Prrafodelista"/>
+        <w:numPr>
+          <w:ilvl w:val="0"/>
+          <w:numId w:val="4"/>
+        </w:numPr>
+        <w:rPr>
+          <w:u w:val="single"/>
+        </w:rPr>
+      </w:pPr>
+      <w:r>
+        <w:rPr>
+          <w:u w:val="single"/>
+        </w:rPr>
+        <w:t>G</w:t>
+      </w:r>
+      <w:r>
+        <w:rPr>
+          <w:u w:val="single"/>
+        </w:rPr>
+        <w:t>rá</w:t>
+      </w:r>
+      <w:r>
+        <w:rPr>
+          <w:u w:val="single"/>
+        </w:rPr>
+        <w:t>fico</w:t>
+      </w:r>
+    </w:p>
+    <w:p>
+      <w:pPr>
+        <w:rPr>
+          <w:sz w:val="24"/>
+          <w:szCs w:val="24"/>
+        </w:rPr>
+      </w:pPr>
+      <w:r>
+        <w:rPr>
+          <w:noProof/>
+          <w:sz w:val="24"/>
+          <w:szCs w:val="24"/>
+          <w:lang w:eastAsia="es-ES"/>
+        </w:rPr>
+        <w:drawing>
+          <wp:inline distT="0" distB="0" distL="0" distR="0">
+            <wp:extent cx="5400040" cy="2705735"/>
+            <wp:effectExtent l="0" t="0" r="0" b="0"/>
+            <wp:docPr id="12" name="Imagen 12"/>
+            <wp:cNvGraphicFramePr>
+              <a:graphicFrameLocks xmlns:a="http://schemas.openxmlformats.org/drawingml/2006/main" noChangeAspect="1"/>
+            </wp:cNvGraphicFramePr>
+            <a:graphic xmlns:a="http://schemas.openxmlformats.org/drawingml/2006/main">
+              <a:graphicData uri="http://schemas.openxmlformats.org/drawingml/2006/picture">
+                <pic:pic xmlns:pic="http://schemas.openxmlformats.org/drawingml/2006/picture">
+                  <pic:nvPicPr>
+                    <pic:cNvPr id="12" name="Captura.PNG"/>
+                    <pic:cNvPicPr/>
+                  </pic:nvPicPr>
+                  <pic:blipFill>
+                    <a:blip r:embed="rId16">
+                      <a:extLst>
+                        <a:ext uri="{28A0092B-C50C-407E-A947-70E740481C1C}">
+                          <a14:useLocalDpi xmlns:a14="http://schemas.microsoft.com/office/drawing/2010/main" val="0"/>
+                        </a:ext>
+                      </a:extLst>
+                    </a:blip>
+                    <a:stretch>
+                      <a:fillRect/>
+                    </a:stretch>
+                  </pic:blipFill>
+                  <pic:spPr>
+                    <a:xfrm>
+                      <a:off x="0" y="0"/>
+                      <a:ext cx="5400040" cy="2705735"/>
+                    </a:xfrm>
+                    <a:prstGeom prst="rect">
+                      <a:avLst/>
+                    </a:prstGeom>
+                  </pic:spPr>
+                </pic:pic>
+              </a:graphicData>
+            </a:graphic>
+          </wp:inline>
+        </w:drawing>
+      </w:r>
+    </w:p>
+    <w:p>
+      <w:pPr>
+        <w:rPr>
+          <w:sz w:val="24"/>
+          <w:szCs w:val="24"/>
+        </w:rPr>
+      </w:pPr>
+    </w:p>
+    <w:p>
+      <w:pPr>
+        <w:pStyle w:val="Ttulo2"/>
+        <w:rPr>
+          <w:rFonts w:asciiTheme="minorHAnsi" w:hAnsiTheme="minorHAnsi"/>
+          <w:color w:val="auto"/>
+          <w:sz w:val="24"/>
+          <w:szCs w:val="24"/>
+          <w:u w:val="single"/>
+        </w:rPr>
+      </w:pPr>
+      <w:r>
+        <w:rPr>
+          <w:rFonts w:asciiTheme="minorHAnsi" w:hAnsiTheme="minorHAnsi"/>
+          <w:color w:val="auto"/>
+          <w:sz w:val="24"/>
+          <w:szCs w:val="24"/>
+          <w:u w:val="single"/>
+        </w:rPr>
+        <w:t xml:space="preserve">4.2 Do </w:t>
+      </w:r>
+      <w:proofErr w:type="spellStart"/>
+      <w:r>
+        <w:rPr>
+          <w:rFonts w:asciiTheme="minorHAnsi" w:hAnsiTheme="minorHAnsi"/>
+          <w:color w:val="auto"/>
+          <w:sz w:val="24"/>
+          <w:szCs w:val="24"/>
+          <w:u w:val="single"/>
+        </w:rPr>
+        <w:t>graphical</w:t>
+      </w:r>
+      <w:proofErr w:type="spellEnd"/>
+      <w:r>
+        <w:rPr>
+          <w:rFonts w:asciiTheme="minorHAnsi" w:hAnsiTheme="minorHAnsi"/>
+          <w:color w:val="auto"/>
+          <w:sz w:val="24"/>
+          <w:szCs w:val="24"/>
+          <w:u w:val="single"/>
+        </w:rPr>
+        <w:t xml:space="preserve"> </w:t>
+      </w:r>
+      <w:proofErr w:type="spellStart"/>
+      <w:r>
+        <w:rPr>
+          <w:rFonts w:asciiTheme="minorHAnsi" w:hAnsiTheme="minorHAnsi"/>
+          <w:color w:val="auto"/>
+          <w:sz w:val="24"/>
+          <w:szCs w:val="24"/>
+          <w:u w:val="single"/>
+        </w:rPr>
+        <w:t>presentation</w:t>
+      </w:r>
+      <w:proofErr w:type="spellEnd"/>
+      <w:r>
+        <w:rPr>
+          <w:rFonts w:asciiTheme="minorHAnsi" w:hAnsiTheme="minorHAnsi"/>
+          <w:color w:val="auto"/>
+          <w:sz w:val="24"/>
+          <w:szCs w:val="24"/>
+          <w:u w:val="single"/>
+        </w:rPr>
+        <w:t xml:space="preserve"> of </w:t>
+      </w:r>
+      <w:proofErr w:type="spellStart"/>
+      <w:r>
+        <w:rPr>
+          <w:rFonts w:asciiTheme="minorHAnsi" w:hAnsiTheme="minorHAnsi"/>
+          <w:color w:val="auto"/>
+          <w:sz w:val="24"/>
+          <w:szCs w:val="24"/>
+          <w:u w:val="single"/>
+        </w:rPr>
+        <w:t>the</w:t>
+      </w:r>
+      <w:proofErr w:type="spellEnd"/>
+      <w:r>
+        <w:rPr>
+          <w:rFonts w:asciiTheme="minorHAnsi" w:hAnsiTheme="minorHAnsi"/>
+          <w:color w:val="auto"/>
+          <w:sz w:val="24"/>
+          <w:szCs w:val="24"/>
+          <w:u w:val="single"/>
+        </w:rPr>
+        <w:t xml:space="preserve"> position</w:t>
+      </w:r>
+    </w:p>
+    <w:p/>
+    <w:p>
+      <w:pPr>
+        <w:pStyle w:val="Prrafodelista"/>
+        <w:numPr>
+          <w:ilvl w:val="0"/>
+          <w:numId w:val="4"/>
+        </w:numPr>
+        <w:rPr>
+          <w:u w:val="single"/>
+        </w:rPr>
+      </w:pPr>
+      <w:r>
+        <w:rPr>
+          <w:u w:val="single"/>
+        </w:rPr>
+        <w:t>Valores introducidos</w:t>
+      </w:r>
+    </w:p>
+    <w:p>
+      <w:r>
+        <w:t>Posición x e y:</w:t>
+      </w:r>
+      <w:r>
+        <w:t xml:space="preserve"> 100, 100</w:t>
+      </w:r>
+    </w:p>
+    <w:p>
+      <w:r>
+        <w:t>Velocidad inicial x e y:</w:t>
+      </w:r>
+      <w:r>
+        <w:t xml:space="preserve"> 50, 50</w:t>
+      </w:r>
+    </w:p>
+    <w:p>
+      <w:r>
+        <w:t>Gravedad: -10</w:t>
+      </w:r>
+    </w:p>
+    <w:p>
+      <w:r>
+        <w:t>Masa: 5</w:t>
+      </w:r>
+    </w:p>
+    <w:p/>
+    <w:p/>
+    <w:p>
+      <w:pPr>
+        <w:pStyle w:val="Prrafodelista"/>
+        <w:numPr>
+          <w:ilvl w:val="0"/>
+          <w:numId w:val="4"/>
+        </w:numPr>
+        <w:rPr>
+          <w:u w:val="single"/>
+        </w:rPr>
+      </w:pPr>
+      <w:bookmarkStart w:id="27" w:name="_GoBack"/>
+      <w:bookmarkEnd w:id="27"/>
+      <w:r>
+        <w:rPr>
+          <w:u w:val="single"/>
+        </w:rPr>
+        <w:lastRenderedPageBreak/>
+        <w:t>Gr</w:t>
+      </w:r>
+      <w:r>
+        <w:rPr>
+          <w:u w:val="single"/>
+        </w:rPr>
+        <w:t>á</w:t>
+      </w:r>
+      <w:r>
+        <w:rPr>
+          <w:u w:val="single"/>
+        </w:rPr>
+        <w:t>fico</w:t>
+      </w:r>
+    </w:p>
+    <w:p>
+      <w:pPr>
+        <w:rPr>
+          <w:u w:val="single"/>
+        </w:rPr>
+      </w:pPr>
+      <w:r>
+        <w:rPr>
+          <w:noProof/>
+          <w:u w:val="single"/>
+          <w:lang w:eastAsia="es-ES"/>
+        </w:rPr>
+        <w:drawing>
+          <wp:inline distT="0" distB="0" distL="0" distR="0">
+            <wp:extent cx="4514850" cy="3857585"/>
+            <wp:effectExtent l="0" t="0" r="0" b="0"/>
+            <wp:docPr id="14" name="Imagen 14"/>
+            <wp:cNvGraphicFramePr>
+              <a:graphicFrameLocks xmlns:a="http://schemas.openxmlformats.org/drawingml/2006/main" noChangeAspect="1"/>
+            </wp:cNvGraphicFramePr>
+            <a:graphic xmlns:a="http://schemas.openxmlformats.org/drawingml/2006/main">
+              <a:graphicData uri="http://schemas.openxmlformats.org/drawingml/2006/picture">
+                <pic:pic xmlns:pic="http://schemas.openxmlformats.org/drawingml/2006/picture">
+                  <pic:nvPicPr>
+                    <pic:cNvPr id="14" name="Captura2.PNG"/>
+                    <pic:cNvPicPr/>
+                  </pic:nvPicPr>
+                  <pic:blipFill>
+                    <a:blip r:embed="rId17">
+                      <a:extLst>
+                        <a:ext uri="{28A0092B-C50C-407E-A947-70E740481C1C}">
+                          <a14:useLocalDpi xmlns:a14="http://schemas.microsoft.com/office/drawing/2010/main" val="0"/>
+                        </a:ext>
+                      </a:extLst>
+                    </a:blip>
+                    <a:stretch>
+                      <a:fillRect/>
+                    </a:stretch>
+                  </pic:blipFill>
+                  <pic:spPr>
+                    <a:xfrm>
+                      <a:off x="0" y="0"/>
+                      <a:ext cx="4519690" cy="3861721"/>
+                    </a:xfrm>
+                    <a:prstGeom prst="rect">
+                      <a:avLst/>
+                    </a:prstGeom>
+                  </pic:spPr>
+                </pic:pic>
+              </a:graphicData>
+            </a:graphic>
+          </wp:inline>
+        </w:drawing>
+      </w:r>
+    </w:p>
+    <w:p>
+      <w:pPr>
+        <w:rPr>
+          <w:u w:val="single"/>
+        </w:rPr>
+      </w:pPr>
+      <w:r>
+        <w:rPr>
+          <w:noProof/>
+          <w:u w:val="single"/>
+          <w:lang w:eastAsia="es-ES"/>
+        </w:rPr>
+        <w:drawing>
+          <wp:inline distT="0" distB="0" distL="0" distR="0">
+            <wp:extent cx="4457700" cy="4476750"/>
+            <wp:effectExtent l="0" t="0" r="0" b="0"/>
+            <wp:docPr id="16" name="Imagen 16"/>
+            <wp:cNvGraphicFramePr>
+              <a:graphicFrameLocks xmlns:a="http://schemas.openxmlformats.org/drawingml/2006/main" noChangeAspect="1"/>
+            </wp:cNvGraphicFramePr>
+            <a:graphic xmlns:a="http://schemas.openxmlformats.org/drawingml/2006/main">
+              <a:graphicData uri="http://schemas.openxmlformats.org/drawingml/2006/picture">
+                <pic:pic xmlns:pic="http://schemas.openxmlformats.org/drawingml/2006/picture">
+                  <pic:nvPicPr>
+                    <pic:cNvPr id="16" name="Captura3.PNG"/>
+                    <pic:cNvPicPr/>
+                  </pic:nvPicPr>
+                  <pic:blipFill rotWithShape="1">
+                    <a:blip r:embed="rId18">
+                      <a:extLst>
+                        <a:ext uri="{28A0092B-C50C-407E-A947-70E740481C1C}">
+                          <a14:useLocalDpi xmlns:a14="http://schemas.microsoft.com/office/drawing/2010/main" val="0"/>
+                        </a:ext>
+                      </a:extLst>
+                    </a:blip>
+                    <a:srcRect r="1670" b="760"/>
+                    <a:stretch/>
+                  </pic:blipFill>
+                  <pic:spPr bwMode="auto">
+                    <a:xfrm>
+                      <a:off x="0" y="0"/>
+                      <a:ext cx="4476575" cy="4495706"/>
+                    </a:xfrm>
+                    <a:prstGeom prst="rect">
+                      <a:avLst/>
+                    </a:prstGeom>
+                    <a:ln>
+                      <a:noFill/>
+                    </a:ln>
+                    <a:extLst>
+                      <a:ext uri="{53640926-AAD7-44D8-BBD7-CCE9431645EC}">
+                        <a14:shadowObscured xmlns:a14="http://schemas.microsoft.com/office/drawing/2010/main"/>
+                      </a:ext>
+                    </a:extLst>
+                  </pic:spPr>
+                </pic:pic>
+              </a:graphicData>
+            </a:graphic>
+          </wp:inline>
+        </w:drawing>
+      </w:r>
+    </w:p>
+    <w:p>
+      <w:pPr>
+        <w:pStyle w:val="Ttulo2"/>
+        <w:rPr>
+          <w:rFonts w:asciiTheme="minorHAnsi" w:hAnsiTheme="minorHAnsi"/>
+          <w:color w:val="auto"/>
+          <w:sz w:val="24"/>
+          <w:szCs w:val="24"/>
+          <w:u w:val="single"/>
+        </w:rPr>
+      </w:pPr>
+      <w:r>
+        <w:rPr>
+          <w:rFonts w:asciiTheme="minorHAnsi" w:hAnsiTheme="minorHAnsi"/>
+          <w:color w:val="auto"/>
+          <w:sz w:val="24"/>
+          <w:szCs w:val="24"/>
+          <w:u w:val="single"/>
+        </w:rPr>
+        <w:lastRenderedPageBreak/>
+        <w:t xml:space="preserve">4.3 </w:t>
+      </w:r>
+      <w:proofErr w:type="spellStart"/>
+      <w:r>
+        <w:rPr>
+          <w:rFonts w:asciiTheme="minorHAnsi" w:hAnsiTheme="minorHAnsi"/>
+          <w:color w:val="auto"/>
+          <w:sz w:val="24"/>
+          <w:szCs w:val="24"/>
+          <w:u w:val="single"/>
+        </w:rPr>
+        <w:t>Simulate</w:t>
+      </w:r>
+      <w:proofErr w:type="spellEnd"/>
+      <w:r>
+        <w:rPr>
+          <w:rFonts w:asciiTheme="minorHAnsi" w:hAnsiTheme="minorHAnsi"/>
+          <w:color w:val="auto"/>
+          <w:sz w:val="24"/>
+          <w:szCs w:val="24"/>
+          <w:u w:val="single"/>
+        </w:rPr>
+        <w:t xml:space="preserve"> in real time</w:t>
+      </w:r>
+    </w:p>
+    <w:p/>
+    <w:p>
+      <w:pPr>
+        <w:pStyle w:val="Prrafodelista"/>
+        <w:numPr>
+          <w:ilvl w:val="0"/>
+          <w:numId w:val="4"/>
+        </w:numPr>
+        <w:rPr>
+          <w:u w:val="single"/>
+        </w:rPr>
+      </w:pPr>
+      <w:r>
+        <w:rPr>
+          <w:u w:val="single"/>
+        </w:rPr>
+        <w:t>Valores introducidos</w:t>
+      </w:r>
+    </w:p>
+    <w:p>
+      <w:r>
+        <w:t>Posición x e y:</w:t>
+      </w:r>
+      <w:r>
+        <w:t xml:space="preserve"> 100, 100</w:t>
+      </w:r>
+    </w:p>
+    <w:p>
+      <w:r>
+        <w:t>Velocidad inicial x e y:</w:t>
+      </w:r>
+      <w:r>
+        <w:t xml:space="preserve"> 50, 50</w:t>
+      </w:r>
+    </w:p>
+    <w:p>
+      <w:r>
+        <w:t>Gravedad</w:t>
+      </w:r>
+      <w:r>
+        <w:t>:</w:t>
+      </w:r>
+      <w:r>
+        <w:t xml:space="preserve"> -10</w:t>
+      </w:r>
+    </w:p>
+    <w:p>
+      <w:r>
+        <w:t>Masa</w:t>
+      </w:r>
+      <w:r>
+        <w:t>:</w:t>
+      </w:r>
+      <w:r>
+        <w:t xml:space="preserve"> 2</w:t>
+      </w:r>
+    </w:p>
+    <w:p>
+      <w:pPr>
+        <w:pStyle w:val="Prrafodelista"/>
+        <w:numPr>
+          <w:ilvl w:val="0"/>
+          <w:numId w:val="4"/>
+        </w:numPr>
+        <w:rPr>
+          <w:u w:val="single"/>
+        </w:rPr>
+      </w:pPr>
+      <w:r>
+        <w:rPr>
+          <w:u w:val="single"/>
+        </w:rPr>
+        <w:t>Gr</w:t>
+      </w:r>
+      <w:r>
+        <w:rPr>
+          <w:u w:val="single"/>
+        </w:rPr>
+        <w:t>á</w:t>
+      </w:r>
+      <w:r>
+        <w:rPr>
+          <w:u w:val="single"/>
+        </w:rPr>
+        <w:t>fico</w:t>
+      </w:r>
+    </w:p>
+    <w:p>
+      <w:r>
+        <w:t>En este caso, para poder comprobar lo que realmente hace esta opción del menú es necesario ver la compilación del código en acción. Pero, para poder mostrarlo un poco en este documento, hemos introducido la posición inicial de la partícula en base a unos valores y su posición final</w:t>
+      </w:r>
+    </w:p>
+    <w:p>
+      <w:pPr>
+        <w:rPr>
+          <w:sz w:val="28"/>
+          <w:szCs w:val="28"/>
+        </w:rPr>
+      </w:pPr>
+      <w:r>
+        <w:rPr>
+          <w:noProof/>
+          <w:lang w:eastAsia="es-ES"/>
+        </w:rPr>
+        <w:drawing>
+          <wp:inline distT="0" distB="0" distL="0" distR="0" wp14:anchorId="5ED695A9" wp14:editId="4259AFD2">
+            <wp:extent cx="2604210" cy="2626242"/>
+            <wp:effectExtent l="0" t="0" r="5715" b="3175"/>
+            <wp:docPr id="17" name="Imagen 17"/>
+            <wp:cNvGraphicFramePr>
+              <a:graphicFrameLocks xmlns:a="http://schemas.openxmlformats.org/drawingml/2006/main" noChangeAspect="1"/>
+            </wp:cNvGraphicFramePr>
+            <a:graphic xmlns:a="http://schemas.openxmlformats.org/drawingml/2006/main">
+              <a:graphicData uri="http://schemas.openxmlformats.org/drawingml/2006/picture">
+                <pic:pic xmlns:pic="http://schemas.openxmlformats.org/drawingml/2006/picture">
+                  <pic:nvPicPr>
+                    <pic:cNvPr id="1" name=""/>
+                    <pic:cNvPicPr/>
+                  </pic:nvPicPr>
+                  <pic:blipFill rotWithShape="1">
+                    <a:blip r:embed="rId19"/>
+                    <a:srcRect l="29538" t="16702" r="29269" b="16830"/>
+                    <a:stretch/>
+                  </pic:blipFill>
+                  <pic:spPr bwMode="auto">
+                    <a:xfrm>
+                      <a:off x="0" y="0"/>
+                      <a:ext cx="2624946" cy="2647153"/>
+                    </a:xfrm>
+                    <a:prstGeom prst="rect">
+                      <a:avLst/>
+                    </a:prstGeom>
+                    <a:ln>
+                      <a:noFill/>
+                    </a:ln>
+                    <a:extLst>
+                      <a:ext uri="{53640926-AAD7-44D8-BBD7-CCE9431645EC}">
+                        <a14:shadowObscured xmlns:a14="http://schemas.microsoft.com/office/drawing/2010/main"/>
+                      </a:ext>
+                    </a:extLst>
+                  </pic:spPr>
+                </pic:pic>
+              </a:graphicData>
+            </a:graphic>
+          </wp:inline>
+        </w:drawing>
+      </w:r>
+      <w:r>
+        <w:rPr>
+          <w:sz w:val="28"/>
+          <w:szCs w:val="28"/>
+        </w:rPr>
+        <w:t xml:space="preserve">    </w:t>
+      </w:r>
+      <w:r>
+        <w:rPr>
+          <w:noProof/>
+          <w:lang w:eastAsia="es-ES"/>
+        </w:rPr>
+        <w:drawing>
+          <wp:inline distT="0" distB="0" distL="0" distR="0" wp14:anchorId="1010A0AD" wp14:editId="68F0C438">
+            <wp:extent cx="2594344" cy="2706494"/>
+            <wp:effectExtent l="0" t="0" r="0" b="0"/>
+            <wp:docPr id="18" name="Imagen 18"/>
+            <wp:cNvGraphicFramePr>
+              <a:graphicFrameLocks xmlns:a="http://schemas.openxmlformats.org/drawingml/2006/main" noChangeAspect="1"/>
+            </wp:cNvGraphicFramePr>
+            <a:graphic xmlns:a="http://schemas.openxmlformats.org/drawingml/2006/main">
+              <a:graphicData uri="http://schemas.openxmlformats.org/drawingml/2006/picture">
+                <pic:pic xmlns:pic="http://schemas.openxmlformats.org/drawingml/2006/picture">
+                  <pic:nvPicPr>
+                    <pic:cNvPr id="1" name=""/>
+                    <pic:cNvPicPr/>
+                  </pic:nvPicPr>
+                  <pic:blipFill rotWithShape="1">
+                    <a:blip r:embed="rId20"/>
+                    <a:srcRect l="29536" t="14498" r="29314" b="16815"/>
+                    <a:stretch/>
+                  </pic:blipFill>
+                  <pic:spPr bwMode="auto">
+                    <a:xfrm>
+                      <a:off x="0" y="0"/>
+                      <a:ext cx="2621948" cy="2735291"/>
+                    </a:xfrm>
+                    <a:prstGeom prst="rect">
+                      <a:avLst/>
+                    </a:prstGeom>
+                    <a:ln>
+                      <a:noFill/>
+                    </a:ln>
+                    <a:extLst>
+                      <a:ext uri="{53640926-AAD7-44D8-BBD7-CCE9431645EC}">
+                        <a14:shadowObscured xmlns:a14="http://schemas.microsoft.com/office/drawing/2010/main"/>
+                      </a:ext>
+                    </a:extLst>
+                  </pic:spPr>
+                </pic:pic>
+              </a:graphicData>
+            </a:graphic>
+          </wp:inline>
+        </w:drawing>
+      </w:r>
+    </w:p>
+    <w:p>
+      <w:pPr>
+        <w:rPr>
+          <w:sz w:val="28"/>
+          <w:szCs w:val="28"/>
+        </w:rPr>
+      </w:pPr>
+    </w:p>
+    <w:p>
+      <w:pPr>
+        <w:rPr>
+          <w:sz w:val="28"/>
+          <w:szCs w:val="28"/>
+        </w:rPr>
+      </w:pPr>
+    </w:p>
+    <w:p>
+      <w:pPr>
+        <w:rPr>
+          <w:sz w:val="28"/>
+          <w:szCs w:val="28"/>
+        </w:rPr>
+      </w:pPr>
+    </w:p>
+    <w:p>
+      <w:pPr>
+        <w:rPr>
+          <w:sz w:val="28"/>
+          <w:szCs w:val="28"/>
+        </w:rPr>
+      </w:pPr>
+    </w:p>
+    <w:p>
+      <w:pPr>
+        <w:rPr>
+          <w:sz w:val="28"/>
+          <w:szCs w:val="28"/>
+        </w:rPr>
+      </w:pPr>
+    </w:p>
+    <w:p>
+      <w:pPr>
+        <w:rPr>
+          <w:sz w:val="28"/>
+          <w:szCs w:val="28"/>
+        </w:rPr>
+      </w:pPr>
+    </w:p>
+    <w:p>
+      <w:pPr>
+        <w:rPr>
+          <w:sz w:val="28"/>
+          <w:szCs w:val="28"/>
+        </w:rPr>
+      </w:pPr>
+    </w:p>
+    <w:p>
+      <w:pPr>
+        <w:rPr>
+          <w:sz w:val="28"/>
+          <w:szCs w:val="28"/>
+        </w:rPr>
+      </w:pPr>
+    </w:p>
+    <w:p>
+      <w:pPr>
+        <w:rPr>
+          <w:sz w:val="28"/>
+          <w:szCs w:val="28"/>
+        </w:rPr>
+      </w:pPr>
+    </w:p>
+    <w:p>
+      <w:pPr>
+        <w:rPr>
+          <w:sz w:val="28"/>
+          <w:szCs w:val="28"/>
+        </w:rPr>
+      </w:pPr>
+    </w:p>
+    <w:p>
+      <w:pPr>
+        <w:rPr>
+          <w:sz w:val="28"/>
+          <w:szCs w:val="28"/>
+        </w:rPr>
+      </w:pPr>
+    </w:p>
+    <w:p>
+      <w:pPr>
+        <w:rPr>
+          <w:sz w:val="28"/>
+          <w:szCs w:val="28"/>
+        </w:rPr>
+      </w:pPr>
+    </w:p>
+    <w:p>
+      <w:pPr>
+        <w:rPr>
+          <w:sz w:val="28"/>
+          <w:szCs w:val="28"/>
+        </w:rPr>
+      </w:pPr>
+    </w:p>
+    <w:p>
+      <w:pPr>
+        <w:rPr>
+          <w:sz w:val="28"/>
+          <w:szCs w:val="28"/>
+        </w:rPr>
+      </w:pPr>
+    </w:p>
+    <w:p>
+      <w:pPr>
+        <w:rPr>
+          <w:sz w:val="28"/>
+          <w:szCs w:val="28"/>
+        </w:rPr>
+      </w:pPr>
+    </w:p>
+    <w:p>
+      <w:pPr>
+        <w:rPr>
+          <w:sz w:val="28"/>
+          <w:szCs w:val="28"/>
+        </w:rPr>
+      </w:pPr>
+    </w:p>
+    <w:p>
+      <w:pPr>
+        <w:rPr>
+          <w:sz w:val="28"/>
+          <w:szCs w:val="28"/>
+        </w:rPr>
+      </w:pPr>
+    </w:p>
+    <w:p>
+      <w:pPr>
+        <w:rPr>
+          <w:sz w:val="28"/>
+          <w:szCs w:val="28"/>
+        </w:rPr>
+      </w:pPr>
+    </w:p>
+    <w:p>
+      <w:pPr>
+        <w:rPr>
+          <w:sz w:val="28"/>
+          <w:szCs w:val="28"/>
+        </w:rPr>
+      </w:pPr>
+    </w:p>
+    <w:p>
+      <w:pPr>
+        <w:rPr>
+          <w:sz w:val="28"/>
+          <w:szCs w:val="28"/>
+        </w:rPr>
+      </w:pPr>
+    </w:p>
+    <w:p>
+      <w:pPr>
+        <w:rPr>
+          <w:sz w:val="28"/>
+          <w:szCs w:val="28"/>
+        </w:rPr>
+      </w:pPr>
+    </w:p>
+    <w:p>
+      <w:pPr>
+        <w:rPr>
+          <w:sz w:val="28"/>
+          <w:szCs w:val="28"/>
+        </w:rPr>
+      </w:pPr>
+    </w:p>
+    <w:p>
+      <w:pPr>
+        <w:pStyle w:val="Ttulo1"/>
+        <w:pBdr>
+          <w:bottom w:val="single" w:sz="4" w:space="1" w:color="auto"/>
+        </w:pBdr>
+        <w:rPr>
+          <w:rFonts w:asciiTheme="minorHAnsi" w:hAnsiTheme="minorHAnsi"/>
+          <w:color w:val="auto"/>
+          <w:sz w:val="28"/>
+          <w:szCs w:val="28"/>
+        </w:rPr>
+      </w:pPr>
+      <w:r>
+        <w:rPr>
+          <w:rFonts w:asciiTheme="minorHAnsi" w:hAnsiTheme="minorHAnsi"/>
+          <w:color w:val="auto"/>
+          <w:sz w:val="28"/>
+          <w:szCs w:val="28"/>
+        </w:rPr>
+        <w:t>5. Conclusiones</w:t>
+      </w:r>
+    </w:p>
     <w:p/>
     <w:sectPr>
-      <w:headerReference w:type="default" r:id="rId16"/>
-      <w:footerReference w:type="default" r:id="rId17"/>
+      <w:headerReference w:type="default" r:id="rId21"/>
+      <w:footerReference w:type="default" r:id="rId22"/>
       <w:pgSz w:w="11906" w:h="16838"/>
       <w:pgMar w:top="1417" w:right="1701" w:bottom="1417" w:left="1701" w:header="708" w:footer="708" w:gutter="0"/>
       <w:cols w:space="720"/>
@@ -6470,6 +7431,7 @@
         <w:docPartUnique/>
       </w:docPartObj>
     </w:sdtPr>
+    <w:sdtEndPr/>
     <w:sdtContent>
       <w:p>
         <w:pPr>
@@ -6489,7 +7451,7 @@
           <w:rPr>
             <w:noProof/>
           </w:rPr>
-          <w:t>2</w:t>
+          <w:t>16</w:t>
         </w:r>
         <w:r>
           <w:fldChar w:fldCharType="end"/>
@@ -6662,6 +7624,119 @@
     </w:lvl>
   </w:abstractNum>
   <w:abstractNum w:abstractNumId="1" w15:restartNumberingAfterBreak="0">
+    <w:nsid w:val="49CA0BF7"/>
+    <w:multiLevelType w:val="hybridMultilevel"/>
+    <w:tmpl w:val="8DE4C552"/>
+    <w:lvl w:ilvl="0" w:tplc="0C0A0001">
+      <w:start w:val="1"/>
+      <w:numFmt w:val="bullet"/>
+      <w:lvlText w:val=""/>
+      <w:lvlJc w:val="left"/>
+      <w:pPr>
+        <w:ind w:left="720" w:hanging="360"/>
+      </w:pPr>
+      <w:rPr>
+        <w:rFonts w:ascii="Symbol" w:hAnsi="Symbol" w:hint="default"/>
+      </w:rPr>
+    </w:lvl>
+    <w:lvl w:ilvl="1" w:tplc="0C0A0003" w:tentative="1">
+      <w:start w:val="1"/>
+      <w:numFmt w:val="bullet"/>
+      <w:lvlText w:val="o"/>
+      <w:lvlJc w:val="left"/>
+      <w:pPr>
+        <w:ind w:left="1440" w:hanging="360"/>
+      </w:pPr>
+      <w:rPr>
+        <w:rFonts w:ascii="Courier New" w:hAnsi="Courier New" w:cs="Courier New" w:hint="default"/>
+      </w:rPr>
+    </w:lvl>
+    <w:lvl w:ilvl="2" w:tplc="0C0A0005" w:tentative="1">
+      <w:start w:val="1"/>
+      <w:numFmt w:val="bullet"/>
+      <w:lvlText w:val=""/>
+      <w:lvlJc w:val="left"/>
+      <w:pPr>
+        <w:ind w:left="2160" w:hanging="360"/>
+      </w:pPr>
+      <w:rPr>
+        <w:rFonts w:ascii="Wingdings" w:hAnsi="Wingdings" w:hint="default"/>
+      </w:rPr>
+    </w:lvl>
+    <w:lvl w:ilvl="3" w:tplc="0C0A0001" w:tentative="1">
+      <w:start w:val="1"/>
+      <w:numFmt w:val="bullet"/>
+      <w:lvlText w:val=""/>
+      <w:lvlJc w:val="left"/>
+      <w:pPr>
+        <w:ind w:left="2880" w:hanging="360"/>
+      </w:pPr>
+      <w:rPr>
+        <w:rFonts w:ascii="Symbol" w:hAnsi="Symbol" w:hint="default"/>
+      </w:rPr>
+    </w:lvl>
+    <w:lvl w:ilvl="4" w:tplc="0C0A0003" w:tentative="1">
+      <w:start w:val="1"/>
+      <w:numFmt w:val="bullet"/>
+      <w:lvlText w:val="o"/>
+      <w:lvlJc w:val="left"/>
+      <w:pPr>
+        <w:ind w:left="3600" w:hanging="360"/>
+      </w:pPr>
+      <w:rPr>
+        <w:rFonts w:ascii="Courier New" w:hAnsi="Courier New" w:cs="Courier New" w:hint="default"/>
+      </w:rPr>
+    </w:lvl>
+    <w:lvl w:ilvl="5" w:tplc="0C0A0005" w:tentative="1">
+      <w:start w:val="1"/>
+      <w:numFmt w:val="bullet"/>
+      <w:lvlText w:val=""/>
+      <w:lvlJc w:val="left"/>
+      <w:pPr>
+        <w:ind w:left="4320" w:hanging="360"/>
+      </w:pPr>
+      <w:rPr>
+        <w:rFonts w:ascii="Wingdings" w:hAnsi="Wingdings" w:hint="default"/>
+      </w:rPr>
+    </w:lvl>
+    <w:lvl w:ilvl="6" w:tplc="0C0A0001" w:tentative="1">
+      <w:start w:val="1"/>
+      <w:numFmt w:val="bullet"/>
+      <w:lvlText w:val=""/>
+      <w:lvlJc w:val="left"/>
+      <w:pPr>
+        <w:ind w:left="5040" w:hanging="360"/>
+      </w:pPr>
+      <w:rPr>
+        <w:rFonts w:ascii="Symbol" w:hAnsi="Symbol" w:hint="default"/>
+      </w:rPr>
+    </w:lvl>
+    <w:lvl w:ilvl="7" w:tplc="0C0A0003" w:tentative="1">
+      <w:start w:val="1"/>
+      <w:numFmt w:val="bullet"/>
+      <w:lvlText w:val="o"/>
+      <w:lvlJc w:val="left"/>
+      <w:pPr>
+        <w:ind w:left="5760" w:hanging="360"/>
+      </w:pPr>
+      <w:rPr>
+        <w:rFonts w:ascii="Courier New" w:hAnsi="Courier New" w:cs="Courier New" w:hint="default"/>
+      </w:rPr>
+    </w:lvl>
+    <w:lvl w:ilvl="8" w:tplc="0C0A0005" w:tentative="1">
+      <w:start w:val="1"/>
+      <w:numFmt w:val="bullet"/>
+      <w:lvlText w:val=""/>
+      <w:lvlJc w:val="left"/>
+      <w:pPr>
+        <w:ind w:left="6480" w:hanging="360"/>
+      </w:pPr>
+      <w:rPr>
+        <w:rFonts w:ascii="Wingdings" w:hAnsi="Wingdings" w:hint="default"/>
+      </w:rPr>
+    </w:lvl>
+  </w:abstractNum>
+  <w:abstractNum w:abstractNumId="2" w15:restartNumberingAfterBreak="0">
     <w:nsid w:val="4F831240"/>
     <w:multiLevelType w:val="multilevel"/>
     <w:tmpl w:val="A59CE084"/>
@@ -6756,7 +7831,7 @@
       </w:pPr>
     </w:lvl>
   </w:abstractNum>
-  <w:abstractNum w:abstractNumId="2" w15:restartNumberingAfterBreak="0">
+  <w:abstractNum w:abstractNumId="3" w15:restartNumberingAfterBreak="0">
     <w:nsid w:val="703E555E"/>
     <w:multiLevelType w:val="multilevel"/>
     <w:tmpl w:val="57A00CF0"/>
@@ -6870,13 +7945,16 @@
     </w:lvl>
   </w:abstractNum>
   <w:num w:numId="1">
-    <w:abstractNumId w:val="2"/>
+    <w:abstractNumId w:val="3"/>
   </w:num>
   <w:num w:numId="2">
-    <w:abstractNumId w:val="1"/>
+    <w:abstractNumId w:val="2"/>
   </w:num>
   <w:num w:numId="3">
     <w:abstractNumId w:val="0"/>
+  </w:num>
+  <w:num w:numId="4">
+    <w:abstractNumId w:val="1"/>
   </w:num>
 </w:numbering>
 </file>
@@ -7275,6 +8353,27 @@
     </w:pPr>
     <w:rPr>
       <w:sz w:val="22"/>
+    </w:rPr>
+  </w:style>
+  <w:style w:type="paragraph" w:styleId="Ttulo1">
+    <w:name w:val="heading 1"/>
+    <w:basedOn w:val="Normal"/>
+    <w:next w:val="Normal"/>
+    <w:link w:val="Ttulo1Car1"/>
+    <w:uiPriority w:val="9"/>
+    <w:qFormat/>
+    <w:rsid w:val="00B45CDC"/>
+    <w:pPr>
+      <w:keepNext/>
+      <w:keepLines/>
+      <w:spacing w:before="240" w:after="0"/>
+      <w:outlineLvl w:val="0"/>
+    </w:pPr>
+    <w:rPr>
+      <w:rFonts w:asciiTheme="majorHAnsi" w:eastAsiaTheme="majorEastAsia" w:hAnsiTheme="majorHAnsi" w:cstheme="majorBidi"/>
+      <w:color w:val="2F5496" w:themeColor="accent1" w:themeShade="BF"/>
+      <w:sz w:val="32"/>
+      <w:szCs w:val="32"/>
     </w:rPr>
   </w:style>
   <w:style w:type="paragraph" w:styleId="Ttulo2">
@@ -7904,6 +9003,19 @@
       <w:u w:val="single"/>
     </w:rPr>
   </w:style>
+  <w:style w:type="character" w:customStyle="1" w:styleId="Ttulo1Car1">
+    <w:name w:val="Título 1 Car1"/>
+    <w:basedOn w:val="Fuentedeprrafopredeter"/>
+    <w:link w:val="Ttulo1"/>
+    <w:uiPriority w:val="9"/>
+    <w:rsid w:val="00B45CDC"/>
+    <w:rPr>
+      <w:rFonts w:asciiTheme="majorHAnsi" w:eastAsiaTheme="majorEastAsia" w:hAnsiTheme="majorHAnsi" w:cstheme="majorBidi"/>
+      <w:color w:val="2F5496" w:themeColor="accent1" w:themeShade="BF"/>
+      <w:sz w:val="32"/>
+      <w:szCs w:val="32"/>
+    </w:rPr>
+  </w:style>
 </w:styles>
 </file>
 
@@ -8207,7 +9319,7 @@
 </file>
 
 <file path=customXml/itemProps1.xml><?xml version="1.0" encoding="utf-8"?>
-<ds:datastoreItem xmlns:ds="http://schemas.openxmlformats.org/officeDocument/2006/customXml" ds:itemID="{6AC38FBA-5432-4294-AD1F-10A75A8C5EBF}">
+<ds:datastoreItem xmlns:ds="http://schemas.openxmlformats.org/officeDocument/2006/customXml" ds:itemID="{F73B081D-8013-4E1E-BAF4-45AC3DE5AA54}">
   <ds:schemaRefs>
     <ds:schemaRef ds:uri="http://schemas.openxmlformats.org/officeDocument/2006/bibliography"/>
   </ds:schemaRefs>

</xml_diff>

<commit_message>
editing position functions explanation
</commit_message>
<xml_diff>
--- a/Verlet_Integrator/Integrador_de_verlet.docx
+++ b/Verlet_Integrator/Integrador_de_verlet.docx
@@ -3039,7 +3039,7 @@
           <w:color w:val="auto"/>
           <w:u w:val="single"/>
         </w:rPr>
-        <w:t>2.2 MainVerlet</w:t>
+        <w:t>2.2 Main</w:t>
       </w:r>
       <w:r>
         <w:rPr>
@@ -3047,7 +3047,7 @@
           <w:color w:val="auto"/>
           <w:u w:val="single"/>
         </w:rPr>
-        <w:t>f</w:t>
+        <w:t xml:space="preserve"> </w:t>
       </w:r>
       <w:r>
         <w:rPr>
@@ -3055,49 +3055,81 @@
           <w:color w:val="auto"/>
           <w:u w:val="single"/>
         </w:rPr>
-        <w:t>unctions</w:t>
-      </w:r>
-      <w:bookmarkEnd w:id="7"/>
-    </w:p>
-    <w:p>
-      <w:pPr>
-        <w:jc w:val="both"/>
-      </w:pPr>
-    </w:p>
-    <w:p>
-      <w:pPr>
-        <w:pStyle w:val="Ttulo3"/>
-        <w:jc w:val="both"/>
+        <w:t>Verlet</w:t>
+      </w:r>
+      <w:r>
         <w:rPr>
           <w:rFonts w:asciiTheme="minorHAnsi" w:hAnsiTheme="minorHAnsi" w:cstheme="minorHAnsi"/>
           <w:color w:val="auto"/>
           <w:u w:val="single"/>
         </w:rPr>
-      </w:pPr>
-      <w:bookmarkStart w:id="8" w:name="_Toc25165895"/>
+        <w:t xml:space="preserve"> F</w:t>
+      </w:r>
       <w:r>
         <w:rPr>
           <w:rFonts w:asciiTheme="minorHAnsi" w:hAnsiTheme="minorHAnsi" w:cstheme="minorHAnsi"/>
           <w:color w:val="auto"/>
           <w:u w:val="single"/>
         </w:rPr>
-        <w:t>2.2</w:t>
-      </w:r>
-      <w:r>
+        <w:t>unctions</w:t>
+      </w:r>
+      <w:bookmarkEnd w:id="7"/>
+    </w:p>
+    <w:p>
+      <w:pPr>
+        <w:jc w:val="both"/>
+      </w:pPr>
+    </w:p>
+    <w:p>
+      <w:pPr>
+        <w:pStyle w:val="Ttulo3"/>
+        <w:jc w:val="both"/>
         <w:rPr>
           <w:rFonts w:asciiTheme="minorHAnsi" w:hAnsiTheme="minorHAnsi" w:cstheme="minorHAnsi"/>
           <w:color w:val="auto"/>
           <w:u w:val="single"/>
         </w:rPr>
-        <w:t>.1</w:t>
-      </w:r>
+      </w:pPr>
+      <w:bookmarkStart w:id="8" w:name="_Toc25165895"/>
       <w:r>
         <w:rPr>
           <w:rFonts w:asciiTheme="minorHAnsi" w:hAnsiTheme="minorHAnsi" w:cstheme="minorHAnsi"/>
           <w:color w:val="auto"/>
           <w:u w:val="single"/>
         </w:rPr>
-        <w:t>InitialSituation</w:t>
+        <w:t>2.2</w:t>
+      </w:r>
+      <w:r>
+        <w:rPr>
+          <w:rFonts w:asciiTheme="minorHAnsi" w:hAnsiTheme="minorHAnsi" w:cstheme="minorHAnsi"/>
+          <w:color w:val="auto"/>
+          <w:u w:val="single"/>
+        </w:rPr>
+        <w:t>.1</w:t>
+      </w:r>
+      <w:r>
+        <w:rPr>
+          <w:rFonts w:asciiTheme="minorHAnsi" w:hAnsiTheme="minorHAnsi" w:cstheme="minorHAnsi"/>
+          <w:color w:val="auto"/>
+          <w:u w:val="single"/>
+        </w:rPr>
+        <w:t>Initial</w:t>
+      </w:r>
+      <w:r>
+        <w:rPr>
+          <w:rFonts w:asciiTheme="minorHAnsi" w:hAnsiTheme="minorHAnsi" w:cstheme="minorHAnsi"/>
+          <w:color w:val="auto"/>
+          <w:u w:val="single"/>
+        </w:rPr>
+        <w:t xml:space="preserve"> </w:t>
+      </w:r>
+      <w:r>
+        <w:rPr>
+          <w:rFonts w:asciiTheme="minorHAnsi" w:hAnsiTheme="minorHAnsi" w:cstheme="minorHAnsi"/>
+          <w:color w:val="auto"/>
+          <w:u w:val="single"/>
+        </w:rPr>
+        <w:t>Situation</w:t>
       </w:r>
       <w:bookmarkEnd w:id="8"/>
     </w:p>
@@ -3551,23 +3583,58 @@
           <w:sz w:val="24"/>
           <w:szCs w:val="24"/>
         </w:rPr>
-        <w:t>En este caso, nos encontramos delante de una ecuación parecida a la base del algoritmo de Verlet, pero en este caso, basado en la velocidad.</w:t>
-      </w:r>
-    </w:p>
-    <w:p>
-      <w:pPr>
-        <w:jc w:val="both"/>
-        <w:rPr>
-          <w:sz w:val="24"/>
-          <w:szCs w:val="24"/>
-        </w:rPr>
-      </w:pPr>
-      <w:r>
-        <w:rPr>
-          <w:sz w:val="24"/>
-          <w:szCs w:val="24"/>
-        </w:rPr>
-        <w:t xml:space="preserve">Lo que hace esta ecuación es calcular la nueva velocidad de una partícula en concreto, mediante el uso de una velocidad actual, una aceleración y un tiempo. Así pues, lo que hace la ecuación es coger la velocidad actual de la partícula, sumarla a la suma de la </w:t>
+        <w:t>En este caso, nos encontramos delante de una ecuación parecida a l</w:t>
+      </w:r>
+      <w:r>
+        <w:rPr>
+          <w:sz w:val="24"/>
+          <w:szCs w:val="24"/>
+        </w:rPr>
+        <w:t>a integración básica de Verlet</w:t>
+      </w:r>
+      <w:r>
+        <w:rPr>
+          <w:sz w:val="24"/>
+          <w:szCs w:val="24"/>
+        </w:rPr>
+        <w:t>, pero en este caso, basada</w:t>
+      </w:r>
+      <w:r>
+        <w:rPr>
+          <w:sz w:val="24"/>
+          <w:szCs w:val="24"/>
+        </w:rPr>
+        <w:t xml:space="preserve"> en la velocidad.</w:t>
+      </w:r>
+    </w:p>
+    <w:p>
+      <w:pPr>
+        <w:jc w:val="both"/>
+        <w:rPr>
+          <w:sz w:val="24"/>
+          <w:szCs w:val="24"/>
+        </w:rPr>
+      </w:pPr>
+      <w:r>
+        <w:rPr>
+          <w:sz w:val="24"/>
+          <w:szCs w:val="24"/>
+        </w:rPr>
+        <w:t>Lo que hace esta ecuación es calcular la nueva velocid</w:t>
+      </w:r>
+      <w:r>
+        <w:rPr>
+          <w:sz w:val="24"/>
+          <w:szCs w:val="24"/>
+        </w:rPr>
+        <w:t>ad de una partícula</w:t>
+      </w:r>
+      <w:r>
+        <w:rPr>
+          <w:sz w:val="24"/>
+          <w:szCs w:val="24"/>
+        </w:rPr>
+        <w:t xml:space="preserve"> mediante el uso de una velocidad actual, una aceleración y un tiempo. Así pues, lo que hace la ecuación es coger la velocidad actual de la partícula, sumarla a la suma de la mitad de </w:t>
       </w:r>
       <w:r>
         <w:rPr>
@@ -3575,7 +3642,21 @@
           <w:szCs w:val="24"/>
         </w:rPr>
         <w:lastRenderedPageBreak/>
-        <w:t>mitad de la aceleración previa y la aceleración actual y todo ello multiplicado por el tiempo.</w:t>
+        <w:t>la aceleración previa y la aceleración actual</w:t>
+      </w:r>
+      <w:r>
+        <w:rPr>
+          <w:sz w:val="24"/>
+          <w:szCs w:val="24"/>
+        </w:rPr>
+        <w:t xml:space="preserve"> y todo ello multiplicado por la diferencia de</w:t>
+      </w:r>
+      <w:r>
+        <w:rPr>
+          <w:sz w:val="24"/>
+          <w:szCs w:val="24"/>
+        </w:rPr>
+        <w:t xml:space="preserve"> tiempo.</w:t>
       </w:r>
     </w:p>
     <w:p>
@@ -3612,7 +3693,56 @@
           <w:sz w:val="24"/>
           <w:szCs w:val="24"/>
         </w:rPr>
-        <w:t xml:space="preserve"> de la velocidad de la partícula en base a la información dada por el usuario. Así pues, al usuario se la pide la velocidad que quiere que tenga la partícula y la aceleración, que puede ser tanto la gravedad como la gravedad, la fuerza de rozamiento del aire, la densidad de la partícula, etc. Así pues, lo que hace el código es ir haciendo iteraciones de la velocidad de la partícula partiendo de la inicial dada por el usuario y a partir de la primera, la propia función va tomando los nuevos valores en función del resultado de la primera iteración.</w:t>
+        <w:t xml:space="preserve"> de la velocidad de la partícula en base a la información dada por el usuario. Así pues, al usuario se la pide la velocidad que quiere que tenga la partícula y la aceleración, que puede ser tan</w:t>
+      </w:r>
+      <w:r>
+        <w:rPr>
+          <w:sz w:val="24"/>
+          <w:szCs w:val="24"/>
+        </w:rPr>
+        <w:t>to la gravedad como</w:t>
+      </w:r>
+      <w:r>
+        <w:rPr>
+          <w:sz w:val="24"/>
+          <w:szCs w:val="24"/>
+        </w:rPr>
+        <w:t xml:space="preserve"> l</w:t>
+      </w:r>
+      <w:r>
+        <w:rPr>
+          <w:sz w:val="24"/>
+          <w:szCs w:val="24"/>
+        </w:rPr>
+        <w:t>a fuerza de rozamiento del aire dada por</w:t>
+      </w:r>
+      <w:r>
+        <w:rPr>
+          <w:sz w:val="24"/>
+          <w:szCs w:val="24"/>
+        </w:rPr>
+        <w:t xml:space="preserve"> la densidad de la partícula</w:t>
+      </w:r>
+      <w:r>
+        <w:rPr>
+          <w:sz w:val="24"/>
+          <w:szCs w:val="24"/>
+        </w:rPr>
+        <w:t>, su área</w:t>
+      </w:r>
+      <w:r>
+        <w:rPr>
+          <w:sz w:val="24"/>
+          <w:szCs w:val="24"/>
+        </w:rPr>
+        <w:t>, etc. Así pues, lo que hace el código es ir hacien</w:t>
+      </w:r>
+      <w:r>
+        <w:rPr>
+          <w:sz w:val="24"/>
+          <w:szCs w:val="24"/>
+        </w:rPr>
+        <w:t>do iteraciones de la velocidad obteniendo sus nuevos valores a lo largo del tiempo.</w:t>
       </w:r>
     </w:p>
     <w:p>
@@ -3840,23 +3970,51 @@
           <w:sz w:val="24"/>
           <w:szCs w:val="24"/>
         </w:rPr>
-        <w:t>Así pues, lo que hace es obtener la posición con la utilización de la ecuación principal, restarla de la posición anterior de la partícula y dividirlo del tiempo transcurrido.</w:t>
-      </w:r>
-    </w:p>
-    <w:p>
-      <w:pPr>
-        <w:jc w:val="both"/>
-        <w:rPr>
-          <w:sz w:val="24"/>
-          <w:szCs w:val="24"/>
-        </w:rPr>
-      </w:pPr>
-      <w:r>
-        <w:rPr>
-          <w:sz w:val="24"/>
-          <w:szCs w:val="24"/>
-        </w:rPr>
-        <w:t>La forma en la cual lo hemos implementado en nuestro código es mediante el mismo método que la ecuación base, en la que el usuario introduce la posición y la aceleración y la ecuación por si sola calcula la posición de la partícula. Una vez calculada la posición se le resta la posición anterior de la partícula que, en el caso de que sea la primera iteración será 0, y si es la segunda o más, será la posición actual de la iteración anterior. Finalmente, se divide el resultado de esta resta al tiempo.</w:t>
+        <w:t>Así pues, lo que hace es obtener la posición con la utilización de la ecuación principal, restarla de la posición anterior</w:t>
+      </w:r>
+      <w:r>
+        <w:rPr>
+          <w:sz w:val="24"/>
+          <w:szCs w:val="24"/>
+        </w:rPr>
+        <w:t xml:space="preserve"> de la partícula y dividirlo entre el</w:t>
+      </w:r>
+      <w:r>
+        <w:rPr>
+          <w:sz w:val="24"/>
+          <w:szCs w:val="24"/>
+        </w:rPr>
+        <w:t xml:space="preserve"> tiempo transcurrido.</w:t>
+      </w:r>
+    </w:p>
+    <w:p>
+      <w:pPr>
+        <w:jc w:val="both"/>
+        <w:rPr>
+          <w:sz w:val="24"/>
+          <w:szCs w:val="24"/>
+        </w:rPr>
+      </w:pPr>
+      <w:r>
+        <w:rPr>
+          <w:sz w:val="24"/>
+          <w:szCs w:val="24"/>
+        </w:rPr>
+        <w:t>La forma en la cual lo hemos implementado en nuestro código es mediante el mismo método que la ecuación base, en la que el usuario introduce la posición y la aceleración y la ecuación por si sola calcula la posición de la partícula. Una vez calculada la posición se le resta la posición anterior de la partícula que, en el caso de que sea la primera iteración será 0, y si es la segunda o más, será la posición actual de la iteración anterior. Finalmente, se d</w:t>
+      </w:r>
+      <w:r>
+        <w:rPr>
+          <w:sz w:val="24"/>
+          <w:szCs w:val="24"/>
+        </w:rPr>
+        <w:t>ivide el resultado de esta al diferencial de</w:t>
+      </w:r>
+      <w:r>
+        <w:rPr>
+          <w:sz w:val="24"/>
+          <w:szCs w:val="24"/>
+        </w:rPr>
+        <w:t xml:space="preserve"> tiempo.</w:t>
       </w:r>
     </w:p>
     <w:p>
@@ -4456,7 +4614,15 @@
           <w:color w:val="auto"/>
           <w:u w:val="single"/>
         </w:rPr>
-        <w:t>2.3.4 CalculateCollision Position</w:t>
+        <w:t>2.3.4 CalculateCollision</w:t>
+      </w:r>
+      <w:r>
+        <w:rPr>
+          <w:rFonts w:asciiTheme="minorHAnsi" w:hAnsiTheme="minorHAnsi" w:cstheme="minorHAnsi"/>
+          <w:color w:val="auto"/>
+          <w:u w:val="single"/>
+        </w:rPr>
+        <w:t>Position</w:t>
       </w:r>
       <w:bookmarkEnd w:id="16"/>
     </w:p>
@@ -4473,7 +4639,7 @@
           <w:sz w:val="24"/>
           <w:szCs w:val="24"/>
         </w:rPr>
-        <w:t>Una vez sabemos que se ha producido una colisión, entonces utilizamos esta función para saber qué posición ocupa la partícula justo antes de que esta colisione. Para eso, necesitaremos una variable float llamada time, la función Calculate Time (que se explicará más adelante) y dos booleanos (col_x y col_y) que representan las colisiones en x y en y.</w:t>
+        <w:t>Una vez sabemos que se ha producido una colisión, entonces utilizamos esta función para saber qué posición ocupa la partícula justo antes de que esta colisione. Para eso, necesitaremos una variable float llamada time, la función Calculate Time y dos booleanos (col_x y col_y) que representan las colisiones en x y en y.</w:t>
       </w:r>
     </w:p>
     <w:p>
@@ -4856,7 +5022,14 @@
           <w:sz w:val="24"/>
           <w:szCs w:val="24"/>
         </w:rPr>
-        <w:t>En este caso, con la DragAcceleration calculamos la desaceleración de una partícula cuando existe una fuerza de rozamiento (pongamos por caso, con el aire) contraria al movimiento de la partícula. Esta aceleración, que puede ser en el eje x o y, depende de la densidad, del coeficiente de rozamiento, el área de la partícula, la velocidad (en x o y) y la masa de la partícula.</w:t>
+        <w:t>En este caso, con</w:t>
+      </w:r>
+      <w:r>
+        <w:rPr>
+          <w:sz w:val="24"/>
+          <w:szCs w:val="24"/>
+        </w:rPr>
+        <w:t xml:space="preserve"> DragAcceleration calculamos la desaceleración de una partícula cuando existe una fuerza de rozamiento (pongamos por caso, con el aire) contraria al movimiento de la partícula. Esta aceleración, que puede ser en el eje x o y, depende de la densidad, del coeficiente de rozamiento, el área de la partícula, la velocidad (en x o y) y la masa de la partícula.</w:t>
       </w:r>
     </w:p>
     <w:p>
@@ -4884,7 +5057,35 @@
           <w:sz w:val="24"/>
           <w:szCs w:val="24"/>
         </w:rPr>
-        <w:t>En el menú inicial le preguntamos al usuario si quiere tener una única aceleración, la gravedad. Si la respuesta es NO, entonces le pedimos que dé valores de gravedad, de coeficiente aerodinámico, de densidad y de masa. La velocidad ya está definida por el usuario anteriormente.</w:t>
+        <w:t>En el menú inicial le preguntamos al usuario si quiere tener una única aceleración, la</w:t>
+      </w:r>
+      <w:r>
+        <w:rPr>
+          <w:sz w:val="24"/>
+          <w:szCs w:val="24"/>
+        </w:rPr>
+        <w:t xml:space="preserve"> gravedad. Si la respuesta es no</w:t>
+      </w:r>
+      <w:r>
+        <w:rPr>
+          <w:sz w:val="24"/>
+          <w:szCs w:val="24"/>
+        </w:rPr>
+        <w:t>, entonces le pedimos que</w:t>
+      </w:r>
+      <w:r>
+        <w:rPr>
+          <w:sz w:val="24"/>
+          <w:szCs w:val="24"/>
+        </w:rPr>
+        <w:t xml:space="preserve"> le dé valores a la gravedad, al coeficiente aerodinámico, a la densidad y a la</w:t>
+      </w:r>
+      <w:r>
+        <w:rPr>
+          <w:sz w:val="24"/>
+          <w:szCs w:val="24"/>
+        </w:rPr>
+        <w:t xml:space="preserve"> masa. La velocidad ya está definida por el usuario anteriormente.</w:t>
       </w:r>
     </w:p>
     <w:p>
@@ -4912,7 +5113,35 @@
           <w:sz w:val="24"/>
           <w:szCs w:val="24"/>
         </w:rPr>
-        <w:t xml:space="preserve">Con esto ya podemos calcular la Acceleration Sum, que no es más que el cálculo de la aceleración total en un momento determinado. Para ello, mediante un iPoint, creamos la suma de aceleraciones en x y en y, y las inicializamos en 0. Después, igualamos la </w:t>
+        <w:t>Con esto ya p</w:t>
+      </w:r>
+      <w:r>
+        <w:rPr>
+          <w:sz w:val="24"/>
+          <w:szCs w:val="24"/>
+        </w:rPr>
+        <w:t>odemos calcular la Acceleration</w:t>
+      </w:r>
+      <w:r>
+        <w:rPr>
+          <w:sz w:val="24"/>
+          <w:szCs w:val="24"/>
+        </w:rPr>
+        <w:t>Sum, que no es más que el cálculo de la aceleración total en un momento deter</w:t>
+      </w:r>
+      <w:r>
+        <w:rPr>
+          <w:sz w:val="24"/>
+          <w:szCs w:val="24"/>
+        </w:rPr>
+        <w:t>minado. Para ello, mediante un f</w:t>
+      </w:r>
+      <w:r>
+        <w:rPr>
+          <w:sz w:val="24"/>
+          <w:szCs w:val="24"/>
+        </w:rPr>
+        <w:t xml:space="preserve">Point, creamos la suma de aceleraciones en x y en y, y las inicializamos en 0. Después, igualamos la </w:t>
       </w:r>
       <w:r>
         <w:rPr>
@@ -4966,7 +5195,16 @@
         <w:jc w:val="both"/>
       </w:pPr>
       <w:r>
-        <w:t>Esta función retorna la velocidad de la partícula en el momento en que la aceleración es constante. Cuando esta partícula cae con una gravedad y una aceleración, la velocidad aumenta. Pero llega un momento en el que la DragAcceleration y el peso de la partícula (su masa) se igualan, y la velocidad es constante.</w:t>
+        <w:t>Esta función retorna la velocidad de la partícula en el momento en</w:t>
+      </w:r>
+      <w:r>
+        <w:t xml:space="preserve"> que la aceleración es cero. Cuando la</w:t>
+      </w:r>
+      <w:r>
+        <w:t xml:space="preserve"> partícula cae </w:t>
+      </w:r>
+      <w:r>
+        <w:t xml:space="preserve">en caída libre se ve afectada por la fuerza de la gravedad que es la que causa un mayor impacto inicialmente pero a medida que la partícula aumenta su velocidad la fuerza aerodinámica lo hace también y llega un punto en que las fuerzas de la gravedad y de fregamiento se igualan y causan que la aceleración se reduzca a cero. En este punto la velocidad se estanca y permanecerá constante a menos que otra fuerza se añada a la ecuación o alguna de las ya existentes desaparezca. </w:t>
       </w:r>
     </w:p>
     <w:p>
@@ -5004,7 +5242,31 @@
         <w:jc w:val="both"/>
       </w:pPr>
       <w:r>
-        <w:t>En el caso que la opción que elija el usuario en base a la aceleración sea únicamente la gravedad esta función no tiene sentida ser aplicada, pero en caso de que elija que existan fuerzas de rozamiento, densidad, área y demás si que se puede aplicar esta función.</w:t>
+        <w:t xml:space="preserve">En el caso </w:t>
+      </w:r>
+      <w:r>
+        <w:t xml:space="preserve">de </w:t>
+      </w:r>
+      <w:r>
+        <w:t>que la opción que elija el usuario en base a la aceleración sea únicamente la graved</w:t>
+      </w:r>
+      <w:r>
+        <w:t>ad esta función no tiene sentido de</w:t>
+      </w:r>
+      <w:r>
+        <w:t xml:space="preserve"> ser aplicada, pero en caso de que elija que existan fuerzas de ro</w:t>
+      </w:r>
+      <w:r>
+        <w:t>zamiento</w:t>
+      </w:r>
+      <w:r>
+        <w:t xml:space="preserve"> </w:t>
+      </w:r>
+      <w:r>
+        <w:t>sí</w:t>
+      </w:r>
+      <w:r>
+        <w:t xml:space="preserve"> que se puede aplicar esta función.</w:t>
       </w:r>
     </w:p>
     <w:p>
@@ -5051,7 +5313,23 @@
           <w:color w:val="auto"/>
           <w:u w:val="single"/>
         </w:rPr>
-        <w:t>2.4.4 Freefallspeed</w:t>
+        <w:t>2.4.4 Freefall</w:t>
+      </w:r>
+      <w:r>
+        <w:rPr>
+          <w:rFonts w:asciiTheme="minorHAnsi" w:hAnsiTheme="minorHAnsi" w:cstheme="minorHAnsi"/>
+          <w:color w:val="auto"/>
+          <w:u w:val="single"/>
+        </w:rPr>
+        <w:t xml:space="preserve"> S</w:t>
+      </w:r>
+      <w:r>
+        <w:rPr>
+          <w:rFonts w:asciiTheme="minorHAnsi" w:hAnsiTheme="minorHAnsi" w:cstheme="minorHAnsi"/>
+          <w:color w:val="auto"/>
+          <w:u w:val="single"/>
+        </w:rPr>
+        <w:t>peed</w:t>
       </w:r>
       <w:bookmarkEnd w:id="21"/>
     </w:p>
@@ -5112,7 +5390,31 @@
         <w:jc w:val="both"/>
       </w:pPr>
       <w:r>
-        <w:t>El objetivo de esta función es retornar la velocidad de la partícula en el caso que el usuario elija que como aceleración existan fuerzas de rozamiento, la densidad del aire, el área de la partícula, etc. Así pues, para calcular la velocidad se multiplica dos por la gravedad y por la masa. Entonces, se divide todo esto a la multiplicación de la densidad del aire, el área y la fricción del aire. Finalmente, se eleva al cuadrado toda la ecuación.</w:t>
+        <w:t xml:space="preserve">El objetivo de esta función es retornar la velocidad de la partícula en el caso </w:t>
+      </w:r>
+      <w:r>
+        <w:t xml:space="preserve">de </w:t>
+      </w:r>
+      <w:r>
+        <w:t>que el usuario elija que como aceleración existan fuerzas de rozamiento</w:t>
+      </w:r>
+      <w:r>
+        <w:t xml:space="preserve"> aparte de la gravedad</w:t>
+      </w:r>
+      <w:r>
+        <w:t>. Así pues, para calcula</w:t>
+      </w:r>
+      <w:r>
+        <w:t>r la velocidad se multiplica</w:t>
+      </w:r>
+      <w:r>
+        <w:t xml:space="preserve"> la gravedad</w:t>
+      </w:r>
+      <w:r>
+        <w:t xml:space="preserve"> por dos</w:t>
+      </w:r>
+      <w:r>
+        <w:t xml:space="preserve"> y por la masa. Entonces, se divide todo esto a la multiplicación de la densidad del aire, el área y la fricción del aire. Finalmente, se eleva al cuadrado toda la ecuación.</w:t>
       </w:r>
     </w:p>
     <w:p>
@@ -5145,62 +5447,54 @@
           <w:color w:val="auto"/>
           <w:u w:val="single"/>
         </w:rPr>
-        <w:t>2.4.5 Freefallacceleration</w:t>
-      </w:r>
-      <w:bookmarkEnd w:id="22"/>
-    </w:p>
-    <w:p>
-      <w:pPr>
-        <w:jc w:val="both"/>
-      </w:pPr>
-      <w:r>
-        <w:t>El objetivo de esta función es muy parecido que el de la función anterior, ya que lo que hace es devolver la aceleración de la partícula en el caso de que el usuario lo desee.</w:t>
-      </w:r>
-    </w:p>
-    <w:p>
-      <w:pPr>
-        <w:jc w:val="both"/>
-      </w:pPr>
-      <w:r>
-        <w:t>Las componentes que necesita la ecuación para poder calcular la aceleración son la masa, la gravedad y la fricción del aire.</w:t>
-      </w:r>
-      <w:r>
-        <w:t xml:space="preserve"> En primer lugar, se multiplica la masa por la gravedad y se le </w:t>
-      </w:r>
-      <w:r>
-        <w:lastRenderedPageBreak/>
-        <w:t>resta la masa por la gravedad y por la fricción del aire. Finalmente, se divide todo ello por la masa de la partícula.</w:t>
-      </w:r>
-    </w:p>
-    <w:p>
-      <w:pPr>
-        <w:jc w:val="both"/>
-      </w:pPr>
-    </w:p>
-    <w:p>
-      <w:pPr>
-        <w:pStyle w:val="Ttulo2"/>
-        <w:jc w:val="both"/>
+        <w:t>2.4.5 Freefall</w:t>
+      </w:r>
+      <w:r>
         <w:rPr>
           <w:rFonts w:asciiTheme="minorHAnsi" w:hAnsiTheme="minorHAnsi" w:cstheme="minorHAnsi"/>
           <w:color w:val="auto"/>
           <w:u w:val="single"/>
         </w:rPr>
-      </w:pPr>
-      <w:bookmarkStart w:id="23" w:name="_Toc25165909"/>
+        <w:t xml:space="preserve"> A</w:t>
+      </w:r>
       <w:r>
         <w:rPr>
           <w:rFonts w:asciiTheme="minorHAnsi" w:hAnsiTheme="minorHAnsi" w:cstheme="minorHAnsi"/>
           <w:color w:val="auto"/>
           <w:u w:val="single"/>
         </w:rPr>
-        <w:t>2.5 Position functions</w:t>
-      </w:r>
-      <w:bookmarkEnd w:id="23"/>
-    </w:p>
-    <w:p>
-      <w:pPr>
-        <w:pStyle w:val="Ttulo3"/>
+        <w:t>cceleration</w:t>
+      </w:r>
+      <w:bookmarkEnd w:id="22"/>
+    </w:p>
+    <w:p>
+      <w:pPr>
+        <w:jc w:val="both"/>
+      </w:pPr>
+      <w:r>
+        <w:t>El objetivo de esta función es muy parecido que el de la función anterior, ya que lo que hace es devolver la aceleración de la partícula en el caso de que el usuario lo desee.</w:t>
+      </w:r>
+    </w:p>
+    <w:p>
+      <w:pPr>
+        <w:jc w:val="both"/>
+      </w:pPr>
+      <w:r>
+        <w:lastRenderedPageBreak/>
+        <w:t>Las componentes que necesita la ecuación para poder calcular la aceleración son la masa, la gravedad y la fricción del aire.</w:t>
+      </w:r>
+      <w:r>
+        <w:t xml:space="preserve"> En primer lugar, se multiplica la masa por la gravedad y se le resta la masa por la gravedad y por la fricción del aire. Finalmente, se divide todo ello por la masa de la partícula.</w:t>
+      </w:r>
+    </w:p>
+    <w:p>
+      <w:pPr>
+        <w:jc w:val="both"/>
+      </w:pPr>
+    </w:p>
+    <w:p>
+      <w:pPr>
+        <w:pStyle w:val="Ttulo2"/>
         <w:jc w:val="both"/>
         <w:rPr>
           <w:rFonts w:asciiTheme="minorHAnsi" w:hAnsiTheme="minorHAnsi" w:cstheme="minorHAnsi"/>
@@ -5208,13 +5502,34 @@
           <w:u w:val="single"/>
         </w:rPr>
       </w:pPr>
-      <w:bookmarkStart w:id="24" w:name="_Toc25165910"/>
+      <w:bookmarkStart w:id="23" w:name="_Toc25165909"/>
       <w:r>
         <w:rPr>
           <w:rFonts w:asciiTheme="minorHAnsi" w:hAnsiTheme="minorHAnsi" w:cstheme="minorHAnsi"/>
           <w:color w:val="auto"/>
           <w:u w:val="single"/>
         </w:rPr>
+        <w:t>2.5 Position functions</w:t>
+      </w:r>
+      <w:bookmarkEnd w:id="23"/>
+    </w:p>
+    <w:p>
+      <w:pPr>
+        <w:pStyle w:val="Ttulo3"/>
+        <w:jc w:val="both"/>
+        <w:rPr>
+          <w:rFonts w:asciiTheme="minorHAnsi" w:hAnsiTheme="minorHAnsi" w:cstheme="minorHAnsi"/>
+          <w:color w:val="auto"/>
+          <w:u w:val="single"/>
+        </w:rPr>
+      </w:pPr>
+      <w:bookmarkStart w:id="24" w:name="_Toc25165910"/>
+      <w:r>
+        <w:rPr>
+          <w:rFonts w:asciiTheme="minorHAnsi" w:hAnsiTheme="minorHAnsi" w:cstheme="minorHAnsi"/>
+          <w:color w:val="auto"/>
+          <w:u w:val="single"/>
+        </w:rPr>
         <w:t>2.5.1 ClassicalMotion</w:t>
       </w:r>
       <w:bookmarkEnd w:id="24"/>
@@ -5237,23 +5552,53 @@
         <w:jc w:val="both"/>
       </w:pPr>
       <w:r>
-        <w:t>En el caso de la función ClassicalMotion, su funcionamiento es prácticamente el mismo que en la función base de Verlet, la única diferencia es que en este caso sí que se utiliza la velocidad para calcular la nueva posición de la partícula, y en consecuencia, no necesita otra función que le calcule la posición previa. Así pues, lo que hace es esta ecuación es, por decirlo de alguna manera, sustituir la posición previa por la velocidad, para así poder calcular la posición.</w:t>
-      </w:r>
-    </w:p>
-    <w:p>
-      <w:pPr>
-        <w:jc w:val="both"/>
-      </w:pPr>
-      <w:r>
-        <w:t>Su funcionamiento pasa por diferentes valores que introduce el usuario al inicio, que son: la posición actual de la partícula, la velocidad y la aceleración, sin olvidarnos del tiempo que es establecido por nosotros. El calcula se realiza de la siguiente manera:</w:t>
-      </w:r>
-    </w:p>
-    <w:p>
-      <w:pPr>
-        <w:jc w:val="both"/>
-      </w:pPr>
-      <w:r>
-        <w:t>En primer lugar, se suma la posición actual a la velocidad multiplicada del tiempo y seguidamente, se multiplica a la multiplicación de la mitad de la aceleración y el tiempo al cuadrado.</w:t>
+        <w:t>En el caso de la función Classical</w:t>
+      </w:r>
+      <w:r>
+        <w:t xml:space="preserve"> </w:t>
+      </w:r>
+      <w:r>
+        <w:t>Motion, su funcionamiento es prácticamente el mismo que en la función base de Verlet, la única diferencia es que en este caso sí que se utiliza la velocidad para calcular la nueva posición de la partícula, y en consecuencia, no necesita la posición p</w:t>
+      </w:r>
+      <w:r>
+        <w:t>revia. Así pues, lo que hace</w:t>
+      </w:r>
+      <w:r>
+        <w:t xml:space="preserve"> esta ecuación es, por decirlo de alguna manera, sustituir la posición previa por la velocidad, para así poder calcular la posición.</w:t>
+      </w:r>
+    </w:p>
+    <w:p>
+      <w:pPr>
+        <w:jc w:val="both"/>
+      </w:pPr>
+      <w:r>
+        <w:t>Su funcionamiento pasa por diferentes valores que introduce el usuario al inicio, que son: la posición actual de la partícula, la velocidad y la aceleración, sin olvidarnos del tiempo que es esta</w:t>
+      </w:r>
+      <w:r>
+        <w:t>blecido por nosotros. El cálculo</w:t>
+      </w:r>
+      <w:r>
+        <w:t xml:space="preserve"> se realiza de la siguiente manera:</w:t>
+      </w:r>
+    </w:p>
+    <w:p>
+      <w:pPr>
+        <w:jc w:val="both"/>
+      </w:pPr>
+      <w:r>
+        <w:t xml:space="preserve">En primer lugar, se suma la posición actual a la velocidad multiplicada del tiempo y </w:t>
+      </w:r>
+      <w:r>
+        <w:t>seguidamente, se suma</w:t>
+      </w:r>
+      <w:r>
+        <w:t xml:space="preserve"> a la multiplicación</w:t>
+      </w:r>
+      <w:r>
+        <w:t xml:space="preserve"> de la mitad de la aceleración por</w:t>
+      </w:r>
+      <w:r>
+        <w:t xml:space="preserve"> el tiempo al cuadrado.</w:t>
       </w:r>
     </w:p>
     <w:p>
@@ -5436,7 +5781,6 @@
           <w:sz w:val="28"/>
           <w:szCs w:val="28"/>
         </w:rPr>
-        <w:lastRenderedPageBreak/>
         <w:t xml:space="preserve">4. </w:t>
       </w:r>
       <w:bookmarkEnd w:id="26"/>
@@ -5767,7 +6111,6 @@
         <w:rPr>
           <w:u w:val="single"/>
         </w:rPr>
-        <w:lastRenderedPageBreak/>
         <w:t>Gr</w:t>
       </w:r>
       <w:r>
@@ -5852,6 +6195,7 @@
           <w:u w:val="single"/>
           <w:lang w:eastAsia="es-ES"/>
         </w:rPr>
+        <w:lastRenderedPageBreak/>
         <w:drawing>
           <wp:inline distT="0" distB="0" distL="0" distR="0">
             <wp:extent cx="4457700" cy="4476750"/>
@@ -5922,7 +6266,6 @@
           <w:szCs w:val="24"/>
           <w:u w:val="single"/>
         </w:rPr>
-        <w:lastRenderedPageBreak/>
         <w:t>4.3 Simulate in real time</w:t>
       </w:r>
     </w:p>
@@ -6052,6 +6395,7 @@
           <w:noProof/>
           <w:lang w:eastAsia="es-ES"/>
         </w:rPr>
+        <w:lastRenderedPageBreak/>
         <w:drawing>
           <wp:inline distT="0" distB="0" distL="0" distR="0">
             <wp:extent cx="2604210" cy="2626242"/>
@@ -6248,7 +6592,6 @@
           <w:sz w:val="28"/>
           <w:szCs w:val="28"/>
         </w:rPr>
-        <w:lastRenderedPageBreak/>
         <w:t>5. Conclusiones</w:t>
       </w:r>
     </w:p>
@@ -6311,24 +6654,14 @@
           <w:pStyle w:val="Piedepgina1"/>
           <w:jc w:val="center"/>
         </w:pPr>
-        <w:r>
-          <w:fldChar w:fldCharType="begin"/>
-        </w:r>
-        <w:r>
-          <w:instrText>PAGE</w:instrText>
-        </w:r>
-        <w:r>
-          <w:fldChar w:fldCharType="separate"/>
-        </w:r>
-        <w:r>
-          <w:rPr>
-            <w:noProof/>
-          </w:rPr>
-          <w:t>7</w:t>
-        </w:r>
-        <w:r>
-          <w:fldChar w:fldCharType="end"/>
-        </w:r>
+        <w:fldSimple w:instr="PAGE">
+          <w:r>
+            <w:rPr>
+              <w:noProof/>
+            </w:rPr>
+            <w:t>12</w:t>
+          </w:r>
+        </w:fldSimple>
       </w:p>
     </w:sdtContent>
   </w:sdt>

</xml_diff>

<commit_message>
changes in the description of the functions
</commit_message>
<xml_diff>
--- a/Verlet_Integrator/Integrador_de_verlet.docx
+++ b/Verlet_Integrator/Integrador_de_verlet.docx
@@ -1,6 +1,6 @@
 
 <file path=word/document.xml><?xml version="1.0" encoding="utf-8"?>
-<w:document xmlns:ve="http://schemas.openxmlformats.org/markup-compatibility/2006" xmlns:o="urn:schemas-microsoft-com:office:office" xmlns:r="http://schemas.openxmlformats.org/officeDocument/2006/relationships" xmlns:m="http://schemas.openxmlformats.org/officeDocument/2006/math" xmlns:v="urn:schemas-microsoft-com:vml" xmlns:wp="http://schemas.openxmlformats.org/drawingml/2006/wordprocessingDrawing" xmlns:w10="urn:schemas-microsoft-com:office:word" xmlns:w="http://schemas.openxmlformats.org/wordprocessingml/2006/main" xmlns:wne="http://schemas.microsoft.com/office/word/2006/wordml">
+<w:document xmlns:wpc="http://schemas.microsoft.com/office/word/2010/wordprocessingCanvas" xmlns:cx="http://schemas.microsoft.com/office/drawing/2014/chartex" xmlns:cx1="http://schemas.microsoft.com/office/drawing/2015/9/8/chartex" xmlns:cx2="http://schemas.microsoft.com/office/drawing/2015/10/21/chartex" xmlns:cx3="http://schemas.microsoft.com/office/drawing/2016/5/9/chartex" xmlns:cx4="http://schemas.microsoft.com/office/drawing/2016/5/10/chartex" xmlns:cx5="http://schemas.microsoft.com/office/drawing/2016/5/11/chartex" xmlns:cx6="http://schemas.microsoft.com/office/drawing/2016/5/12/chartex" xmlns:cx7="http://schemas.microsoft.com/office/drawing/2016/5/13/chartex" xmlns:cx8="http://schemas.microsoft.com/office/drawing/2016/5/14/chartex" xmlns:mc="http://schemas.openxmlformats.org/markup-compatibility/2006" xmlns:aink="http://schemas.microsoft.com/office/drawing/2016/ink" xmlns:am3d="http://schemas.microsoft.com/office/drawing/2017/model3d" xmlns:o="urn:schemas-microsoft-com:office:office" xmlns:r="http://schemas.openxmlformats.org/officeDocument/2006/relationships" xmlns:m="http://schemas.openxmlformats.org/officeDocument/2006/math" xmlns:v="urn:schemas-microsoft-com:vml" xmlns:wp14="http://schemas.microsoft.com/office/word/2010/wordprocessingDrawing" xmlns:wp="http://schemas.openxmlformats.org/drawingml/2006/wordprocessingDrawing" xmlns:w10="urn:schemas-microsoft-com:office:word" xmlns:w="http://schemas.openxmlformats.org/wordprocessingml/2006/main" xmlns:w14="http://schemas.microsoft.com/office/word/2010/wordml" xmlns:w15="http://schemas.microsoft.com/office/word/2012/wordml" xmlns:w16cid="http://schemas.microsoft.com/office/word/2016/wordml/cid" xmlns:w16se="http://schemas.microsoft.com/office/word/2015/wordml/symex" xmlns:wpg="http://schemas.microsoft.com/office/word/2010/wordprocessingGroup" xmlns:wpi="http://schemas.microsoft.com/office/word/2010/wordprocessingInk" xmlns:wne="http://schemas.microsoft.com/office/word/2006/wordml" xmlns:wps="http://schemas.microsoft.com/office/word/2010/wordprocessingShape" mc:Ignorable="w14 w15 w16se w16cid wp14">
   <w:body>
     <w:p>
       <w:pPr>
@@ -201,8 +201,13 @@
         <w:t xml:space="preserve">, </w:t>
       </w:r>
       <w:r>
-        <w:t>Arnau Falgueras</w:t>
-      </w:r>
+        <w:t xml:space="preserve">Arnau </w:t>
+      </w:r>
+      <w:proofErr w:type="spellStart"/>
+      <w:r>
+        <w:t>Falgueras</w:t>
+      </w:r>
+      <w:proofErr w:type="spellEnd"/>
       <w:r>
         <w:t xml:space="preserve">, </w:t>
       </w:r>
@@ -215,8 +220,13 @@
         <w:jc w:val="both"/>
       </w:pPr>
       <w:r>
-        <w:t>Roger Promera</w:t>
-      </w:r>
+        <w:t xml:space="preserve">Roger </w:t>
+      </w:r>
+      <w:proofErr w:type="spellStart"/>
+      <w:r>
+        <w:t>Promera</w:t>
+      </w:r>
+      <w:proofErr w:type="spellEnd"/>
       <w:r>
         <w:t xml:space="preserve">, </w:t>
       </w:r>
@@ -241,8 +251,13 @@
         <w:t xml:space="preserve">, </w:t>
       </w:r>
       <w:r>
-        <w:t>Josep Sànchez</w:t>
-      </w:r>
+        <w:t xml:space="preserve">Josep </w:t>
+      </w:r>
+      <w:proofErr w:type="spellStart"/>
+      <w:r>
+        <w:t>Sànchez</w:t>
+      </w:r>
+      <w:proofErr w:type="spellEnd"/>
       <w:r>
         <w:t xml:space="preserve">, </w:t>
       </w:r>
@@ -290,10 +305,11 @@
           <w:docPartUnique/>
         </w:docPartObj>
       </w:sdtPr>
+      <w:sdtEndPr/>
       <w:sdtContent>
         <w:p>
           <w:pPr>
-            <w:pStyle w:val="TtulodeTDC"/>
+            <w:pStyle w:val="TtuloTDC"/>
             <w:jc w:val="both"/>
           </w:pPr>
         </w:p>
@@ -2266,14 +2282,46 @@
           <w:sz w:val="24"/>
           <w:szCs w:val="24"/>
         </w:rPr>
-        <w:t>En este documento vamos a describir nuestro integrador de Verlet. Pero, antes de</w:t>
-      </w:r>
-      <w:r>
-        <w:rPr>
-          <w:sz w:val="24"/>
-          <w:szCs w:val="24"/>
-        </w:rPr>
-        <w:t xml:space="preserve"> nada, para ponernos en contexto es necesario hacer una introducción para saber qué es el algoritmo de Verlet y qué es un integrador, para así poder entender qué significa cada concepto y el funcionamiento en su totalidad.</w:t>
+        <w:t xml:space="preserve">En este documento vamos a describir nuestro integrador de </w:t>
+      </w:r>
+      <w:proofErr w:type="spellStart"/>
+      <w:r>
+        <w:rPr>
+          <w:sz w:val="24"/>
+          <w:szCs w:val="24"/>
+        </w:rPr>
+        <w:t>Verlet</w:t>
+      </w:r>
+      <w:proofErr w:type="spellEnd"/>
+      <w:r>
+        <w:rPr>
+          <w:sz w:val="24"/>
+          <w:szCs w:val="24"/>
+        </w:rPr>
+        <w:t>. Pero, antes de</w:t>
+      </w:r>
+      <w:r>
+        <w:rPr>
+          <w:sz w:val="24"/>
+          <w:szCs w:val="24"/>
+        </w:rPr>
+        <w:t xml:space="preserve"> nada, para ponernos en contexto es necesario hacer una introducción para saber qué es el algoritmo de </w:t>
+      </w:r>
+      <w:proofErr w:type="spellStart"/>
+      <w:r>
+        <w:rPr>
+          <w:sz w:val="24"/>
+          <w:szCs w:val="24"/>
+        </w:rPr>
+        <w:t>Verlet</w:t>
+      </w:r>
+      <w:proofErr w:type="spellEnd"/>
+      <w:r>
+        <w:rPr>
+          <w:sz w:val="24"/>
+          <w:szCs w:val="24"/>
+        </w:rPr>
+        <w:t xml:space="preserve"> y qué es un integrador, para así poder entender qué significa cada concepto y el funcionamiento en su totalidad.</w:t>
       </w:r>
     </w:p>
     <w:p>
@@ -2329,6 +2377,7 @@
         </w:rPr>
       </w:pPr>
       <w:bookmarkStart w:id="2" w:name="_Toc25165889"/>
+      <w:proofErr w:type="gramStart"/>
       <w:r>
         <w:rPr>
           <w:sz w:val="26"/>
@@ -2351,9 +2400,28 @@
           <w:szCs w:val="26"/>
           <w:u w:val="single"/>
         </w:rPr>
-        <w:t xml:space="preserve"> Algoritmo de Verlet</w:t>
+        <w:t xml:space="preserve"> Algoritmo</w:t>
+      </w:r>
+      <w:proofErr w:type="gramEnd"/>
+      <w:r>
+        <w:rPr>
+          <w:sz w:val="26"/>
+          <w:szCs w:val="26"/>
+          <w:u w:val="single"/>
+        </w:rPr>
+        <w:t xml:space="preserve"> de </w:t>
+      </w:r>
+      <w:proofErr w:type="spellStart"/>
+      <w:r>
+        <w:rPr>
+          <w:sz w:val="26"/>
+          <w:szCs w:val="26"/>
+          <w:u w:val="single"/>
+        </w:rPr>
+        <w:t>Verlet</w:t>
       </w:r>
       <w:bookmarkEnd w:id="2"/>
+      <w:proofErr w:type="spellEnd"/>
     </w:p>
     <w:p>
       <w:pPr>
@@ -2369,7 +2437,23 @@
           <w:sz w:val="24"/>
           <w:szCs w:val="24"/>
         </w:rPr>
-        <w:t>El algoritmo de Verlet es un procedimiento para la integración numérica de ecuaciones diferenciales ordinarias de segundo orden con valores iniciales conocidos. Es especialmente utilizado en las situaciones en que la expresión de la segunda derivada solo es función de las variables, ya sea dependiente o independiente, sin participar la primera derivada.</w:t>
+        <w:t xml:space="preserve">El algoritmo de </w:t>
+      </w:r>
+      <w:proofErr w:type="spellStart"/>
+      <w:r>
+        <w:rPr>
+          <w:sz w:val="24"/>
+          <w:szCs w:val="24"/>
+        </w:rPr>
+        <w:t>Verlet</w:t>
+      </w:r>
+      <w:proofErr w:type="spellEnd"/>
+      <w:r>
+        <w:rPr>
+          <w:sz w:val="24"/>
+          <w:szCs w:val="24"/>
+        </w:rPr>
+        <w:t xml:space="preserve"> es un procedimiento para la integración numérica de ecuaciones diferenciales ordinarias de segundo orden con valores iniciales conocidos. Es especialmente utilizado en las situaciones en que la expresión de la segunda derivada solo es función de las variables, ya sea dependiente o independiente, sin participar la primera derivada.</w:t>
       </w:r>
     </w:p>
     <w:p>
@@ -2386,7 +2470,39 @@
           <w:sz w:val="24"/>
           <w:szCs w:val="24"/>
         </w:rPr>
-        <w:t xml:space="preserve">A parte del algoritmo base de Verlet, existe otro basado en la velocidad, el cual es considerado mejor que el algoritmo original. Es bastante parecido al algoritmo Leapfrog, el cual </w:t>
+        <w:t xml:space="preserve">A parte del algoritmo base de </w:t>
+      </w:r>
+      <w:proofErr w:type="spellStart"/>
+      <w:r>
+        <w:rPr>
+          <w:sz w:val="24"/>
+          <w:szCs w:val="24"/>
+        </w:rPr>
+        <w:t>Verlet</w:t>
+      </w:r>
+      <w:proofErr w:type="spellEnd"/>
+      <w:r>
+        <w:rPr>
+          <w:sz w:val="24"/>
+          <w:szCs w:val="24"/>
+        </w:rPr>
+        <w:t xml:space="preserve">, existe otro basado en la velocidad, el cual es considerado mejor que el algoritmo original. Es bastante parecido al algoritmo </w:t>
+      </w:r>
+      <w:proofErr w:type="spellStart"/>
+      <w:r>
+        <w:rPr>
+          <w:sz w:val="24"/>
+          <w:szCs w:val="24"/>
+        </w:rPr>
+        <w:t>Leapfrog</w:t>
+      </w:r>
+      <w:proofErr w:type="spellEnd"/>
+      <w:r>
+        <w:rPr>
+          <w:sz w:val="24"/>
+          <w:szCs w:val="24"/>
+        </w:rPr>
+        <w:t xml:space="preserve">, el cual </w:t>
       </w:r>
       <w:r>
         <w:rPr>
@@ -2435,7 +2551,55 @@
           <w:sz w:val="24"/>
           <w:szCs w:val="24"/>
         </w:rPr>
-        <w:t>La primera persona en presentar la primera versión de la denominada Integración de Verlet fue el matemático francés LoupVerlet, que lo hizo en el año 1967 y se caracterizaba a la vez por su simplicidad, exactitud y estabilidad. La siguiente versión, propuesta en 1985, fue apodada como “Algoritmo de Verlet con velocidad”. Esta consistía en lo mismo que la anterior, con ligeras correcciones en la integración y con mejoras en la precisión y la estabilidad de las soluciones.</w:t>
+        <w:t xml:space="preserve">La primera persona en presentar la primera versión de la denominada Integración de </w:t>
+      </w:r>
+      <w:proofErr w:type="spellStart"/>
+      <w:r>
+        <w:rPr>
+          <w:sz w:val="24"/>
+          <w:szCs w:val="24"/>
+        </w:rPr>
+        <w:t>Verlet</w:t>
+      </w:r>
+      <w:proofErr w:type="spellEnd"/>
+      <w:r>
+        <w:rPr>
+          <w:sz w:val="24"/>
+          <w:szCs w:val="24"/>
+        </w:rPr>
+        <w:t xml:space="preserve"> fue el matemático francés </w:t>
+      </w:r>
+      <w:proofErr w:type="spellStart"/>
+      <w:r>
+        <w:rPr>
+          <w:sz w:val="24"/>
+          <w:szCs w:val="24"/>
+        </w:rPr>
+        <w:t>LoupVerlet</w:t>
+      </w:r>
+      <w:proofErr w:type="spellEnd"/>
+      <w:r>
+        <w:rPr>
+          <w:sz w:val="24"/>
+          <w:szCs w:val="24"/>
+        </w:rPr>
+        <w:t xml:space="preserve">, que lo hizo en el año 1967 y se caracterizaba a la vez por su simplicidad, exactitud y estabilidad. La siguiente versión, propuesta en 1985, fue apodada como “Algoritmo de </w:t>
+      </w:r>
+      <w:proofErr w:type="spellStart"/>
+      <w:r>
+        <w:rPr>
+          <w:sz w:val="24"/>
+          <w:szCs w:val="24"/>
+        </w:rPr>
+        <w:t>Verlet</w:t>
+      </w:r>
+      <w:proofErr w:type="spellEnd"/>
+      <w:r>
+        <w:rPr>
+          <w:sz w:val="24"/>
+          <w:szCs w:val="24"/>
+        </w:rPr>
+        <w:t xml:space="preserve"> con velocidad”. Esta consistía en lo mismo que la anterior, con ligeras correcciones en la integración y con mejoras en la precisión y la estabilidad de las soluciones.</w:t>
       </w:r>
     </w:p>
     <w:p>
@@ -2532,7 +2696,23 @@
           <w:sz w:val="24"/>
           <w:szCs w:val="24"/>
         </w:rPr>
-        <w:t xml:space="preserve">El objetivo principal del proyecto es implementar un integrador basado en el algoritmo de Verlet, el cual tenga un óptimo funcionamiento y que no solo esté basado en cálculos matemáticos y valores, sino que también disponga de una parte gráfica que proyecte todos los cálculos de una forma más visual y fácil de entender. </w:t>
+        <w:t xml:space="preserve">El objetivo principal del proyecto es implementar un integrador basado en el algoritmo de </w:t>
+      </w:r>
+      <w:proofErr w:type="spellStart"/>
+      <w:r>
+        <w:rPr>
+          <w:sz w:val="24"/>
+          <w:szCs w:val="24"/>
+        </w:rPr>
+        <w:t>Verlet</w:t>
+      </w:r>
+      <w:proofErr w:type="spellEnd"/>
+      <w:r>
+        <w:rPr>
+          <w:sz w:val="24"/>
+          <w:szCs w:val="24"/>
+        </w:rPr>
+        <w:t xml:space="preserve">, el cual tenga un óptimo funcionamiento y que no solo esté basado en cálculos matemáticos y valores, sino que también disponga de una parte gráfica que proyecte todos los cálculos de una forma más visual y fácil de entender. </w:t>
       </w:r>
     </w:p>
     <w:p>
@@ -2549,7 +2729,23 @@
           <w:sz w:val="24"/>
           <w:szCs w:val="24"/>
         </w:rPr>
-        <w:t>A parte, no queremos introducir solo las ecuaciones básicas del algoritmo de Verlet, sino ir más allá e implementar las máximas ecuaciones posibles para que el integrador sea lo más completo posible.</w:t>
+        <w:t xml:space="preserve">A parte, no queremos introducir solo las ecuaciones básicas del algoritmo de </w:t>
+      </w:r>
+      <w:proofErr w:type="spellStart"/>
+      <w:r>
+        <w:rPr>
+          <w:sz w:val="24"/>
+          <w:szCs w:val="24"/>
+        </w:rPr>
+        <w:t>Verlet</w:t>
+      </w:r>
+      <w:proofErr w:type="spellEnd"/>
+      <w:r>
+        <w:rPr>
+          <w:sz w:val="24"/>
+          <w:szCs w:val="24"/>
+        </w:rPr>
+        <w:t>, sino ir más allá e implementar las máximas ecuaciones posibles para que el integrador sea lo más completo posible.</w:t>
       </w:r>
     </w:p>
     <w:p>
@@ -2725,6 +2921,57 @@
         <w:t>2. Desarrollo y código</w:t>
       </w:r>
       <w:bookmarkEnd w:id="5"/>
+    </w:p>
+    <w:p>
+      <w:pPr>
+        <w:rPr>
+          <w:sz w:val="24"/>
+          <w:szCs w:val="24"/>
+        </w:rPr>
+      </w:pPr>
+    </w:p>
+    <w:p>
+      <w:pPr>
+        <w:rPr>
+          <w:sz w:val="24"/>
+          <w:szCs w:val="24"/>
+        </w:rPr>
+      </w:pPr>
+      <w:r>
+        <w:rPr>
+          <w:sz w:val="24"/>
+          <w:szCs w:val="24"/>
+        </w:rPr>
+        <w:t xml:space="preserve">Antes de explicar el funcionamiento de todas las </w:t>
+      </w:r>
+      <w:r>
+        <w:rPr>
+          <w:sz w:val="24"/>
+          <w:szCs w:val="24"/>
+        </w:rPr>
+        <w:t>fórmulas</w:t>
+      </w:r>
+      <w:r>
+        <w:rPr>
+          <w:sz w:val="24"/>
+          <w:szCs w:val="24"/>
+        </w:rPr>
+        <w:t xml:space="preserve"> y funciones implementadas en el integrador, creemos que es necesario explicar de </w:t>
+      </w:r>
+      <w:r>
+        <w:rPr>
+          <w:sz w:val="24"/>
+          <w:szCs w:val="24"/>
+        </w:rPr>
+        <w:t>dónde</w:t>
+      </w:r>
+      <w:r>
+        <w:rPr>
+          <w:sz w:val="24"/>
+          <w:szCs w:val="24"/>
+        </w:rPr>
+        <w:t xml:space="preserve"> adquieren el valor de los componentes de las ecuaciones. Estos valores pueden ser adquiridos a través del menú del usuario, ya que este se los puede proporcionar luego a las funciones o a partir de otras funciones que calculen componentes que necesiten otras funciones para hacer el cálculo de una componente en específico.</w:t>
+      </w:r>
     </w:p>
     <w:p>
       <w:pPr>
@@ -2884,7 +3131,14 @@
           <w:sz w:val="24"/>
           <w:szCs w:val="24"/>
         </w:rPr>
-        <w:t>ntación gráfica de la particula</w:t>
+        <w:t xml:space="preserve">ntación gráfica de la </w:t>
+      </w:r>
+      <w:r>
+        <w:rPr>
+          <w:sz w:val="24"/>
+          <w:szCs w:val="24"/>
+        </w:rPr>
+        <w:t>partícula</w:t>
       </w:r>
       <w:r>
         <w:rPr>
@@ -2912,7 +3166,23 @@
           <w:sz w:val="24"/>
           <w:szCs w:val="24"/>
         </w:rPr>
-        <w:t>eniendo en cuenta el rozamiento, el cuál depende de</w:t>
+        <w:t xml:space="preserve">eniendo en cuenta el rozamiento, el </w:t>
+      </w:r>
+      <w:proofErr w:type="spellStart"/>
+      <w:r>
+        <w:rPr>
+          <w:sz w:val="24"/>
+          <w:szCs w:val="24"/>
+        </w:rPr>
+        <w:t>cuál</w:t>
+      </w:r>
+      <w:proofErr w:type="spellEnd"/>
+      <w:r>
+        <w:rPr>
+          <w:sz w:val="24"/>
+          <w:szCs w:val="24"/>
+        </w:rPr>
+        <w:t xml:space="preserve"> depende de</w:t>
       </w:r>
       <w:r>
         <w:rPr>
@@ -3024,6 +3294,33 @@
     </w:p>
     <w:p>
       <w:pPr>
+        <w:jc w:val="both"/>
+        <w:rPr>
+          <w:sz w:val="24"/>
+          <w:szCs w:val="24"/>
+        </w:rPr>
+      </w:pPr>
+    </w:p>
+    <w:p>
+      <w:pPr>
+        <w:jc w:val="both"/>
+        <w:rPr>
+          <w:sz w:val="24"/>
+          <w:szCs w:val="24"/>
+        </w:rPr>
+      </w:pPr>
+    </w:p>
+    <w:p>
+      <w:pPr>
+        <w:jc w:val="both"/>
+        <w:rPr>
+          <w:sz w:val="24"/>
+          <w:szCs w:val="24"/>
+        </w:rPr>
+      </w:pPr>
+    </w:p>
+    <w:p>
+      <w:pPr>
         <w:pStyle w:val="Ttulo2"/>
         <w:jc w:val="both"/>
         <w:rPr>
@@ -3039,14 +3336,24 @@
           <w:color w:val="auto"/>
           <w:u w:val="single"/>
         </w:rPr>
-        <w:t>2.2 MainVerlet</w:t>
-      </w:r>
+        <w:lastRenderedPageBreak/>
+        <w:t xml:space="preserve">2.2 </w:t>
+      </w:r>
+      <w:proofErr w:type="spellStart"/>
       <w:r>
         <w:rPr>
           <w:rFonts w:asciiTheme="minorHAnsi" w:hAnsiTheme="minorHAnsi" w:cstheme="minorHAnsi"/>
           <w:color w:val="auto"/>
           <w:u w:val="single"/>
         </w:rPr>
+        <w:t>MainVerlet</w:t>
+      </w:r>
+      <w:r>
+        <w:rPr>
+          <w:rFonts w:asciiTheme="minorHAnsi" w:hAnsiTheme="minorHAnsi" w:cstheme="minorHAnsi"/>
+          <w:color w:val="auto"/>
+          <w:u w:val="single"/>
+        </w:rPr>
         <w:t>f</w:t>
       </w:r>
       <w:r>
@@ -3058,6 +3365,7 @@
         <w:t>unctions</w:t>
       </w:r>
       <w:bookmarkEnd w:id="7"/>
+      <w:proofErr w:type="spellEnd"/>
     </w:p>
     <w:p>
       <w:pPr>
@@ -3106,7 +3414,15 @@
         <w:jc w:val="both"/>
       </w:pPr>
       <w:r>
-        <w:t xml:space="preserve">Esta función ha sido diseñada para el correcto funcionamiento de VerletIntegration, la cual explicaremos en el siguiente punto. </w:t>
+        <w:t xml:space="preserve">Esta función ha sido diseñada para el correcto funcionamiento de </w:t>
+      </w:r>
+      <w:proofErr w:type="spellStart"/>
+      <w:r>
+        <w:t>VerletIntegration</w:t>
+      </w:r>
+      <w:proofErr w:type="spellEnd"/>
+      <w:r>
+        <w:t xml:space="preserve">, la cual explicaremos en el siguiente punto. </w:t>
       </w:r>
       <w:r>
         <w:t>Aun</w:t>
@@ -3115,13 +3431,24 @@
         <w:t xml:space="preserve"> </w:t>
       </w:r>
       <w:r>
-        <w:t xml:space="preserve">así es necesario empezar a explicarla, para </w:t>
+        <w:t>así,</w:t>
+      </w:r>
+      <w:r>
+        <w:t xml:space="preserve"> es necesario empezar a explicarla, para </w:t>
       </w:r>
       <w:r>
         <w:t>a</w:t>
       </w:r>
       <w:r>
-        <w:t>sí poder explicar bien cuál es la función de esta. La función VerletIntegration, lo que se hace es calcular la posición que tendrá la partícula en la siguiente iteración mediante la utilización de una posición actual y una posición previa, una aceleración y un tiempo. Así pues, en la primera iteración, la posición actual, la aceleración y el tiempo son proporcionados por el usuario o ya están estipulados por el integrador. En cambio, para poder calcular la posición previa, es necesario utilizar una ecuación aparte, y aquí es donde entra esta función.</w:t>
+        <w:t xml:space="preserve">sí poder explicar bien cuál es la función de esta. La función </w:t>
+      </w:r>
+      <w:proofErr w:type="spellStart"/>
+      <w:r>
+        <w:t>VerletIntegration</w:t>
+      </w:r>
+      <w:proofErr w:type="spellEnd"/>
+      <w:r>
+        <w:t>, lo que se hace es calcular la posición que tendrá la partícula en la siguiente iteración mediante la utilización de una posición actual y una posición previa, una aceleración y un tiempo. Así pues, en la primera iteración, la posición actual, la aceleración y el tiempo son proporcionados por el usuario o ya están estipulados por el integrador. En cambio, para poder calcular la posición previa, es necesario utilizar una ecuación aparte, y aquí es donde entra esta función.</w:t>
       </w:r>
     </w:p>
     <w:p>
@@ -3135,11 +3462,15 @@
         <w:t>sí</w:t>
       </w:r>
       <w:r>
-        <w:t xml:space="preserve"> que utiliza la velocidad y sumado a todos los valores que hemos dicho anteriormente, esta función es capaz de calcular la posición previa de la partícula </w:t>
-      </w:r>
-      <w:r>
-        <w:lastRenderedPageBreak/>
-        <w:t>en la primera iteración para poder proporcionarla a la función de VerletIntegration y pueda calcular la nueva posición de la partícula, tanto en la primera iteración como en las siguientes.</w:t>
+        <w:t xml:space="preserve"> que utiliza la velocidad y sumado a todos los valores que hemos dicho anteriormente, esta función es capaz de calcular la posición previa de la partícula en la primera iteración para poder proporcionarla a la función de </w:t>
+      </w:r>
+      <w:proofErr w:type="spellStart"/>
+      <w:r>
+        <w:t>VerletIntegration</w:t>
+      </w:r>
+      <w:proofErr w:type="spellEnd"/>
+      <w:r>
+        <w:t xml:space="preserve"> y pueda calcular la nueva posición de la partícula, tanto en la primera iteración como en las siguientes.</w:t>
       </w:r>
     </w:p>
     <w:p>
@@ -3261,7 +3592,23 @@
           <w:sz w:val="24"/>
           <w:szCs w:val="24"/>
         </w:rPr>
-        <w:t>Esta es la ecuación base de la integración de Verlet, la cual hemos utilizado en pr</w:t>
+        <w:t xml:space="preserve">Esta es la ecuación base de la integración de </w:t>
+      </w:r>
+      <w:proofErr w:type="spellStart"/>
+      <w:r>
+        <w:rPr>
+          <w:sz w:val="24"/>
+          <w:szCs w:val="24"/>
+        </w:rPr>
+        <w:t>Verlet</w:t>
+      </w:r>
+      <w:proofErr w:type="spellEnd"/>
+      <w:r>
+        <w:rPr>
+          <w:sz w:val="24"/>
+          <w:szCs w:val="24"/>
+        </w:rPr>
+        <w:t>, la cual hemos utilizado en pr</w:t>
       </w:r>
       <w:r>
         <w:rPr>
@@ -3361,57 +3708,6 @@
     </w:p>
     <w:p>
       <w:pPr>
-        <w:jc w:val="both"/>
-        <w:rPr>
-          <w:sz w:val="24"/>
-          <w:szCs w:val="24"/>
-        </w:rPr>
-      </w:pPr>
-      <w:r>
-        <w:rPr>
-          <w:sz w:val="24"/>
-          <w:szCs w:val="24"/>
-        </w:rPr>
-        <w:t>La forma en la cual</w:t>
-      </w:r>
-      <w:r>
-        <w:rPr>
-          <w:sz w:val="24"/>
-          <w:szCs w:val="24"/>
-        </w:rPr>
-        <w:t xml:space="preserve"> lo hemos implementado nosotros es con un men</w:t>
-      </w:r>
-      <w:r>
-        <w:rPr>
-          <w:sz w:val="24"/>
-          <w:szCs w:val="24"/>
-        </w:rPr>
-        <w:t>ú inicial, el cual proporcionará</w:t>
-      </w:r>
-      <w:r>
-        <w:rPr>
-          <w:sz w:val="24"/>
-          <w:szCs w:val="24"/>
-        </w:rPr>
-        <w:t xml:space="preserve"> la información necesaria a la ecuación para que se pueda desarrollar. Lo que hace el </w:t>
-      </w:r>
-      <w:r>
-        <w:rPr>
-          <w:sz w:val="24"/>
-          <w:szCs w:val="24"/>
-        </w:rPr>
-        <w:t>menú es preguntar al usuario</w:t>
-      </w:r>
-      <w:r>
-        <w:rPr>
-          <w:sz w:val="24"/>
-          <w:szCs w:val="24"/>
-        </w:rPr>
-        <w:t xml:space="preserve"> los valores que quiere introducir, los cuales son la posición actual de la partícula, tanto el valor x como él y, la aceleración, que puede escoger que sea la gravedad (a escoger por el usuario), o que también se tenga en cuenta el rozamiento del aire, etc. En cuanto al tiempo, es un valor el cual está estipulado por nosotros. Entonces, en el caso de que sea la primera iteración de la partícula el valor de la posición previa es calculado por la función que hemos explicado anteriormente, pero en el caso de que sea la segunda o más la posición de la primera iteración pasa a ser la posición previa de la segunda. Así pues, en el gráfico se va mostrando cual es la posición de la partícula en cada iteración hasta que llegue a un límite estipulado de loops.</w:t>
-      </w:r>
-    </w:p>
-    <w:p>
-      <w:pPr>
         <w:pStyle w:val="Ttulo21"/>
         <w:jc w:val="both"/>
         <w:rPr>
@@ -3464,9 +3760,21 @@
           <w:szCs w:val="24"/>
           <w:u w:val="single"/>
         </w:rPr>
-        <w:t>3 VelocityVerlet</w:t>
+        <w:t xml:space="preserve">3 </w:t>
+      </w:r>
+      <w:proofErr w:type="spellStart"/>
+      <w:r>
+        <w:rPr>
+          <w:rFonts w:asciiTheme="minorHAnsi" w:hAnsiTheme="minorHAnsi" w:cstheme="minorHAnsi"/>
+          <w:color w:val="auto"/>
+          <w:sz w:val="24"/>
+          <w:szCs w:val="24"/>
+          <w:u w:val="single"/>
+        </w:rPr>
+        <w:t>VelocityVerlet</w:t>
       </w:r>
       <w:bookmarkEnd w:id="10"/>
+      <w:proofErr w:type="spellEnd"/>
     </w:p>
     <w:p>
       <w:pPr>
@@ -3481,12 +3789,12 @@
           <wp:anchor distT="0" distB="0" distL="0" distR="132715" simplePos="0" relativeHeight="3" behindDoc="0" locked="0" layoutInCell="1" allowOverlap="1">
             <wp:simplePos x="0" y="0"/>
             <wp:positionH relativeFrom="margin">
-              <wp:align>left</wp:align>
+              <wp:posOffset>0</wp:posOffset>
             </wp:positionH>
             <wp:positionV relativeFrom="paragraph">
-              <wp:posOffset>215900</wp:posOffset>
+              <wp:posOffset>73025</wp:posOffset>
             </wp:positionV>
-            <wp:extent cx="2847975" cy="400050"/>
+            <wp:extent cx="2514600" cy="353060"/>
             <wp:effectExtent l="0" t="0" r="0" b="0"/>
             <wp:wrapSquare wrapText="bothSides"/>
             <wp:docPr id="2" name="Imagen 2"/>
@@ -3511,7 +3819,7 @@
                   <pic:spPr bwMode="auto">
                     <a:xfrm>
                       <a:off x="0" y="0"/>
-                      <a:ext cx="2847975" cy="400050"/>
+                      <a:ext cx="2514600" cy="353060"/>
                     </a:xfrm>
                     <a:prstGeom prst="rect">
                       <a:avLst/>
@@ -3520,6 +3828,12 @@
                 </pic:pic>
               </a:graphicData>
             </a:graphic>
+            <wp14:sizeRelH relativeFrom="margin">
+              <wp14:pctWidth>0</wp14:pctWidth>
+            </wp14:sizeRelH>
+            <wp14:sizeRelV relativeFrom="margin">
+              <wp14:pctHeight>0</wp14:pctHeight>
+            </wp14:sizeRelV>
           </wp:anchor>
         </w:drawing>
       </w:r>
@@ -3537,103 +3851,79 @@
           <w:szCs w:val="24"/>
         </w:rPr>
       </w:pPr>
-    </w:p>
-    <w:p>
-      <w:pPr>
-        <w:jc w:val="both"/>
-        <w:rPr>
-          <w:sz w:val="24"/>
-          <w:szCs w:val="24"/>
-        </w:rPr>
-      </w:pPr>
-      <w:r>
-        <w:rPr>
-          <w:sz w:val="24"/>
-          <w:szCs w:val="24"/>
-        </w:rPr>
-        <w:t>En este caso, nos encontramos delante de una ecuación parecida a la base del algoritmo de Verlet, pero en este caso, basado en la velocidad.</w:t>
-      </w:r>
-    </w:p>
-    <w:p>
-      <w:pPr>
-        <w:jc w:val="both"/>
-        <w:rPr>
-          <w:sz w:val="24"/>
-          <w:szCs w:val="24"/>
-        </w:rPr>
-      </w:pPr>
-      <w:r>
-        <w:rPr>
-          <w:sz w:val="24"/>
-          <w:szCs w:val="24"/>
-        </w:rPr>
-        <w:t xml:space="preserve">Lo que hace esta ecuación es calcular la nueva velocidad de una partícula en concreto, mediante el uso de una velocidad actual, una aceleración y un tiempo. Así pues, lo que hace la ecuación es coger la velocidad actual de la partícula, sumarla a la suma de la </w:t>
-      </w:r>
-      <w:r>
-        <w:rPr>
-          <w:sz w:val="24"/>
-          <w:szCs w:val="24"/>
+      <w:r>
+        <w:rPr>
+          <w:sz w:val="24"/>
+          <w:szCs w:val="24"/>
+        </w:rPr>
+        <w:t xml:space="preserve">En este caso, nos encontramos delante de una ecuación parecida a la base del algoritmo de </w:t>
+      </w:r>
+      <w:proofErr w:type="spellStart"/>
+      <w:r>
+        <w:rPr>
+          <w:sz w:val="24"/>
+          <w:szCs w:val="24"/>
+        </w:rPr>
+        <w:t>Verlet</w:t>
+      </w:r>
+      <w:proofErr w:type="spellEnd"/>
+      <w:r>
+        <w:rPr>
+          <w:sz w:val="24"/>
+          <w:szCs w:val="24"/>
+        </w:rPr>
+        <w:t>, pero en este caso, basado en la velocidad.</w:t>
+      </w:r>
+    </w:p>
+    <w:p>
+      <w:pPr>
+        <w:jc w:val="both"/>
+        <w:rPr>
+          <w:sz w:val="24"/>
+          <w:szCs w:val="24"/>
+        </w:rPr>
+      </w:pPr>
+      <w:r>
+        <w:rPr>
+          <w:sz w:val="24"/>
+          <w:szCs w:val="24"/>
+        </w:rPr>
+        <w:t>Lo que hace esta ecuación es calcular la nueva velocidad de una partícula en concreto, mediante el uso de una velocidad actual, una aceleración y un tiempo. Así pues, lo que hace la ecuación es coger la velocidad actual de la partícula, sumarla a la suma de la mitad de la aceleración previa y la aceleración actual y todo ello multiplicado por el tiempo.</w:t>
+      </w:r>
+    </w:p>
+    <w:p>
+      <w:pPr>
+        <w:pStyle w:val="Ttulo21"/>
+        <w:jc w:val="both"/>
+        <w:outlineLvl w:val="2"/>
+        <w:rPr>
+          <w:lang w:val="en-GB"/>
+        </w:rPr>
+      </w:pPr>
+      <w:bookmarkStart w:id="11" w:name="_Toc25165898"/>
+      <w:r>
+        <w:rPr>
+          <w:rFonts w:asciiTheme="minorHAnsi" w:hAnsiTheme="minorHAnsi" w:cstheme="minorHAnsi"/>
+          <w:color w:val="auto"/>
+          <w:sz w:val="24"/>
+          <w:szCs w:val="24"/>
+          <w:u w:val="single"/>
+          <w:lang w:val="en-GB"/>
         </w:rPr>
         <w:lastRenderedPageBreak/>
-        <w:t>mitad de la aceleración previa y la aceleración actual y todo ello multiplicado por el tiempo.</w:t>
-      </w:r>
-    </w:p>
-    <w:p>
-      <w:pPr>
-        <w:jc w:val="both"/>
-        <w:rPr>
-          <w:sz w:val="24"/>
-          <w:szCs w:val="24"/>
-        </w:rPr>
-      </w:pPr>
-      <w:r>
-        <w:rPr>
-          <w:sz w:val="24"/>
-          <w:szCs w:val="24"/>
-        </w:rPr>
-        <w:t>E</w:t>
-      </w:r>
-      <w:r>
-        <w:rPr>
-          <w:sz w:val="24"/>
-          <w:szCs w:val="24"/>
-        </w:rPr>
-        <w:t xml:space="preserve">n cuanto a la implementación que hemos hecho nosotros en nuestro código, se utiliza para cálculos de futuras ecuaciones, pero la utilización más importante es para el </w:t>
-      </w:r>
-      <w:r>
-        <w:rPr>
-          <w:sz w:val="24"/>
-          <w:szCs w:val="24"/>
-        </w:rPr>
-        <w:t>cálculo</w:t>
-      </w:r>
-      <w:r>
-        <w:rPr>
-          <w:sz w:val="24"/>
-          <w:szCs w:val="24"/>
-        </w:rPr>
-        <w:t xml:space="preserve"> de la velocidad de la partícula en base a la información dada por el usuario. Así pues, al usuario se la pide la velocidad que quiere que tenga la partícula y la aceleración, que puede ser tanto la gravedad como la gravedad, la fuerza de rozamiento del aire, la densidad de la partícula, etc. Así pues, lo que hace el código es ir haciendo iteraciones de la velocidad de la partícula partiendo de la inicial dada por el usuario y a partir de la primera, la propia función va tomando los nuevos valores en función del resultado de la primera iteración.</w:t>
-      </w:r>
-    </w:p>
-    <w:p>
-      <w:pPr>
-        <w:jc w:val="both"/>
-        <w:rPr>
-          <w:sz w:val="24"/>
-          <w:szCs w:val="24"/>
-        </w:rPr>
-      </w:pPr>
-    </w:p>
-    <w:p>
-      <w:pPr>
-        <w:pStyle w:val="Ttulo21"/>
-        <w:jc w:val="both"/>
-        <w:outlineLvl w:val="2"/>
-        <w:rPr>
+        <w:t>2.</w:t>
+      </w:r>
+      <w:r>
+        <w:rPr>
+          <w:rFonts w:asciiTheme="minorHAnsi" w:hAnsiTheme="minorHAnsi" w:cstheme="minorHAnsi"/>
+          <w:color w:val="auto"/>
+          <w:sz w:val="24"/>
+          <w:szCs w:val="24"/>
+          <w:u w:val="single"/>
           <w:lang w:val="en-GB"/>
         </w:rPr>
-      </w:pPr>
-      <w:bookmarkStart w:id="11" w:name="_Toc25165898"/>
+        <w:t>2.</w:t>
+      </w:r>
       <w:r>
         <w:rPr>
           <w:rFonts w:asciiTheme="minorHAnsi" w:hAnsiTheme="minorHAnsi" w:cstheme="minorHAnsi"/>
@@ -3643,8 +3933,9 @@
           <w:u w:val="single"/>
           <w:lang w:val="en-GB"/>
         </w:rPr>
-        <w:t>2.</w:t>
-      </w:r>
+        <w:t xml:space="preserve">4 </w:t>
+      </w:r>
+      <w:proofErr w:type="spellStart"/>
       <w:r>
         <w:rPr>
           <w:rFonts w:asciiTheme="minorHAnsi" w:hAnsiTheme="minorHAnsi" w:cstheme="minorHAnsi"/>
@@ -3654,20 +3945,10 @@
           <w:u w:val="single"/>
           <w:lang w:val="en-GB"/>
         </w:rPr>
-        <w:t>2.</w:t>
-      </w:r>
-      <w:r>
-        <w:rPr>
-          <w:rFonts w:asciiTheme="minorHAnsi" w:hAnsiTheme="minorHAnsi" w:cstheme="minorHAnsi"/>
-          <w:color w:val="auto"/>
-          <w:sz w:val="24"/>
-          <w:szCs w:val="24"/>
-          <w:u w:val="single"/>
-          <w:lang w:val="en-GB"/>
-        </w:rPr>
-        <w:t>4 StormerVerlet</w:t>
+        <w:t>StormerVerlet</w:t>
       </w:r>
       <w:bookmarkEnd w:id="11"/>
+      <w:proofErr w:type="spellEnd"/>
     </w:p>
     <w:p>
       <w:pPr>
@@ -3753,7 +4034,39 @@
           <w:sz w:val="24"/>
           <w:szCs w:val="24"/>
         </w:rPr>
-        <w:t>A parte de la ecuación anterior, la cual es utilizada para calcular la velocidad de la particular, hay otras formas para poder obtener esta velocidad, como es en este caso la ecuación de StormerVerlet. El proceso de obtención de la velocidad por parte de esta ecuación es muy sencillo, ya que se basa en la utilización de la ecuación base de Verlet para obtener la posición de la partícula en cada iteración, para así luego poder calcular la velocidad en cada iteración.</w:t>
+        <w:t xml:space="preserve">A parte de la ecuación anterior, la cual es utilizada para calcular la velocidad de la particular, hay otras formas para poder obtener esta velocidad, como es en este caso la ecuación de </w:t>
+      </w:r>
+      <w:proofErr w:type="spellStart"/>
+      <w:r>
+        <w:rPr>
+          <w:sz w:val="24"/>
+          <w:szCs w:val="24"/>
+        </w:rPr>
+        <w:t>StormerVerlet</w:t>
+      </w:r>
+      <w:proofErr w:type="spellEnd"/>
+      <w:r>
+        <w:rPr>
+          <w:sz w:val="24"/>
+          <w:szCs w:val="24"/>
+        </w:rPr>
+        <w:t xml:space="preserve">. El proceso de obtención de la velocidad por parte de esta ecuación es muy sencillo, ya que se basa en la utilización de la ecuación base de </w:t>
+      </w:r>
+      <w:proofErr w:type="spellStart"/>
+      <w:r>
+        <w:rPr>
+          <w:sz w:val="24"/>
+          <w:szCs w:val="24"/>
+        </w:rPr>
+        <w:t>Verlet</w:t>
+      </w:r>
+      <w:proofErr w:type="spellEnd"/>
+      <w:r>
+        <w:rPr>
+          <w:sz w:val="24"/>
+          <w:szCs w:val="24"/>
+        </w:rPr>
+        <w:t xml:space="preserve"> para obtener la posición de la partícula en cada iteración, para así luego poder calcular la velocidad en cada iteración.</w:t>
       </w:r>
     </w:p>
     <w:p>
@@ -3849,22 +4162,6 @@
         <w:rPr>
           <w:sz w:val="24"/>
           <w:szCs w:val="24"/>
-        </w:rPr>
-      </w:pPr>
-      <w:r>
-        <w:rPr>
-          <w:sz w:val="24"/>
-          <w:szCs w:val="24"/>
-        </w:rPr>
-        <w:t>La forma en la cual lo hemos implementado en nuestro código es mediante el mismo método que la ecuación base, en la que el usuario introduce la posición y la aceleración y la ecuación por si sola calcula la posición de la partícula. Una vez calculada la posición se le resta la posición anterior de la partícula que, en el caso de que sea la primera iteración será 0, y si es la segunda o más, será la posición actual de la iteración anterior. Finalmente, se divide el resultado de esta resta al tiempo.</w:t>
-      </w:r>
-    </w:p>
-    <w:p>
-      <w:pPr>
-        <w:jc w:val="both"/>
-        <w:rPr>
-          <w:sz w:val="24"/>
-          <w:szCs w:val="24"/>
           <w:lang w:val="en-GB"/>
         </w:rPr>
       </w:pPr>
@@ -3909,9 +4206,19 @@
           <w:color w:val="auto"/>
           <w:u w:val="single"/>
         </w:rPr>
-        <w:t>2.3.1 CheckCollision</w:t>
+        <w:t xml:space="preserve">2.3.1 </w:t>
+      </w:r>
+      <w:proofErr w:type="spellStart"/>
+      <w:r>
+        <w:rPr>
+          <w:rFonts w:asciiTheme="minorHAnsi" w:hAnsiTheme="minorHAnsi" w:cstheme="minorHAnsi"/>
+          <w:color w:val="auto"/>
+          <w:u w:val="single"/>
+        </w:rPr>
+        <w:t>CheckCollision</w:t>
       </w:r>
       <w:bookmarkEnd w:id="13"/>
+      <w:proofErr w:type="spellEnd"/>
     </w:p>
     <w:p>
       <w:pPr>
@@ -3934,121 +4241,242 @@
           <w:sz w:val="24"/>
           <w:szCs w:val="24"/>
         </w:rPr>
+        <w:t xml:space="preserve">Empezamos creando un booleano llamado </w:t>
+      </w:r>
+      <w:proofErr w:type="spellStart"/>
+      <w:r>
+        <w:rPr>
+          <w:sz w:val="24"/>
+          <w:szCs w:val="24"/>
+        </w:rPr>
+        <w:t>ret</w:t>
+      </w:r>
+      <w:proofErr w:type="spellEnd"/>
+      <w:r>
+        <w:rPr>
+          <w:sz w:val="24"/>
+          <w:szCs w:val="24"/>
+        </w:rPr>
+        <w:t xml:space="preserve">, y le asignamos el valor false. Este se volverá true cuando exista la colisión, y seguirá falso cuando no la haya. </w:t>
+      </w:r>
+    </w:p>
+    <w:p>
+      <w:pPr>
+        <w:jc w:val="both"/>
+      </w:pPr>
+      <w:r>
+        <w:rPr>
+          <w:sz w:val="24"/>
+          <w:szCs w:val="24"/>
+        </w:rPr>
+        <w:t xml:space="preserve">Para que exista la colisión, se deben cumplir 4 condiciones que están incluidas dentro del </w:t>
+      </w:r>
+      <w:proofErr w:type="spellStart"/>
+      <w:r>
+        <w:rPr>
+          <w:sz w:val="24"/>
+          <w:szCs w:val="24"/>
+        </w:rPr>
+        <w:t>if</w:t>
+      </w:r>
+      <w:proofErr w:type="spellEnd"/>
+      <w:r>
+        <w:rPr>
+          <w:sz w:val="24"/>
+          <w:szCs w:val="24"/>
+        </w:rPr>
+        <w:t xml:space="preserve">: La primera es si la posición x de la partícula más su radio es igual o superior a la posición x del objeto. La segunda, </w:t>
+      </w:r>
+      <w:bookmarkStart w:id="14" w:name="__DdeLink__324_1343781772"/>
+      <w:r>
+        <w:rPr>
+          <w:sz w:val="24"/>
+          <w:szCs w:val="24"/>
+        </w:rPr>
+        <w:t>si la posición x de la partícula menos su radio es igual o menor a la posición x del objeto más su anchura</w:t>
+      </w:r>
+      <w:bookmarkEnd w:id="14"/>
+      <w:r>
+        <w:rPr>
+          <w:sz w:val="24"/>
+          <w:szCs w:val="24"/>
+        </w:rPr>
+        <w:t>. La tercera, si la posición y de la partícula menos su radio es igual o menor a la posición y del objeto más su altura. Y la cuarta, si la posición y de la partícula más su radio es igual o mayor a la posición y del objeto.</w:t>
+      </w:r>
+    </w:p>
+    <w:p>
+      <w:pPr>
+        <w:jc w:val="both"/>
+      </w:pPr>
+      <w:r>
+        <w:rPr>
+          <w:sz w:val="24"/>
+          <w:szCs w:val="24"/>
+        </w:rPr>
+        <w:t xml:space="preserve">Si cualquiera de estos 4 casos se cumple, entonces el booleano </w:t>
+      </w:r>
+      <w:proofErr w:type="spellStart"/>
+      <w:r>
+        <w:rPr>
+          <w:sz w:val="24"/>
+          <w:szCs w:val="24"/>
+        </w:rPr>
+        <w:t>ret</w:t>
+      </w:r>
+      <w:proofErr w:type="spellEnd"/>
+      <w:r>
+        <w:rPr>
+          <w:sz w:val="24"/>
+          <w:szCs w:val="24"/>
+        </w:rPr>
+        <w:t xml:space="preserve"> se vuelve true y la función retorna ese valor. </w:t>
+      </w:r>
+    </w:p>
+    <w:p>
+      <w:pPr>
+        <w:jc w:val="both"/>
+        <w:rPr>
+          <w:sz w:val="24"/>
+          <w:szCs w:val="24"/>
+        </w:rPr>
+      </w:pPr>
+      <w:r>
+        <w:rPr>
+          <w:sz w:val="24"/>
+          <w:szCs w:val="24"/>
+        </w:rPr>
+        <w:t xml:space="preserve">A continuación, existe otra función de </w:t>
+      </w:r>
+      <w:proofErr w:type="spellStart"/>
+      <w:r>
+        <w:rPr>
+          <w:sz w:val="24"/>
+          <w:szCs w:val="24"/>
+        </w:rPr>
+        <w:t>CheckCollision</w:t>
+      </w:r>
+      <w:proofErr w:type="spellEnd"/>
+      <w:r>
+        <w:rPr>
+          <w:sz w:val="24"/>
+          <w:szCs w:val="24"/>
+        </w:rPr>
+        <w:t>, pero con la diferencia de que retorna todas las posibles colisiones que puedan existir entre la partícula y el objeto.</w:t>
+      </w:r>
+    </w:p>
+    <w:p>
+      <w:pPr>
+        <w:jc w:val="both"/>
+      </w:pPr>
+    </w:p>
+    <w:p>
+      <w:pPr>
+        <w:pStyle w:val="Ttulo3"/>
+        <w:jc w:val="both"/>
+        <w:rPr>
+          <w:rFonts w:asciiTheme="minorHAnsi" w:hAnsiTheme="minorHAnsi" w:cstheme="minorHAnsi"/>
+          <w:color w:val="auto"/>
+        </w:rPr>
+      </w:pPr>
+      <w:bookmarkStart w:id="15" w:name="_Toc25165901"/>
+      <w:r>
+        <w:rPr>
+          <w:rFonts w:asciiTheme="minorHAnsi" w:hAnsiTheme="minorHAnsi" w:cstheme="minorHAnsi"/>
+          <w:color w:val="auto"/>
+          <w:u w:val="single"/>
+        </w:rPr>
+        <w:t xml:space="preserve">2.3.3 </w:t>
+      </w:r>
+      <w:proofErr w:type="spellStart"/>
+      <w:r>
+        <w:rPr>
+          <w:rFonts w:asciiTheme="minorHAnsi" w:hAnsiTheme="minorHAnsi" w:cstheme="minorHAnsi"/>
+          <w:color w:val="auto"/>
+          <w:u w:val="single"/>
+        </w:rPr>
+        <w:t>Calculate</w:t>
+      </w:r>
+      <w:proofErr w:type="spellEnd"/>
+      <w:r>
+        <w:rPr>
+          <w:rFonts w:asciiTheme="minorHAnsi" w:hAnsiTheme="minorHAnsi" w:cstheme="minorHAnsi"/>
+          <w:color w:val="auto"/>
+          <w:u w:val="single"/>
+        </w:rPr>
+        <w:t xml:space="preserve"> Time</w:t>
+      </w:r>
+      <w:bookmarkEnd w:id="15"/>
+    </w:p>
+    <w:p>
+      <w:pPr>
+        <w:jc w:val="both"/>
+        <w:rPr>
+          <w:sz w:val="24"/>
+          <w:szCs w:val="24"/>
+        </w:rPr>
+      </w:pPr>
+      <w:r>
+        <w:rPr>
+          <w:sz w:val="24"/>
+          <w:szCs w:val="24"/>
+        </w:rPr>
+        <w:t xml:space="preserve">Esta función, como hemos dicho anteriormente, se utiliza siempre que la partícula colisiona. Con ella calculamos el tiempo total de colisión desde que esta se produce hasta que la partícula deja de colisionar. Para ello se usa la posición previa del cuerpo </w:t>
+      </w:r>
+      <w:r>
+        <w:rPr>
+          <w:sz w:val="24"/>
+          <w:szCs w:val="24"/>
+        </w:rPr>
         <w:lastRenderedPageBreak/>
-        <w:t xml:space="preserve">Empezamos creando un booleano llamado ret, y le asignamos el valor false. Este se volverá true cuando exista la colisión, y seguirá falso cuando no la haya. </w:t>
-      </w:r>
-    </w:p>
-    <w:p>
-      <w:pPr>
-        <w:jc w:val="both"/>
-      </w:pPr>
-      <w:r>
-        <w:rPr>
-          <w:sz w:val="24"/>
-          <w:szCs w:val="24"/>
-        </w:rPr>
-        <w:t xml:space="preserve">Para que exista la colisión, se deben cumplir 4 condiciones que están incluidas dentro del if: La primera es si la posición x de la partícula más su radio es igual o superior a la posición x del objeto. La segunda, </w:t>
-      </w:r>
-      <w:bookmarkStart w:id="14" w:name="__DdeLink__324_1343781772"/>
-      <w:r>
-        <w:rPr>
-          <w:sz w:val="24"/>
-          <w:szCs w:val="24"/>
-        </w:rPr>
-        <w:t>si la posición x de la partícula menos su radio es igual o menor a la posición x del objeto más su anchura</w:t>
-      </w:r>
-      <w:bookmarkEnd w:id="14"/>
-      <w:r>
-        <w:rPr>
-          <w:sz w:val="24"/>
-          <w:szCs w:val="24"/>
-        </w:rPr>
-        <w:t>. La tercera, si la posición y de la partícula menos su radio es igual o menor a la posición y del objeto más su altura. Y la cuarta, si la posición y de la partícula más su radio es igual o mayor a la posición y del objeto.</w:t>
-      </w:r>
-    </w:p>
-    <w:p>
-      <w:pPr>
-        <w:jc w:val="both"/>
-      </w:pPr>
-      <w:r>
-        <w:rPr>
-          <w:sz w:val="24"/>
-          <w:szCs w:val="24"/>
-        </w:rPr>
-        <w:t xml:space="preserve">Si cualquiera de estos 4 casos se cumple, entonces el booleano ret se vuelve true y la función retorna ese valor. </w:t>
-      </w:r>
-    </w:p>
-    <w:p>
-      <w:pPr>
-        <w:jc w:val="both"/>
-        <w:rPr>
-          <w:sz w:val="24"/>
-          <w:szCs w:val="24"/>
-        </w:rPr>
-      </w:pPr>
-      <w:r>
-        <w:rPr>
-          <w:sz w:val="24"/>
-          <w:szCs w:val="24"/>
-        </w:rPr>
-        <w:t>A continuación, existe otra función de CheckCollision, pero con la diferencia de que retorna todas las posibles colisiones que puedan existir entre la partícula y el objeto.</w:t>
-      </w:r>
-    </w:p>
-    <w:p>
-      <w:pPr>
-        <w:jc w:val="both"/>
-      </w:pPr>
-    </w:p>
-    <w:p>
-      <w:pPr>
-        <w:pStyle w:val="Ttulo3"/>
-        <w:jc w:val="both"/>
-        <w:rPr>
-          <w:rFonts w:asciiTheme="minorHAnsi" w:hAnsiTheme="minorHAnsi" w:cstheme="minorHAnsi"/>
-          <w:color w:val="auto"/>
-        </w:rPr>
-      </w:pPr>
-      <w:bookmarkStart w:id="15" w:name="_Toc25165901"/>
-      <w:r>
-        <w:rPr>
-          <w:rFonts w:asciiTheme="minorHAnsi" w:hAnsiTheme="minorHAnsi" w:cstheme="minorHAnsi"/>
-          <w:color w:val="auto"/>
-          <w:u w:val="single"/>
-        </w:rPr>
-        <w:t>2.3.3 Calculate Time</w:t>
-      </w:r>
-      <w:bookmarkEnd w:id="15"/>
-    </w:p>
-    <w:p>
-      <w:pPr>
-        <w:jc w:val="both"/>
-        <w:rPr>
-          <w:sz w:val="24"/>
-          <w:szCs w:val="24"/>
-        </w:rPr>
-      </w:pPr>
-      <w:r>
-        <w:rPr>
-          <w:sz w:val="24"/>
-          <w:szCs w:val="24"/>
-        </w:rPr>
-        <w:t>Esta función, como hemos dicho anteriormente, se utiliza siempre que la partícula colisiona. Con ella calculamos el tiempo total de colisión desde que esta se produce hasta que la partícula deja de colisionar. Para ello se usa la posición previa del cuerpo cuando colisiona, la posición nueva cuando deja de colisionar, la velocidad en ese intervalo de tiempo y la aceleración.</w:t>
-      </w:r>
-    </w:p>
-    <w:p>
-      <w:pPr>
-        <w:jc w:val="both"/>
-        <w:rPr>
-          <w:sz w:val="24"/>
-          <w:szCs w:val="24"/>
-        </w:rPr>
-      </w:pPr>
-      <w:r>
-        <w:rPr>
-          <w:sz w:val="24"/>
-          <w:szCs w:val="24"/>
-        </w:rPr>
-        <w:t>Definimos 4 variables float de tiempo: time, time1, time2 y tpow.</w:t>
+        <w:t>cuando colisiona, la posición nueva cuando deja de colisionar, la velocidad en ese intervalo de tiempo y la aceleración.</w:t>
+      </w:r>
+    </w:p>
+    <w:p>
+      <w:pPr>
+        <w:jc w:val="both"/>
+        <w:rPr>
+          <w:sz w:val="24"/>
+          <w:szCs w:val="24"/>
+        </w:rPr>
+      </w:pPr>
+      <w:r>
+        <w:rPr>
+          <w:sz w:val="24"/>
+          <w:szCs w:val="24"/>
+        </w:rPr>
+        <w:t xml:space="preserve">Definimos 4 variables </w:t>
+      </w:r>
+      <w:proofErr w:type="spellStart"/>
+      <w:r>
+        <w:rPr>
+          <w:sz w:val="24"/>
+          <w:szCs w:val="24"/>
+        </w:rPr>
+        <w:t>float</w:t>
+      </w:r>
+      <w:proofErr w:type="spellEnd"/>
+      <w:r>
+        <w:rPr>
+          <w:sz w:val="24"/>
+          <w:szCs w:val="24"/>
+        </w:rPr>
+        <w:t xml:space="preserve"> de tiempo: time, time1, time2 y </w:t>
+      </w:r>
+      <w:proofErr w:type="spellStart"/>
+      <w:r>
+        <w:rPr>
+          <w:sz w:val="24"/>
+          <w:szCs w:val="24"/>
+        </w:rPr>
+        <w:t>tpow</w:t>
+      </w:r>
+      <w:proofErr w:type="spellEnd"/>
+      <w:r>
+        <w:rPr>
+          <w:sz w:val="24"/>
+          <w:szCs w:val="24"/>
+        </w:rPr>
+        <w:t>.</w:t>
       </w:r>
     </w:p>
     <w:p>
@@ -4140,7 +4568,23 @@
           <w:sz w:val="24"/>
           <w:szCs w:val="24"/>
         </w:rPr>
-        <w:t>Si la aceleración no es 0, entonces calculamos el tpow, que no es más que aislar el tiempo de la fórmula del MRUA:</w:t>
+        <w:t xml:space="preserve">Si la aceleración no es 0, entonces calculamos el </w:t>
+      </w:r>
+      <w:proofErr w:type="spellStart"/>
+      <w:r>
+        <w:rPr>
+          <w:sz w:val="24"/>
+          <w:szCs w:val="24"/>
+        </w:rPr>
+        <w:t>tpow</w:t>
+      </w:r>
+      <w:proofErr w:type="spellEnd"/>
+      <w:r>
+        <w:rPr>
+          <w:sz w:val="24"/>
+          <w:szCs w:val="24"/>
+        </w:rPr>
+        <w:t>, que no es más que aislar el tiempo de la fórmula del MRUA:</w:t>
       </w:r>
     </w:p>
     <w:p>
@@ -4313,23 +4757,38 @@
           <w:sz w:val="24"/>
           <w:szCs w:val="24"/>
         </w:rPr>
-        <w:t>=tpow, siendo b la velocidad de la partícula, a la aceleración y c la resta de la posición inicial menos la final.</w:t>
-      </w:r>
-    </w:p>
-    <w:p>
-      <w:pPr>
-        <w:jc w:val="both"/>
-        <w:rPr>
-          <w:sz w:val="24"/>
-          <w:szCs w:val="24"/>
-        </w:rPr>
-      </w:pPr>
-      <w:r>
-        <w:rPr>
-          <w:sz w:val="24"/>
-          <w:szCs w:val="24"/>
-        </w:rPr>
-        <w:lastRenderedPageBreak/>
+        <w:t>=</w:t>
+      </w:r>
+      <w:proofErr w:type="spellStart"/>
+      <w:r>
+        <w:rPr>
+          <w:sz w:val="24"/>
+          <w:szCs w:val="24"/>
+        </w:rPr>
+        <w:t>tpow</w:t>
+      </w:r>
+      <w:proofErr w:type="spellEnd"/>
+      <w:r>
+        <w:rPr>
+          <w:sz w:val="24"/>
+          <w:szCs w:val="24"/>
+        </w:rPr>
+        <w:t>, siendo b la velocidad de la partícula, a la aceleración y c la resta de la posición inicial menos la final.</w:t>
+      </w:r>
+    </w:p>
+    <w:p>
+      <w:pPr>
+        <w:jc w:val="both"/>
+        <w:rPr>
+          <w:sz w:val="24"/>
+          <w:szCs w:val="24"/>
+        </w:rPr>
+      </w:pPr>
+      <w:r>
+        <w:rPr>
+          <w:sz w:val="24"/>
+          <w:szCs w:val="24"/>
+        </w:rPr>
         <w:t>Como hay 2 soluciones posibles, el tiempo final se calcula con 2 variables, que son el time 1 y el time 2 respectivamente.</w:t>
       </w:r>
     </w:p>
@@ -4406,7 +4865,23 @@
           <w:sz w:val="24"/>
           <w:szCs w:val="24"/>
         </w:rPr>
-        <w:t>Siendo tpow, como hemos dicho antes, la solución de la raíz cuadrada, el time 1 será la solución positiva de toda esta ecuación, mientras que time 2 será la negativa.</w:t>
+        <w:t xml:space="preserve">Siendo </w:t>
+      </w:r>
+      <w:proofErr w:type="spellStart"/>
+      <w:r>
+        <w:rPr>
+          <w:sz w:val="24"/>
+          <w:szCs w:val="24"/>
+        </w:rPr>
+        <w:t>tpow</w:t>
+      </w:r>
+      <w:proofErr w:type="spellEnd"/>
+      <w:r>
+        <w:rPr>
+          <w:sz w:val="24"/>
+          <w:szCs w:val="24"/>
+        </w:rPr>
+        <w:t>, como hemos dicho antes, la solución de la raíz cuadrada, el time 1 será la solución positiva de toda esta ecuación, mientras que time 2 será la negativa.</w:t>
       </w:r>
     </w:p>
     <w:p>
@@ -4456,7 +4931,25 @@
           <w:color w:val="auto"/>
           <w:u w:val="single"/>
         </w:rPr>
-        <w:t>2.3.4 CalculateCollision Position</w:t>
+        <w:t xml:space="preserve">2.3.4 </w:t>
+      </w:r>
+      <w:proofErr w:type="spellStart"/>
+      <w:r>
+        <w:rPr>
+          <w:rFonts w:asciiTheme="minorHAnsi" w:hAnsiTheme="minorHAnsi" w:cstheme="minorHAnsi"/>
+          <w:color w:val="auto"/>
+          <w:u w:val="single"/>
+        </w:rPr>
+        <w:t>CalculateCollision</w:t>
+      </w:r>
+      <w:proofErr w:type="spellEnd"/>
+      <w:r>
+        <w:rPr>
+          <w:rFonts w:asciiTheme="minorHAnsi" w:hAnsiTheme="minorHAnsi" w:cstheme="minorHAnsi"/>
+          <w:color w:val="auto"/>
+          <w:u w:val="single"/>
+        </w:rPr>
+        <w:t xml:space="preserve"> Position</w:t>
       </w:r>
       <w:bookmarkEnd w:id="16"/>
     </w:p>
@@ -4473,79 +4966,368 @@
           <w:sz w:val="24"/>
           <w:szCs w:val="24"/>
         </w:rPr>
-        <w:t>Una vez sabemos que se ha producido una colisión, entonces utilizamos esta función para saber qué posición ocupa la partícula justo antes de que esta colisione. Para eso, necesitaremos una variable float llamada time, la función Calculate Time (que se explicará más adelante) y dos booleanos (col_x y col_y) que representan las colisiones en x y en y.</w:t>
-      </w:r>
-    </w:p>
-    <w:p>
-      <w:pPr>
-        <w:jc w:val="both"/>
-        <w:rPr>
-          <w:sz w:val="24"/>
-          <w:szCs w:val="24"/>
-        </w:rPr>
-      </w:pPr>
-      <w:r>
-        <w:rPr>
-          <w:sz w:val="24"/>
-          <w:szCs w:val="24"/>
-        </w:rPr>
-        <w:t>Empezamos igualando la variable time a 0 y los booleanos a false, ya que solo serán true si se cumplen 4 condiciones de colisión muy parecidas a las de la función CheckCollision.</w:t>
-      </w:r>
-    </w:p>
-    <w:p>
-      <w:pPr>
-        <w:jc w:val="both"/>
-        <w:rPr>
-          <w:sz w:val="24"/>
-          <w:szCs w:val="24"/>
-        </w:rPr>
-      </w:pPr>
-      <w:r>
-        <w:rPr>
-          <w:sz w:val="24"/>
-          <w:szCs w:val="24"/>
-        </w:rPr>
-        <w:t>Si la posición x previa de la partícula (no la actual) más su radio es más pequeña que la posición x del otro objeto, entonces igualamos la variable time a la función Calculate Time, donde le pasamos la posición previa de la partícula, su velocidad en x, su aceleración en x y la posición x del objeto. El booleano col_x se iguala a true.</w:t>
-      </w:r>
-    </w:p>
-    <w:p>
-      <w:pPr>
-        <w:jc w:val="both"/>
-      </w:pPr>
-      <w:r>
-        <w:rPr>
-          <w:sz w:val="24"/>
-          <w:szCs w:val="24"/>
-        </w:rPr>
-        <w:t>Si la posición x previa de la partícula menos su radio es superior a la posición x del objeto más su anchura, igualamos la variable time a la función Calculate Time y le pasamos las mismas variables que antes, pero añadiendo la anchura del objeto. El booleano col_x se iguala a true.</w:t>
-      </w:r>
-    </w:p>
-    <w:p>
-      <w:pPr>
-        <w:jc w:val="both"/>
-        <w:rPr>
-          <w:sz w:val="24"/>
-          <w:szCs w:val="24"/>
-        </w:rPr>
-      </w:pPr>
-      <w:r>
-        <w:rPr>
-          <w:sz w:val="24"/>
-          <w:szCs w:val="24"/>
-        </w:rPr>
-        <w:t>Si la posición y previa de la partícula más su radio es inferior a la posición y del otro objeto, entonces igualamos la variable time a la función Calculate Time y le pasamos las mismas variables que en la primera condición, pero en el eje y. Ahora el booleano col_y se iguala a true.</w:t>
-      </w:r>
-    </w:p>
-    <w:p>
-      <w:pPr>
-        <w:jc w:val="both"/>
-      </w:pPr>
-      <w:r>
-        <w:rPr>
-          <w:sz w:val="24"/>
-          <w:szCs w:val="24"/>
-        </w:rPr>
-        <w:t>Por último, si la posición y previa de la partícula menos su radio es superior a la posición y del objeto más su altura, entonces igualamos la variable time a la función Calculate Time, y le pasamos las mismas variables que en la segunda condición, pero en el eje y y cambiando la anchura por la altura. El booleano col_y se iguala a true.</w:t>
+        <w:t xml:space="preserve">Una vez sabemos que se ha producido una colisión, entonces utilizamos esta función para saber qué posición ocupa la partícula justo antes de que esta colisione. Para eso, necesitaremos una variable </w:t>
+      </w:r>
+      <w:proofErr w:type="spellStart"/>
+      <w:r>
+        <w:rPr>
+          <w:sz w:val="24"/>
+          <w:szCs w:val="24"/>
+        </w:rPr>
+        <w:t>float</w:t>
+      </w:r>
+      <w:proofErr w:type="spellEnd"/>
+      <w:r>
+        <w:rPr>
+          <w:sz w:val="24"/>
+          <w:szCs w:val="24"/>
+        </w:rPr>
+        <w:t xml:space="preserve"> llamada time, la función </w:t>
+      </w:r>
+      <w:proofErr w:type="spellStart"/>
+      <w:r>
+        <w:rPr>
+          <w:sz w:val="24"/>
+          <w:szCs w:val="24"/>
+        </w:rPr>
+        <w:t>Calculate</w:t>
+      </w:r>
+      <w:proofErr w:type="spellEnd"/>
+      <w:r>
+        <w:rPr>
+          <w:sz w:val="24"/>
+          <w:szCs w:val="24"/>
+        </w:rPr>
+        <w:t xml:space="preserve"> Time (que se explicará más adelante) y dos booleanos (</w:t>
+      </w:r>
+      <w:proofErr w:type="spellStart"/>
+      <w:r>
+        <w:rPr>
+          <w:sz w:val="24"/>
+          <w:szCs w:val="24"/>
+        </w:rPr>
+        <w:t>col_x</w:t>
+      </w:r>
+      <w:proofErr w:type="spellEnd"/>
+      <w:r>
+        <w:rPr>
+          <w:sz w:val="24"/>
+          <w:szCs w:val="24"/>
+        </w:rPr>
+        <w:t xml:space="preserve"> y </w:t>
+      </w:r>
+      <w:proofErr w:type="spellStart"/>
+      <w:r>
+        <w:rPr>
+          <w:sz w:val="24"/>
+          <w:szCs w:val="24"/>
+        </w:rPr>
+        <w:t>col_y</w:t>
+      </w:r>
+      <w:proofErr w:type="spellEnd"/>
+      <w:r>
+        <w:rPr>
+          <w:sz w:val="24"/>
+          <w:szCs w:val="24"/>
+        </w:rPr>
+        <w:t>) que representan las colisiones en x y en y.</w:t>
+      </w:r>
+    </w:p>
+    <w:p>
+      <w:pPr>
+        <w:jc w:val="both"/>
+        <w:rPr>
+          <w:sz w:val="24"/>
+          <w:szCs w:val="24"/>
+        </w:rPr>
+      </w:pPr>
+      <w:r>
+        <w:rPr>
+          <w:sz w:val="24"/>
+          <w:szCs w:val="24"/>
+        </w:rPr>
+        <w:lastRenderedPageBreak/>
+        <w:t xml:space="preserve">Empezamos igualando la variable time a 0 y los booleanos a false, ya que solo serán true si se cumplen 4 condiciones de colisión muy parecidas a las de la función </w:t>
+      </w:r>
+      <w:proofErr w:type="spellStart"/>
+      <w:r>
+        <w:rPr>
+          <w:sz w:val="24"/>
+          <w:szCs w:val="24"/>
+        </w:rPr>
+        <w:t>CheckCollision</w:t>
+      </w:r>
+      <w:proofErr w:type="spellEnd"/>
+      <w:r>
+        <w:rPr>
+          <w:sz w:val="24"/>
+          <w:szCs w:val="24"/>
+        </w:rPr>
+        <w:t>.</w:t>
+      </w:r>
+    </w:p>
+    <w:p>
+      <w:pPr>
+        <w:jc w:val="both"/>
+        <w:rPr>
+          <w:sz w:val="24"/>
+          <w:szCs w:val="24"/>
+        </w:rPr>
+      </w:pPr>
+      <w:r>
+        <w:rPr>
+          <w:sz w:val="24"/>
+          <w:szCs w:val="24"/>
+        </w:rPr>
+        <w:t xml:space="preserve">Si la posición x previa de la partícula (no la actual) más su radio es más pequeña que la posición x del otro objeto, entonces igualamos la variable time a la función </w:t>
+      </w:r>
+      <w:proofErr w:type="spellStart"/>
+      <w:r>
+        <w:rPr>
+          <w:sz w:val="24"/>
+          <w:szCs w:val="24"/>
+        </w:rPr>
+        <w:t>Calculate</w:t>
+      </w:r>
+      <w:proofErr w:type="spellEnd"/>
+      <w:r>
+        <w:rPr>
+          <w:sz w:val="24"/>
+          <w:szCs w:val="24"/>
+        </w:rPr>
+        <w:t xml:space="preserve"> Time, donde le pasamos la posición previa de la partícula, su velocidad en x, su aceleración en x y la posición x del objeto. El </w:t>
+      </w:r>
+      <w:proofErr w:type="gramStart"/>
+      <w:r>
+        <w:rPr>
+          <w:sz w:val="24"/>
+          <w:szCs w:val="24"/>
+        </w:rPr>
+        <w:t xml:space="preserve">booleano </w:t>
+      </w:r>
+      <w:proofErr w:type="spellStart"/>
+      <w:r>
+        <w:rPr>
+          <w:sz w:val="24"/>
+          <w:szCs w:val="24"/>
+        </w:rPr>
+        <w:t>col</w:t>
+      </w:r>
+      <w:proofErr w:type="gramEnd"/>
+      <w:r>
+        <w:rPr>
+          <w:sz w:val="24"/>
+          <w:szCs w:val="24"/>
+        </w:rPr>
+        <w:t>_x</w:t>
+      </w:r>
+      <w:proofErr w:type="spellEnd"/>
+      <w:r>
+        <w:rPr>
+          <w:sz w:val="24"/>
+          <w:szCs w:val="24"/>
+        </w:rPr>
+        <w:t xml:space="preserve"> se iguala a true.</w:t>
+      </w:r>
+    </w:p>
+    <w:p>
+      <w:pPr>
+        <w:jc w:val="both"/>
+      </w:pPr>
+      <w:r>
+        <w:rPr>
+          <w:sz w:val="24"/>
+          <w:szCs w:val="24"/>
+        </w:rPr>
+        <w:t xml:space="preserve">Si la posición x previa de la partícula menos su radio es superior a la posición x del objeto más su anchura, igualamos la variable time a la función </w:t>
+      </w:r>
+      <w:proofErr w:type="spellStart"/>
+      <w:r>
+        <w:rPr>
+          <w:sz w:val="24"/>
+          <w:szCs w:val="24"/>
+        </w:rPr>
+        <w:t>Calculate</w:t>
+      </w:r>
+      <w:proofErr w:type="spellEnd"/>
+      <w:r>
+        <w:rPr>
+          <w:sz w:val="24"/>
+          <w:szCs w:val="24"/>
+        </w:rPr>
+        <w:t xml:space="preserve"> Time y le pasamos las mismas variables que antes, pero añadiendo la anchura del objeto. El </w:t>
+      </w:r>
+      <w:proofErr w:type="gramStart"/>
+      <w:r>
+        <w:rPr>
+          <w:sz w:val="24"/>
+          <w:szCs w:val="24"/>
+        </w:rPr>
+        <w:t xml:space="preserve">booleano </w:t>
+      </w:r>
+      <w:proofErr w:type="spellStart"/>
+      <w:r>
+        <w:rPr>
+          <w:sz w:val="24"/>
+          <w:szCs w:val="24"/>
+        </w:rPr>
+        <w:t>col</w:t>
+      </w:r>
+      <w:proofErr w:type="gramEnd"/>
+      <w:r>
+        <w:rPr>
+          <w:sz w:val="24"/>
+          <w:szCs w:val="24"/>
+        </w:rPr>
+        <w:t>_x</w:t>
+      </w:r>
+      <w:proofErr w:type="spellEnd"/>
+      <w:r>
+        <w:rPr>
+          <w:sz w:val="24"/>
+          <w:szCs w:val="24"/>
+        </w:rPr>
+        <w:t xml:space="preserve"> se iguala a true.</w:t>
+      </w:r>
+    </w:p>
+    <w:p>
+      <w:pPr>
+        <w:jc w:val="both"/>
+        <w:rPr>
+          <w:sz w:val="24"/>
+          <w:szCs w:val="24"/>
+        </w:rPr>
+      </w:pPr>
+      <w:r>
+        <w:rPr>
+          <w:sz w:val="24"/>
+          <w:szCs w:val="24"/>
+        </w:rPr>
+        <w:t xml:space="preserve">Si la posición y previa de la partícula más su radio es inferior a la posición y del otro objeto, entonces igualamos la variable time a la función </w:t>
+      </w:r>
+      <w:proofErr w:type="spellStart"/>
+      <w:r>
+        <w:rPr>
+          <w:sz w:val="24"/>
+          <w:szCs w:val="24"/>
+        </w:rPr>
+        <w:t>Calculate</w:t>
+      </w:r>
+      <w:proofErr w:type="spellEnd"/>
+      <w:r>
+        <w:rPr>
+          <w:sz w:val="24"/>
+          <w:szCs w:val="24"/>
+        </w:rPr>
+        <w:t xml:space="preserve"> Time y le pasamos las mismas variables que en la primera condición, pero en el eje y. Ahora el </w:t>
+      </w:r>
+      <w:proofErr w:type="gramStart"/>
+      <w:r>
+        <w:rPr>
+          <w:sz w:val="24"/>
+          <w:szCs w:val="24"/>
+        </w:rPr>
+        <w:t xml:space="preserve">booleano </w:t>
+      </w:r>
+      <w:proofErr w:type="spellStart"/>
+      <w:r>
+        <w:rPr>
+          <w:sz w:val="24"/>
+          <w:szCs w:val="24"/>
+        </w:rPr>
+        <w:t>col</w:t>
+      </w:r>
+      <w:proofErr w:type="gramEnd"/>
+      <w:r>
+        <w:rPr>
+          <w:sz w:val="24"/>
+          <w:szCs w:val="24"/>
+        </w:rPr>
+        <w:t>_y</w:t>
+      </w:r>
+      <w:proofErr w:type="spellEnd"/>
+      <w:r>
+        <w:rPr>
+          <w:sz w:val="24"/>
+          <w:szCs w:val="24"/>
+        </w:rPr>
+        <w:t xml:space="preserve"> se iguala a true.</w:t>
+      </w:r>
+    </w:p>
+    <w:p>
+      <w:pPr>
+        <w:jc w:val="both"/>
+      </w:pPr>
+      <w:r>
+        <w:rPr>
+          <w:sz w:val="24"/>
+          <w:szCs w:val="24"/>
+        </w:rPr>
+        <w:t xml:space="preserve">Por último, si la posición y previa de la partícula menos su radio es superior a la posición y del objeto más su altura, entonces igualamos la variable time a la función </w:t>
+      </w:r>
+      <w:proofErr w:type="spellStart"/>
+      <w:r>
+        <w:rPr>
+          <w:sz w:val="24"/>
+          <w:szCs w:val="24"/>
+        </w:rPr>
+        <w:t>Calculate</w:t>
+      </w:r>
+      <w:proofErr w:type="spellEnd"/>
+      <w:r>
+        <w:rPr>
+          <w:sz w:val="24"/>
+          <w:szCs w:val="24"/>
+        </w:rPr>
+        <w:t xml:space="preserve"> Time, y le pasamos las mismas variables que en la segunda condición, pero en el eje y </w:t>
+      </w:r>
+      <w:proofErr w:type="spellStart"/>
+      <w:r>
+        <w:rPr>
+          <w:sz w:val="24"/>
+          <w:szCs w:val="24"/>
+        </w:rPr>
+        <w:t>y</w:t>
+      </w:r>
+      <w:proofErr w:type="spellEnd"/>
+      <w:r>
+        <w:rPr>
+          <w:sz w:val="24"/>
+          <w:szCs w:val="24"/>
+        </w:rPr>
+        <w:t xml:space="preserve"> cambiando la anchura por la altura. El </w:t>
+      </w:r>
+      <w:proofErr w:type="gramStart"/>
+      <w:r>
+        <w:rPr>
+          <w:sz w:val="24"/>
+          <w:szCs w:val="24"/>
+        </w:rPr>
+        <w:t xml:space="preserve">booleano </w:t>
+      </w:r>
+      <w:proofErr w:type="spellStart"/>
+      <w:r>
+        <w:rPr>
+          <w:sz w:val="24"/>
+          <w:szCs w:val="24"/>
+        </w:rPr>
+        <w:t>col</w:t>
+      </w:r>
+      <w:proofErr w:type="gramEnd"/>
+      <w:r>
+        <w:rPr>
+          <w:sz w:val="24"/>
+          <w:szCs w:val="24"/>
+        </w:rPr>
+        <w:t>_y</w:t>
+      </w:r>
+      <w:proofErr w:type="spellEnd"/>
+      <w:r>
+        <w:rPr>
+          <w:sz w:val="24"/>
+          <w:szCs w:val="24"/>
+        </w:rPr>
+        <w:t xml:space="preserve"> se iguala a true.</w:t>
       </w:r>
     </w:p>
     <w:p>
@@ -4579,7 +5361,6 @@
           <w:szCs w:val="24"/>
           <w:lang w:eastAsia="es-ES"/>
         </w:rPr>
-        <w:lastRenderedPageBreak/>
         <w:drawing>
           <wp:anchor distT="0" distB="0" distL="0" distR="0" simplePos="0" relativeHeight="251659264" behindDoc="0" locked="0" layoutInCell="1" allowOverlap="1">
             <wp:simplePos x="0" y="0"/>
@@ -4670,7 +5451,15 @@
           <w:sz w:val="24"/>
           <w:szCs w:val="24"/>
         </w:rPr>
-        <w:t xml:space="preserve"> es la posición previa a la colisión, V</w:t>
+        <w:t xml:space="preserve"> es la posición previa a la colisión, </w:t>
+      </w:r>
+      <w:proofErr w:type="spellStart"/>
+      <w:r>
+        <w:rPr>
+          <w:sz w:val="24"/>
+          <w:szCs w:val="24"/>
+        </w:rPr>
+        <w:t>V</w:t>
       </w:r>
       <w:r>
         <w:rPr>
@@ -4680,6 +5469,7 @@
         </w:rPr>
         <w:t>x</w:t>
       </w:r>
+      <w:proofErr w:type="spellEnd"/>
       <w:r>
         <w:rPr>
           <w:sz w:val="24"/>
@@ -4701,7 +5491,71 @@
           <w:sz w:val="24"/>
           <w:szCs w:val="24"/>
         </w:rPr>
-        <w:t>Finalmente, calculamos la velocidad de la partícula durante la colisión. Para ello, utilizamos los booleanos col_x y col_y. Si col_x es true, entonces la velocidad final en x será ella misma menos ella misma por 0,9. Y si col_y es true, pasará lo mismo, pero con la velocidad en y.</w:t>
+        <w:t xml:space="preserve">Finalmente, calculamos la velocidad de la partícula durante la colisión. Para ello, utilizamos los booleanos </w:t>
+      </w:r>
+      <w:proofErr w:type="spellStart"/>
+      <w:r>
+        <w:rPr>
+          <w:sz w:val="24"/>
+          <w:szCs w:val="24"/>
+        </w:rPr>
+        <w:t>col_x</w:t>
+      </w:r>
+      <w:proofErr w:type="spellEnd"/>
+      <w:r>
+        <w:rPr>
+          <w:sz w:val="24"/>
+          <w:szCs w:val="24"/>
+        </w:rPr>
+        <w:t xml:space="preserve"> y </w:t>
+      </w:r>
+      <w:proofErr w:type="spellStart"/>
+      <w:r>
+        <w:rPr>
+          <w:sz w:val="24"/>
+          <w:szCs w:val="24"/>
+        </w:rPr>
+        <w:t>col_y</w:t>
+      </w:r>
+      <w:proofErr w:type="spellEnd"/>
+      <w:r>
+        <w:rPr>
+          <w:sz w:val="24"/>
+          <w:szCs w:val="24"/>
+        </w:rPr>
+        <w:t xml:space="preserve">. Si </w:t>
+      </w:r>
+      <w:proofErr w:type="spellStart"/>
+      <w:r>
+        <w:rPr>
+          <w:sz w:val="24"/>
+          <w:szCs w:val="24"/>
+        </w:rPr>
+        <w:t>col_x</w:t>
+      </w:r>
+      <w:proofErr w:type="spellEnd"/>
+      <w:r>
+        <w:rPr>
+          <w:sz w:val="24"/>
+          <w:szCs w:val="24"/>
+        </w:rPr>
+        <w:t xml:space="preserve"> es true, entonces la velocidad final en x será ella misma menos ella misma por 0,9. Y si </w:t>
+      </w:r>
+      <w:proofErr w:type="spellStart"/>
+      <w:r>
+        <w:rPr>
+          <w:sz w:val="24"/>
+          <w:szCs w:val="24"/>
+        </w:rPr>
+        <w:t>col_y</w:t>
+      </w:r>
+      <w:proofErr w:type="spellEnd"/>
+      <w:r>
+        <w:rPr>
+          <w:sz w:val="24"/>
+          <w:szCs w:val="24"/>
+        </w:rPr>
+        <w:t xml:space="preserve"> es true, pasará lo mismo, pero con la velocidad en y.</w:t>
       </w:r>
     </w:p>
     <w:p>
@@ -4782,7 +5636,39 @@
           <w:sz w:val="24"/>
           <w:szCs w:val="24"/>
         </w:rPr>
-        <w:t>No se puede entender la función de Acceleration Sum sin antes calcular la de DragAcceleration. Aquí asumimos que la aceleración de la partícula no es constante y varía según una serie de factores que veremos a continuación.</w:t>
+        <w:t xml:space="preserve">No se puede entender la función de </w:t>
+      </w:r>
+      <w:proofErr w:type="spellStart"/>
+      <w:r>
+        <w:rPr>
+          <w:sz w:val="24"/>
+          <w:szCs w:val="24"/>
+        </w:rPr>
+        <w:t>Acceleration</w:t>
+      </w:r>
+      <w:proofErr w:type="spellEnd"/>
+      <w:r>
+        <w:rPr>
+          <w:sz w:val="24"/>
+          <w:szCs w:val="24"/>
+        </w:rPr>
+        <w:t xml:space="preserve"> Sum sin antes calcular la de </w:t>
+      </w:r>
+      <w:proofErr w:type="spellStart"/>
+      <w:r>
+        <w:rPr>
+          <w:sz w:val="24"/>
+          <w:szCs w:val="24"/>
+        </w:rPr>
+        <w:t>DragAcceleration</w:t>
+      </w:r>
+      <w:proofErr w:type="spellEnd"/>
+      <w:r>
+        <w:rPr>
+          <w:sz w:val="24"/>
+          <w:szCs w:val="24"/>
+        </w:rPr>
+        <w:t>. Aquí asumimos que la aceleración de la partícula no es constante y varía según una serie de factores que veremos a continuación.</w:t>
       </w:r>
     </w:p>
     <w:p>
@@ -4794,6 +5680,7 @@
           <w:noProof/>
           <w:lang w:eastAsia="es-ES"/>
         </w:rPr>
+        <w:lastRenderedPageBreak/>
         <w:drawing>
           <wp:anchor distT="0" distB="0" distL="0" distR="0" simplePos="0" relativeHeight="4" behindDoc="1" locked="0" layoutInCell="1" allowOverlap="1">
             <wp:simplePos x="0" y="0"/>
@@ -4801,10 +5688,10 @@
               <wp:posOffset>-51435</wp:posOffset>
             </wp:positionH>
             <wp:positionV relativeFrom="paragraph">
-              <wp:posOffset>8890</wp:posOffset>
+              <wp:posOffset>4445</wp:posOffset>
             </wp:positionV>
-            <wp:extent cx="2000250" cy="372110"/>
-            <wp:effectExtent l="0" t="0" r="0" b="8890"/>
+            <wp:extent cx="1609725" cy="238125"/>
+            <wp:effectExtent l="0" t="0" r="0" b="0"/>
             <wp:wrapSquare wrapText="largest"/>
             <wp:docPr id="5" name="Imagen4"/>
             <wp:cNvGraphicFramePr>
@@ -4829,7 +5716,7 @@
                   <pic:spPr bwMode="auto">
                     <a:xfrm>
                       <a:off x="0" y="0"/>
-                      <a:ext cx="2000250" cy="372110"/>
+                      <a:ext cx="1609725" cy="238125"/>
                     </a:xfrm>
                     <a:prstGeom prst="rect">
                       <a:avLst/>
@@ -4838,6 +5725,12 @@
                 </pic:pic>
               </a:graphicData>
             </a:graphic>
+            <wp14:sizeRelH relativeFrom="margin">
+              <wp14:pctWidth>0</wp14:pctWidth>
+            </wp14:sizeRelH>
+            <wp14:sizeRelV relativeFrom="margin">
+              <wp14:pctHeight>0</wp14:pctHeight>
+            </wp14:sizeRelV>
           </wp:anchor>
         </w:drawing>
       </w:r>
@@ -4846,17 +5739,28 @@
       <w:pPr>
         <w:jc w:val="both"/>
       </w:pPr>
-    </w:p>
-    <w:p>
-      <w:pPr>
-        <w:jc w:val="both"/>
-      </w:pPr>
-      <w:r>
-        <w:rPr>
-          <w:sz w:val="24"/>
-          <w:szCs w:val="24"/>
-        </w:rPr>
-        <w:t>En este caso, con la DragAcceleration calculamos la desaceleración de una partícula cuando existe una fuerza de rozamiento (pongamos por caso, con el aire) contraria al movimiento de la partícula. Esta aceleración, que puede ser en el eje x o y, depende de la densidad, del coeficiente de rozamiento, el área de la partícula, la velocidad (en x o y) y la masa de la partícula.</w:t>
+      <w:r>
+        <w:rPr>
+          <w:sz w:val="24"/>
+          <w:szCs w:val="24"/>
+        </w:rPr>
+        <w:t xml:space="preserve">En este caso, con la </w:t>
+      </w:r>
+      <w:proofErr w:type="spellStart"/>
+      <w:r>
+        <w:rPr>
+          <w:sz w:val="24"/>
+          <w:szCs w:val="24"/>
+        </w:rPr>
+        <w:t>DragAcceleration</w:t>
+      </w:r>
+      <w:proofErr w:type="spellEnd"/>
+      <w:r>
+        <w:rPr>
+          <w:sz w:val="24"/>
+          <w:szCs w:val="24"/>
+        </w:rPr>
+        <w:t xml:space="preserve"> calculamos la desaceleración de una partícula cuando existe una fuerza de rozamiento (pongamos por caso, con el aire) contraria al movimiento de la partícula. Esta aceleración, que puede ser en el eje x o y, depende de la densidad, del coeficiente de rozamiento, el área de la partícula, la velocidad (en x o y) y la masa de la partícula.</w:t>
       </w:r>
     </w:p>
     <w:p>
@@ -4912,148 +5816,230 @@
           <w:sz w:val="24"/>
           <w:szCs w:val="24"/>
         </w:rPr>
-        <w:t xml:space="preserve">Con esto ya podemos calcular la Acceleration Sum, que no es más que el cálculo de la aceleración total en un momento determinado. Para ello, mediante un iPoint, creamos la suma de aceleraciones en x y en y, y las inicializamos en 0. Después, igualamos la </w:t>
-      </w:r>
-      <w:r>
-        <w:rPr>
-          <w:sz w:val="24"/>
-          <w:szCs w:val="24"/>
+        <w:t xml:space="preserve">Con esto ya podemos calcular la </w:t>
+      </w:r>
+      <w:proofErr w:type="spellStart"/>
+      <w:r>
+        <w:rPr>
+          <w:sz w:val="24"/>
+          <w:szCs w:val="24"/>
+        </w:rPr>
+        <w:t>Acceleration</w:t>
+      </w:r>
+      <w:proofErr w:type="spellEnd"/>
+      <w:r>
+        <w:rPr>
+          <w:sz w:val="24"/>
+          <w:szCs w:val="24"/>
+        </w:rPr>
+        <w:t xml:space="preserve"> Sum, que no es más que el cálculo de la aceleración total en un momento determinado. Para ello, mediante un </w:t>
+      </w:r>
+      <w:proofErr w:type="spellStart"/>
+      <w:r>
+        <w:rPr>
+          <w:sz w:val="24"/>
+          <w:szCs w:val="24"/>
+        </w:rPr>
+        <w:t>iPoint</w:t>
+      </w:r>
+      <w:proofErr w:type="spellEnd"/>
+      <w:r>
+        <w:rPr>
+          <w:sz w:val="24"/>
+          <w:szCs w:val="24"/>
+        </w:rPr>
+        <w:t xml:space="preserve">, creamos la suma de aceleraciones en x y en y, y las inicializamos en 0. Después, igualamos la suma a la aceleración de ese momento de la partícula, y para la suma en y, se le añade la gravedad. Finalmente, la suma total de la aceleración será ella misma menos la </w:t>
+      </w:r>
+      <w:proofErr w:type="spellStart"/>
+      <w:r>
+        <w:rPr>
+          <w:sz w:val="24"/>
+          <w:szCs w:val="24"/>
+        </w:rPr>
+        <w:t>DragAcceleration</w:t>
+      </w:r>
+      <w:proofErr w:type="spellEnd"/>
+      <w:r>
+        <w:rPr>
+          <w:sz w:val="24"/>
+          <w:szCs w:val="24"/>
+        </w:rPr>
+        <w:t>.</w:t>
+      </w:r>
+    </w:p>
+    <w:p>
+      <w:pPr>
+        <w:jc w:val="both"/>
+        <w:rPr>
+          <w:sz w:val="24"/>
+          <w:szCs w:val="24"/>
+        </w:rPr>
+      </w:pPr>
+    </w:p>
+    <w:p>
+      <w:pPr>
+        <w:pStyle w:val="Ttulo3"/>
+        <w:jc w:val="both"/>
+        <w:rPr>
+          <w:rFonts w:asciiTheme="minorHAnsi" w:hAnsiTheme="minorHAnsi" w:cstheme="minorHAnsi"/>
+          <w:color w:val="auto"/>
+          <w:u w:val="single"/>
+        </w:rPr>
+      </w:pPr>
+      <w:bookmarkStart w:id="19" w:name="_Toc25165905"/>
+      <w:r>
+        <w:rPr>
+          <w:rFonts w:asciiTheme="minorHAnsi" w:hAnsiTheme="minorHAnsi" w:cstheme="minorHAnsi"/>
+          <w:color w:val="auto"/>
+          <w:u w:val="single"/>
+        </w:rPr>
+        <w:t>2.4.2</w:t>
+      </w:r>
+      <w:r>
+        <w:rPr>
+          <w:rFonts w:asciiTheme="minorHAnsi" w:hAnsiTheme="minorHAnsi" w:cstheme="minorHAnsi"/>
+          <w:color w:val="auto"/>
+          <w:u w:val="single"/>
+        </w:rPr>
+        <w:t xml:space="preserve"> Terminal </w:t>
+      </w:r>
+      <w:proofErr w:type="spellStart"/>
+      <w:r>
+        <w:rPr>
+          <w:rFonts w:asciiTheme="minorHAnsi" w:hAnsiTheme="minorHAnsi" w:cstheme="minorHAnsi"/>
+          <w:color w:val="auto"/>
+          <w:u w:val="single"/>
+        </w:rPr>
+        <w:t>Velocity</w:t>
+      </w:r>
+      <w:bookmarkEnd w:id="19"/>
+      <w:proofErr w:type="spellEnd"/>
+    </w:p>
+    <w:p>
+      <w:pPr>
+        <w:jc w:val="both"/>
+      </w:pPr>
+      <w:r>
+        <w:t xml:space="preserve">Esta función retorna la velocidad de la partícula en el momento en que la aceleración es constante. Cuando esta partícula cae con una gravedad y una aceleración, la velocidad aumenta. Pero llega un momento en el que la </w:t>
+      </w:r>
+      <w:proofErr w:type="spellStart"/>
+      <w:r>
+        <w:t>DragAcceleration</w:t>
+      </w:r>
+      <w:proofErr w:type="spellEnd"/>
+      <w:r>
+        <w:t xml:space="preserve"> y el peso de la partícula (su masa) se igualan, y la velocidad es constante.</w:t>
+      </w:r>
+    </w:p>
+    <w:p>
+      <w:pPr>
+        <w:jc w:val="both"/>
+        <w:rPr>
+          <w:sz w:val="24"/>
+          <w:szCs w:val="24"/>
+        </w:rPr>
+      </w:pPr>
+    </w:p>
+    <w:p>
+      <w:pPr>
+        <w:pStyle w:val="Ttulo3"/>
+        <w:jc w:val="both"/>
+        <w:rPr>
+          <w:rFonts w:asciiTheme="minorHAnsi" w:hAnsiTheme="minorHAnsi" w:cstheme="minorHAnsi"/>
+          <w:color w:val="auto"/>
+          <w:u w:val="single"/>
+        </w:rPr>
+      </w:pPr>
+      <w:bookmarkStart w:id="20" w:name="_Toc25165906"/>
+      <w:r>
+        <w:rPr>
+          <w:rFonts w:asciiTheme="minorHAnsi" w:hAnsiTheme="minorHAnsi" w:cstheme="minorHAnsi"/>
+          <w:color w:val="auto"/>
+          <w:u w:val="single"/>
+        </w:rPr>
+        <w:t xml:space="preserve">2.4.3 </w:t>
+      </w:r>
+      <w:proofErr w:type="spellStart"/>
+      <w:r>
+        <w:rPr>
+          <w:rFonts w:asciiTheme="minorHAnsi" w:hAnsiTheme="minorHAnsi" w:cstheme="minorHAnsi"/>
+          <w:color w:val="auto"/>
+          <w:u w:val="single"/>
+        </w:rPr>
+        <w:t>ParachutistAcceleration</w:t>
+      </w:r>
+      <w:bookmarkEnd w:id="20"/>
+      <w:proofErr w:type="spellEnd"/>
+    </w:p>
+    <w:p>
+      <w:pPr>
+        <w:jc w:val="both"/>
+      </w:pPr>
+      <w:r>
+        <w:t xml:space="preserve">En el caso que la opción que elija el usuario en base a la aceleración sea únicamente la gravedad esta función no tiene sentida ser aplicada, pero en caso de que elija que existan fuerzas de rozamiento, densidad, área y demás </w:t>
+      </w:r>
+      <w:proofErr w:type="spellStart"/>
+      <w:r>
+        <w:t>si</w:t>
+      </w:r>
+      <w:proofErr w:type="spellEnd"/>
+      <w:r>
+        <w:t xml:space="preserve"> que se puede aplicar esta función.</w:t>
+      </w:r>
+    </w:p>
+    <w:p>
+      <w:pPr>
+        <w:jc w:val="both"/>
+      </w:pPr>
+      <w:r>
+        <w:t>Para calcular la aceleración, lo que hace la ecuación es multiplicar la masa</w:t>
+      </w:r>
+      <w:r>
+        <w:t xml:space="preserve"> negativa</w:t>
+      </w:r>
+      <w:r>
+        <w:t xml:space="preserve"> por la gravedad y sumarlo a dos veces la gravedad y a una constante. Finalmente, se divide todo esto a la masa de la partícula.</w:t>
+      </w:r>
+    </w:p>
+    <w:p>
+      <w:pPr>
+        <w:jc w:val="both"/>
+      </w:pPr>
+      <w:r>
+        <w:t>Todos los valores de la ecuación son dados por el usuario cuando complete el menú inicial de integrador.</w:t>
+      </w:r>
+    </w:p>
+    <w:p>
+      <w:pPr>
+        <w:pStyle w:val="Ttulo3"/>
+        <w:jc w:val="both"/>
+        <w:rPr>
+          <w:rFonts w:asciiTheme="minorHAnsi" w:hAnsiTheme="minorHAnsi" w:cstheme="minorHAnsi"/>
+          <w:color w:val="auto"/>
+          <w:u w:val="single"/>
+        </w:rPr>
+      </w:pPr>
+      <w:bookmarkStart w:id="21" w:name="_Toc25165907"/>
+      <w:r>
+        <w:rPr>
+          <w:rFonts w:asciiTheme="minorHAnsi" w:hAnsiTheme="minorHAnsi" w:cstheme="minorHAnsi"/>
+          <w:color w:val="auto"/>
+          <w:u w:val="single"/>
         </w:rPr>
         <w:lastRenderedPageBreak/>
-        <w:t>suma a la aceleración de ese momento de la partícula, y para la suma en y, se le añade la gravedad. Finalmente, la suma total de la aceleración será ella misma menos la DragAcceleration.</w:t>
-      </w:r>
-    </w:p>
-    <w:p>
-      <w:pPr>
-        <w:jc w:val="both"/>
-        <w:rPr>
-          <w:sz w:val="24"/>
-          <w:szCs w:val="24"/>
-        </w:rPr>
-      </w:pPr>
-    </w:p>
-    <w:p>
-      <w:pPr>
-        <w:pStyle w:val="Ttulo3"/>
-        <w:jc w:val="both"/>
+        <w:t xml:space="preserve">2.4.4 </w:t>
+      </w:r>
+      <w:proofErr w:type="spellStart"/>
+      <w:r>
         <w:rPr>
           <w:rFonts w:asciiTheme="minorHAnsi" w:hAnsiTheme="minorHAnsi" w:cstheme="minorHAnsi"/>
           <w:color w:val="auto"/>
           <w:u w:val="single"/>
         </w:rPr>
-      </w:pPr>
-      <w:bookmarkStart w:id="19" w:name="_Toc25165905"/>
-      <w:r>
-        <w:rPr>
-          <w:rFonts w:asciiTheme="minorHAnsi" w:hAnsiTheme="minorHAnsi" w:cstheme="minorHAnsi"/>
-          <w:color w:val="auto"/>
-          <w:u w:val="single"/>
-        </w:rPr>
-        <w:t>2.4.2</w:t>
-      </w:r>
-      <w:r>
-        <w:rPr>
-          <w:rFonts w:asciiTheme="minorHAnsi" w:hAnsiTheme="minorHAnsi" w:cstheme="minorHAnsi"/>
-          <w:color w:val="auto"/>
-          <w:u w:val="single"/>
-        </w:rPr>
-        <w:t xml:space="preserve"> Terminal Velocity</w:t>
-      </w:r>
-      <w:bookmarkEnd w:id="19"/>
-    </w:p>
-    <w:p>
-      <w:pPr>
-        <w:jc w:val="both"/>
-      </w:pPr>
-      <w:r>
-        <w:t>Esta función retorna la velocidad de la partícula en el momento en que la aceleración es constante. Cuando esta partícula cae con una gravedad y una aceleración, la velocidad aumenta. Pero llega un momento en el que la DragAcceleration y el peso de la partícula (su masa) se igualan, y la velocidad es constante.</w:t>
-      </w:r>
-    </w:p>
-    <w:p>
-      <w:pPr>
-        <w:jc w:val="both"/>
-        <w:rPr>
-          <w:sz w:val="24"/>
-          <w:szCs w:val="24"/>
-        </w:rPr>
-      </w:pPr>
-    </w:p>
-    <w:p>
-      <w:pPr>
-        <w:pStyle w:val="Ttulo3"/>
-        <w:jc w:val="both"/>
-        <w:rPr>
-          <w:rFonts w:asciiTheme="minorHAnsi" w:hAnsiTheme="minorHAnsi" w:cstheme="minorHAnsi"/>
-          <w:color w:val="auto"/>
-          <w:u w:val="single"/>
-        </w:rPr>
-      </w:pPr>
-      <w:bookmarkStart w:id="20" w:name="_Toc25165906"/>
-      <w:r>
-        <w:rPr>
-          <w:rFonts w:asciiTheme="minorHAnsi" w:hAnsiTheme="minorHAnsi" w:cstheme="minorHAnsi"/>
-          <w:color w:val="auto"/>
-          <w:u w:val="single"/>
-        </w:rPr>
-        <w:t>2.4.3 ParachutistAcceleration</w:t>
-      </w:r>
-      <w:bookmarkEnd w:id="20"/>
-    </w:p>
-    <w:p>
-      <w:pPr>
-        <w:jc w:val="both"/>
-      </w:pPr>
-      <w:r>
-        <w:t>En el caso que la opción que elija el usuario en base a la aceleración sea únicamente la gravedad esta función no tiene sentida ser aplicada, pero en caso de que elija que existan fuerzas de rozamiento, densidad, área y demás si que se puede aplicar esta función.</w:t>
-      </w:r>
-    </w:p>
-    <w:p>
-      <w:pPr>
-        <w:jc w:val="both"/>
-      </w:pPr>
-      <w:r>
-        <w:t>Para calcular la aceleración, lo que hace la ecuación es multiplicar la masa</w:t>
-      </w:r>
-      <w:r>
-        <w:t xml:space="preserve"> negativa</w:t>
-      </w:r>
-      <w:r>
-        <w:t xml:space="preserve"> por la gravedad y sumarlo a dos veces la gravedad y a una constante. Finalmente, se divide todo esto a la masa de la partícula.</w:t>
-      </w:r>
-    </w:p>
-    <w:p>
-      <w:pPr>
-        <w:jc w:val="both"/>
-      </w:pPr>
-      <w:r>
-        <w:t>Todos los valores de la ecuación son dados por el usuario cuando complete el menú inicial de integrador.</w:t>
-      </w:r>
-    </w:p>
-    <w:p>
-      <w:pPr>
-        <w:jc w:val="both"/>
-      </w:pPr>
-    </w:p>
-    <w:p>
-      <w:pPr>
-        <w:pStyle w:val="Ttulo3"/>
-        <w:jc w:val="both"/>
-        <w:rPr>
-          <w:rFonts w:asciiTheme="minorHAnsi" w:hAnsiTheme="minorHAnsi" w:cstheme="minorHAnsi"/>
-          <w:color w:val="auto"/>
-          <w:u w:val="single"/>
-        </w:rPr>
-      </w:pPr>
-      <w:bookmarkStart w:id="21" w:name="_Toc25165907"/>
-      <w:r>
-        <w:rPr>
-          <w:rFonts w:asciiTheme="minorHAnsi" w:hAnsiTheme="minorHAnsi" w:cstheme="minorHAnsi"/>
-          <w:color w:val="auto"/>
-          <w:u w:val="single"/>
-        </w:rPr>
-        <w:t>2.4.4 Freefallspeed</w:t>
+        <w:t>Freefallspeed</w:t>
       </w:r>
       <w:bookmarkEnd w:id="21"/>
+      <w:proofErr w:type="spellEnd"/>
     </w:p>
     <w:p>
       <w:pPr>
@@ -5083,7 +6069,7 @@
                     <a:blip r:embed="rId16">
                       <a:extLst>
                         <a:ext uri="{28A0092B-C50C-407E-A947-70E740481C1C}">
-                          <a14:useLocalDpi xmlns:a14="http://schemas.microsoft.com/office/drawing/2010/main" xmlns:wps="http://schemas.microsoft.com/office/word/2010/wordprocessingShape" xmlns:wpi="http://schemas.microsoft.com/office/word/2010/wordprocessingInk" xmlns:wpg="http://schemas.microsoft.com/office/word/2010/wordprocessingGroup" xmlns:w16se="http://schemas.microsoft.com/office/word/2015/wordml/symex" xmlns:w15="http://schemas.microsoft.com/office/word/2012/wordml" xmlns:w14="http://schemas.microsoft.com/office/word/2010/wordml" xmlns:w="http://schemas.openxmlformats.org/wordprocessingml/2006/main" xmlns:w10="urn:schemas-microsoft-com:office:word" xmlns:wp14="http://schemas.microsoft.com/office/word/2010/wordprocessingDrawing" xmlns:v="urn:schemas-microsoft-com:vml" xmlns:o="urn:schemas-microsoft-com:office:office" xmlns:mc="http://schemas.openxmlformats.org/markup-compatibility/2006" xmlns:cx="http://schemas.microsoft.com/office/drawing/2014/chartex" xmlns:wpc="http://schemas.microsoft.com/office/word/2010/wordprocessingCanvas" xmlns="" val="0"/>
+                          <a14:useLocalDpi xmlns:a14="http://schemas.microsoft.com/office/drawing/2010/main" val="0"/>
                         </a:ext>
                       </a:extLst>
                     </a:blip>
@@ -5117,19 +6103,6 @@
     </w:p>
     <w:p>
       <w:pPr>
-        <w:jc w:val="both"/>
-      </w:pPr>
-      <w:r>
-        <w:t>Absolutamente todos los componentes de la ecuación son establecidos por el usuario, aunque esta ecuación solo actúa en el caso de que el usuario elija que la aceleración no solo sea la gravedad, sino que tenga fricción, densidad, etc.</w:t>
-      </w:r>
-    </w:p>
-    <w:p>
-      <w:pPr>
-        <w:jc w:val="both"/>
-      </w:pPr>
-    </w:p>
-    <w:p>
-      <w:pPr>
         <w:pStyle w:val="Ttulo3"/>
         <w:jc w:val="both"/>
         <w:rPr>
@@ -5139,15 +6112,36 @@
         </w:rPr>
       </w:pPr>
       <w:bookmarkStart w:id="22" w:name="_Toc25165908"/>
-      <w:r>
+    </w:p>
+    <w:p>
+      <w:pPr>
+        <w:pStyle w:val="Ttulo3"/>
+        <w:jc w:val="both"/>
         <w:rPr>
           <w:rFonts w:asciiTheme="minorHAnsi" w:hAnsiTheme="minorHAnsi" w:cstheme="minorHAnsi"/>
           <w:color w:val="auto"/>
           <w:u w:val="single"/>
         </w:rPr>
-        <w:t>2.4.5 Freefallacceleration</w:t>
+      </w:pPr>
+      <w:r>
+        <w:rPr>
+          <w:rFonts w:asciiTheme="minorHAnsi" w:hAnsiTheme="minorHAnsi" w:cstheme="minorHAnsi"/>
+          <w:color w:val="auto"/>
+          <w:u w:val="single"/>
+        </w:rPr>
+        <w:t xml:space="preserve">2.4.5 </w:t>
+      </w:r>
+      <w:proofErr w:type="spellStart"/>
+      <w:r>
+        <w:rPr>
+          <w:rFonts w:asciiTheme="minorHAnsi" w:hAnsiTheme="minorHAnsi" w:cstheme="minorHAnsi"/>
+          <w:color w:val="auto"/>
+          <w:u w:val="single"/>
+        </w:rPr>
+        <w:t>Freefallacceleration</w:t>
       </w:r>
       <w:bookmarkEnd w:id="22"/>
+      <w:proofErr w:type="spellEnd"/>
     </w:p>
     <w:p>
       <w:pPr>
@@ -5165,165 +6159,267 @@
         <w:t>Las componentes que necesita la ecuación para poder calcular la aceleración son la masa, la gravedad y la fricción del aire.</w:t>
       </w:r>
       <w:r>
-        <w:t xml:space="preserve"> En primer lugar, se multiplica la masa por la gravedad y se le </w:t>
-      </w:r>
+        <w:t xml:space="preserve"> En primer lugar, se multiplica la masa por la gravedad y se le resta la masa por la gravedad y por la fricción del aire. Finalmente, se divide todo ello por la masa de la partícula.</w:t>
+      </w:r>
+    </w:p>
+    <w:p>
+      <w:pPr>
+        <w:jc w:val="both"/>
+      </w:pPr>
+    </w:p>
+    <w:p>
+      <w:pPr>
+        <w:pStyle w:val="Ttulo2"/>
+        <w:jc w:val="both"/>
+        <w:rPr>
+          <w:rFonts w:asciiTheme="minorHAnsi" w:hAnsiTheme="minorHAnsi" w:cstheme="minorHAnsi"/>
+          <w:color w:val="auto"/>
+          <w:u w:val="single"/>
+        </w:rPr>
+      </w:pPr>
+      <w:bookmarkStart w:id="23" w:name="_Toc25165909"/>
+      <w:r>
+        <w:rPr>
+          <w:rFonts w:asciiTheme="minorHAnsi" w:hAnsiTheme="minorHAnsi" w:cstheme="minorHAnsi"/>
+          <w:color w:val="auto"/>
+          <w:u w:val="single"/>
+        </w:rPr>
+        <w:t xml:space="preserve">2.5 Position </w:t>
+      </w:r>
+      <w:proofErr w:type="spellStart"/>
+      <w:r>
+        <w:rPr>
+          <w:rFonts w:asciiTheme="minorHAnsi" w:hAnsiTheme="minorHAnsi" w:cstheme="minorHAnsi"/>
+          <w:color w:val="auto"/>
+          <w:u w:val="single"/>
+        </w:rPr>
+        <w:t>functions</w:t>
+      </w:r>
+      <w:bookmarkEnd w:id="23"/>
+      <w:proofErr w:type="spellEnd"/>
+    </w:p>
+    <w:p>
+      <w:pPr>
+        <w:pStyle w:val="Ttulo3"/>
+        <w:jc w:val="both"/>
+        <w:rPr>
+          <w:rFonts w:asciiTheme="minorHAnsi" w:hAnsiTheme="minorHAnsi" w:cstheme="minorHAnsi"/>
+          <w:color w:val="auto"/>
+          <w:u w:val="single"/>
+        </w:rPr>
+      </w:pPr>
+      <w:bookmarkStart w:id="24" w:name="_Toc25165910"/>
+      <w:r>
+        <w:rPr>
+          <w:rFonts w:asciiTheme="minorHAnsi" w:hAnsiTheme="minorHAnsi" w:cstheme="minorHAnsi"/>
+          <w:color w:val="auto"/>
+          <w:u w:val="single"/>
+        </w:rPr>
+        <w:t xml:space="preserve">2.5.1 </w:t>
+      </w:r>
+      <w:proofErr w:type="spellStart"/>
+      <w:r>
+        <w:rPr>
+          <w:rFonts w:asciiTheme="minorHAnsi" w:hAnsiTheme="minorHAnsi" w:cstheme="minorHAnsi"/>
+          <w:color w:val="auto"/>
+          <w:u w:val="single"/>
+        </w:rPr>
+        <w:t>ClassicalMotion</w:t>
+      </w:r>
+      <w:bookmarkEnd w:id="24"/>
+      <w:proofErr w:type="spellEnd"/>
+    </w:p>
+    <w:p>
+      <w:pPr>
+        <w:jc w:val="both"/>
+      </w:pPr>
+    </w:p>
+    <w:p>
+      <w:pPr>
+        <w:jc w:val="both"/>
+      </w:pPr>
+      <w:r>
+        <w:t>Xn+1 = X + V*</w:t>
+      </w:r>
+      <w:proofErr w:type="spellStart"/>
+      <w:r>
+        <w:t>dt</w:t>
+      </w:r>
+      <w:proofErr w:type="spellEnd"/>
+      <w:r>
+        <w:t xml:space="preserve"> + ½ a*dt^2 </w:t>
+      </w:r>
+    </w:p>
+    <w:p>
+      <w:pPr>
+        <w:jc w:val="both"/>
+      </w:pPr>
+      <w:r>
+        <w:t xml:space="preserve">En el caso de la función </w:t>
+      </w:r>
+      <w:proofErr w:type="spellStart"/>
+      <w:r>
+        <w:t>ClassicalMotion</w:t>
+      </w:r>
+      <w:proofErr w:type="spellEnd"/>
+      <w:r>
+        <w:t xml:space="preserve">, su funcionamiento es prácticamente el mismo que en la función base de </w:t>
+      </w:r>
+      <w:proofErr w:type="spellStart"/>
+      <w:r>
+        <w:t>Verlet</w:t>
+      </w:r>
+      <w:proofErr w:type="spellEnd"/>
+      <w:r>
+        <w:t xml:space="preserve">, la única diferencia es que en este caso sí que se utiliza la velocidad para calcular la nueva posición de la partícula, </w:t>
+      </w:r>
+      <w:proofErr w:type="gramStart"/>
+      <w:r>
+        <w:t>y</w:t>
+      </w:r>
+      <w:proofErr w:type="gramEnd"/>
+      <w:r>
+        <w:t xml:space="preserve"> en consecuencia, no necesita otra función que le calcule la posición previa. Así pues, lo que hace es esta ecuación es, por decirlo de alguna manera, sustituir la posición previa por la velocidad, para así poder calcular la posición.</w:t>
+      </w:r>
+    </w:p>
+    <w:p>
+      <w:pPr>
+        <w:jc w:val="both"/>
+      </w:pPr>
+      <w:r>
+        <w:t>Su funcionamiento pasa por diferentes valores</w:t>
+      </w:r>
+      <w:r>
+        <w:t>,</w:t>
+      </w:r>
+      <w:r>
+        <w:t xml:space="preserve"> que son: la posición actual de la partícula, la velocidad y la aceleración, sin olvidarnos del tiempo que es establecido por nosotros. El </w:t>
+      </w:r>
+      <w:proofErr w:type="spellStart"/>
+      <w:r>
+        <w:t>calcul</w:t>
+      </w:r>
+      <w:r>
+        <w:t>o</w:t>
+      </w:r>
+      <w:proofErr w:type="spellEnd"/>
+      <w:r>
+        <w:t xml:space="preserve"> </w:t>
+      </w:r>
+      <w:r>
+        <w:t>se realiza de la siguiente manera:</w:t>
+      </w:r>
+    </w:p>
+    <w:p>
+      <w:pPr>
+        <w:jc w:val="both"/>
+      </w:pPr>
+      <w:r>
+        <w:t>En primer lugar, se suma la posición actual a la velocidad multiplicada del tiempo y seguidamente, se multiplica a la multiplicación de la mitad de la aceleración y el tiempo al cuadrado.</w:t>
+      </w:r>
+    </w:p>
+    <w:p>
+      <w:pPr>
+        <w:pStyle w:val="Ttulo3"/>
+        <w:jc w:val="both"/>
+        <w:rPr>
+          <w:rFonts w:asciiTheme="minorHAnsi" w:hAnsiTheme="minorHAnsi" w:cstheme="minorHAnsi"/>
+          <w:color w:val="auto"/>
+          <w:u w:val="single"/>
+        </w:rPr>
+      </w:pPr>
+    </w:p>
+    <w:p>
+      <w:pPr>
+        <w:pStyle w:val="Ttulo3"/>
+        <w:jc w:val="both"/>
+        <w:rPr>
+          <w:rFonts w:asciiTheme="minorHAnsi" w:hAnsiTheme="minorHAnsi" w:cstheme="minorHAnsi"/>
+          <w:color w:val="auto"/>
+          <w:u w:val="single"/>
+        </w:rPr>
+      </w:pPr>
+      <w:bookmarkStart w:id="25" w:name="_Toc25165911"/>
+      <w:r>
+        <w:rPr>
+          <w:rFonts w:asciiTheme="minorHAnsi" w:hAnsiTheme="minorHAnsi" w:cstheme="minorHAnsi"/>
+          <w:color w:val="auto"/>
+          <w:u w:val="single"/>
+        </w:rPr>
+        <w:t>2.5.3</w:t>
+      </w:r>
+      <w:r>
+        <w:rPr>
+          <w:rFonts w:asciiTheme="minorHAnsi" w:hAnsiTheme="minorHAnsi" w:cstheme="minorHAnsi"/>
+          <w:color w:val="auto"/>
+          <w:u w:val="single"/>
+        </w:rPr>
+        <w:t xml:space="preserve"> Time </w:t>
+      </w:r>
+      <w:proofErr w:type="spellStart"/>
+      <w:r>
+        <w:rPr>
+          <w:rFonts w:asciiTheme="minorHAnsi" w:hAnsiTheme="minorHAnsi" w:cstheme="minorHAnsi"/>
+          <w:color w:val="auto"/>
+          <w:u w:val="single"/>
+        </w:rPr>
+        <w:t>to</w:t>
+      </w:r>
+      <w:proofErr w:type="spellEnd"/>
+      <w:r>
+        <w:rPr>
+          <w:rFonts w:asciiTheme="minorHAnsi" w:hAnsiTheme="minorHAnsi" w:cstheme="minorHAnsi"/>
+          <w:color w:val="auto"/>
+          <w:u w:val="single"/>
+        </w:rPr>
+        <w:t xml:space="preserve"> position</w:t>
+      </w:r>
+      <w:bookmarkEnd w:id="25"/>
+    </w:p>
+    <w:p>
+      <w:pPr>
+        <w:jc w:val="both"/>
+      </w:pPr>
+      <w:r>
+        <w:t xml:space="preserve">El objetivo de esta función es devolver cuanto tiempo tarda la partícula en llegar a una posición en concreto. Para ello utiliza </w:t>
+      </w:r>
+      <w:r>
+        <w:t>una función (</w:t>
+      </w:r>
+      <w:proofErr w:type="spellStart"/>
+      <w:r>
+        <w:t>ClassicalMotion</w:t>
+      </w:r>
+      <w:proofErr w:type="spellEnd"/>
+      <w:r>
+        <w:t>)</w:t>
+      </w:r>
+      <w:r>
+        <w:t>explicada anteriorme</w:t>
+      </w:r>
+      <w:r>
+        <w:t xml:space="preserve">nte </w:t>
+      </w:r>
+      <w:r>
+        <w:t>para poder adquirir variables necesarias para el cálculo</w:t>
+      </w:r>
+      <w:r>
+        <w:t>.</w:t>
+      </w:r>
+    </w:p>
+    <w:p>
+      <w:pPr>
+        <w:jc w:val="both"/>
+      </w:pPr>
+      <w:bookmarkStart w:id="26" w:name="_GoBack"/>
+      <w:bookmarkEnd w:id="26"/>
+    </w:p>
+    <w:p>
+      <w:pPr>
+        <w:jc w:val="both"/>
+      </w:pPr>
       <w:r>
         <w:lastRenderedPageBreak/>
-        <w:t>resta la masa por la gravedad y por la fricción del aire. Finalmente, se divide todo ello por la masa de la partícula.</w:t>
-      </w:r>
-    </w:p>
-    <w:p>
-      <w:pPr>
-        <w:jc w:val="both"/>
-      </w:pPr>
-    </w:p>
-    <w:p>
-      <w:pPr>
-        <w:pStyle w:val="Ttulo2"/>
-        <w:jc w:val="both"/>
-        <w:rPr>
-          <w:rFonts w:asciiTheme="minorHAnsi" w:hAnsiTheme="minorHAnsi" w:cstheme="minorHAnsi"/>
-          <w:color w:val="auto"/>
-          <w:u w:val="single"/>
-        </w:rPr>
-      </w:pPr>
-      <w:bookmarkStart w:id="23" w:name="_Toc25165909"/>
-      <w:r>
-        <w:rPr>
-          <w:rFonts w:asciiTheme="minorHAnsi" w:hAnsiTheme="minorHAnsi" w:cstheme="minorHAnsi"/>
-          <w:color w:val="auto"/>
-          <w:u w:val="single"/>
-        </w:rPr>
-        <w:t>2.5 Position functions</w:t>
-      </w:r>
-      <w:bookmarkEnd w:id="23"/>
-    </w:p>
-    <w:p>
-      <w:pPr>
-        <w:pStyle w:val="Ttulo3"/>
-        <w:jc w:val="both"/>
-        <w:rPr>
-          <w:rFonts w:asciiTheme="minorHAnsi" w:hAnsiTheme="minorHAnsi" w:cstheme="minorHAnsi"/>
-          <w:color w:val="auto"/>
-          <w:u w:val="single"/>
-        </w:rPr>
-      </w:pPr>
-      <w:bookmarkStart w:id="24" w:name="_Toc25165910"/>
-      <w:r>
-        <w:rPr>
-          <w:rFonts w:asciiTheme="minorHAnsi" w:hAnsiTheme="minorHAnsi" w:cstheme="minorHAnsi"/>
-          <w:color w:val="auto"/>
-          <w:u w:val="single"/>
-        </w:rPr>
-        <w:t>2.5.1 ClassicalMotion</w:t>
-      </w:r>
-      <w:bookmarkEnd w:id="24"/>
-    </w:p>
-    <w:p>
-      <w:pPr>
-        <w:jc w:val="both"/>
-      </w:pPr>
-    </w:p>
-    <w:p>
-      <w:pPr>
-        <w:jc w:val="both"/>
-      </w:pPr>
-      <w:r>
-        <w:t xml:space="preserve">Xn+1 = X + V*dt + ½ a*dt^2 </w:t>
-      </w:r>
-    </w:p>
-    <w:p>
-      <w:pPr>
-        <w:jc w:val="both"/>
-      </w:pPr>
-      <w:r>
-        <w:t>En el caso de la función ClassicalMotion, su funcionamiento es prácticamente el mismo que en la función base de Verlet, la única diferencia es que en este caso sí que se utiliza la velocidad para calcular la nueva posición de la partícula, y en consecuencia, no necesita otra función que le calcule la posición previa. Así pues, lo que hace es esta ecuación es, por decirlo de alguna manera, sustituir la posición previa por la velocidad, para así poder calcular la posición.</w:t>
-      </w:r>
-    </w:p>
-    <w:p>
-      <w:pPr>
-        <w:jc w:val="both"/>
-      </w:pPr>
-      <w:r>
-        <w:t>Su funcionamiento pasa por diferentes valores que introduce el usuario al inicio, que son: la posición actual de la partícula, la velocidad y la aceleración, sin olvidarnos del tiempo que es establecido por nosotros. El calcula se realiza de la siguiente manera:</w:t>
-      </w:r>
-    </w:p>
-    <w:p>
-      <w:pPr>
-        <w:jc w:val="both"/>
-      </w:pPr>
-      <w:r>
-        <w:t>En primer lugar, se suma la posición actual a la velocidad multiplicada del tiempo y seguidamente, se multiplica a la multiplicación de la mitad de la aceleración y el tiempo al cuadrado.</w:t>
-      </w:r>
-    </w:p>
-    <w:p>
-      <w:pPr>
-        <w:pStyle w:val="Ttulo3"/>
-        <w:jc w:val="both"/>
-        <w:rPr>
-          <w:rFonts w:asciiTheme="minorHAnsi" w:hAnsiTheme="minorHAnsi" w:cstheme="minorHAnsi"/>
-          <w:color w:val="auto"/>
-          <w:u w:val="single"/>
-        </w:rPr>
-      </w:pPr>
-    </w:p>
-    <w:p>
-      <w:pPr>
-        <w:pStyle w:val="Ttulo3"/>
-        <w:jc w:val="both"/>
-        <w:rPr>
-          <w:rFonts w:asciiTheme="minorHAnsi" w:hAnsiTheme="minorHAnsi" w:cstheme="minorHAnsi"/>
-          <w:color w:val="auto"/>
-          <w:u w:val="single"/>
-        </w:rPr>
-      </w:pPr>
-      <w:bookmarkStart w:id="25" w:name="_Toc25165911"/>
-      <w:r>
-        <w:rPr>
-          <w:rFonts w:asciiTheme="minorHAnsi" w:hAnsiTheme="minorHAnsi" w:cstheme="minorHAnsi"/>
-          <w:color w:val="auto"/>
-          <w:u w:val="single"/>
-        </w:rPr>
-        <w:t>2.5.3</w:t>
-      </w:r>
-      <w:r>
-        <w:rPr>
-          <w:rFonts w:asciiTheme="minorHAnsi" w:hAnsiTheme="minorHAnsi" w:cstheme="minorHAnsi"/>
-          <w:color w:val="auto"/>
-          <w:u w:val="single"/>
-        </w:rPr>
-        <w:t xml:space="preserve"> Time to position</w:t>
-      </w:r>
-      <w:bookmarkEnd w:id="25"/>
-    </w:p>
-    <w:p>
-      <w:pPr>
-        <w:jc w:val="both"/>
-      </w:pPr>
-      <w:r>
-        <w:t xml:space="preserve">El objetivo de esta función es devolver cuanto tiempo tarda la partícula en llegar a una posición en concreto. Para ello utiliza </w:t>
-      </w:r>
-      <w:r>
-        <w:t>una función (ClassicalMotion)</w:t>
-      </w:r>
-      <w:r>
-        <w:t>explicada anteriorme</w:t>
-      </w:r>
-      <w:r>
-        <w:t xml:space="preserve">nte </w:t>
-      </w:r>
-      <w:r>
-        <w:t>para poder adquirir variables necesarias para el cálculo</w:t>
-      </w:r>
-      <w:r>
-        <w:t>.</w:t>
-      </w:r>
-    </w:p>
-    <w:p>
-      <w:pPr>
-        <w:jc w:val="both"/>
-      </w:pPr>
-      <w:r>
         <w:t>El funcionamiento de la función es el siguiente:</w:t>
       </w:r>
     </w:p>
@@ -5340,7 +6436,23 @@
         <w:t xml:space="preserve">Lo primera que hace la función es calcular algunas variables que son necesarias para el calcula del tiempo. Dos de ellas, la aceleración y la posición inicial son dadas por el usuario en el menú, pero en el caso de la posición </w:t>
       </w:r>
       <w:r>
-        <w:t>siguiente se necesaita hacer el calcular con la función ClassicalMotion, la cual hemos explicado anteriormente.</w:t>
+        <w:t xml:space="preserve">siguiente se </w:t>
+      </w:r>
+      <w:proofErr w:type="spellStart"/>
+      <w:r>
+        <w:t>necesaita</w:t>
+      </w:r>
+      <w:proofErr w:type="spellEnd"/>
+      <w:r>
+        <w:t xml:space="preserve"> hacer el calcular con la función </w:t>
+      </w:r>
+      <w:proofErr w:type="spellStart"/>
+      <w:r>
+        <w:t>ClassicalMotion</w:t>
+      </w:r>
+      <w:proofErr w:type="spellEnd"/>
+      <w:r>
+        <w:t>, la cual hemos explicado anteriormente.</w:t>
       </w:r>
     </w:p>
     <w:p>
@@ -5353,7 +6465,15 @@
         <w:jc w:val="both"/>
       </w:pPr>
       <w:r>
-        <w:t>En el momento en el que el usuario elige si quiere realizar el cálculo en el axis x o en él y, la función acceda a un if o a otro. En ambos se realizan los mismos cálculos, pero cada uno en sus respectivos ejes.</w:t>
+        <w:t xml:space="preserve">En el momento en el que el usuario elige si quiere realizar el cálculo en el axis x o en él y, la función acceda a un </w:t>
+      </w:r>
+      <w:proofErr w:type="spellStart"/>
+      <w:r>
+        <w:t>if</w:t>
+      </w:r>
+      <w:proofErr w:type="spellEnd"/>
+      <w:r>
+        <w:t xml:space="preserve"> o a otro. En ambos se realizan los mismos cálculos, pero cada uno en sus respectivos ejes.</w:t>
       </w:r>
     </w:p>
     <w:p>
@@ -5372,7 +6492,15 @@
         <w:t>n este</w:t>
       </w:r>
       <w:r>
-        <w:t xml:space="preserve"> bucle, en el caso que todavía no se haya llegado al máximo de las iteraciones se ejecuta una commutación, es decir, se </w:t>
+        <w:t xml:space="preserve"> bucle, en el caso que todavía no se haya llegado al máximo de las iteraciones se ejecuta una </w:t>
+      </w:r>
+      <w:proofErr w:type="spellStart"/>
+      <w:r>
+        <w:t>commutación</w:t>
+      </w:r>
+      <w:proofErr w:type="spellEnd"/>
+      <w:r>
+        <w:t xml:space="preserve">, es decir, se </w:t>
       </w:r>
       <w:r>
         <w:t>atribuye</w:t>
@@ -5392,11 +6520,16 @@
       <w:r>
         <w:t xml:space="preserve">rda. Seguidamente, mediante la función </w:t>
       </w:r>
+      <w:proofErr w:type="spellStart"/>
       <w:r>
         <w:t>Ve</w:t>
       </w:r>
       <w:r>
-        <w:t xml:space="preserve">rletintegration, se calcula la nueva posición de la partícula y se le atribuye </w:t>
+        <w:t>rletintegration</w:t>
+      </w:r>
+      <w:proofErr w:type="spellEnd"/>
+      <w:r>
+        <w:t xml:space="preserve">, se calcula la nueva posición de la partícula y se le atribuye </w:t>
       </w:r>
       <w:r>
         <w:t>este valor</w:t>
@@ -5405,7 +6538,15 @@
         <w:t xml:space="preserve"> a la posición de la partícula. Finalmente, se atribuye </w:t>
       </w:r>
       <w:r>
-        <w:t>el valor inicial guardado a la posición previa para que en la siguiente iteración se pueda realizar el cálculo de la función VerletIntegration otra vez.</w:t>
+        <w:t xml:space="preserve">el valor inicial guardado a la posición previa para que en la siguiente iteración se pueda realizar el cálculo de la función </w:t>
+      </w:r>
+      <w:proofErr w:type="spellStart"/>
+      <w:r>
+        <w:t>VerletIntegration</w:t>
+      </w:r>
+      <w:proofErr w:type="spellEnd"/>
+      <w:r>
+        <w:t xml:space="preserve"> otra vez.</w:t>
       </w:r>
     </w:p>
     <w:p>
@@ -5428,7 +6569,7 @@
           <w:szCs w:val="28"/>
         </w:rPr>
       </w:pPr>
-      <w:bookmarkStart w:id="26" w:name="_Toc25165912"/>
+      <w:bookmarkStart w:id="27" w:name="_Toc25165912"/>
       <w:r>
         <w:rPr>
           <w:rFonts w:asciiTheme="minorHAnsi" w:hAnsiTheme="minorHAnsi" w:cstheme="minorHAnsi"/>
@@ -5436,10 +6577,9 @@
           <w:sz w:val="28"/>
           <w:szCs w:val="28"/>
         </w:rPr>
-        <w:lastRenderedPageBreak/>
         <w:t xml:space="preserve">4. </w:t>
       </w:r>
-      <w:bookmarkEnd w:id="26"/>
+      <w:bookmarkEnd w:id="27"/>
       <w:r>
         <w:rPr>
           <w:rFonts w:asciiTheme="minorHAnsi" w:hAnsiTheme="minorHAnsi" w:cstheme="minorHAnsi"/>
@@ -5487,8 +6627,20 @@
           <w:szCs w:val="24"/>
           <w:u w:val="single"/>
         </w:rPr>
-        <w:t>4.1 Calculatespecificvalues</w:t>
-      </w:r>
+        <w:t xml:space="preserve">4.1 </w:t>
+      </w:r>
+      <w:proofErr w:type="spellStart"/>
+      <w:r>
+        <w:rPr>
+          <w:rFonts w:asciiTheme="minorHAnsi" w:hAnsiTheme="minorHAnsi"/>
+          <w:color w:val="auto"/>
+          <w:sz w:val="24"/>
+          <w:szCs w:val="24"/>
+          <w:u w:val="single"/>
+        </w:rPr>
+        <w:t>Calculatespecificvalues</w:t>
+      </w:r>
+      <w:proofErr w:type="spellEnd"/>
     </w:p>
     <w:p>
       <w:pPr>
@@ -5604,6 +6756,7 @@
           <w:szCs w:val="24"/>
           <w:lang w:eastAsia="es-ES"/>
         </w:rPr>
+        <w:lastRenderedPageBreak/>
         <w:drawing>
           <wp:inline distT="0" distB="0" distL="0" distR="0">
             <wp:extent cx="5400040" cy="2705735"/>
@@ -5623,7 +6776,7 @@
                     <a:blip r:embed="rId17">
                       <a:extLst>
                         <a:ext uri="{28A0092B-C50C-407E-A947-70E740481C1C}">
-                          <a14:useLocalDpi xmlns:a14="http://schemas.microsoft.com/office/drawing/2010/main" xmlns:wps="http://schemas.microsoft.com/office/word/2010/wordprocessingShape" xmlns:wpi="http://schemas.microsoft.com/office/word/2010/wordprocessingInk" xmlns:wpg="http://schemas.microsoft.com/office/word/2010/wordprocessingGroup" xmlns:w16se="http://schemas.microsoft.com/office/word/2015/wordml/symex" xmlns:w15="http://schemas.microsoft.com/office/word/2012/wordml" xmlns:w14="http://schemas.microsoft.com/office/word/2010/wordml" xmlns:w="http://schemas.openxmlformats.org/wordprocessingml/2006/main" xmlns:w10="urn:schemas-microsoft-com:office:word" xmlns:wp14="http://schemas.microsoft.com/office/word/2010/wordprocessingDrawing" xmlns:v="urn:schemas-microsoft-com:vml" xmlns:o="urn:schemas-microsoft-com:office:office" xmlns:mc="http://schemas.openxmlformats.org/markup-compatibility/2006" xmlns:cx="http://schemas.microsoft.com/office/drawing/2014/chartex" xmlns:wpc="http://schemas.microsoft.com/office/word/2010/wordprocessingCanvas" xmlns="" val="0"/>
+                          <a14:useLocalDpi xmlns:a14="http://schemas.microsoft.com/office/drawing/2010/main" val="0"/>
                         </a:ext>
                       </a:extLst>
                     </a:blip>
@@ -5676,7 +6829,73 @@
           <w:szCs w:val="24"/>
           <w:u w:val="single"/>
         </w:rPr>
-        <w:t>4.2 Do graphicalpresentation of the position</w:t>
+        <w:t xml:space="preserve">4.2 Do </w:t>
+      </w:r>
+      <w:proofErr w:type="spellStart"/>
+      <w:r>
+        <w:rPr>
+          <w:rFonts w:asciiTheme="minorHAnsi" w:hAnsiTheme="minorHAnsi"/>
+          <w:color w:val="auto"/>
+          <w:sz w:val="24"/>
+          <w:szCs w:val="24"/>
+          <w:u w:val="single"/>
+        </w:rPr>
+        <w:t>graphicalpresentation</w:t>
+      </w:r>
+      <w:proofErr w:type="spellEnd"/>
+      <w:r>
+        <w:rPr>
+          <w:rFonts w:asciiTheme="minorHAnsi" w:hAnsiTheme="minorHAnsi"/>
+          <w:color w:val="auto"/>
+          <w:sz w:val="24"/>
+          <w:szCs w:val="24"/>
+          <w:u w:val="single"/>
+        </w:rPr>
+        <w:t xml:space="preserve"> </w:t>
+      </w:r>
+      <w:proofErr w:type="spellStart"/>
+      <w:r>
+        <w:rPr>
+          <w:rFonts w:asciiTheme="minorHAnsi" w:hAnsiTheme="minorHAnsi"/>
+          <w:color w:val="auto"/>
+          <w:sz w:val="24"/>
+          <w:szCs w:val="24"/>
+          <w:u w:val="single"/>
+        </w:rPr>
+        <w:t>of</w:t>
+      </w:r>
+      <w:proofErr w:type="spellEnd"/>
+      <w:r>
+        <w:rPr>
+          <w:rFonts w:asciiTheme="minorHAnsi" w:hAnsiTheme="minorHAnsi"/>
+          <w:color w:val="auto"/>
+          <w:sz w:val="24"/>
+          <w:szCs w:val="24"/>
+          <w:u w:val="single"/>
+        </w:rPr>
+        <w:t xml:space="preserve"> </w:t>
+      </w:r>
+      <w:proofErr w:type="spellStart"/>
+      <w:r>
+        <w:rPr>
+          <w:rFonts w:asciiTheme="minorHAnsi" w:hAnsiTheme="minorHAnsi"/>
+          <w:color w:val="auto"/>
+          <w:sz w:val="24"/>
+          <w:szCs w:val="24"/>
+          <w:u w:val="single"/>
+        </w:rPr>
+        <w:t>the</w:t>
+      </w:r>
+      <w:proofErr w:type="spellEnd"/>
+      <w:r>
+        <w:rPr>
+          <w:rFonts w:asciiTheme="minorHAnsi" w:hAnsiTheme="minorHAnsi"/>
+          <w:color w:val="auto"/>
+          <w:sz w:val="24"/>
+          <w:szCs w:val="24"/>
+          <w:u w:val="single"/>
+        </w:rPr>
+        <w:t xml:space="preserve"> position</w:t>
       </w:r>
     </w:p>
     <w:p>
@@ -5767,35 +6986,35 @@
         <w:rPr>
           <w:u w:val="single"/>
         </w:rPr>
+        <w:t>Gr</w:t>
+      </w:r>
+      <w:r>
+        <w:rPr>
+          <w:u w:val="single"/>
+        </w:rPr>
+        <w:t>á</w:t>
+      </w:r>
+      <w:r>
+        <w:rPr>
+          <w:u w:val="single"/>
+        </w:rPr>
+        <w:t>fico</w:t>
+      </w:r>
+    </w:p>
+    <w:p>
+      <w:pPr>
+        <w:jc w:val="both"/>
+        <w:rPr>
+          <w:u w:val="single"/>
+        </w:rPr>
+      </w:pPr>
+      <w:r>
+        <w:rPr>
+          <w:noProof/>
+          <w:u w:val="single"/>
+          <w:lang w:eastAsia="es-ES"/>
+        </w:rPr>
         <w:lastRenderedPageBreak/>
-        <w:t>Gr</w:t>
-      </w:r>
-      <w:r>
-        <w:rPr>
-          <w:u w:val="single"/>
-        </w:rPr>
-        <w:t>á</w:t>
-      </w:r>
-      <w:r>
-        <w:rPr>
-          <w:u w:val="single"/>
-        </w:rPr>
-        <w:t>fico</w:t>
-      </w:r>
-    </w:p>
-    <w:p>
-      <w:pPr>
-        <w:jc w:val="both"/>
-        <w:rPr>
-          <w:u w:val="single"/>
-        </w:rPr>
-      </w:pPr>
-      <w:r>
-        <w:rPr>
-          <w:noProof/>
-          <w:u w:val="single"/>
-          <w:lang w:eastAsia="es-ES"/>
-        </w:rPr>
         <w:drawing>
           <wp:inline distT="0" distB="0" distL="0" distR="0">
             <wp:extent cx="4514850" cy="3857585"/>
@@ -5815,7 +7034,7 @@
                     <a:blip r:embed="rId18">
                       <a:extLst>
                         <a:ext uri="{28A0092B-C50C-407E-A947-70E740481C1C}">
-                          <a14:useLocalDpi xmlns:a14="http://schemas.microsoft.com/office/drawing/2010/main" xmlns:wps="http://schemas.microsoft.com/office/word/2010/wordprocessingShape" xmlns:wpi="http://schemas.microsoft.com/office/word/2010/wordprocessingInk" xmlns:wpg="http://schemas.microsoft.com/office/word/2010/wordprocessingGroup" xmlns:w16se="http://schemas.microsoft.com/office/word/2015/wordml/symex" xmlns:w15="http://schemas.microsoft.com/office/word/2012/wordml" xmlns:w14="http://schemas.microsoft.com/office/word/2010/wordml" xmlns:w="http://schemas.openxmlformats.org/wordprocessingml/2006/main" xmlns:w10="urn:schemas-microsoft-com:office:word" xmlns:wp14="http://schemas.microsoft.com/office/word/2010/wordprocessingDrawing" xmlns:v="urn:schemas-microsoft-com:vml" xmlns:o="urn:schemas-microsoft-com:office:office" xmlns:mc="http://schemas.openxmlformats.org/markup-compatibility/2006" xmlns:cx="http://schemas.microsoft.com/office/drawing/2014/chartex" xmlns:wpc="http://schemas.microsoft.com/office/word/2010/wordprocessingCanvas" xmlns="" val="0"/>
+                          <a14:useLocalDpi xmlns:a14="http://schemas.microsoft.com/office/drawing/2010/main" val="0"/>
                         </a:ext>
                       </a:extLst>
                     </a:blip>
@@ -5871,7 +7090,7 @@
                     <a:blip r:embed="rId19">
                       <a:extLst>
                         <a:ext uri="{28A0092B-C50C-407E-A947-70E740481C1C}">
-                          <a14:useLocalDpi xmlns:a14="http://schemas.microsoft.com/office/drawing/2010/main" xmlns:wps="http://schemas.microsoft.com/office/word/2010/wordprocessingShape" xmlns:wpi="http://schemas.microsoft.com/office/word/2010/wordprocessingInk" xmlns:wpg="http://schemas.microsoft.com/office/word/2010/wordprocessingGroup" xmlns:w16se="http://schemas.microsoft.com/office/word/2015/wordml/symex" xmlns:w15="http://schemas.microsoft.com/office/word/2012/wordml" xmlns:w14="http://schemas.microsoft.com/office/word/2010/wordml" xmlns:w="http://schemas.openxmlformats.org/wordprocessingml/2006/main" xmlns:w10="urn:schemas-microsoft-com:office:word" xmlns:wp14="http://schemas.microsoft.com/office/word/2010/wordprocessingDrawing" xmlns:v="urn:schemas-microsoft-com:vml" xmlns:o="urn:schemas-microsoft-com:office:office" xmlns:mc="http://schemas.openxmlformats.org/markup-compatibility/2006" xmlns:cx="http://schemas.microsoft.com/office/drawing/2014/chartex" xmlns:wpc="http://schemas.microsoft.com/office/word/2010/wordprocessingCanvas" xmlns="" val="0"/>
+                          <a14:useLocalDpi xmlns:a14="http://schemas.microsoft.com/office/drawing/2010/main" val="0"/>
                         </a:ext>
                       </a:extLst>
                     </a:blip>
@@ -5891,7 +7110,7 @@
                     </a:ln>
                     <a:extLst>
                       <a:ext uri="{53640926-AAD7-44D8-BBD7-CCE9431645EC}">
-                        <a14:shadowObscured xmlns:a14="http://schemas.microsoft.com/office/drawing/2010/main" xmlns:wps="http://schemas.microsoft.com/office/word/2010/wordprocessingShape" xmlns:wpi="http://schemas.microsoft.com/office/word/2010/wordprocessingInk" xmlns:wpg="http://schemas.microsoft.com/office/word/2010/wordprocessingGroup" xmlns:w16se="http://schemas.microsoft.com/office/word/2015/wordml/symex" xmlns:w15="http://schemas.microsoft.com/office/word/2012/wordml" xmlns:w14="http://schemas.microsoft.com/office/word/2010/wordml" xmlns:w="http://schemas.openxmlformats.org/wordprocessingml/2006/main" xmlns:w10="urn:schemas-microsoft-com:office:word" xmlns:wp14="http://schemas.microsoft.com/office/word/2010/wordprocessingDrawing" xmlns:v="urn:schemas-microsoft-com:vml" xmlns:o="urn:schemas-microsoft-com:office:office" xmlns:mc="http://schemas.openxmlformats.org/markup-compatibility/2006" xmlns:cx="http://schemas.microsoft.com/office/drawing/2014/chartex" xmlns:wpc="http://schemas.microsoft.com/office/word/2010/wordprocessingCanvas" xmlns=""/>
+                        <a14:shadowObscured xmlns:a14="http://schemas.microsoft.com/office/drawing/2010/main"/>
                       </a:ext>
                     </a:extLst>
                   </pic:spPr>
@@ -5923,7 +7142,29 @@
           <w:u w:val="single"/>
         </w:rPr>
         <w:lastRenderedPageBreak/>
-        <w:t>4.3 Simulate in real time</w:t>
+        <w:t xml:space="preserve">4.3 </w:t>
+      </w:r>
+      <w:proofErr w:type="spellStart"/>
+      <w:r>
+        <w:rPr>
+          <w:rFonts w:asciiTheme="minorHAnsi" w:hAnsiTheme="minorHAnsi"/>
+          <w:color w:val="auto"/>
+          <w:sz w:val="24"/>
+          <w:szCs w:val="24"/>
+          <w:u w:val="single"/>
+        </w:rPr>
+        <w:t>Simulate</w:t>
+      </w:r>
+      <w:proofErr w:type="spellEnd"/>
+      <w:r>
+        <w:rPr>
+          <w:rFonts w:asciiTheme="minorHAnsi" w:hAnsiTheme="minorHAnsi"/>
+          <w:color w:val="auto"/>
+          <w:sz w:val="24"/>
+          <w:szCs w:val="24"/>
+          <w:u w:val="single"/>
+        </w:rPr>
+        <w:t xml:space="preserve"> in real time</w:t>
       </w:r>
     </w:p>
     <w:p>
@@ -6085,7 +7326,7 @@
                     </a:ln>
                     <a:extLst>
                       <a:ext uri="{53640926-AAD7-44D8-BBD7-CCE9431645EC}">
-                        <a14:shadowObscured xmlns:a14="http://schemas.microsoft.com/office/drawing/2010/main" xmlns:wps="http://schemas.microsoft.com/office/word/2010/wordprocessingShape" xmlns:wpi="http://schemas.microsoft.com/office/word/2010/wordprocessingInk" xmlns:wpg="http://schemas.microsoft.com/office/word/2010/wordprocessingGroup" xmlns:w16se="http://schemas.microsoft.com/office/word/2015/wordml/symex" xmlns:w15="http://schemas.microsoft.com/office/word/2012/wordml" xmlns:w14="http://schemas.microsoft.com/office/word/2010/wordml" xmlns:w="http://schemas.openxmlformats.org/wordprocessingml/2006/main" xmlns:w10="urn:schemas-microsoft-com:office:word" xmlns:wp14="http://schemas.microsoft.com/office/word/2010/wordprocessingDrawing" xmlns:v="urn:schemas-microsoft-com:vml" xmlns:o="urn:schemas-microsoft-com:office:office" xmlns:mc="http://schemas.openxmlformats.org/markup-compatibility/2006" xmlns:cx="http://schemas.microsoft.com/office/drawing/2014/chartex" xmlns:wpc="http://schemas.microsoft.com/office/word/2010/wordprocessingCanvas" xmlns=""/>
+                        <a14:shadowObscured xmlns:a14="http://schemas.microsoft.com/office/drawing/2010/main"/>
                       </a:ext>
                     </a:extLst>
                   </pic:spPr>
@@ -6133,7 +7374,7 @@
                     </a:ln>
                     <a:extLst>
                       <a:ext uri="{53640926-AAD7-44D8-BBD7-CCE9431645EC}">
-                        <a14:shadowObscured xmlns:a14="http://schemas.microsoft.com/office/drawing/2010/main" xmlns:wps="http://schemas.microsoft.com/office/word/2010/wordprocessingShape" xmlns:wpi="http://schemas.microsoft.com/office/word/2010/wordprocessingInk" xmlns:wpg="http://schemas.microsoft.com/office/word/2010/wordprocessingGroup" xmlns:w16se="http://schemas.microsoft.com/office/word/2015/wordml/symex" xmlns:w15="http://schemas.microsoft.com/office/word/2012/wordml" xmlns:w14="http://schemas.microsoft.com/office/word/2010/wordml" xmlns:w="http://schemas.openxmlformats.org/wordprocessingml/2006/main" xmlns:w10="urn:schemas-microsoft-com:office:word" xmlns:wp14="http://schemas.microsoft.com/office/word/2010/wordprocessingDrawing" xmlns:v="urn:schemas-microsoft-com:vml" xmlns:o="urn:schemas-microsoft-com:office:office" xmlns:mc="http://schemas.openxmlformats.org/markup-compatibility/2006" xmlns:cx="http://schemas.microsoft.com/office/drawing/2014/chartex" xmlns:wpc="http://schemas.microsoft.com/office/word/2010/wordprocessingCanvas" xmlns=""/>
+                        <a14:shadowObscured xmlns:a14="http://schemas.microsoft.com/office/drawing/2010/main"/>
                       </a:ext>
                     </a:extLst>
                   </pic:spPr>
@@ -6239,8 +7480,6 @@
           <w:szCs w:val="28"/>
         </w:rPr>
       </w:pPr>
-      <w:bookmarkStart w:id="27" w:name="_GoBack"/>
-      <w:bookmarkEnd w:id="27"/>
       <w:r>
         <w:rPr>
           <w:rFonts w:asciiTheme="minorHAnsi" w:hAnsiTheme="minorHAnsi"/>
@@ -6271,8 +7510,8 @@
 </file>
 
 <file path=word/endnotes.xml><?xml version="1.0" encoding="utf-8"?>
-<w:endnotes xmlns:ve="http://schemas.openxmlformats.org/markup-compatibility/2006" xmlns:o="urn:schemas-microsoft-com:office:office" xmlns:r="http://schemas.openxmlformats.org/officeDocument/2006/relationships" xmlns:m="http://schemas.openxmlformats.org/officeDocument/2006/math" xmlns:v="urn:schemas-microsoft-com:vml" xmlns:wp="http://schemas.openxmlformats.org/drawingml/2006/wordprocessingDrawing" xmlns:w10="urn:schemas-microsoft-com:office:word" xmlns:w="http://schemas.openxmlformats.org/wordprocessingml/2006/main" xmlns:wne="http://schemas.microsoft.com/office/word/2006/wordml">
-  <w:endnote w:type="separator" w:id="0">
+<w:endnotes xmlns:wpc="http://schemas.microsoft.com/office/word/2010/wordprocessingCanvas" xmlns:cx="http://schemas.microsoft.com/office/drawing/2014/chartex" xmlns:cx1="http://schemas.microsoft.com/office/drawing/2015/9/8/chartex" xmlns:cx2="http://schemas.microsoft.com/office/drawing/2015/10/21/chartex" xmlns:cx3="http://schemas.microsoft.com/office/drawing/2016/5/9/chartex" xmlns:cx4="http://schemas.microsoft.com/office/drawing/2016/5/10/chartex" xmlns:cx5="http://schemas.microsoft.com/office/drawing/2016/5/11/chartex" xmlns:cx6="http://schemas.microsoft.com/office/drawing/2016/5/12/chartex" xmlns:cx7="http://schemas.microsoft.com/office/drawing/2016/5/13/chartex" xmlns:cx8="http://schemas.microsoft.com/office/drawing/2016/5/14/chartex" xmlns:mc="http://schemas.openxmlformats.org/markup-compatibility/2006" xmlns:aink="http://schemas.microsoft.com/office/drawing/2016/ink" xmlns:am3d="http://schemas.microsoft.com/office/drawing/2017/model3d" xmlns:o="urn:schemas-microsoft-com:office:office" xmlns:r="http://schemas.openxmlformats.org/officeDocument/2006/relationships" xmlns:m="http://schemas.openxmlformats.org/officeDocument/2006/math" xmlns:v="urn:schemas-microsoft-com:vml" xmlns:wp14="http://schemas.microsoft.com/office/word/2010/wordprocessingDrawing" xmlns:wp="http://schemas.openxmlformats.org/drawingml/2006/wordprocessingDrawing" xmlns:w10="urn:schemas-microsoft-com:office:word" xmlns:w="http://schemas.openxmlformats.org/wordprocessingml/2006/main" xmlns:w14="http://schemas.microsoft.com/office/word/2010/wordml" xmlns:w15="http://schemas.microsoft.com/office/word/2012/wordml" xmlns:w16cid="http://schemas.microsoft.com/office/word/2016/wordml/cid" xmlns:w16se="http://schemas.microsoft.com/office/word/2015/wordml/symex" xmlns:wpg="http://schemas.microsoft.com/office/word/2010/wordprocessingGroup" xmlns:wpi="http://schemas.microsoft.com/office/word/2010/wordprocessingInk" xmlns:wne="http://schemas.microsoft.com/office/word/2006/wordml" xmlns:wps="http://schemas.microsoft.com/office/word/2010/wordprocessingShape" mc:Ignorable="w14 w15 w16se w16cid wp14">
+  <w:endnote w:type="separator" w:id="-1">
     <w:p>
       <w:pPr>
         <w:spacing w:after="0" w:line="240" w:lineRule="auto"/>
@@ -6282,7 +7521,7 @@
       </w:r>
     </w:p>
   </w:endnote>
-  <w:endnote w:type="continuationSeparator" w:id="1">
+  <w:endnote w:type="continuationSeparator" w:id="0">
     <w:p>
       <w:pPr>
         <w:spacing w:after="0" w:line="240" w:lineRule="auto"/>
@@ -6296,7 +7535,7 @@
 </file>
 
 <file path=word/footer1.xml><?xml version="1.0" encoding="utf-8"?>
-<w:ftr xmlns:ve="http://schemas.openxmlformats.org/markup-compatibility/2006" xmlns:o="urn:schemas-microsoft-com:office:office" xmlns:r="http://schemas.openxmlformats.org/officeDocument/2006/relationships" xmlns:m="http://schemas.openxmlformats.org/officeDocument/2006/math" xmlns:v="urn:schemas-microsoft-com:vml" xmlns:wp="http://schemas.openxmlformats.org/drawingml/2006/wordprocessingDrawing" xmlns:w10="urn:schemas-microsoft-com:office:word" xmlns:w="http://schemas.openxmlformats.org/wordprocessingml/2006/main" xmlns:wne="http://schemas.microsoft.com/office/word/2006/wordml">
+<w:ftr xmlns:wpc="http://schemas.microsoft.com/office/word/2010/wordprocessingCanvas" xmlns:cx="http://schemas.microsoft.com/office/drawing/2014/chartex" xmlns:cx1="http://schemas.microsoft.com/office/drawing/2015/9/8/chartex" xmlns:cx2="http://schemas.microsoft.com/office/drawing/2015/10/21/chartex" xmlns:cx3="http://schemas.microsoft.com/office/drawing/2016/5/9/chartex" xmlns:cx4="http://schemas.microsoft.com/office/drawing/2016/5/10/chartex" xmlns:cx5="http://schemas.microsoft.com/office/drawing/2016/5/11/chartex" xmlns:cx6="http://schemas.microsoft.com/office/drawing/2016/5/12/chartex" xmlns:cx7="http://schemas.microsoft.com/office/drawing/2016/5/13/chartex" xmlns:cx8="http://schemas.microsoft.com/office/drawing/2016/5/14/chartex" xmlns:mc="http://schemas.openxmlformats.org/markup-compatibility/2006" xmlns:aink="http://schemas.microsoft.com/office/drawing/2016/ink" xmlns:am3d="http://schemas.microsoft.com/office/drawing/2017/model3d" xmlns:o="urn:schemas-microsoft-com:office:office" xmlns:r="http://schemas.openxmlformats.org/officeDocument/2006/relationships" xmlns:m="http://schemas.openxmlformats.org/officeDocument/2006/math" xmlns:v="urn:schemas-microsoft-com:vml" xmlns:wp14="http://schemas.microsoft.com/office/word/2010/wordprocessingDrawing" xmlns:wp="http://schemas.openxmlformats.org/drawingml/2006/wordprocessingDrawing" xmlns:w10="urn:schemas-microsoft-com:office:word" xmlns:w="http://schemas.openxmlformats.org/wordprocessingml/2006/main" xmlns:w14="http://schemas.microsoft.com/office/word/2010/wordml" xmlns:w15="http://schemas.microsoft.com/office/word/2012/wordml" xmlns:w16cid="http://schemas.microsoft.com/office/word/2016/wordml/cid" xmlns:w16se="http://schemas.microsoft.com/office/word/2015/wordml/symex" xmlns:wpg="http://schemas.microsoft.com/office/word/2010/wordprocessingGroup" xmlns:wpi="http://schemas.microsoft.com/office/word/2010/wordprocessingInk" xmlns:wne="http://schemas.microsoft.com/office/word/2006/wordml" xmlns:wps="http://schemas.microsoft.com/office/word/2010/wordprocessingShape" mc:Ignorable="w14 w15 w16se w16cid wp14">
   <w:sdt>
     <w:sdtPr>
       <w:id w:val="984901634"/>
@@ -6305,6 +7544,7 @@
         <w:docPartUnique/>
       </w:docPartObj>
     </w:sdtPr>
+    <w:sdtEndPr/>
     <w:sdtContent>
       <w:p>
         <w:pPr>
@@ -6341,8 +7581,8 @@
 </file>
 
 <file path=word/footnotes.xml><?xml version="1.0" encoding="utf-8"?>
-<w:footnotes xmlns:ve="http://schemas.openxmlformats.org/markup-compatibility/2006" xmlns:o="urn:schemas-microsoft-com:office:office" xmlns:r="http://schemas.openxmlformats.org/officeDocument/2006/relationships" xmlns:m="http://schemas.openxmlformats.org/officeDocument/2006/math" xmlns:v="urn:schemas-microsoft-com:vml" xmlns:wp="http://schemas.openxmlformats.org/drawingml/2006/wordprocessingDrawing" xmlns:w10="urn:schemas-microsoft-com:office:word" xmlns:w="http://schemas.openxmlformats.org/wordprocessingml/2006/main" xmlns:wne="http://schemas.microsoft.com/office/word/2006/wordml">
-  <w:footnote w:type="separator" w:id="0">
+<w:footnotes xmlns:wpc="http://schemas.microsoft.com/office/word/2010/wordprocessingCanvas" xmlns:cx="http://schemas.microsoft.com/office/drawing/2014/chartex" xmlns:cx1="http://schemas.microsoft.com/office/drawing/2015/9/8/chartex" xmlns:cx2="http://schemas.microsoft.com/office/drawing/2015/10/21/chartex" xmlns:cx3="http://schemas.microsoft.com/office/drawing/2016/5/9/chartex" xmlns:cx4="http://schemas.microsoft.com/office/drawing/2016/5/10/chartex" xmlns:cx5="http://schemas.microsoft.com/office/drawing/2016/5/11/chartex" xmlns:cx6="http://schemas.microsoft.com/office/drawing/2016/5/12/chartex" xmlns:cx7="http://schemas.microsoft.com/office/drawing/2016/5/13/chartex" xmlns:cx8="http://schemas.microsoft.com/office/drawing/2016/5/14/chartex" xmlns:mc="http://schemas.openxmlformats.org/markup-compatibility/2006" xmlns:aink="http://schemas.microsoft.com/office/drawing/2016/ink" xmlns:am3d="http://schemas.microsoft.com/office/drawing/2017/model3d" xmlns:o="urn:schemas-microsoft-com:office:office" xmlns:r="http://schemas.openxmlformats.org/officeDocument/2006/relationships" xmlns:m="http://schemas.openxmlformats.org/officeDocument/2006/math" xmlns:v="urn:schemas-microsoft-com:vml" xmlns:wp14="http://schemas.microsoft.com/office/word/2010/wordprocessingDrawing" xmlns:wp="http://schemas.openxmlformats.org/drawingml/2006/wordprocessingDrawing" xmlns:w10="urn:schemas-microsoft-com:office:word" xmlns:w="http://schemas.openxmlformats.org/wordprocessingml/2006/main" xmlns:w14="http://schemas.microsoft.com/office/word/2010/wordml" xmlns:w15="http://schemas.microsoft.com/office/word/2012/wordml" xmlns:w16cid="http://schemas.microsoft.com/office/word/2016/wordml/cid" xmlns:w16se="http://schemas.microsoft.com/office/word/2015/wordml/symex" xmlns:wpg="http://schemas.microsoft.com/office/word/2010/wordprocessingGroup" xmlns:wpi="http://schemas.microsoft.com/office/word/2010/wordprocessingInk" xmlns:wne="http://schemas.microsoft.com/office/word/2006/wordml" xmlns:wps="http://schemas.microsoft.com/office/word/2010/wordprocessingShape" mc:Ignorable="w14 w15 w16se w16cid wp14">
+  <w:footnote w:type="separator" w:id="-1">
     <w:p>
       <w:pPr>
         <w:spacing w:after="0" w:line="240" w:lineRule="auto"/>
@@ -6352,7 +7592,7 @@
       </w:r>
     </w:p>
   </w:footnote>
-  <w:footnote w:type="continuationSeparator" w:id="1">
+  <w:footnote w:type="continuationSeparator" w:id="0">
     <w:p>
       <w:pPr>
         <w:spacing w:after="0" w:line="240" w:lineRule="auto"/>
@@ -6366,7 +7606,7 @@
 </file>
 
 <file path=word/header1.xml><?xml version="1.0" encoding="utf-8"?>
-<w:hdr xmlns:ve="http://schemas.openxmlformats.org/markup-compatibility/2006" xmlns:o="urn:schemas-microsoft-com:office:office" xmlns:r="http://schemas.openxmlformats.org/officeDocument/2006/relationships" xmlns:m="http://schemas.openxmlformats.org/officeDocument/2006/math" xmlns:v="urn:schemas-microsoft-com:vml" xmlns:wp="http://schemas.openxmlformats.org/drawingml/2006/wordprocessingDrawing" xmlns:w10="urn:schemas-microsoft-com:office:word" xmlns:w="http://schemas.openxmlformats.org/wordprocessingml/2006/main" xmlns:wne="http://schemas.microsoft.com/office/word/2006/wordml">
+<w:hdr xmlns:wpc="http://schemas.microsoft.com/office/word/2010/wordprocessingCanvas" xmlns:cx="http://schemas.microsoft.com/office/drawing/2014/chartex" xmlns:cx1="http://schemas.microsoft.com/office/drawing/2015/9/8/chartex" xmlns:cx2="http://schemas.microsoft.com/office/drawing/2015/10/21/chartex" xmlns:cx3="http://schemas.microsoft.com/office/drawing/2016/5/9/chartex" xmlns:cx4="http://schemas.microsoft.com/office/drawing/2016/5/10/chartex" xmlns:cx5="http://schemas.microsoft.com/office/drawing/2016/5/11/chartex" xmlns:cx6="http://schemas.microsoft.com/office/drawing/2016/5/12/chartex" xmlns:cx7="http://schemas.microsoft.com/office/drawing/2016/5/13/chartex" xmlns:cx8="http://schemas.microsoft.com/office/drawing/2016/5/14/chartex" xmlns:mc="http://schemas.openxmlformats.org/markup-compatibility/2006" xmlns:aink="http://schemas.microsoft.com/office/drawing/2016/ink" xmlns:am3d="http://schemas.microsoft.com/office/drawing/2017/model3d" xmlns:o="urn:schemas-microsoft-com:office:office" xmlns:r="http://schemas.openxmlformats.org/officeDocument/2006/relationships" xmlns:m="http://schemas.openxmlformats.org/officeDocument/2006/math" xmlns:v="urn:schemas-microsoft-com:vml" xmlns:wp14="http://schemas.microsoft.com/office/word/2010/wordprocessingDrawing" xmlns:wp="http://schemas.openxmlformats.org/drawingml/2006/wordprocessingDrawing" xmlns:w10="urn:schemas-microsoft-com:office:word" xmlns:w="http://schemas.openxmlformats.org/wordprocessingml/2006/main" xmlns:w14="http://schemas.microsoft.com/office/word/2010/wordml" xmlns:w15="http://schemas.microsoft.com/office/word/2012/wordml" xmlns:w16cid="http://schemas.microsoft.com/office/word/2016/wordml/cid" xmlns:w16se="http://schemas.microsoft.com/office/word/2015/wordml/symex" xmlns:wpg="http://schemas.microsoft.com/office/word/2010/wordprocessingGroup" xmlns:wpi="http://schemas.microsoft.com/office/word/2010/wordprocessingInk" xmlns:wne="http://schemas.microsoft.com/office/word/2006/wordml" xmlns:wps="http://schemas.microsoft.com/office/word/2010/wordprocessingShape" mc:Ignorable="w14 w15 w16se w16cid wp14">
   <w:p>
     <w:pPr>
       <w:pStyle w:val="Encabezado1"/>
@@ -6382,8 +7622,8 @@
 </file>
 
 <file path=word/numbering.xml><?xml version="1.0" encoding="utf-8"?>
-<w:numbering xmlns:ve="http://schemas.openxmlformats.org/markup-compatibility/2006" xmlns:o="urn:schemas-microsoft-com:office:office" xmlns:r="http://schemas.openxmlformats.org/officeDocument/2006/relationships" xmlns:m="http://schemas.openxmlformats.org/officeDocument/2006/math" xmlns:v="urn:schemas-microsoft-com:vml" xmlns:wp="http://schemas.openxmlformats.org/drawingml/2006/wordprocessingDrawing" xmlns:w10="urn:schemas-microsoft-com:office:word" xmlns:w="http://schemas.openxmlformats.org/wordprocessingml/2006/main" xmlns:wne="http://schemas.microsoft.com/office/word/2006/wordml">
-  <w:abstractNum w:abstractNumId="0">
+<w:numbering xmlns:wpc="http://schemas.microsoft.com/office/word/2010/wordprocessingCanvas" xmlns:cx="http://schemas.microsoft.com/office/drawing/2014/chartex" xmlns:cx1="http://schemas.microsoft.com/office/drawing/2015/9/8/chartex" xmlns:cx2="http://schemas.microsoft.com/office/drawing/2015/10/21/chartex" xmlns:cx3="http://schemas.microsoft.com/office/drawing/2016/5/9/chartex" xmlns:cx4="http://schemas.microsoft.com/office/drawing/2016/5/10/chartex" xmlns:cx5="http://schemas.microsoft.com/office/drawing/2016/5/11/chartex" xmlns:cx6="http://schemas.microsoft.com/office/drawing/2016/5/12/chartex" xmlns:cx7="http://schemas.microsoft.com/office/drawing/2016/5/13/chartex" xmlns:cx8="http://schemas.microsoft.com/office/drawing/2016/5/14/chartex" xmlns:mc="http://schemas.openxmlformats.org/markup-compatibility/2006" xmlns:aink="http://schemas.microsoft.com/office/drawing/2016/ink" xmlns:am3d="http://schemas.microsoft.com/office/drawing/2017/model3d" xmlns:o="urn:schemas-microsoft-com:office:office" xmlns:r="http://schemas.openxmlformats.org/officeDocument/2006/relationships" xmlns:m="http://schemas.openxmlformats.org/officeDocument/2006/math" xmlns:v="urn:schemas-microsoft-com:vml" xmlns:wp14="http://schemas.microsoft.com/office/word/2010/wordprocessingDrawing" xmlns:wp="http://schemas.openxmlformats.org/drawingml/2006/wordprocessingDrawing" xmlns:w10="urn:schemas-microsoft-com:office:word" xmlns:w="http://schemas.openxmlformats.org/wordprocessingml/2006/main" xmlns:w14="http://schemas.microsoft.com/office/word/2010/wordml" xmlns:w15="http://schemas.microsoft.com/office/word/2012/wordml" xmlns:w16cid="http://schemas.microsoft.com/office/word/2016/wordml/cid" xmlns:w16se="http://schemas.microsoft.com/office/word/2015/wordml/symex" xmlns:wpg="http://schemas.microsoft.com/office/word/2010/wordprocessingGroup" xmlns:wpi="http://schemas.microsoft.com/office/word/2010/wordprocessingInk" xmlns:wne="http://schemas.microsoft.com/office/word/2006/wordml" xmlns:wps="http://schemas.microsoft.com/office/word/2010/wordprocessingShape" mc:Ignorable="w14 w15 w16se w16cid wp14">
+  <w:abstractNum w:abstractNumId="0" w15:restartNumberingAfterBreak="0">
     <w:nsid w:val="1B220C66"/>
     <w:multiLevelType w:val="hybridMultilevel"/>
     <w:tmpl w:val="C0AAB05E"/>
@@ -6496,7 +7736,7 @@
       </w:rPr>
     </w:lvl>
   </w:abstractNum>
-  <w:abstractNum w:abstractNumId="1">
+  <w:abstractNum w:abstractNumId="1" w15:restartNumberingAfterBreak="0">
     <w:nsid w:val="49CA0BF7"/>
     <w:multiLevelType w:val="hybridMultilevel"/>
     <w:tmpl w:val="8DE4C552"/>
@@ -6609,7 +7849,7 @@
       </w:rPr>
     </w:lvl>
   </w:abstractNum>
-  <w:abstractNum w:abstractNumId="2">
+  <w:abstractNum w:abstractNumId="2" w15:restartNumberingAfterBreak="0">
     <w:nsid w:val="4F831240"/>
     <w:multiLevelType w:val="multilevel"/>
     <w:tmpl w:val="A59CE084"/>
@@ -6704,7 +7944,7 @@
       </w:pPr>
     </w:lvl>
   </w:abstractNum>
-  <w:abstractNum w:abstractNumId="3">
+  <w:abstractNum w:abstractNumId="3" w15:restartNumberingAfterBreak="0">
     <w:nsid w:val="703E555E"/>
     <w:multiLevelType w:val="multilevel"/>
     <w:tmpl w:val="57A00CF0"/>
@@ -6833,7 +8073,7 @@
 </file>
 
 <file path=word/styles.xml><?xml version="1.0" encoding="utf-8"?>
-<w:styles xmlns:r="http://schemas.openxmlformats.org/officeDocument/2006/relationships" xmlns:w="http://schemas.openxmlformats.org/wordprocessingml/2006/main">
+<w:styles xmlns:mc="http://schemas.openxmlformats.org/markup-compatibility/2006" xmlns:r="http://schemas.openxmlformats.org/officeDocument/2006/relationships" xmlns:w="http://schemas.openxmlformats.org/wordprocessingml/2006/main" xmlns:w14="http://schemas.microsoft.com/office/word/2010/wordml" xmlns:w15="http://schemas.microsoft.com/office/word/2012/wordml" xmlns:w16cid="http://schemas.microsoft.com/office/word/2016/wordml/cid" xmlns:w16se="http://schemas.microsoft.com/office/word/2015/wordml/symex" mc:Ignorable="w14 w15 w16se w16cid">
   <w:docDefaults>
     <w:rPrDefault>
       <w:rPr>
@@ -6844,144 +8084,383 @@
     </w:rPrDefault>
     <w:pPrDefault/>
   </w:docDefaults>
-  <w:latentStyles w:defLockedState="0" w:defUIPriority="99" w:defSemiHidden="1" w:defUnhideWhenUsed="1" w:defQFormat="0" w:count="267">
-    <w:lsdException w:name="Normal" w:semiHidden="0" w:uiPriority="0" w:unhideWhenUsed="0" w:qFormat="1"/>
-    <w:lsdException w:name="heading 1" w:semiHidden="0" w:uiPriority="9" w:unhideWhenUsed="0" w:qFormat="1"/>
-    <w:lsdException w:name="heading 2" w:uiPriority="9" w:qFormat="1"/>
-    <w:lsdException w:name="heading 3" w:uiPriority="9" w:qFormat="1"/>
-    <w:lsdException w:name="heading 4" w:uiPriority="9" w:qFormat="1"/>
-    <w:lsdException w:name="heading 5" w:uiPriority="9" w:qFormat="1"/>
-    <w:lsdException w:name="heading 6" w:uiPriority="9" w:qFormat="1"/>
-    <w:lsdException w:name="heading 7" w:uiPriority="9" w:qFormat="1"/>
-    <w:lsdException w:name="heading 8" w:uiPriority="9" w:qFormat="1"/>
-    <w:lsdException w:name="heading 9" w:uiPriority="9" w:qFormat="1"/>
-    <w:lsdException w:name="toc 1" w:uiPriority="39"/>
-    <w:lsdException w:name="toc 2" w:uiPriority="39"/>
-    <w:lsdException w:name="toc 3" w:uiPriority="39"/>
-    <w:lsdException w:name="toc 4" w:uiPriority="39"/>
-    <w:lsdException w:name="toc 5" w:uiPriority="39"/>
-    <w:lsdException w:name="toc 6" w:uiPriority="39"/>
-    <w:lsdException w:name="toc 7" w:uiPriority="39"/>
-    <w:lsdException w:name="toc 8" w:uiPriority="39"/>
-    <w:lsdException w:name="toc 9" w:uiPriority="39"/>
-    <w:lsdException w:name="caption" w:uiPriority="35" w:qFormat="1"/>
-    <w:lsdException w:name="Title" w:semiHidden="0" w:uiPriority="10" w:unhideWhenUsed="0" w:qFormat="1"/>
-    <w:lsdException w:name="Default Paragraph Font" w:uiPriority="1"/>
-    <w:lsdException w:name="Subtitle" w:semiHidden="0" w:uiPriority="11" w:unhideWhenUsed="0" w:qFormat="1"/>
-    <w:lsdException w:name="Strong" w:semiHidden="0" w:uiPriority="22" w:unhideWhenUsed="0" w:qFormat="1"/>
-    <w:lsdException w:name="Emphasis" w:semiHidden="0" w:uiPriority="20" w:unhideWhenUsed="0" w:qFormat="1"/>
-    <w:lsdException w:name="Table Grid" w:semiHidden="0" w:uiPriority="39" w:unhideWhenUsed="0"/>
-    <w:lsdException w:name="Placeholder Text" w:unhideWhenUsed="0"/>
-    <w:lsdException w:name="No Spacing" w:semiHidden="0" w:uiPriority="1" w:unhideWhenUsed="0" w:qFormat="1"/>
-    <w:lsdException w:name="Light Shading" w:semiHidden="0" w:uiPriority="60" w:unhideWhenUsed="0"/>
-    <w:lsdException w:name="Light List" w:semiHidden="0" w:uiPriority="61" w:unhideWhenUsed="0"/>
-    <w:lsdException w:name="Light Grid" w:semiHidden="0" w:uiPriority="62" w:unhideWhenUsed="0"/>
-    <w:lsdException w:name="Medium Shading 1" w:semiHidden="0" w:uiPriority="63" w:unhideWhenUsed="0"/>
-    <w:lsdException w:name="Medium Shading 2" w:semiHidden="0" w:uiPriority="64" w:unhideWhenUsed="0"/>
-    <w:lsdException w:name="Medium List 1" w:semiHidden="0" w:uiPriority="65" w:unhideWhenUsed="0"/>
-    <w:lsdException w:name="Medium List 2" w:semiHidden="0" w:uiPriority="66" w:unhideWhenUsed="0"/>
-    <w:lsdException w:name="Medium Grid 1" w:semiHidden="0" w:uiPriority="67" w:unhideWhenUsed="0"/>
-    <w:lsdException w:name="Medium Grid 2" w:semiHidden="0" w:uiPriority="68" w:unhideWhenUsed="0"/>
-    <w:lsdException w:name="Medium Grid 3" w:semiHidden="0" w:uiPriority="69" w:unhideWhenUsed="0"/>
-    <w:lsdException w:name="Dark List" w:semiHidden="0" w:uiPriority="70" w:unhideWhenUsed="0"/>
-    <w:lsdException w:name="Colorful Shading" w:semiHidden="0" w:uiPriority="71" w:unhideWhenUsed="0"/>
-    <w:lsdException w:name="Colorful List" w:semiHidden="0" w:uiPriority="72" w:unhideWhenUsed="0"/>
-    <w:lsdException w:name="Colorful Grid" w:semiHidden="0" w:uiPriority="73" w:unhideWhenUsed="0"/>
-    <w:lsdException w:name="Light Shading Accent 1" w:semiHidden="0" w:uiPriority="60" w:unhideWhenUsed="0"/>
-    <w:lsdException w:name="Light List Accent 1" w:semiHidden="0" w:uiPriority="61" w:unhideWhenUsed="0"/>
-    <w:lsdException w:name="Light Grid Accent 1" w:semiHidden="0" w:uiPriority="62" w:unhideWhenUsed="0"/>
-    <w:lsdException w:name="Medium Shading 1 Accent 1" w:semiHidden="0" w:uiPriority="63" w:unhideWhenUsed="0"/>
-    <w:lsdException w:name="Medium Shading 2 Accent 1" w:semiHidden="0" w:uiPriority="64" w:unhideWhenUsed="0"/>
-    <w:lsdException w:name="Medium List 1 Accent 1" w:semiHidden="0" w:uiPriority="65" w:unhideWhenUsed="0"/>
-    <w:lsdException w:name="Revision" w:unhideWhenUsed="0"/>
-    <w:lsdException w:name="List Paragraph" w:semiHidden="0" w:uiPriority="34" w:unhideWhenUsed="0" w:qFormat="1"/>
-    <w:lsdException w:name="Quote" w:semiHidden="0" w:uiPriority="29" w:unhideWhenUsed="0" w:qFormat="1"/>
-    <w:lsdException w:name="Intense Quote" w:semiHidden="0" w:uiPriority="30" w:unhideWhenUsed="0" w:qFormat="1"/>
-    <w:lsdException w:name="Medium List 2 Accent 1" w:semiHidden="0" w:uiPriority="66" w:unhideWhenUsed="0"/>
-    <w:lsdException w:name="Medium Grid 1 Accent 1" w:semiHidden="0" w:uiPriority="67" w:unhideWhenUsed="0"/>
-    <w:lsdException w:name="Medium Grid 2 Accent 1" w:semiHidden="0" w:uiPriority="68" w:unhideWhenUsed="0"/>
-    <w:lsdException w:name="Medium Grid 3 Accent 1" w:semiHidden="0" w:uiPriority="69" w:unhideWhenUsed="0"/>
-    <w:lsdException w:name="Dark List Accent 1" w:semiHidden="0" w:uiPriority="70" w:unhideWhenUsed="0"/>
-    <w:lsdException w:name="Colorful Shading Accent 1" w:semiHidden="0" w:uiPriority="71" w:unhideWhenUsed="0"/>
-    <w:lsdException w:name="Colorful List Accent 1" w:semiHidden="0" w:uiPriority="72" w:unhideWhenUsed="0"/>
-    <w:lsdException w:name="Colorful Grid Accent 1" w:semiHidden="0" w:uiPriority="73" w:unhideWhenUsed="0"/>
-    <w:lsdException w:name="Light Shading Accent 2" w:semiHidden="0" w:uiPriority="60" w:unhideWhenUsed="0"/>
-    <w:lsdException w:name="Light List Accent 2" w:semiHidden="0" w:uiPriority="61" w:unhideWhenUsed="0"/>
-    <w:lsdException w:name="Light Grid Accent 2" w:semiHidden="0" w:uiPriority="62" w:unhideWhenUsed="0"/>
-    <w:lsdException w:name="Medium Shading 1 Accent 2" w:semiHidden="0" w:uiPriority="63" w:unhideWhenUsed="0"/>
-    <w:lsdException w:name="Medium Shading 2 Accent 2" w:semiHidden="0" w:uiPriority="64" w:unhideWhenUsed="0"/>
-    <w:lsdException w:name="Medium List 1 Accent 2" w:semiHidden="0" w:uiPriority="65" w:unhideWhenUsed="0"/>
-    <w:lsdException w:name="Medium List 2 Accent 2" w:semiHidden="0" w:uiPriority="66" w:unhideWhenUsed="0"/>
-    <w:lsdException w:name="Medium Grid 1 Accent 2" w:semiHidden="0" w:uiPriority="67" w:unhideWhenUsed="0"/>
-    <w:lsdException w:name="Medium Grid 2 Accent 2" w:semiHidden="0" w:uiPriority="68" w:unhideWhenUsed="0"/>
-    <w:lsdException w:name="Medium Grid 3 Accent 2" w:semiHidden="0" w:uiPriority="69" w:unhideWhenUsed="0"/>
-    <w:lsdException w:name="Dark List Accent 2" w:semiHidden="0" w:uiPriority="70" w:unhideWhenUsed="0"/>
-    <w:lsdException w:name="Colorful Shading Accent 2" w:semiHidden="0" w:uiPriority="71" w:unhideWhenUsed="0"/>
-    <w:lsdException w:name="Colorful List Accent 2" w:semiHidden="0" w:uiPriority="72" w:unhideWhenUsed="0"/>
-    <w:lsdException w:name="Colorful Grid Accent 2" w:semiHidden="0" w:uiPriority="73" w:unhideWhenUsed="0"/>
-    <w:lsdException w:name="Light Shading Accent 3" w:semiHidden="0" w:uiPriority="60" w:unhideWhenUsed="0"/>
-    <w:lsdException w:name="Light List Accent 3" w:semiHidden="0" w:uiPriority="61" w:unhideWhenUsed="0"/>
-    <w:lsdException w:name="Light Grid Accent 3" w:semiHidden="0" w:uiPriority="62" w:unhideWhenUsed="0"/>
-    <w:lsdException w:name="Medium Shading 1 Accent 3" w:semiHidden="0" w:uiPriority="63" w:unhideWhenUsed="0"/>
-    <w:lsdException w:name="Medium Shading 2 Accent 3" w:semiHidden="0" w:uiPriority="64" w:unhideWhenUsed="0"/>
-    <w:lsdException w:name="Medium List 1 Accent 3" w:semiHidden="0" w:uiPriority="65" w:unhideWhenUsed="0"/>
-    <w:lsdException w:name="Medium List 2 Accent 3" w:semiHidden="0" w:uiPriority="66" w:unhideWhenUsed="0"/>
-    <w:lsdException w:name="Medium Grid 1 Accent 3" w:semiHidden="0" w:uiPriority="67" w:unhideWhenUsed="0"/>
-    <w:lsdException w:name="Medium Grid 2 Accent 3" w:semiHidden="0" w:uiPriority="68" w:unhideWhenUsed="0"/>
-    <w:lsdException w:name="Medium Grid 3 Accent 3" w:semiHidden="0" w:uiPriority="69" w:unhideWhenUsed="0"/>
-    <w:lsdException w:name="Dark List Accent 3" w:semiHidden="0" w:uiPriority="70" w:unhideWhenUsed="0"/>
-    <w:lsdException w:name="Colorful Shading Accent 3" w:semiHidden="0" w:uiPriority="71" w:unhideWhenUsed="0"/>
-    <w:lsdException w:name="Colorful List Accent 3" w:semiHidden="0" w:uiPriority="72" w:unhideWhenUsed="0"/>
-    <w:lsdException w:name="Colorful Grid Accent 3" w:semiHidden="0" w:uiPriority="73" w:unhideWhenUsed="0"/>
-    <w:lsdException w:name="Light Shading Accent 4" w:semiHidden="0" w:uiPriority="60" w:unhideWhenUsed="0"/>
-    <w:lsdException w:name="Light List Accent 4" w:semiHidden="0" w:uiPriority="61" w:unhideWhenUsed="0"/>
-    <w:lsdException w:name="Light Grid Accent 4" w:semiHidden="0" w:uiPriority="62" w:unhideWhenUsed="0"/>
-    <w:lsdException w:name="Medium Shading 1 Accent 4" w:semiHidden="0" w:uiPriority="63" w:unhideWhenUsed="0"/>
-    <w:lsdException w:name="Medium Shading 2 Accent 4" w:semiHidden="0" w:uiPriority="64" w:unhideWhenUsed="0"/>
-    <w:lsdException w:name="Medium List 1 Accent 4" w:semiHidden="0" w:uiPriority="65" w:unhideWhenUsed="0"/>
-    <w:lsdException w:name="Medium List 2 Accent 4" w:semiHidden="0" w:uiPriority="66" w:unhideWhenUsed="0"/>
-    <w:lsdException w:name="Medium Grid 1 Accent 4" w:semiHidden="0" w:uiPriority="67" w:unhideWhenUsed="0"/>
-    <w:lsdException w:name="Medium Grid 2 Accent 4" w:semiHidden="0" w:uiPriority="68" w:unhideWhenUsed="0"/>
-    <w:lsdException w:name="Medium Grid 3 Accent 4" w:semiHidden="0" w:uiPriority="69" w:unhideWhenUsed="0"/>
-    <w:lsdException w:name="Dark List Accent 4" w:semiHidden="0" w:uiPriority="70" w:unhideWhenUsed="0"/>
-    <w:lsdException w:name="Colorful Shading Accent 4" w:semiHidden="0" w:uiPriority="71" w:unhideWhenUsed="0"/>
-    <w:lsdException w:name="Colorful List Accent 4" w:semiHidden="0" w:uiPriority="72" w:unhideWhenUsed="0"/>
-    <w:lsdException w:name="Colorful Grid Accent 4" w:semiHidden="0" w:uiPriority="73" w:unhideWhenUsed="0"/>
-    <w:lsdException w:name="Light Shading Accent 5" w:semiHidden="0" w:uiPriority="60" w:unhideWhenUsed="0"/>
-    <w:lsdException w:name="Light List Accent 5" w:semiHidden="0" w:uiPriority="61" w:unhideWhenUsed="0"/>
-    <w:lsdException w:name="Light Grid Accent 5" w:semiHidden="0" w:uiPriority="62" w:unhideWhenUsed="0"/>
-    <w:lsdException w:name="Medium Shading 1 Accent 5" w:semiHidden="0" w:uiPriority="63" w:unhideWhenUsed="0"/>
-    <w:lsdException w:name="Medium Shading 2 Accent 5" w:semiHidden="0" w:uiPriority="64" w:unhideWhenUsed="0"/>
-    <w:lsdException w:name="Medium List 1 Accent 5" w:semiHidden="0" w:uiPriority="65" w:unhideWhenUsed="0"/>
-    <w:lsdException w:name="Medium List 2 Accent 5" w:semiHidden="0" w:uiPriority="66" w:unhideWhenUsed="0"/>
-    <w:lsdException w:name="Medium Grid 1 Accent 5" w:semiHidden="0" w:uiPriority="67" w:unhideWhenUsed="0"/>
-    <w:lsdException w:name="Medium Grid 2 Accent 5" w:semiHidden="0" w:uiPriority="68" w:unhideWhenUsed="0"/>
-    <w:lsdException w:name="Medium Grid 3 Accent 5" w:semiHidden="0" w:uiPriority="69" w:unhideWhenUsed="0"/>
-    <w:lsdException w:name="Dark List Accent 5" w:semiHidden="0" w:uiPriority="70" w:unhideWhenUsed="0"/>
-    <w:lsdException w:name="Colorful Shading Accent 5" w:semiHidden="0" w:uiPriority="71" w:unhideWhenUsed="0"/>
-    <w:lsdException w:name="Colorful List Accent 5" w:semiHidden="0" w:uiPriority="72" w:unhideWhenUsed="0"/>
-    <w:lsdException w:name="Colorful Grid Accent 5" w:semiHidden="0" w:uiPriority="73" w:unhideWhenUsed="0"/>
-    <w:lsdException w:name="Light Shading Accent 6" w:semiHidden="0" w:uiPriority="60" w:unhideWhenUsed="0"/>
-    <w:lsdException w:name="Light List Accent 6" w:semiHidden="0" w:uiPriority="61" w:unhideWhenUsed="0"/>
-    <w:lsdException w:name="Light Grid Accent 6" w:semiHidden="0" w:uiPriority="62" w:unhideWhenUsed="0"/>
-    <w:lsdException w:name="Medium Shading 1 Accent 6" w:semiHidden="0" w:uiPriority="63" w:unhideWhenUsed="0"/>
-    <w:lsdException w:name="Medium Shading 2 Accent 6" w:semiHidden="0" w:uiPriority="64" w:unhideWhenUsed="0"/>
-    <w:lsdException w:name="Medium List 1 Accent 6" w:semiHidden="0" w:uiPriority="65" w:unhideWhenUsed="0"/>
-    <w:lsdException w:name="Medium List 2 Accent 6" w:semiHidden="0" w:uiPriority="66" w:unhideWhenUsed="0"/>
-    <w:lsdException w:name="Medium Grid 1 Accent 6" w:semiHidden="0" w:uiPriority="67" w:unhideWhenUsed="0"/>
-    <w:lsdException w:name="Medium Grid 2 Accent 6" w:semiHidden="0" w:uiPriority="68" w:unhideWhenUsed="0"/>
-    <w:lsdException w:name="Medium Grid 3 Accent 6" w:semiHidden="0" w:uiPriority="69" w:unhideWhenUsed="0"/>
-    <w:lsdException w:name="Dark List Accent 6" w:semiHidden="0" w:uiPriority="70" w:unhideWhenUsed="0"/>
-    <w:lsdException w:name="Colorful Shading Accent 6" w:semiHidden="0" w:uiPriority="71" w:unhideWhenUsed="0"/>
-    <w:lsdException w:name="Colorful List Accent 6" w:semiHidden="0" w:uiPriority="72" w:unhideWhenUsed="0"/>
-    <w:lsdException w:name="Colorful Grid Accent 6" w:semiHidden="0" w:uiPriority="73" w:unhideWhenUsed="0"/>
-    <w:lsdException w:name="Subtle Emphasis" w:semiHidden="0" w:uiPriority="19" w:unhideWhenUsed="0" w:qFormat="1"/>
-    <w:lsdException w:name="Intense Emphasis" w:semiHidden="0" w:uiPriority="21" w:unhideWhenUsed="0" w:qFormat="1"/>
-    <w:lsdException w:name="Subtle Reference" w:semiHidden="0" w:uiPriority="31" w:unhideWhenUsed="0" w:qFormat="1"/>
-    <w:lsdException w:name="Intense Reference" w:semiHidden="0" w:uiPriority="32" w:unhideWhenUsed="0" w:qFormat="1"/>
-    <w:lsdException w:name="Book Title" w:semiHidden="0" w:uiPriority="33" w:unhideWhenUsed="0" w:qFormat="1"/>
-    <w:lsdException w:name="Bibliography" w:uiPriority="37"/>
-    <w:lsdException w:name="TOC Heading" w:uiPriority="39" w:qFormat="1"/>
+  <w:latentStyles w:defLockedState="0" w:defUIPriority="99" w:defSemiHidden="0" w:defUnhideWhenUsed="0" w:defQFormat="0" w:count="376">
+    <w:lsdException w:name="Normal" w:uiPriority="0" w:qFormat="1"/>
+    <w:lsdException w:name="heading 1" w:uiPriority="9" w:qFormat="1"/>
+    <w:lsdException w:name="heading 2" w:semiHidden="1" w:uiPriority="9" w:unhideWhenUsed="1" w:qFormat="1"/>
+    <w:lsdException w:name="heading 3" w:semiHidden="1" w:uiPriority="9" w:unhideWhenUsed="1" w:qFormat="1"/>
+    <w:lsdException w:name="heading 4" w:semiHidden="1" w:uiPriority="9" w:unhideWhenUsed="1" w:qFormat="1"/>
+    <w:lsdException w:name="heading 5" w:semiHidden="1" w:uiPriority="9" w:unhideWhenUsed="1" w:qFormat="1"/>
+    <w:lsdException w:name="heading 6" w:semiHidden="1" w:uiPriority="9" w:unhideWhenUsed="1" w:qFormat="1"/>
+    <w:lsdException w:name="heading 7" w:semiHidden="1" w:uiPriority="9" w:unhideWhenUsed="1" w:qFormat="1"/>
+    <w:lsdException w:name="heading 8" w:semiHidden="1" w:uiPriority="9" w:unhideWhenUsed="1" w:qFormat="1"/>
+    <w:lsdException w:name="heading 9" w:semiHidden="1" w:uiPriority="9" w:unhideWhenUsed="1" w:qFormat="1"/>
+    <w:lsdException w:name="index 1" w:semiHidden="1" w:unhideWhenUsed="1"/>
+    <w:lsdException w:name="index 2" w:semiHidden="1" w:unhideWhenUsed="1"/>
+    <w:lsdException w:name="index 3" w:semiHidden="1" w:unhideWhenUsed="1"/>
+    <w:lsdException w:name="index 4" w:semiHidden="1" w:unhideWhenUsed="1"/>
+    <w:lsdException w:name="index 5" w:semiHidden="1" w:unhideWhenUsed="1"/>
+    <w:lsdException w:name="index 6" w:semiHidden="1" w:unhideWhenUsed="1"/>
+    <w:lsdException w:name="index 7" w:semiHidden="1" w:unhideWhenUsed="1"/>
+    <w:lsdException w:name="index 8" w:semiHidden="1" w:unhideWhenUsed="1"/>
+    <w:lsdException w:name="index 9" w:semiHidden="1" w:unhideWhenUsed="1"/>
+    <w:lsdException w:name="toc 1" w:semiHidden="1" w:uiPriority="39" w:unhideWhenUsed="1"/>
+    <w:lsdException w:name="toc 2" w:semiHidden="1" w:uiPriority="39" w:unhideWhenUsed="1"/>
+    <w:lsdException w:name="toc 3" w:semiHidden="1" w:uiPriority="39" w:unhideWhenUsed="1"/>
+    <w:lsdException w:name="toc 4" w:semiHidden="1" w:uiPriority="39" w:unhideWhenUsed="1"/>
+    <w:lsdException w:name="toc 5" w:semiHidden="1" w:uiPriority="39" w:unhideWhenUsed="1"/>
+    <w:lsdException w:name="toc 6" w:semiHidden="1" w:uiPriority="39" w:unhideWhenUsed="1"/>
+    <w:lsdException w:name="toc 7" w:semiHidden="1" w:uiPriority="39" w:unhideWhenUsed="1"/>
+    <w:lsdException w:name="toc 8" w:semiHidden="1" w:uiPriority="39" w:unhideWhenUsed="1"/>
+    <w:lsdException w:name="toc 9" w:semiHidden="1" w:uiPriority="39" w:unhideWhenUsed="1"/>
+    <w:lsdException w:name="Normal Indent" w:semiHidden="1" w:unhideWhenUsed="1"/>
+    <w:lsdException w:name="footnote text" w:semiHidden="1" w:unhideWhenUsed="1"/>
+    <w:lsdException w:name="annotation text" w:semiHidden="1" w:unhideWhenUsed="1"/>
+    <w:lsdException w:name="header" w:semiHidden="1" w:unhideWhenUsed="1"/>
+    <w:lsdException w:name="footer" w:semiHidden="1" w:unhideWhenUsed="1"/>
+    <w:lsdException w:name="index heading" w:semiHidden="1" w:unhideWhenUsed="1"/>
+    <w:lsdException w:name="caption" w:semiHidden="1" w:uiPriority="35" w:unhideWhenUsed="1" w:qFormat="1"/>
+    <w:lsdException w:name="table of figures" w:semiHidden="1" w:unhideWhenUsed="1"/>
+    <w:lsdException w:name="envelope address" w:semiHidden="1" w:unhideWhenUsed="1"/>
+    <w:lsdException w:name="envelope return" w:semiHidden="1" w:unhideWhenUsed="1"/>
+    <w:lsdException w:name="footnote reference" w:semiHidden="1" w:unhideWhenUsed="1"/>
+    <w:lsdException w:name="annotation reference" w:semiHidden="1" w:unhideWhenUsed="1"/>
+    <w:lsdException w:name="line number" w:semiHidden="1" w:unhideWhenUsed="1"/>
+    <w:lsdException w:name="page number" w:semiHidden="1" w:unhideWhenUsed="1"/>
+    <w:lsdException w:name="endnote reference" w:semiHidden="1" w:unhideWhenUsed="1"/>
+    <w:lsdException w:name="endnote text" w:semiHidden="1" w:unhideWhenUsed="1"/>
+    <w:lsdException w:name="table of authorities" w:semiHidden="1" w:unhideWhenUsed="1"/>
+    <w:lsdException w:name="macro" w:semiHidden="1" w:unhideWhenUsed="1"/>
+    <w:lsdException w:name="toa heading" w:semiHidden="1" w:unhideWhenUsed="1"/>
+    <w:lsdException w:name="List" w:semiHidden="1" w:unhideWhenUsed="1"/>
+    <w:lsdException w:name="List Bullet" w:semiHidden="1" w:unhideWhenUsed="1"/>
+    <w:lsdException w:name="List Number" w:semiHidden="1" w:unhideWhenUsed="1"/>
+    <w:lsdException w:name="List 2" w:semiHidden="1" w:unhideWhenUsed="1"/>
+    <w:lsdException w:name="List 3" w:semiHidden="1" w:unhideWhenUsed="1"/>
+    <w:lsdException w:name="List 4" w:semiHidden="1" w:unhideWhenUsed="1"/>
+    <w:lsdException w:name="List 5" w:semiHidden="1" w:unhideWhenUsed="1"/>
+    <w:lsdException w:name="List Bullet 2" w:semiHidden="1" w:unhideWhenUsed="1"/>
+    <w:lsdException w:name="List Bullet 3" w:semiHidden="1" w:unhideWhenUsed="1"/>
+    <w:lsdException w:name="List Bullet 4" w:semiHidden="1" w:unhideWhenUsed="1"/>
+    <w:lsdException w:name="List Bullet 5" w:semiHidden="1" w:unhideWhenUsed="1"/>
+    <w:lsdException w:name="List Number 2" w:semiHidden="1" w:unhideWhenUsed="1"/>
+    <w:lsdException w:name="List Number 3" w:semiHidden="1" w:unhideWhenUsed="1"/>
+    <w:lsdException w:name="List Number 4" w:semiHidden="1" w:unhideWhenUsed="1"/>
+    <w:lsdException w:name="List Number 5" w:semiHidden="1" w:unhideWhenUsed="1"/>
+    <w:lsdException w:name="Title" w:uiPriority="10" w:qFormat="1"/>
+    <w:lsdException w:name="Closing" w:semiHidden="1" w:unhideWhenUsed="1"/>
+    <w:lsdException w:name="Signature" w:semiHidden="1" w:unhideWhenUsed="1"/>
+    <w:lsdException w:name="Default Paragraph Font" w:semiHidden="1" w:uiPriority="1" w:unhideWhenUsed="1"/>
+    <w:lsdException w:name="Body Text" w:semiHidden="1" w:unhideWhenUsed="1"/>
+    <w:lsdException w:name="Body Text Indent" w:semiHidden="1" w:unhideWhenUsed="1"/>
+    <w:lsdException w:name="List Continue" w:semiHidden="1" w:unhideWhenUsed="1"/>
+    <w:lsdException w:name="List Continue 2" w:semiHidden="1" w:unhideWhenUsed="1"/>
+    <w:lsdException w:name="List Continue 3" w:semiHidden="1" w:unhideWhenUsed="1"/>
+    <w:lsdException w:name="List Continue 4" w:semiHidden="1" w:unhideWhenUsed="1"/>
+    <w:lsdException w:name="List Continue 5" w:semiHidden="1" w:unhideWhenUsed="1"/>
+    <w:lsdException w:name="Message Header" w:semiHidden="1" w:unhideWhenUsed="1"/>
+    <w:lsdException w:name="Subtitle" w:uiPriority="11" w:qFormat="1"/>
+    <w:lsdException w:name="Salutation" w:semiHidden="1" w:unhideWhenUsed="1"/>
+    <w:lsdException w:name="Date" w:semiHidden="1" w:unhideWhenUsed="1"/>
+    <w:lsdException w:name="Body Text First Indent" w:semiHidden="1" w:unhideWhenUsed="1"/>
+    <w:lsdException w:name="Body Text First Indent 2" w:semiHidden="1" w:unhideWhenUsed="1"/>
+    <w:lsdException w:name="Note Heading" w:semiHidden="1" w:unhideWhenUsed="1"/>
+    <w:lsdException w:name="Body Text 2" w:semiHidden="1" w:unhideWhenUsed="1"/>
+    <w:lsdException w:name="Body Text 3" w:semiHidden="1" w:unhideWhenUsed="1"/>
+    <w:lsdException w:name="Body Text Indent 2" w:semiHidden="1" w:unhideWhenUsed="1"/>
+    <w:lsdException w:name="Body Text Indent 3" w:semiHidden="1" w:unhideWhenUsed="1"/>
+    <w:lsdException w:name="Block Text" w:semiHidden="1" w:unhideWhenUsed="1"/>
+    <w:lsdException w:name="Hyperlink" w:semiHidden="1" w:unhideWhenUsed="1"/>
+    <w:lsdException w:name="FollowedHyperlink" w:semiHidden="1" w:unhideWhenUsed="1"/>
+    <w:lsdException w:name="Strong" w:uiPriority="22" w:qFormat="1"/>
+    <w:lsdException w:name="Emphasis" w:uiPriority="20" w:qFormat="1"/>
+    <w:lsdException w:name="Document Map" w:semiHidden="1" w:unhideWhenUsed="1"/>
+    <w:lsdException w:name="Plain Text" w:semiHidden="1" w:unhideWhenUsed="1"/>
+    <w:lsdException w:name="E-mail Signature" w:semiHidden="1" w:unhideWhenUsed="1"/>
+    <w:lsdException w:name="HTML Top of Form" w:semiHidden="1" w:unhideWhenUsed="1"/>
+    <w:lsdException w:name="HTML Bottom of Form" w:semiHidden="1" w:unhideWhenUsed="1"/>
+    <w:lsdException w:name="Normal (Web)" w:semiHidden="1" w:unhideWhenUsed="1"/>
+    <w:lsdException w:name="HTML Acronym" w:semiHidden="1" w:unhideWhenUsed="1"/>
+    <w:lsdException w:name="HTML Address" w:semiHidden="1" w:unhideWhenUsed="1"/>
+    <w:lsdException w:name="HTML Cite" w:semiHidden="1" w:unhideWhenUsed="1"/>
+    <w:lsdException w:name="HTML Code" w:semiHidden="1" w:unhideWhenUsed="1"/>
+    <w:lsdException w:name="HTML Definition" w:semiHidden="1" w:unhideWhenUsed="1"/>
+    <w:lsdException w:name="HTML Keyboard" w:semiHidden="1" w:unhideWhenUsed="1"/>
+    <w:lsdException w:name="HTML Preformatted" w:semiHidden="1" w:unhideWhenUsed="1"/>
+    <w:lsdException w:name="HTML Sample" w:semiHidden="1" w:unhideWhenUsed="1"/>
+    <w:lsdException w:name="HTML Typewriter" w:semiHidden="1" w:unhideWhenUsed="1"/>
+    <w:lsdException w:name="HTML Variable" w:semiHidden="1" w:unhideWhenUsed="1"/>
+    <w:lsdException w:name="Normal Table" w:semiHidden="1" w:unhideWhenUsed="1"/>
+    <w:lsdException w:name="annotation subject" w:semiHidden="1" w:unhideWhenUsed="1"/>
+    <w:lsdException w:name="No List" w:semiHidden="1" w:unhideWhenUsed="1"/>
+    <w:lsdException w:name="Outline List 1" w:semiHidden="1" w:unhideWhenUsed="1"/>
+    <w:lsdException w:name="Outline List 2" w:semiHidden="1" w:unhideWhenUsed="1"/>
+    <w:lsdException w:name="Outline List 3" w:semiHidden="1" w:unhideWhenUsed="1"/>
+    <w:lsdException w:name="Table Simple 1" w:semiHidden="1" w:unhideWhenUsed="1"/>
+    <w:lsdException w:name="Table Simple 2" w:semiHidden="1" w:unhideWhenUsed="1"/>
+    <w:lsdException w:name="Table Simple 3" w:semiHidden="1" w:unhideWhenUsed="1"/>
+    <w:lsdException w:name="Table Classic 1" w:semiHidden="1" w:unhideWhenUsed="1"/>
+    <w:lsdException w:name="Table Classic 2" w:semiHidden="1" w:unhideWhenUsed="1"/>
+    <w:lsdException w:name="Table Classic 3" w:semiHidden="1" w:unhideWhenUsed="1"/>
+    <w:lsdException w:name="Table Classic 4" w:semiHidden="1" w:unhideWhenUsed="1"/>
+    <w:lsdException w:name="Table Colorful 1" w:semiHidden="1" w:unhideWhenUsed="1"/>
+    <w:lsdException w:name="Table Colorful 2" w:semiHidden="1" w:unhideWhenUsed="1"/>
+    <w:lsdException w:name="Table Colorful 3" w:semiHidden="1" w:unhideWhenUsed="1"/>
+    <w:lsdException w:name="Table Columns 1" w:semiHidden="1" w:unhideWhenUsed="1"/>
+    <w:lsdException w:name="Table Columns 2" w:semiHidden="1" w:unhideWhenUsed="1"/>
+    <w:lsdException w:name="Table Columns 3" w:semiHidden="1" w:unhideWhenUsed="1"/>
+    <w:lsdException w:name="Table Columns 4" w:semiHidden="1" w:unhideWhenUsed="1"/>
+    <w:lsdException w:name="Table Columns 5" w:semiHidden="1" w:unhideWhenUsed="1"/>
+    <w:lsdException w:name="Table Grid 1" w:semiHidden="1" w:unhideWhenUsed="1"/>
+    <w:lsdException w:name="Table Grid 2" w:semiHidden="1" w:unhideWhenUsed="1"/>
+    <w:lsdException w:name="Table Grid 3" w:semiHidden="1" w:unhideWhenUsed="1"/>
+    <w:lsdException w:name="Table Grid 4" w:semiHidden="1" w:unhideWhenUsed="1"/>
+    <w:lsdException w:name="Table Grid 5" w:semiHidden="1" w:unhideWhenUsed="1"/>
+    <w:lsdException w:name="Table Grid 6" w:semiHidden="1" w:unhideWhenUsed="1"/>
+    <w:lsdException w:name="Table Grid 7" w:semiHidden="1" w:unhideWhenUsed="1"/>
+    <w:lsdException w:name="Table Grid 8" w:semiHidden="1" w:unhideWhenUsed="1"/>
+    <w:lsdException w:name="Table List 1" w:semiHidden="1" w:unhideWhenUsed="1"/>
+    <w:lsdException w:name="Table List 2" w:semiHidden="1" w:unhideWhenUsed="1"/>
+    <w:lsdException w:name="Table List 3" w:semiHidden="1" w:unhideWhenUsed="1"/>
+    <w:lsdException w:name="Table List 4" w:semiHidden="1" w:unhideWhenUsed="1"/>
+    <w:lsdException w:name="Table List 5" w:semiHidden="1" w:unhideWhenUsed="1"/>
+    <w:lsdException w:name="Table List 6" w:semiHidden="1" w:unhideWhenUsed="1"/>
+    <w:lsdException w:name="Table List 7" w:semiHidden="1" w:unhideWhenUsed="1"/>
+    <w:lsdException w:name="Table List 8" w:semiHidden="1" w:unhideWhenUsed="1"/>
+    <w:lsdException w:name="Table 3D effects 1" w:semiHidden="1" w:unhideWhenUsed="1"/>
+    <w:lsdException w:name="Table 3D effects 2" w:semiHidden="1" w:unhideWhenUsed="1"/>
+    <w:lsdException w:name="Table 3D effects 3" w:semiHidden="1" w:unhideWhenUsed="1"/>
+    <w:lsdException w:name="Table Contemporary" w:semiHidden="1" w:unhideWhenUsed="1"/>
+    <w:lsdException w:name="Table Elegant" w:semiHidden="1" w:unhideWhenUsed="1"/>
+    <w:lsdException w:name="Table Professional" w:semiHidden="1" w:unhideWhenUsed="1"/>
+    <w:lsdException w:name="Table Subtle 1" w:semiHidden="1" w:unhideWhenUsed="1"/>
+    <w:lsdException w:name="Table Subtle 2" w:semiHidden="1" w:unhideWhenUsed="1"/>
+    <w:lsdException w:name="Table Web 1" w:semiHidden="1" w:unhideWhenUsed="1"/>
+    <w:lsdException w:name="Table Web 2" w:semiHidden="1" w:unhideWhenUsed="1"/>
+    <w:lsdException w:name="Table Web 3" w:semiHidden="1" w:unhideWhenUsed="1"/>
+    <w:lsdException w:name="Balloon Text" w:semiHidden="1" w:unhideWhenUsed="1"/>
+    <w:lsdException w:name="Table Grid" w:semiHidden="1" w:uiPriority="39" w:unhideWhenUsed="1"/>
+    <w:lsdException w:name="Table Theme" w:semiHidden="1" w:unhideWhenUsed="1"/>
+    <w:lsdException w:name="Placeholder Text" w:semiHidden="1"/>
+    <w:lsdException w:name="No Spacing" w:uiPriority="1" w:qFormat="1"/>
+    <w:lsdException w:name="Light Shading" w:uiPriority="60"/>
+    <w:lsdException w:name="Light List" w:uiPriority="61"/>
+    <w:lsdException w:name="Light Grid" w:uiPriority="62"/>
+    <w:lsdException w:name="Medium Shading 1" w:uiPriority="63"/>
+    <w:lsdException w:name="Medium Shading 2" w:uiPriority="64"/>
+    <w:lsdException w:name="Medium List 1" w:uiPriority="65"/>
+    <w:lsdException w:name="Medium List 2" w:uiPriority="66"/>
+    <w:lsdException w:name="Medium Grid 1" w:uiPriority="67"/>
+    <w:lsdException w:name="Medium Grid 2" w:uiPriority="68"/>
+    <w:lsdException w:name="Medium Grid 3" w:uiPriority="69"/>
+    <w:lsdException w:name="Dark List" w:uiPriority="70"/>
+    <w:lsdException w:name="Colorful Shading" w:uiPriority="71"/>
+    <w:lsdException w:name="Colorful List" w:uiPriority="72"/>
+    <w:lsdException w:name="Colorful Grid" w:uiPriority="73"/>
+    <w:lsdException w:name="Light Shading Accent 1" w:uiPriority="60"/>
+    <w:lsdException w:name="Light List Accent 1" w:uiPriority="61"/>
+    <w:lsdException w:name="Light Grid Accent 1" w:uiPriority="62"/>
+    <w:lsdException w:name="Medium Shading 1 Accent 1" w:uiPriority="63"/>
+    <w:lsdException w:name="Medium Shading 2 Accent 1" w:uiPriority="64"/>
+    <w:lsdException w:name="Medium List 1 Accent 1" w:uiPriority="65"/>
+    <w:lsdException w:name="Revision" w:semiHidden="1"/>
+    <w:lsdException w:name="List Paragraph" w:uiPriority="34" w:qFormat="1"/>
+    <w:lsdException w:name="Quote" w:uiPriority="29" w:qFormat="1"/>
+    <w:lsdException w:name="Intense Quote" w:uiPriority="30" w:qFormat="1"/>
+    <w:lsdException w:name="Medium List 2 Accent 1" w:uiPriority="66"/>
+    <w:lsdException w:name="Medium Grid 1 Accent 1" w:uiPriority="67"/>
+    <w:lsdException w:name="Medium Grid 2 Accent 1" w:uiPriority="68"/>
+    <w:lsdException w:name="Medium Grid 3 Accent 1" w:uiPriority="69"/>
+    <w:lsdException w:name="Dark List Accent 1" w:uiPriority="70"/>
+    <w:lsdException w:name="Colorful Shading Accent 1" w:uiPriority="71"/>
+    <w:lsdException w:name="Colorful List Accent 1" w:uiPriority="72"/>
+    <w:lsdException w:name="Colorful Grid Accent 1" w:uiPriority="73"/>
+    <w:lsdException w:name="Light Shading Accent 2" w:uiPriority="60"/>
+    <w:lsdException w:name="Light List Accent 2" w:uiPriority="61"/>
+    <w:lsdException w:name="Light Grid Accent 2" w:uiPriority="62"/>
+    <w:lsdException w:name="Medium Shading 1 Accent 2" w:uiPriority="63"/>
+    <w:lsdException w:name="Medium Shading 2 Accent 2" w:uiPriority="64"/>
+    <w:lsdException w:name="Medium List 1 Accent 2" w:uiPriority="65"/>
+    <w:lsdException w:name="Medium List 2 Accent 2" w:uiPriority="66"/>
+    <w:lsdException w:name="Medium Grid 1 Accent 2" w:uiPriority="67"/>
+    <w:lsdException w:name="Medium Grid 2 Accent 2" w:uiPriority="68"/>
+    <w:lsdException w:name="Medium Grid 3 Accent 2" w:uiPriority="69"/>
+    <w:lsdException w:name="Dark List Accent 2" w:uiPriority="70"/>
+    <w:lsdException w:name="Colorful Shading Accent 2" w:uiPriority="71"/>
+    <w:lsdException w:name="Colorful List Accent 2" w:uiPriority="72"/>
+    <w:lsdException w:name="Colorful Grid Accent 2" w:uiPriority="73"/>
+    <w:lsdException w:name="Light Shading Accent 3" w:uiPriority="60"/>
+    <w:lsdException w:name="Light List Accent 3" w:uiPriority="61"/>
+    <w:lsdException w:name="Light Grid Accent 3" w:uiPriority="62"/>
+    <w:lsdException w:name="Medium Shading 1 Accent 3" w:uiPriority="63"/>
+    <w:lsdException w:name="Medium Shading 2 Accent 3" w:uiPriority="64"/>
+    <w:lsdException w:name="Medium List 1 Accent 3" w:uiPriority="65"/>
+    <w:lsdException w:name="Medium List 2 Accent 3" w:uiPriority="66"/>
+    <w:lsdException w:name="Medium Grid 1 Accent 3" w:uiPriority="67"/>
+    <w:lsdException w:name="Medium Grid 2 Accent 3" w:uiPriority="68"/>
+    <w:lsdException w:name="Medium Grid 3 Accent 3" w:uiPriority="69"/>
+    <w:lsdException w:name="Dark List Accent 3" w:uiPriority="70"/>
+    <w:lsdException w:name="Colorful Shading Accent 3" w:uiPriority="71"/>
+    <w:lsdException w:name="Colorful List Accent 3" w:uiPriority="72"/>
+    <w:lsdException w:name="Colorful Grid Accent 3" w:uiPriority="73"/>
+    <w:lsdException w:name="Light Shading Accent 4" w:uiPriority="60"/>
+    <w:lsdException w:name="Light List Accent 4" w:uiPriority="61"/>
+    <w:lsdException w:name="Light Grid Accent 4" w:uiPriority="62"/>
+    <w:lsdException w:name="Medium Shading 1 Accent 4" w:uiPriority="63"/>
+    <w:lsdException w:name="Medium Shading 2 Accent 4" w:uiPriority="64"/>
+    <w:lsdException w:name="Medium List 1 Accent 4" w:uiPriority="65"/>
+    <w:lsdException w:name="Medium List 2 Accent 4" w:uiPriority="66"/>
+    <w:lsdException w:name="Medium Grid 1 Accent 4" w:uiPriority="67"/>
+    <w:lsdException w:name="Medium Grid 2 Accent 4" w:uiPriority="68"/>
+    <w:lsdException w:name="Medium Grid 3 Accent 4" w:uiPriority="69"/>
+    <w:lsdException w:name="Dark List Accent 4" w:uiPriority="70"/>
+    <w:lsdException w:name="Colorful Shading Accent 4" w:uiPriority="71"/>
+    <w:lsdException w:name="Colorful List Accent 4" w:uiPriority="72"/>
+    <w:lsdException w:name="Colorful Grid Accent 4" w:uiPriority="73"/>
+    <w:lsdException w:name="Light Shading Accent 5" w:uiPriority="60"/>
+    <w:lsdException w:name="Light List Accent 5" w:uiPriority="61"/>
+    <w:lsdException w:name="Light Grid Accent 5" w:uiPriority="62"/>
+    <w:lsdException w:name="Medium Shading 1 Accent 5" w:uiPriority="63"/>
+    <w:lsdException w:name="Medium Shading 2 Accent 5" w:uiPriority="64"/>
+    <w:lsdException w:name="Medium List 1 Accent 5" w:uiPriority="65"/>
+    <w:lsdException w:name="Medium List 2 Accent 5" w:uiPriority="66"/>
+    <w:lsdException w:name="Medium Grid 1 Accent 5" w:uiPriority="67"/>
+    <w:lsdException w:name="Medium Grid 2 Accent 5" w:uiPriority="68"/>
+    <w:lsdException w:name="Medium Grid 3 Accent 5" w:uiPriority="69"/>
+    <w:lsdException w:name="Dark List Accent 5" w:uiPriority="70"/>
+    <w:lsdException w:name="Colorful Shading Accent 5" w:uiPriority="71"/>
+    <w:lsdException w:name="Colorful List Accent 5" w:uiPriority="72"/>
+    <w:lsdException w:name="Colorful Grid Accent 5" w:uiPriority="73"/>
+    <w:lsdException w:name="Light Shading Accent 6" w:uiPriority="60"/>
+    <w:lsdException w:name="Light List Accent 6" w:uiPriority="61"/>
+    <w:lsdException w:name="Light Grid Accent 6" w:uiPriority="62"/>
+    <w:lsdException w:name="Medium Shading 1 Accent 6" w:uiPriority="63"/>
+    <w:lsdException w:name="Medium Shading 2 Accent 6" w:uiPriority="64"/>
+    <w:lsdException w:name="Medium List 1 Accent 6" w:uiPriority="65"/>
+    <w:lsdException w:name="Medium List 2 Accent 6" w:uiPriority="66"/>
+    <w:lsdException w:name="Medium Grid 1 Accent 6" w:uiPriority="67"/>
+    <w:lsdException w:name="Medium Grid 2 Accent 6" w:uiPriority="68"/>
+    <w:lsdException w:name="Medium Grid 3 Accent 6" w:uiPriority="69"/>
+    <w:lsdException w:name="Dark List Accent 6" w:uiPriority="70"/>
+    <w:lsdException w:name="Colorful Shading Accent 6" w:uiPriority="71"/>
+    <w:lsdException w:name="Colorful List Accent 6" w:uiPriority="72"/>
+    <w:lsdException w:name="Colorful Grid Accent 6" w:uiPriority="73"/>
+    <w:lsdException w:name="Subtle Emphasis" w:uiPriority="19" w:qFormat="1"/>
+    <w:lsdException w:name="Intense Emphasis" w:uiPriority="21" w:qFormat="1"/>
+    <w:lsdException w:name="Subtle Reference" w:uiPriority="31" w:qFormat="1"/>
+    <w:lsdException w:name="Intense Reference" w:uiPriority="32" w:qFormat="1"/>
+    <w:lsdException w:name="Book Title" w:uiPriority="33" w:qFormat="1"/>
+    <w:lsdException w:name="Bibliography" w:semiHidden="1" w:uiPriority="37" w:unhideWhenUsed="1"/>
+    <w:lsdException w:name="TOC Heading" w:semiHidden="1" w:uiPriority="39" w:unhideWhenUsed="1" w:qFormat="1"/>
+    <w:lsdException w:name="Plain Table 1" w:uiPriority="41"/>
+    <w:lsdException w:name="Plain Table 2" w:uiPriority="42"/>
+    <w:lsdException w:name="Plain Table 3" w:uiPriority="43"/>
+    <w:lsdException w:name="Plain Table 4" w:uiPriority="44"/>
+    <w:lsdException w:name="Plain Table 5" w:uiPriority="45"/>
+    <w:lsdException w:name="Grid Table Light" w:uiPriority="40"/>
+    <w:lsdException w:name="Grid Table 1 Light" w:uiPriority="46"/>
+    <w:lsdException w:name="Grid Table 2" w:uiPriority="47"/>
+    <w:lsdException w:name="Grid Table 3" w:uiPriority="48"/>
+    <w:lsdException w:name="Grid Table 4" w:uiPriority="49"/>
+    <w:lsdException w:name="Grid Table 5 Dark" w:uiPriority="50"/>
+    <w:lsdException w:name="Grid Table 6 Colorful" w:uiPriority="51"/>
+    <w:lsdException w:name="Grid Table 7 Colorful" w:uiPriority="52"/>
+    <w:lsdException w:name="Grid Table 1 Light Accent 1" w:uiPriority="46"/>
+    <w:lsdException w:name="Grid Table 2 Accent 1" w:uiPriority="47"/>
+    <w:lsdException w:name="Grid Table 3 Accent 1" w:uiPriority="48"/>
+    <w:lsdException w:name="Grid Table 4 Accent 1" w:uiPriority="49"/>
+    <w:lsdException w:name="Grid Table 5 Dark Accent 1" w:uiPriority="50"/>
+    <w:lsdException w:name="Grid Table 6 Colorful Accent 1" w:uiPriority="51"/>
+    <w:lsdException w:name="Grid Table 7 Colorful Accent 1" w:uiPriority="52"/>
+    <w:lsdException w:name="Grid Table 1 Light Accent 2" w:uiPriority="46"/>
+    <w:lsdException w:name="Grid Table 2 Accent 2" w:uiPriority="47"/>
+    <w:lsdException w:name="Grid Table 3 Accent 2" w:uiPriority="48"/>
+    <w:lsdException w:name="Grid Table 4 Accent 2" w:uiPriority="49"/>
+    <w:lsdException w:name="Grid Table 5 Dark Accent 2" w:uiPriority="50"/>
+    <w:lsdException w:name="Grid Table 6 Colorful Accent 2" w:uiPriority="51"/>
+    <w:lsdException w:name="Grid Table 7 Colorful Accent 2" w:uiPriority="52"/>
+    <w:lsdException w:name="Grid Table 1 Light Accent 3" w:uiPriority="46"/>
+    <w:lsdException w:name="Grid Table 2 Accent 3" w:uiPriority="47"/>
+    <w:lsdException w:name="Grid Table 3 Accent 3" w:uiPriority="48"/>
+    <w:lsdException w:name="Grid Table 4 Accent 3" w:uiPriority="49"/>
+    <w:lsdException w:name="Grid Table 5 Dark Accent 3" w:uiPriority="50"/>
+    <w:lsdException w:name="Grid Table 6 Colorful Accent 3" w:uiPriority="51"/>
+    <w:lsdException w:name="Grid Table 7 Colorful Accent 3" w:uiPriority="52"/>
+    <w:lsdException w:name="Grid Table 1 Light Accent 4" w:uiPriority="46"/>
+    <w:lsdException w:name="Grid Table 2 Accent 4" w:uiPriority="47"/>
+    <w:lsdException w:name="Grid Table 3 Accent 4" w:uiPriority="48"/>
+    <w:lsdException w:name="Grid Table 4 Accent 4" w:uiPriority="49"/>
+    <w:lsdException w:name="Grid Table 5 Dark Accent 4" w:uiPriority="50"/>
+    <w:lsdException w:name="Grid Table 6 Colorful Accent 4" w:uiPriority="51"/>
+    <w:lsdException w:name="Grid Table 7 Colorful Accent 4" w:uiPriority="52"/>
+    <w:lsdException w:name="Grid Table 1 Light Accent 5" w:uiPriority="46"/>
+    <w:lsdException w:name="Grid Table 2 Accent 5" w:uiPriority="47"/>
+    <w:lsdException w:name="Grid Table 3 Accent 5" w:uiPriority="48"/>
+    <w:lsdException w:name="Grid Table 4 Accent 5" w:uiPriority="49"/>
+    <w:lsdException w:name="Grid Table 5 Dark Accent 5" w:uiPriority="50"/>
+    <w:lsdException w:name="Grid Table 6 Colorful Accent 5" w:uiPriority="51"/>
+    <w:lsdException w:name="Grid Table 7 Colorful Accent 5" w:uiPriority="52"/>
+    <w:lsdException w:name="Grid Table 1 Light Accent 6" w:uiPriority="46"/>
+    <w:lsdException w:name="Grid Table 2 Accent 6" w:uiPriority="47"/>
+    <w:lsdException w:name="Grid Table 3 Accent 6" w:uiPriority="48"/>
+    <w:lsdException w:name="Grid Table 4 Accent 6" w:uiPriority="49"/>
+    <w:lsdException w:name="Grid Table 5 Dark Accent 6" w:uiPriority="50"/>
+    <w:lsdException w:name="Grid Table 6 Colorful Accent 6" w:uiPriority="51"/>
+    <w:lsdException w:name="Grid Table 7 Colorful Accent 6" w:uiPriority="52"/>
+    <w:lsdException w:name="List Table 1 Light" w:uiPriority="46"/>
+    <w:lsdException w:name="List Table 2" w:uiPriority="47"/>
+    <w:lsdException w:name="List Table 3" w:uiPriority="48"/>
+    <w:lsdException w:name="List Table 4" w:uiPriority="49"/>
+    <w:lsdException w:name="List Table 5 Dark" w:uiPriority="50"/>
+    <w:lsdException w:name="List Table 6 Colorful" w:uiPriority="51"/>
+    <w:lsdException w:name="List Table 7 Colorful" w:uiPriority="52"/>
+    <w:lsdException w:name="List Table 1 Light Accent 1" w:uiPriority="46"/>
+    <w:lsdException w:name="List Table 2 Accent 1" w:uiPriority="47"/>
+    <w:lsdException w:name="List Table 3 Accent 1" w:uiPriority="48"/>
+    <w:lsdException w:name="List Table 4 Accent 1" w:uiPriority="49"/>
+    <w:lsdException w:name="List Table 5 Dark Accent 1" w:uiPriority="50"/>
+    <w:lsdException w:name="List Table 6 Colorful Accent 1" w:uiPriority="51"/>
+    <w:lsdException w:name="List Table 7 Colorful Accent 1" w:uiPriority="52"/>
+    <w:lsdException w:name="List Table 1 Light Accent 2" w:uiPriority="46"/>
+    <w:lsdException w:name="List Table 2 Accent 2" w:uiPriority="47"/>
+    <w:lsdException w:name="List Table 3 Accent 2" w:uiPriority="48"/>
+    <w:lsdException w:name="List Table 4 Accent 2" w:uiPriority="49"/>
+    <w:lsdException w:name="List Table 5 Dark Accent 2" w:uiPriority="50"/>
+    <w:lsdException w:name="List Table 6 Colorful Accent 2" w:uiPriority="51"/>
+    <w:lsdException w:name="List Table 7 Colorful Accent 2" w:uiPriority="52"/>
+    <w:lsdException w:name="List Table 1 Light Accent 3" w:uiPriority="46"/>
+    <w:lsdException w:name="List Table 2 Accent 3" w:uiPriority="47"/>
+    <w:lsdException w:name="List Table 3 Accent 3" w:uiPriority="48"/>
+    <w:lsdException w:name="List Table 4 Accent 3" w:uiPriority="49"/>
+    <w:lsdException w:name="List Table 5 Dark Accent 3" w:uiPriority="50"/>
+    <w:lsdException w:name="List Table 6 Colorful Accent 3" w:uiPriority="51"/>
+    <w:lsdException w:name="List Table 7 Colorful Accent 3" w:uiPriority="52"/>
+    <w:lsdException w:name="List Table 1 Light Accent 4" w:uiPriority="46"/>
+    <w:lsdException w:name="List Table 2 Accent 4" w:uiPriority="47"/>
+    <w:lsdException w:name="List Table 3 Accent 4" w:uiPriority="48"/>
+    <w:lsdException w:name="List Table 4 Accent 4" w:uiPriority="49"/>
+    <w:lsdException w:name="List Table 5 Dark Accent 4" w:uiPriority="50"/>
+    <w:lsdException w:name="List Table 6 Colorful Accent 4" w:uiPriority="51"/>
+    <w:lsdException w:name="List Table 7 Colorful Accent 4" w:uiPriority="52"/>
+    <w:lsdException w:name="List Table 1 Light Accent 5" w:uiPriority="46"/>
+    <w:lsdException w:name="List Table 2 Accent 5" w:uiPriority="47"/>
+    <w:lsdException w:name="List Table 3 Accent 5" w:uiPriority="48"/>
+    <w:lsdException w:name="List Table 4 Accent 5" w:uiPriority="49"/>
+    <w:lsdException w:name="List Table 5 Dark Accent 5" w:uiPriority="50"/>
+    <w:lsdException w:name="List Table 6 Colorful Accent 5" w:uiPriority="51"/>
+    <w:lsdException w:name="List Table 7 Colorful Accent 5" w:uiPriority="52"/>
+    <w:lsdException w:name="List Table 1 Light Accent 6" w:uiPriority="46"/>
+    <w:lsdException w:name="List Table 2 Accent 6" w:uiPriority="47"/>
+    <w:lsdException w:name="List Table 3 Accent 6" w:uiPriority="48"/>
+    <w:lsdException w:name="List Table 4 Accent 6" w:uiPriority="49"/>
+    <w:lsdException w:name="List Table 5 Dark Accent 6" w:uiPriority="50"/>
+    <w:lsdException w:name="List Table 6 Colorful Accent 6" w:uiPriority="51"/>
+    <w:lsdException w:name="List Table 7 Colorful Accent 6" w:uiPriority="52"/>
+    <w:lsdException w:name="Mention" w:semiHidden="1" w:unhideWhenUsed="1"/>
+    <w:lsdException w:name="Smart Hyperlink" w:semiHidden="1" w:unhideWhenUsed="1"/>
+    <w:lsdException w:name="Hashtag" w:semiHidden="1" w:unhideWhenUsed="1"/>
+    <w:lsdException w:name="Unresolved Mention" w:semiHidden="1" w:unhideWhenUsed="1"/>
+    <w:lsdException w:name="Smart Link" w:semiHidden="1" w:unhideWhenUsed="1"/>
   </w:latentStyles>
   <w:style w:type="paragraph" w:default="1" w:styleId="Normal">
     <w:name w:val="Normal"/>
@@ -7071,7 +8550,6 @@
     <w:uiPriority w:val="99"/>
     <w:semiHidden/>
     <w:unhideWhenUsed/>
-    <w:qFormat/>
     <w:tblPr>
       <w:tblInd w:w="0" w:type="dxa"/>
       <w:tblCellMar>
@@ -7341,7 +8819,7 @@
       <w:rFonts w:cs="Mangal"/>
     </w:rPr>
   </w:style>
-  <w:style w:type="paragraph" w:styleId="Epgrafe">
+  <w:style w:type="paragraph" w:styleId="Descripcin">
     <w:name w:val="caption"/>
     <w:basedOn w:val="Normal"/>
     <w:qFormat/>
@@ -7508,7 +8986,7 @@
       <w:spacing w:after="0" w:line="240" w:lineRule="auto"/>
     </w:pPr>
   </w:style>
-  <w:style w:type="paragraph" w:styleId="TtulodeTDC">
+  <w:style w:type="paragraph" w:styleId="TtuloTDC">
     <w:name w:val="TOC Heading"/>
     <w:basedOn w:val="Ttulo11"/>
     <w:next w:val="Normal"/>
@@ -7953,7 +9431,7 @@
   <a:extraClrSchemeLst/>
   <a:extLst>
     <a:ext uri="{05A4C25C-085E-4340-85A3-A5531E510DB2}">
-      <thm15:themeFamily xmlns:thm15="http://schemas.microsoft.com/office/thememl/2012/main" xmlns="" name="Office Theme" id="{62F939B6-93AF-4DB8-9C6B-D6C7DFDC589F}" vid="{4A3C46E8-61CC-4603-A589-7422A47A8E4A}"/>
+      <thm15:themeFamily xmlns:thm15="http://schemas.microsoft.com/office/thememl/2012/main" name="Office Theme" id="{62F939B6-93AF-4DB8-9C6B-D6C7DFDC589F}" vid="{4A3C46E8-61CC-4603-A589-7422A47A8E4A}"/>
     </a:ext>
   </a:extLst>
 </a:theme>
@@ -7964,7 +9442,7 @@
 </file>
 
 <file path=customXml/itemProps1.xml><?xml version="1.0" encoding="utf-8"?>
-<ds:datastoreItem xmlns:ds="http://schemas.openxmlformats.org/officeDocument/2006/customXml" ds:itemID="{617E3A77-F2C7-45E5-A6DD-3DEE3DAFF5BB}">
+<ds:datastoreItem xmlns:ds="http://schemas.openxmlformats.org/officeDocument/2006/customXml" ds:itemID="{C4686D98-393C-4B47-A9FF-6D9E9B03F593}">
   <ds:schemaRefs>
     <ds:schemaRef ds:uri="http://schemas.openxmlformats.org/officeDocument/2006/bibliography"/>
   </ds:schemaRefs>

</xml_diff>